<commit_message>
Minor tweaks to Climate Corridor - added scratch dir, delete redundant arcpy files, reset cellsize, and grass error reporting fix. Updated user guide and removed reference to GRASS 6.4.2.
</commit_message>
<xml_diff>
--- a/toolbox/doc/Climate Linkage Mapper User Guide.docx
+++ b/toolbox/doc/Climate Linkage Mapper User Guide.docx
@@ -1,6 +1,6 @@
 
 <file path=word/document.xml><?xml version="1.0" encoding="utf-8"?>
-<w:document xmlns:wpc="http://schemas.microsoft.com/office/word/2010/wordprocessingCanvas" xmlns:mo="http://schemas.microsoft.com/office/mac/office/2008/main" xmlns:mc="http://schemas.openxmlformats.org/markup-compatibility/2006" xmlns:mv="urn:schemas-microsoft-com:mac:vml" xmlns:o="urn:schemas-microsoft-com:office:office" xmlns:r="http://schemas.openxmlformats.org/officeDocument/2006/relationships" xmlns:m="http://schemas.openxmlformats.org/officeDocument/2006/math" xmlns:v="urn:schemas-microsoft-com:vml" xmlns:wp14="http://schemas.microsoft.com/office/word/2010/wordprocessingDrawing" xmlns:wp="http://schemas.openxmlformats.org/drawingml/2006/wordprocessingDrawing" xmlns:w10="urn:schemas-microsoft-com:office:word" xmlns:w="http://schemas.openxmlformats.org/wordprocessingml/2006/main" xmlns:w14="http://schemas.microsoft.com/office/word/2010/wordml" xmlns:wpg="http://schemas.microsoft.com/office/word/2010/wordprocessingGroup" xmlns:wpi="http://schemas.microsoft.com/office/word/2010/wordprocessingInk" xmlns:wne="http://schemas.microsoft.com/office/word/2006/wordml" xmlns:wps="http://schemas.microsoft.com/office/word/2010/wordprocessingShape" mc:Ignorable="w14 wp14">
+<w:document xmlns:wpc="http://schemas.microsoft.com/office/word/2010/wordprocessingCanvas" xmlns:mc="http://schemas.openxmlformats.org/markup-compatibility/2006" xmlns:o="urn:schemas-microsoft-com:office:office" xmlns:r="http://schemas.openxmlformats.org/officeDocument/2006/relationships" xmlns:m="http://schemas.openxmlformats.org/officeDocument/2006/math" xmlns:v="urn:schemas-microsoft-com:vml" xmlns:wp14="http://schemas.microsoft.com/office/word/2010/wordprocessingDrawing" xmlns:wp="http://schemas.openxmlformats.org/drawingml/2006/wordprocessingDrawing" xmlns:w10="urn:schemas-microsoft-com:office:word" xmlns:w="http://schemas.openxmlformats.org/wordprocessingml/2006/main" xmlns:w14="http://schemas.microsoft.com/office/word/2010/wordml" xmlns:wpg="http://schemas.microsoft.com/office/word/2010/wordprocessingGroup" xmlns:wpi="http://schemas.microsoft.com/office/word/2010/wordprocessingInk" xmlns:wne="http://schemas.microsoft.com/office/word/2006/wordml" xmlns:wps="http://schemas.microsoft.com/office/word/2010/wordprocessingShape" mc:Ignorable="w14 wp14">
   <w:body>
     <w:p/>
     <w:p/>
@@ -47,7 +47,7 @@
                       <a:noFill/>
                     </a:ln>
                     <a:extLst>
-                      <a:ext uri="{53640926-AAD7-44d8-BBD7-CCE9431645EC}">
+                      <a:ext uri="{53640926-AAD7-44D8-BBD7-CCE9431645EC}">
                         <a14:shadowObscured xmlns:a14="http://schemas.microsoft.com/office/drawing/2010/main"/>
                       </a:ext>
                     </a:extLst>
@@ -2019,7 +2019,7 @@
         </w:r>
       </w:hyperlink>
       <w:r>
-        <w:t>. The tool has been tested to run with versions 6.4.2, 6.5 and 7. Please note that versions 6.5 and 7 are development versions and are built daily</w:t>
+        <w:t>. The tool has been tested to run with versions 6.5 and 7. Please note that versions 6.5 and 7 are development versions and are built daily</w:t>
       </w:r>
       <w:r>
         <w:t>,</w:t>
@@ -2045,15 +2045,13 @@
       <w:r>
         <w:t xml:space="preserve">version 7 for </w:t>
       </w:r>
+      <w:bookmarkStart w:id="3" w:name="_GoBack"/>
+      <w:bookmarkEnd w:id="3"/>
       <w:r>
         <w:t>analyses.</w:t>
       </w:r>
       <w:r>
-        <w:t xml:space="preserve"> </w:t>
-      </w:r>
-      <w:proofErr w:type="gramStart"/>
-      <w:r>
-        <w:t xml:space="preserve">To install GRASS GIS run the downloaded </w:t>
+        <w:t xml:space="preserve"> To install GRASS GIS run the downloaded </w:t>
       </w:r>
       <w:r>
         <w:t xml:space="preserve">installation </w:t>
@@ -2067,7 +2065,6 @@
       <w:r>
         <w:t>screen instructions.</w:t>
       </w:r>
-      <w:proofErr w:type="gramEnd"/>
     </w:p>
     <w:p>
       <w:pPr>
@@ -2077,21 +2074,21 @@
           <w:szCs w:val="32"/>
         </w:rPr>
       </w:pPr>
-      <w:bookmarkStart w:id="3" w:name="OLE_LINK6"/>
+      <w:bookmarkStart w:id="4" w:name="OLE_LINK6"/>
     </w:p>
     <w:p>
       <w:pPr>
         <w:pStyle w:val="Heading1"/>
         <w:spacing w:after="0"/>
       </w:pPr>
-      <w:bookmarkStart w:id="4" w:name="_Toc214011956"/>
+      <w:bookmarkStart w:id="5" w:name="_Toc214011956"/>
       <w:r>
         <w:t xml:space="preserve">Using </w:t>
       </w:r>
       <w:r>
         <w:t>Climate Linkage Mapper</w:t>
       </w:r>
-      <w:bookmarkEnd w:id="4"/>
+      <w:bookmarkEnd w:id="5"/>
     </w:p>
     <w:p>
       <w:r>
@@ -2152,11 +2149,11 @@
         <w:t xml:space="preserve"> below.</w:t>
       </w:r>
     </w:p>
+    <w:bookmarkStart w:id="6" w:name="_Toc214011957"/>
     <w:p>
       <w:pPr>
         <w:pStyle w:val="Heading2"/>
       </w:pPr>
-      <w:bookmarkStart w:id="5" w:name="_Toc214011957"/>
       <w:r>
         <w:rPr>
           <w:noProof/>
@@ -2238,7 +2235,7 @@
                           <a:effectLst/>
                           <a:extLst>
                             <a:ext uri="{C572A759-6A51-4108-AA02-DFA0A04FC94B}">
-                              <ma14:wrappingTextBoxFlag xmlns:ma14="http://schemas.microsoft.com/office/mac/drawingml/2011/main"/>
+                              <ma14:wrappingTextBoxFlag xmlns:ma14="http://schemas.microsoft.com/office/mac/drawingml/2011/main" xmlns:w="http://schemas.openxmlformats.org/wordprocessingml/2006/main" xmlns:w10="urn:schemas-microsoft-com:office:word" xmlns:v="urn:schemas-microsoft-com:vml" xmlns:o="urn:schemas-microsoft-com:office:office" xmlns:mv="urn:schemas-microsoft-com:mac:vml" xmlns:mo="http://schemas.microsoft.com/office/mac/office/2008/main" xmlns=""/>
                             </a:ext>
                           </a:extLst>
                         </wps:spPr>
@@ -2255,14 +2252,27 @@
                               <w:r>
                                 <w:t xml:space="preserve">Figure </w:t>
                               </w:r>
-                              <w:fldSimple w:instr=" SEQ Figure \* ARABIC ">
-                                <w:r>
-                                  <w:rPr>
-                                    <w:noProof/>
-                                  </w:rPr>
-                                  <w:t>1</w:t>
-                                </w:r>
-                              </w:fldSimple>
+                              <w:r>
+                                <w:fldChar w:fldCharType="begin"/>
+                              </w:r>
+                              <w:r>
+                                <w:instrText xml:space="preserve"> SEQ Figure \* ARABIC </w:instrText>
+                              </w:r>
+                              <w:r>
+                                <w:fldChar w:fldCharType="separate"/>
+                              </w:r>
+                              <w:r>
+                                <w:rPr>
+                                  <w:noProof/>
+                                </w:rPr>
+                                <w:t>1</w:t>
+                              </w:r>
+                              <w:r>
+                                <w:rPr>
+                                  <w:noProof/>
+                                </w:rPr>
+                                <w:fldChar w:fldCharType="end"/>
+                              </w:r>
                               <w:r>
                                 <w:t xml:space="preserve"> Linkage Mapper Toolkit</w:t>
                               </w:r>
@@ -2282,7 +2292,7 @@
               </wp:anchor>
             </w:drawing>
           </mc:Choice>
-          <mc:Fallback>
+          <mc:Fallback xmlns:mv="urn:schemas-microsoft-com:mac:vml" xmlns:mo="http://schemas.microsoft.com/office/mac/office/2008/main">
             <w:pict>
               <v:group id="Group 16" o:spid="_x0000_s1026" style="position:absolute;left:0;text-align:left;margin-left:294.1pt;margin-top:5.4pt;width:167.9pt;height:258.85pt;z-index:251691008" coordsize="2132330,3287395" o:gfxdata="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">
                 <v:shapetype id="_x0000_t75" coordsize="21600,21600" o:spt="75" o:preferrelative="t" path="m@4@5l@4@11@9@11@9@5xe" filled="f" stroked="f">
@@ -2353,7 +2363,7 @@
       <w:r>
         <w:t xml:space="preserve"> requirements</w:t>
       </w:r>
-      <w:bookmarkEnd w:id="5"/>
+      <w:bookmarkEnd w:id="6"/>
     </w:p>
     <w:p/>
     <w:p>
@@ -2404,15 +2414,7 @@
         <w:t xml:space="preserve"> </w:t>
       </w:r>
       <w:r>
-        <w:t xml:space="preserve">This is the windows folder where the final output will be saved. </w:t>
-      </w:r>
-      <w:proofErr w:type="gramStart"/>
-      <w:r>
-        <w:t>It is also used by the tool to store temporary outputs</w:t>
-      </w:r>
-      <w:proofErr w:type="gramEnd"/>
-      <w:r>
-        <w:t xml:space="preserve">. </w:t>
+        <w:t xml:space="preserve">This is the windows folder where the final output will be saved. It is also used by the tool to store temporary outputs. </w:t>
       </w:r>
       <w:r>
         <w:t xml:space="preserve">This </w:t>
@@ -2591,7 +2593,7 @@
                           <a:effectLst/>
                           <a:extLst>
                             <a:ext uri="{C572A759-6A51-4108-AA02-DFA0A04FC94B}">
-                              <ma14:wrappingTextBoxFlag xmlns:ma14="http://schemas.microsoft.com/office/mac/drawingml/2011/main"/>
+                              <ma14:wrappingTextBoxFlag xmlns:ma14="http://schemas.microsoft.com/office/mac/drawingml/2011/main" xmlns:w="http://schemas.openxmlformats.org/wordprocessingml/2006/main" xmlns:w10="urn:schemas-microsoft-com:office:word" xmlns:v="urn:schemas-microsoft-com:vml" xmlns:o="urn:schemas-microsoft-com:office:office" xmlns:mv="urn:schemas-microsoft-com:mac:vml" xmlns:mo="http://schemas.microsoft.com/office/mac/office/2008/main" xmlns=""/>
                             </a:ext>
                           </a:extLst>
                         </wps:spPr>
@@ -2608,14 +2610,27 @@
                               <w:r>
                                 <w:t xml:space="preserve">Figure </w:t>
                               </w:r>
-                              <w:fldSimple w:instr=" SEQ Figure \* ARABIC ">
-                                <w:r>
-                                  <w:rPr>
-                                    <w:noProof/>
-                                  </w:rPr>
-                                  <w:t>2</w:t>
-                                </w:r>
-                              </w:fldSimple>
+                              <w:r>
+                                <w:fldChar w:fldCharType="begin"/>
+                              </w:r>
+                              <w:r>
+                                <w:instrText xml:space="preserve"> SEQ Figure \* ARABIC </w:instrText>
+                              </w:r>
+                              <w:r>
+                                <w:fldChar w:fldCharType="separate"/>
+                              </w:r>
+                              <w:r>
+                                <w:rPr>
+                                  <w:noProof/>
+                                </w:rPr>
+                                <w:t>2</w:t>
+                              </w:r>
+                              <w:r>
+                                <w:rPr>
+                                  <w:noProof/>
+                                </w:rPr>
+                                <w:fldChar w:fldCharType="end"/>
+                              </w:r>
                               <w:r>
                                 <w:t xml:space="preserve"> Climate Linkage Mapper Input Screen</w:t>
                               </w:r>
@@ -2635,7 +2650,7 @@
               </wp:anchor>
             </w:drawing>
           </mc:Choice>
-          <mc:Fallback>
+          <mc:Fallback xmlns:mv="urn:schemas-microsoft-com:mac:vml" xmlns:mo="http://schemas.microsoft.com/office/mac/office/2008/main">
             <w:pict>
               <v:group id="Group 11" o:spid="_x0000_s1029" style="position:absolute;left:0;text-align:left;margin-left:264pt;margin-top:11.05pt;width:203.05pt;height:366.95pt;z-index:251668480" coordsize="2578735,4660265" o:gfxdata="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">
                 <v:shape id="Picture 2" o:spid="_x0000_s1030" type="#_x0000_t75" style="position:absolute;width:2578735;height:4344670;visibility:visible;mso-wrap-style:square" o:gfxdata="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">
@@ -3343,14 +3358,14 @@
       <w:pPr>
         <w:pStyle w:val="Heading2"/>
       </w:pPr>
-      <w:bookmarkStart w:id="6" w:name="_Toc214011958"/>
+      <w:bookmarkStart w:id="7" w:name="_Toc214011958"/>
       <w:r>
         <w:t xml:space="preserve">Running </w:t>
       </w:r>
       <w:r>
         <w:t>from a Python Script</w:t>
       </w:r>
-      <w:bookmarkEnd w:id="6"/>
+      <w:bookmarkEnd w:id="7"/>
     </w:p>
     <w:p>
       <w:pPr>
@@ -3449,12 +3464,12 @@
       <w:pPr>
         <w:pStyle w:val="Heading2"/>
       </w:pPr>
-      <w:bookmarkStart w:id="7" w:name="_Toc214011959"/>
-      <w:bookmarkEnd w:id="3"/>
+      <w:bookmarkStart w:id="8" w:name="_Toc214011959"/>
+      <w:bookmarkEnd w:id="4"/>
       <w:r>
         <w:t>Processing Steps</w:t>
       </w:r>
-      <w:bookmarkEnd w:id="7"/>
+      <w:bookmarkEnd w:id="8"/>
     </w:p>
     <w:p>
       <w:pPr>
@@ -3691,7 +3706,7 @@
                           <a:effectLst/>
                           <a:extLst>
                             <a:ext uri="{C572A759-6A51-4108-AA02-DFA0A04FC94B}">
-                              <ma14:wrappingTextBoxFlag xmlns:ma14="http://schemas.microsoft.com/office/mac/drawingml/2011/main"/>
+                              <ma14:wrappingTextBoxFlag xmlns:ma14="http://schemas.microsoft.com/office/mac/drawingml/2011/main" xmlns:w="http://schemas.openxmlformats.org/wordprocessingml/2006/main" xmlns:w10="urn:schemas-microsoft-com:office:word" xmlns:v="urn:schemas-microsoft-com:vml" xmlns:o="urn:schemas-microsoft-com:office:office" xmlns:mv="urn:schemas-microsoft-com:mac:vml" xmlns:mo="http://schemas.microsoft.com/office/mac/office/2008/main" xmlns=""/>
                             </a:ext>
                           </a:extLst>
                         </wps:spPr>
@@ -3710,14 +3725,27 @@
                               <w:r>
                                 <w:t xml:space="preserve">Figure </w:t>
                               </w:r>
-                              <w:fldSimple w:instr=" SEQ Figure \* ARABIC ">
-                                <w:r>
-                                  <w:rPr>
-                                    <w:noProof/>
-                                  </w:rPr>
-                                  <w:t>3</w:t>
-                                </w:r>
-                              </w:fldSimple>
+                              <w:r>
+                                <w:fldChar w:fldCharType="begin"/>
+                              </w:r>
+                              <w:r>
+                                <w:instrText xml:space="preserve"> SEQ Figure \* ARABIC </w:instrText>
+                              </w:r>
+                              <w:r>
+                                <w:fldChar w:fldCharType="separate"/>
+                              </w:r>
+                              <w:r>
+                                <w:rPr>
+                                  <w:noProof/>
+                                </w:rPr>
+                                <w:t>3</w:t>
+                              </w:r>
+                              <w:r>
+                                <w:rPr>
+                                  <w:noProof/>
+                                </w:rPr>
+                                <w:fldChar w:fldCharType="end"/>
+                              </w:r>
                               <w:r>
                                 <w:t xml:space="preserve"> Details Screen</w:t>
                               </w:r>
@@ -3737,7 +3765,7 @@
               </wp:anchor>
             </w:drawing>
           </mc:Choice>
-          <mc:Fallback>
+          <mc:Fallback xmlns:mv="urn:schemas-microsoft-com:mac:vml" xmlns:mo="http://schemas.microsoft.com/office/mac/office/2008/main">
             <w:pict>
               <v:group id="Group 12" o:spid="_x0000_s1032" style="position:absolute;left:0;text-align:left;margin-left:266.95pt;margin-top:4.3pt;width:198.75pt;height:248.4pt;z-index:251686912" coordsize="2524125,3154680" o:gfxdata="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">
                 <v:shape id="Picture 17" o:spid="_x0000_s1033" type="#_x0000_t75" style="position:absolute;width:2524125;height:2839720;visibility:visible;mso-wrap-style:square" o:gfxdata="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">
@@ -3979,16 +4007,15 @@
           <w:b/>
           <w:color w:val="auto"/>
         </w:rPr>
-        <w:t xml:space="preserve"> </w:t>
-      </w:r>
-      <w:proofErr w:type="gramStart"/>
+        <w:t xml:space="preserve"> core pa</w:t>
+      </w:r>
       <w:r>
         <w:rPr>
           <w:rFonts w:ascii="Times New Roman" w:hAnsi="Times New Roman" w:cs="Times New Roman"/>
           <w:b/>
           <w:color w:val="auto"/>
         </w:rPr>
-        <w:t>core pa</w:t>
+        <w:t>i</w:t>
       </w:r>
       <w:r>
         <w:rPr>
@@ -3996,24 +4023,7 @@
           <w:b/>
           <w:color w:val="auto"/>
         </w:rPr>
-        <w:t>i</w:t>
-      </w:r>
-      <w:r>
-        <w:rPr>
-          <w:rFonts w:ascii="Times New Roman" w:hAnsi="Times New Roman" w:cs="Times New Roman"/>
-          <w:b/>
-          <w:color w:val="auto"/>
-        </w:rPr>
-        <w:t>ring</w:t>
-      </w:r>
-      <w:proofErr w:type="gramEnd"/>
-      <w:r>
-        <w:rPr>
-          <w:rFonts w:ascii="Times New Roman" w:hAnsi="Times New Roman" w:cs="Times New Roman"/>
-          <w:b/>
-          <w:color w:val="auto"/>
-        </w:rPr>
-        <w:t xml:space="preserve"> table</w:t>
+        <w:t>ring table</w:t>
       </w:r>
       <w:r>
         <w:rPr>
@@ -4548,23 +4558,7 @@
           <w:rFonts w:ascii="Times New Roman" w:hAnsi="Times New Roman" w:cs="Times New Roman"/>
           <w:color w:val="auto"/>
         </w:rPr>
-        <w:t xml:space="preserve">the zonal statistics table and the final </w:t>
-      </w:r>
-      <w:proofErr w:type="gramStart"/>
-      <w:r>
-        <w:rPr>
-          <w:rFonts w:ascii="Times New Roman" w:hAnsi="Times New Roman" w:cs="Times New Roman"/>
-          <w:color w:val="auto"/>
-        </w:rPr>
-        <w:t>core pairing</w:t>
-      </w:r>
-      <w:proofErr w:type="gramEnd"/>
-      <w:r>
-        <w:rPr>
-          <w:rFonts w:ascii="Times New Roman" w:hAnsi="Times New Roman" w:cs="Times New Roman"/>
-          <w:color w:val="auto"/>
-        </w:rPr>
-        <w:t xml:space="preserve"> table</w:t>
+        <w:t>the zonal statistics table and the final core pairing table</w:t>
       </w:r>
       <w:r>
         <w:rPr>
@@ -4826,7 +4820,7 @@
       <w:pPr>
         <w:pStyle w:val="Heading1"/>
       </w:pPr>
-      <w:bookmarkStart w:id="8" w:name="_Toc214011960"/>
+      <w:bookmarkStart w:id="9" w:name="_Toc214011960"/>
       <w:r>
         <w:t>Climate Linkage Mapper</w:t>
       </w:r>
@@ -4836,7 +4830,7 @@
       <w:r>
         <w:t>DEMO</w:t>
       </w:r>
-      <w:bookmarkEnd w:id="8"/>
+      <w:bookmarkEnd w:id="9"/>
     </w:p>
     <w:p>
       <w:pPr>
@@ -4923,7 +4917,7 @@
                           <a:effectLst/>
                           <a:extLst>
                             <a:ext uri="{C572A759-6A51-4108-AA02-DFA0A04FC94B}">
-                              <ma14:wrappingTextBoxFlag xmlns:ma14="http://schemas.microsoft.com/office/mac/drawingml/2011/main"/>
+                              <ma14:wrappingTextBoxFlag xmlns:ma14="http://schemas.microsoft.com/office/mac/drawingml/2011/main" xmlns:w="http://schemas.openxmlformats.org/wordprocessingml/2006/main" xmlns:w10="urn:schemas-microsoft-com:office:word" xmlns:v="urn:schemas-microsoft-com:vml" xmlns:o="urn:schemas-microsoft-com:office:office" xmlns:mv="urn:schemas-microsoft-com:mac:vml" xmlns:mo="http://schemas.microsoft.com/office/mac/office/2008/main" xmlns=""/>
                             </a:ext>
                           </a:extLst>
                         </wps:spPr>
@@ -4982,7 +4976,7 @@
               </wp:anchor>
             </w:drawing>
           </mc:Choice>
-          <mc:Fallback>
+          <mc:Fallback xmlns:mv="urn:schemas-microsoft-com:mac:vml" xmlns:mo="http://schemas.microsoft.com/office/mac/office/2008/main">
             <w:pict>
               <v:group id="Group 18" o:spid="_x0000_s1035" style="position:absolute;margin-left:262.7pt;margin-top:5.5pt;width:203.35pt;height:367.55pt;z-index:251694080" coordsize="2582545,4667885" o:gfxdata="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">
                 <v:shape id="Picture 8" o:spid="_x0000_s1036" type="#_x0000_t75" style="position:absolute;width:2582545;height:4352290;visibility:visible;mso-wrap-style:square" o:gfxdata="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">
@@ -5106,11 +5100,7 @@
         <w:t>)</w:t>
       </w:r>
       <w:r>
-        <w:t xml:space="preserve">. While the other options do not have to be followed, those illustrated have been </w:t>
-      </w:r>
-      <w:bookmarkStart w:id="9" w:name="_GoBack"/>
-      <w:r>
-        <w:t xml:space="preserve">tested to generate </w:t>
+        <w:t xml:space="preserve">. While the other options do not have to be followed, those illustrated have been tested to generate </w:t>
       </w:r>
       <w:r>
         <w:t>output</w:t>
@@ -5119,11 +5109,7 @@
         <w:t>.</w:t>
       </w:r>
       <w:r>
-        <w:t xml:space="preserve"> The final output can be </w:t>
-      </w:r>
-      <w:bookmarkEnd w:id="9"/>
-      <w:r>
-        <w:t>reviewed in</w:t>
+        <w:t xml:space="preserve"> The final output can be reviewed in</w:t>
       </w:r>
       <w:r>
         <w:t xml:space="preserve"> a separate map document -</w:t>
@@ -5544,7 +5530,7 @@
 </file>
 
 <file path=word/endnotes.xml><?xml version="1.0" encoding="utf-8"?>
-<w:endnotes xmlns:wpc="http://schemas.microsoft.com/office/word/2010/wordprocessingCanvas" xmlns:mo="http://schemas.microsoft.com/office/mac/office/2008/main" xmlns:mc="http://schemas.openxmlformats.org/markup-compatibility/2006" xmlns:mv="urn:schemas-microsoft-com:mac:vml" xmlns:o="urn:schemas-microsoft-com:office:office" xmlns:r="http://schemas.openxmlformats.org/officeDocument/2006/relationships" xmlns:m="http://schemas.openxmlformats.org/officeDocument/2006/math" xmlns:v="urn:schemas-microsoft-com:vml" xmlns:wp14="http://schemas.microsoft.com/office/word/2010/wordprocessingDrawing" xmlns:wp="http://schemas.openxmlformats.org/drawingml/2006/wordprocessingDrawing" xmlns:w10="urn:schemas-microsoft-com:office:word" xmlns:w="http://schemas.openxmlformats.org/wordprocessingml/2006/main" xmlns:w14="http://schemas.microsoft.com/office/word/2010/wordml" xmlns:wpg="http://schemas.microsoft.com/office/word/2010/wordprocessingGroup" xmlns:wpi="http://schemas.microsoft.com/office/word/2010/wordprocessingInk" xmlns:wne="http://schemas.microsoft.com/office/word/2006/wordml" xmlns:wps="http://schemas.microsoft.com/office/word/2010/wordprocessingShape" mc:Ignorable="w14 wp14">
+<w:endnotes xmlns:wpc="http://schemas.microsoft.com/office/word/2010/wordprocessingCanvas" xmlns:mc="http://schemas.openxmlformats.org/markup-compatibility/2006" xmlns:o="urn:schemas-microsoft-com:office:office" xmlns:r="http://schemas.openxmlformats.org/officeDocument/2006/relationships" xmlns:m="http://schemas.openxmlformats.org/officeDocument/2006/math" xmlns:v="urn:schemas-microsoft-com:vml" xmlns:wp14="http://schemas.microsoft.com/office/word/2010/wordprocessingDrawing" xmlns:wp="http://schemas.openxmlformats.org/drawingml/2006/wordprocessingDrawing" xmlns:w10="urn:schemas-microsoft-com:office:word" xmlns:w="http://schemas.openxmlformats.org/wordprocessingml/2006/main" xmlns:w14="http://schemas.microsoft.com/office/word/2010/wordml" xmlns:wpg="http://schemas.microsoft.com/office/word/2010/wordprocessingGroup" xmlns:wpi="http://schemas.microsoft.com/office/word/2010/wordprocessingInk" xmlns:wne="http://schemas.microsoft.com/office/word/2006/wordml" xmlns:wps="http://schemas.microsoft.com/office/word/2010/wordprocessingShape" mc:Ignorable="w14 wp14">
   <w:endnote w:type="separator" w:id="-1">
     <w:p>
       <w:r>
@@ -5563,7 +5549,7 @@
 </file>
 
 <file path=word/footer1.xml><?xml version="1.0" encoding="utf-8"?>
-<w:ftr xmlns:wpc="http://schemas.microsoft.com/office/word/2010/wordprocessingCanvas" xmlns:mo="http://schemas.microsoft.com/office/mac/office/2008/main" xmlns:mc="http://schemas.openxmlformats.org/markup-compatibility/2006" xmlns:mv="urn:schemas-microsoft-com:mac:vml" xmlns:o="urn:schemas-microsoft-com:office:office" xmlns:r="http://schemas.openxmlformats.org/officeDocument/2006/relationships" xmlns:m="http://schemas.openxmlformats.org/officeDocument/2006/math" xmlns:v="urn:schemas-microsoft-com:vml" xmlns:wp14="http://schemas.microsoft.com/office/word/2010/wordprocessingDrawing" xmlns:wp="http://schemas.openxmlformats.org/drawingml/2006/wordprocessingDrawing" xmlns:w10="urn:schemas-microsoft-com:office:word" xmlns:w="http://schemas.openxmlformats.org/wordprocessingml/2006/main" xmlns:w14="http://schemas.microsoft.com/office/word/2010/wordml" xmlns:wpg="http://schemas.microsoft.com/office/word/2010/wordprocessingGroup" xmlns:wpi="http://schemas.microsoft.com/office/word/2010/wordprocessingInk" xmlns:wne="http://schemas.microsoft.com/office/word/2006/wordml" xmlns:wps="http://schemas.microsoft.com/office/word/2010/wordprocessingShape" mc:Ignorable="w14 wp14">
+<w:ftr xmlns:wpc="http://schemas.microsoft.com/office/word/2010/wordprocessingCanvas" xmlns:mc="http://schemas.openxmlformats.org/markup-compatibility/2006" xmlns:o="urn:schemas-microsoft-com:office:office" xmlns:r="http://schemas.openxmlformats.org/officeDocument/2006/relationships" xmlns:m="http://schemas.openxmlformats.org/officeDocument/2006/math" xmlns:v="urn:schemas-microsoft-com:vml" xmlns:wp14="http://schemas.microsoft.com/office/word/2010/wordprocessingDrawing" xmlns:wp="http://schemas.openxmlformats.org/drawingml/2006/wordprocessingDrawing" xmlns:w10="urn:schemas-microsoft-com:office:word" xmlns:w="http://schemas.openxmlformats.org/wordprocessingml/2006/main" xmlns:w14="http://schemas.microsoft.com/office/word/2010/wordml" xmlns:wpg="http://schemas.microsoft.com/office/word/2010/wordprocessingGroup" xmlns:wpi="http://schemas.microsoft.com/office/word/2010/wordprocessingInk" xmlns:wne="http://schemas.microsoft.com/office/word/2006/wordml" xmlns:wps="http://schemas.microsoft.com/office/word/2010/wordprocessingShape" mc:Ignorable="w14 wp14">
   <w:p>
     <w:pPr>
       <w:pStyle w:val="Footer"/>
@@ -5614,7 +5600,7 @@
 </file>
 
 <file path=word/footnotes.xml><?xml version="1.0" encoding="utf-8"?>
-<w:footnotes xmlns:wpc="http://schemas.microsoft.com/office/word/2010/wordprocessingCanvas" xmlns:mo="http://schemas.microsoft.com/office/mac/office/2008/main" xmlns:mc="http://schemas.openxmlformats.org/markup-compatibility/2006" xmlns:mv="urn:schemas-microsoft-com:mac:vml" xmlns:o="urn:schemas-microsoft-com:office:office" xmlns:r="http://schemas.openxmlformats.org/officeDocument/2006/relationships" xmlns:m="http://schemas.openxmlformats.org/officeDocument/2006/math" xmlns:v="urn:schemas-microsoft-com:vml" xmlns:wp14="http://schemas.microsoft.com/office/word/2010/wordprocessingDrawing" xmlns:wp="http://schemas.openxmlformats.org/drawingml/2006/wordprocessingDrawing" xmlns:w10="urn:schemas-microsoft-com:office:word" xmlns:w="http://schemas.openxmlformats.org/wordprocessingml/2006/main" xmlns:w14="http://schemas.microsoft.com/office/word/2010/wordml" xmlns:wpg="http://schemas.microsoft.com/office/word/2010/wordprocessingGroup" xmlns:wpi="http://schemas.microsoft.com/office/word/2010/wordprocessingInk" xmlns:wne="http://schemas.microsoft.com/office/word/2006/wordml" xmlns:wps="http://schemas.microsoft.com/office/word/2010/wordprocessingShape" mc:Ignorable="w14 wp14">
+<w:footnotes xmlns:wpc="http://schemas.microsoft.com/office/word/2010/wordprocessingCanvas" xmlns:mc="http://schemas.openxmlformats.org/markup-compatibility/2006" xmlns:o="urn:schemas-microsoft-com:office:office" xmlns:r="http://schemas.openxmlformats.org/officeDocument/2006/relationships" xmlns:m="http://schemas.openxmlformats.org/officeDocument/2006/math" xmlns:v="urn:schemas-microsoft-com:vml" xmlns:wp14="http://schemas.microsoft.com/office/word/2010/wordprocessingDrawing" xmlns:wp="http://schemas.openxmlformats.org/drawingml/2006/wordprocessingDrawing" xmlns:w10="urn:schemas-microsoft-com:office:word" xmlns:w="http://schemas.openxmlformats.org/wordprocessingml/2006/main" xmlns:w14="http://schemas.microsoft.com/office/word/2010/wordml" xmlns:wpg="http://schemas.microsoft.com/office/word/2010/wordprocessingGroup" xmlns:wpi="http://schemas.microsoft.com/office/word/2010/wordprocessingInk" xmlns:wne="http://schemas.microsoft.com/office/word/2006/wordml" xmlns:wps="http://schemas.microsoft.com/office/word/2010/wordprocessingShape" mc:Ignorable="w14 wp14">
   <w:footnote w:type="separator" w:id="-1">
     <w:p>
       <w:r>
@@ -5633,7 +5619,7 @@
 </file>
 
 <file path=word/header1.xml><?xml version="1.0" encoding="utf-8"?>
-<w:hdr xmlns:wpc="http://schemas.microsoft.com/office/word/2010/wordprocessingCanvas" xmlns:mo="http://schemas.microsoft.com/office/mac/office/2008/main" xmlns:mc="http://schemas.openxmlformats.org/markup-compatibility/2006" xmlns:mv="urn:schemas-microsoft-com:mac:vml" xmlns:o="urn:schemas-microsoft-com:office:office" xmlns:r="http://schemas.openxmlformats.org/officeDocument/2006/relationships" xmlns:m="http://schemas.openxmlformats.org/officeDocument/2006/math" xmlns:v="urn:schemas-microsoft-com:vml" xmlns:wp14="http://schemas.microsoft.com/office/word/2010/wordprocessingDrawing" xmlns:wp="http://schemas.openxmlformats.org/drawingml/2006/wordprocessingDrawing" xmlns:w10="urn:schemas-microsoft-com:office:word" xmlns:w="http://schemas.openxmlformats.org/wordprocessingml/2006/main" xmlns:w14="http://schemas.microsoft.com/office/word/2010/wordml" xmlns:wpg="http://schemas.microsoft.com/office/word/2010/wordprocessingGroup" xmlns:wpi="http://schemas.microsoft.com/office/word/2010/wordprocessingInk" xmlns:wne="http://schemas.microsoft.com/office/word/2006/wordml" xmlns:wps="http://schemas.microsoft.com/office/word/2010/wordprocessingShape" mc:Ignorable="w14 wp14">
+<w:hdr xmlns:wpc="http://schemas.microsoft.com/office/word/2010/wordprocessingCanvas" xmlns:mc="http://schemas.openxmlformats.org/markup-compatibility/2006" xmlns:o="urn:schemas-microsoft-com:office:office" xmlns:r="http://schemas.openxmlformats.org/officeDocument/2006/relationships" xmlns:m="http://schemas.openxmlformats.org/officeDocument/2006/math" xmlns:v="urn:schemas-microsoft-com:vml" xmlns:wp14="http://schemas.microsoft.com/office/word/2010/wordprocessingDrawing" xmlns:wp="http://schemas.openxmlformats.org/drawingml/2006/wordprocessingDrawing" xmlns:w10="urn:schemas-microsoft-com:office:word" xmlns:w="http://schemas.openxmlformats.org/wordprocessingml/2006/main" xmlns:w14="http://schemas.microsoft.com/office/word/2010/wordml" xmlns:wpg="http://schemas.microsoft.com/office/word/2010/wordprocessingGroup" xmlns:wpi="http://schemas.microsoft.com/office/word/2010/wordprocessingInk" xmlns:wne="http://schemas.microsoft.com/office/word/2006/wordml" xmlns:wps="http://schemas.microsoft.com/office/word/2010/wordprocessingShape" mc:Ignorable="w14 wp14">
   <w:p>
     <w:pPr>
       <w:pStyle w:val="Header"/>
@@ -5681,7 +5667,7 @@
 </file>
 
 <file path=word/numbering.xml><?xml version="1.0" encoding="utf-8"?>
-<w:numbering xmlns:wpc="http://schemas.microsoft.com/office/word/2010/wordprocessingCanvas" xmlns:mo="http://schemas.microsoft.com/office/mac/office/2008/main" xmlns:mc="http://schemas.openxmlformats.org/markup-compatibility/2006" xmlns:mv="urn:schemas-microsoft-com:mac:vml" xmlns:o="urn:schemas-microsoft-com:office:office" xmlns:r="http://schemas.openxmlformats.org/officeDocument/2006/relationships" xmlns:m="http://schemas.openxmlformats.org/officeDocument/2006/math" xmlns:v="urn:schemas-microsoft-com:vml" xmlns:wp14="http://schemas.microsoft.com/office/word/2010/wordprocessingDrawing" xmlns:wp="http://schemas.openxmlformats.org/drawingml/2006/wordprocessingDrawing" xmlns:w10="urn:schemas-microsoft-com:office:word" xmlns:w="http://schemas.openxmlformats.org/wordprocessingml/2006/main" xmlns:w14="http://schemas.microsoft.com/office/word/2010/wordml" xmlns:wpg="http://schemas.microsoft.com/office/word/2010/wordprocessingGroup" xmlns:wpi="http://schemas.microsoft.com/office/word/2010/wordprocessingInk" xmlns:wne="http://schemas.microsoft.com/office/word/2006/wordml" xmlns:wps="http://schemas.microsoft.com/office/word/2010/wordprocessingShape" mc:Ignorable="w14 wp14">
+<w:numbering xmlns:wpc="http://schemas.microsoft.com/office/word/2010/wordprocessingCanvas" xmlns:mc="http://schemas.openxmlformats.org/markup-compatibility/2006" xmlns:o="urn:schemas-microsoft-com:office:office" xmlns:r="http://schemas.openxmlformats.org/officeDocument/2006/relationships" xmlns:m="http://schemas.openxmlformats.org/officeDocument/2006/math" xmlns:v="urn:schemas-microsoft-com:vml" xmlns:wp14="http://schemas.microsoft.com/office/word/2010/wordprocessingDrawing" xmlns:wp="http://schemas.openxmlformats.org/drawingml/2006/wordprocessingDrawing" xmlns:w10="urn:schemas-microsoft-com:office:word" xmlns:w="http://schemas.openxmlformats.org/wordprocessingml/2006/main" xmlns:w14="http://schemas.microsoft.com/office/word/2010/wordml" xmlns:wpg="http://schemas.microsoft.com/office/word/2010/wordprocessingGroup" xmlns:wpi="http://schemas.microsoft.com/office/word/2010/wordprocessingInk" xmlns:wne="http://schemas.microsoft.com/office/word/2006/wordml" xmlns:wps="http://schemas.microsoft.com/office/word/2010/wordprocessingShape" mc:Ignorable="w14 wp14">
   <w:abstractNum w:abstractNumId="0">
     <w:nsid w:val="02052126"/>
     <w:multiLevelType w:val="multilevel"/>
@@ -10757,7 +10743,7 @@
     </w:rPrDefault>
     <w:pPrDefault/>
   </w:docDefaults>
-  <w:latentStyles w:defLockedState="0" w:defUIPriority="99" w:defSemiHidden="1" w:defUnhideWhenUsed="1" w:defQFormat="0" w:count="276">
+  <w:latentStyles w:defLockedState="0" w:defUIPriority="99" w:defSemiHidden="1" w:defUnhideWhenUsed="1" w:defQFormat="0" w:count="267">
     <w:lsdException w:name="Normal" w:locked="1" w:semiHidden="0" w:uiPriority="0" w:unhideWhenUsed="0" w:qFormat="1"/>
     <w:lsdException w:name="heading 1" w:locked="1" w:semiHidden="0" w:unhideWhenUsed="0" w:qFormat="1"/>
     <w:lsdException w:name="heading 2" w:locked="1" w:semiHidden="0" w:unhideWhenUsed="0" w:qFormat="1"/>
@@ -11710,7 +11696,7 @@
 </file>
 
 <file path=word/stylesWithEffects.xml><?xml version="1.0" encoding="utf-8"?>
-<w:styles xmlns:wpc="http://schemas.microsoft.com/office/word/2010/wordprocessingCanvas" xmlns:mo="http://schemas.microsoft.com/office/mac/office/2008/main" xmlns:mc="http://schemas.openxmlformats.org/markup-compatibility/2006" xmlns:mv="urn:schemas-microsoft-com:mac:vml" xmlns:o="urn:schemas-microsoft-com:office:office" xmlns:r="http://schemas.openxmlformats.org/officeDocument/2006/relationships" xmlns:m="http://schemas.openxmlformats.org/officeDocument/2006/math" xmlns:v="urn:schemas-microsoft-com:vml" xmlns:wp14="http://schemas.microsoft.com/office/word/2010/wordprocessingDrawing" xmlns:wp="http://schemas.openxmlformats.org/drawingml/2006/wordprocessingDrawing" xmlns:w10="urn:schemas-microsoft-com:office:word" xmlns:w="http://schemas.openxmlformats.org/wordprocessingml/2006/main" xmlns:w14="http://schemas.microsoft.com/office/word/2010/wordml" xmlns:wpg="http://schemas.microsoft.com/office/word/2010/wordprocessingGroup" xmlns:wpi="http://schemas.microsoft.com/office/word/2010/wordprocessingInk" xmlns:wne="http://schemas.microsoft.com/office/word/2006/wordml" xmlns:wps="http://schemas.microsoft.com/office/word/2010/wordprocessingShape" mc:Ignorable="w14 wp14">
+<w:styles xmlns:wpc="http://schemas.microsoft.com/office/word/2010/wordprocessingCanvas" xmlns:mc="http://schemas.openxmlformats.org/markup-compatibility/2006" xmlns:o="urn:schemas-microsoft-com:office:office" xmlns:r="http://schemas.openxmlformats.org/officeDocument/2006/relationships" xmlns:m="http://schemas.openxmlformats.org/officeDocument/2006/math" xmlns:v="urn:schemas-microsoft-com:vml" xmlns:wp14="http://schemas.microsoft.com/office/word/2010/wordprocessingDrawing" xmlns:wp="http://schemas.openxmlformats.org/drawingml/2006/wordprocessingDrawing" xmlns:w10="urn:schemas-microsoft-com:office:word" xmlns:w="http://schemas.openxmlformats.org/wordprocessingml/2006/main" xmlns:w14="http://schemas.microsoft.com/office/word/2010/wordml" xmlns:wpg="http://schemas.microsoft.com/office/word/2010/wordprocessingGroup" xmlns:wpi="http://schemas.microsoft.com/office/word/2010/wordprocessingInk" xmlns:wne="http://schemas.microsoft.com/office/word/2006/wordml" xmlns:wps="http://schemas.microsoft.com/office/word/2010/wordprocessingShape" mc:Ignorable="w14 wp14">
   <w:docDefaults>
     <w:rPrDefault>
       <w:rPr>
@@ -11720,7 +11706,7 @@
     </w:rPrDefault>
     <w:pPrDefault/>
   </w:docDefaults>
-  <w:latentStyles w:defLockedState="0" w:defUIPriority="99" w:defSemiHidden="1" w:defUnhideWhenUsed="1" w:defQFormat="0" w:count="276">
+  <w:latentStyles w:defLockedState="0" w:defUIPriority="99" w:defSemiHidden="1" w:defUnhideWhenUsed="1" w:defQFormat="0" w:count="267">
     <w:lsdException w:name="Normal" w:locked="1" w:semiHidden="0" w:uiPriority="0" w:unhideWhenUsed="0" w:qFormat="1"/>
     <w:lsdException w:name="heading 1" w:locked="1" w:semiHidden="0" w:unhideWhenUsed="0" w:qFormat="1"/>
     <w:lsdException w:name="heading 2" w:locked="1" w:semiHidden="0" w:unhideWhenUsed="0" w:qFormat="1"/>
@@ -12966,7 +12952,7 @@
 </file>
 
 <file path=customXml/itemProps1.xml><?xml version="1.0" encoding="utf-8"?>
-<ds:datastoreItem xmlns:ds="http://schemas.openxmlformats.org/officeDocument/2006/customXml" ds:itemID="{9118BE31-29DC-A44D-B605-3D3E91F8EA54}">
+<ds:datastoreItem xmlns:ds="http://schemas.openxmlformats.org/officeDocument/2006/customXml" ds:itemID="{840C391D-0889-4CC5-B010-9721AD2F6B39}">
   <ds:schemaRefs>
     <ds:schemaRef ds:uri="http://schemas.openxmlformats.org/officeDocument/2006/bibliography"/>
   </ds:schemaRefs>
@@ -12974,7 +12960,7 @@
 </file>
 
 <file path=customXml/itemProps2.xml><?xml version="1.0" encoding="utf-8"?>
-<ds:datastoreItem xmlns:ds="http://schemas.openxmlformats.org/officeDocument/2006/customXml" ds:itemID="{3EB5E8B4-978A-0F49-8E0E-EFB5F382713F}">
+<ds:datastoreItem xmlns:ds="http://schemas.openxmlformats.org/officeDocument/2006/customXml" ds:itemID="{84F7653B-05AD-413B-A919-19286EE4FF90}">
   <ds:schemaRefs>
     <ds:schemaRef ds:uri="http://schemas.openxmlformats.org/officeDocument/2006/bibliography"/>
   </ds:schemaRefs>

</xml_diff>

<commit_message>
Changes to user guide to point users to Grass 6.5 and update tutorial settings.
</commit_message>
<xml_diff>
--- a/toolbox/doc/Climate Linkage Mapper User Guide.docx
+++ b/toolbox/doc/Climate Linkage Mapper User Guide.docx
@@ -89,8 +89,7 @@
           <w:sz w:val="28"/>
         </w:rPr>
         <w:sectPr>
-          <w:headerReference w:type="default" r:id="rId11"/>
-          <w:footerReference w:type="default" r:id="rId12"/>
+          <w:footerReference w:type="default" r:id="rId11"/>
           <w:type w:val="continuous"/>
           <w:pgSz w:w="12240" w:h="15840"/>
           <w:pgMar w:top="1152" w:right="1440" w:bottom="1080" w:left="1440" w:header="720" w:footer="720" w:gutter="0"/>
@@ -162,7 +161,7 @@
           <w:i/>
           <w:szCs w:val="20"/>
         </w:rPr>
-        <w:t>2.2</w:t>
+        <w:t>9.3</w:t>
       </w:r>
       <w:r>
         <w:rPr>
@@ -190,14 +189,7 @@
           <w:i/>
           <w:szCs w:val="20"/>
         </w:rPr>
-        <w:t xml:space="preserve">November </w:t>
-      </w:r>
-      <w:r>
-        <w:rPr>
-          <w:i/>
-          <w:szCs w:val="20"/>
-        </w:rPr>
-        <w:t>2012</w:t>
+        <w:t>January 2013</w:t>
       </w:r>
     </w:p>
     <w:p>
@@ -699,6 +691,148 @@
           <w:bCs/>
         </w:rPr>
         <w:t xml:space="preserve"> (</w:t>
+      </w:r>
+      <w:hyperlink r:id="rId12" w:history="1">
+        <w:r>
+          <w:rPr>
+            <w:rStyle w:val="Hyperlink"/>
+          </w:rPr>
+          <w:t>http://code.google.com/p/linkage-mapper/</w:t>
+        </w:r>
+      </w:hyperlink>
+      <w:r>
+        <w:rPr>
+          <w:rStyle w:val="Hyperlink"/>
+        </w:rPr>
+        <w:t>)</w:t>
+      </w:r>
+      <w:r>
+        <w:rPr>
+          <w:bCs/>
+        </w:rPr>
+        <w:t xml:space="preserve">, where </w:t>
+      </w:r>
+      <w:r>
+        <w:rPr>
+          <w:bCs/>
+        </w:rPr>
+        <w:t>the</w:t>
+      </w:r>
+      <w:r>
+        <w:rPr>
+          <w:bCs/>
+        </w:rPr>
+        <w:t xml:space="preserve"> code is hosted</w:t>
+      </w:r>
+      <w:bookmarkEnd w:id="0"/>
+      <w:r>
+        <w:rPr>
+          <w:bCs/>
+        </w:rPr>
+        <w:t>.</w:t>
+      </w:r>
+    </w:p>
+    <w:p>
+      <w:pPr>
+        <w:spacing w:after="120"/>
+      </w:pPr>
+    </w:p>
+    <w:p>
+      <w:pPr>
+        <w:spacing w:after="120"/>
+      </w:pPr>
+    </w:p>
+    <w:p>
+      <w:pPr>
+        <w:spacing w:beforeLines="1" w:before="2" w:afterLines="1" w:after="2"/>
+      </w:pPr>
+      <w:r>
+        <w:rPr>
+          <w:b/>
+        </w:rPr>
+        <w:t xml:space="preserve">Preferred </w:t>
+      </w:r>
+      <w:r>
+        <w:rPr>
+          <w:b/>
+        </w:rPr>
+        <w:t>C</w:t>
+      </w:r>
+      <w:r>
+        <w:rPr>
+          <w:b/>
+        </w:rPr>
+        <w:t>itation</w:t>
+      </w:r>
+      <w:r>
+        <w:rPr>
+          <w:b/>
+        </w:rPr>
+        <w:t xml:space="preserve"> </w:t>
+      </w:r>
+      <w:r>
+        <w:rPr>
+          <w:sz w:val="20"/>
+          <w:szCs w:val="20"/>
+        </w:rPr>
+        <w:t>(Please obtain permission before citing)</w:t>
+      </w:r>
+    </w:p>
+    <w:p>
+      <w:pPr>
+        <w:spacing w:beforeLines="1" w:before="2" w:afterLines="1" w:after="2"/>
+      </w:pPr>
+      <w:r>
+        <w:t>Kavanagh</w:t>
+      </w:r>
+      <w:r>
+        <w:t xml:space="preserve">, </w:t>
+      </w:r>
+      <w:r>
+        <w:t>D</w:t>
+      </w:r>
+      <w:r>
+        <w:t>.</w:t>
+      </w:r>
+      <w:r>
+        <w:t>M</w:t>
+      </w:r>
+      <w:r>
+        <w:t xml:space="preserve">., T.A. </w:t>
+      </w:r>
+      <w:proofErr w:type="spellStart"/>
+      <w:r>
+        <w:rPr>
+          <w:bCs/>
+          <w:szCs w:val="20"/>
+        </w:rPr>
+        <w:t>Nuñez</w:t>
+      </w:r>
+      <w:proofErr w:type="spellEnd"/>
+      <w:r>
+        <w:rPr>
+          <w:bCs/>
+          <w:szCs w:val="20"/>
+        </w:rPr>
+        <w:t>, and B.H. McRae. 2012.</w:t>
+      </w:r>
+      <w:r>
+        <w:t xml:space="preserve"> </w:t>
+      </w:r>
+      <w:r>
+        <w:t>Climate Linkage Mapper</w:t>
+      </w:r>
+      <w:r>
+        <w:t xml:space="preserve"> Connectivity Analysis Software</w:t>
+      </w:r>
+      <w:r>
+        <w:t xml:space="preserve">. </w:t>
+      </w:r>
+      <w:r>
+        <w:t>Adze Informatics</w:t>
+      </w:r>
+      <w:r>
+        <w:t xml:space="preserve">, Seattle WA. Available at: </w:t>
       </w:r>
       <w:hyperlink r:id="rId13" w:history="1">
         <w:r>
@@ -709,153 +843,6 @@
         </w:r>
       </w:hyperlink>
       <w:r>
-        <w:rPr>
-          <w:rStyle w:val="Hyperlink"/>
-        </w:rPr>
-        <w:t>)</w:t>
-      </w:r>
-      <w:r>
-        <w:rPr>
-          <w:bCs/>
-        </w:rPr>
-        <w:t xml:space="preserve">, where </w:t>
-      </w:r>
-      <w:r>
-        <w:rPr>
-          <w:bCs/>
-        </w:rPr>
-        <w:t>the</w:t>
-      </w:r>
-      <w:r>
-        <w:rPr>
-          <w:bCs/>
-        </w:rPr>
-        <w:t xml:space="preserve"> code is hosted</w:t>
-      </w:r>
-      <w:bookmarkEnd w:id="0"/>
-      <w:r>
-        <w:rPr>
-          <w:bCs/>
-        </w:rPr>
-        <w:t>.</w:t>
-      </w:r>
-    </w:p>
-    <w:p>
-      <w:pPr>
-        <w:spacing w:after="120"/>
-      </w:pPr>
-    </w:p>
-    <w:p>
-      <w:pPr>
-        <w:spacing w:after="120"/>
-      </w:pPr>
-    </w:p>
-    <w:p>
-      <w:pPr>
-        <w:spacing w:beforeLines="1" w:before="2" w:afterLines="1" w:after="2"/>
-      </w:pPr>
-      <w:r>
-        <w:rPr>
-          <w:b/>
-        </w:rPr>
-        <w:t xml:space="preserve">Preferred </w:t>
-      </w:r>
-      <w:r>
-        <w:rPr>
-          <w:b/>
-        </w:rPr>
-        <w:t>C</w:t>
-      </w:r>
-      <w:r>
-        <w:rPr>
-          <w:b/>
-        </w:rPr>
-        <w:t>itation</w:t>
-      </w:r>
-      <w:r>
-        <w:rPr>
-          <w:b/>
-        </w:rPr>
-        <w:t xml:space="preserve"> </w:t>
-      </w:r>
-      <w:r>
-        <w:rPr>
-          <w:sz w:val="20"/>
-          <w:szCs w:val="20"/>
-        </w:rPr>
-        <w:t>(Please obtain permission before citing)</w:t>
-      </w:r>
-    </w:p>
-    <w:p>
-      <w:pPr>
-        <w:spacing w:beforeLines="1" w:before="2" w:afterLines="1" w:after="2"/>
-      </w:pPr>
-      <w:r>
-        <w:t>Kavanagh</w:t>
-      </w:r>
-      <w:r>
-        <w:t xml:space="preserve">, </w:t>
-      </w:r>
-      <w:r>
-        <w:t>D</w:t>
-      </w:r>
-      <w:r>
-        <w:t>.</w:t>
-      </w:r>
-      <w:r>
-        <w:t>M</w:t>
-      </w:r>
-      <w:r>
-        <w:t xml:space="preserve">., T.A. </w:t>
-      </w:r>
-      <w:proofErr w:type="spellStart"/>
-      <w:r>
-        <w:rPr>
-          <w:bCs/>
-          <w:szCs w:val="20"/>
-        </w:rPr>
-        <w:t>Nuñez</w:t>
-      </w:r>
-      <w:proofErr w:type="spellEnd"/>
-      <w:r>
-        <w:rPr>
-          <w:bCs/>
-          <w:szCs w:val="20"/>
-        </w:rPr>
-        <w:t>, and B.H. McRae. 2012.</w:t>
-      </w:r>
-      <w:r>
-        <w:t xml:space="preserve"> </w:t>
-      </w:r>
-      <w:r>
-        <w:t>Climate Linkage Mapper</w:t>
-      </w:r>
-      <w:r>
-        <w:t xml:space="preserve"> Connectivity Analysis Software</w:t>
-      </w:r>
-      <w:r>
-        <w:t xml:space="preserve">. </w:t>
-      </w:r>
-      <w:proofErr w:type="gramStart"/>
-      <w:r>
-        <w:t>Adze Informatics</w:t>
-      </w:r>
-      <w:r>
-        <w:t>, Seattle WA.</w:t>
-      </w:r>
-      <w:proofErr w:type="gramEnd"/>
-      <w:r>
-        <w:t xml:space="preserve"> Available at: </w:t>
-      </w:r>
-      <w:hyperlink r:id="rId14" w:history="1">
-        <w:r>
-          <w:rPr>
-            <w:rStyle w:val="Hyperlink"/>
-          </w:rPr>
-          <w:t>http://code.google.com/p/linkage-mapper/</w:t>
-        </w:r>
-      </w:hyperlink>
-      <w:r>
         <w:t>.</w:t>
       </w:r>
     </w:p>
@@ -1721,7 +1708,7 @@
       <w:r>
         <w:t>(</w:t>
       </w:r>
-      <w:hyperlink r:id="rId15" w:history="1">
+      <w:hyperlink r:id="rId14" w:history="1">
         <w:r>
           <w:rPr>
             <w:rStyle w:val="Hyperlink"/>
@@ -1760,7 +1747,7 @@
         </w:rPr>
         <w:t xml:space="preserve"> the user group (</w:t>
       </w:r>
-      <w:hyperlink r:id="rId16" w:history="1">
+      <w:hyperlink r:id="rId15" w:history="1">
         <w:r>
           <w:rPr>
             <w:rStyle w:val="Hyperlink"/>
@@ -1841,29 +1828,47 @@
         <w:rPr>
           <w:szCs w:val="20"/>
         </w:rPr>
-        <w:t xml:space="preserve">The </w:t>
+        <w:t>Download and install</w:t>
       </w:r>
       <w:r>
         <w:rPr>
           <w:szCs w:val="20"/>
         </w:rPr>
-        <w:t>‘Link</w:t>
+        <w:t xml:space="preserve"> </w:t>
       </w:r>
       <w:r>
         <w:rPr>
           <w:szCs w:val="20"/>
         </w:rPr>
-        <w:t>age Mapper ArcGIS 10.0’ toolbox</w:t>
+        <w:t xml:space="preserve">the </w:t>
       </w:r>
       <w:r>
         <w:rPr>
           <w:szCs w:val="20"/>
         </w:rPr>
-        <w:t xml:space="preserve"> can be downloaded from </w:t>
-      </w:r>
-      <w:r>
-        <w:t>the project website</w:t>
-      </w:r>
+        <w:t>Link</w:t>
+      </w:r>
+      <w:r>
+        <w:rPr>
+          <w:szCs w:val="20"/>
+        </w:rPr>
+        <w:t>age Mapper toolbox</w:t>
+      </w:r>
+      <w:r>
+        <w:rPr>
+          <w:szCs w:val="20"/>
+        </w:rPr>
+        <w:t xml:space="preserve"> from </w:t>
+      </w:r>
+      <w:hyperlink r:id="rId16" w:history="1">
+        <w:r>
+          <w:rPr>
+            <w:rStyle w:val="Hyperlink"/>
+            <w:szCs w:val="20"/>
+          </w:rPr>
+          <w:t>http://code.google.com/p/linkage-mapper/</w:t>
+        </w:r>
+      </w:hyperlink>
       <w:r>
         <w:rPr>
           <w:szCs w:val="20"/>
@@ -1969,6 +1974,9 @@
         <w:t>McRae and Kavanagh 2011)</w:t>
       </w:r>
       <w:r>
+        <w:t>, which is also included in the download</w:t>
+      </w:r>
+      <w:r>
         <w:rPr>
           <w:szCs w:val="20"/>
         </w:rPr>
@@ -2001,6 +2009,12 @@
           <w:b/>
         </w:rPr>
         <w:t xml:space="preserve"> Download and Install GRASS GIS</w:t>
+      </w:r>
+      <w:r>
+        <w:rPr>
+          <w:b/>
+        </w:rPr>
+        <w:t xml:space="preserve"> version 6.5</w:t>
       </w:r>
     </w:p>
     <w:p>
@@ -2015,145 +2029,73 @@
           <w:rPr>
             <w:rStyle w:val="Hyperlink"/>
           </w:rPr>
-          <w:t>http://grass.osgeo.org</w:t>
+          <w:t>http://wingrass.fsv.cvut.cz/grass65/</w:t>
         </w:r>
       </w:hyperlink>
       <w:r>
-        <w:t>. The tool has been tested to run with versions 6.5 and 7. Please note that versions 6.5 and 7 are development versions and are built daily</w:t>
-      </w:r>
-      <w:r>
-        <w:t>,</w:t>
-      </w:r>
-      <w:r>
-        <w:t xml:space="preserve"> so it is possible that the daily build you download may not work with </w:t>
-      </w:r>
-      <w:r>
-        <w:t>Climate Linkage Mapper</w:t>
-      </w:r>
-      <w:r>
-        <w:t xml:space="preserve">. </w:t>
-      </w:r>
-      <w:r>
-        <w:t xml:space="preserve">We </w:t>
-      </w:r>
-      <w:r>
-        <w:t xml:space="preserve">have </w:t>
-      </w:r>
-      <w:r>
-        <w:t xml:space="preserve">favored </w:t>
-      </w:r>
-      <w:r>
-        <w:t xml:space="preserve">version 7 for </w:t>
-      </w:r>
-      <w:bookmarkStart w:id="3" w:name="_GoBack"/>
-      <w:bookmarkEnd w:id="3"/>
-      <w:r>
-        <w:t>analyses.</w:t>
-      </w:r>
-      <w:r>
-        <w:t xml:space="preserve"> To install GRASS GIS run the downloaded </w:t>
-      </w:r>
-      <w:r>
-        <w:t xml:space="preserve">installation </w:t>
-      </w:r>
-      <w:r>
-        <w:t>file and follow the on</w:t>
-      </w:r>
-      <w:r>
-        <w:t>-</w:t>
-      </w:r>
-      <w:r>
-        <w:t>screen instructions.</w:t>
+        <w:t>.</w:t>
       </w:r>
     </w:p>
     <w:p>
       <w:pPr>
         <w:spacing w:before="2" w:after="2"/>
+      </w:pPr>
+      <w:r>
+        <w:t xml:space="preserve">To install GRASS GIS run the downloaded </w:t>
+      </w:r>
+      <w:r>
+        <w:t xml:space="preserve">installation </w:t>
+      </w:r>
+      <w:r>
+        <w:t>file and follow the on</w:t>
+      </w:r>
+      <w:r>
+        <w:t>-</w:t>
+      </w:r>
+      <w:r>
+        <w:t>screen instructions.</w:t>
+      </w:r>
+      <w:r>
+        <w:t xml:space="preserve"> </w:t>
+      </w:r>
+      <w:r>
+        <w:t xml:space="preserve">Please note that Climate Linkage Mapper can be run with Grass </w:t>
+      </w:r>
+      <w:r>
+        <w:rPr>
+          <w:b/>
+        </w:rPr>
+        <w:t xml:space="preserve">version 6.5 </w:t>
+      </w:r>
+      <w:r>
+        <w:t>only. Note also that version 6.5 is a development version and is built daily, so it is possible that the daily build you download may not work with Climate Linkage Mapper.</w:t>
+      </w:r>
+    </w:p>
+    <w:p>
+      <w:pPr>
+        <w:spacing w:before="2" w:after="2"/>
         <w:rPr>
           <w:b/>
           <w:szCs w:val="32"/>
         </w:rPr>
       </w:pPr>
-      <w:bookmarkStart w:id="4" w:name="OLE_LINK6"/>
+      <w:bookmarkStart w:id="3" w:name="OLE_LINK6"/>
     </w:p>
     <w:p>
       <w:pPr>
         <w:pStyle w:val="Heading1"/>
         <w:spacing w:after="0"/>
       </w:pPr>
-      <w:bookmarkStart w:id="5" w:name="_Toc214011956"/>
+      <w:bookmarkStart w:id="4" w:name="_Toc214011956"/>
       <w:r>
         <w:t xml:space="preserve">Using </w:t>
       </w:r>
       <w:r>
         <w:t>Climate Linkage Mapper</w:t>
       </w:r>
-      <w:bookmarkEnd w:id="5"/>
+      <w:bookmarkEnd w:id="4"/>
     </w:p>
     <w:p>
-      <w:r>
-        <w:t xml:space="preserve">To start </w:t>
-      </w:r>
-      <w:r>
-        <w:t>Climate Linkage Mapper</w:t>
-      </w:r>
-      <w:r>
-        <w:t xml:space="preserve"> select</w:t>
-      </w:r>
-      <w:r>
-        <w:t xml:space="preserve"> the </w:t>
-      </w:r>
-      <w:r>
-        <w:rPr>
-          <w:i/>
-        </w:rPr>
-        <w:t>Linkage Mapper</w:t>
-      </w:r>
-      <w:r>
-        <w:t xml:space="preserve"> toolbox</w:t>
-      </w:r>
-      <w:r>
-        <w:t xml:space="preserve"> (see Figure 1)</w:t>
-      </w:r>
-      <w:r>
-        <w:t xml:space="preserve"> in ArcGIS</w:t>
-      </w:r>
-      <w:r>
-        <w:t xml:space="preserve">, and click on </w:t>
-      </w:r>
-      <w:r>
-        <w:rPr>
-          <w:i/>
-        </w:rPr>
-        <w:t>Climate Linkage Mapper</w:t>
-      </w:r>
-      <w:r>
-        <w:t>. The dialog</w:t>
-      </w:r>
-      <w:r>
-        <w:t xml:space="preserve"> illustrated in Figure </w:t>
-      </w:r>
-      <w:r>
-        <w:t>2</w:t>
-      </w:r>
-      <w:r>
-        <w:t xml:space="preserve"> should appear.</w:t>
-      </w:r>
-      <w:r>
-        <w:t xml:space="preserve"> A description of each parameter follow</w:t>
-      </w:r>
-      <w:r>
-        <w:t>s</w:t>
-      </w:r>
-      <w:r>
-        <w:t xml:space="preserve"> below.</w:t>
-      </w:r>
-    </w:p>
-    <w:bookmarkStart w:id="6" w:name="_Toc214011957"/>
-    <w:p>
-      <w:pPr>
-        <w:pStyle w:val="Heading2"/>
-      </w:pPr>
       <w:r>
         <w:rPr>
           <w:noProof/>
@@ -2161,16 +2103,16 @@
         <mc:AlternateContent>
           <mc:Choice Requires="wpg">
             <w:drawing>
-              <wp:anchor distT="0" distB="0" distL="114300" distR="114300" simplePos="0" relativeHeight="251691008" behindDoc="0" locked="0" layoutInCell="1" allowOverlap="1" wp14:anchorId="5F00C504" wp14:editId="3DF478BE">
+              <wp:anchor distT="0" distB="0" distL="114300" distR="114300" simplePos="0" relativeHeight="251691008" behindDoc="0" locked="0" layoutInCell="1" allowOverlap="1" wp14:anchorId="5F00C504" wp14:editId="5422AA1C">
                 <wp:simplePos x="0" y="0"/>
                 <wp:positionH relativeFrom="column">
                   <wp:posOffset>3735070</wp:posOffset>
                 </wp:positionH>
                 <wp:positionV relativeFrom="paragraph">
-                  <wp:posOffset>68580</wp:posOffset>
+                  <wp:posOffset>23495</wp:posOffset>
                 </wp:positionV>
                 <wp:extent cx="2132330" cy="3287395"/>
-                <wp:effectExtent l="0" t="0" r="1270" b="0"/>
+                <wp:effectExtent l="0" t="0" r="1270" b="8255"/>
                 <wp:wrapSquare wrapText="bothSides"/>
                 <wp:docPr id="16" name="Group 16"/>
                 <wp:cNvGraphicFramePr/>
@@ -2252,26 +2194,19 @@
                               <w:r>
                                 <w:t xml:space="preserve">Figure </w:t>
                               </w:r>
-                              <w:r>
-                                <w:fldChar w:fldCharType="begin"/>
-                              </w:r>
-                              <w:r>
-                                <w:instrText xml:space="preserve"> SEQ Figure \* ARABIC </w:instrText>
-                              </w:r>
-                              <w:r>
-                                <w:fldChar w:fldCharType="separate"/>
-                              </w:r>
+                              <w:fldSimple w:instr=" SEQ Figure \* ARABIC ">
+                                <w:r>
+                                  <w:rPr>
+                                    <w:noProof/>
+                                  </w:rPr>
+                                  <w:t>1</w:t>
+                                </w:r>
+                              </w:fldSimple>
                               <w:r>
                                 <w:rPr>
                                   <w:noProof/>
                                 </w:rPr>
-                                <w:t>1</w:t>
-                              </w:r>
-                              <w:r>
-                                <w:rPr>
-                                  <w:noProof/>
-                                </w:rPr>
-                                <w:fldChar w:fldCharType="end"/>
+                                <w:t>.</w:t>
                               </w:r>
                               <w:r>
                                 <w:t xml:space="preserve"> Linkage Mapper Toolkit</w:t>
@@ -2292,9 +2227,9 @@
               </wp:anchor>
             </w:drawing>
           </mc:Choice>
-          <mc:Fallback xmlns:mv="urn:schemas-microsoft-com:mac:vml" xmlns:mo="http://schemas.microsoft.com/office/mac/office/2008/main">
+          <mc:Fallback>
             <w:pict>
-              <v:group id="Group 16" o:spid="_x0000_s1026" style="position:absolute;left:0;text-align:left;margin-left:294.1pt;margin-top:5.4pt;width:167.9pt;height:258.85pt;z-index:251691008" coordsize="2132330,3287395" o:gfxdata="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">
+              <v:group id="Group 16" o:spid="_x0000_s1026" style="position:absolute;margin-left:294.1pt;margin-top:1.85pt;width:167.9pt;height:258.85pt;z-index:251691008" coordsize="21323,32873" o:gfxdata="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">
                 <v:shapetype id="_x0000_t75" coordsize="21600,21600" o:spt="75" o:preferrelative="t" path="m@4@5l@4@11@9@11@9@5xe" filled="f" stroked="f">
                   <v:stroke joinstyle="miter"/>
                   <v:formulas>
@@ -2314,15 +2249,15 @@
                   <v:path o:extrusionok="f" gradientshapeok="t" o:connecttype="rect"/>
                   <o:lock v:ext="edit" aspectratio="t"/>
                 </v:shapetype>
-                <v:shape id="Picture 7" o:spid="_x0000_s1027" type="#_x0000_t75" style="position:absolute;width:2132330;height:2971800;visibility:visible;mso-wrap-style:square" o:gfxdata="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">
+                <v:shape id="Picture 7" o:spid="_x0000_s1027" type="#_x0000_t75" style="position:absolute;width:21323;height:29718;visibility:visible;mso-wrap-style:square" o:gfxdata="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">
                   <v:imagedata r:id="rId19" o:title=""/>
                   <v:path arrowok="t"/>
                 </v:shape>
-                <v:shapetype id="_x0000_t202" coordsize="21600,21600" o:spt="202" path="m0,0l0,21600,21600,21600,21600,0xe">
+                <v:shapetype id="_x0000_t202" coordsize="21600,21600" o:spt="202" path="m,l,21600r21600,l21600,xe">
                   <v:stroke joinstyle="miter"/>
                   <v:path gradientshapeok="t" o:connecttype="rect"/>
                 </v:shapetype>
-                <v:shape id="Text Box 1" o:spid="_x0000_s1028" type="#_x0000_t202" style="position:absolute;top:3028950;width:2132330;height:258445;visibility:visible;mso-wrap-style:square;v-text-anchor:top" o:gfxdata="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" stroked="f">
+                <v:shape id="Text Box 1" o:spid="_x0000_s1028" type="#_x0000_t202" style="position:absolute;top:30289;width:21323;height:2584;visibility:visible;mso-wrap-style:square;v-text-anchor:top" o:gfxdata="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" stroked="f">
                   <v:textbox style="mso-fit-shape-to-text:t" inset="0,0,0,0">
                     <w:txbxContent>
                       <w:p>
@@ -2345,6 +2280,12 @@
                           </w:r>
                         </w:fldSimple>
                         <w:r>
+                          <w:rPr>
+                            <w:noProof/>
+                          </w:rPr>
+                          <w:t>.</w:t>
+                        </w:r>
+                        <w:r>
                           <w:t xml:space="preserve"> Linkage Mapper Toolkit</w:t>
                         </w:r>
                       </w:p>
@@ -2358,12 +2299,75 @@
         </mc:AlternateContent>
       </w:r>
       <w:r>
+        <w:t xml:space="preserve">To start </w:t>
+      </w:r>
+      <w:r>
+        <w:t>Climate Linkage Mapper</w:t>
+      </w:r>
+      <w:r>
+        <w:t xml:space="preserve"> select</w:t>
+      </w:r>
+      <w:r>
+        <w:t xml:space="preserve"> the </w:t>
+      </w:r>
+      <w:r>
+        <w:rPr>
+          <w:i/>
+        </w:rPr>
+        <w:t>Linkage Mapper</w:t>
+      </w:r>
+      <w:r>
+        <w:t xml:space="preserve"> toolbox</w:t>
+      </w:r>
+      <w:r>
+        <w:t xml:space="preserve"> (see Figure 1)</w:t>
+      </w:r>
+      <w:r>
+        <w:t xml:space="preserve"> in ArcGIS</w:t>
+      </w:r>
+      <w:r>
+        <w:t xml:space="preserve">, and click on </w:t>
+      </w:r>
+      <w:r>
+        <w:rPr>
+          <w:i/>
+        </w:rPr>
+        <w:t>Climate Linkage Mapper</w:t>
+      </w:r>
+      <w:r>
+        <w:t>. The dialog</w:t>
+      </w:r>
+      <w:r>
+        <w:t xml:space="preserve"> illustrated in Figure </w:t>
+      </w:r>
+      <w:r>
+        <w:t>2</w:t>
+      </w:r>
+      <w:r>
+        <w:t xml:space="preserve"> should appear.</w:t>
+      </w:r>
+      <w:r>
+        <w:t xml:space="preserve"> A description of each parameter follow</w:t>
+      </w:r>
+      <w:r>
+        <w:t>s</w:t>
+      </w:r>
+      <w:r>
+        <w:t xml:space="preserve"> below.</w:t>
+      </w:r>
+    </w:p>
+    <w:p>
+      <w:pPr>
+        <w:pStyle w:val="Heading2"/>
+      </w:pPr>
+      <w:bookmarkStart w:id="5" w:name="_Toc214011957"/>
+      <w:r>
         <w:t>Input data</w:t>
       </w:r>
       <w:r>
         <w:t xml:space="preserve"> requirements</w:t>
       </w:r>
-      <w:bookmarkEnd w:id="6"/>
+      <w:bookmarkEnd w:id="5"/>
     </w:p>
     <w:p/>
     <w:p>
@@ -2483,7 +2487,11 @@
         <w:t xml:space="preserve">output files (e.g. ANBO_LCPs). </w:t>
       </w:r>
       <w:r>
-        <w:t xml:space="preserve">There should be no spaces or special characters anywhere in the </w:t>
+        <w:t xml:space="preserve">There should be no spaces or special characters anywhere in </w:t>
+      </w:r>
+      <w:r>
+        <w:lastRenderedPageBreak/>
+        <w:t xml:space="preserve">the </w:t>
       </w:r>
       <w:r>
         <w:t>folder</w:t>
@@ -2515,7 +2523,6 @@
           <w:b/>
           <w:noProof/>
         </w:rPr>
-        <w:lastRenderedPageBreak/>
         <mc:AlternateContent>
           <mc:Choice Requires="wpg">
             <w:drawing>
@@ -2610,26 +2617,19 @@
                               <w:r>
                                 <w:t xml:space="preserve">Figure </w:t>
                               </w:r>
-                              <w:r>
-                                <w:fldChar w:fldCharType="begin"/>
-                              </w:r>
-                              <w:r>
-                                <w:instrText xml:space="preserve"> SEQ Figure \* ARABIC </w:instrText>
-                              </w:r>
-                              <w:r>
-                                <w:fldChar w:fldCharType="separate"/>
-                              </w:r>
+                              <w:fldSimple w:instr=" SEQ Figure \* ARABIC ">
+                                <w:r>
+                                  <w:rPr>
+                                    <w:noProof/>
+                                  </w:rPr>
+                                  <w:t>2</w:t>
+                                </w:r>
+                              </w:fldSimple>
                               <w:r>
                                 <w:rPr>
                                   <w:noProof/>
                                 </w:rPr>
-                                <w:t>2</w:t>
-                              </w:r>
-                              <w:r>
-                                <w:rPr>
-                                  <w:noProof/>
-                                </w:rPr>
-                                <w:fldChar w:fldCharType="end"/>
+                                <w:t>.</w:t>
                               </w:r>
                               <w:r>
                                 <w:t xml:space="preserve"> Climate Linkage Mapper Input Screen</w:t>
@@ -2650,14 +2650,14 @@
               </wp:anchor>
             </w:drawing>
           </mc:Choice>
-          <mc:Fallback xmlns:mv="urn:schemas-microsoft-com:mac:vml" xmlns:mo="http://schemas.microsoft.com/office/mac/office/2008/main">
+          <mc:Fallback>
             <w:pict>
-              <v:group id="Group 11" o:spid="_x0000_s1029" style="position:absolute;left:0;text-align:left;margin-left:264pt;margin-top:11.05pt;width:203.05pt;height:366.95pt;z-index:251668480" coordsize="2578735,4660265" o:gfxdata="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">
-                <v:shape id="Picture 2" o:spid="_x0000_s1030" type="#_x0000_t75" style="position:absolute;width:2578735;height:4344670;visibility:visible;mso-wrap-style:square" o:gfxdata="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">
+              <v:group id="Group 11" o:spid="_x0000_s1029" style="position:absolute;left:0;text-align:left;margin-left:264pt;margin-top:11.05pt;width:203.05pt;height:366.95pt;z-index:251668480" coordsize="25787,46602" o:gfxdata="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">
+                <v:shape id="Picture 2" o:spid="_x0000_s1030" type="#_x0000_t75" style="position:absolute;width:25787;height:43446;visibility:visible;mso-wrap-style:square" o:gfxdata="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">
                   <v:imagedata r:id="rId21" o:title=""/>
                   <v:path arrowok="t"/>
                 </v:shape>
-                <v:shape id="Text Box 15" o:spid="_x0000_s1031" type="#_x0000_t202" style="position:absolute;top:4401820;width:2578735;height:258445;visibility:visible;mso-wrap-style:square;v-text-anchor:top" o:gfxdata="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" stroked="f">
+                <v:shape id="Text Box 15" o:spid="_x0000_s1031" type="#_x0000_t202" style="position:absolute;top:44018;width:25787;height:2584;visibility:visible;mso-wrap-style:square;v-text-anchor:top" o:gfxdata="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" stroked="f">
                   <v:textbox style="mso-fit-shape-to-text:t" inset="0,0,0,0">
                     <w:txbxContent>
                       <w:p>
@@ -2671,14 +2671,33 @@
                         <w:r>
                           <w:t xml:space="preserve">Figure </w:t>
                         </w:r>
-                        <w:fldSimple w:instr=" SEQ Figure \* ARABIC ">
-                          <w:r>
-                            <w:rPr>
-                              <w:noProof/>
-                            </w:rPr>
-                            <w:t>2</w:t>
-                          </w:r>
-                        </w:fldSimple>
+                        <w:r>
+                          <w:fldChar w:fldCharType="begin"/>
+                        </w:r>
+                        <w:r>
+                          <w:instrText xml:space="preserve"> SEQ Figure \* ARABIC </w:instrText>
+                        </w:r>
+                        <w:r>
+                          <w:fldChar w:fldCharType="separate"/>
+                        </w:r>
+                        <w:r>
+                          <w:rPr>
+                            <w:noProof/>
+                          </w:rPr>
+                          <w:t>2</w:t>
+                        </w:r>
+                        <w:r>
+                          <w:rPr>
+                            <w:noProof/>
+                          </w:rPr>
+                          <w:fldChar w:fldCharType="end"/>
+                        </w:r>
+                        <w:r>
+                          <w:rPr>
+                            <w:noProof/>
+                          </w:rPr>
+                          <w:t>.</w:t>
+                        </w:r>
                         <w:r>
                           <w:t xml:space="preserve"> Climate Linkage Mapper Input Screen</w:t>
                         </w:r>
@@ -2892,10 +2911,13 @@
         <w:t>GRASS GIS Installation Folder:</w:t>
       </w:r>
       <w:r>
-        <w:t xml:space="preserve"> For the tool to work correctly you must tell it where GRASS GIS is installed. For GRASS 7</w:t>
-      </w:r>
-      <w:r>
-        <w:t xml:space="preserve"> on Windows 7 (64-bit)</w:t>
+        <w:t xml:space="preserve"> For the tool to work correctly you must tell it where GRASS GIS is installed. </w:t>
+      </w:r>
+      <w:r>
+        <w:t>O</w:t>
+      </w:r>
+      <w:r>
+        <w:t>n Windows 7 (64-bit)</w:t>
       </w:r>
       <w:r>
         <w:t xml:space="preserve"> the default folder is </w:t>
@@ -2904,7 +2926,19 @@
         <w:rPr>
           <w:i/>
         </w:rPr>
-        <w:t>C:\Program Files (x86)\GRASS GIS 7.0.svn</w:t>
+        <w:t xml:space="preserve">C:\Program Files (x86)\GRASS GIS </w:t>
+      </w:r>
+      <w:r>
+        <w:rPr>
+          <w:i/>
+        </w:rPr>
+        <w:t>6.5</w:t>
+      </w:r>
+      <w:r>
+        <w:rPr>
+          <w:i/>
+        </w:rPr>
+        <w:t>.svn</w:t>
       </w:r>
       <w:r>
         <w:t>.</w:t>
@@ -3358,14 +3392,14 @@
       <w:pPr>
         <w:pStyle w:val="Heading2"/>
       </w:pPr>
-      <w:bookmarkStart w:id="7" w:name="_Toc214011958"/>
+      <w:bookmarkStart w:id="6" w:name="_Toc214011958"/>
       <w:r>
         <w:t xml:space="preserve">Running </w:t>
       </w:r>
       <w:r>
         <w:t>from a Python Script</w:t>
       </w:r>
-      <w:bookmarkEnd w:id="7"/>
+      <w:bookmarkEnd w:id="6"/>
     </w:p>
     <w:p>
       <w:pPr>
@@ -3464,12 +3498,12 @@
       <w:pPr>
         <w:pStyle w:val="Heading2"/>
       </w:pPr>
-      <w:bookmarkStart w:id="8" w:name="_Toc214011959"/>
-      <w:bookmarkEnd w:id="4"/>
+      <w:bookmarkStart w:id="7" w:name="_Toc214011959"/>
+      <w:bookmarkEnd w:id="3"/>
       <w:r>
         <w:t>Processing Steps</w:t>
       </w:r>
-      <w:bookmarkEnd w:id="8"/>
+      <w:bookmarkEnd w:id="7"/>
     </w:p>
     <w:p>
       <w:pPr>
@@ -3725,26 +3759,19 @@
                               <w:r>
                                 <w:t xml:space="preserve">Figure </w:t>
                               </w:r>
-                              <w:r>
-                                <w:fldChar w:fldCharType="begin"/>
-                              </w:r>
-                              <w:r>
-                                <w:instrText xml:space="preserve"> SEQ Figure \* ARABIC </w:instrText>
-                              </w:r>
-                              <w:r>
-                                <w:fldChar w:fldCharType="separate"/>
-                              </w:r>
+                              <w:fldSimple w:instr=" SEQ Figure \* ARABIC ">
+                                <w:r>
+                                  <w:rPr>
+                                    <w:noProof/>
+                                  </w:rPr>
+                                  <w:t>3</w:t>
+                                </w:r>
+                              </w:fldSimple>
                               <w:r>
                                 <w:rPr>
                                   <w:noProof/>
                                 </w:rPr>
-                                <w:t>3</w:t>
-                              </w:r>
-                              <w:r>
-                                <w:rPr>
-                                  <w:noProof/>
-                                </w:rPr>
-                                <w:fldChar w:fldCharType="end"/>
+                                <w:t>.</w:t>
                               </w:r>
                               <w:r>
                                 <w:t xml:space="preserve"> Details Screen</w:t>
@@ -3765,14 +3792,14 @@
               </wp:anchor>
             </w:drawing>
           </mc:Choice>
-          <mc:Fallback xmlns:mv="urn:schemas-microsoft-com:mac:vml" xmlns:mo="http://schemas.microsoft.com/office/mac/office/2008/main">
+          <mc:Fallback>
             <w:pict>
-              <v:group id="Group 12" o:spid="_x0000_s1032" style="position:absolute;left:0;text-align:left;margin-left:266.95pt;margin-top:4.3pt;width:198.75pt;height:248.4pt;z-index:251686912" coordsize="2524125,3154680" o:gfxdata="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">
-                <v:shape id="Picture 17" o:spid="_x0000_s1033" type="#_x0000_t75" style="position:absolute;width:2524125;height:2839720;visibility:visible;mso-wrap-style:square" o:gfxdata="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">
+              <v:group id="Group 12" o:spid="_x0000_s1032" style="position:absolute;left:0;text-align:left;margin-left:266.95pt;margin-top:4.3pt;width:198.75pt;height:248.4pt;z-index:251686912" coordsize="25241,31546" o:gfxdata="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">
+                <v:shape id="Picture 17" o:spid="_x0000_s1033" type="#_x0000_t75" style="position:absolute;width:25241;height:28397;visibility:visible;mso-wrap-style:square" o:gfxdata="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">
                   <v:imagedata r:id="rId24" o:title=""/>
                   <v:path arrowok="t"/>
                 </v:shape>
-                <v:shape id="Text Box 6" o:spid="_x0000_s1034" type="#_x0000_t202" style="position:absolute;top:2896235;width:2524125;height:258445;visibility:visible;mso-wrap-style:square;v-text-anchor:top" o:gfxdata="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" stroked="f">
+                <v:shape id="Text Box 6" o:spid="_x0000_s1034" type="#_x0000_t202" style="position:absolute;top:28962;width:25241;height:2584;visibility:visible;mso-wrap-style:square;v-text-anchor:top" o:gfxdata="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" stroked="f">
                   <v:textbox style="mso-fit-shape-to-text:t" inset="0,0,0,0">
                     <w:txbxContent>
                       <w:p>
@@ -3788,14 +3815,33 @@
                         <w:r>
                           <w:t xml:space="preserve">Figure </w:t>
                         </w:r>
-                        <w:fldSimple w:instr=" SEQ Figure \* ARABIC ">
-                          <w:r>
-                            <w:rPr>
-                              <w:noProof/>
-                            </w:rPr>
-                            <w:t>3</w:t>
-                          </w:r>
-                        </w:fldSimple>
+                        <w:r>
+                          <w:fldChar w:fldCharType="begin"/>
+                        </w:r>
+                        <w:r>
+                          <w:instrText xml:space="preserve"> SEQ Figure \* ARABIC </w:instrText>
+                        </w:r>
+                        <w:r>
+                          <w:fldChar w:fldCharType="separate"/>
+                        </w:r>
+                        <w:r>
+                          <w:rPr>
+                            <w:noProof/>
+                          </w:rPr>
+                          <w:t>3</w:t>
+                        </w:r>
+                        <w:r>
+                          <w:rPr>
+                            <w:noProof/>
+                          </w:rPr>
+                          <w:fldChar w:fldCharType="end"/>
+                        </w:r>
+                        <w:r>
+                          <w:rPr>
+                            <w:noProof/>
+                          </w:rPr>
+                          <w:t>.</w:t>
+                        </w:r>
                         <w:r>
                           <w:t xml:space="preserve"> Details Screen</w:t>
                         </w:r>
@@ -4225,32 +4271,22 @@
           <w:b/>
           <w:color w:val="auto"/>
         </w:rPr>
-        <w:t xml:space="preserve"> GRASS GIS to create cost-weighted distance </w:t>
-      </w:r>
-      <w:proofErr w:type="spellStart"/>
+        <w:t xml:space="preserve"> GRASS GIS to create cost-weighted distance rasters</w:t>
+      </w:r>
       <w:r>
         <w:rPr>
           <w:rFonts w:ascii="Times New Roman" w:hAnsi="Times New Roman" w:cs="Times New Roman"/>
           <w:b/>
           <w:color w:val="auto"/>
         </w:rPr>
-        <w:t>rasters</w:t>
-      </w:r>
-      <w:proofErr w:type="spellEnd"/>
+        <w:t>:</w:t>
+      </w:r>
       <w:r>
         <w:rPr>
           <w:rFonts w:ascii="Times New Roman" w:hAnsi="Times New Roman" w:cs="Times New Roman"/>
           <w:b/>
           <w:color w:val="auto"/>
         </w:rPr>
-        <w:t>:</w:t>
-      </w:r>
-      <w:r>
-        <w:rPr>
-          <w:rFonts w:ascii="Times New Roman" w:hAnsi="Times New Roman" w:cs="Times New Roman"/>
-          <w:b/>
-          <w:color w:val="auto"/>
-        </w:rPr>
         <w:t xml:space="preserve"> </w:t>
       </w:r>
       <w:r>
@@ -4272,23 +4308,7 @@
           <w:rFonts w:ascii="Times New Roman" w:hAnsi="Times New Roman" w:cs="Times New Roman"/>
           <w:color w:val="auto"/>
         </w:rPr>
-        <w:t xml:space="preserve"> between the different </w:t>
-      </w:r>
-      <w:proofErr w:type="gramStart"/>
-      <w:r>
-        <w:rPr>
-          <w:rFonts w:ascii="Times New Roman" w:hAnsi="Times New Roman" w:cs="Times New Roman"/>
-          <w:color w:val="auto"/>
-        </w:rPr>
-        <w:t>core</w:t>
-      </w:r>
-      <w:proofErr w:type="gramEnd"/>
-      <w:r>
-        <w:rPr>
-          <w:rFonts w:ascii="Times New Roman" w:hAnsi="Times New Roman" w:cs="Times New Roman"/>
-          <w:color w:val="auto"/>
-        </w:rPr>
-        <w:t xml:space="preserve"> pairings are calculated using GRASS GIS’s </w:t>
+        <w:t xml:space="preserve"> between the different core pairings are calculated using GRASS GIS’s </w:t>
       </w:r>
       <w:proofErr w:type="spellStart"/>
       <w:r>
@@ -4348,23 +4368,28 @@
           <w:rFonts w:ascii="Times New Roman" w:hAnsi="Times New Roman" w:cs="Times New Roman"/>
           <w:color w:val="auto"/>
         </w:rPr>
-        <w:t xml:space="preserve">When all the cost distance </w:t>
-      </w:r>
-      <w:proofErr w:type="spellStart"/>
+        <w:t xml:space="preserve">Once </w:t>
+      </w:r>
       <w:r>
         <w:rPr>
           <w:rFonts w:ascii="Times New Roman" w:hAnsi="Times New Roman" w:cs="Times New Roman"/>
           <w:color w:val="auto"/>
         </w:rPr>
-        <w:t>rasters</w:t>
-      </w:r>
-      <w:proofErr w:type="spellEnd"/>
+        <w:t>all the cost distance rasters are generated</w:t>
+      </w:r>
       <w:r>
         <w:rPr>
           <w:rFonts w:ascii="Times New Roman" w:hAnsi="Times New Roman" w:cs="Times New Roman"/>
           <w:color w:val="auto"/>
         </w:rPr>
-        <w:t xml:space="preserve"> are generated Linkage Mapper is called to create the climate corridors. Linkage Mapper is started at </w:t>
+        <w:t>, the tool calls</w:t>
+      </w:r>
+      <w:r>
+        <w:rPr>
+          <w:rFonts w:ascii="Times New Roman" w:hAnsi="Times New Roman" w:cs="Times New Roman"/>
+          <w:color w:val="auto"/>
+        </w:rPr>
+        <w:t xml:space="preserve"> Linkage Mapper to create the climate corridors. Linkage Mapper is started at </w:t>
       </w:r>
       <w:r>
         <w:rPr>
@@ -4769,7 +4794,19 @@
         <w:rPr>
           <w:i/>
         </w:rPr>
-        <w:t xml:space="preserve"> are those in</w:t>
+        <w:t xml:space="preserve"> are </w:t>
+      </w:r>
+      <w:r>
+        <w:rPr>
+          <w:i/>
+        </w:rPr>
+        <w:t>stored</w:t>
+      </w:r>
+      <w:r>
+        <w:rPr>
+          <w:i/>
+        </w:rPr>
+        <w:t xml:space="preserve"> in</w:t>
       </w:r>
       <w:r>
         <w:rPr>
@@ -4820,7 +4857,75 @@
       <w:pPr>
         <w:pStyle w:val="Heading1"/>
       </w:pPr>
-      <w:bookmarkStart w:id="9" w:name="_Toc214011960"/>
+      <w:bookmarkStart w:id="8" w:name="_Toc214011960"/>
+      <w:r>
+        <w:rPr>
+          <w:noProof/>
+        </w:rPr>
+        <w:drawing>
+          <wp:anchor distT="0" distB="0" distL="114300" distR="114300" simplePos="0" relativeHeight="251695104" behindDoc="1" locked="0" layoutInCell="1" allowOverlap="1" wp14:anchorId="38FC2049" wp14:editId="51B8808A">
+            <wp:simplePos x="0" y="0"/>
+            <wp:positionH relativeFrom="column">
+              <wp:posOffset>3279775</wp:posOffset>
+            </wp:positionH>
+            <wp:positionV relativeFrom="paragraph">
+              <wp:posOffset>129540</wp:posOffset>
+            </wp:positionV>
+            <wp:extent cx="2653665" cy="4394835"/>
+            <wp:effectExtent l="0" t="0" r="0" b="5715"/>
+            <wp:wrapTight wrapText="bothSides">
+              <wp:wrapPolygon edited="0">
+                <wp:start x="0" y="0"/>
+                <wp:lineTo x="0" y="21534"/>
+                <wp:lineTo x="21398" y="21534"/>
+                <wp:lineTo x="21398" y="0"/>
+                <wp:lineTo x="0" y="0"/>
+              </wp:wrapPolygon>
+            </wp:wrapTight>
+            <wp:docPr id="13" name="Picture 13"/>
+            <wp:cNvGraphicFramePr>
+              <a:graphicFrameLocks xmlns:a="http://schemas.openxmlformats.org/drawingml/2006/main" noChangeAspect="1"/>
+            </wp:cNvGraphicFramePr>
+            <a:graphic xmlns:a="http://schemas.openxmlformats.org/drawingml/2006/main">
+              <a:graphicData uri="http://schemas.openxmlformats.org/drawingml/2006/picture">
+                <pic:pic xmlns:pic="http://schemas.openxmlformats.org/drawingml/2006/picture">
+                  <pic:nvPicPr>
+                    <pic:cNvPr id="0" name=""/>
+                    <pic:cNvPicPr/>
+                  </pic:nvPicPr>
+                  <pic:blipFill>
+                    <a:blip r:embed="rId25">
+                      <a:extLst>
+                        <a:ext uri="{28A0092B-C50C-407E-A947-70E740481C1C}">
+                          <a14:useLocalDpi xmlns:a14="http://schemas.microsoft.com/office/drawing/2010/main" val="0"/>
+                        </a:ext>
+                      </a:extLst>
+                    </a:blip>
+                    <a:stretch>
+                      <a:fillRect/>
+                    </a:stretch>
+                  </pic:blipFill>
+                  <pic:spPr>
+                    <a:xfrm>
+                      <a:off x="0" y="0"/>
+                      <a:ext cx="2653665" cy="4394835"/>
+                    </a:xfrm>
+                    <a:prstGeom prst="rect">
+                      <a:avLst/>
+                    </a:prstGeom>
+                  </pic:spPr>
+                </pic:pic>
+              </a:graphicData>
+            </a:graphic>
+            <wp14:sizeRelH relativeFrom="page">
+              <wp14:pctWidth>0</wp14:pctWidth>
+            </wp14:sizeRelH>
+            <wp14:sizeRelV relativeFrom="page">
+              <wp14:pctHeight>0</wp14:pctHeight>
+            </wp14:sizeRelV>
+          </wp:anchor>
+        </w:drawing>
+      </w:r>
       <w:r>
         <w:t>Climate Linkage Mapper</w:t>
       </w:r>
@@ -4830,370 +4935,338 @@
       <w:r>
         <w:t>DEMO</w:t>
       </w:r>
-      <w:bookmarkEnd w:id="9"/>
+      <w:bookmarkEnd w:id="8"/>
+      <w:r>
+        <w:rPr>
+          <w:noProof/>
+        </w:rPr>
+        <w:t xml:space="preserve"> </w:t>
+      </w:r>
     </w:p>
     <w:p>
       <w:pPr>
         <w:spacing w:after="100"/>
       </w:pPr>
       <w:r>
+        <w:t xml:space="preserve">The </w:t>
+      </w:r>
+      <w:r>
+        <w:t xml:space="preserve">Linkage Mapper </w:t>
+      </w:r>
+      <w:r>
+        <w:t xml:space="preserve">download comes with sample data that can be used to evaluate and test the </w:t>
+      </w:r>
+      <w:r>
+        <w:t>Climate Linkage Mapper</w:t>
+      </w:r>
+      <w:r>
+        <w:t xml:space="preserve"> tool. The easiest </w:t>
+      </w:r>
+      <w:proofErr w:type="spellStart"/>
+      <w:r>
+        <w:t>may</w:t>
+      </w:r>
+      <w:proofErr w:type="spellEnd"/>
+      <w:r>
+        <w:t xml:space="preserve"> to explore the demo data is to open the </w:t>
+      </w:r>
+      <w:r>
+        <w:t xml:space="preserve">ArcGIS map document </w:t>
+      </w:r>
+      <w:r>
+        <w:rPr>
+          <w:i/>
+        </w:rPr>
+        <w:t xml:space="preserve">CC Demo_Arc10.mxd </w:t>
+      </w:r>
+      <w:r>
+        <w:t xml:space="preserve">in the Linkage Mapper </w:t>
+      </w:r>
+      <w:r>
+        <w:rPr>
+          <w:i/>
+        </w:rPr>
+        <w:t>Demo</w:t>
+      </w:r>
+      <w:r>
+        <w:t xml:space="preserve"> folder. To run the demo click on the Climate Tool and enter </w:t>
+      </w:r>
+      <w:r>
+        <w:t xml:space="preserve">the </w:t>
+      </w:r>
+      <w:r>
+        <w:rPr>
+          <w:i/>
+        </w:rPr>
+        <w:t>Model Inputs</w:t>
+      </w:r>
+      <w:r>
+        <w:t xml:space="preserve"> as illustrated in Figure 4</w:t>
+      </w:r>
+      <w:r>
+        <w:t xml:space="preserve"> (substituting the path to the install</w:t>
+      </w:r>
+      <w:r>
+        <w:t>ed</w:t>
+      </w:r>
+      <w:r>
+        <w:t xml:space="preserve"> demo folder and </w:t>
+      </w:r>
+      <w:r>
+        <w:t xml:space="preserve">the </w:t>
+      </w:r>
+      <w:r>
+        <w:t>GRASS GIS installation folder</w:t>
+      </w:r>
+      <w:r>
+        <w:t>)</w:t>
+      </w:r>
+      <w:r>
+        <w:t xml:space="preserve">. While the other options do not have to be followed, those illustrated have been tested to generate </w:t>
+      </w:r>
+      <w:r>
+        <w:t>output</w:t>
+      </w:r>
+      <w:r>
+        <w:t>.</w:t>
+      </w:r>
+      <w:r>
+        <w:t xml:space="preserve"> The final output can be reviewed in</w:t>
+      </w:r>
+      <w:r>
+        <w:t xml:space="preserve"> a separate map document -</w:t>
+      </w:r>
+      <w:r>
+        <w:t xml:space="preserve"> </w:t>
+      </w:r>
+      <w:r>
+        <w:rPr>
+          <w:i/>
+        </w:rPr>
+        <w:t>CC Demo Results_Arc10.mxd</w:t>
+      </w:r>
+      <w:r>
+        <w:t xml:space="preserve">. </w:t>
+      </w:r>
+      <w:r>
+        <w:t>For more information how to interpret Linkage Mapper outputs please see the Linkage Mapper user guide (</w:t>
+      </w:r>
+      <w:r>
+        <w:t>McRae and Kavanagh 2011)</w:t>
+      </w:r>
+      <w:r>
+        <w:t>.</w:t>
+      </w:r>
+    </w:p>
+    <w:p>
+      <w:pPr>
+        <w:pStyle w:val="Heading1"/>
+      </w:pPr>
+      <w:bookmarkStart w:id="9" w:name="_Toc214011961"/>
+      <w:r>
+        <w:t>Support</w:t>
+      </w:r>
+      <w:bookmarkEnd w:id="9"/>
+      <w:r>
+        <w:t xml:space="preserve"> </w:t>
+      </w:r>
+    </w:p>
+    <w:p>
+      <w:pPr>
+        <w:rPr>
+          <w:bCs/>
+        </w:rPr>
+      </w:pPr>
+      <w:r>
         <w:rPr>
           <w:noProof/>
         </w:rPr>
         <mc:AlternateContent>
-          <mc:Choice Requires="wpg">
+          <mc:Choice Requires="wps">
             <w:drawing>
-              <wp:anchor distT="0" distB="0" distL="114300" distR="114300" simplePos="0" relativeHeight="251694080" behindDoc="0" locked="0" layoutInCell="1" allowOverlap="1" wp14:anchorId="6B3C9191" wp14:editId="009371D6">
+              <wp:anchor distT="0" distB="0" distL="114300" distR="114300" simplePos="0" relativeHeight="251694080" behindDoc="0" locked="0" layoutInCell="1" allowOverlap="1" wp14:anchorId="563757C7" wp14:editId="01AF3220">
                 <wp:simplePos x="0" y="0"/>
                 <wp:positionH relativeFrom="column">
-                  <wp:posOffset>3336290</wp:posOffset>
+                  <wp:posOffset>3521710</wp:posOffset>
                 </wp:positionH>
                 <wp:positionV relativeFrom="paragraph">
-                  <wp:posOffset>69850</wp:posOffset>
+                  <wp:posOffset>712470</wp:posOffset>
                 </wp:positionV>
-                <wp:extent cx="2582545" cy="4667885"/>
-                <wp:effectExtent l="0" t="0" r="8255" b="5715"/>
+                <wp:extent cx="2305050" cy="258445"/>
+                <wp:effectExtent l="0" t="0" r="0" b="8255"/>
                 <wp:wrapSquare wrapText="bothSides"/>
-                <wp:docPr id="18" name="Group 18"/>
+                <wp:docPr id="10" name="Text Box 10"/>
                 <wp:cNvGraphicFramePr/>
                 <a:graphic xmlns:a="http://schemas.openxmlformats.org/drawingml/2006/main">
-                  <a:graphicData uri="http://schemas.microsoft.com/office/word/2010/wordprocessingGroup">
-                    <wpg:wgp>
-                      <wpg:cNvGrpSpPr/>
-                      <wpg:grpSpPr>
+                  <a:graphicData uri="http://schemas.microsoft.com/office/word/2010/wordprocessingShape">
+                    <wps:wsp>
+                      <wps:cNvSpPr txBox="1"/>
+                      <wps:spPr>
                         <a:xfrm>
                           <a:off x="0" y="0"/>
-                          <a:ext cx="2582545" cy="4667885"/>
-                          <a:chOff x="0" y="0"/>
-                          <a:chExt cx="2582545" cy="4667885"/>
+                          <a:ext cx="2305050" cy="258445"/>
                         </a:xfrm>
-                      </wpg:grpSpPr>
-                      <pic:pic xmlns:pic="http://schemas.openxmlformats.org/drawingml/2006/picture">
-                        <pic:nvPicPr>
-                          <pic:cNvPr id="8" name="Picture 8"/>
-                          <pic:cNvPicPr>
-                            <a:picLocks noChangeAspect="1"/>
-                          </pic:cNvPicPr>
-                        </pic:nvPicPr>
-                        <pic:blipFill>
-                          <a:blip r:embed="rId25">
-                            <a:extLst>
-                              <a:ext uri="{28A0092B-C50C-407E-A947-70E740481C1C}">
-                                <a14:useLocalDpi xmlns:a14="http://schemas.microsoft.com/office/drawing/2010/main" val="0"/>
-                              </a:ext>
-                            </a:extLst>
-                          </a:blip>
-                          <a:stretch>
-                            <a:fillRect/>
-                          </a:stretch>
-                        </pic:blipFill>
-                        <pic:spPr>
-                          <a:xfrm>
-                            <a:off x="0" y="0"/>
-                            <a:ext cx="2582545" cy="4352290"/>
-                          </a:xfrm>
-                          <a:prstGeom prst="rect">
-                            <a:avLst/>
-                          </a:prstGeom>
-                        </pic:spPr>
-                      </pic:pic>
-                      <wps:wsp>
-                        <wps:cNvPr id="10" name="Text Box 10"/>
-                        <wps:cNvSpPr txBox="1"/>
-                        <wps:spPr>
-                          <a:xfrm>
-                            <a:off x="0" y="4409440"/>
-                            <a:ext cx="2582545" cy="258445"/>
-                          </a:xfrm>
-                          <a:prstGeom prst="rect">
-                            <a:avLst/>
-                          </a:prstGeom>
-                          <a:solidFill>
-                            <a:prstClr val="white"/>
-                          </a:solidFill>
-                          <a:ln>
-                            <a:noFill/>
-                          </a:ln>
-                          <a:effectLst/>
-                          <a:extLst>
-                            <a:ext uri="{C572A759-6A51-4108-AA02-DFA0A04FC94B}">
-                              <ma14:wrappingTextBoxFlag xmlns:ma14="http://schemas.microsoft.com/office/mac/drawingml/2011/main" xmlns:w="http://schemas.openxmlformats.org/wordprocessingml/2006/main" xmlns:w10="urn:schemas-microsoft-com:office:word" xmlns:v="urn:schemas-microsoft-com:vml" xmlns:o="urn:schemas-microsoft-com:office:office" xmlns:mv="urn:schemas-microsoft-com:mac:vml" xmlns:mo="http://schemas.microsoft.com/office/mac/office/2008/main" xmlns=""/>
-                            </a:ext>
-                          </a:extLst>
-                        </wps:spPr>
-                        <wps:txbx>
-                          <w:txbxContent>
-                            <w:p>
-                              <w:pPr>
-                                <w:pStyle w:val="Caption"/>
-                                <w:jc w:val="center"/>
-                                <w:rPr>
-                                  <w:rFonts w:ascii="Cambria" w:hAnsi="Cambria"/>
-                                  <w:noProof/>
-                                  <w:color w:val="auto"/>
-                                  <w:kern w:val="32"/>
-                                </w:rPr>
-                              </w:pPr>
-                              <w:r>
-                                <w:t xml:space="preserve">Figure </w:t>
-                              </w:r>
-                              <w:r>
-                                <w:fldChar w:fldCharType="begin"/>
-                              </w:r>
-                              <w:r>
-                                <w:instrText xml:space="preserve"> SEQ Figure \* ARABIC </w:instrText>
-                              </w:r>
-                              <w:r>
-                                <w:fldChar w:fldCharType="separate"/>
-                              </w:r>
-                              <w:proofErr w:type="gramStart"/>
+                        <a:prstGeom prst="rect">
+                          <a:avLst/>
+                        </a:prstGeom>
+                        <a:solidFill>
+                          <a:prstClr val="white"/>
+                        </a:solidFill>
+                        <a:ln>
+                          <a:noFill/>
+                        </a:ln>
+                        <a:effectLst/>
+                        <a:extLst>
+                          <a:ext uri="{C572A759-6A51-4108-AA02-DFA0A04FC94B}">
+                            <ma14:wrappingTextBoxFlag xmlns:ma14="http://schemas.microsoft.com/office/mac/drawingml/2011/main" xmlns:w="http://schemas.openxmlformats.org/wordprocessingml/2006/main" xmlns:w10="urn:schemas-microsoft-com:office:word" xmlns:v="urn:schemas-microsoft-com:vml" xmlns:o="urn:schemas-microsoft-com:office:office" xmlns:mv="urn:schemas-microsoft-com:mac:vml" xmlns:mo="http://schemas.microsoft.com/office/mac/office/2008/main" xmlns=""/>
+                          </a:ext>
+                        </a:extLst>
+                      </wps:spPr>
+                      <wps:txbx>
+                        <w:txbxContent>
+                          <w:p>
+                            <w:pPr>
+                              <w:pStyle w:val="Caption"/>
+                              <w:jc w:val="center"/>
+                              <w:rPr>
+                                <w:rFonts w:ascii="Cambria" w:hAnsi="Cambria"/>
+                                <w:noProof/>
+                                <w:color w:val="auto"/>
+                                <w:kern w:val="32"/>
+                              </w:rPr>
+                            </w:pPr>
+                            <w:r>
+                              <w:t xml:space="preserve">Figure </w:t>
+                            </w:r>
+                            <w:fldSimple w:instr=" SEQ Figure \* ARABIC ">
                               <w:r>
                                 <w:rPr>
                                   <w:noProof/>
                                 </w:rPr>
                                 <w:t>4</w:t>
                               </w:r>
-                              <w:r>
-                                <w:fldChar w:fldCharType="end"/>
-                              </w:r>
-                              <w:r>
-                                <w:t xml:space="preserve"> Climate Linkage Mapper DEMO</w:t>
-                              </w:r>
-                              <w:proofErr w:type="gramEnd"/>
-                            </w:p>
-                          </w:txbxContent>
-                        </wps:txbx>
-                        <wps:bodyPr rot="0" spcFirstLastPara="0" vertOverflow="overflow" horzOverflow="overflow" vert="horz" wrap="square" lIns="0" tIns="0" rIns="0" bIns="0" numCol="1" spcCol="0" rtlCol="0" fromWordArt="0" anchor="t" anchorCtr="0" forceAA="0" compatLnSpc="1">
-                          <a:prstTxWarp prst="textNoShape">
-                            <a:avLst/>
-                          </a:prstTxWarp>
-                          <a:spAutoFit/>
-                        </wps:bodyPr>
-                      </wps:wsp>
-                    </wpg:wgp>
+                            </w:fldSimple>
+                            <w:r>
+                              <w:t>.</w:t>
+                            </w:r>
+                            <w:r>
+                              <w:t xml:space="preserve"> Climate Linkage Mapper DEMO</w:t>
+                            </w:r>
+                          </w:p>
+                        </w:txbxContent>
+                      </wps:txbx>
+                      <wps:bodyPr rot="0" spcFirstLastPara="0" vertOverflow="overflow" horzOverflow="overflow" vert="horz" wrap="square" lIns="0" tIns="0" rIns="0" bIns="0" numCol="1" spcCol="0" rtlCol="0" fromWordArt="0" anchor="t" anchorCtr="0" forceAA="0" compatLnSpc="1">
+                        <a:prstTxWarp prst="textNoShape">
+                          <a:avLst/>
+                        </a:prstTxWarp>
+                        <a:spAutoFit/>
+                      </wps:bodyPr>
+                    </wps:wsp>
                   </a:graphicData>
                 </a:graphic>
+                <wp14:sizeRelH relativeFrom="margin">
+                  <wp14:pctWidth>0</wp14:pctWidth>
+                </wp14:sizeRelH>
               </wp:anchor>
             </w:drawing>
           </mc:Choice>
-          <mc:Fallback xmlns:mv="urn:schemas-microsoft-com:mac:vml" xmlns:mo="http://schemas.microsoft.com/office/mac/office/2008/main">
+          <mc:Fallback>
             <w:pict>
-              <v:group id="Group 18" o:spid="_x0000_s1035" style="position:absolute;margin-left:262.7pt;margin-top:5.5pt;width:203.35pt;height:367.55pt;z-index:251694080" coordsize="2582545,4667885" o:gfxdata="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">
-                <v:shape id="Picture 8" o:spid="_x0000_s1036" type="#_x0000_t75" style="position:absolute;width:2582545;height:4352290;visibility:visible;mso-wrap-style:square" o:gfxdata="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">
-                  <v:imagedata r:id="rId26" o:title=""/>
-                  <v:path arrowok="t"/>
-                </v:shape>
-                <v:shape id="Text Box 10" o:spid="_x0000_s1037" type="#_x0000_t202" style="position:absolute;top:4409440;width:2582545;height:258445;visibility:visible;mso-wrap-style:square;v-text-anchor:top" o:gfxdata="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" stroked="f">
-                  <v:textbox style="mso-fit-shape-to-text:t" inset="0,0,0,0">
-                    <w:txbxContent>
-                      <w:p>
-                        <w:pPr>
-                          <w:pStyle w:val="Caption"/>
-                          <w:jc w:val="center"/>
-                          <w:rPr>
-                            <w:rFonts w:ascii="Cambria" w:hAnsi="Cambria"/>
-                            <w:noProof/>
-                            <w:color w:val="auto"/>
-                            <w:kern w:val="32"/>
-                          </w:rPr>
-                        </w:pPr>
-                        <w:r>
-                          <w:t xml:space="preserve">Figure </w:t>
-                        </w:r>
-                        <w:r>
-                          <w:fldChar w:fldCharType="begin"/>
-                        </w:r>
-                        <w:r>
-                          <w:instrText xml:space="preserve"> SEQ Figure \* ARABIC </w:instrText>
-                        </w:r>
-                        <w:r>
-                          <w:fldChar w:fldCharType="separate"/>
-                        </w:r>
-                        <w:proofErr w:type="gramStart"/>
-                        <w:r>
-                          <w:rPr>
-                            <w:noProof/>
-                          </w:rPr>
-                          <w:t>4</w:t>
-                        </w:r>
-                        <w:r>
-                          <w:fldChar w:fldCharType="end"/>
-                        </w:r>
-                        <w:r>
-                          <w:t xml:space="preserve"> Climate Linkage Mapper DEMO</w:t>
-                        </w:r>
-                        <w:proofErr w:type="gramEnd"/>
-                      </w:p>
-                    </w:txbxContent>
-                  </v:textbox>
-                </v:shape>
+              <v:shape id="Text Box 10" o:spid="_x0000_s1035" type="#_x0000_t202" style="position:absolute;margin-left:277.3pt;margin-top:56.1pt;width:181.5pt;height:20.35pt;z-index:251694080;visibility:visible;mso-wrap-style:square;mso-width-percent:0;mso-wrap-distance-left:9pt;mso-wrap-distance-top:0;mso-wrap-distance-right:9pt;mso-wrap-distance-bottom:0;mso-position-horizontal:absolute;mso-position-horizontal-relative:text;mso-position-vertical:absolute;mso-position-vertical-relative:text;mso-width-percent:0;mso-width-relative:margin;v-text-anchor:top" o:gfxdata="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" stroked="f">
+                <v:textbox style="mso-fit-shape-to-text:t" inset="0,0,0,0">
+                  <w:txbxContent>
+                    <w:p>
+                      <w:pPr>
+                        <w:pStyle w:val="Caption"/>
+                        <w:jc w:val="center"/>
+                        <w:rPr>
+                          <w:rFonts w:ascii="Cambria" w:hAnsi="Cambria"/>
+                          <w:noProof/>
+                          <w:color w:val="auto"/>
+                          <w:kern w:val="32"/>
+                        </w:rPr>
+                      </w:pPr>
+                      <w:r>
+                        <w:t xml:space="preserve">Figure </w:t>
+                      </w:r>
+                      <w:r>
+                        <w:fldChar w:fldCharType="begin"/>
+                      </w:r>
+                      <w:r>
+                        <w:instrText xml:space="preserve"> SEQ Figure \* ARABIC </w:instrText>
+                      </w:r>
+                      <w:r>
+                        <w:fldChar w:fldCharType="separate"/>
+                      </w:r>
+                      <w:r>
+                        <w:rPr>
+                          <w:noProof/>
+                        </w:rPr>
+                        <w:t>4</w:t>
+                      </w:r>
+                      <w:r>
+                        <w:fldChar w:fldCharType="end"/>
+                      </w:r>
+                      <w:r>
+                        <w:t>.</w:t>
+                      </w:r>
+                      <w:r>
+                        <w:t xml:space="preserve"> Climate Linkage Mapper DEMO</w:t>
+                      </w:r>
+                    </w:p>
+                  </w:txbxContent>
+                </v:textbox>
                 <w10:wrap type="square"/>
-              </v:group>
+              </v:shape>
             </w:pict>
           </mc:Fallback>
         </mc:AlternateContent>
       </w:r>
       <w:r>
-        <w:t xml:space="preserve">The </w:t>
-      </w:r>
-      <w:r>
-        <w:t xml:space="preserve">Linkage Mapper </w:t>
-      </w:r>
-      <w:r>
-        <w:t xml:space="preserve">download comes with sample data that can be used to evaluate and test the </w:t>
-      </w:r>
-      <w:r>
-        <w:t>Climate Linkage Mapper</w:t>
-      </w:r>
-      <w:r>
-        <w:t xml:space="preserve"> tool. The easiest may to explore the demo data is to open the </w:t>
-      </w:r>
-      <w:r>
-        <w:t xml:space="preserve">ArcGIS map document </w:t>
-      </w:r>
-      <w:r>
-        <w:rPr>
-          <w:i/>
-        </w:rPr>
-        <w:t xml:space="preserve">CC Demo_Arc10.mxd </w:t>
-      </w:r>
-      <w:r>
-        <w:t xml:space="preserve">in the Linkage Mapper </w:t>
-      </w:r>
-      <w:r>
-        <w:rPr>
-          <w:i/>
-        </w:rPr>
-        <w:t>Demo</w:t>
-      </w:r>
-      <w:r>
-        <w:t xml:space="preserve"> folder. To run the demo click on the Climate Tool and enter </w:t>
-      </w:r>
-      <w:r>
-        <w:t xml:space="preserve">the </w:t>
-      </w:r>
-      <w:r>
-        <w:rPr>
-          <w:i/>
-        </w:rPr>
-        <w:t>Model Inputs</w:t>
-      </w:r>
-      <w:r>
-        <w:t xml:space="preserve"> as illustrated in Figure 4</w:t>
-      </w:r>
-      <w:r>
-        <w:t xml:space="preserve"> (substituting the path to the install</w:t>
-      </w:r>
-      <w:r>
-        <w:t>ed</w:t>
-      </w:r>
-      <w:r>
-        <w:t xml:space="preserve"> demo folder and </w:t>
-      </w:r>
-      <w:r>
-        <w:t xml:space="preserve">the </w:t>
-      </w:r>
-      <w:r>
-        <w:t>GRASS GIS installation folder</w:t>
-      </w:r>
-      <w:r>
-        <w:t>)</w:t>
-      </w:r>
-      <w:r>
-        <w:t xml:space="preserve">. While the other options do not have to be followed, those illustrated have been tested to generate </w:t>
-      </w:r>
-      <w:r>
-        <w:t>output</w:t>
-      </w:r>
-      <w:r>
-        <w:t>.</w:t>
-      </w:r>
-      <w:r>
-        <w:t xml:space="preserve"> The final output can be reviewed in</w:t>
-      </w:r>
-      <w:r>
-        <w:t xml:space="preserve"> a separate map document -</w:t>
+        <w:t xml:space="preserve">Please join the Linkage Mapper User Group for updates. You may also use the issue tracker to </w:t>
+      </w:r>
+      <w:r>
+        <w:t>r</w:t>
+      </w:r>
+      <w:r>
+        <w:t>eport bugs and suggest enhancements.</w:t>
       </w:r>
       <w:r>
         <w:t xml:space="preserve"> </w:t>
       </w:r>
       <w:r>
-        <w:rPr>
-          <w:i/>
-        </w:rPr>
-        <w:t>CC Demo Results_Arc10.mxd</w:t>
-      </w:r>
-      <w:r>
-        <w:t xml:space="preserve">. </w:t>
-      </w:r>
-      <w:r>
-        <w:t>For more information how to interpret Linkage Mapper outputs please see the Linkage Mapper user guide (</w:t>
-      </w:r>
-      <w:r>
-        <w:t>McRae and Kavanagh 2011)</w:t>
-      </w:r>
-      <w:r>
-        <w:t>.</w:t>
+        <w:t xml:space="preserve">Both of these resources can be found on </w:t>
+      </w:r>
+      <w:r>
+        <w:rPr>
+          <w:bCs/>
+        </w:rPr>
+        <w:t xml:space="preserve">the Linkage Mapper website, where </w:t>
+      </w:r>
+      <w:r>
+        <w:rPr>
+          <w:bCs/>
+        </w:rPr>
+        <w:t>the</w:t>
+      </w:r>
+      <w:r>
+        <w:rPr>
+          <w:bCs/>
+        </w:rPr>
+        <w:t xml:space="preserve"> </w:t>
+      </w:r>
+      <w:r>
+        <w:rPr>
+          <w:bCs/>
+        </w:rPr>
+        <w:t>code is hosted:</w:t>
       </w:r>
     </w:p>
     <w:p>
-      <w:pPr>
-        <w:pStyle w:val="Heading1"/>
-      </w:pPr>
-      <w:bookmarkStart w:id="10" w:name="_Toc214011961"/>
-      <w:r>
-        <w:t>Support</w:t>
-      </w:r>
-      <w:bookmarkEnd w:id="10"/>
       <w:r>
         <w:t xml:space="preserve"> </w:t>
       </w:r>
-    </w:p>
-    <w:p>
-      <w:pPr>
-        <w:rPr>
-          <w:bCs/>
-        </w:rPr>
-      </w:pPr>
-      <w:r>
-        <w:t>Please join the Linkage Mapper User Group for updates. You may also use the issue tracker to report bugs and suggest enhancements.</w:t>
-      </w:r>
-      <w:r>
-        <w:t xml:space="preserve"> </w:t>
-      </w:r>
-      <w:r>
-        <w:t xml:space="preserve">Both of these resources can be found on </w:t>
-      </w:r>
-      <w:r>
-        <w:rPr>
-          <w:bCs/>
-        </w:rPr>
-        <w:t xml:space="preserve">the Linkage Mapper website, where </w:t>
-      </w:r>
-      <w:r>
-        <w:rPr>
-          <w:bCs/>
-        </w:rPr>
-        <w:t>the</w:t>
-      </w:r>
-      <w:r>
-        <w:rPr>
-          <w:bCs/>
-        </w:rPr>
-        <w:t xml:space="preserve"> </w:t>
-      </w:r>
-      <w:r>
-        <w:rPr>
-          <w:bCs/>
-        </w:rPr>
-        <w:t>code is hosted:</w:t>
-      </w:r>
-    </w:p>
-    <w:p>
-      <w:r>
-        <w:t xml:space="preserve"> </w:t>
-      </w:r>
-      <w:hyperlink r:id="rId27" w:history="1">
+      <w:hyperlink r:id="rId26" w:history="1">
         <w:r>
           <w:rPr>
             <w:rStyle w:val="Hyperlink"/>
@@ -5216,6 +5289,8 @@
       <w:r>
         <w:br w:type="page"/>
       </w:r>
+      <w:bookmarkStart w:id="10" w:name="_GoBack"/>
+      <w:bookmarkEnd w:id="10"/>
     </w:p>
     <w:p>
       <w:pPr>
@@ -5251,16 +5326,15 @@
           <w:sz w:val="24"/>
           <w:szCs w:val="24"/>
         </w:rPr>
-        <w:t xml:space="preserve">McRae, B.H. and D.M. Kavanagh. 2011. Linkage Mapper Connectivity Analysis Software. </w:t>
-      </w:r>
-      <w:proofErr w:type="gramStart"/>
+        <w:t>McRae, B.H. and D.M. Kavanagh. 2011. Linkage Mapper Connectivity Analysis Software. The</w:t>
+      </w:r>
       <w:r>
         <w:rPr>
           <w:rFonts w:ascii="Times New Roman" w:hAnsi="Times New Roman"/>
           <w:sz w:val="24"/>
           <w:szCs w:val="24"/>
         </w:rPr>
-        <w:t>The</w:t>
+        <w:t xml:space="preserve"> Nature Conservancy, Seattle WA.</w:t>
       </w:r>
       <w:r>
         <w:rPr>
@@ -5268,18 +5342,9 @@
           <w:sz w:val="24"/>
           <w:szCs w:val="24"/>
         </w:rPr>
-        <w:t xml:space="preserve"> Nature Conservancy, Seattle WA.</w:t>
-      </w:r>
-      <w:proofErr w:type="gramEnd"/>
-      <w:r>
-        <w:rPr>
-          <w:rFonts w:ascii="Times New Roman" w:hAnsi="Times New Roman"/>
-          <w:sz w:val="24"/>
-          <w:szCs w:val="24"/>
-        </w:rPr>
         <w:t xml:space="preserve"> Available at: </w:t>
       </w:r>
-      <w:hyperlink r:id="rId28" w:history="1">
+      <w:hyperlink r:id="rId27" w:history="1">
         <w:r>
           <w:rPr>
             <w:rStyle w:val="Hyperlink"/>
@@ -5328,7 +5393,6 @@
         </w:rPr>
         <w:t xml:space="preserve">, T.A. 2011. </w:t>
       </w:r>
-      <w:proofErr w:type="gramStart"/>
       <w:r>
         <w:rPr>
           <w:rFonts w:ascii="Times New Roman" w:hAnsi="Times New Roman"/>
@@ -5343,25 +5407,54 @@
           <w:sz w:val="24"/>
           <w:szCs w:val="24"/>
         </w:rPr>
-        <w:t>.</w:t>
-      </w:r>
-      <w:proofErr w:type="gramEnd"/>
+        <w:t xml:space="preserve">. Available at </w:t>
+      </w:r>
+      <w:hyperlink r:id="rId28" w:history="1">
+        <w:r>
+          <w:rPr>
+            <w:rStyle w:val="Hyperlink"/>
+            <w:rFonts w:ascii="Times New Roman" w:hAnsi="Times New Roman"/>
+            <w:sz w:val="24"/>
+            <w:szCs w:val="24"/>
+          </w:rPr>
+          <w:t>http://waconnected.org/climate-change-analysis/</w:t>
+        </w:r>
+      </w:hyperlink>
       <w:r>
         <w:rPr>
           <w:rFonts w:ascii="Times New Roman" w:hAnsi="Times New Roman"/>
           <w:sz w:val="24"/>
           <w:szCs w:val="24"/>
         </w:rPr>
-        <w:t xml:space="preserve"> </w:t>
-      </w:r>
-      <w:proofErr w:type="gramStart"/>
-      <w:r>
+        <w:t>.</w:t>
+      </w:r>
+    </w:p>
+    <w:p>
+      <w:pPr>
+        <w:pStyle w:val="Figure"/>
+        <w:spacing w:before="100" w:after="120"/>
+        <w:ind w:left="360" w:hanging="360"/>
         <w:rPr>
           <w:rFonts w:ascii="Times New Roman" w:hAnsi="Times New Roman"/>
           <w:sz w:val="24"/>
           <w:szCs w:val="24"/>
         </w:rPr>
-        <w:t xml:space="preserve">Available at </w:t>
+      </w:pPr>
+      <w:r>
+        <w:rPr>
+          <w:rFonts w:ascii="Times New Roman" w:hAnsi="Times New Roman"/>
+          <w:sz w:val="24"/>
+          <w:szCs w:val="24"/>
+        </w:rPr>
+        <w:t>Washington Wildlife Habitat Connectivity Working Group (WHCWG). 2011. Washington Connected Landscapes Project: Climate-Gradient Corridors Report. Washington Departments of Fish and Wildlife, and Transportation, Olympia, WA.</w:t>
+      </w:r>
+      <w:r>
+        <w:rPr>
+          <w:rFonts w:ascii="Times New Roman" w:hAnsi="Times New Roman"/>
+          <w:sz w:val="24"/>
+          <w:szCs w:val="24"/>
+        </w:rPr>
+        <w:t xml:space="preserve"> Available at </w:t>
       </w:r>
       <w:hyperlink r:id="rId29" w:history="1">
         <w:r>
@@ -5382,7 +5475,6 @@
         </w:rPr>
         <w:t>.</w:t>
       </w:r>
-      <w:proofErr w:type="gramEnd"/>
     </w:p>
     <w:p>
       <w:pPr>
@@ -5401,24 +5493,7 @@
           <w:sz w:val="24"/>
           <w:szCs w:val="24"/>
         </w:rPr>
-        <w:t>Washington Wildlife Habitat Connectivity Working Group (WHCWG). 2011. Washington Connected Landscapes Project: Climate-Gradient Corridors Report. Washington Departments of Fish and Wildlife, and Transportation, Olympia, WA.</w:t>
-      </w:r>
-      <w:r>
-        <w:rPr>
-          <w:rFonts w:ascii="Times New Roman" w:hAnsi="Times New Roman"/>
-          <w:sz w:val="24"/>
-          <w:szCs w:val="24"/>
-        </w:rPr>
-        <w:t xml:space="preserve"> </w:t>
-      </w:r>
-      <w:proofErr w:type="gramStart"/>
-      <w:r>
-        <w:rPr>
-          <w:rFonts w:ascii="Times New Roman" w:hAnsi="Times New Roman"/>
-          <w:sz w:val="24"/>
-          <w:szCs w:val="24"/>
-        </w:rPr>
-        <w:t xml:space="preserve">Available at </w:t>
+        <w:t xml:space="preserve">WHCWG. 2012. Climate Gradient Corridor Report: Frequently Asked Questions. Departments of Fish and Wildlife, and Transportation, Olympia, WA. Available at </w:t>
       </w:r>
       <w:hyperlink r:id="rId30" w:history="1">
         <w:r>
@@ -5439,74 +5514,6 @@
         </w:rPr>
         <w:t>.</w:t>
       </w:r>
-      <w:proofErr w:type="gramEnd"/>
-    </w:p>
-    <w:p>
-      <w:pPr>
-        <w:pStyle w:val="Figure"/>
-        <w:spacing w:before="100" w:after="120"/>
-        <w:ind w:left="360" w:hanging="360"/>
-        <w:rPr>
-          <w:rFonts w:ascii="Times New Roman" w:hAnsi="Times New Roman"/>
-          <w:sz w:val="24"/>
-          <w:szCs w:val="24"/>
-        </w:rPr>
-      </w:pPr>
-      <w:r>
-        <w:rPr>
-          <w:rFonts w:ascii="Times New Roman" w:hAnsi="Times New Roman"/>
-          <w:sz w:val="24"/>
-          <w:szCs w:val="24"/>
-        </w:rPr>
-        <w:t xml:space="preserve">WHCWG. 2012. Climate Gradient Corridor Report: Frequently Asked Questions. </w:t>
-      </w:r>
-      <w:proofErr w:type="gramStart"/>
-      <w:r>
-        <w:rPr>
-          <w:rFonts w:ascii="Times New Roman" w:hAnsi="Times New Roman"/>
-          <w:sz w:val="24"/>
-          <w:szCs w:val="24"/>
-        </w:rPr>
-        <w:t>Departments of Fish and Wildlife, and Transportation, Olympia, WA.</w:t>
-      </w:r>
-      <w:proofErr w:type="gramEnd"/>
-      <w:r>
-        <w:rPr>
-          <w:rFonts w:ascii="Times New Roman" w:hAnsi="Times New Roman"/>
-          <w:sz w:val="24"/>
-          <w:szCs w:val="24"/>
-        </w:rPr>
-        <w:t xml:space="preserve"> </w:t>
-      </w:r>
-      <w:proofErr w:type="gramStart"/>
-      <w:r>
-        <w:rPr>
-          <w:rFonts w:ascii="Times New Roman" w:hAnsi="Times New Roman"/>
-          <w:sz w:val="24"/>
-          <w:szCs w:val="24"/>
-        </w:rPr>
-        <w:t xml:space="preserve">Available at </w:t>
-      </w:r>
-      <w:hyperlink r:id="rId31" w:history="1">
-        <w:r>
-          <w:rPr>
-            <w:rStyle w:val="Hyperlink"/>
-            <w:rFonts w:ascii="Times New Roman" w:hAnsi="Times New Roman"/>
-            <w:sz w:val="24"/>
-            <w:szCs w:val="24"/>
-          </w:rPr>
-          <w:t>http://waconnected.org/climate-change-analysis/</w:t>
-        </w:r>
-      </w:hyperlink>
-      <w:r>
-        <w:rPr>
-          <w:rFonts w:ascii="Times New Roman" w:hAnsi="Times New Roman"/>
-          <w:sz w:val="24"/>
-          <w:szCs w:val="24"/>
-        </w:rPr>
-        <w:t>.</w:t>
-      </w:r>
-      <w:proofErr w:type="gramEnd"/>
     </w:p>
     <w:p>
       <w:pPr>
@@ -5581,7 +5588,7 @@
         <w:rStyle w:val="PageNumber"/>
         <w:noProof/>
       </w:rPr>
-      <w:t>4</w:t>
+      <w:t>7</w:t>
     </w:r>
     <w:r>
       <w:rPr>
@@ -5616,54 +5623,6 @@
     </w:p>
   </w:footnote>
 </w:footnotes>
-</file>
-
-<file path=word/header1.xml><?xml version="1.0" encoding="utf-8"?>
-<w:hdr xmlns:wpc="http://schemas.microsoft.com/office/word/2010/wordprocessingCanvas" xmlns:mc="http://schemas.openxmlformats.org/markup-compatibility/2006" xmlns:o="urn:schemas-microsoft-com:office:office" xmlns:r="http://schemas.openxmlformats.org/officeDocument/2006/relationships" xmlns:m="http://schemas.openxmlformats.org/officeDocument/2006/math" xmlns:v="urn:schemas-microsoft-com:vml" xmlns:wp14="http://schemas.microsoft.com/office/word/2010/wordprocessingDrawing" xmlns:wp="http://schemas.openxmlformats.org/drawingml/2006/wordprocessingDrawing" xmlns:w10="urn:schemas-microsoft-com:office:word" xmlns:w="http://schemas.openxmlformats.org/wordprocessingml/2006/main" xmlns:w14="http://schemas.microsoft.com/office/word/2010/wordml" xmlns:wpg="http://schemas.microsoft.com/office/word/2010/wordprocessingGroup" xmlns:wpi="http://schemas.microsoft.com/office/word/2010/wordprocessingInk" xmlns:wne="http://schemas.microsoft.com/office/word/2006/wordml" xmlns:wps="http://schemas.microsoft.com/office/word/2010/wordprocessingShape" mc:Ignorable="w14 wp14">
-  <w:p>
-    <w:pPr>
-      <w:pStyle w:val="Header"/>
-      <w:jc w:val="center"/>
-      <w:rPr>
-        <w:i/>
-        <w:sz w:val="20"/>
-        <w:szCs w:val="20"/>
-      </w:rPr>
-    </w:pPr>
-    <w:r>
-      <w:rPr>
-        <w:i/>
-        <w:sz w:val="20"/>
-        <w:szCs w:val="20"/>
-      </w:rPr>
-      <w:t>E</w:t>
-    </w:r>
-    <w:r>
-      <w:rPr>
-        <w:i/>
-        <w:sz w:val="20"/>
-        <w:szCs w:val="20"/>
-      </w:rPr>
-      <w:t>xperimental tool.</w:t>
-    </w:r>
-    <w:r>
-      <w:rPr>
-        <w:i/>
-        <w:sz w:val="20"/>
-        <w:szCs w:val="20"/>
-      </w:rPr>
-      <w:t xml:space="preserve"> Please </w:t>
-    </w:r>
-    <w:r>
-      <w:rPr>
-        <w:i/>
-        <w:sz w:val="20"/>
-        <w:szCs w:val="20"/>
-      </w:rPr>
-      <w:t>do not cite without permission.</w:t>
-    </w:r>
-  </w:p>
-</w:hdr>
 </file>
 
 <file path=word/numbering.xml><?xml version="1.0" encoding="utf-8"?>
@@ -12952,7 +12911,7 @@
 </file>
 
 <file path=customXml/itemProps1.xml><?xml version="1.0" encoding="utf-8"?>
-<ds:datastoreItem xmlns:ds="http://schemas.openxmlformats.org/officeDocument/2006/customXml" ds:itemID="{840C391D-0889-4CC5-B010-9721AD2F6B39}">
+<ds:datastoreItem xmlns:ds="http://schemas.openxmlformats.org/officeDocument/2006/customXml" ds:itemID="{02A00717-E15E-47B8-83E0-72E181936F82}">
   <ds:schemaRefs>
     <ds:schemaRef ds:uri="http://schemas.openxmlformats.org/officeDocument/2006/bibliography"/>
   </ds:schemaRefs>
@@ -12960,7 +12919,7 @@
 </file>
 
 <file path=customXml/itemProps2.xml><?xml version="1.0" encoding="utf-8"?>
-<ds:datastoreItem xmlns:ds="http://schemas.openxmlformats.org/officeDocument/2006/customXml" ds:itemID="{84F7653B-05AD-413B-A919-19286EE4FF90}">
+<ds:datastoreItem xmlns:ds="http://schemas.openxmlformats.org/officeDocument/2006/customXml" ds:itemID="{43CE8679-1A29-4510-8DE6-2AD4CAFA7FB8}">
   <ds:schemaRefs>
     <ds:schemaRef ds:uri="http://schemas.openxmlformats.org/officeDocument/2006/bibliography"/>
   </ds:schemaRefs>

</xml_diff>

<commit_message>
Minor change in reference to grass versions
</commit_message>
<xml_diff>
--- a/toolbox/doc/Climate Linkage Mapper User Guide.docx
+++ b/toolbox/doc/Climate Linkage Mapper User Guide.docx
@@ -2059,7 +2059,13 @@
         <w:t xml:space="preserve"> </w:t>
       </w:r>
       <w:r>
-        <w:t xml:space="preserve">Please note that Climate Linkage Mapper can be run with Grass </w:t>
+        <w:t xml:space="preserve">Please note that Climate Linkage Mapper </w:t>
+      </w:r>
+      <w:r>
+        <w:t xml:space="preserve">must </w:t>
+      </w:r>
+      <w:r>
+        <w:t xml:space="preserve">be run with Grass </w:t>
       </w:r>
       <w:r>
         <w:rPr>
@@ -2068,7 +2074,15 @@
         <w:t xml:space="preserve">version 6.5 </w:t>
       </w:r>
       <w:r>
-        <w:t>only. Note also that version 6.5 is a development version and is built daily, so it is possible that the daily build you download may not work with Climate Linkage Mapper.</w:t>
+        <w:rPr>
+          <w:b/>
+        </w:rPr>
+        <w:t>or later</w:t>
+      </w:r>
+      <w:bookmarkStart w:id="3" w:name="_GoBack"/>
+      <w:bookmarkEnd w:id="3"/>
+      <w:r>
+        <w:t>. Note also that version 6.5 is a development version and is built daily, so it is possible that the daily build you download may not work with Climate Linkage Mapper.</w:t>
       </w:r>
     </w:p>
     <w:p>
@@ -2079,21 +2093,21 @@
           <w:szCs w:val="32"/>
         </w:rPr>
       </w:pPr>
-      <w:bookmarkStart w:id="3" w:name="OLE_LINK6"/>
+      <w:bookmarkStart w:id="4" w:name="OLE_LINK6"/>
     </w:p>
     <w:p>
       <w:pPr>
         <w:pStyle w:val="Heading1"/>
         <w:spacing w:after="0"/>
       </w:pPr>
-      <w:bookmarkStart w:id="4" w:name="_Toc214011956"/>
+      <w:bookmarkStart w:id="5" w:name="_Toc214011956"/>
       <w:r>
         <w:t xml:space="preserve">Using </w:t>
       </w:r>
       <w:r>
         <w:t>Climate Linkage Mapper</w:t>
       </w:r>
-      <w:bookmarkEnd w:id="4"/>
+      <w:bookmarkEnd w:id="5"/>
     </w:p>
     <w:p>
       <w:r>
@@ -2177,7 +2191,7 @@
                           <a:effectLst/>
                           <a:extLst>
                             <a:ext uri="{C572A759-6A51-4108-AA02-DFA0A04FC94B}">
-                              <ma14:wrappingTextBoxFlag xmlns:ma14="http://schemas.microsoft.com/office/mac/drawingml/2011/main" xmlns:w="http://schemas.openxmlformats.org/wordprocessingml/2006/main" xmlns:w10="urn:schemas-microsoft-com:office:word" xmlns:v="urn:schemas-microsoft-com:vml" xmlns:o="urn:schemas-microsoft-com:office:office" xmlns:mv="urn:schemas-microsoft-com:mac:vml" xmlns:mo="http://schemas.microsoft.com/office/mac/office/2008/main" xmlns=""/>
+                              <ma14:wrappingTextBoxFlag xmlns="" xmlns:mo="http://schemas.microsoft.com/office/mac/office/2008/main" xmlns:mv="urn:schemas-microsoft-com:mac:vml" xmlns:o="urn:schemas-microsoft-com:office:office" xmlns:v="urn:schemas-microsoft-com:vml" xmlns:w10="urn:schemas-microsoft-com:office:word" xmlns:w="http://schemas.openxmlformats.org/wordprocessingml/2006/main" xmlns:ma14="http://schemas.microsoft.com/office/mac/drawingml/2011/main"/>
                             </a:ext>
                           </a:extLst>
                         </wps:spPr>
@@ -2194,14 +2208,27 @@
                               <w:r>
                                 <w:t xml:space="preserve">Figure </w:t>
                               </w:r>
-                              <w:fldSimple w:instr=" SEQ Figure \* ARABIC ">
-                                <w:r>
-                                  <w:rPr>
-                                    <w:noProof/>
-                                  </w:rPr>
-                                  <w:t>1</w:t>
-                                </w:r>
-                              </w:fldSimple>
+                              <w:r>
+                                <w:fldChar w:fldCharType="begin"/>
+                              </w:r>
+                              <w:r>
+                                <w:instrText xml:space="preserve"> SEQ Figure \* ARABIC </w:instrText>
+                              </w:r>
+                              <w:r>
+                                <w:fldChar w:fldCharType="separate"/>
+                              </w:r>
+                              <w:r>
+                                <w:rPr>
+                                  <w:noProof/>
+                                </w:rPr>
+                                <w:t>1</w:t>
+                              </w:r>
+                              <w:r>
+                                <w:rPr>
+                                  <w:noProof/>
+                                </w:rPr>
+                                <w:fldChar w:fldCharType="end"/>
+                              </w:r>
                               <w:r>
                                 <w:rPr>
                                   <w:noProof/>
@@ -2360,14 +2387,14 @@
       <w:pPr>
         <w:pStyle w:val="Heading2"/>
       </w:pPr>
-      <w:bookmarkStart w:id="5" w:name="_Toc214011957"/>
+      <w:bookmarkStart w:id="6" w:name="_Toc214011957"/>
       <w:r>
         <w:t>Input data</w:t>
       </w:r>
       <w:r>
         <w:t xml:space="preserve"> requirements</w:t>
       </w:r>
-      <w:bookmarkEnd w:id="5"/>
+      <w:bookmarkEnd w:id="6"/>
     </w:p>
     <w:p/>
     <w:p>
@@ -2600,7 +2627,7 @@
                           <a:effectLst/>
                           <a:extLst>
                             <a:ext uri="{C572A759-6A51-4108-AA02-DFA0A04FC94B}">
-                              <ma14:wrappingTextBoxFlag xmlns:ma14="http://schemas.microsoft.com/office/mac/drawingml/2011/main" xmlns:w="http://schemas.openxmlformats.org/wordprocessingml/2006/main" xmlns:w10="urn:schemas-microsoft-com:office:word" xmlns:v="urn:schemas-microsoft-com:vml" xmlns:o="urn:schemas-microsoft-com:office:office" xmlns:mv="urn:schemas-microsoft-com:mac:vml" xmlns:mo="http://schemas.microsoft.com/office/mac/office/2008/main" xmlns=""/>
+                              <ma14:wrappingTextBoxFlag xmlns="" xmlns:mo="http://schemas.microsoft.com/office/mac/office/2008/main" xmlns:mv="urn:schemas-microsoft-com:mac:vml" xmlns:o="urn:schemas-microsoft-com:office:office" xmlns:v="urn:schemas-microsoft-com:vml" xmlns:w10="urn:schemas-microsoft-com:office:word" xmlns:w="http://schemas.openxmlformats.org/wordprocessingml/2006/main" xmlns:ma14="http://schemas.microsoft.com/office/mac/drawingml/2011/main"/>
                             </a:ext>
                           </a:extLst>
                         </wps:spPr>
@@ -2617,14 +2644,27 @@
                               <w:r>
                                 <w:t xml:space="preserve">Figure </w:t>
                               </w:r>
-                              <w:fldSimple w:instr=" SEQ Figure \* ARABIC ">
-                                <w:r>
-                                  <w:rPr>
-                                    <w:noProof/>
-                                  </w:rPr>
-                                  <w:t>2</w:t>
-                                </w:r>
-                              </w:fldSimple>
+                              <w:r>
+                                <w:fldChar w:fldCharType="begin"/>
+                              </w:r>
+                              <w:r>
+                                <w:instrText xml:space="preserve"> SEQ Figure \* ARABIC </w:instrText>
+                              </w:r>
+                              <w:r>
+                                <w:fldChar w:fldCharType="separate"/>
+                              </w:r>
+                              <w:r>
+                                <w:rPr>
+                                  <w:noProof/>
+                                </w:rPr>
+                                <w:t>2</w:t>
+                              </w:r>
+                              <w:r>
+                                <w:rPr>
+                                  <w:noProof/>
+                                </w:rPr>
+                                <w:fldChar w:fldCharType="end"/>
+                              </w:r>
                               <w:r>
                                 <w:rPr>
                                   <w:noProof/>
@@ -3392,14 +3432,14 @@
       <w:pPr>
         <w:pStyle w:val="Heading2"/>
       </w:pPr>
-      <w:bookmarkStart w:id="6" w:name="_Toc214011958"/>
+      <w:bookmarkStart w:id="7" w:name="_Toc214011958"/>
       <w:r>
         <w:t xml:space="preserve">Running </w:t>
       </w:r>
       <w:r>
         <w:t>from a Python Script</w:t>
       </w:r>
-      <w:bookmarkEnd w:id="6"/>
+      <w:bookmarkEnd w:id="7"/>
     </w:p>
     <w:p>
       <w:pPr>
@@ -3498,12 +3538,12 @@
       <w:pPr>
         <w:pStyle w:val="Heading2"/>
       </w:pPr>
-      <w:bookmarkStart w:id="7" w:name="_Toc214011959"/>
-      <w:bookmarkEnd w:id="3"/>
+      <w:bookmarkStart w:id="8" w:name="_Toc214011959"/>
+      <w:bookmarkEnd w:id="4"/>
       <w:r>
         <w:t>Processing Steps</w:t>
       </w:r>
-      <w:bookmarkEnd w:id="7"/>
+      <w:bookmarkEnd w:id="8"/>
     </w:p>
     <w:p>
       <w:pPr>
@@ -3740,7 +3780,7 @@
                           <a:effectLst/>
                           <a:extLst>
                             <a:ext uri="{C572A759-6A51-4108-AA02-DFA0A04FC94B}">
-                              <ma14:wrappingTextBoxFlag xmlns:ma14="http://schemas.microsoft.com/office/mac/drawingml/2011/main" xmlns:w="http://schemas.openxmlformats.org/wordprocessingml/2006/main" xmlns:w10="urn:schemas-microsoft-com:office:word" xmlns:v="urn:schemas-microsoft-com:vml" xmlns:o="urn:schemas-microsoft-com:office:office" xmlns:mv="urn:schemas-microsoft-com:mac:vml" xmlns:mo="http://schemas.microsoft.com/office/mac/office/2008/main" xmlns=""/>
+                              <ma14:wrappingTextBoxFlag xmlns="" xmlns:mo="http://schemas.microsoft.com/office/mac/office/2008/main" xmlns:mv="urn:schemas-microsoft-com:mac:vml" xmlns:o="urn:schemas-microsoft-com:office:office" xmlns:v="urn:schemas-microsoft-com:vml" xmlns:w10="urn:schemas-microsoft-com:office:word" xmlns:w="http://schemas.openxmlformats.org/wordprocessingml/2006/main" xmlns:ma14="http://schemas.microsoft.com/office/mac/drawingml/2011/main"/>
                             </a:ext>
                           </a:extLst>
                         </wps:spPr>
@@ -3759,14 +3799,27 @@
                               <w:r>
                                 <w:t xml:space="preserve">Figure </w:t>
                               </w:r>
-                              <w:fldSimple w:instr=" SEQ Figure \* ARABIC ">
-                                <w:r>
-                                  <w:rPr>
-                                    <w:noProof/>
-                                  </w:rPr>
-                                  <w:t>3</w:t>
-                                </w:r>
-                              </w:fldSimple>
+                              <w:r>
+                                <w:fldChar w:fldCharType="begin"/>
+                              </w:r>
+                              <w:r>
+                                <w:instrText xml:space="preserve"> SEQ Figure \* ARABIC </w:instrText>
+                              </w:r>
+                              <w:r>
+                                <w:fldChar w:fldCharType="separate"/>
+                              </w:r>
+                              <w:r>
+                                <w:rPr>
+                                  <w:noProof/>
+                                </w:rPr>
+                                <w:t>3</w:t>
+                              </w:r>
+                              <w:r>
+                                <w:rPr>
+                                  <w:noProof/>
+                                </w:rPr>
+                                <w:fldChar w:fldCharType="end"/>
+                              </w:r>
                               <w:r>
                                 <w:rPr>
                                   <w:noProof/>
@@ -4857,7 +4910,7 @@
       <w:pPr>
         <w:pStyle w:val="Heading1"/>
       </w:pPr>
-      <w:bookmarkStart w:id="8" w:name="_Toc214011960"/>
+      <w:bookmarkStart w:id="9" w:name="_Toc214011960"/>
       <w:r>
         <w:rPr>
           <w:noProof/>
@@ -4935,7 +4988,7 @@
       <w:r>
         <w:t>DEMO</w:t>
       </w:r>
-      <w:bookmarkEnd w:id="8"/>
+      <w:bookmarkEnd w:id="9"/>
       <w:r>
         <w:rPr>
           <w:noProof/>
@@ -5062,11 +5115,11 @@
       <w:pPr>
         <w:pStyle w:val="Heading1"/>
       </w:pPr>
-      <w:bookmarkStart w:id="9" w:name="_Toc214011961"/>
+      <w:bookmarkStart w:id="10" w:name="_Toc214011961"/>
       <w:r>
         <w:t>Support</w:t>
       </w:r>
-      <w:bookmarkEnd w:id="9"/>
+      <w:bookmarkEnd w:id="10"/>
       <w:r>
         <w:t xml:space="preserve"> </w:t>
       </w:r>
@@ -5118,7 +5171,7 @@
                         <a:effectLst/>
                         <a:extLst>
                           <a:ext uri="{C572A759-6A51-4108-AA02-DFA0A04FC94B}">
-                            <ma14:wrappingTextBoxFlag xmlns:ma14="http://schemas.microsoft.com/office/mac/drawingml/2011/main" xmlns:w="http://schemas.openxmlformats.org/wordprocessingml/2006/main" xmlns:w10="urn:schemas-microsoft-com:office:word" xmlns:v="urn:schemas-microsoft-com:vml" xmlns:o="urn:schemas-microsoft-com:office:office" xmlns:mv="urn:schemas-microsoft-com:mac:vml" xmlns:mo="http://schemas.microsoft.com/office/mac/office/2008/main" xmlns=""/>
+                            <ma14:wrappingTextBoxFlag xmlns="" xmlns:mo="http://schemas.microsoft.com/office/mac/office/2008/main" xmlns:mv="urn:schemas-microsoft-com:mac:vml" xmlns:o="urn:schemas-microsoft-com:office:office" xmlns:v="urn:schemas-microsoft-com:vml" xmlns:w10="urn:schemas-microsoft-com:office:word" xmlns:w="http://schemas.openxmlformats.org/wordprocessingml/2006/main" xmlns:ma14="http://schemas.microsoft.com/office/mac/drawingml/2011/main"/>
                           </a:ext>
                         </a:extLst>
                       </wps:spPr>
@@ -5138,14 +5191,27 @@
                             <w:r>
                               <w:t xml:space="preserve">Figure </w:t>
                             </w:r>
-                            <w:fldSimple w:instr=" SEQ Figure \* ARABIC ">
-                              <w:r>
-                                <w:rPr>
-                                  <w:noProof/>
-                                </w:rPr>
-                                <w:t>4</w:t>
-                              </w:r>
-                            </w:fldSimple>
+                            <w:r>
+                              <w:fldChar w:fldCharType="begin"/>
+                            </w:r>
+                            <w:r>
+                              <w:instrText xml:space="preserve"> SEQ Figure \* ARABIC </w:instrText>
+                            </w:r>
+                            <w:r>
+                              <w:fldChar w:fldCharType="separate"/>
+                            </w:r>
+                            <w:r>
+                              <w:rPr>
+                                <w:noProof/>
+                              </w:rPr>
+                              <w:t>4</w:t>
+                            </w:r>
+                            <w:r>
+                              <w:rPr>
+                                <w:noProof/>
+                              </w:rPr>
+                              <w:fldChar w:fldCharType="end"/>
+                            </w:r>
                             <w:r>
                               <w:t>.</w:t>
                             </w:r>
@@ -5289,8 +5355,6 @@
       <w:r>
         <w:br w:type="page"/>
       </w:r>
-      <w:bookmarkStart w:id="10" w:name="_GoBack"/>
-      <w:bookmarkEnd w:id="10"/>
     </w:p>
     <w:p>
       <w:pPr>
@@ -5588,7 +5652,7 @@
         <w:rStyle w:val="PageNumber"/>
         <w:noProof/>
       </w:rPr>
-      <w:t>7</w:t>
+      <w:t>4</w:t>
     </w:r>
     <w:r>
       <w:rPr>
@@ -12911,7 +12975,7 @@
 </file>
 
 <file path=customXml/itemProps1.xml><?xml version="1.0" encoding="utf-8"?>
-<ds:datastoreItem xmlns:ds="http://schemas.openxmlformats.org/officeDocument/2006/customXml" ds:itemID="{02A00717-E15E-47B8-83E0-72E181936F82}">
+<ds:datastoreItem xmlns:ds="http://schemas.openxmlformats.org/officeDocument/2006/customXml" ds:itemID="{1E6C5593-B98C-4F0B-B804-BF568EC738F2}">
   <ds:schemaRefs>
     <ds:schemaRef ds:uri="http://schemas.openxmlformats.org/officeDocument/2006/bibliography"/>
   </ds:schemaRefs>
@@ -12919,7 +12983,7 @@
 </file>
 
 <file path=customXml/itemProps2.xml><?xml version="1.0" encoding="utf-8"?>
-<ds:datastoreItem xmlns:ds="http://schemas.openxmlformats.org/officeDocument/2006/customXml" ds:itemID="{43CE8679-1A29-4510-8DE6-2AD4CAFA7FB8}">
+<ds:datastoreItem xmlns:ds="http://schemas.openxmlformats.org/officeDocument/2006/customXml" ds:itemID="{1FECAE56-975E-4E49-BD16-BF275612AE31}">
   <ds:schemaRefs>
     <ds:schemaRef ds:uri="http://schemas.openxmlformats.org/officeDocument/2006/bibliography"/>
   </ds:schemaRefs>

</xml_diff>

<commit_message>
Updates to user guide and toolbox for release.  Changed error message to refer to correct directory for cc run script.py.
</commit_message>
<xml_diff>
--- a/toolbox/doc/Climate Linkage Mapper User Guide.docx
+++ b/toolbox/doc/Climate Linkage Mapper User Guide.docx
@@ -2,7 +2,10 @@
 <file path=word/document.xml><?xml version="1.0" encoding="utf-8"?>
 <w:document xmlns:wpc="http://schemas.microsoft.com/office/word/2010/wordprocessingCanvas" xmlns:mc="http://schemas.openxmlformats.org/markup-compatibility/2006" xmlns:o="urn:schemas-microsoft-com:office:office" xmlns:r="http://schemas.openxmlformats.org/officeDocument/2006/relationships" xmlns:m="http://schemas.openxmlformats.org/officeDocument/2006/math" xmlns:v="urn:schemas-microsoft-com:vml" xmlns:wp14="http://schemas.microsoft.com/office/word/2010/wordprocessingDrawing" xmlns:wp="http://schemas.openxmlformats.org/drawingml/2006/wordprocessingDrawing" xmlns:w10="urn:schemas-microsoft-com:office:word" xmlns:w="http://schemas.openxmlformats.org/wordprocessingml/2006/main" xmlns:w14="http://schemas.microsoft.com/office/word/2010/wordml" xmlns:wpg="http://schemas.microsoft.com/office/word/2010/wordprocessingGroup" xmlns:wpi="http://schemas.microsoft.com/office/word/2010/wordprocessingInk" xmlns:wne="http://schemas.microsoft.com/office/word/2006/wordml" xmlns:wps="http://schemas.microsoft.com/office/word/2010/wordprocessingShape" mc:Ignorable="w14 wp14">
   <w:body>
-    <w:p/>
+    <w:p>
+      <w:bookmarkStart w:id="0" w:name="_GoBack"/>
+      <w:bookmarkEnd w:id="0"/>
+    </w:p>
     <w:p/>
     <w:p/>
     <w:p/>
@@ -483,11 +486,6 @@
     </w:p>
     <w:p>
       <w:pPr>
-        <w:spacing w:after="120"/>
-      </w:pPr>
-    </w:p>
-    <w:p>
-      <w:pPr>
         <w:rPr>
           <w:b/>
         </w:rPr>
@@ -679,7 +677,7 @@
         </w:rPr>
         <w:t xml:space="preserve">More details can be found on </w:t>
       </w:r>
-      <w:bookmarkStart w:id="0" w:name="OLE_LINK5"/>
+      <w:bookmarkStart w:id="1" w:name="OLE_LINK5"/>
       <w:r>
         <w:rPr>
           <w:bCs/>
@@ -724,7 +722,7 @@
         </w:rPr>
         <w:t xml:space="preserve"> code is hosted</w:t>
       </w:r>
-      <w:bookmarkEnd w:id="0"/>
+      <w:bookmarkEnd w:id="1"/>
       <w:r>
         <w:rPr>
           <w:bCs/>
@@ -739,11 +737,6 @@
     </w:p>
     <w:p>
       <w:pPr>
-        <w:spacing w:after="120"/>
-      </w:pPr>
-    </w:p>
-    <w:p>
-      <w:pPr>
         <w:spacing w:beforeLines="1" w:before="2" w:afterLines="1" w:after="2"/>
       </w:pPr>
       <w:r>
@@ -763,19 +756,6 @@
           <w:b/>
         </w:rPr>
         <w:t>itation</w:t>
-      </w:r>
-      <w:r>
-        <w:rPr>
-          <w:b/>
-        </w:rPr>
-        <w:t xml:space="preserve"> </w:t>
-      </w:r>
-      <w:r>
-        <w:rPr>
-          <w:sz w:val="20"/>
-          <w:szCs w:val="20"/>
-        </w:rPr>
-        <w:t>(Please obtain permission before citing)</w:t>
       </w:r>
     </w:p>
     <w:p>
@@ -848,22 +828,11 @@
     </w:p>
     <w:p>
       <w:pPr>
-        <w:spacing w:beforeLines="1" w:before="2" w:afterLines="1" w:after="2"/>
-      </w:pPr>
-    </w:p>
-    <w:p>
-      <w:pPr>
         <w:rPr>
           <w:b/>
           <w:sz w:val="32"/>
           <w:szCs w:val="32"/>
         </w:rPr>
-        <w:sectPr>
-          <w:pgSz w:w="12240" w:h="15840"/>
-          <w:pgMar w:top="1152" w:right="1440" w:bottom="1080" w:left="1440" w:header="720" w:footer="720" w:gutter="0"/>
-          <w:cols w:space="720"/>
-          <w:docGrid w:linePitch="360"/>
-        </w:sectPr>
       </w:pPr>
     </w:p>
     <w:p>
@@ -874,13 +843,21 @@
           <w:szCs w:val="32"/>
         </w:rPr>
       </w:pPr>
-      <w:r>
+    </w:p>
+    <w:p>
+      <w:pPr>
         <w:rPr>
           <w:b/>
           <w:sz w:val="32"/>
           <w:szCs w:val="32"/>
         </w:rPr>
-        <w:lastRenderedPageBreak/>
+      </w:pPr>
+      <w:r>
+        <w:rPr>
+          <w:b/>
+          <w:sz w:val="32"/>
+          <w:szCs w:val="32"/>
+        </w:rPr>
         <w:t>Table of Contents</w:t>
       </w:r>
     </w:p>
@@ -888,13 +865,14 @@
       <w:pPr>
         <w:pStyle w:val="TOC1"/>
         <w:tabs>
-          <w:tab w:val="left" w:pos="360"/>
+          <w:tab w:val="left" w:pos="440"/>
           <w:tab w:val="right" w:leader="dot" w:pos="9350"/>
         </w:tabs>
         <w:rPr>
           <w:rFonts w:asciiTheme="minorHAnsi" w:eastAsiaTheme="minorEastAsia" w:hAnsiTheme="minorHAnsi" w:cstheme="minorBidi"/>
           <w:noProof/>
-          <w:lang w:eastAsia="ja-JP"/>
+          <w:sz w:val="22"/>
+          <w:szCs w:val="22"/>
         </w:rPr>
       </w:pPr>
       <w:r>
@@ -906,798 +884,926 @@
       <w:r>
         <w:fldChar w:fldCharType="separate"/>
       </w:r>
-      <w:r>
-        <w:rPr>
-          <w:noProof/>
-        </w:rPr>
-        <w:t>1</w:t>
-      </w:r>
-      <w:r>
+      <w:hyperlink w:anchor="_Toc347141317" w:history="1">
+        <w:r>
+          <w:rPr>
+            <w:rStyle w:val="Hyperlink"/>
+            <w:noProof/>
+          </w:rPr>
+          <w:t>1</w:t>
+        </w:r>
+        <w:r>
+          <w:rPr>
+            <w:rFonts w:asciiTheme="minorHAnsi" w:eastAsiaTheme="minorEastAsia" w:hAnsiTheme="minorHAnsi" w:cstheme="minorBidi"/>
+            <w:noProof/>
+            <w:sz w:val="22"/>
+            <w:szCs w:val="22"/>
+          </w:rPr>
+          <w:tab/>
+        </w:r>
+        <w:r>
+          <w:rPr>
+            <w:rStyle w:val="Hyperlink"/>
+            <w:noProof/>
+          </w:rPr>
+          <w:t>Introduction</w:t>
+        </w:r>
+        <w:r>
+          <w:rPr>
+            <w:noProof/>
+            <w:webHidden/>
+          </w:rPr>
+          <w:tab/>
+        </w:r>
+        <w:r>
+          <w:rPr>
+            <w:noProof/>
+            <w:webHidden/>
+          </w:rPr>
+          <w:fldChar w:fldCharType="begin"/>
+        </w:r>
+        <w:r>
+          <w:rPr>
+            <w:noProof/>
+            <w:webHidden/>
+          </w:rPr>
+          <w:instrText xml:space="preserve"> PAGEREF _Toc347141317 \h </w:instrText>
+        </w:r>
+        <w:r>
+          <w:rPr>
+            <w:noProof/>
+            <w:webHidden/>
+          </w:rPr>
+        </w:r>
+        <w:r>
+          <w:rPr>
+            <w:noProof/>
+            <w:webHidden/>
+          </w:rPr>
+          <w:fldChar w:fldCharType="separate"/>
+        </w:r>
+        <w:r>
+          <w:rPr>
+            <w:noProof/>
+            <w:webHidden/>
+          </w:rPr>
+          <w:t>3</w:t>
+        </w:r>
+        <w:r>
+          <w:rPr>
+            <w:noProof/>
+            <w:webHidden/>
+          </w:rPr>
+          <w:fldChar w:fldCharType="end"/>
+        </w:r>
+      </w:hyperlink>
+    </w:p>
+    <w:p>
+      <w:pPr>
+        <w:pStyle w:val="TOC1"/>
+        <w:tabs>
+          <w:tab w:val="left" w:pos="440"/>
+          <w:tab w:val="right" w:leader="dot" w:pos="9350"/>
+        </w:tabs>
         <w:rPr>
           <w:rFonts w:asciiTheme="minorHAnsi" w:eastAsiaTheme="minorEastAsia" w:hAnsiTheme="minorHAnsi" w:cstheme="minorBidi"/>
           <w:noProof/>
-          <w:lang w:eastAsia="ja-JP"/>
-        </w:rPr>
-        <w:tab/>
-      </w:r>
-      <w:r>
-        <w:rPr>
-          <w:noProof/>
-        </w:rPr>
-        <w:t>Introduction</w:t>
-      </w:r>
-      <w:r>
-        <w:rPr>
-          <w:noProof/>
-        </w:rPr>
-        <w:tab/>
-      </w:r>
-      <w:r>
-        <w:rPr>
-          <w:noProof/>
-        </w:rPr>
-        <w:fldChar w:fldCharType="begin"/>
-      </w:r>
-      <w:r>
-        <w:rPr>
-          <w:noProof/>
-        </w:rPr>
-        <w:instrText xml:space="preserve"> PAGEREF _Toc214011954 \h </w:instrText>
-      </w:r>
-      <w:r>
-        <w:rPr>
-          <w:noProof/>
-        </w:rPr>
-      </w:r>
-      <w:r>
-        <w:rPr>
-          <w:noProof/>
-        </w:rPr>
-        <w:fldChar w:fldCharType="separate"/>
-      </w:r>
-      <w:r>
-        <w:rPr>
-          <w:noProof/>
-        </w:rPr>
-        <w:t>3</w:t>
-      </w:r>
-      <w:r>
-        <w:rPr>
-          <w:noProof/>
-        </w:rPr>
-        <w:fldChar w:fldCharType="end"/>
-      </w:r>
+          <w:sz w:val="22"/>
+          <w:szCs w:val="22"/>
+        </w:rPr>
+      </w:pPr>
+      <w:hyperlink w:anchor="_Toc347141318" w:history="1">
+        <w:r>
+          <w:rPr>
+            <w:rStyle w:val="Hyperlink"/>
+            <w:noProof/>
+          </w:rPr>
+          <w:t>2</w:t>
+        </w:r>
+        <w:r>
+          <w:rPr>
+            <w:rFonts w:asciiTheme="minorHAnsi" w:eastAsiaTheme="minorEastAsia" w:hAnsiTheme="minorHAnsi" w:cstheme="minorBidi"/>
+            <w:noProof/>
+            <w:sz w:val="22"/>
+            <w:szCs w:val="22"/>
+          </w:rPr>
+          <w:tab/>
+        </w:r>
+        <w:r>
+          <w:rPr>
+            <w:rStyle w:val="Hyperlink"/>
+            <w:noProof/>
+          </w:rPr>
+          <w:t>Installation</w:t>
+        </w:r>
+        <w:r>
+          <w:rPr>
+            <w:noProof/>
+            <w:webHidden/>
+          </w:rPr>
+          <w:tab/>
+        </w:r>
+        <w:r>
+          <w:rPr>
+            <w:noProof/>
+            <w:webHidden/>
+          </w:rPr>
+          <w:fldChar w:fldCharType="begin"/>
+        </w:r>
+        <w:r>
+          <w:rPr>
+            <w:noProof/>
+            <w:webHidden/>
+          </w:rPr>
+          <w:instrText xml:space="preserve"> PAGEREF _Toc347141318 \h </w:instrText>
+        </w:r>
+        <w:r>
+          <w:rPr>
+            <w:noProof/>
+            <w:webHidden/>
+          </w:rPr>
+        </w:r>
+        <w:r>
+          <w:rPr>
+            <w:noProof/>
+            <w:webHidden/>
+          </w:rPr>
+          <w:fldChar w:fldCharType="separate"/>
+        </w:r>
+        <w:r>
+          <w:rPr>
+            <w:noProof/>
+            <w:webHidden/>
+          </w:rPr>
+          <w:t>3</w:t>
+        </w:r>
+        <w:r>
+          <w:rPr>
+            <w:noProof/>
+            <w:webHidden/>
+          </w:rPr>
+          <w:fldChar w:fldCharType="end"/>
+        </w:r>
+      </w:hyperlink>
     </w:p>
     <w:p>
       <w:pPr>
         <w:pStyle w:val="TOC1"/>
         <w:tabs>
-          <w:tab w:val="left" w:pos="360"/>
+          <w:tab w:val="left" w:pos="440"/>
           <w:tab w:val="right" w:leader="dot" w:pos="9350"/>
         </w:tabs>
         <w:rPr>
           <w:rFonts w:asciiTheme="minorHAnsi" w:eastAsiaTheme="minorEastAsia" w:hAnsiTheme="minorHAnsi" w:cstheme="minorBidi"/>
           <w:noProof/>
-          <w:lang w:eastAsia="ja-JP"/>
-        </w:rPr>
-      </w:pPr>
-      <w:r>
-        <w:rPr>
-          <w:noProof/>
-        </w:rPr>
-        <w:t>2</w:t>
-      </w:r>
-      <w:r>
+          <w:sz w:val="22"/>
+          <w:szCs w:val="22"/>
+        </w:rPr>
+      </w:pPr>
+      <w:hyperlink w:anchor="_Toc347141319" w:history="1">
+        <w:r>
+          <w:rPr>
+            <w:rStyle w:val="Hyperlink"/>
+            <w:noProof/>
+          </w:rPr>
+          <w:t>3</w:t>
+        </w:r>
+        <w:r>
+          <w:rPr>
+            <w:rFonts w:asciiTheme="minorHAnsi" w:eastAsiaTheme="minorEastAsia" w:hAnsiTheme="minorHAnsi" w:cstheme="minorBidi"/>
+            <w:noProof/>
+            <w:sz w:val="22"/>
+            <w:szCs w:val="22"/>
+          </w:rPr>
+          <w:tab/>
+        </w:r>
+        <w:r>
+          <w:rPr>
+            <w:rStyle w:val="Hyperlink"/>
+            <w:noProof/>
+          </w:rPr>
+          <w:t>Using Climate Linkage Mapper</w:t>
+        </w:r>
+        <w:r>
+          <w:rPr>
+            <w:noProof/>
+            <w:webHidden/>
+          </w:rPr>
+          <w:tab/>
+        </w:r>
+        <w:r>
+          <w:rPr>
+            <w:noProof/>
+            <w:webHidden/>
+          </w:rPr>
+          <w:fldChar w:fldCharType="begin"/>
+        </w:r>
+        <w:r>
+          <w:rPr>
+            <w:noProof/>
+            <w:webHidden/>
+          </w:rPr>
+          <w:instrText xml:space="preserve"> PAGEREF _Toc347141319 \h </w:instrText>
+        </w:r>
+        <w:r>
+          <w:rPr>
+            <w:noProof/>
+            <w:webHidden/>
+          </w:rPr>
+        </w:r>
+        <w:r>
+          <w:rPr>
+            <w:noProof/>
+            <w:webHidden/>
+          </w:rPr>
+          <w:fldChar w:fldCharType="separate"/>
+        </w:r>
+        <w:r>
+          <w:rPr>
+            <w:noProof/>
+            <w:webHidden/>
+          </w:rPr>
+          <w:t>3</w:t>
+        </w:r>
+        <w:r>
+          <w:rPr>
+            <w:noProof/>
+            <w:webHidden/>
+          </w:rPr>
+          <w:fldChar w:fldCharType="end"/>
+        </w:r>
+      </w:hyperlink>
+    </w:p>
+    <w:p>
+      <w:pPr>
+        <w:pStyle w:val="TOC2"/>
+        <w:tabs>
+          <w:tab w:val="left" w:pos="880"/>
+          <w:tab w:val="right" w:leader="dot" w:pos="9350"/>
+        </w:tabs>
         <w:rPr>
           <w:rFonts w:asciiTheme="minorHAnsi" w:eastAsiaTheme="minorEastAsia" w:hAnsiTheme="minorHAnsi" w:cstheme="minorBidi"/>
           <w:noProof/>
-          <w:lang w:eastAsia="ja-JP"/>
-        </w:rPr>
-        <w:tab/>
-      </w:r>
-      <w:r>
-        <w:rPr>
-          <w:noProof/>
-        </w:rPr>
-        <w:t>Installation</w:t>
-      </w:r>
-      <w:r>
-        <w:rPr>
-          <w:noProof/>
-        </w:rPr>
-        <w:tab/>
-      </w:r>
-      <w:r>
-        <w:rPr>
-          <w:noProof/>
-        </w:rPr>
-        <w:fldChar w:fldCharType="begin"/>
-      </w:r>
-      <w:r>
-        <w:rPr>
-          <w:noProof/>
-        </w:rPr>
-        <w:instrText xml:space="preserve"> PAGEREF _Toc214011955 \h </w:instrText>
-      </w:r>
-      <w:r>
-        <w:rPr>
-          <w:noProof/>
-        </w:rPr>
-      </w:r>
-      <w:r>
-        <w:rPr>
-          <w:noProof/>
-        </w:rPr>
-        <w:fldChar w:fldCharType="separate"/>
-      </w:r>
-      <w:r>
-        <w:rPr>
-          <w:noProof/>
-        </w:rPr>
-        <w:t>3</w:t>
-      </w:r>
-      <w:r>
-        <w:rPr>
-          <w:noProof/>
-        </w:rPr>
-        <w:fldChar w:fldCharType="end"/>
-      </w:r>
+          <w:sz w:val="22"/>
+          <w:szCs w:val="22"/>
+        </w:rPr>
+      </w:pPr>
+      <w:hyperlink w:anchor="_Toc347141320" w:history="1">
+        <w:r>
+          <w:rPr>
+            <w:rStyle w:val="Hyperlink"/>
+            <w:noProof/>
+          </w:rPr>
+          <w:t>3.1</w:t>
+        </w:r>
+        <w:r>
+          <w:rPr>
+            <w:rFonts w:asciiTheme="minorHAnsi" w:eastAsiaTheme="minorEastAsia" w:hAnsiTheme="minorHAnsi" w:cstheme="minorBidi"/>
+            <w:noProof/>
+            <w:sz w:val="22"/>
+            <w:szCs w:val="22"/>
+          </w:rPr>
+          <w:tab/>
+        </w:r>
+        <w:r>
+          <w:rPr>
+            <w:rStyle w:val="Hyperlink"/>
+            <w:noProof/>
+          </w:rPr>
+          <w:t>Input data requirements</w:t>
+        </w:r>
+        <w:r>
+          <w:rPr>
+            <w:noProof/>
+            <w:webHidden/>
+          </w:rPr>
+          <w:tab/>
+        </w:r>
+        <w:r>
+          <w:rPr>
+            <w:noProof/>
+            <w:webHidden/>
+          </w:rPr>
+          <w:fldChar w:fldCharType="begin"/>
+        </w:r>
+        <w:r>
+          <w:rPr>
+            <w:noProof/>
+            <w:webHidden/>
+          </w:rPr>
+          <w:instrText xml:space="preserve"> PAGEREF _Toc347141320 \h </w:instrText>
+        </w:r>
+        <w:r>
+          <w:rPr>
+            <w:noProof/>
+            <w:webHidden/>
+          </w:rPr>
+        </w:r>
+        <w:r>
+          <w:rPr>
+            <w:noProof/>
+            <w:webHidden/>
+          </w:rPr>
+          <w:fldChar w:fldCharType="separate"/>
+        </w:r>
+        <w:r>
+          <w:rPr>
+            <w:noProof/>
+            <w:webHidden/>
+          </w:rPr>
+          <w:t>3</w:t>
+        </w:r>
+        <w:r>
+          <w:rPr>
+            <w:noProof/>
+            <w:webHidden/>
+          </w:rPr>
+          <w:fldChar w:fldCharType="end"/>
+        </w:r>
+      </w:hyperlink>
     </w:p>
     <w:p>
       <w:pPr>
+        <w:pStyle w:val="TOC2"/>
+        <w:tabs>
+          <w:tab w:val="left" w:pos="880"/>
+          <w:tab w:val="right" w:leader="dot" w:pos="9350"/>
+        </w:tabs>
+        <w:rPr>
+          <w:rFonts w:asciiTheme="minorHAnsi" w:eastAsiaTheme="minorEastAsia" w:hAnsiTheme="minorHAnsi" w:cstheme="minorBidi"/>
+          <w:noProof/>
+          <w:sz w:val="22"/>
+          <w:szCs w:val="22"/>
+        </w:rPr>
+      </w:pPr>
+      <w:hyperlink w:anchor="_Toc347141321" w:history="1">
+        <w:r>
+          <w:rPr>
+            <w:rStyle w:val="Hyperlink"/>
+            <w:noProof/>
+          </w:rPr>
+          <w:t>3.2</w:t>
+        </w:r>
+        <w:r>
+          <w:rPr>
+            <w:rFonts w:asciiTheme="minorHAnsi" w:eastAsiaTheme="minorEastAsia" w:hAnsiTheme="minorHAnsi" w:cstheme="minorBidi"/>
+            <w:noProof/>
+            <w:sz w:val="22"/>
+            <w:szCs w:val="22"/>
+          </w:rPr>
+          <w:tab/>
+        </w:r>
+        <w:r>
+          <w:rPr>
+            <w:rStyle w:val="Hyperlink"/>
+            <w:noProof/>
+          </w:rPr>
+          <w:t>Running from a Python Script</w:t>
+        </w:r>
+        <w:r>
+          <w:rPr>
+            <w:noProof/>
+            <w:webHidden/>
+          </w:rPr>
+          <w:tab/>
+        </w:r>
+        <w:r>
+          <w:rPr>
+            <w:noProof/>
+            <w:webHidden/>
+          </w:rPr>
+          <w:fldChar w:fldCharType="begin"/>
+        </w:r>
+        <w:r>
+          <w:rPr>
+            <w:noProof/>
+            <w:webHidden/>
+          </w:rPr>
+          <w:instrText xml:space="preserve"> PAGEREF _Toc347141321 \h </w:instrText>
+        </w:r>
+        <w:r>
+          <w:rPr>
+            <w:noProof/>
+            <w:webHidden/>
+          </w:rPr>
+        </w:r>
+        <w:r>
+          <w:rPr>
+            <w:noProof/>
+            <w:webHidden/>
+          </w:rPr>
+          <w:fldChar w:fldCharType="separate"/>
+        </w:r>
+        <w:r>
+          <w:rPr>
+            <w:noProof/>
+            <w:webHidden/>
+          </w:rPr>
+          <w:t>5</w:t>
+        </w:r>
+        <w:r>
+          <w:rPr>
+            <w:noProof/>
+            <w:webHidden/>
+          </w:rPr>
+          <w:fldChar w:fldCharType="end"/>
+        </w:r>
+      </w:hyperlink>
+    </w:p>
+    <w:p>
+      <w:pPr>
+        <w:pStyle w:val="TOC2"/>
+        <w:tabs>
+          <w:tab w:val="left" w:pos="880"/>
+          <w:tab w:val="right" w:leader="dot" w:pos="9350"/>
+        </w:tabs>
+        <w:rPr>
+          <w:rFonts w:asciiTheme="minorHAnsi" w:eastAsiaTheme="minorEastAsia" w:hAnsiTheme="minorHAnsi" w:cstheme="minorBidi"/>
+          <w:noProof/>
+          <w:sz w:val="22"/>
+          <w:szCs w:val="22"/>
+        </w:rPr>
+      </w:pPr>
+      <w:hyperlink w:anchor="_Toc347141322" w:history="1">
+        <w:r>
+          <w:rPr>
+            <w:rStyle w:val="Hyperlink"/>
+            <w:noProof/>
+          </w:rPr>
+          <w:t>3.3</w:t>
+        </w:r>
+        <w:r>
+          <w:rPr>
+            <w:rFonts w:asciiTheme="minorHAnsi" w:eastAsiaTheme="minorEastAsia" w:hAnsiTheme="minorHAnsi" w:cstheme="minorBidi"/>
+            <w:noProof/>
+            <w:sz w:val="22"/>
+            <w:szCs w:val="22"/>
+          </w:rPr>
+          <w:tab/>
+        </w:r>
+        <w:r>
+          <w:rPr>
+            <w:rStyle w:val="Hyperlink"/>
+            <w:noProof/>
+          </w:rPr>
+          <w:t>Processing Steps</w:t>
+        </w:r>
+        <w:r>
+          <w:rPr>
+            <w:noProof/>
+            <w:webHidden/>
+          </w:rPr>
+          <w:tab/>
+        </w:r>
+        <w:r>
+          <w:rPr>
+            <w:noProof/>
+            <w:webHidden/>
+          </w:rPr>
+          <w:fldChar w:fldCharType="begin"/>
+        </w:r>
+        <w:r>
+          <w:rPr>
+            <w:noProof/>
+            <w:webHidden/>
+          </w:rPr>
+          <w:instrText xml:space="preserve"> PAGEREF _Toc347141322 \h </w:instrText>
+        </w:r>
+        <w:r>
+          <w:rPr>
+            <w:noProof/>
+            <w:webHidden/>
+          </w:rPr>
+        </w:r>
+        <w:r>
+          <w:rPr>
+            <w:noProof/>
+            <w:webHidden/>
+          </w:rPr>
+          <w:fldChar w:fldCharType="separate"/>
+        </w:r>
+        <w:r>
+          <w:rPr>
+            <w:noProof/>
+            <w:webHidden/>
+          </w:rPr>
+          <w:t>5</w:t>
+        </w:r>
+        <w:r>
+          <w:rPr>
+            <w:noProof/>
+            <w:webHidden/>
+          </w:rPr>
+          <w:fldChar w:fldCharType="end"/>
+        </w:r>
+      </w:hyperlink>
+    </w:p>
+    <w:p>
+      <w:pPr>
         <w:pStyle w:val="TOC1"/>
         <w:tabs>
-          <w:tab w:val="left" w:pos="360"/>
+          <w:tab w:val="left" w:pos="440"/>
           <w:tab w:val="right" w:leader="dot" w:pos="9350"/>
         </w:tabs>
         <w:rPr>
           <w:rFonts w:asciiTheme="minorHAnsi" w:eastAsiaTheme="minorEastAsia" w:hAnsiTheme="minorHAnsi" w:cstheme="minorBidi"/>
           <w:noProof/>
-          <w:lang w:eastAsia="ja-JP"/>
-        </w:rPr>
-      </w:pPr>
-      <w:r>
-        <w:rPr>
-          <w:noProof/>
-        </w:rPr>
-        <w:t>3</w:t>
-      </w:r>
-      <w:r>
+          <w:sz w:val="22"/>
+          <w:szCs w:val="22"/>
+        </w:rPr>
+      </w:pPr>
+      <w:hyperlink w:anchor="_Toc347141323" w:history="1">
+        <w:r>
+          <w:rPr>
+            <w:rStyle w:val="Hyperlink"/>
+            <w:noProof/>
+          </w:rPr>
+          <w:t>4</w:t>
+        </w:r>
+        <w:r>
+          <w:rPr>
+            <w:rFonts w:asciiTheme="minorHAnsi" w:eastAsiaTheme="minorEastAsia" w:hAnsiTheme="minorHAnsi" w:cstheme="minorBidi"/>
+            <w:noProof/>
+            <w:sz w:val="22"/>
+            <w:szCs w:val="22"/>
+          </w:rPr>
+          <w:tab/>
+        </w:r>
+        <w:r>
+          <w:rPr>
+            <w:rStyle w:val="Hyperlink"/>
+            <w:noProof/>
+          </w:rPr>
+          <w:t>Climate Linkage Mapper DEMO</w:t>
+        </w:r>
+        <w:r>
+          <w:rPr>
+            <w:noProof/>
+            <w:webHidden/>
+          </w:rPr>
+          <w:tab/>
+        </w:r>
+        <w:r>
+          <w:rPr>
+            <w:noProof/>
+            <w:webHidden/>
+          </w:rPr>
+          <w:fldChar w:fldCharType="begin"/>
+        </w:r>
+        <w:r>
+          <w:rPr>
+            <w:noProof/>
+            <w:webHidden/>
+          </w:rPr>
+          <w:instrText xml:space="preserve"> PAGEREF _Toc347141323 \h </w:instrText>
+        </w:r>
+        <w:r>
+          <w:rPr>
+            <w:noProof/>
+            <w:webHidden/>
+          </w:rPr>
+        </w:r>
+        <w:r>
+          <w:rPr>
+            <w:noProof/>
+            <w:webHidden/>
+          </w:rPr>
+          <w:fldChar w:fldCharType="separate"/>
+        </w:r>
+        <w:r>
+          <w:rPr>
+            <w:noProof/>
+            <w:webHidden/>
+          </w:rPr>
+          <w:t>6</w:t>
+        </w:r>
+        <w:r>
+          <w:rPr>
+            <w:noProof/>
+            <w:webHidden/>
+          </w:rPr>
+          <w:fldChar w:fldCharType="end"/>
+        </w:r>
+      </w:hyperlink>
+    </w:p>
+    <w:p>
+      <w:pPr>
+        <w:pStyle w:val="TOC1"/>
+        <w:tabs>
+          <w:tab w:val="left" w:pos="440"/>
+          <w:tab w:val="right" w:leader="dot" w:pos="9350"/>
+        </w:tabs>
         <w:rPr>
           <w:rFonts w:asciiTheme="minorHAnsi" w:eastAsiaTheme="minorEastAsia" w:hAnsiTheme="minorHAnsi" w:cstheme="minorBidi"/>
           <w:noProof/>
-          <w:lang w:eastAsia="ja-JP"/>
-        </w:rPr>
-        <w:tab/>
-      </w:r>
-      <w:r>
-        <w:rPr>
-          <w:noProof/>
-        </w:rPr>
-        <w:t>Using Climate Linkage Mapper</w:t>
-      </w:r>
-      <w:r>
-        <w:rPr>
-          <w:noProof/>
-        </w:rPr>
-        <w:tab/>
-      </w:r>
-      <w:r>
-        <w:rPr>
-          <w:noProof/>
-        </w:rPr>
-        <w:fldChar w:fldCharType="begin"/>
-      </w:r>
-      <w:r>
-        <w:rPr>
-          <w:noProof/>
-        </w:rPr>
-        <w:instrText xml:space="preserve"> PAGEREF _Toc214011956 \h </w:instrText>
-      </w:r>
-      <w:r>
-        <w:rPr>
-          <w:noProof/>
-        </w:rPr>
-      </w:r>
-      <w:r>
-        <w:rPr>
-          <w:noProof/>
-        </w:rPr>
-        <w:fldChar w:fldCharType="separate"/>
-      </w:r>
-      <w:r>
-        <w:rPr>
-          <w:noProof/>
-        </w:rPr>
-        <w:t>3</w:t>
-      </w:r>
-      <w:r>
-        <w:rPr>
-          <w:noProof/>
-        </w:rPr>
-        <w:fldChar w:fldCharType="end"/>
-      </w:r>
+          <w:sz w:val="22"/>
+          <w:szCs w:val="22"/>
+        </w:rPr>
+      </w:pPr>
+      <w:hyperlink w:anchor="_Toc347141324" w:history="1">
+        <w:r>
+          <w:rPr>
+            <w:rStyle w:val="Hyperlink"/>
+            <w:noProof/>
+          </w:rPr>
+          <w:t>5</w:t>
+        </w:r>
+        <w:r>
+          <w:rPr>
+            <w:rFonts w:asciiTheme="minorHAnsi" w:eastAsiaTheme="minorEastAsia" w:hAnsiTheme="minorHAnsi" w:cstheme="minorBidi"/>
+            <w:noProof/>
+            <w:sz w:val="22"/>
+            <w:szCs w:val="22"/>
+          </w:rPr>
+          <w:tab/>
+        </w:r>
+        <w:r>
+          <w:rPr>
+            <w:rStyle w:val="Hyperlink"/>
+            <w:noProof/>
+          </w:rPr>
+          <w:t>Support</w:t>
+        </w:r>
+        <w:r>
+          <w:rPr>
+            <w:noProof/>
+            <w:webHidden/>
+          </w:rPr>
+          <w:tab/>
+        </w:r>
+        <w:r>
+          <w:rPr>
+            <w:noProof/>
+            <w:webHidden/>
+          </w:rPr>
+          <w:fldChar w:fldCharType="begin"/>
+        </w:r>
+        <w:r>
+          <w:rPr>
+            <w:noProof/>
+            <w:webHidden/>
+          </w:rPr>
+          <w:instrText xml:space="preserve"> PAGEREF _Toc347141324 \h </w:instrText>
+        </w:r>
+        <w:r>
+          <w:rPr>
+            <w:noProof/>
+            <w:webHidden/>
+          </w:rPr>
+        </w:r>
+        <w:r>
+          <w:rPr>
+            <w:noProof/>
+            <w:webHidden/>
+          </w:rPr>
+          <w:fldChar w:fldCharType="separate"/>
+        </w:r>
+        <w:r>
+          <w:rPr>
+            <w:noProof/>
+            <w:webHidden/>
+          </w:rPr>
+          <w:t>6</w:t>
+        </w:r>
+        <w:r>
+          <w:rPr>
+            <w:noProof/>
+            <w:webHidden/>
+          </w:rPr>
+          <w:fldChar w:fldCharType="end"/>
+        </w:r>
+      </w:hyperlink>
     </w:p>
     <w:p>
       <w:pPr>
-        <w:pStyle w:val="TOC2"/>
+        <w:pStyle w:val="TOC1"/>
         <w:tabs>
-          <w:tab w:val="left" w:pos="780"/>
+          <w:tab w:val="left" w:pos="440"/>
           <w:tab w:val="right" w:leader="dot" w:pos="9350"/>
         </w:tabs>
         <w:rPr>
           <w:rFonts w:asciiTheme="minorHAnsi" w:eastAsiaTheme="minorEastAsia" w:hAnsiTheme="minorHAnsi" w:cstheme="minorBidi"/>
           <w:noProof/>
-          <w:lang w:eastAsia="ja-JP"/>
-        </w:rPr>
-      </w:pPr>
-      <w:r>
-        <w:rPr>
-          <w:noProof/>
-        </w:rPr>
-        <w:t>3.1</w:t>
-      </w:r>
-      <w:r>
-        <w:rPr>
-          <w:rFonts w:asciiTheme="minorHAnsi" w:eastAsiaTheme="minorEastAsia" w:hAnsiTheme="minorHAnsi" w:cstheme="minorBidi"/>
-          <w:noProof/>
-          <w:lang w:eastAsia="ja-JP"/>
-        </w:rPr>
-        <w:tab/>
-      </w:r>
-      <w:r>
-        <w:rPr>
-          <w:noProof/>
-        </w:rPr>
-        <w:t>Input data requirements</w:t>
-      </w:r>
-      <w:r>
-        <w:rPr>
-          <w:noProof/>
-        </w:rPr>
-        <w:tab/>
-      </w:r>
-      <w:r>
-        <w:rPr>
-          <w:noProof/>
-        </w:rPr>
-        <w:fldChar w:fldCharType="begin"/>
-      </w:r>
-      <w:r>
-        <w:rPr>
-          <w:noProof/>
-        </w:rPr>
-        <w:instrText xml:space="preserve"> PAGEREF _Toc214011957 \h </w:instrText>
-      </w:r>
-      <w:r>
-        <w:rPr>
-          <w:noProof/>
-        </w:rPr>
-      </w:r>
-      <w:r>
-        <w:rPr>
-          <w:noProof/>
-        </w:rPr>
-        <w:fldChar w:fldCharType="separate"/>
-      </w:r>
-      <w:r>
-        <w:rPr>
-          <w:noProof/>
-        </w:rPr>
-        <w:t>4</w:t>
-      </w:r>
-      <w:r>
-        <w:rPr>
-          <w:noProof/>
-        </w:rPr>
-        <w:fldChar w:fldCharType="end"/>
-      </w:r>
+          <w:sz w:val="22"/>
+          <w:szCs w:val="22"/>
+        </w:rPr>
+      </w:pPr>
+      <w:hyperlink w:anchor="_Toc347141325" w:history="1">
+        <w:r>
+          <w:rPr>
+            <w:rStyle w:val="Hyperlink"/>
+            <w:noProof/>
+          </w:rPr>
+          <w:t>6</w:t>
+        </w:r>
+        <w:r>
+          <w:rPr>
+            <w:rFonts w:asciiTheme="minorHAnsi" w:eastAsiaTheme="minorEastAsia" w:hAnsiTheme="minorHAnsi" w:cstheme="minorBidi"/>
+            <w:noProof/>
+            <w:sz w:val="22"/>
+            <w:szCs w:val="22"/>
+          </w:rPr>
+          <w:tab/>
+        </w:r>
+        <w:r>
+          <w:rPr>
+            <w:rStyle w:val="Hyperlink"/>
+            <w:noProof/>
+          </w:rPr>
+          <w:t>Literature cited</w:t>
+        </w:r>
+        <w:r>
+          <w:rPr>
+            <w:noProof/>
+            <w:webHidden/>
+          </w:rPr>
+          <w:tab/>
+        </w:r>
+        <w:r>
+          <w:rPr>
+            <w:noProof/>
+            <w:webHidden/>
+          </w:rPr>
+          <w:fldChar w:fldCharType="begin"/>
+        </w:r>
+        <w:r>
+          <w:rPr>
+            <w:noProof/>
+            <w:webHidden/>
+          </w:rPr>
+          <w:instrText xml:space="preserve"> PAGEREF _Toc347141325 \h </w:instrText>
+        </w:r>
+        <w:r>
+          <w:rPr>
+            <w:noProof/>
+            <w:webHidden/>
+          </w:rPr>
+        </w:r>
+        <w:r>
+          <w:rPr>
+            <w:noProof/>
+            <w:webHidden/>
+          </w:rPr>
+          <w:fldChar w:fldCharType="separate"/>
+        </w:r>
+        <w:r>
+          <w:rPr>
+            <w:noProof/>
+            <w:webHidden/>
+          </w:rPr>
+          <w:t>7</w:t>
+        </w:r>
+        <w:r>
+          <w:rPr>
+            <w:noProof/>
+            <w:webHidden/>
+          </w:rPr>
+          <w:fldChar w:fldCharType="end"/>
+        </w:r>
+      </w:hyperlink>
     </w:p>
     <w:p>
       <w:pPr>
-        <w:pStyle w:val="TOC2"/>
-        <w:tabs>
-          <w:tab w:val="left" w:pos="780"/>
-          <w:tab w:val="right" w:leader="dot" w:pos="9350"/>
-        </w:tabs>
-        <w:rPr>
-          <w:rFonts w:asciiTheme="minorHAnsi" w:eastAsiaTheme="minorEastAsia" w:hAnsiTheme="minorHAnsi" w:cstheme="minorBidi"/>
-          <w:noProof/>
-          <w:lang w:eastAsia="ja-JP"/>
-        </w:rPr>
-      </w:pPr>
-      <w:r>
-        <w:rPr>
-          <w:noProof/>
-        </w:rPr>
-        <w:t>3.2</w:t>
-      </w:r>
-      <w:r>
-        <w:rPr>
-          <w:rFonts w:asciiTheme="minorHAnsi" w:eastAsiaTheme="minorEastAsia" w:hAnsiTheme="minorHAnsi" w:cstheme="minorBidi"/>
-          <w:noProof/>
-          <w:lang w:eastAsia="ja-JP"/>
-        </w:rPr>
-        <w:tab/>
-      </w:r>
-      <w:r>
-        <w:rPr>
-          <w:noProof/>
-        </w:rPr>
-        <w:t>Running from a Python Script</w:t>
-      </w:r>
-      <w:r>
-        <w:rPr>
-          <w:noProof/>
-        </w:rPr>
-        <w:tab/>
-      </w:r>
-      <w:r>
-        <w:rPr>
-          <w:noProof/>
-        </w:rPr>
-        <w:fldChar w:fldCharType="begin"/>
-      </w:r>
-      <w:r>
-        <w:rPr>
-          <w:noProof/>
-        </w:rPr>
-        <w:instrText xml:space="preserve"> PAGEREF _Toc214011958 \h </w:instrText>
-      </w:r>
-      <w:r>
-        <w:rPr>
-          <w:noProof/>
-        </w:rPr>
-      </w:r>
-      <w:r>
-        <w:rPr>
-          <w:noProof/>
-        </w:rPr>
-        <w:fldChar w:fldCharType="separate"/>
-      </w:r>
-      <w:r>
-        <w:rPr>
-          <w:noProof/>
-        </w:rPr>
-        <w:t>5</w:t>
-      </w:r>
-      <w:r>
-        <w:rPr>
-          <w:noProof/>
-        </w:rPr>
+        <w:pStyle w:val="Heading1"/>
+        <w:numPr>
+          <w:ilvl w:val="0"/>
+          <w:numId w:val="0"/>
+        </w:numPr>
+        <w:ind w:left="432"/>
+      </w:pPr>
+      <w:r>
         <w:fldChar w:fldCharType="end"/>
+      </w:r>
+      <w:bookmarkStart w:id="2" w:name="_Toc347141317"/>
+      <w:r>
+        <w:br w:type="page"/>
       </w:r>
     </w:p>
     <w:p>
       <w:pPr>
-        <w:pStyle w:val="TOC2"/>
-        <w:tabs>
-          <w:tab w:val="left" w:pos="780"/>
-          <w:tab w:val="right" w:leader="dot" w:pos="9350"/>
-        </w:tabs>
-        <w:rPr>
-          <w:rFonts w:asciiTheme="minorHAnsi" w:eastAsiaTheme="minorEastAsia" w:hAnsiTheme="minorHAnsi" w:cstheme="minorBidi"/>
-          <w:noProof/>
-          <w:lang w:eastAsia="ja-JP"/>
-        </w:rPr>
-      </w:pPr>
-      <w:r>
-        <w:rPr>
-          <w:noProof/>
-        </w:rPr>
-        <w:t>3.3</w:t>
-      </w:r>
-      <w:r>
-        <w:rPr>
-          <w:rFonts w:asciiTheme="minorHAnsi" w:eastAsiaTheme="minorEastAsia" w:hAnsiTheme="minorHAnsi" w:cstheme="minorBidi"/>
-          <w:noProof/>
-          <w:lang w:eastAsia="ja-JP"/>
-        </w:rPr>
-        <w:tab/>
-      </w:r>
-      <w:r>
-        <w:rPr>
-          <w:noProof/>
-        </w:rPr>
-        <w:t>Processing Steps</w:t>
-      </w:r>
-      <w:r>
-        <w:rPr>
-          <w:noProof/>
-        </w:rPr>
-        <w:tab/>
-      </w:r>
-      <w:r>
-        <w:rPr>
-          <w:noProof/>
-        </w:rPr>
-        <w:fldChar w:fldCharType="begin"/>
-      </w:r>
-      <w:r>
-        <w:rPr>
-          <w:noProof/>
-        </w:rPr>
-        <w:instrText xml:space="preserve"> PAGEREF _Toc214011959 \h </w:instrText>
-      </w:r>
-      <w:r>
-        <w:rPr>
-          <w:noProof/>
-        </w:rPr>
-      </w:r>
-      <w:r>
-        <w:rPr>
-          <w:noProof/>
-        </w:rPr>
-        <w:fldChar w:fldCharType="separate"/>
-      </w:r>
-      <w:r>
-        <w:rPr>
-          <w:noProof/>
-        </w:rPr>
-        <w:t>5</w:t>
-      </w:r>
-      <w:r>
-        <w:rPr>
-          <w:noProof/>
-        </w:rPr>
-        <w:fldChar w:fldCharType="end"/>
-      </w:r>
+        <w:pStyle w:val="Heading1"/>
+      </w:pPr>
+      <w:r>
+        <w:lastRenderedPageBreak/>
+        <w:t>Introduction</w:t>
+      </w:r>
+      <w:bookmarkEnd w:id="2"/>
     </w:p>
     <w:p>
       <w:pPr>
-        <w:pStyle w:val="TOC1"/>
-        <w:tabs>
-          <w:tab w:val="left" w:pos="360"/>
-          <w:tab w:val="right" w:leader="dot" w:pos="9350"/>
-        </w:tabs>
-        <w:rPr>
-          <w:rFonts w:asciiTheme="minorHAnsi" w:eastAsiaTheme="minorEastAsia" w:hAnsiTheme="minorHAnsi" w:cstheme="minorBidi"/>
-          <w:noProof/>
-          <w:lang w:eastAsia="ja-JP"/>
-        </w:rPr>
-      </w:pPr>
-      <w:r>
-        <w:rPr>
-          <w:noProof/>
-        </w:rPr>
-        <w:t>4</w:t>
-      </w:r>
-      <w:r>
-        <w:rPr>
-          <w:rFonts w:asciiTheme="minorHAnsi" w:eastAsiaTheme="minorEastAsia" w:hAnsiTheme="minorHAnsi" w:cstheme="minorBidi"/>
-          <w:noProof/>
-          <w:lang w:eastAsia="ja-JP"/>
-        </w:rPr>
-        <w:tab/>
-      </w:r>
-      <w:r>
-        <w:rPr>
-          <w:noProof/>
-        </w:rPr>
-        <w:t>Climate Linkage Mapper DEMO</w:t>
-      </w:r>
-      <w:r>
-        <w:rPr>
-          <w:noProof/>
-        </w:rPr>
-        <w:tab/>
-      </w:r>
-      <w:r>
-        <w:rPr>
-          <w:noProof/>
-        </w:rPr>
-        <w:fldChar w:fldCharType="begin"/>
-      </w:r>
-      <w:r>
-        <w:rPr>
-          <w:noProof/>
-        </w:rPr>
-        <w:instrText xml:space="preserve"> PAGEREF _Toc214011960 \h </w:instrText>
-      </w:r>
-      <w:r>
-        <w:rPr>
-          <w:noProof/>
-        </w:rPr>
-      </w:r>
-      <w:r>
-        <w:rPr>
-          <w:noProof/>
-        </w:rPr>
-        <w:fldChar w:fldCharType="separate"/>
-      </w:r>
-      <w:r>
-        <w:rPr>
-          <w:noProof/>
-        </w:rPr>
-        <w:t>6</w:t>
-      </w:r>
-      <w:r>
-        <w:rPr>
-          <w:noProof/>
-        </w:rPr>
-        <w:fldChar w:fldCharType="end"/>
+        <w:spacing w:after="120"/>
+      </w:pPr>
+      <w:r>
+        <w:t>Climate Linkage Mapper</w:t>
+      </w:r>
+      <w:r>
+        <w:t xml:space="preserve"> </w:t>
+      </w:r>
+      <w:r>
+        <w:t>is part of the Linkage Mapper Toolkit, which includes Linkage Mapper (McRae and Kavanagh 2011) and other modules designed to support regional wildlife habitat connectivity analyses</w:t>
+      </w:r>
+      <w:r>
+        <w:t>.</w:t>
+      </w:r>
+      <w:r>
+        <w:t xml:space="preserve"> </w:t>
+      </w:r>
+      <w:r>
+        <w:t>The tool is designed to cre</w:t>
+      </w:r>
+      <w:r>
+        <w:t xml:space="preserve">ate </w:t>
+      </w:r>
+      <w:r>
+        <w:t>linkages</w:t>
+      </w:r>
+      <w:r>
+        <w:t xml:space="preserve"> between designated core areas </w:t>
+      </w:r>
+      <w:r>
+        <w:t>that fall alo</w:t>
+      </w:r>
+      <w:r>
+        <w:t>ng a climatic gradient (e.g.</w:t>
+      </w:r>
+      <w:r>
+        <w:t xml:space="preserve"> temperature)</w:t>
+      </w:r>
+      <w:r>
+        <w:t>.</w:t>
+      </w:r>
+      <w:r>
+        <w:t xml:space="preserve"> </w:t>
+      </w:r>
+      <w:r>
+        <w:t xml:space="preserve">More details on </w:t>
+      </w:r>
+      <w:r>
+        <w:t xml:space="preserve">climate corridor </w:t>
+      </w:r>
+      <w:r>
+        <w:t>theory</w:t>
+      </w:r>
+      <w:r>
+        <w:t xml:space="preserve"> and </w:t>
+      </w:r>
+      <w:r>
+        <w:t xml:space="preserve">approaches to </w:t>
+      </w:r>
+      <w:r>
+        <w:t>modeling</w:t>
+      </w:r>
+      <w:r>
+        <w:t xml:space="preserve"> climate corridors</w:t>
+      </w:r>
+      <w:r>
+        <w:t xml:space="preserve"> </w:t>
+      </w:r>
+      <w:r>
+        <w:t>can be found in</w:t>
+      </w:r>
+      <w:r>
+        <w:t xml:space="preserve"> </w:t>
+      </w:r>
+      <w:proofErr w:type="spellStart"/>
+      <w:r>
+        <w:t>Nuñez</w:t>
+      </w:r>
+      <w:proofErr w:type="spellEnd"/>
+      <w:r>
+        <w:t xml:space="preserve"> </w:t>
+      </w:r>
+      <w:r>
+        <w:t>(</w:t>
+      </w:r>
+      <w:r>
+        <w:t>2011</w:t>
+      </w:r>
+      <w:r>
+        <w:t xml:space="preserve">), </w:t>
+      </w:r>
+      <w:r>
+        <w:t>Washington Wildlife Habitat Conn</w:t>
+      </w:r>
+      <w:r>
+        <w:t xml:space="preserve">ectivity Working Group (WHCWG) (2011) and </w:t>
+      </w:r>
+      <w:r>
+        <w:t>WHCWG (</w:t>
+      </w:r>
+      <w:r>
+        <w:t>2012</w:t>
+      </w:r>
+      <w:r>
+        <w:t>).</w:t>
       </w:r>
     </w:p>
     <w:p>
       <w:pPr>
-        <w:pStyle w:val="TOC1"/>
-        <w:tabs>
-          <w:tab w:val="left" w:pos="360"/>
-          <w:tab w:val="right" w:leader="dot" w:pos="9350"/>
-        </w:tabs>
-        <w:rPr>
-          <w:rFonts w:asciiTheme="minorHAnsi" w:eastAsiaTheme="minorEastAsia" w:hAnsiTheme="minorHAnsi" w:cstheme="minorBidi"/>
-          <w:noProof/>
-          <w:lang w:eastAsia="ja-JP"/>
-        </w:rPr>
-      </w:pPr>
-      <w:r>
-        <w:rPr>
-          <w:noProof/>
-        </w:rPr>
-        <w:t>5</w:t>
-      </w:r>
-      <w:r>
-        <w:rPr>
-          <w:rFonts w:asciiTheme="minorHAnsi" w:eastAsiaTheme="minorEastAsia" w:hAnsiTheme="minorHAnsi" w:cstheme="minorBidi"/>
-          <w:noProof/>
-          <w:lang w:eastAsia="ja-JP"/>
-        </w:rPr>
-        <w:tab/>
-      </w:r>
-      <w:r>
-        <w:rPr>
-          <w:noProof/>
-        </w:rPr>
-        <w:t>Support</w:t>
-      </w:r>
-      <w:r>
-        <w:rPr>
-          <w:noProof/>
-        </w:rPr>
-        <w:tab/>
-      </w:r>
-      <w:r>
-        <w:rPr>
-          <w:noProof/>
-        </w:rPr>
-        <w:fldChar w:fldCharType="begin"/>
-      </w:r>
-      <w:r>
-        <w:rPr>
-          <w:noProof/>
-        </w:rPr>
-        <w:instrText xml:space="preserve"> PAGEREF _Toc214011961 \h </w:instrText>
-      </w:r>
-      <w:r>
-        <w:rPr>
-          <w:noProof/>
-        </w:rPr>
-      </w:r>
-      <w:r>
-        <w:rPr>
-          <w:noProof/>
-        </w:rPr>
-        <w:fldChar w:fldCharType="separate"/>
-      </w:r>
-      <w:r>
-        <w:rPr>
-          <w:noProof/>
-        </w:rPr>
-        <w:t>7</w:t>
-      </w:r>
-      <w:r>
-        <w:rPr>
-          <w:noProof/>
-        </w:rPr>
-        <w:fldChar w:fldCharType="end"/>
-      </w:r>
-    </w:p>
-    <w:p>
-      <w:pPr>
-        <w:pStyle w:val="TOC1"/>
-        <w:tabs>
-          <w:tab w:val="left" w:pos="360"/>
-          <w:tab w:val="right" w:leader="dot" w:pos="9350"/>
-        </w:tabs>
-        <w:rPr>
-          <w:noProof/>
-        </w:rPr>
-      </w:pPr>
-      <w:r>
-        <w:rPr>
-          <w:noProof/>
-        </w:rPr>
-        <w:t>6</w:t>
-      </w:r>
-      <w:r>
-        <w:rPr>
-          <w:rFonts w:asciiTheme="minorHAnsi" w:eastAsiaTheme="minorEastAsia" w:hAnsiTheme="minorHAnsi" w:cstheme="minorBidi"/>
-          <w:noProof/>
-          <w:lang w:eastAsia="ja-JP"/>
-        </w:rPr>
-        <w:tab/>
-      </w:r>
-      <w:r>
-        <w:rPr>
-          <w:noProof/>
-        </w:rPr>
-        <w:t>Literature cited</w:t>
-      </w:r>
-      <w:r>
-        <w:rPr>
-          <w:noProof/>
-        </w:rPr>
-        <w:tab/>
-      </w:r>
-      <w:r>
-        <w:rPr>
-          <w:noProof/>
-        </w:rPr>
-        <w:fldChar w:fldCharType="begin"/>
-      </w:r>
-      <w:r>
-        <w:rPr>
-          <w:noProof/>
-        </w:rPr>
-        <w:instrText xml:space="preserve"> PAGEREF _Toc214011962 \h </w:instrText>
-      </w:r>
-      <w:r>
-        <w:rPr>
-          <w:noProof/>
-        </w:rPr>
-      </w:r>
-      <w:r>
-        <w:rPr>
-          <w:noProof/>
-        </w:rPr>
-        <w:fldChar w:fldCharType="separate"/>
-      </w:r>
-      <w:r>
-        <w:rPr>
-          <w:noProof/>
-        </w:rPr>
-        <w:t>8</w:t>
-      </w:r>
-      <w:r>
-        <w:rPr>
-          <w:noProof/>
-        </w:rPr>
-        <w:fldChar w:fldCharType="end"/>
-      </w:r>
-    </w:p>
-    <w:p/>
-    <w:p>
-      <w:r>
-        <w:br w:type="page"/>
-      </w:r>
-    </w:p>
-    <w:p>
-      <w:pPr>
-        <w:pStyle w:val="Heading1"/>
-      </w:pPr>
-      <w:r>
-        <w:lastRenderedPageBreak/>
-        <w:fldChar w:fldCharType="end"/>
-      </w:r>
-      <w:bookmarkStart w:id="1" w:name="_Toc214011954"/>
-      <w:r>
-        <w:t>Introduction</w:t>
-      </w:r>
-      <w:bookmarkEnd w:id="1"/>
-    </w:p>
-    <w:p>
-      <w:pPr>
         <w:spacing w:after="120"/>
-      </w:pPr>
-      <w:r>
-        <w:t>Climate Linkage Mapper</w:t>
-      </w:r>
-      <w:r>
-        <w:t xml:space="preserve"> </w:t>
-      </w:r>
-      <w:r>
-        <w:t>is part of the Linkage Mapper Toolkit, which includes Linkage Mapper (McRae and Kavanagh 2011) and other modules designed to support regional wildlife habitat connectivity analyses</w:t>
-      </w:r>
-      <w:r>
-        <w:t>.</w:t>
-      </w:r>
-      <w:r>
-        <w:t xml:space="preserve"> </w:t>
-      </w:r>
-      <w:r>
-        <w:t>The tool is designed to cre</w:t>
-      </w:r>
-      <w:r>
-        <w:t xml:space="preserve">ate </w:t>
-      </w:r>
-      <w:r>
-        <w:t>linkages</w:t>
-      </w:r>
-      <w:r>
-        <w:t xml:space="preserve"> between designated core areas </w:t>
-      </w:r>
-      <w:r>
-        <w:t>that fall alo</w:t>
-      </w:r>
-      <w:r>
-        <w:t>ng a climatic gradient (e.g.</w:t>
-      </w:r>
-      <w:r>
-        <w:t xml:space="preserve"> temperature)</w:t>
-      </w:r>
-      <w:r>
-        <w:t>.</w:t>
-      </w:r>
-      <w:r>
-        <w:t xml:space="preserve"> </w:t>
-      </w:r>
-      <w:r>
-        <w:t xml:space="preserve">More details on </w:t>
-      </w:r>
-      <w:r>
-        <w:t xml:space="preserve">climate corridor </w:t>
-      </w:r>
-      <w:r>
-        <w:t>theory</w:t>
-      </w:r>
-      <w:r>
-        <w:t xml:space="preserve"> and </w:t>
-      </w:r>
-      <w:r>
-        <w:t xml:space="preserve">approaches to </w:t>
-      </w:r>
-      <w:r>
-        <w:t>modeling</w:t>
-      </w:r>
-      <w:r>
-        <w:t xml:space="preserve"> climate corridors</w:t>
-      </w:r>
-      <w:r>
-        <w:t xml:space="preserve"> </w:t>
-      </w:r>
-      <w:r>
-        <w:t>can be found in</w:t>
-      </w:r>
-      <w:r>
-        <w:t xml:space="preserve"> </w:t>
-      </w:r>
-      <w:proofErr w:type="spellStart"/>
-      <w:r>
-        <w:t>Nuñez</w:t>
-      </w:r>
-      <w:proofErr w:type="spellEnd"/>
-      <w:r>
-        <w:t xml:space="preserve"> </w:t>
-      </w:r>
-      <w:r>
-        <w:t>(</w:t>
-      </w:r>
-      <w:r>
-        <w:t>2011</w:t>
-      </w:r>
-      <w:r>
-        <w:t xml:space="preserve">), </w:t>
-      </w:r>
-      <w:r>
-        <w:t>Washington Wildlife Habitat Conn</w:t>
-      </w:r>
-      <w:r>
-        <w:t xml:space="preserve">ectivity Working Group (WHCWG) (2011) and </w:t>
-      </w:r>
-      <w:r>
-        <w:t>WHCWG (</w:t>
-      </w:r>
-      <w:r>
-        <w:t>2012</w:t>
-      </w:r>
-      <w:r>
-        <w:t>).</w:t>
-      </w:r>
-    </w:p>
-    <w:p>
-      <w:pPr>
-        <w:spacing w:after="120"/>
+        <w:rPr>
+          <w:szCs w:val="20"/>
+        </w:rPr>
       </w:pPr>
       <w:r>
         <w:rPr>
@@ -1767,11 +1873,11 @@
       <w:pPr>
         <w:pStyle w:val="Heading1"/>
       </w:pPr>
-      <w:bookmarkStart w:id="2" w:name="_Toc214011955"/>
+      <w:bookmarkStart w:id="3" w:name="_Toc347141318"/>
       <w:r>
         <w:t>Installation</w:t>
       </w:r>
-      <w:bookmarkEnd w:id="2"/>
+      <w:bookmarkEnd w:id="3"/>
     </w:p>
     <w:p>
       <w:pPr>
@@ -2079,28 +2185,17 @@
         </w:rPr>
         <w:t>or later</w:t>
       </w:r>
-      <w:bookmarkStart w:id="3" w:name="_GoBack"/>
-      <w:bookmarkEnd w:id="3"/>
       <w:r>
         <w:t>. Note also that version 6.5 is a development version and is built daily, so it is possible that the daily build you download may not work with Climate Linkage Mapper.</w:t>
       </w:r>
     </w:p>
     <w:p>
       <w:pPr>
-        <w:spacing w:before="2" w:after="2"/>
-        <w:rPr>
-          <w:b/>
-          <w:szCs w:val="32"/>
-        </w:rPr>
-      </w:pPr>
-      <w:bookmarkStart w:id="4" w:name="OLE_LINK6"/>
-    </w:p>
-    <w:p>
-      <w:pPr>
         <w:pStyle w:val="Heading1"/>
         <w:spacing w:after="0"/>
       </w:pPr>
-      <w:bookmarkStart w:id="5" w:name="_Toc214011956"/>
+      <w:bookmarkStart w:id="4" w:name="OLE_LINK6"/>
+      <w:bookmarkStart w:id="5" w:name="_Toc347141319"/>
       <w:r>
         <w:t xml:space="preserve">Using </w:t>
       </w:r>
@@ -2298,14 +2393,27 @@
                         <w:r>
                           <w:t xml:space="preserve">Figure </w:t>
                         </w:r>
-                        <w:fldSimple w:instr=" SEQ Figure \* ARABIC ">
-                          <w:r>
-                            <w:rPr>
-                              <w:noProof/>
-                            </w:rPr>
-                            <w:t>1</w:t>
-                          </w:r>
-                        </w:fldSimple>
+                        <w:r>
+                          <w:fldChar w:fldCharType="begin"/>
+                        </w:r>
+                        <w:r>
+                          <w:instrText xml:space="preserve"> SEQ Figure \* ARABIC </w:instrText>
+                        </w:r>
+                        <w:r>
+                          <w:fldChar w:fldCharType="separate"/>
+                        </w:r>
+                        <w:r>
+                          <w:rPr>
+                            <w:noProof/>
+                          </w:rPr>
+                          <w:t>1</w:t>
+                        </w:r>
+                        <w:r>
+                          <w:rPr>
+                            <w:noProof/>
+                          </w:rPr>
+                          <w:fldChar w:fldCharType="end"/>
+                        </w:r>
                         <w:r>
                           <w:rPr>
                             <w:noProof/>
@@ -2387,7 +2495,7 @@
       <w:pPr>
         <w:pStyle w:val="Heading2"/>
       </w:pPr>
-      <w:bookmarkStart w:id="6" w:name="_Toc214011957"/>
+      <w:bookmarkStart w:id="6" w:name="_Toc347141320"/>
       <w:r>
         <w:t>Input data</w:t>
       </w:r>
@@ -2514,11 +2622,7 @@
         <w:t xml:space="preserve">output files (e.g. ANBO_LCPs). </w:t>
       </w:r>
       <w:r>
-        <w:t xml:space="preserve">There should be no spaces or special characters anywhere in </w:t>
-      </w:r>
-      <w:r>
-        <w:lastRenderedPageBreak/>
-        <w:t xml:space="preserve">the </w:t>
+        <w:t xml:space="preserve">There should be no spaces or special characters anywhere in the </w:t>
       </w:r>
       <w:r>
         <w:t>folder</w:t>
@@ -2550,6 +2654,7 @@
           <w:b/>
           <w:noProof/>
         </w:rPr>
+        <w:lastRenderedPageBreak/>
         <mc:AlternateContent>
           <mc:Choice Requires="wpg">
             <w:drawing>
@@ -3432,7 +3537,7 @@
       <w:pPr>
         <w:pStyle w:val="Heading2"/>
       </w:pPr>
-      <w:bookmarkStart w:id="7" w:name="_Toc214011958"/>
+      <w:bookmarkStart w:id="7" w:name="_Toc347141321"/>
       <w:r>
         <w:t xml:space="preserve">Running </w:t>
       </w:r>
@@ -3538,7 +3643,7 @@
       <w:pPr>
         <w:pStyle w:val="Heading2"/>
       </w:pPr>
-      <w:bookmarkStart w:id="8" w:name="_Toc214011959"/>
+      <w:bookmarkStart w:id="8" w:name="_Toc347141322"/>
       <w:bookmarkEnd w:id="4"/>
       <w:r>
         <w:t>Processing Steps</w:t>
@@ -4910,7 +5015,7 @@
       <w:pPr>
         <w:pStyle w:val="Heading1"/>
       </w:pPr>
-      <w:bookmarkStart w:id="9" w:name="_Toc214011960"/>
+      <w:bookmarkStart w:id="9" w:name="_Toc347141323"/>
       <w:r>
         <w:rPr>
           <w:noProof/>
@@ -5013,15 +5118,10 @@
         <w:t>Climate Linkage Mapper</w:t>
       </w:r>
       <w:r>
-        <w:t xml:space="preserve"> tool. The easiest </w:t>
-      </w:r>
-      <w:proofErr w:type="spellStart"/>
-      <w:r>
-        <w:t>may</w:t>
-      </w:r>
-      <w:proofErr w:type="spellEnd"/>
-      <w:r>
-        <w:t xml:space="preserve"> to explore the demo data is to open the </w:t>
+        <w:t xml:space="preserve"> tool. The easiest w</w:t>
+      </w:r>
+      <w:r>
+        <w:t xml:space="preserve">ay to explore the demo data is to open the </w:t>
       </w:r>
       <w:r>
         <w:t xml:space="preserve">ArcGIS map document </w:t>
@@ -5115,7 +5215,7 @@
       <w:pPr>
         <w:pStyle w:val="Heading1"/>
       </w:pPr>
-      <w:bookmarkStart w:id="10" w:name="_Toc214011961"/>
+      <w:bookmarkStart w:id="10" w:name="_Toc347141324"/>
       <w:r>
         <w:t>Support</w:t>
       </w:r>
@@ -5271,6 +5371,9 @@
                         <w:t>4</w:t>
                       </w:r>
                       <w:r>
+                        <w:rPr>
+                          <w:noProof/>
+                        </w:rPr>
                         <w:fldChar w:fldCharType="end"/>
                       </w:r>
                       <w:r>
@@ -5360,7 +5463,7 @@
       <w:pPr>
         <w:pStyle w:val="Heading1"/>
       </w:pPr>
-      <w:bookmarkStart w:id="11" w:name="_Toc214011962"/>
+      <w:bookmarkStart w:id="11" w:name="_Toc347141325"/>
       <w:r>
         <w:lastRenderedPageBreak/>
         <w:t xml:space="preserve">Literature </w:t>
@@ -5652,7 +5755,7 @@
         <w:rStyle w:val="PageNumber"/>
         <w:noProof/>
       </w:rPr>
-      <w:t>4</w:t>
+      <w:t>2</w:t>
     </w:r>
     <w:r>
       <w:rPr>
@@ -8928,7 +9031,7 @@
   <w:abstractNum w:abstractNumId="32">
     <w:nsid w:val="5D960152"/>
     <w:multiLevelType w:val="multilevel"/>
-    <w:tmpl w:val="04090025"/>
+    <w:tmpl w:val="54444582"/>
     <w:lvl w:ilvl="0">
       <w:start w:val="1"/>
       <w:numFmt w:val="decimal"/>
@@ -8938,6 +9041,9 @@
       <w:pPr>
         <w:ind w:left="432" w:hanging="432"/>
       </w:pPr>
+      <w:rPr>
+        <w:rFonts w:hint="default"/>
+      </w:rPr>
     </w:lvl>
     <w:lvl w:ilvl="1">
       <w:start w:val="1"/>
@@ -8948,6 +9054,9 @@
       <w:pPr>
         <w:ind w:left="576" w:hanging="576"/>
       </w:pPr>
+      <w:rPr>
+        <w:rFonts w:hint="default"/>
+      </w:rPr>
     </w:lvl>
     <w:lvl w:ilvl="2">
       <w:start w:val="1"/>
@@ -8958,6 +9067,9 @@
       <w:pPr>
         <w:ind w:left="720" w:hanging="720"/>
       </w:pPr>
+      <w:rPr>
+        <w:rFonts w:hint="default"/>
+      </w:rPr>
     </w:lvl>
     <w:lvl w:ilvl="3">
       <w:start w:val="1"/>
@@ -8968,6 +9080,9 @@
       <w:pPr>
         <w:ind w:left="864" w:hanging="864"/>
       </w:pPr>
+      <w:rPr>
+        <w:rFonts w:hint="default"/>
+      </w:rPr>
     </w:lvl>
     <w:lvl w:ilvl="4">
       <w:start w:val="1"/>
@@ -8978,6 +9093,9 @@
       <w:pPr>
         <w:ind w:left="1008" w:hanging="1008"/>
       </w:pPr>
+      <w:rPr>
+        <w:rFonts w:hint="default"/>
+      </w:rPr>
     </w:lvl>
     <w:lvl w:ilvl="5">
       <w:start w:val="1"/>
@@ -8988,6 +9106,9 @@
       <w:pPr>
         <w:ind w:left="1152" w:hanging="1152"/>
       </w:pPr>
+      <w:rPr>
+        <w:rFonts w:hint="default"/>
+      </w:rPr>
     </w:lvl>
     <w:lvl w:ilvl="6">
       <w:start w:val="1"/>
@@ -8998,6 +9119,9 @@
       <w:pPr>
         <w:ind w:left="1296" w:hanging="1296"/>
       </w:pPr>
+      <w:rPr>
+        <w:rFonts w:hint="default"/>
+      </w:rPr>
     </w:lvl>
     <w:lvl w:ilvl="7">
       <w:start w:val="1"/>
@@ -9008,6 +9132,9 @@
       <w:pPr>
         <w:ind w:left="1440" w:hanging="1440"/>
       </w:pPr>
+      <w:rPr>
+        <w:rFonts w:hint="default"/>
+      </w:rPr>
     </w:lvl>
     <w:lvl w:ilvl="8">
       <w:start w:val="1"/>
@@ -9018,6 +9145,9 @@
       <w:pPr>
         <w:ind w:left="1584" w:hanging="1584"/>
       </w:pPr>
+      <w:rPr>
+        <w:rFonts w:hint="default"/>
+      </w:rPr>
     </w:lvl>
   </w:abstractNum>
   <w:abstractNum w:abstractNumId="33">
@@ -12975,7 +13105,7 @@
 </file>
 
 <file path=customXml/itemProps1.xml><?xml version="1.0" encoding="utf-8"?>
-<ds:datastoreItem xmlns:ds="http://schemas.openxmlformats.org/officeDocument/2006/customXml" ds:itemID="{1E6C5593-B98C-4F0B-B804-BF568EC738F2}">
+<ds:datastoreItem xmlns:ds="http://schemas.openxmlformats.org/officeDocument/2006/customXml" ds:itemID="{1FEDD0B0-90FA-4F2B-9C34-4D3F7662F08A}">
   <ds:schemaRefs>
     <ds:schemaRef ds:uri="http://schemas.openxmlformats.org/officeDocument/2006/bibliography"/>
   </ds:schemaRefs>
@@ -12983,7 +13113,7 @@
 </file>
 
 <file path=customXml/itemProps2.xml><?xml version="1.0" encoding="utf-8"?>
-<ds:datastoreItem xmlns:ds="http://schemas.openxmlformats.org/officeDocument/2006/customXml" ds:itemID="{1FECAE56-975E-4E49-BD16-BF275612AE31}">
+<ds:datastoreItem xmlns:ds="http://schemas.openxmlformats.org/officeDocument/2006/customXml" ds:itemID="{8C3D8DDE-3420-465E-B090-5B250240F4AE}">
   <ds:schemaRefs>
     <ds:schemaRef ds:uri="http://schemas.openxmlformats.org/officeDocument/2006/bibliography"/>
   </ds:schemaRefs>

</xml_diff>

<commit_message>
Minor user guide edits
</commit_message>
<xml_diff>
--- a/toolbox/doc/Climate Linkage Mapper User Guide.docx
+++ b/toolbox/doc/Climate Linkage Mapper User Guide.docx
@@ -2,10 +2,7 @@
 <file path=word/document.xml><?xml version="1.0" encoding="utf-8"?>
 <w:document xmlns:wpc="http://schemas.microsoft.com/office/word/2010/wordprocessingCanvas" xmlns:mc="http://schemas.openxmlformats.org/markup-compatibility/2006" xmlns:o="urn:schemas-microsoft-com:office:office" xmlns:r="http://schemas.openxmlformats.org/officeDocument/2006/relationships" xmlns:m="http://schemas.openxmlformats.org/officeDocument/2006/math" xmlns:v="urn:schemas-microsoft-com:vml" xmlns:wp14="http://schemas.microsoft.com/office/word/2010/wordprocessingDrawing" xmlns:wp="http://schemas.openxmlformats.org/drawingml/2006/wordprocessingDrawing" xmlns:w10="urn:schemas-microsoft-com:office:word" xmlns:w="http://schemas.openxmlformats.org/wordprocessingml/2006/main" xmlns:w14="http://schemas.microsoft.com/office/word/2010/wordml" xmlns:wpg="http://schemas.microsoft.com/office/word/2010/wordprocessingGroup" xmlns:wpi="http://schemas.microsoft.com/office/word/2010/wordprocessingInk" xmlns:wne="http://schemas.microsoft.com/office/word/2006/wordml" xmlns:wps="http://schemas.microsoft.com/office/word/2010/wordprocessingShape" mc:Ignorable="w14 wp14">
   <w:body>
-    <w:p>
-      <w:bookmarkStart w:id="0" w:name="_GoBack"/>
-      <w:bookmarkEnd w:id="0"/>
-    </w:p>
+    <w:p/>
     <w:p/>
     <w:p/>
     <w:p/>
@@ -229,7 +226,23 @@
         <w:rPr>
           <w:szCs w:val="20"/>
         </w:rPr>
-        <w:t>, Tristan Nunez</w:t>
+        <w:t xml:space="preserve">, Tristan </w:t>
+      </w:r>
+      <w:proofErr w:type="spellStart"/>
+      <w:r>
+        <w:rPr>
+          <w:bCs/>
+          <w:szCs w:val="20"/>
+        </w:rPr>
+        <w:t>Nuñez</w:t>
+      </w:r>
+      <w:proofErr w:type="spellEnd"/>
+      <w:r>
+        <w:rPr>
+          <w:bCs/>
+          <w:szCs w:val="20"/>
+        </w:rPr>
+        <w:t xml:space="preserve"> </w:t>
       </w:r>
       <w:r>
         <w:rPr>
@@ -677,7 +690,7 @@
         </w:rPr>
         <w:t xml:space="preserve">More details can be found on </w:t>
       </w:r>
-      <w:bookmarkStart w:id="1" w:name="OLE_LINK5"/>
+      <w:bookmarkStart w:id="0" w:name="OLE_LINK5"/>
       <w:r>
         <w:rPr>
           <w:bCs/>
@@ -722,7 +735,7 @@
         </w:rPr>
         <w:t xml:space="preserve"> code is hosted</w:t>
       </w:r>
-      <w:bookmarkEnd w:id="1"/>
+      <w:bookmarkEnd w:id="0"/>
       <w:r>
         <w:rPr>
           <w:bCs/>
@@ -1674,7 +1687,7 @@
       <w:r>
         <w:fldChar w:fldCharType="end"/>
       </w:r>
-      <w:bookmarkStart w:id="2" w:name="_Toc347141317"/>
+      <w:bookmarkStart w:id="1" w:name="_Toc347141317"/>
       <w:r>
         <w:br w:type="page"/>
       </w:r>
@@ -1687,7 +1700,7 @@
         <w:lastRenderedPageBreak/>
         <w:t>Introduction</w:t>
       </w:r>
-      <w:bookmarkEnd w:id="2"/>
+      <w:bookmarkEnd w:id="1"/>
     </w:p>
     <w:p>
       <w:pPr>
@@ -1873,11 +1886,11 @@
       <w:pPr>
         <w:pStyle w:val="Heading1"/>
       </w:pPr>
-      <w:bookmarkStart w:id="3" w:name="_Toc347141318"/>
+      <w:bookmarkStart w:id="2" w:name="_Toc347141318"/>
       <w:r>
         <w:t>Installation</w:t>
       </w:r>
-      <w:bookmarkEnd w:id="3"/>
+      <w:bookmarkEnd w:id="2"/>
     </w:p>
     <w:p>
       <w:pPr>
@@ -2194,15 +2207,15 @@
         <w:pStyle w:val="Heading1"/>
         <w:spacing w:after="0"/>
       </w:pPr>
+      <w:bookmarkStart w:id="3" w:name="_Toc347141319"/>
       <w:bookmarkStart w:id="4" w:name="OLE_LINK6"/>
-      <w:bookmarkStart w:id="5" w:name="_Toc347141319"/>
       <w:r>
         <w:t xml:space="preserve">Using </w:t>
       </w:r>
       <w:r>
         <w:t>Climate Linkage Mapper</w:t>
       </w:r>
-      <w:bookmarkEnd w:id="5"/>
+      <w:bookmarkEnd w:id="3"/>
     </w:p>
     <w:p>
       <w:r>
@@ -2286,7 +2299,7 @@
                           <a:effectLst/>
                           <a:extLst>
                             <a:ext uri="{C572A759-6A51-4108-AA02-DFA0A04FC94B}">
-                              <ma14:wrappingTextBoxFlag xmlns="" xmlns:mo="http://schemas.microsoft.com/office/mac/office/2008/main" xmlns:mv="urn:schemas-microsoft-com:mac:vml" xmlns:o="urn:schemas-microsoft-com:office:office" xmlns:v="urn:schemas-microsoft-com:vml" xmlns:w10="urn:schemas-microsoft-com:office:word" xmlns:w="http://schemas.openxmlformats.org/wordprocessingml/2006/main" xmlns:ma14="http://schemas.microsoft.com/office/mac/drawingml/2011/main"/>
+                              <ma14:wrappingTextBoxFlag xmlns:ma14="http://schemas.microsoft.com/office/mac/drawingml/2011/main" xmlns:w="http://schemas.openxmlformats.org/wordprocessingml/2006/main" xmlns:w10="urn:schemas-microsoft-com:office:word" xmlns:v="urn:schemas-microsoft-com:vml" xmlns:o="urn:schemas-microsoft-com:office:office" xmlns:mv="urn:schemas-microsoft-com:mac:vml" xmlns:mo="http://schemas.microsoft.com/office/mac/office/2008/main" xmlns=""/>
                             </a:ext>
                           </a:extLst>
                         </wps:spPr>
@@ -2303,27 +2316,14 @@
                               <w:r>
                                 <w:t xml:space="preserve">Figure </w:t>
                               </w:r>
-                              <w:r>
-                                <w:fldChar w:fldCharType="begin"/>
-                              </w:r>
-                              <w:r>
-                                <w:instrText xml:space="preserve"> SEQ Figure \* ARABIC </w:instrText>
-                              </w:r>
-                              <w:r>
-                                <w:fldChar w:fldCharType="separate"/>
-                              </w:r>
-                              <w:r>
-                                <w:rPr>
-                                  <w:noProof/>
-                                </w:rPr>
-                                <w:t>1</w:t>
-                              </w:r>
-                              <w:r>
-                                <w:rPr>
-                                  <w:noProof/>
-                                </w:rPr>
-                                <w:fldChar w:fldCharType="end"/>
-                              </w:r>
+                              <w:fldSimple w:instr=" SEQ Figure \* ARABIC ">
+                                <w:r>
+                                  <w:rPr>
+                                    <w:noProof/>
+                                  </w:rPr>
+                                  <w:t>1</w:t>
+                                </w:r>
+                              </w:fldSimple>
                               <w:r>
                                 <w:rPr>
                                   <w:noProof/>
@@ -2495,14 +2495,14 @@
       <w:pPr>
         <w:pStyle w:val="Heading2"/>
       </w:pPr>
-      <w:bookmarkStart w:id="6" w:name="_Toc347141320"/>
+      <w:bookmarkStart w:id="5" w:name="_Toc347141320"/>
       <w:r>
         <w:t>Input data</w:t>
       </w:r>
       <w:r>
         <w:t xml:space="preserve"> requirements</w:t>
       </w:r>
-      <w:bookmarkEnd w:id="6"/>
+      <w:bookmarkEnd w:id="5"/>
     </w:p>
     <w:p/>
     <w:p>
@@ -2732,7 +2732,7 @@
                           <a:effectLst/>
                           <a:extLst>
                             <a:ext uri="{C572A759-6A51-4108-AA02-DFA0A04FC94B}">
-                              <ma14:wrappingTextBoxFlag xmlns="" xmlns:mo="http://schemas.microsoft.com/office/mac/office/2008/main" xmlns:mv="urn:schemas-microsoft-com:mac:vml" xmlns:o="urn:schemas-microsoft-com:office:office" xmlns:v="urn:schemas-microsoft-com:vml" xmlns:w10="urn:schemas-microsoft-com:office:word" xmlns:w="http://schemas.openxmlformats.org/wordprocessingml/2006/main" xmlns:ma14="http://schemas.microsoft.com/office/mac/drawingml/2011/main"/>
+                              <ma14:wrappingTextBoxFlag xmlns:ma14="http://schemas.microsoft.com/office/mac/drawingml/2011/main" xmlns:w="http://schemas.openxmlformats.org/wordprocessingml/2006/main" xmlns:w10="urn:schemas-microsoft-com:office:word" xmlns:v="urn:schemas-microsoft-com:vml" xmlns:o="urn:schemas-microsoft-com:office:office" xmlns:mv="urn:schemas-microsoft-com:mac:vml" xmlns:mo="http://schemas.microsoft.com/office/mac/office/2008/main" xmlns=""/>
                             </a:ext>
                           </a:extLst>
                         </wps:spPr>
@@ -2749,27 +2749,14 @@
                               <w:r>
                                 <w:t xml:space="preserve">Figure </w:t>
                               </w:r>
-                              <w:r>
-                                <w:fldChar w:fldCharType="begin"/>
-                              </w:r>
-                              <w:r>
-                                <w:instrText xml:space="preserve"> SEQ Figure \* ARABIC </w:instrText>
-                              </w:r>
-                              <w:r>
-                                <w:fldChar w:fldCharType="separate"/>
-                              </w:r>
-                              <w:r>
-                                <w:rPr>
-                                  <w:noProof/>
-                                </w:rPr>
-                                <w:t>2</w:t>
-                              </w:r>
-                              <w:r>
-                                <w:rPr>
-                                  <w:noProof/>
-                                </w:rPr>
-                                <w:fldChar w:fldCharType="end"/>
-                              </w:r>
+                              <w:fldSimple w:instr=" SEQ Figure \* ARABIC ">
+                                <w:r>
+                                  <w:rPr>
+                                    <w:noProof/>
+                                  </w:rPr>
+                                  <w:t>2</w:t>
+                                </w:r>
+                              </w:fldSimple>
                               <w:r>
                                 <w:rPr>
                                   <w:noProof/>
@@ -3537,14 +3524,14 @@
       <w:pPr>
         <w:pStyle w:val="Heading2"/>
       </w:pPr>
-      <w:bookmarkStart w:id="7" w:name="_Toc347141321"/>
+      <w:bookmarkStart w:id="6" w:name="_Toc347141321"/>
       <w:r>
         <w:t xml:space="preserve">Running </w:t>
       </w:r>
       <w:r>
         <w:t>from a Python Script</w:t>
       </w:r>
-      <w:bookmarkEnd w:id="7"/>
+      <w:bookmarkEnd w:id="6"/>
     </w:p>
     <w:p>
       <w:pPr>
@@ -3643,12 +3630,12 @@
       <w:pPr>
         <w:pStyle w:val="Heading2"/>
       </w:pPr>
-      <w:bookmarkStart w:id="8" w:name="_Toc347141322"/>
+      <w:bookmarkStart w:id="7" w:name="_Toc347141322"/>
       <w:bookmarkEnd w:id="4"/>
       <w:r>
         <w:t>Processing Steps</w:t>
       </w:r>
-      <w:bookmarkEnd w:id="8"/>
+      <w:bookmarkEnd w:id="7"/>
     </w:p>
     <w:p>
       <w:pPr>
@@ -3885,7 +3872,7 @@
                           <a:effectLst/>
                           <a:extLst>
                             <a:ext uri="{C572A759-6A51-4108-AA02-DFA0A04FC94B}">
-                              <ma14:wrappingTextBoxFlag xmlns="" xmlns:mo="http://schemas.microsoft.com/office/mac/office/2008/main" xmlns:mv="urn:schemas-microsoft-com:mac:vml" xmlns:o="urn:schemas-microsoft-com:office:office" xmlns:v="urn:schemas-microsoft-com:vml" xmlns:w10="urn:schemas-microsoft-com:office:word" xmlns:w="http://schemas.openxmlformats.org/wordprocessingml/2006/main" xmlns:ma14="http://schemas.microsoft.com/office/mac/drawingml/2011/main"/>
+                              <ma14:wrappingTextBoxFlag xmlns:ma14="http://schemas.microsoft.com/office/mac/drawingml/2011/main" xmlns:w="http://schemas.openxmlformats.org/wordprocessingml/2006/main" xmlns:w10="urn:schemas-microsoft-com:office:word" xmlns:v="urn:schemas-microsoft-com:vml" xmlns:o="urn:schemas-microsoft-com:office:office" xmlns:mv="urn:schemas-microsoft-com:mac:vml" xmlns:mo="http://schemas.microsoft.com/office/mac/office/2008/main" xmlns=""/>
                             </a:ext>
                           </a:extLst>
                         </wps:spPr>
@@ -3904,27 +3891,14 @@
                               <w:r>
                                 <w:t xml:space="preserve">Figure </w:t>
                               </w:r>
-                              <w:r>
-                                <w:fldChar w:fldCharType="begin"/>
-                              </w:r>
-                              <w:r>
-                                <w:instrText xml:space="preserve"> SEQ Figure \* ARABIC </w:instrText>
-                              </w:r>
-                              <w:r>
-                                <w:fldChar w:fldCharType="separate"/>
-                              </w:r>
-                              <w:r>
-                                <w:rPr>
-                                  <w:noProof/>
-                                </w:rPr>
-                                <w:t>3</w:t>
-                              </w:r>
-                              <w:r>
-                                <w:rPr>
-                                  <w:noProof/>
-                                </w:rPr>
-                                <w:fldChar w:fldCharType="end"/>
-                              </w:r>
+                              <w:fldSimple w:instr=" SEQ Figure \* ARABIC ">
+                                <w:r>
+                                  <w:rPr>
+                                    <w:noProof/>
+                                  </w:rPr>
+                                  <w:t>3</w:t>
+                                </w:r>
+                              </w:fldSimple>
                               <w:r>
                                 <w:rPr>
                                   <w:noProof/>
@@ -5015,7 +4989,7 @@
       <w:pPr>
         <w:pStyle w:val="Heading1"/>
       </w:pPr>
-      <w:bookmarkStart w:id="9" w:name="_Toc347141323"/>
+      <w:bookmarkStart w:id="8" w:name="_Toc347141323"/>
       <w:r>
         <w:rPr>
           <w:noProof/>
@@ -5093,7 +5067,7 @@
       <w:r>
         <w:t>DEMO</w:t>
       </w:r>
-      <w:bookmarkEnd w:id="9"/>
+      <w:bookmarkEnd w:id="8"/>
       <w:r>
         <w:rPr>
           <w:noProof/>
@@ -5215,11 +5189,11 @@
       <w:pPr>
         <w:pStyle w:val="Heading1"/>
       </w:pPr>
-      <w:bookmarkStart w:id="10" w:name="_Toc347141324"/>
+      <w:bookmarkStart w:id="9" w:name="_Toc347141324"/>
       <w:r>
         <w:t>Support</w:t>
       </w:r>
-      <w:bookmarkEnd w:id="10"/>
+      <w:bookmarkEnd w:id="9"/>
       <w:r>
         <w:t xml:space="preserve"> </w:t>
       </w:r>
@@ -5271,7 +5245,7 @@
                         <a:effectLst/>
                         <a:extLst>
                           <a:ext uri="{C572A759-6A51-4108-AA02-DFA0A04FC94B}">
-                            <ma14:wrappingTextBoxFlag xmlns="" xmlns:mo="http://schemas.microsoft.com/office/mac/office/2008/main" xmlns:mv="urn:schemas-microsoft-com:mac:vml" xmlns:o="urn:schemas-microsoft-com:office:office" xmlns:v="urn:schemas-microsoft-com:vml" xmlns:w10="urn:schemas-microsoft-com:office:word" xmlns:w="http://schemas.openxmlformats.org/wordprocessingml/2006/main" xmlns:ma14="http://schemas.microsoft.com/office/mac/drawingml/2011/main"/>
+                            <ma14:wrappingTextBoxFlag xmlns:ma14="http://schemas.microsoft.com/office/mac/drawingml/2011/main" xmlns:w="http://schemas.openxmlformats.org/wordprocessingml/2006/main" xmlns:w10="urn:schemas-microsoft-com:office:word" xmlns:v="urn:schemas-microsoft-com:vml" xmlns:o="urn:schemas-microsoft-com:office:office" xmlns:mv="urn:schemas-microsoft-com:mac:vml" xmlns:mo="http://schemas.microsoft.com/office/mac/office/2008/main" xmlns=""/>
                           </a:ext>
                         </a:extLst>
                       </wps:spPr>
@@ -5291,27 +5265,14 @@
                             <w:r>
                               <w:t xml:space="preserve">Figure </w:t>
                             </w:r>
-                            <w:r>
-                              <w:fldChar w:fldCharType="begin"/>
-                            </w:r>
-                            <w:r>
-                              <w:instrText xml:space="preserve"> SEQ Figure \* ARABIC </w:instrText>
-                            </w:r>
-                            <w:r>
-                              <w:fldChar w:fldCharType="separate"/>
-                            </w:r>
-                            <w:r>
-                              <w:rPr>
-                                <w:noProof/>
-                              </w:rPr>
-                              <w:t>4</w:t>
-                            </w:r>
-                            <w:r>
-                              <w:rPr>
-                                <w:noProof/>
-                              </w:rPr>
-                              <w:fldChar w:fldCharType="end"/>
-                            </w:r>
+                            <w:fldSimple w:instr=" SEQ Figure \* ARABIC ">
+                              <w:r>
+                                <w:rPr>
+                                  <w:noProof/>
+                                </w:rPr>
+                                <w:t>4</w:t>
+                              </w:r>
+                            </w:fldSimple>
                             <w:r>
                               <w:t>.</w:t>
                             </w:r>
@@ -5455,6 +5416,8 @@
           <w:szCs w:val="32"/>
         </w:rPr>
       </w:pPr>
+      <w:bookmarkStart w:id="10" w:name="_GoBack"/>
+      <w:bookmarkEnd w:id="10"/>
       <w:r>
         <w:br w:type="page"/>
       </w:r>
@@ -5755,7 +5718,7 @@
         <w:rStyle w:val="PageNumber"/>
         <w:noProof/>
       </w:rPr>
-      <w:t>2</w:t>
+      <w:t>7</w:t>
     </w:r>
     <w:r>
       <w:rPr>
@@ -13105,7 +13068,7 @@
 </file>
 
 <file path=customXml/itemProps1.xml><?xml version="1.0" encoding="utf-8"?>
-<ds:datastoreItem xmlns:ds="http://schemas.openxmlformats.org/officeDocument/2006/customXml" ds:itemID="{1FEDD0B0-90FA-4F2B-9C34-4D3F7662F08A}">
+<ds:datastoreItem xmlns:ds="http://schemas.openxmlformats.org/officeDocument/2006/customXml" ds:itemID="{1D530F86-70E2-4DDD-BCF4-D2972DE43030}">
   <ds:schemaRefs>
     <ds:schemaRef ds:uri="http://schemas.openxmlformats.org/officeDocument/2006/bibliography"/>
   </ds:schemaRefs>
@@ -13113,7 +13076,7 @@
 </file>
 
 <file path=customXml/itemProps2.xml><?xml version="1.0" encoding="utf-8"?>
-<ds:datastoreItem xmlns:ds="http://schemas.openxmlformats.org/officeDocument/2006/customXml" ds:itemID="{8C3D8DDE-3420-465E-B090-5B250240F4AE}">
+<ds:datastoreItem xmlns:ds="http://schemas.openxmlformats.org/officeDocument/2006/customXml" ds:itemID="{8FAFE57D-CE17-4AE7-A8FF-FF703076B75E}">
   <ds:schemaRefs>
     <ds:schemaRef ds:uri="http://schemas.openxmlformats.org/officeDocument/2006/bibliography"/>
   </ds:schemaRefs>

</xml_diff>

<commit_message>
Added refs to Nunez 2013 in CLM user guide
</commit_message>
<xml_diff>
--- a/toolbox/doc/Climate Linkage Mapper User Guide.docx
+++ b/toolbox/doc/Climate Linkage Mapper User Guide.docx
@@ -419,7 +419,37 @@
           <w:bCs/>
           <w:szCs w:val="20"/>
         </w:rPr>
-        <w:t xml:space="preserve"> 2011). </w:t>
+        <w:t xml:space="preserve"> 2011</w:t>
+      </w:r>
+      <w:r>
+        <w:rPr>
+          <w:bCs/>
+          <w:szCs w:val="20"/>
+        </w:rPr>
+        <w:t xml:space="preserve">, </w:t>
+      </w:r>
+      <w:proofErr w:type="spellStart"/>
+      <w:r>
+        <w:rPr>
+          <w:bCs/>
+          <w:szCs w:val="20"/>
+        </w:rPr>
+        <w:t>Nuñez</w:t>
+      </w:r>
+      <w:proofErr w:type="spellEnd"/>
+      <w:r>
+        <w:rPr>
+          <w:bCs/>
+          <w:szCs w:val="20"/>
+        </w:rPr>
+        <w:t xml:space="preserve"> et al. 2013</w:t>
+      </w:r>
+      <w:r>
+        <w:rPr>
+          <w:bCs/>
+          <w:szCs w:val="20"/>
+        </w:rPr>
+        <w:t xml:space="preserve">). </w:t>
       </w:r>
       <w:r>
         <w:rPr>
@@ -1793,7 +1823,36 @@
         <w:t>2011</w:t>
       </w:r>
       <w:r>
-        <w:t xml:space="preserve">), </w:t>
+        <w:t>)</w:t>
+      </w:r>
+      <w:r>
+        <w:t xml:space="preserve"> and </w:t>
+      </w:r>
+      <w:proofErr w:type="spellStart"/>
+      <w:r>
+        <w:rPr>
+          <w:bCs/>
+          <w:szCs w:val="20"/>
+        </w:rPr>
+        <w:t>Nuñez</w:t>
+      </w:r>
+      <w:proofErr w:type="spellEnd"/>
+      <w:r>
+        <w:rPr>
+          <w:bCs/>
+          <w:szCs w:val="20"/>
+        </w:rPr>
+        <w:t xml:space="preserve"> </w:t>
+      </w:r>
+      <w:r>
+        <w:rPr>
+          <w:bCs/>
+          <w:szCs w:val="20"/>
+        </w:rPr>
+        <w:t>et al. (2013)</w:t>
+      </w:r>
+      <w:r>
+        <w:t xml:space="preserve">, </w:t>
       </w:r>
       <w:r>
         <w:t>Washington Wildlife Habitat Conn</w:t>
@@ -2299,7 +2358,7 @@
                           <a:effectLst/>
                           <a:extLst>
                             <a:ext uri="{C572A759-6A51-4108-AA02-DFA0A04FC94B}">
-                              <ma14:wrappingTextBoxFlag xmlns:ma14="http://schemas.microsoft.com/office/mac/drawingml/2011/main" xmlns:w="http://schemas.openxmlformats.org/wordprocessingml/2006/main" xmlns:w10="urn:schemas-microsoft-com:office:word" xmlns:v="urn:schemas-microsoft-com:vml" xmlns:o="urn:schemas-microsoft-com:office:office" xmlns:mv="urn:schemas-microsoft-com:mac:vml" xmlns:mo="http://schemas.microsoft.com/office/mac/office/2008/main" xmlns=""/>
+                              <ma14:wrappingTextBoxFlag xmlns="" xmlns:mo="http://schemas.microsoft.com/office/mac/office/2008/main" xmlns:mv="urn:schemas-microsoft-com:mac:vml" xmlns:o="urn:schemas-microsoft-com:office:office" xmlns:v="urn:schemas-microsoft-com:vml" xmlns:w10="urn:schemas-microsoft-com:office:word" xmlns:w="http://schemas.openxmlformats.org/wordprocessingml/2006/main" xmlns:ma14="http://schemas.microsoft.com/office/mac/drawingml/2011/main"/>
                             </a:ext>
                           </a:extLst>
                         </wps:spPr>
@@ -2316,14 +2375,27 @@
                               <w:r>
                                 <w:t xml:space="preserve">Figure </w:t>
                               </w:r>
-                              <w:fldSimple w:instr=" SEQ Figure \* ARABIC ">
-                                <w:r>
-                                  <w:rPr>
-                                    <w:noProof/>
-                                  </w:rPr>
-                                  <w:t>1</w:t>
-                                </w:r>
-                              </w:fldSimple>
+                              <w:r>
+                                <w:fldChar w:fldCharType="begin"/>
+                              </w:r>
+                              <w:r>
+                                <w:instrText xml:space="preserve"> SEQ Figure \* ARABIC </w:instrText>
+                              </w:r>
+                              <w:r>
+                                <w:fldChar w:fldCharType="separate"/>
+                              </w:r>
+                              <w:r>
+                                <w:rPr>
+                                  <w:noProof/>
+                                </w:rPr>
+                                <w:t>1</w:t>
+                              </w:r>
+                              <w:r>
+                                <w:rPr>
+                                  <w:noProof/>
+                                </w:rPr>
+                                <w:fldChar w:fldCharType="end"/>
+                              </w:r>
                               <w:r>
                                 <w:rPr>
                                   <w:noProof/>
@@ -2622,7 +2694,11 @@
         <w:t xml:space="preserve">output files (e.g. ANBO_LCPs). </w:t>
       </w:r>
       <w:r>
-        <w:t xml:space="preserve">There should be no spaces or special characters anywhere in the </w:t>
+        <w:t xml:space="preserve">There should be no spaces or special characters anywhere in </w:t>
+      </w:r>
+      <w:r>
+        <w:lastRenderedPageBreak/>
+        <w:t xml:space="preserve">the </w:t>
       </w:r>
       <w:r>
         <w:t>folder</w:t>
@@ -2654,7 +2730,6 @@
           <w:b/>
           <w:noProof/>
         </w:rPr>
-        <w:lastRenderedPageBreak/>
         <mc:AlternateContent>
           <mc:Choice Requires="wpg">
             <w:drawing>
@@ -2732,7 +2807,7 @@
                           <a:effectLst/>
                           <a:extLst>
                             <a:ext uri="{C572A759-6A51-4108-AA02-DFA0A04FC94B}">
-                              <ma14:wrappingTextBoxFlag xmlns:ma14="http://schemas.microsoft.com/office/mac/drawingml/2011/main" xmlns:w="http://schemas.openxmlformats.org/wordprocessingml/2006/main" xmlns:w10="urn:schemas-microsoft-com:office:word" xmlns:v="urn:schemas-microsoft-com:vml" xmlns:o="urn:schemas-microsoft-com:office:office" xmlns:mv="urn:schemas-microsoft-com:mac:vml" xmlns:mo="http://schemas.microsoft.com/office/mac/office/2008/main" xmlns=""/>
+                              <ma14:wrappingTextBoxFlag xmlns="" xmlns:mo="http://schemas.microsoft.com/office/mac/office/2008/main" xmlns:mv="urn:schemas-microsoft-com:mac:vml" xmlns:o="urn:schemas-microsoft-com:office:office" xmlns:v="urn:schemas-microsoft-com:vml" xmlns:w10="urn:schemas-microsoft-com:office:word" xmlns:w="http://schemas.openxmlformats.org/wordprocessingml/2006/main" xmlns:ma14="http://schemas.microsoft.com/office/mac/drawingml/2011/main"/>
                             </a:ext>
                           </a:extLst>
                         </wps:spPr>
@@ -2749,14 +2824,27 @@
                               <w:r>
                                 <w:t xml:space="preserve">Figure </w:t>
                               </w:r>
-                              <w:fldSimple w:instr=" SEQ Figure \* ARABIC ">
-                                <w:r>
-                                  <w:rPr>
-                                    <w:noProof/>
-                                  </w:rPr>
-                                  <w:t>2</w:t>
-                                </w:r>
-                              </w:fldSimple>
+                              <w:r>
+                                <w:fldChar w:fldCharType="begin"/>
+                              </w:r>
+                              <w:r>
+                                <w:instrText xml:space="preserve"> SEQ Figure \* ARABIC </w:instrText>
+                              </w:r>
+                              <w:r>
+                                <w:fldChar w:fldCharType="separate"/>
+                              </w:r>
+                              <w:r>
+                                <w:rPr>
+                                  <w:noProof/>
+                                </w:rPr>
+                                <w:t>2</w:t>
+                              </w:r>
+                              <w:r>
+                                <w:rPr>
+                                  <w:noProof/>
+                                </w:rPr>
+                                <w:fldChar w:fldCharType="end"/>
+                              </w:r>
                               <w:r>
                                 <w:rPr>
                                   <w:noProof/>
@@ -3270,16 +3358,35 @@
       </w:r>
       <w:proofErr w:type="spellEnd"/>
       <w:r>
+        <w:t xml:space="preserve"> 2011</w:t>
+      </w:r>
+      <w:bookmarkStart w:id="6" w:name="_GoBack"/>
+      <w:bookmarkEnd w:id="6"/>
+      <w:r>
+        <w:t xml:space="preserve"> and </w:t>
+      </w:r>
+      <w:proofErr w:type="spellStart"/>
+      <w:r>
+        <w:rPr>
+          <w:bCs/>
+          <w:szCs w:val="20"/>
+        </w:rPr>
+        <w:t>Nuñez</w:t>
+      </w:r>
+      <w:proofErr w:type="spellEnd"/>
+      <w:r>
+        <w:rPr>
+          <w:bCs/>
+          <w:szCs w:val="20"/>
+        </w:rPr>
         <w:t xml:space="preserve"> </w:t>
       </w:r>
       <w:r>
-        <w:t>(</w:t>
-      </w:r>
-      <w:r>
-        <w:t>2011</w:t>
-      </w:r>
-      <w:r>
-        <w:t>)</w:t>
+        <w:rPr>
+          <w:bCs/>
+          <w:szCs w:val="20"/>
+        </w:rPr>
+        <w:t>et al. 2013</w:t>
       </w:r>
       <w:r>
         <w:t xml:space="preserve"> for more d</w:t>
@@ -3524,14 +3631,14 @@
       <w:pPr>
         <w:pStyle w:val="Heading2"/>
       </w:pPr>
-      <w:bookmarkStart w:id="6" w:name="_Toc347141321"/>
+      <w:bookmarkStart w:id="7" w:name="_Toc347141321"/>
       <w:r>
         <w:t xml:space="preserve">Running </w:t>
       </w:r>
       <w:r>
         <w:t>from a Python Script</w:t>
       </w:r>
-      <w:bookmarkEnd w:id="6"/>
+      <w:bookmarkEnd w:id="7"/>
     </w:p>
     <w:p>
       <w:pPr>
@@ -3630,12 +3737,12 @@
       <w:pPr>
         <w:pStyle w:val="Heading2"/>
       </w:pPr>
-      <w:bookmarkStart w:id="7" w:name="_Toc347141322"/>
+      <w:bookmarkStart w:id="8" w:name="_Toc347141322"/>
       <w:bookmarkEnd w:id="4"/>
       <w:r>
         <w:t>Processing Steps</w:t>
       </w:r>
-      <w:bookmarkEnd w:id="7"/>
+      <w:bookmarkEnd w:id="8"/>
     </w:p>
     <w:p>
       <w:pPr>
@@ -3872,7 +3979,7 @@
                           <a:effectLst/>
                           <a:extLst>
                             <a:ext uri="{C572A759-6A51-4108-AA02-DFA0A04FC94B}">
-                              <ma14:wrappingTextBoxFlag xmlns:ma14="http://schemas.microsoft.com/office/mac/drawingml/2011/main" xmlns:w="http://schemas.openxmlformats.org/wordprocessingml/2006/main" xmlns:w10="urn:schemas-microsoft-com:office:word" xmlns:v="urn:schemas-microsoft-com:vml" xmlns:o="urn:schemas-microsoft-com:office:office" xmlns:mv="urn:schemas-microsoft-com:mac:vml" xmlns:mo="http://schemas.microsoft.com/office/mac/office/2008/main" xmlns=""/>
+                              <ma14:wrappingTextBoxFlag xmlns="" xmlns:mo="http://schemas.microsoft.com/office/mac/office/2008/main" xmlns:mv="urn:schemas-microsoft-com:mac:vml" xmlns:o="urn:schemas-microsoft-com:office:office" xmlns:v="urn:schemas-microsoft-com:vml" xmlns:w10="urn:schemas-microsoft-com:office:word" xmlns:w="http://schemas.openxmlformats.org/wordprocessingml/2006/main" xmlns:ma14="http://schemas.microsoft.com/office/mac/drawingml/2011/main"/>
                             </a:ext>
                           </a:extLst>
                         </wps:spPr>
@@ -3891,14 +3998,27 @@
                               <w:r>
                                 <w:t xml:space="preserve">Figure </w:t>
                               </w:r>
-                              <w:fldSimple w:instr=" SEQ Figure \* ARABIC ">
-                                <w:r>
-                                  <w:rPr>
-                                    <w:noProof/>
-                                  </w:rPr>
-                                  <w:t>3</w:t>
-                                </w:r>
-                              </w:fldSimple>
+                              <w:r>
+                                <w:fldChar w:fldCharType="begin"/>
+                              </w:r>
+                              <w:r>
+                                <w:instrText xml:space="preserve"> SEQ Figure \* ARABIC </w:instrText>
+                              </w:r>
+                              <w:r>
+                                <w:fldChar w:fldCharType="separate"/>
+                              </w:r>
+                              <w:r>
+                                <w:rPr>
+                                  <w:noProof/>
+                                </w:rPr>
+                                <w:t>3</w:t>
+                              </w:r>
+                              <w:r>
+                                <w:rPr>
+                                  <w:noProof/>
+                                </w:rPr>
+                                <w:fldChar w:fldCharType="end"/>
+                              </w:r>
                               <w:r>
                                 <w:rPr>
                                   <w:noProof/>
@@ -4989,7 +5109,7 @@
       <w:pPr>
         <w:pStyle w:val="Heading1"/>
       </w:pPr>
-      <w:bookmarkStart w:id="8" w:name="_Toc347141323"/>
+      <w:bookmarkStart w:id="9" w:name="_Toc347141323"/>
       <w:r>
         <w:rPr>
           <w:noProof/>
@@ -5067,7 +5187,7 @@
       <w:r>
         <w:t>DEMO</w:t>
       </w:r>
-      <w:bookmarkEnd w:id="8"/>
+      <w:bookmarkEnd w:id="9"/>
       <w:r>
         <w:rPr>
           <w:noProof/>
@@ -5189,11 +5309,11 @@
       <w:pPr>
         <w:pStyle w:val="Heading1"/>
       </w:pPr>
-      <w:bookmarkStart w:id="9" w:name="_Toc347141324"/>
+      <w:bookmarkStart w:id="10" w:name="_Toc347141324"/>
       <w:r>
         <w:t>Support</w:t>
       </w:r>
-      <w:bookmarkEnd w:id="9"/>
+      <w:bookmarkEnd w:id="10"/>
       <w:r>
         <w:t xml:space="preserve"> </w:t>
       </w:r>
@@ -5245,7 +5365,7 @@
                         <a:effectLst/>
                         <a:extLst>
                           <a:ext uri="{C572A759-6A51-4108-AA02-DFA0A04FC94B}">
-                            <ma14:wrappingTextBoxFlag xmlns:ma14="http://schemas.microsoft.com/office/mac/drawingml/2011/main" xmlns:w="http://schemas.openxmlformats.org/wordprocessingml/2006/main" xmlns:w10="urn:schemas-microsoft-com:office:word" xmlns:v="urn:schemas-microsoft-com:vml" xmlns:o="urn:schemas-microsoft-com:office:office" xmlns:mv="urn:schemas-microsoft-com:mac:vml" xmlns:mo="http://schemas.microsoft.com/office/mac/office/2008/main" xmlns=""/>
+                            <ma14:wrappingTextBoxFlag xmlns="" xmlns:mo="http://schemas.microsoft.com/office/mac/office/2008/main" xmlns:mv="urn:schemas-microsoft-com:mac:vml" xmlns:o="urn:schemas-microsoft-com:office:office" xmlns:v="urn:schemas-microsoft-com:vml" xmlns:w10="urn:schemas-microsoft-com:office:word" xmlns:w="http://schemas.openxmlformats.org/wordprocessingml/2006/main" xmlns:ma14="http://schemas.microsoft.com/office/mac/drawingml/2011/main"/>
                           </a:ext>
                         </a:extLst>
                       </wps:spPr>
@@ -5265,14 +5385,27 @@
                             <w:r>
                               <w:t xml:space="preserve">Figure </w:t>
                             </w:r>
-                            <w:fldSimple w:instr=" SEQ Figure \* ARABIC ">
-                              <w:r>
-                                <w:rPr>
-                                  <w:noProof/>
-                                </w:rPr>
-                                <w:t>4</w:t>
-                              </w:r>
-                            </w:fldSimple>
+                            <w:r>
+                              <w:fldChar w:fldCharType="begin"/>
+                            </w:r>
+                            <w:r>
+                              <w:instrText xml:space="preserve"> SEQ Figure \* ARABIC </w:instrText>
+                            </w:r>
+                            <w:r>
+                              <w:fldChar w:fldCharType="separate"/>
+                            </w:r>
+                            <w:r>
+                              <w:rPr>
+                                <w:noProof/>
+                              </w:rPr>
+                              <w:t>4</w:t>
+                            </w:r>
+                            <w:r>
+                              <w:rPr>
+                                <w:noProof/>
+                              </w:rPr>
+                              <w:fldChar w:fldCharType="end"/>
+                            </w:r>
                             <w:r>
                               <w:t>.</w:t>
                             </w:r>
@@ -5416,8 +5549,6 @@
           <w:szCs w:val="32"/>
         </w:rPr>
       </w:pPr>
-      <w:bookmarkStart w:id="10" w:name="_GoBack"/>
-      <w:bookmarkEnd w:id="10"/>
       <w:r>
         <w:br w:type="page"/>
       </w:r>
@@ -5570,13 +5701,109 @@
           <w:szCs w:val="24"/>
         </w:rPr>
       </w:pPr>
+      <w:proofErr w:type="spellStart"/>
       <w:r>
         <w:rPr>
           <w:rFonts w:ascii="Times New Roman" w:hAnsi="Times New Roman"/>
           <w:sz w:val="24"/>
           <w:szCs w:val="24"/>
         </w:rPr>
-        <w:t>Washington Wildlife Habitat Connectivity Working Group (WHCWG). 2011. Washington Connected Landscapes Project: Climate-Gradient Corridors Report. Washington Departments of Fish and Wildlife, and Transportation, Olympia, WA.</w:t>
+        <w:t>Nuñez</w:t>
+      </w:r>
+      <w:proofErr w:type="spellEnd"/>
+      <w:r>
+        <w:rPr>
+          <w:rFonts w:ascii="Times New Roman" w:hAnsi="Times New Roman"/>
+          <w:sz w:val="24"/>
+          <w:szCs w:val="24"/>
+        </w:rPr>
+        <w:t>, T.A., J.J. Lawler, B.H. McRae, D.</w:t>
+      </w:r>
+      <w:r>
+        <w:rPr>
+          <w:rFonts w:ascii="Times New Roman" w:hAnsi="Times New Roman"/>
+          <w:sz w:val="24"/>
+          <w:szCs w:val="24"/>
+        </w:rPr>
+        <w:t>J. P</w:t>
+      </w:r>
+      <w:r>
+        <w:rPr>
+          <w:rFonts w:ascii="Times New Roman" w:hAnsi="Times New Roman"/>
+          <w:sz w:val="24"/>
+          <w:szCs w:val="24"/>
+        </w:rPr>
+        <w:t>ierce, M.B. Krosby, D.M. Kavanagh, P.</w:t>
+      </w:r>
+      <w:r>
+        <w:rPr>
+          <w:rFonts w:ascii="Times New Roman" w:hAnsi="Times New Roman"/>
+          <w:sz w:val="24"/>
+          <w:szCs w:val="24"/>
+        </w:rPr>
+        <w:t>H. Si</w:t>
+      </w:r>
+      <w:r>
+        <w:rPr>
+          <w:rFonts w:ascii="Times New Roman" w:hAnsi="Times New Roman"/>
+          <w:sz w:val="24"/>
+          <w:szCs w:val="24"/>
+        </w:rPr>
+        <w:t xml:space="preserve">ngleton, and  J.J. Tewksbury. 2013. </w:t>
+      </w:r>
+      <w:r>
+        <w:rPr>
+          <w:rFonts w:ascii="Times New Roman" w:hAnsi="Times New Roman"/>
+          <w:sz w:val="24"/>
+          <w:szCs w:val="24"/>
+        </w:rPr>
+        <w:t xml:space="preserve">Connectivity planning to address climate change.  Conservation </w:t>
+      </w:r>
+      <w:r>
+        <w:rPr>
+          <w:rFonts w:ascii="Times New Roman" w:hAnsi="Times New Roman"/>
+          <w:sz w:val="24"/>
+          <w:szCs w:val="24"/>
+        </w:rPr>
+        <w:t>Biology.</w:t>
+      </w:r>
+    </w:p>
+    <w:p>
+      <w:pPr>
+        <w:pStyle w:val="Figure"/>
+        <w:spacing w:before="100" w:after="120"/>
+        <w:ind w:left="360" w:hanging="360"/>
+        <w:rPr>
+          <w:rFonts w:ascii="Times New Roman" w:hAnsi="Times New Roman"/>
+          <w:sz w:val="24"/>
+          <w:szCs w:val="24"/>
+        </w:rPr>
+      </w:pPr>
+      <w:proofErr w:type="spellStart"/>
+      <w:r>
+        <w:rPr>
+          <w:rFonts w:ascii="Times New Roman" w:hAnsi="Times New Roman"/>
+          <w:sz w:val="24"/>
+          <w:szCs w:val="24"/>
+        </w:rPr>
+        <w:t>Biology.</w:t>
+      </w:r>
+      <w:r>
+        <w:rPr>
+          <w:rFonts w:ascii="Times New Roman" w:hAnsi="Times New Roman"/>
+          <w:sz w:val="24"/>
+          <w:szCs w:val="24"/>
+        </w:rPr>
+        <w:t>Washington</w:t>
+      </w:r>
+      <w:proofErr w:type="spellEnd"/>
+      <w:r>
+        <w:rPr>
+          <w:rFonts w:ascii="Times New Roman" w:hAnsi="Times New Roman"/>
+          <w:sz w:val="24"/>
+          <w:szCs w:val="24"/>
+        </w:rPr>
+        <w:t xml:space="preserve"> Wildlife Habitat Connectivity Working Group (WHCWG). 2011. Washington Connected Landscapes Project: Climate-Gradient Corridors Report. Washington Departments of Fish and Wildlife, and Transportation, Olympia, WA.</w:t>
       </w:r>
       <w:r>
         <w:rPr>
@@ -5718,7 +5945,7 @@
         <w:rStyle w:val="PageNumber"/>
         <w:noProof/>
       </w:rPr>
-      <w:t>7</w:t>
+      <w:t>4</w:t>
     </w:r>
     <w:r>
       <w:rPr>
@@ -13068,7 +13295,7 @@
 </file>
 
 <file path=customXml/itemProps1.xml><?xml version="1.0" encoding="utf-8"?>
-<ds:datastoreItem xmlns:ds="http://schemas.openxmlformats.org/officeDocument/2006/customXml" ds:itemID="{1D530F86-70E2-4DDD-BCF4-D2972DE43030}">
+<ds:datastoreItem xmlns:ds="http://schemas.openxmlformats.org/officeDocument/2006/customXml" ds:itemID="{06D8BCFA-E700-4E6D-A763-982B6BB9BD78}">
   <ds:schemaRefs>
     <ds:schemaRef ds:uri="http://schemas.openxmlformats.org/officeDocument/2006/bibliography"/>
   </ds:schemaRefs>
@@ -13076,7 +13303,7 @@
 </file>
 
 <file path=customXml/itemProps2.xml><?xml version="1.0" encoding="utf-8"?>
-<ds:datastoreItem xmlns:ds="http://schemas.openxmlformats.org/officeDocument/2006/customXml" ds:itemID="{8FAFE57D-CE17-4AE7-A8FF-FF703076B75E}">
+<ds:datastoreItem xmlns:ds="http://schemas.openxmlformats.org/officeDocument/2006/customXml" ds:itemID="{2E1FBDF5-78BA-4786-AB8C-B3B15B6D87FA}">
   <ds:schemaRefs>
     <ds:schemaRef ds:uri="http://schemas.openxmlformats.org/officeDocument/2006/bibliography"/>
   </ds:schemaRefs>

</xml_diff>

<commit_message>
Minor changes for release
</commit_message>
<xml_diff>
--- a/toolbox/doc/Climate Linkage Mapper User Guide.docx
+++ b/toolbox/doc/Climate Linkage Mapper User Guide.docx
@@ -3,7 +3,10 @@
 <w:document xmlns:wpc="http://schemas.microsoft.com/office/word/2010/wordprocessingCanvas" xmlns:mc="http://schemas.openxmlformats.org/markup-compatibility/2006" xmlns:o="urn:schemas-microsoft-com:office:office" xmlns:r="http://schemas.openxmlformats.org/officeDocument/2006/relationships" xmlns:m="http://schemas.openxmlformats.org/officeDocument/2006/math" xmlns:v="urn:schemas-microsoft-com:vml" xmlns:wp14="http://schemas.microsoft.com/office/word/2010/wordprocessingDrawing" xmlns:wp="http://schemas.openxmlformats.org/drawingml/2006/wordprocessingDrawing" xmlns:w10="urn:schemas-microsoft-com:office:word" xmlns:w="http://schemas.openxmlformats.org/wordprocessingml/2006/main" xmlns:w14="http://schemas.microsoft.com/office/word/2010/wordml" xmlns:wpg="http://schemas.microsoft.com/office/word/2010/wordprocessingGroup" xmlns:wpi="http://schemas.microsoft.com/office/word/2010/wordprocessingInk" xmlns:wne="http://schemas.microsoft.com/office/word/2006/wordml" xmlns:wps="http://schemas.microsoft.com/office/word/2010/wordprocessingShape" mc:Ignorable="w14 wp14">
   <w:body>
     <w:p/>
-    <w:p/>
+    <w:p>
+      <w:bookmarkStart w:id="0" w:name="_GoBack"/>
+      <w:bookmarkEnd w:id="0"/>
+    </w:p>
     <w:p/>
     <w:p/>
     <w:p/>
@@ -720,7 +723,7 @@
         </w:rPr>
         <w:t xml:space="preserve">More details can be found on </w:t>
       </w:r>
-      <w:bookmarkStart w:id="0" w:name="OLE_LINK5"/>
+      <w:bookmarkStart w:id="1" w:name="OLE_LINK5"/>
       <w:r>
         <w:rPr>
           <w:bCs/>
@@ -765,7 +768,7 @@
         </w:rPr>
         <w:t xml:space="preserve"> code is hosted</w:t>
       </w:r>
-      <w:bookmarkEnd w:id="0"/>
+      <w:bookmarkEnd w:id="1"/>
       <w:r>
         <w:rPr>
           <w:bCs/>
@@ -1717,7 +1720,7 @@
       <w:r>
         <w:fldChar w:fldCharType="end"/>
       </w:r>
-      <w:bookmarkStart w:id="1" w:name="_Toc347141317"/>
+      <w:bookmarkStart w:id="2" w:name="_Toc347141317"/>
       <w:r>
         <w:br w:type="page"/>
       </w:r>
@@ -1730,7 +1733,7 @@
         <w:lastRenderedPageBreak/>
         <w:t>Introduction</w:t>
       </w:r>
-      <w:bookmarkEnd w:id="1"/>
+      <w:bookmarkEnd w:id="2"/>
     </w:p>
     <w:p>
       <w:pPr>
@@ -1945,11 +1948,11 @@
       <w:pPr>
         <w:pStyle w:val="Heading1"/>
       </w:pPr>
-      <w:bookmarkStart w:id="2" w:name="_Toc347141318"/>
+      <w:bookmarkStart w:id="3" w:name="_Toc347141318"/>
       <w:r>
         <w:t>Installation</w:t>
       </w:r>
-      <w:bookmarkEnd w:id="2"/>
+      <w:bookmarkEnd w:id="3"/>
     </w:p>
     <w:p>
       <w:pPr>
@@ -2266,15 +2269,15 @@
         <w:pStyle w:val="Heading1"/>
         <w:spacing w:after="0"/>
       </w:pPr>
-      <w:bookmarkStart w:id="3" w:name="_Toc347141319"/>
-      <w:bookmarkStart w:id="4" w:name="OLE_LINK6"/>
+      <w:bookmarkStart w:id="4" w:name="_Toc347141319"/>
+      <w:bookmarkStart w:id="5" w:name="OLE_LINK6"/>
       <w:r>
         <w:t xml:space="preserve">Using </w:t>
       </w:r>
       <w:r>
         <w:t>Climate Linkage Mapper</w:t>
       </w:r>
-      <w:bookmarkEnd w:id="3"/>
+      <w:bookmarkEnd w:id="4"/>
     </w:p>
     <w:p>
       <w:r>
@@ -2567,14 +2570,14 @@
       <w:pPr>
         <w:pStyle w:val="Heading2"/>
       </w:pPr>
-      <w:bookmarkStart w:id="5" w:name="_Toc347141320"/>
+      <w:bookmarkStart w:id="6" w:name="_Toc347141320"/>
       <w:r>
         <w:t>Input data</w:t>
       </w:r>
       <w:r>
         <w:t xml:space="preserve"> requirements</w:t>
       </w:r>
-      <w:bookmarkEnd w:id="5"/>
+      <w:bookmarkEnd w:id="6"/>
     </w:p>
     <w:p/>
     <w:p>
@@ -3360,8 +3363,6 @@
       <w:r>
         <w:t xml:space="preserve"> 2011</w:t>
       </w:r>
-      <w:bookmarkStart w:id="6" w:name="_GoBack"/>
-      <w:bookmarkEnd w:id="6"/>
       <w:r>
         <w:t xml:space="preserve"> and </w:t>
       </w:r>
@@ -3738,7 +3739,7 @@
         <w:pStyle w:val="Heading2"/>
       </w:pPr>
       <w:bookmarkStart w:id="8" w:name="_Toc347141322"/>
-      <w:bookmarkEnd w:id="4"/>
+      <w:bookmarkEnd w:id="5"/>
       <w:r>
         <w:t>Processing Steps</w:t>
       </w:r>
@@ -5945,7 +5946,7 @@
         <w:rStyle w:val="PageNumber"/>
         <w:noProof/>
       </w:rPr>
-      <w:t>4</w:t>
+      <w:t>2</w:t>
     </w:r>
     <w:r>
       <w:rPr>
@@ -13295,7 +13296,7 @@
 </file>
 
 <file path=customXml/itemProps1.xml><?xml version="1.0" encoding="utf-8"?>
-<ds:datastoreItem xmlns:ds="http://schemas.openxmlformats.org/officeDocument/2006/customXml" ds:itemID="{06D8BCFA-E700-4E6D-A763-982B6BB9BD78}">
+<ds:datastoreItem xmlns:ds="http://schemas.openxmlformats.org/officeDocument/2006/customXml" ds:itemID="{74FCB4F3-26BB-4B46-BCB2-43D68F53FF87}">
   <ds:schemaRefs>
     <ds:schemaRef ds:uri="http://schemas.openxmlformats.org/officeDocument/2006/bibliography"/>
   </ds:schemaRefs>
@@ -13303,7 +13304,7 @@
 </file>
 
 <file path=customXml/itemProps2.xml><?xml version="1.0" encoding="utf-8"?>
-<ds:datastoreItem xmlns:ds="http://schemas.openxmlformats.org/officeDocument/2006/customXml" ds:itemID="{2E1FBDF5-78BA-4786-AB8C-B3B15B6D87FA}">
+<ds:datastoreItem xmlns:ds="http://schemas.openxmlformats.org/officeDocument/2006/customXml" ds:itemID="{50DAAA5F-A973-4E81-B6FC-8B013E6C1580}">
   <ds:schemaRefs>
     <ds:schemaRef ds:uri="http://schemas.openxmlformats.org/officeDocument/2006/bibliography"/>
   </ds:schemaRefs>

</xml_diff>

<commit_message>
user guide updates to give more detail on background processing, and messages to do this as well.
</commit_message>
<xml_diff>
--- a/toolbox/doc/Climate Linkage Mapper User Guide.docx
+++ b/toolbox/doc/Climate Linkage Mapper User Guide.docx
@@ -2,7 +2,10 @@
 <file path=word/document.xml><?xml version="1.0" encoding="utf-8"?>
 <w:document xmlns:wpc="http://schemas.microsoft.com/office/word/2010/wordprocessingCanvas" xmlns:mc="http://schemas.openxmlformats.org/markup-compatibility/2006" xmlns:o="urn:schemas-microsoft-com:office:office" xmlns:r="http://schemas.openxmlformats.org/officeDocument/2006/relationships" xmlns:m="http://schemas.openxmlformats.org/officeDocument/2006/math" xmlns:v="urn:schemas-microsoft-com:vml" xmlns:wp14="http://schemas.microsoft.com/office/word/2010/wordprocessingDrawing" xmlns:wp="http://schemas.openxmlformats.org/drawingml/2006/wordprocessingDrawing" xmlns:w10="urn:schemas-microsoft-com:office:word" xmlns:w="http://schemas.openxmlformats.org/wordprocessingml/2006/main" xmlns:w14="http://schemas.microsoft.com/office/word/2010/wordml" xmlns:wpg="http://schemas.microsoft.com/office/word/2010/wordprocessingGroup" xmlns:wpi="http://schemas.microsoft.com/office/word/2010/wordprocessingInk" xmlns:wne="http://schemas.microsoft.com/office/word/2006/wordml" xmlns:wps="http://schemas.microsoft.com/office/word/2010/wordprocessingShape" mc:Ignorable="w14 wp14">
   <w:body>
-    <w:p/>
+    <w:p>
+      <w:bookmarkStart w:id="0" w:name="_GoBack"/>
+      <w:bookmarkEnd w:id="0"/>
+    </w:p>
     <w:p/>
     <w:p/>
     <w:p/>
@@ -154,21 +157,21 @@
           <w:i/>
           <w:szCs w:val="20"/>
         </w:rPr>
-        <w:t xml:space="preserve"> 0.</w:t>
+        <w:t xml:space="preserve"> </w:t>
       </w:r>
       <w:r>
         <w:rPr>
           <w:i/>
           <w:szCs w:val="20"/>
         </w:rPr>
-        <w:t>9.3</w:t>
+        <w:t xml:space="preserve">1.0 </w:t>
       </w:r>
       <w:r>
         <w:rPr>
           <w:i/>
           <w:szCs w:val="20"/>
         </w:rPr>
-        <w:t xml:space="preserve"> BETA</w:t>
+        <w:t>BETA</w:t>
       </w:r>
       <w:r>
         <w:rPr>
@@ -189,7 +192,14 @@
           <w:i/>
           <w:szCs w:val="20"/>
         </w:rPr>
-        <w:t>January 2013</w:t>
+        <w:t xml:space="preserve">February </w:t>
+      </w:r>
+      <w:r>
+        <w:rPr>
+          <w:i/>
+          <w:szCs w:val="20"/>
+        </w:rPr>
+        <w:t>2013</w:t>
       </w:r>
     </w:p>
     <w:p>
@@ -720,7 +730,7 @@
         </w:rPr>
         <w:t xml:space="preserve">More details can be found on </w:t>
       </w:r>
-      <w:bookmarkStart w:id="0" w:name="OLE_LINK5"/>
+      <w:bookmarkStart w:id="1" w:name="OLE_LINK5"/>
       <w:r>
         <w:rPr>
           <w:bCs/>
@@ -765,7 +775,7 @@
         </w:rPr>
         <w:t xml:space="preserve"> code is hosted</w:t>
       </w:r>
-      <w:bookmarkEnd w:id="0"/>
+      <w:bookmarkEnd w:id="1"/>
       <w:r>
         <w:rPr>
           <w:bCs/>
@@ -862,7 +872,31 @@
           <w:rPr>
             <w:rStyle w:val="Hyperlink"/>
           </w:rPr>
-          <w:t>http://code.google.com/p/linkage-mapper/</w:t>
+          <w:t>www.circuitscape.org/linkage</w:t>
+        </w:r>
+        <w:r>
+          <w:rPr>
+            <w:rStyle w:val="Hyperlink"/>
+          </w:rPr>
+          <w:t>m</w:t>
+        </w:r>
+        <w:r>
+          <w:rPr>
+            <w:rStyle w:val="Hyperlink"/>
+          </w:rPr>
+          <w:t>ap</w:t>
+        </w:r>
+        <w:r>
+          <w:rPr>
+            <w:rStyle w:val="Hyperlink"/>
+          </w:rPr>
+          <w:t>p</w:t>
+        </w:r>
+        <w:r>
+          <w:rPr>
+            <w:rStyle w:val="Hyperlink"/>
+          </w:rPr>
+          <w:t>er</w:t>
         </w:r>
       </w:hyperlink>
       <w:r>
@@ -927,7 +961,7 @@
       <w:r>
         <w:fldChar w:fldCharType="separate"/>
       </w:r>
-      <w:hyperlink w:anchor="_Toc347141317" w:history="1">
+      <w:hyperlink w:anchor="_Toc348511536" w:history="1">
         <w:r>
           <w:rPr>
             <w:rStyle w:val="Hyperlink"/>
@@ -970,7 +1004,7 @@
             <w:noProof/>
             <w:webHidden/>
           </w:rPr>
-          <w:instrText xml:space="preserve"> PAGEREF _Toc347141317 \h </w:instrText>
+          <w:instrText xml:space="preserve"> PAGEREF _Toc348511536 \h </w:instrText>
         </w:r>
         <w:r>
           <w:rPr>
@@ -990,7 +1024,7 @@
             <w:noProof/>
             <w:webHidden/>
           </w:rPr>
-          <w:t>3</w:t>
+          <w:t>4</w:t>
         </w:r>
         <w:r>
           <w:rPr>
@@ -1015,7 +1049,7 @@
           <w:szCs w:val="22"/>
         </w:rPr>
       </w:pPr>
-      <w:hyperlink w:anchor="_Toc347141318" w:history="1">
+      <w:hyperlink w:anchor="_Toc348511537" w:history="1">
         <w:r>
           <w:rPr>
             <w:rStyle w:val="Hyperlink"/>
@@ -1058,7 +1092,7 @@
             <w:noProof/>
             <w:webHidden/>
           </w:rPr>
-          <w:instrText xml:space="preserve"> PAGEREF _Toc347141318 \h </w:instrText>
+          <w:instrText xml:space="preserve"> PAGEREF _Toc348511537 \h </w:instrText>
         </w:r>
         <w:r>
           <w:rPr>
@@ -1078,7 +1112,7 @@
             <w:noProof/>
             <w:webHidden/>
           </w:rPr>
-          <w:t>3</w:t>
+          <w:t>4</w:t>
         </w:r>
         <w:r>
           <w:rPr>
@@ -1103,7 +1137,7 @@
           <w:szCs w:val="22"/>
         </w:rPr>
       </w:pPr>
-      <w:hyperlink w:anchor="_Toc347141319" w:history="1">
+      <w:hyperlink w:anchor="_Toc348511538" w:history="1">
         <w:r>
           <w:rPr>
             <w:rStyle w:val="Hyperlink"/>
@@ -1146,7 +1180,7 @@
             <w:noProof/>
             <w:webHidden/>
           </w:rPr>
-          <w:instrText xml:space="preserve"> PAGEREF _Toc347141319 \h </w:instrText>
+          <w:instrText xml:space="preserve"> PAGEREF _Toc348511538 \h </w:instrText>
         </w:r>
         <w:r>
           <w:rPr>
@@ -1166,7 +1200,7 @@
             <w:noProof/>
             <w:webHidden/>
           </w:rPr>
-          <w:t>3</w:t>
+          <w:t>4</w:t>
         </w:r>
         <w:r>
           <w:rPr>
@@ -1191,7 +1225,7 @@
           <w:szCs w:val="22"/>
         </w:rPr>
       </w:pPr>
-      <w:hyperlink w:anchor="_Toc347141320" w:history="1">
+      <w:hyperlink w:anchor="_Toc348511539" w:history="1">
         <w:r>
           <w:rPr>
             <w:rStyle w:val="Hyperlink"/>
@@ -1234,7 +1268,7 @@
             <w:noProof/>
             <w:webHidden/>
           </w:rPr>
-          <w:instrText xml:space="preserve"> PAGEREF _Toc347141320 \h </w:instrText>
+          <w:instrText xml:space="preserve"> PAGEREF _Toc348511539 \h </w:instrText>
         </w:r>
         <w:r>
           <w:rPr>
@@ -1254,7 +1288,7 @@
             <w:noProof/>
             <w:webHidden/>
           </w:rPr>
-          <w:t>3</w:t>
+          <w:t>4</w:t>
         </w:r>
         <w:r>
           <w:rPr>
@@ -1279,7 +1313,7 @@
           <w:szCs w:val="22"/>
         </w:rPr>
       </w:pPr>
-      <w:hyperlink w:anchor="_Toc347141321" w:history="1">
+      <w:hyperlink w:anchor="_Toc348511540" w:history="1">
         <w:r>
           <w:rPr>
             <w:rStyle w:val="Hyperlink"/>
@@ -1322,7 +1356,7 @@
             <w:noProof/>
             <w:webHidden/>
           </w:rPr>
-          <w:instrText xml:space="preserve"> PAGEREF _Toc347141321 \h </w:instrText>
+          <w:instrText xml:space="preserve"> PAGEREF _Toc348511540 \h </w:instrText>
         </w:r>
         <w:r>
           <w:rPr>
@@ -1342,7 +1376,7 @@
             <w:noProof/>
             <w:webHidden/>
           </w:rPr>
-          <w:t>5</w:t>
+          <w:t>6</w:t>
         </w:r>
         <w:r>
           <w:rPr>
@@ -1367,7 +1401,7 @@
           <w:szCs w:val="22"/>
         </w:rPr>
       </w:pPr>
-      <w:hyperlink w:anchor="_Toc347141322" w:history="1">
+      <w:hyperlink w:anchor="_Toc348511541" w:history="1">
         <w:r>
           <w:rPr>
             <w:rStyle w:val="Hyperlink"/>
@@ -1410,7 +1444,7 @@
             <w:noProof/>
             <w:webHidden/>
           </w:rPr>
-          <w:instrText xml:space="preserve"> PAGEREF _Toc347141322 \h </w:instrText>
+          <w:instrText xml:space="preserve"> PAGEREF _Toc348511541 \h </w:instrText>
         </w:r>
         <w:r>
           <w:rPr>
@@ -1430,7 +1464,7 @@
             <w:noProof/>
             <w:webHidden/>
           </w:rPr>
-          <w:t>5</w:t>
+          <w:t>6</w:t>
         </w:r>
         <w:r>
           <w:rPr>
@@ -1455,7 +1489,7 @@
           <w:szCs w:val="22"/>
         </w:rPr>
       </w:pPr>
-      <w:hyperlink w:anchor="_Toc347141323" w:history="1">
+      <w:hyperlink w:anchor="_Toc348511542" w:history="1">
         <w:r>
           <w:rPr>
             <w:rStyle w:val="Hyperlink"/>
@@ -1498,7 +1532,7 @@
             <w:noProof/>
             <w:webHidden/>
           </w:rPr>
-          <w:instrText xml:space="preserve"> PAGEREF _Toc347141323 \h </w:instrText>
+          <w:instrText xml:space="preserve"> PAGEREF _Toc348511542 \h </w:instrText>
         </w:r>
         <w:r>
           <w:rPr>
@@ -1518,7 +1552,7 @@
             <w:noProof/>
             <w:webHidden/>
           </w:rPr>
-          <w:t>6</w:t>
+          <w:t>7</w:t>
         </w:r>
         <w:r>
           <w:rPr>
@@ -1543,13 +1577,277 @@
           <w:szCs w:val="22"/>
         </w:rPr>
       </w:pPr>
-      <w:hyperlink w:anchor="_Toc347141324" w:history="1">
+      <w:hyperlink w:anchor="_Toc348511543" w:history="1">
         <w:r>
           <w:rPr>
             <w:rStyle w:val="Hyperlink"/>
             <w:noProof/>
           </w:rPr>
           <w:t>5</w:t>
+        </w:r>
+        <w:r>
+          <w:rPr>
+            <w:rFonts w:asciiTheme="minorHAnsi" w:eastAsiaTheme="minorEastAsia" w:hAnsiTheme="minorHAnsi" w:cstheme="minorBidi"/>
+            <w:noProof/>
+            <w:sz w:val="22"/>
+            <w:szCs w:val="22"/>
+          </w:rPr>
+          <w:tab/>
+        </w:r>
+        <w:r>
+          <w:rPr>
+            <w:rStyle w:val="Hyperlink"/>
+            <w:noProof/>
+          </w:rPr>
+          <w:t>Extra hints</w:t>
+        </w:r>
+        <w:r>
+          <w:rPr>
+            <w:noProof/>
+            <w:webHidden/>
+          </w:rPr>
+          <w:tab/>
+        </w:r>
+        <w:r>
+          <w:rPr>
+            <w:noProof/>
+            <w:webHidden/>
+          </w:rPr>
+          <w:fldChar w:fldCharType="begin"/>
+        </w:r>
+        <w:r>
+          <w:rPr>
+            <w:noProof/>
+            <w:webHidden/>
+          </w:rPr>
+          <w:instrText xml:space="preserve"> PAGEREF _Toc348511543 \h </w:instrText>
+        </w:r>
+        <w:r>
+          <w:rPr>
+            <w:noProof/>
+            <w:webHidden/>
+          </w:rPr>
+        </w:r>
+        <w:r>
+          <w:rPr>
+            <w:noProof/>
+            <w:webHidden/>
+          </w:rPr>
+          <w:fldChar w:fldCharType="separate"/>
+        </w:r>
+        <w:r>
+          <w:rPr>
+            <w:noProof/>
+            <w:webHidden/>
+          </w:rPr>
+          <w:t>8</w:t>
+        </w:r>
+        <w:r>
+          <w:rPr>
+            <w:noProof/>
+            <w:webHidden/>
+          </w:rPr>
+          <w:fldChar w:fldCharType="end"/>
+        </w:r>
+      </w:hyperlink>
+    </w:p>
+    <w:p>
+      <w:pPr>
+        <w:pStyle w:val="TOC2"/>
+        <w:tabs>
+          <w:tab w:val="left" w:pos="880"/>
+          <w:tab w:val="right" w:leader="dot" w:pos="9350"/>
+        </w:tabs>
+        <w:rPr>
+          <w:rFonts w:asciiTheme="minorHAnsi" w:eastAsiaTheme="minorEastAsia" w:hAnsiTheme="minorHAnsi" w:cstheme="minorBidi"/>
+          <w:noProof/>
+          <w:sz w:val="22"/>
+          <w:szCs w:val="22"/>
+        </w:rPr>
+      </w:pPr>
+      <w:hyperlink w:anchor="_Toc348511544" w:history="1">
+        <w:r>
+          <w:rPr>
+            <w:rStyle w:val="Hyperlink"/>
+            <w:noProof/>
+          </w:rPr>
+          <w:t>5.1</w:t>
+        </w:r>
+        <w:r>
+          <w:rPr>
+            <w:rFonts w:asciiTheme="minorHAnsi" w:eastAsiaTheme="minorEastAsia" w:hAnsiTheme="minorHAnsi" w:cstheme="minorBidi"/>
+            <w:noProof/>
+            <w:sz w:val="22"/>
+            <w:szCs w:val="22"/>
+          </w:rPr>
+          <w:tab/>
+        </w:r>
+        <w:r>
+          <w:rPr>
+            <w:rStyle w:val="Hyperlink"/>
+            <w:noProof/>
+          </w:rPr>
+          <w:t>Background processing</w:t>
+        </w:r>
+        <w:r>
+          <w:rPr>
+            <w:noProof/>
+            <w:webHidden/>
+          </w:rPr>
+          <w:tab/>
+        </w:r>
+        <w:r>
+          <w:rPr>
+            <w:noProof/>
+            <w:webHidden/>
+          </w:rPr>
+          <w:fldChar w:fldCharType="begin"/>
+        </w:r>
+        <w:r>
+          <w:rPr>
+            <w:noProof/>
+            <w:webHidden/>
+          </w:rPr>
+          <w:instrText xml:space="preserve"> PAGEREF _Toc348511544 \h </w:instrText>
+        </w:r>
+        <w:r>
+          <w:rPr>
+            <w:noProof/>
+            <w:webHidden/>
+          </w:rPr>
+        </w:r>
+        <w:r>
+          <w:rPr>
+            <w:noProof/>
+            <w:webHidden/>
+          </w:rPr>
+          <w:fldChar w:fldCharType="separate"/>
+        </w:r>
+        <w:r>
+          <w:rPr>
+            <w:noProof/>
+            <w:webHidden/>
+          </w:rPr>
+          <w:t>8</w:t>
+        </w:r>
+        <w:r>
+          <w:rPr>
+            <w:noProof/>
+            <w:webHidden/>
+          </w:rPr>
+          <w:fldChar w:fldCharType="end"/>
+        </w:r>
+      </w:hyperlink>
+    </w:p>
+    <w:p>
+      <w:pPr>
+        <w:pStyle w:val="TOC2"/>
+        <w:tabs>
+          <w:tab w:val="left" w:pos="880"/>
+          <w:tab w:val="right" w:leader="dot" w:pos="9350"/>
+        </w:tabs>
+        <w:rPr>
+          <w:rFonts w:asciiTheme="minorHAnsi" w:eastAsiaTheme="minorEastAsia" w:hAnsiTheme="minorHAnsi" w:cstheme="minorBidi"/>
+          <w:noProof/>
+          <w:sz w:val="22"/>
+          <w:szCs w:val="22"/>
+        </w:rPr>
+      </w:pPr>
+      <w:hyperlink w:anchor="_Toc348511545" w:history="1">
+        <w:r>
+          <w:rPr>
+            <w:rStyle w:val="Hyperlink"/>
+            <w:noProof/>
+          </w:rPr>
+          <w:t>5.2</w:t>
+        </w:r>
+        <w:r>
+          <w:rPr>
+            <w:rFonts w:asciiTheme="minorHAnsi" w:eastAsiaTheme="minorEastAsia" w:hAnsiTheme="minorHAnsi" w:cstheme="minorBidi"/>
+            <w:noProof/>
+            <w:sz w:val="22"/>
+            <w:szCs w:val="22"/>
+          </w:rPr>
+          <w:tab/>
+        </w:r>
+        <w:r>
+          <w:rPr>
+            <w:rStyle w:val="Hyperlink"/>
+            <w:noProof/>
+          </w:rPr>
+          <w:t>Changing linkage rules without re-starting from scratch</w:t>
+        </w:r>
+        <w:r>
+          <w:rPr>
+            <w:noProof/>
+            <w:webHidden/>
+          </w:rPr>
+          <w:tab/>
+        </w:r>
+        <w:r>
+          <w:rPr>
+            <w:noProof/>
+            <w:webHidden/>
+          </w:rPr>
+          <w:fldChar w:fldCharType="begin"/>
+        </w:r>
+        <w:r>
+          <w:rPr>
+            <w:noProof/>
+            <w:webHidden/>
+          </w:rPr>
+          <w:instrText xml:space="preserve"> PAGEREF _Toc348511545 \h </w:instrText>
+        </w:r>
+        <w:r>
+          <w:rPr>
+            <w:noProof/>
+            <w:webHidden/>
+          </w:rPr>
+        </w:r>
+        <w:r>
+          <w:rPr>
+            <w:noProof/>
+            <w:webHidden/>
+          </w:rPr>
+          <w:fldChar w:fldCharType="separate"/>
+        </w:r>
+        <w:r>
+          <w:rPr>
+            <w:noProof/>
+            <w:webHidden/>
+          </w:rPr>
+          <w:t>8</w:t>
+        </w:r>
+        <w:r>
+          <w:rPr>
+            <w:noProof/>
+            <w:webHidden/>
+          </w:rPr>
+          <w:fldChar w:fldCharType="end"/>
+        </w:r>
+      </w:hyperlink>
+    </w:p>
+    <w:p>
+      <w:pPr>
+        <w:pStyle w:val="TOC1"/>
+        <w:tabs>
+          <w:tab w:val="left" w:pos="440"/>
+          <w:tab w:val="right" w:leader="dot" w:pos="9350"/>
+        </w:tabs>
+        <w:rPr>
+          <w:rFonts w:asciiTheme="minorHAnsi" w:eastAsiaTheme="minorEastAsia" w:hAnsiTheme="minorHAnsi" w:cstheme="minorBidi"/>
+          <w:noProof/>
+          <w:sz w:val="22"/>
+          <w:szCs w:val="22"/>
+        </w:rPr>
+      </w:pPr>
+      <w:hyperlink w:anchor="_Toc348511546" w:history="1">
+        <w:r>
+          <w:rPr>
+            <w:rStyle w:val="Hyperlink"/>
+            <w:noProof/>
+          </w:rPr>
+          <w:t>6</w:t>
         </w:r>
         <w:r>
           <w:rPr>
@@ -1586,7 +1884,7 @@
             <w:noProof/>
             <w:webHidden/>
           </w:rPr>
-          <w:instrText xml:space="preserve"> PAGEREF _Toc347141324 \h </w:instrText>
+          <w:instrText xml:space="preserve"> PAGEREF _Toc348511546 \h </w:instrText>
         </w:r>
         <w:r>
           <w:rPr>
@@ -1606,7 +1904,7 @@
             <w:noProof/>
             <w:webHidden/>
           </w:rPr>
-          <w:t>6</w:t>
+          <w:t>8</w:t>
         </w:r>
         <w:r>
           <w:rPr>
@@ -1631,13 +1929,13 @@
           <w:szCs w:val="22"/>
         </w:rPr>
       </w:pPr>
-      <w:hyperlink w:anchor="_Toc347141325" w:history="1">
+      <w:hyperlink w:anchor="_Toc348511547" w:history="1">
         <w:r>
           <w:rPr>
             <w:rStyle w:val="Hyperlink"/>
             <w:noProof/>
           </w:rPr>
-          <w:t>6</w:t>
+          <w:t>7</w:t>
         </w:r>
         <w:r>
           <w:rPr>
@@ -1674,7 +1972,7 @@
             <w:noProof/>
             <w:webHidden/>
           </w:rPr>
-          <w:instrText xml:space="preserve"> PAGEREF _Toc347141325 \h </w:instrText>
+          <w:instrText xml:space="preserve"> PAGEREF _Toc348511547 \h </w:instrText>
         </w:r>
         <w:r>
           <w:rPr>
@@ -1694,7 +1992,7 @@
             <w:noProof/>
             <w:webHidden/>
           </w:rPr>
-          <w:t>7</w:t>
+          <w:t>8</w:t>
         </w:r>
         <w:r>
           <w:rPr>
@@ -1712,25 +2010,21 @@
           <w:ilvl w:val="0"/>
           <w:numId w:val="0"/>
         </w:numPr>
-        <w:ind w:left="432"/>
-      </w:pPr>
-      <w:r>
+      </w:pPr>
+      <w:r>
+        <w:lastRenderedPageBreak/>
         <w:fldChar w:fldCharType="end"/>
-      </w:r>
-      <w:bookmarkStart w:id="1" w:name="_Toc347141317"/>
-      <w:r>
-        <w:br w:type="page"/>
       </w:r>
     </w:p>
     <w:p>
       <w:pPr>
         <w:pStyle w:val="Heading1"/>
       </w:pPr>
-      <w:r>
-        <w:lastRenderedPageBreak/>
+      <w:bookmarkStart w:id="2" w:name="_Toc348511536"/>
+      <w:r>
         <w:t>Introduction</w:t>
       </w:r>
-      <w:bookmarkEnd w:id="1"/>
+      <w:bookmarkEnd w:id="2"/>
     </w:p>
     <w:p>
       <w:pPr>
@@ -1938,11 +2232,11 @@
       <w:pPr>
         <w:pStyle w:val="Heading1"/>
       </w:pPr>
-      <w:bookmarkStart w:id="2" w:name="_Toc347141318"/>
+      <w:bookmarkStart w:id="3" w:name="_Toc348511537"/>
       <w:r>
         <w:t>Installation</w:t>
       </w:r>
-      <w:bookmarkEnd w:id="2"/>
+      <w:bookmarkEnd w:id="3"/>
     </w:p>
     <w:p>
       <w:pPr>
@@ -2259,17 +2553,8 @@
         <w:pStyle w:val="Heading1"/>
         <w:spacing w:after="0"/>
       </w:pPr>
-      <w:bookmarkStart w:id="3" w:name="_Toc347141319"/>
       <w:bookmarkStart w:id="4" w:name="OLE_LINK6"/>
-      <w:r>
-        <w:t xml:space="preserve">Using </w:t>
-      </w:r>
-      <w:r>
-        <w:t>Climate Linkage Mapper</w:t>
-      </w:r>
-      <w:bookmarkEnd w:id="3"/>
-    </w:p>
-    <w:p>
+      <w:bookmarkStart w:id="5" w:name="_Toc348511538"/>
       <w:r>
         <w:rPr>
           <w:noProof/>
@@ -2277,13 +2562,13 @@
         <mc:AlternateContent>
           <mc:Choice Requires="wpg">
             <w:drawing>
-              <wp:anchor distT="0" distB="0" distL="114300" distR="114300" simplePos="0" relativeHeight="251691008" behindDoc="0" locked="0" layoutInCell="1" allowOverlap="1" wp14:anchorId="5F00C504" wp14:editId="5422AA1C">
+              <wp:anchor distT="0" distB="0" distL="114300" distR="114300" simplePos="0" relativeHeight="251691008" behindDoc="0" locked="0" layoutInCell="1" allowOverlap="1" wp14:anchorId="5F00C504" wp14:editId="53646661">
                 <wp:simplePos x="0" y="0"/>
                 <wp:positionH relativeFrom="column">
                   <wp:posOffset>3735070</wp:posOffset>
                 </wp:positionH>
                 <wp:positionV relativeFrom="paragraph">
-                  <wp:posOffset>23495</wp:posOffset>
+                  <wp:posOffset>206375</wp:posOffset>
                 </wp:positionV>
                 <wp:extent cx="2132330" cy="3287395"/>
                 <wp:effectExtent l="0" t="0" r="1270" b="8255"/>
@@ -2403,7 +2688,7 @@
           </mc:Choice>
           <mc:Fallback>
             <w:pict>
-              <v:group id="Group 16" o:spid="_x0000_s1026" style="position:absolute;margin-left:294.1pt;margin-top:1.85pt;width:167.9pt;height:258.85pt;z-index:251691008" coordsize="21323,32873" o:gfxdata="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">
+              <v:group id="Group 16" o:spid="_x0000_s1026" style="position:absolute;left:0;text-align:left;margin-left:294.1pt;margin-top:16.25pt;width:167.9pt;height:258.85pt;z-index:251691008" coordsize="21323,32873" o:gfxdata="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">
                 <v:shapetype id="_x0000_t75" coordsize="21600,21600" o:spt="75" o:preferrelative="t" path="m@4@5l@4@11@9@11@9@5xe" filled="f" stroked="f">
                   <v:stroke joinstyle="miter"/>
                   <v:formulas>
@@ -2445,27 +2730,14 @@
                         <w:r>
                           <w:t xml:space="preserve">Figure </w:t>
                         </w:r>
-                        <w:r>
-                          <w:fldChar w:fldCharType="begin"/>
-                        </w:r>
-                        <w:r>
-                          <w:instrText xml:space="preserve"> SEQ Figure \* ARABIC </w:instrText>
-                        </w:r>
-                        <w:r>
-                          <w:fldChar w:fldCharType="separate"/>
-                        </w:r>
-                        <w:r>
-                          <w:rPr>
-                            <w:noProof/>
-                          </w:rPr>
-                          <w:t>1</w:t>
-                        </w:r>
-                        <w:r>
-                          <w:rPr>
-                            <w:noProof/>
-                          </w:rPr>
-                          <w:fldChar w:fldCharType="end"/>
-                        </w:r>
+                        <w:fldSimple w:instr=" SEQ Figure \* ARABIC ">
+                          <w:r>
+                            <w:rPr>
+                              <w:noProof/>
+                            </w:rPr>
+                            <w:t>1</w:t>
+                          </w:r>
+                        </w:fldSimple>
                         <w:r>
                           <w:rPr>
                             <w:noProof/>
@@ -2486,75 +2758,84 @@
         </mc:AlternateContent>
       </w:r>
       <w:r>
-        <w:t xml:space="preserve">To start </w:t>
+        <w:t xml:space="preserve">Using </w:t>
       </w:r>
       <w:r>
         <w:t>Climate Linkage Mapper</w:t>
       </w:r>
-      <w:r>
-        <w:t xml:space="preserve"> select</w:t>
-      </w:r>
-      <w:r>
-        <w:t xml:space="preserve"> the </w:t>
-      </w:r>
-      <w:r>
-        <w:rPr>
-          <w:i/>
-        </w:rPr>
-        <w:t>Linkage Mapper</w:t>
-      </w:r>
-      <w:r>
-        <w:t xml:space="preserve"> toolbox</w:t>
-      </w:r>
-      <w:r>
-        <w:t xml:space="preserve"> (see Figure 1)</w:t>
-      </w:r>
-      <w:r>
-        <w:t xml:space="preserve"> in ArcGIS</w:t>
-      </w:r>
-      <w:r>
-        <w:t xml:space="preserve">, and click on </w:t>
-      </w:r>
-      <w:r>
-        <w:rPr>
-          <w:i/>
-        </w:rPr>
-        <w:t>Climate Linkage Mapper</w:t>
-      </w:r>
-      <w:r>
-        <w:t>. The dialog</w:t>
-      </w:r>
-      <w:r>
-        <w:t xml:space="preserve"> illustrated in Figure </w:t>
-      </w:r>
-      <w:r>
-        <w:t>2</w:t>
-      </w:r>
-      <w:r>
-        <w:t xml:space="preserve"> should appear.</w:t>
-      </w:r>
-      <w:r>
-        <w:t xml:space="preserve"> A description of each parameter follow</w:t>
-      </w:r>
-      <w:r>
-        <w:t>s</w:t>
-      </w:r>
-      <w:r>
-        <w:t xml:space="preserve"> below.</w:t>
-      </w:r>
+      <w:bookmarkEnd w:id="5"/>
     </w:p>
     <w:p>
+      <w:r>
+        <w:t xml:space="preserve">To start </w:t>
+      </w:r>
+      <w:r>
+        <w:t>Climate Linkage Mapper</w:t>
+      </w:r>
+      <w:r>
+        <w:t xml:space="preserve"> select</w:t>
+      </w:r>
+      <w:r>
+        <w:t xml:space="preserve"> the </w:t>
+      </w:r>
+      <w:r>
+        <w:rPr>
+          <w:i/>
+        </w:rPr>
+        <w:t>Linkage Mapper</w:t>
+      </w:r>
+      <w:r>
+        <w:t xml:space="preserve"> toolbox</w:t>
+      </w:r>
+      <w:r>
+        <w:t xml:space="preserve"> (see Figure 1)</w:t>
+      </w:r>
+      <w:r>
+        <w:t xml:space="preserve"> in ArcGIS</w:t>
+      </w:r>
+      <w:r>
+        <w:t xml:space="preserve">, and click on </w:t>
+      </w:r>
+      <w:r>
+        <w:rPr>
+          <w:i/>
+        </w:rPr>
+        <w:t>Climate Linkage Mapper</w:t>
+      </w:r>
+      <w:r>
+        <w:t>. The dialog</w:t>
+      </w:r>
+      <w:r>
+        <w:t xml:space="preserve"> illustrated in Figure </w:t>
+      </w:r>
+      <w:r>
+        <w:t>2</w:t>
+      </w:r>
+      <w:r>
+        <w:t xml:space="preserve"> should appear.</w:t>
+      </w:r>
+      <w:r>
+        <w:t xml:space="preserve"> A description of each parameter follow</w:t>
+      </w:r>
+      <w:r>
+        <w:t>s</w:t>
+      </w:r>
+      <w:r>
+        <w:t xml:space="preserve"> below.</w:t>
+      </w:r>
+    </w:p>
+    <w:p>
       <w:pPr>
         <w:pStyle w:val="Heading2"/>
       </w:pPr>
-      <w:bookmarkStart w:id="5" w:name="_Toc347141320"/>
+      <w:bookmarkStart w:id="6" w:name="_Toc348511539"/>
       <w:r>
         <w:t>Input data</w:t>
       </w:r>
       <w:r>
         <w:t xml:space="preserve"> requirements</w:t>
       </w:r>
-      <w:bookmarkEnd w:id="5"/>
+      <w:bookmarkEnd w:id="6"/>
     </w:p>
     <w:p/>
     <w:p>
@@ -2671,14 +2952,11 @@
         <w:t xml:space="preserve"> </w:t>
       </w:r>
       <w:r>
+        <w:lastRenderedPageBreak/>
         <w:t xml:space="preserve">output files (e.g. ANBO_LCPs). </w:t>
       </w:r>
       <w:r>
-        <w:t xml:space="preserve">There should be no spaces or special characters anywhere in </w:t>
-      </w:r>
-      <w:r>
-        <w:lastRenderedPageBreak/>
-        <w:t xml:space="preserve">the </w:t>
+        <w:t xml:space="preserve">There should be no spaces or special characters anywhere in the </w:t>
       </w:r>
       <w:r>
         <w:t>folder</w:t>
@@ -2858,27 +3136,14 @@
                         <w:r>
                           <w:t xml:space="preserve">Figure </w:t>
                         </w:r>
-                        <w:r>
-                          <w:fldChar w:fldCharType="begin"/>
-                        </w:r>
-                        <w:r>
-                          <w:instrText xml:space="preserve"> SEQ Figure \* ARABIC </w:instrText>
-                        </w:r>
-                        <w:r>
-                          <w:fldChar w:fldCharType="separate"/>
-                        </w:r>
-                        <w:r>
-                          <w:rPr>
-                            <w:noProof/>
-                          </w:rPr>
-                          <w:t>2</w:t>
-                        </w:r>
-                        <w:r>
-                          <w:rPr>
-                            <w:noProof/>
-                          </w:rPr>
-                          <w:fldChar w:fldCharType="end"/>
-                        </w:r>
+                        <w:fldSimple w:instr=" SEQ Figure \* ARABIC ">
+                          <w:r>
+                            <w:rPr>
+                              <w:noProof/>
+                            </w:rPr>
+                            <w:t>2</w:t>
+                          </w:r>
+                        </w:fldSimple>
                         <w:r>
                           <w:rPr>
                             <w:noProof/>
@@ -3430,6 +3695,7 @@
         <w:rPr>
           <w:b/>
         </w:rPr>
+        <w:lastRenderedPageBreak/>
         <w:t>Number of Connected Nearest Neighbors:</w:t>
       </w:r>
       <w:r>
@@ -3452,7 +3718,6 @@
         <w:rPr>
           <w:b/>
         </w:rPr>
-        <w:lastRenderedPageBreak/>
         <w:t>Nearest Neighbor Measurement Unit:</w:t>
       </w:r>
       <w:r>
@@ -3494,21 +3759,29 @@
       <w:pPr>
         <w:ind w:left="360"/>
       </w:pPr>
+    </w:p>
+    <w:p>
+      <w:pPr>
+        <w:ind w:left="990"/>
+        <w:rPr>
+          <w:i/>
+        </w:rPr>
+      </w:pPr>
       <w:r>
         <w:rPr>
           <w:noProof/>
         </w:rPr>
         <w:drawing>
-          <wp:anchor distT="0" distB="0" distL="114300" distR="114300" simplePos="0" relativeHeight="251678720" behindDoc="1" locked="0" layoutInCell="1" allowOverlap="1" wp14:anchorId="513F66F6" wp14:editId="45936A33">
+          <wp:anchor distT="0" distB="0" distL="114300" distR="114300" simplePos="0" relativeHeight="251678720" behindDoc="1" locked="0" layoutInCell="1" allowOverlap="1" wp14:anchorId="513F66F6" wp14:editId="37CB8566">
             <wp:simplePos x="0" y="0"/>
             <wp:positionH relativeFrom="margin">
-              <wp:posOffset>228600</wp:posOffset>
+              <wp:posOffset>189865</wp:posOffset>
             </wp:positionH>
             <wp:positionV relativeFrom="margin">
-              <wp:posOffset>685800</wp:posOffset>
+              <wp:posOffset>1130935</wp:posOffset>
             </wp:positionV>
             <wp:extent cx="279400" cy="289560"/>
-            <wp:effectExtent l="0" t="0" r="0" b="0"/>
+            <wp:effectExtent l="0" t="0" r="6350" b="0"/>
             <wp:wrapSquare wrapText="bothSides"/>
             <wp:docPr id="3" name="Picture 3"/>
             <wp:cNvGraphicFramePr>
@@ -3561,14 +3834,6 @@
           </wp:anchor>
         </w:drawing>
       </w:r>
-    </w:p>
-    <w:p>
-      <w:pPr>
-        <w:ind w:left="990"/>
-        <w:rPr>
-          <w:i/>
-        </w:rPr>
-      </w:pPr>
       <w:r>
         <w:rPr>
           <w:i/>
@@ -3585,294 +3850,294 @@
         <w:t xml:space="preserve"> can be run once all the parameters are correctly populated and the OK is pressed. Figure 4 in section 4 illustrates a completed tool screen.</w:t>
       </w:r>
     </w:p>
+    <w:p/>
     <w:p>
       <w:pPr>
-        <w:pStyle w:val="Heading2"/>
-      </w:pPr>
-      <w:bookmarkStart w:id="6" w:name="_Toc347141321"/>
-      <w:r>
-        <w:t xml:space="preserve">Running </w:t>
-      </w:r>
-      <w:r>
-        <w:t>from a Python Script</w:t>
-      </w:r>
-      <w:bookmarkEnd w:id="6"/>
+        <w:ind w:left="990"/>
+        <w:rPr>
+          <w:i/>
+        </w:rPr>
+      </w:pPr>
+      <w:r>
+        <w:rPr>
+          <w:noProof/>
+        </w:rPr>
+        <w:drawing>
+          <wp:anchor distT="0" distB="0" distL="114300" distR="114300" simplePos="0" relativeHeight="251699200" behindDoc="1" locked="0" layoutInCell="1" allowOverlap="1" wp14:anchorId="6AA0DFD5" wp14:editId="70972912">
+            <wp:simplePos x="0" y="0"/>
+            <wp:positionH relativeFrom="margin">
+              <wp:posOffset>226695</wp:posOffset>
+            </wp:positionH>
+            <wp:positionV relativeFrom="margin">
+              <wp:posOffset>2351405</wp:posOffset>
+            </wp:positionV>
+            <wp:extent cx="279400" cy="289560"/>
+            <wp:effectExtent l="0" t="0" r="6350" b="0"/>
+            <wp:wrapSquare wrapText="bothSides"/>
+            <wp:docPr id="8" name="Picture 8"/>
+            <wp:cNvGraphicFramePr>
+              <a:graphicFrameLocks xmlns:a="http://schemas.openxmlformats.org/drawingml/2006/main" noChangeAspect="1"/>
+            </wp:cNvGraphicFramePr>
+            <a:graphic xmlns:a="http://schemas.openxmlformats.org/drawingml/2006/main">
+              <a:graphicData uri="http://schemas.openxmlformats.org/drawingml/2006/picture">
+                <pic:pic xmlns:pic="http://schemas.openxmlformats.org/drawingml/2006/picture">
+                  <pic:nvPicPr>
+                    <pic:cNvPr id="0" name="Picture 213"/>
+                    <pic:cNvPicPr>
+                      <a:picLocks noChangeAspect="1" noChangeArrowheads="1"/>
+                    </pic:cNvPicPr>
+                  </pic:nvPicPr>
+                  <pic:blipFill>
+                    <a:blip r:embed="rId22">
+                      <a:extLst>
+                        <a:ext uri="{28A0092B-C50C-407E-A947-70E740481C1C}">
+                          <a14:useLocalDpi xmlns:a14="http://schemas.microsoft.com/office/drawing/2010/main" val="0"/>
+                        </a:ext>
+                      </a:extLst>
+                    </a:blip>
+                    <a:srcRect/>
+                    <a:stretch>
+                      <a:fillRect/>
+                    </a:stretch>
+                  </pic:blipFill>
+                  <pic:spPr bwMode="auto">
+                    <a:xfrm>
+                      <a:off x="0" y="0"/>
+                      <a:ext cx="279400" cy="289560"/>
+                    </a:xfrm>
+                    <a:prstGeom prst="rect">
+                      <a:avLst/>
+                    </a:prstGeom>
+                    <a:noFill/>
+                    <a:ln>
+                      <a:noFill/>
+                    </a:ln>
+                  </pic:spPr>
+                </pic:pic>
+              </a:graphicData>
+            </a:graphic>
+            <wp14:sizeRelH relativeFrom="page">
+              <wp14:pctWidth>0</wp14:pctWidth>
+            </wp14:sizeRelH>
+            <wp14:sizeRelV relativeFrom="page">
+              <wp14:pctHeight>0</wp14:pctHeight>
+            </wp14:sizeRelV>
+          </wp:anchor>
+        </w:drawing>
+      </w:r>
+      <w:r>
+        <w:rPr>
+          <w:noProof/>
+        </w:rPr>
+        <w:drawing>
+          <wp:anchor distT="0" distB="0" distL="114300" distR="114300" simplePos="0" relativeHeight="251697152" behindDoc="1" locked="0" layoutInCell="1" allowOverlap="1" wp14:anchorId="46C2E1FE" wp14:editId="3D649FEB">
+            <wp:simplePos x="0" y="0"/>
+            <wp:positionH relativeFrom="margin">
+              <wp:posOffset>189865</wp:posOffset>
+            </wp:positionH>
+            <wp:positionV relativeFrom="margin">
+              <wp:posOffset>1130935</wp:posOffset>
+            </wp:positionV>
+            <wp:extent cx="279400" cy="289560"/>
+            <wp:effectExtent l="0" t="0" r="6350" b="0"/>
+            <wp:wrapSquare wrapText="bothSides"/>
+            <wp:docPr id="4" name="Picture 4"/>
+            <wp:cNvGraphicFramePr>
+              <a:graphicFrameLocks xmlns:a="http://schemas.openxmlformats.org/drawingml/2006/main" noChangeAspect="1"/>
+            </wp:cNvGraphicFramePr>
+            <a:graphic xmlns:a="http://schemas.openxmlformats.org/drawingml/2006/main">
+              <a:graphicData uri="http://schemas.openxmlformats.org/drawingml/2006/picture">
+                <pic:pic xmlns:pic="http://schemas.openxmlformats.org/drawingml/2006/picture">
+                  <pic:nvPicPr>
+                    <pic:cNvPr id="0" name="Picture 213"/>
+                    <pic:cNvPicPr>
+                      <a:picLocks noChangeAspect="1" noChangeArrowheads="1"/>
+                    </pic:cNvPicPr>
+                  </pic:nvPicPr>
+                  <pic:blipFill>
+                    <a:blip r:embed="rId22">
+                      <a:extLst>
+                        <a:ext uri="{28A0092B-C50C-407E-A947-70E740481C1C}">
+                          <a14:useLocalDpi xmlns:a14="http://schemas.microsoft.com/office/drawing/2010/main" val="0"/>
+                        </a:ext>
+                      </a:extLst>
+                    </a:blip>
+                    <a:srcRect/>
+                    <a:stretch>
+                      <a:fillRect/>
+                    </a:stretch>
+                  </pic:blipFill>
+                  <pic:spPr bwMode="auto">
+                    <a:xfrm>
+                      <a:off x="0" y="0"/>
+                      <a:ext cx="279400" cy="289560"/>
+                    </a:xfrm>
+                    <a:prstGeom prst="rect">
+                      <a:avLst/>
+                    </a:prstGeom>
+                    <a:noFill/>
+                    <a:ln>
+                      <a:noFill/>
+                    </a:ln>
+                  </pic:spPr>
+                </pic:pic>
+              </a:graphicData>
+            </a:graphic>
+            <wp14:sizeRelH relativeFrom="page">
+              <wp14:pctWidth>0</wp14:pctWidth>
+            </wp14:sizeRelH>
+            <wp14:sizeRelV relativeFrom="page">
+              <wp14:pctHeight>0</wp14:pctHeight>
+            </wp14:sizeRelV>
+          </wp:anchor>
+        </w:drawing>
+      </w:r>
+      <w:r>
+        <w:rPr>
+          <w:i/>
+        </w:rPr>
+        <w:t xml:space="preserve">If you get a conflict between ArcGIS and GRASS, you should first try running Climate Linkage Mapper in the background.  </w:t>
+      </w:r>
+      <w:r>
+        <w:rPr>
+          <w:i/>
+        </w:rPr>
+        <w:t>See section 5 below.</w:t>
+      </w:r>
     </w:p>
     <w:p>
       <w:pPr>
-        <w:rPr>
-          <w:i/>
-        </w:rPr>
-      </w:pPr>
-      <w:r>
-        <w:t>Climate Linkage Mapper</w:t>
-      </w:r>
-      <w:r>
-        <w:t xml:space="preserve"> can also be invoked programmatically outside of ArcGIS Desktop, a</w:t>
-      </w:r>
-      <w:r>
-        <w:t xml:space="preserve">lthough </w:t>
-      </w:r>
-      <w:r>
-        <w:t xml:space="preserve">there </w:t>
-      </w:r>
-      <w:r>
-        <w:t xml:space="preserve">are many advantages in running </w:t>
-      </w:r>
-      <w:r>
-        <w:t xml:space="preserve">it </w:t>
-      </w:r>
-      <w:r>
-        <w:t>within ArcGIS</w:t>
-      </w:r>
-      <w:r>
-        <w:t>.</w:t>
-      </w:r>
-      <w:r>
-        <w:t xml:space="preserve"> The tool is written in Python and </w:t>
-      </w:r>
-      <w:r>
-        <w:t>can be initiated</w:t>
-      </w:r>
-      <w:r>
-        <w:t xml:space="preserve"> </w:t>
-      </w:r>
-      <w:r>
-        <w:t>by calling</w:t>
-      </w:r>
-      <w:r>
-        <w:t xml:space="preserve"> </w:t>
-      </w:r>
-      <w:r>
-        <w:rPr>
-          <w:i/>
-        </w:rPr>
-        <w:t>cc_main.py</w:t>
-      </w:r>
-      <w:r>
-        <w:t xml:space="preserve"> (</w:t>
-      </w:r>
-      <w:r>
-        <w:t>in the Linkage Mapper scripts folder</w:t>
-      </w:r>
-      <w:r>
-        <w:t>)</w:t>
-      </w:r>
-      <w:r>
-        <w:t xml:space="preserve"> with </w:t>
-      </w:r>
-      <w:r>
-        <w:t xml:space="preserve">the </w:t>
-      </w:r>
-      <w:r>
-        <w:t xml:space="preserve">appropriate input parameters. An example Python script, </w:t>
-      </w:r>
-      <w:r>
-        <w:rPr>
-          <w:i/>
-        </w:rPr>
-        <w:t>CC Run Script.py</w:t>
-      </w:r>
-      <w:r>
-        <w:t xml:space="preserve">, in the Linkage Mapper demo folder illustrates one way of running the </w:t>
-      </w:r>
-      <w:r>
-        <w:t>Climate Linkage Mapper</w:t>
-      </w:r>
-      <w:r>
-        <w:t xml:space="preserve"> tool outside of ArcGIS.</w:t>
-      </w:r>
-    </w:p>
-    <w:p>
-      <w:pPr>
-        <w:ind w:left="720" w:hanging="720"/>
-        <w:rPr>
-          <w:i/>
-        </w:rPr>
-      </w:pPr>
-    </w:p>
-    <w:p>
-      <w:pPr>
         <w:pStyle w:val="Heading2"/>
       </w:pPr>
-      <w:bookmarkStart w:id="7" w:name="_Toc347141322"/>
-      <w:bookmarkEnd w:id="4"/>
-      <w:r>
-        <w:t>Processing Steps</w:t>
+      <w:bookmarkStart w:id="7" w:name="_Toc348511540"/>
+      <w:r>
+        <w:t xml:space="preserve">Running </w:t>
+      </w:r>
+      <w:r>
+        <w:t>from a Python Script</w:t>
       </w:r>
       <w:bookmarkEnd w:id="7"/>
     </w:p>
     <w:p>
       <w:pPr>
         <w:rPr>
-          <w:noProof/>
-        </w:rPr>
-      </w:pPr>
-      <w:r>
-        <w:rPr>
-          <w:noProof/>
-        </w:rPr>
-        <w:t xml:space="preserve">To generate climate corridors </w:t>
-      </w:r>
-      <w:r>
-        <w:rPr>
-          <w:noProof/>
-        </w:rPr>
+          <w:i/>
+        </w:rPr>
+      </w:pPr>
+      <w:r>
         <w:t>Climate Linkage Mapper</w:t>
       </w:r>
       <w:r>
-        <w:rPr>
-          <w:noProof/>
-        </w:rPr>
+        <w:t xml:space="preserve"> can also be invoked programmatically outside of ArcGIS Desktop, a</w:t>
+      </w:r>
+      <w:r>
+        <w:t xml:space="preserve">lthough </w:t>
+      </w:r>
+      <w:r>
+        <w:t xml:space="preserve">there </w:t>
+      </w:r>
+      <w:r>
+        <w:t xml:space="preserve">are many advantages in running </w:t>
+      </w:r>
+      <w:r>
+        <w:t xml:space="preserve">it </w:t>
+      </w:r>
+      <w:r>
+        <w:t>within ArcGIS</w:t>
+      </w:r>
+      <w:r>
+        <w:t>.</w:t>
+      </w:r>
+      <w:r>
+        <w:t xml:space="preserve"> The tool is written in Python and </w:t>
+      </w:r>
+      <w:r>
+        <w:t>can be initiated</w:t>
+      </w:r>
+      <w:r>
         <w:t xml:space="preserve"> </w:t>
       </w:r>
       <w:r>
-        <w:rPr>
-          <w:noProof/>
-        </w:rPr>
-        <w:t>runs through</w:t>
-      </w:r>
-      <w:r>
-        <w:rPr>
-          <w:noProof/>
-        </w:rPr>
+        <w:t>by calling</w:t>
+      </w:r>
+      <w:r>
         <w:t xml:space="preserve"> </w:t>
       </w:r>
       <w:r>
         <w:rPr>
-          <w:noProof/>
-        </w:rPr>
-        <w:t>a series</w:t>
-      </w:r>
-      <w:r>
-        <w:rPr>
-          <w:noProof/>
-        </w:rPr>
-        <w:t xml:space="preserve"> </w:t>
-      </w:r>
-      <w:r>
-        <w:rPr>
-          <w:noProof/>
-        </w:rPr>
-        <w:t xml:space="preserve">of </w:t>
-      </w:r>
-      <w:r>
-        <w:rPr>
-          <w:noProof/>
-        </w:rPr>
-        <w:t>computational steps</w:t>
-      </w:r>
-      <w:r>
-        <w:rPr>
-          <w:noProof/>
-        </w:rPr>
-        <w:t>. Some</w:t>
-      </w:r>
-      <w:r>
-        <w:rPr>
-          <w:noProof/>
-        </w:rPr>
-        <w:t xml:space="preserve"> </w:t>
-      </w:r>
-      <w:r>
-        <w:rPr>
-          <w:noProof/>
-        </w:rPr>
-        <w:t xml:space="preserve">of these </w:t>
-      </w:r>
-      <w:r>
-        <w:rPr>
-          <w:noProof/>
-        </w:rPr>
-        <w:t>steps</w:t>
-      </w:r>
-      <w:r>
-        <w:rPr>
-          <w:noProof/>
-        </w:rPr>
-        <w:t xml:space="preserve"> are logged and reported in the tool’s </w:t>
-      </w:r>
-      <w:r>
-        <w:rPr>
           <w:i/>
-          <w:noProof/>
-        </w:rPr>
-        <w:t>Details</w:t>
-      </w:r>
-      <w:r>
-        <w:rPr>
-          <w:noProof/>
-        </w:rPr>
-        <w:t xml:space="preserve"> window (see Figure 3).</w:t>
-      </w:r>
-      <w:r>
-        <w:rPr>
-          <w:noProof/>
-        </w:rPr>
-        <w:t xml:space="preserve"> These can be helpful in monitoring the tools progress and identifying problems.</w:t>
-      </w:r>
-      <w:r>
-        <w:rPr>
-          <w:noProof/>
-        </w:rPr>
-        <w:t xml:space="preserve"> The main steps are listed below along </w:t>
-      </w:r>
-      <w:r>
-        <w:rPr>
-          <w:noProof/>
-        </w:rPr>
-        <w:t xml:space="preserve">with </w:t>
-      </w:r>
-      <w:r>
-        <w:rPr>
-          <w:noProof/>
-        </w:rPr>
-        <w:t>a brief description of the action they carrying out:</w:t>
+        </w:rPr>
+        <w:t>cc_main.py</w:t>
+      </w:r>
+      <w:r>
+        <w:t xml:space="preserve"> (</w:t>
+      </w:r>
+      <w:r>
+        <w:t>in the Linkage Mapper scripts folder</w:t>
+      </w:r>
+      <w:r>
+        <w:t>)</w:t>
+      </w:r>
+      <w:r>
+        <w:t xml:space="preserve"> with </w:t>
+      </w:r>
+      <w:r>
+        <w:t xml:space="preserve">the </w:t>
+      </w:r>
+      <w:r>
+        <w:t xml:space="preserve">appropriate input parameters. An example Python script, </w:t>
+      </w:r>
+      <w:r>
+        <w:rPr>
+          <w:i/>
+        </w:rPr>
+        <w:t>CC Run Script.py</w:t>
+      </w:r>
+      <w:r>
+        <w:t xml:space="preserve">, in the Linkage Mapper demo folder illustrates one way of running the </w:t>
+      </w:r>
+      <w:r>
+        <w:t>Climate Linkage Mapper</w:t>
+      </w:r>
+      <w:r>
+        <w:t xml:space="preserve"> tool outside of ArcGIS.</w:t>
       </w:r>
     </w:p>
     <w:p>
       <w:pPr>
-        <w:pStyle w:val="Default"/>
-        <w:ind w:left="720"/>
-        <w:rPr>
-          <w:rFonts w:ascii="Times New Roman" w:hAnsi="Times New Roman" w:cs="Times New Roman"/>
-          <w:b/>
-          <w:color w:val="auto"/>
-        </w:rPr>
-      </w:pPr>
+        <w:pStyle w:val="Heading2"/>
+      </w:pPr>
+      <w:bookmarkStart w:id="8" w:name="_Toc348511541"/>
+      <w:bookmarkEnd w:id="4"/>
+      <w:r>
+        <w:t>Processing Steps</w:t>
+      </w:r>
+      <w:bookmarkEnd w:id="8"/>
     </w:p>
     <w:p>
       <w:pPr>
-        <w:pStyle w:val="Default"/>
-        <w:numPr>
-          <w:ilvl w:val="0"/>
-          <w:numId w:val="47"/>
-        </w:numPr>
-        <w:rPr>
-          <w:rFonts w:ascii="Times New Roman" w:hAnsi="Times New Roman" w:cs="Times New Roman"/>
-          <w:color w:val="auto"/>
-        </w:rPr>
-      </w:pPr>
-      <w:r>
-        <w:rPr>
-          <w:rFonts w:ascii="Times New Roman" w:hAnsi="Times New Roman" w:cs="Times New Roman"/>
+        <w:rPr>
+          <w:noProof/>
+        </w:rPr>
+      </w:pPr>
+      <w:r>
+        <w:rPr>
           <w:b/>
           <w:noProof/>
-          <w:color w:val="auto"/>
         </w:rPr>
         <mc:AlternateContent>
           <mc:Choice Requires="wpg">
             <w:drawing>
-              <wp:anchor distT="0" distB="0" distL="114300" distR="114300" simplePos="0" relativeHeight="251686912" behindDoc="0" locked="0" layoutInCell="1" allowOverlap="1" wp14:anchorId="399EB238" wp14:editId="435DEED5">
+              <wp:anchor distT="0" distB="0" distL="114300" distR="114300" simplePos="0" relativeHeight="251686912" behindDoc="0" locked="0" layoutInCell="1" allowOverlap="1" wp14:anchorId="399EB238" wp14:editId="38B66962">
                 <wp:simplePos x="0" y="0"/>
                 <wp:positionH relativeFrom="column">
-                  <wp:posOffset>3390265</wp:posOffset>
+                  <wp:posOffset>3467100</wp:posOffset>
                 </wp:positionH>
                 <wp:positionV relativeFrom="paragraph">
-                  <wp:posOffset>54610</wp:posOffset>
+                  <wp:posOffset>1270</wp:posOffset>
                 </wp:positionV>
                 <wp:extent cx="2524125" cy="3154680"/>
-                <wp:effectExtent l="0" t="0" r="0" b="0"/>
+                <wp:effectExtent l="0" t="0" r="9525" b="7620"/>
                 <wp:wrapSquare wrapText="bothSides"/>
                 <wp:docPr id="12" name="Group 12"/>
                 <wp:cNvGraphicFramePr/>
@@ -3991,7 +4256,7 @@
           </mc:Choice>
           <mc:Fallback>
             <w:pict>
-              <v:group id="Group 12" o:spid="_x0000_s1032" style="position:absolute;left:0;text-align:left;margin-left:266.95pt;margin-top:4.3pt;width:198.75pt;height:248.4pt;z-index:251686912" coordsize="25241,31546" o:gfxdata="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">
+              <v:group id="Group 12" o:spid="_x0000_s1032" style="position:absolute;margin-left:273pt;margin-top:.1pt;width:198.75pt;height:248.4pt;z-index:251686912" coordsize="25241,31546" o:gfxdata="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">
                 <v:shape id="Picture 17" o:spid="_x0000_s1033" type="#_x0000_t75" style="position:absolute;width:25241;height:28397;visibility:visible;mso-wrap-style:square" o:gfxdata="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">
                   <v:imagedata r:id="rId24" o:title=""/>
                   <v:path arrowok="t"/>
@@ -4012,27 +4277,14 @@
                         <w:r>
                           <w:t xml:space="preserve">Figure </w:t>
                         </w:r>
-                        <w:r>
-                          <w:fldChar w:fldCharType="begin"/>
-                        </w:r>
-                        <w:r>
-                          <w:instrText xml:space="preserve"> SEQ Figure \* ARABIC </w:instrText>
-                        </w:r>
-                        <w:r>
-                          <w:fldChar w:fldCharType="separate"/>
-                        </w:r>
-                        <w:r>
-                          <w:rPr>
-                            <w:noProof/>
-                          </w:rPr>
-                          <w:t>3</w:t>
-                        </w:r>
-                        <w:r>
-                          <w:rPr>
-                            <w:noProof/>
-                          </w:rPr>
-                          <w:fldChar w:fldCharType="end"/>
-                        </w:r>
+                        <w:fldSimple w:instr=" SEQ Figure \* ARABIC ">
+                          <w:r>
+                            <w:rPr>
+                              <w:noProof/>
+                            </w:rPr>
+                            <w:t>3</w:t>
+                          </w:r>
+                        </w:fldSimple>
                         <w:r>
                           <w:rPr>
                             <w:noProof/>
@@ -4054,74 +4306,136 @@
       </w:r>
       <w:r>
         <w:rPr>
+          <w:noProof/>
+        </w:rPr>
+        <w:t xml:space="preserve">To generate climate corridors </w:t>
+      </w:r>
+      <w:r>
+        <w:rPr>
+          <w:noProof/>
+        </w:rPr>
+        <w:t>Climate Linkage Mapper</w:t>
+      </w:r>
+      <w:r>
+        <w:rPr>
+          <w:noProof/>
+        </w:rPr>
+        <w:t xml:space="preserve"> </w:t>
+      </w:r>
+      <w:r>
+        <w:rPr>
+          <w:noProof/>
+        </w:rPr>
+        <w:t>runs through</w:t>
+      </w:r>
+      <w:r>
+        <w:rPr>
+          <w:noProof/>
+        </w:rPr>
+        <w:t xml:space="preserve"> </w:t>
+      </w:r>
+      <w:r>
+        <w:rPr>
+          <w:noProof/>
+        </w:rPr>
+        <w:t>a series</w:t>
+      </w:r>
+      <w:r>
+        <w:rPr>
+          <w:noProof/>
+        </w:rPr>
+        <w:t xml:space="preserve"> </w:t>
+      </w:r>
+      <w:r>
+        <w:rPr>
+          <w:noProof/>
+        </w:rPr>
+        <w:t xml:space="preserve">of </w:t>
+      </w:r>
+      <w:r>
+        <w:rPr>
+          <w:noProof/>
+        </w:rPr>
+        <w:t>computational steps</w:t>
+      </w:r>
+      <w:r>
+        <w:rPr>
+          <w:noProof/>
+        </w:rPr>
+        <w:t>. Some</w:t>
+      </w:r>
+      <w:r>
+        <w:rPr>
+          <w:noProof/>
+        </w:rPr>
+        <w:t xml:space="preserve"> </w:t>
+      </w:r>
+      <w:r>
+        <w:rPr>
+          <w:noProof/>
+        </w:rPr>
+        <w:t xml:space="preserve">of these </w:t>
+      </w:r>
+      <w:r>
+        <w:rPr>
+          <w:noProof/>
+        </w:rPr>
+        <w:t>steps</w:t>
+      </w:r>
+      <w:r>
+        <w:rPr>
+          <w:noProof/>
+        </w:rPr>
+        <w:t xml:space="preserve"> are logged and reported in the tool’s </w:t>
+      </w:r>
+      <w:r>
+        <w:rPr>
+          <w:i/>
+          <w:noProof/>
+        </w:rPr>
+        <w:t>Details</w:t>
+      </w:r>
+      <w:r>
+        <w:rPr>
+          <w:noProof/>
+        </w:rPr>
+        <w:t xml:space="preserve"> window (see Figure 3).</w:t>
+      </w:r>
+      <w:r>
+        <w:rPr>
+          <w:noProof/>
+        </w:rPr>
+        <w:t xml:space="preserve"> These can be helpful in monitoring the tools progress and identifying problems.</w:t>
+      </w:r>
+      <w:r>
+        <w:rPr>
+          <w:noProof/>
+        </w:rPr>
+        <w:t xml:space="preserve"> The main steps are listed below along </w:t>
+      </w:r>
+      <w:r>
+        <w:rPr>
+          <w:noProof/>
+        </w:rPr>
+        <w:t xml:space="preserve">with </w:t>
+      </w:r>
+      <w:r>
+        <w:rPr>
+          <w:noProof/>
+        </w:rPr>
+        <w:t>a brief description of the action they carrying out:</w:t>
+      </w:r>
+    </w:p>
+    <w:p>
+      <w:pPr>
+        <w:pStyle w:val="Default"/>
+        <w:ind w:left="720"/>
+        <w:rPr>
           <w:rFonts w:ascii="Times New Roman" w:hAnsi="Times New Roman" w:cs="Times New Roman"/>
           <w:b/>
           <w:color w:val="auto"/>
         </w:rPr>
-        <w:t>Copy</w:t>
-      </w:r>
-      <w:r>
-        <w:rPr>
-          <w:rFonts w:ascii="Times New Roman" w:hAnsi="Times New Roman" w:cs="Times New Roman"/>
-          <w:b/>
-          <w:color w:val="auto"/>
-        </w:rPr>
-        <w:t xml:space="preserve"> </w:t>
-      </w:r>
-      <w:r>
-        <w:rPr>
-          <w:rFonts w:ascii="Times New Roman" w:hAnsi="Times New Roman" w:cs="Times New Roman"/>
-          <w:b/>
-          <w:color w:val="auto"/>
-        </w:rPr>
-        <w:t xml:space="preserve">spatial </w:t>
-      </w:r>
-      <w:r>
-        <w:rPr>
-          <w:rFonts w:ascii="Times New Roman" w:hAnsi="Times New Roman" w:cs="Times New Roman"/>
-          <w:b/>
-          <w:color w:val="auto"/>
-        </w:rPr>
-        <w:t>data</w:t>
-      </w:r>
-      <w:r>
-        <w:rPr>
-          <w:rFonts w:ascii="Times New Roman" w:hAnsi="Times New Roman" w:cs="Times New Roman"/>
-          <w:b/>
-          <w:color w:val="auto"/>
-        </w:rPr>
-        <w:t xml:space="preserve">: </w:t>
-      </w:r>
-      <w:r>
-        <w:rPr>
-          <w:rFonts w:ascii="Times New Roman" w:hAnsi="Times New Roman" w:cs="Times New Roman"/>
-          <w:color w:val="auto"/>
-        </w:rPr>
-        <w:t xml:space="preserve">The tool copies the spatial inputs into the </w:t>
-      </w:r>
-      <w:proofErr w:type="spellStart"/>
-      <w:r>
-        <w:rPr>
-          <w:rFonts w:ascii="Times New Roman" w:hAnsi="Times New Roman" w:cs="Times New Roman"/>
-          <w:color w:val="auto"/>
-        </w:rPr>
-        <w:t>clm_corr</w:t>
-      </w:r>
-      <w:proofErr w:type="spellEnd"/>
-      <w:r>
-        <w:rPr>
-          <w:rFonts w:ascii="Times New Roman" w:hAnsi="Times New Roman" w:cs="Times New Roman"/>
-          <w:color w:val="auto"/>
-        </w:rPr>
-        <w:t xml:space="preserve"> folder within the project folder</w:t>
-      </w:r>
-      <w:r>
-        <w:rPr>
-          <w:rFonts w:ascii="Times New Roman" w:hAnsi="Times New Roman" w:cs="Times New Roman"/>
-          <w:color w:val="auto"/>
-        </w:rPr>
-        <w:t xml:space="preserve"> and, if necessary, reduces their extent.</w:t>
-      </w:r>
+      </w:pPr>
     </w:p>
     <w:p>
       <w:pPr>
@@ -4141,7 +4455,7 @@
           <w:b/>
           <w:color w:val="auto"/>
         </w:rPr>
-        <w:t>Calculate</w:t>
+        <w:t>Copy</w:t>
       </w:r>
       <w:r>
         <w:rPr>
@@ -4149,7 +4463,7 @@
           <w:b/>
           <w:color w:val="auto"/>
         </w:rPr>
-        <w:t xml:space="preserve"> zonal statistics</w:t>
+        <w:t xml:space="preserve"> </w:t>
       </w:r>
       <w:r>
         <w:rPr>
@@ -4157,6 +4471,22 @@
           <w:b/>
           <w:color w:val="auto"/>
         </w:rPr>
+        <w:t xml:space="preserve">spatial </w:t>
+      </w:r>
+      <w:r>
+        <w:rPr>
+          <w:rFonts w:ascii="Times New Roman" w:hAnsi="Times New Roman" w:cs="Times New Roman"/>
+          <w:b/>
+          <w:color w:val="auto"/>
+        </w:rPr>
+        <w:t>data</w:t>
+      </w:r>
+      <w:r>
+        <w:rPr>
+          <w:rFonts w:ascii="Times New Roman" w:hAnsi="Times New Roman" w:cs="Times New Roman"/>
+          <w:b/>
+          <w:color w:val="auto"/>
+        </w:rPr>
         <w:t xml:space="preserve">: </w:t>
       </w:r>
       <w:r>
@@ -4164,64 +4494,30 @@
           <w:rFonts w:ascii="Times New Roman" w:hAnsi="Times New Roman" w:cs="Times New Roman"/>
           <w:color w:val="auto"/>
         </w:rPr>
-        <w:t xml:space="preserve">To </w:t>
-      </w:r>
+        <w:t xml:space="preserve">The tool copies the spatial inputs into the </w:t>
+      </w:r>
+      <w:proofErr w:type="spellStart"/>
       <w:r>
         <w:rPr>
           <w:rFonts w:ascii="Times New Roman" w:hAnsi="Times New Roman" w:cs="Times New Roman"/>
           <w:color w:val="auto"/>
         </w:rPr>
-        <w:t>get</w:t>
-      </w:r>
+        <w:t>clm_corr</w:t>
+      </w:r>
+      <w:proofErr w:type="spellEnd"/>
       <w:r>
         <w:rPr>
           <w:rFonts w:ascii="Times New Roman" w:hAnsi="Times New Roman" w:cs="Times New Roman"/>
           <w:color w:val="auto"/>
         </w:rPr>
-        <w:t xml:space="preserve"> </w:t>
+        <w:t xml:space="preserve"> folder within the project folder</w:t>
       </w:r>
       <w:r>
         <w:rPr>
           <w:rFonts w:ascii="Times New Roman" w:hAnsi="Times New Roman" w:cs="Times New Roman"/>
           <w:color w:val="auto"/>
         </w:rPr>
-        <w:t>a statistical summary</w:t>
-      </w:r>
-      <w:r>
-        <w:rPr>
-          <w:rFonts w:ascii="Times New Roman" w:hAnsi="Times New Roman" w:cs="Times New Roman"/>
-          <w:color w:val="auto"/>
-        </w:rPr>
-        <w:t xml:space="preserve"> of</w:t>
-      </w:r>
-      <w:r>
-        <w:rPr>
-          <w:rFonts w:ascii="Times New Roman" w:hAnsi="Times New Roman" w:cs="Times New Roman"/>
-          <w:color w:val="auto"/>
-        </w:rPr>
-        <w:t xml:space="preserve"> climate values in each core area the tool calls </w:t>
-      </w:r>
-      <w:r>
-        <w:rPr>
-          <w:rFonts w:ascii="Times New Roman" w:hAnsi="Times New Roman" w:cs="Times New Roman"/>
-          <w:color w:val="auto"/>
-        </w:rPr>
-        <w:t xml:space="preserve">ArcGIS’s </w:t>
-      </w:r>
-      <w:r>
-        <w:rPr>
-          <w:rFonts w:ascii="Times New Roman" w:hAnsi="Times New Roman" w:cs="Times New Roman"/>
-          <w:i/>
-          <w:color w:val="auto"/>
-        </w:rPr>
-        <w:t>Zonal Statistics as Table</w:t>
-      </w:r>
-      <w:r>
-        <w:rPr>
-          <w:rFonts w:ascii="Times New Roman" w:hAnsi="Times New Roman" w:cs="Times New Roman"/>
-          <w:color w:val="auto"/>
-        </w:rPr>
-        <w:t xml:space="preserve"> function. </w:t>
+        <w:t xml:space="preserve"> and, if necessary, reduces their extent.</w:t>
       </w:r>
     </w:p>
     <w:p>
@@ -4242,7 +4538,7 @@
           <w:b/>
           <w:color w:val="auto"/>
         </w:rPr>
-        <w:t>Create</w:t>
+        <w:t>Calculate</w:t>
       </w:r>
       <w:r>
         <w:rPr>
@@ -4250,7 +4546,7 @@
           <w:b/>
           <w:color w:val="auto"/>
         </w:rPr>
-        <w:t xml:space="preserve"> core pa</w:t>
+        <w:t xml:space="preserve"> zonal statistics</w:t>
       </w:r>
       <w:r>
         <w:rPr>
@@ -4258,38 +4554,71 @@
           <w:b/>
           <w:color w:val="auto"/>
         </w:rPr>
-        <w:t>i</w:t>
-      </w:r>
-      <w:r>
-        <w:rPr>
-          <w:rFonts w:ascii="Times New Roman" w:hAnsi="Times New Roman" w:cs="Times New Roman"/>
-          <w:b/>
-          <w:color w:val="auto"/>
-        </w:rPr>
-        <w:t>ring table</w:t>
-      </w:r>
-      <w:r>
-        <w:rPr>
-          <w:rFonts w:ascii="Times New Roman" w:hAnsi="Times New Roman" w:cs="Times New Roman"/>
-          <w:b/>
-          <w:color w:val="auto"/>
-        </w:rPr>
-        <w:t>:</w:t>
-      </w:r>
-      <w:r>
-        <w:rPr>
-          <w:rFonts w:ascii="Times New Roman" w:hAnsi="Times New Roman" w:cs="Times New Roman"/>
-          <w:b/>
-          <w:color w:val="auto"/>
-        </w:rPr>
-        <w:t xml:space="preserve"> </w:t>
+        <w:t xml:space="preserve">: </w:t>
       </w:r>
       <w:r>
         <w:rPr>
           <w:rFonts w:ascii="Times New Roman" w:hAnsi="Times New Roman" w:cs="Times New Roman"/>
           <w:color w:val="auto"/>
         </w:rPr>
-        <w:t>A unique set of core to core pairings are created. For example if you have 3 cores, you end up with 3 core pairings – (Core1-Core2, Core1-Core3, Core2-Core2).</w:t>
+        <w:t xml:space="preserve">To </w:t>
+      </w:r>
+      <w:r>
+        <w:rPr>
+          <w:rFonts w:ascii="Times New Roman" w:hAnsi="Times New Roman" w:cs="Times New Roman"/>
+          <w:color w:val="auto"/>
+        </w:rPr>
+        <w:t>get</w:t>
+      </w:r>
+      <w:r>
+        <w:rPr>
+          <w:rFonts w:ascii="Times New Roman" w:hAnsi="Times New Roman" w:cs="Times New Roman"/>
+          <w:color w:val="auto"/>
+        </w:rPr>
+        <w:t xml:space="preserve"> </w:t>
+      </w:r>
+      <w:r>
+        <w:rPr>
+          <w:rFonts w:ascii="Times New Roman" w:hAnsi="Times New Roman" w:cs="Times New Roman"/>
+          <w:color w:val="auto"/>
+        </w:rPr>
+        <w:t>a statistical summary</w:t>
+      </w:r>
+      <w:r>
+        <w:rPr>
+          <w:rFonts w:ascii="Times New Roman" w:hAnsi="Times New Roman" w:cs="Times New Roman"/>
+          <w:color w:val="auto"/>
+        </w:rPr>
+        <w:t xml:space="preserve"> of</w:t>
+      </w:r>
+      <w:r>
+        <w:rPr>
+          <w:rFonts w:ascii="Times New Roman" w:hAnsi="Times New Roman" w:cs="Times New Roman"/>
+          <w:color w:val="auto"/>
+        </w:rPr>
+        <w:t xml:space="preserve"> climate values in each core area the tool calls </w:t>
+      </w:r>
+      <w:r>
+        <w:rPr>
+          <w:rFonts w:ascii="Times New Roman" w:hAnsi="Times New Roman" w:cs="Times New Roman"/>
+          <w:color w:val="auto"/>
+        </w:rPr>
+        <w:t xml:space="preserve">ArcGIS’s </w:t>
+      </w:r>
+      <w:r>
+        <w:rPr>
+          <w:rFonts w:ascii="Times New Roman" w:hAnsi="Times New Roman" w:cs="Times New Roman"/>
+          <w:i/>
+          <w:color w:val="auto"/>
+        </w:rPr>
+        <w:t>Zonal Statistics as Table</w:t>
+      </w:r>
+      <w:r>
+        <w:rPr>
+          <w:rFonts w:ascii="Times New Roman" w:hAnsi="Times New Roman" w:cs="Times New Roman"/>
+          <w:color w:val="auto"/>
+        </w:rPr>
+        <w:t xml:space="preserve"> function. </w:t>
       </w:r>
     </w:p>
     <w:p>
@@ -4310,7 +4639,7 @@
           <w:b/>
           <w:color w:val="auto"/>
         </w:rPr>
-        <w:t>Limit</w:t>
+        <w:t>Create</w:t>
       </w:r>
       <w:r>
         <w:rPr>
@@ -4318,7 +4647,7 @@
           <w:b/>
           <w:color w:val="auto"/>
         </w:rPr>
-        <w:t xml:space="preserve"> cores based upon clima</w:t>
+        <w:t xml:space="preserve"> core pa</w:t>
       </w:r>
       <w:r>
         <w:rPr>
@@ -4326,7 +4655,7 @@
           <w:b/>
           <w:color w:val="auto"/>
         </w:rPr>
-        <w:t xml:space="preserve">te </w:t>
+        <w:t>i</w:t>
       </w:r>
       <w:r>
         <w:rPr>
@@ -4334,7 +4663,7 @@
           <w:b/>
           <w:color w:val="auto"/>
         </w:rPr>
-        <w:t>threshold</w:t>
+        <w:t>ring table</w:t>
       </w:r>
       <w:r>
         <w:rPr>
@@ -4357,7 +4686,7 @@
           <w:rFonts w:ascii="Times New Roman" w:hAnsi="Times New Roman" w:cs="Times New Roman"/>
           <w:color w:val="auto"/>
         </w:rPr>
-        <w:t xml:space="preserve">The lowest mean values are calculated and core pairings with a mean difference lower than the threshold are removed. </w:t>
+        <w:t>A unique set of core to core pairings are created. For example if you have 3 cores, you end up with 3 core pairings – (Core1-Core2, Core1-Core3, Core2-Core2).</w:t>
       </w:r>
     </w:p>
     <w:p>
@@ -4378,6 +4707,7 @@
           <w:b/>
           <w:color w:val="auto"/>
         </w:rPr>
+        <w:lastRenderedPageBreak/>
         <w:t>Limit</w:t>
       </w:r>
       <w:r>
@@ -4386,7 +4716,7 @@
           <w:b/>
           <w:color w:val="auto"/>
         </w:rPr>
-        <w:t xml:space="preserve"> cores based on Euclidean distances and creat</w:t>
+        <w:t xml:space="preserve"> cores based upon clima</w:t>
       </w:r>
       <w:r>
         <w:rPr>
@@ -4394,7 +4724,7 @@
           <w:b/>
           <w:color w:val="auto"/>
         </w:rPr>
-        <w:t>e</w:t>
+        <w:t xml:space="preserve">te </w:t>
       </w:r>
       <w:r>
         <w:rPr>
@@ -4402,7 +4732,7 @@
           <w:b/>
           <w:color w:val="auto"/>
         </w:rPr>
-        <w:t xml:space="preserve"> link table for Linkage Mapper</w:t>
+        <w:t>threshold</w:t>
       </w:r>
       <w:r>
         <w:rPr>
@@ -4410,35 +4740,22 @@
           <w:b/>
           <w:color w:val="auto"/>
         </w:rPr>
-        <w:t xml:space="preserve">: </w:t>
+        <w:t>:</w:t>
+      </w:r>
+      <w:r>
+        <w:rPr>
+          <w:rFonts w:ascii="Times New Roman" w:hAnsi="Times New Roman" w:cs="Times New Roman"/>
+          <w:b/>
+          <w:color w:val="auto"/>
+        </w:rPr>
+        <w:t xml:space="preserve"> </w:t>
       </w:r>
       <w:r>
         <w:rPr>
           <w:rFonts w:ascii="Times New Roman" w:hAnsi="Times New Roman" w:cs="Times New Roman"/>
           <w:color w:val="auto"/>
         </w:rPr>
-        <w:t xml:space="preserve">Core pairs are next filtered </w:t>
-      </w:r>
-      <w:r>
-        <w:rPr>
-          <w:rFonts w:ascii="Times New Roman" w:hAnsi="Times New Roman" w:cs="Times New Roman"/>
-          <w:color w:val="auto"/>
-        </w:rPr>
-        <w:t>by the minimum and maximum distance separating them. A Linkage Mapper link table is created</w:t>
-      </w:r>
-      <w:r>
-        <w:rPr>
-          <w:rFonts w:ascii="Times New Roman" w:hAnsi="Times New Roman" w:cs="Times New Roman"/>
-          <w:color w:val="auto"/>
-        </w:rPr>
-        <w:t xml:space="preserve"> along</w:t>
-      </w:r>
-      <w:r>
-        <w:rPr>
-          <w:rFonts w:ascii="Times New Roman" w:hAnsi="Times New Roman" w:cs="Times New Roman"/>
-          <w:color w:val="auto"/>
-        </w:rPr>
-        <w:t xml:space="preserve"> with the final core pairings.</w:t>
+        <w:t xml:space="preserve">The lowest mean values are calculated and core pairings with a mean difference lower than the threshold are removed. </w:t>
       </w:r>
     </w:p>
     <w:p>
@@ -4459,8 +4776,7 @@
           <w:b/>
           <w:color w:val="auto"/>
         </w:rPr>
-        <w:lastRenderedPageBreak/>
-        <w:t>Run</w:t>
+        <w:t>Limit</w:t>
       </w:r>
       <w:r>
         <w:rPr>
@@ -4468,7 +4784,7 @@
           <w:b/>
           <w:color w:val="auto"/>
         </w:rPr>
-        <w:t xml:space="preserve"> GRASS GIS to create cost-weighted distance rasters</w:t>
+        <w:t xml:space="preserve"> cores based on Euclidean distances and creat</w:t>
       </w:r>
       <w:r>
         <w:rPr>
@@ -4476,7 +4792,7 @@
           <w:b/>
           <w:color w:val="auto"/>
         </w:rPr>
-        <w:t>:</w:t>
+        <w:t>e</w:t>
       </w:r>
       <w:r>
         <w:rPr>
@@ -4484,44 +4800,43 @@
           <w:b/>
           <w:color w:val="auto"/>
         </w:rPr>
-        <w:t xml:space="preserve"> </w:t>
+        <w:t xml:space="preserve"> link table for Linkage Mapper</w:t>
+      </w:r>
+      <w:r>
+        <w:rPr>
+          <w:rFonts w:ascii="Times New Roman" w:hAnsi="Times New Roman" w:cs="Times New Roman"/>
+          <w:b/>
+          <w:color w:val="auto"/>
+        </w:rPr>
+        <w:t xml:space="preserve">: </w:t>
       </w:r>
       <w:r>
         <w:rPr>
           <w:rFonts w:ascii="Times New Roman" w:hAnsi="Times New Roman" w:cs="Times New Roman"/>
           <w:color w:val="auto"/>
         </w:rPr>
-        <w:t xml:space="preserve">The </w:t>
+        <w:t xml:space="preserve">Core pairs are next filtered </w:t>
       </w:r>
       <w:r>
         <w:rPr>
           <w:rFonts w:ascii="Times New Roman" w:hAnsi="Times New Roman" w:cs="Times New Roman"/>
           <w:color w:val="auto"/>
         </w:rPr>
-        <w:t>anisotropic cost distance</w:t>
+        <w:t>by the minimum and maximum distance separating them. A Linkage Mapper link table is created</w:t>
       </w:r>
       <w:r>
         <w:rPr>
           <w:rFonts w:ascii="Times New Roman" w:hAnsi="Times New Roman" w:cs="Times New Roman"/>
           <w:color w:val="auto"/>
         </w:rPr>
-        <w:t xml:space="preserve"> between the different core pairings are calculated using GRASS GIS’s </w:t>
-      </w:r>
-      <w:proofErr w:type="spellStart"/>
+        <w:t xml:space="preserve"> along</w:t>
+      </w:r>
       <w:r>
         <w:rPr>
           <w:rFonts w:ascii="Times New Roman" w:hAnsi="Times New Roman" w:cs="Times New Roman"/>
           <w:color w:val="auto"/>
         </w:rPr>
-        <w:t>r.walk</w:t>
-      </w:r>
-      <w:proofErr w:type="spellEnd"/>
-      <w:r>
-        <w:rPr>
-          <w:rFonts w:ascii="Times New Roman" w:hAnsi="Times New Roman" w:cs="Times New Roman"/>
-          <w:color w:val="auto"/>
-        </w:rPr>
-        <w:t xml:space="preserve"> function. As GRASS has its own unique spatial file structure, all inputs have to be imported into a temporary GRASS database.</w:t>
+        <w:t xml:space="preserve"> with the final core pairings.</w:t>
       </w:r>
     </w:p>
     <w:p>
@@ -4550,7 +4865,7 @@
           <w:b/>
           <w:color w:val="auto"/>
         </w:rPr>
-        <w:t xml:space="preserve"> Linkage Mapper to create climate corridors</w:t>
+        <w:t xml:space="preserve"> GRASS GIS to create cost-weighted distance rasters</w:t>
       </w:r>
       <w:r>
         <w:rPr>
@@ -4558,6 +4873,88 @@
           <w:b/>
           <w:color w:val="auto"/>
         </w:rPr>
+        <w:t>:</w:t>
+      </w:r>
+      <w:r>
+        <w:rPr>
+          <w:rFonts w:ascii="Times New Roman" w:hAnsi="Times New Roman" w:cs="Times New Roman"/>
+          <w:b/>
+          <w:color w:val="auto"/>
+        </w:rPr>
+        <w:t xml:space="preserve"> </w:t>
+      </w:r>
+      <w:r>
+        <w:rPr>
+          <w:rFonts w:ascii="Times New Roman" w:hAnsi="Times New Roman" w:cs="Times New Roman"/>
+          <w:color w:val="auto"/>
+        </w:rPr>
+        <w:t xml:space="preserve">The </w:t>
+      </w:r>
+      <w:r>
+        <w:rPr>
+          <w:rFonts w:ascii="Times New Roman" w:hAnsi="Times New Roman" w:cs="Times New Roman"/>
+          <w:color w:val="auto"/>
+        </w:rPr>
+        <w:t>anisotropic cost distance</w:t>
+      </w:r>
+      <w:r>
+        <w:rPr>
+          <w:rFonts w:ascii="Times New Roman" w:hAnsi="Times New Roman" w:cs="Times New Roman"/>
+          <w:color w:val="auto"/>
+        </w:rPr>
+        <w:t xml:space="preserve"> between the different core pairings are calculated using GRASS GIS’s </w:t>
+      </w:r>
+      <w:proofErr w:type="spellStart"/>
+      <w:r>
+        <w:rPr>
+          <w:rFonts w:ascii="Times New Roman" w:hAnsi="Times New Roman" w:cs="Times New Roman"/>
+          <w:color w:val="auto"/>
+        </w:rPr>
+        <w:t>r.walk</w:t>
+      </w:r>
+      <w:proofErr w:type="spellEnd"/>
+      <w:r>
+        <w:rPr>
+          <w:rFonts w:ascii="Times New Roman" w:hAnsi="Times New Roman" w:cs="Times New Roman"/>
+          <w:color w:val="auto"/>
+        </w:rPr>
+        <w:t xml:space="preserve"> function. As GRASS has its own unique spatial file structure, all inputs have to be imported into a temporary GRASS database.</w:t>
+      </w:r>
+    </w:p>
+    <w:p>
+      <w:pPr>
+        <w:pStyle w:val="Default"/>
+        <w:numPr>
+          <w:ilvl w:val="0"/>
+          <w:numId w:val="47"/>
+        </w:numPr>
+        <w:rPr>
+          <w:rFonts w:ascii="Times New Roman" w:hAnsi="Times New Roman" w:cs="Times New Roman"/>
+          <w:color w:val="auto"/>
+        </w:rPr>
+      </w:pPr>
+      <w:r>
+        <w:rPr>
+          <w:rFonts w:ascii="Times New Roman" w:hAnsi="Times New Roman" w:cs="Times New Roman"/>
+          <w:b/>
+          <w:color w:val="auto"/>
+        </w:rPr>
+        <w:t>Run</w:t>
+      </w:r>
+      <w:r>
+        <w:rPr>
+          <w:rFonts w:ascii="Times New Roman" w:hAnsi="Times New Roman" w:cs="Times New Roman"/>
+          <w:b/>
+          <w:color w:val="auto"/>
+        </w:rPr>
+        <w:t xml:space="preserve"> Linkage Mapper to create climate corridors</w:t>
+      </w:r>
+      <w:r>
+        <w:rPr>
+          <w:rFonts w:ascii="Times New Roman" w:hAnsi="Times New Roman" w:cs="Times New Roman"/>
+          <w:b/>
+          <w:color w:val="auto"/>
+        </w:rPr>
         <w:t xml:space="preserve">: </w:t>
       </w:r>
       <w:r>
@@ -4879,7 +5276,7 @@
     <w:p>
       <w:pPr>
         <w:spacing w:before="120"/>
-        <w:ind w:left="634"/>
+        <w:ind w:left="994"/>
         <w:rPr>
           <w:i/>
         </w:rPr>
@@ -4889,168 +5286,13 @@
           <w:noProof/>
         </w:rPr>
         <w:drawing>
-          <wp:anchor distT="0" distB="0" distL="114300" distR="114300" simplePos="0" relativeHeight="251682816" behindDoc="1" locked="0" layoutInCell="1" allowOverlap="1" wp14:anchorId="58E81FF0" wp14:editId="0516C623">
-            <wp:simplePos x="0" y="0"/>
-            <wp:positionH relativeFrom="margin">
-              <wp:posOffset>-2540</wp:posOffset>
-            </wp:positionH>
-            <wp:positionV relativeFrom="margin">
-              <wp:posOffset>2453640</wp:posOffset>
-            </wp:positionV>
-            <wp:extent cx="279400" cy="289560"/>
-            <wp:effectExtent l="0" t="0" r="0" b="0"/>
-            <wp:wrapSquare wrapText="bothSides"/>
-            <wp:docPr id="5" name="Picture 5"/>
-            <wp:cNvGraphicFramePr>
-              <a:graphicFrameLocks xmlns:a="http://schemas.openxmlformats.org/drawingml/2006/main" noChangeAspect="1"/>
-            </wp:cNvGraphicFramePr>
-            <a:graphic xmlns:a="http://schemas.openxmlformats.org/drawingml/2006/main">
-              <a:graphicData uri="http://schemas.openxmlformats.org/drawingml/2006/picture">
-                <pic:pic xmlns:pic="http://schemas.openxmlformats.org/drawingml/2006/picture">
-                  <pic:nvPicPr>
-                    <pic:cNvPr id="0" name="Picture 213"/>
-                    <pic:cNvPicPr>
-                      <a:picLocks noChangeAspect="1" noChangeArrowheads="1"/>
-                    </pic:cNvPicPr>
-                  </pic:nvPicPr>
-                  <pic:blipFill>
-                    <a:blip r:embed="rId22">
-                      <a:extLst>
-                        <a:ext uri="{28A0092B-C50C-407E-A947-70E740481C1C}">
-                          <a14:useLocalDpi xmlns:a14="http://schemas.microsoft.com/office/drawing/2010/main" val="0"/>
-                        </a:ext>
-                      </a:extLst>
-                    </a:blip>
-                    <a:srcRect/>
-                    <a:stretch>
-                      <a:fillRect/>
-                    </a:stretch>
-                  </pic:blipFill>
-                  <pic:spPr bwMode="auto">
-                    <a:xfrm>
-                      <a:off x="0" y="0"/>
-                      <a:ext cx="279400" cy="289560"/>
-                    </a:xfrm>
-                    <a:prstGeom prst="rect">
-                      <a:avLst/>
-                    </a:prstGeom>
-                    <a:noFill/>
-                    <a:ln>
-                      <a:noFill/>
-                    </a:ln>
-                  </pic:spPr>
-                </pic:pic>
-              </a:graphicData>
-            </a:graphic>
-            <wp14:sizeRelH relativeFrom="page">
-              <wp14:pctWidth>0</wp14:pctWidth>
-            </wp14:sizeRelH>
-            <wp14:sizeRelV relativeFrom="page">
-              <wp14:pctHeight>0</wp14:pctHeight>
-            </wp14:sizeRelV>
-          </wp:anchor>
-        </w:drawing>
-      </w:r>
-      <w:r>
-        <w:rPr>
-          <w:i/>
-        </w:rPr>
-        <w:t>To change the number of nearest neighbors linked or</w:t>
-      </w:r>
-      <w:r>
-        <w:rPr>
-          <w:i/>
-        </w:rPr>
-        <w:t xml:space="preserve"> to</w:t>
-      </w:r>
-      <w:r>
-        <w:rPr>
-          <w:i/>
-        </w:rPr>
-        <w:t xml:space="preserve"> manually adjust the links mapped it is not necessary to re-run the tool as Linkage Mapper can be restarted independently at step 4.</w:t>
-      </w:r>
-      <w:r>
-        <w:rPr>
-          <w:i/>
-        </w:rPr>
-        <w:t xml:space="preserve"> </w:t>
-      </w:r>
-      <w:r>
-        <w:rPr>
-          <w:i/>
-        </w:rPr>
-        <w:t>The spatial inputs</w:t>
-      </w:r>
-      <w:r>
-        <w:rPr>
-          <w:i/>
-        </w:rPr>
-        <w:t xml:space="preserve"> for Linkage Mapper</w:t>
-      </w:r>
-      <w:r>
-        <w:rPr>
-          <w:i/>
-        </w:rPr>
-        <w:t xml:space="preserve"> are </w:t>
-      </w:r>
-      <w:r>
-        <w:rPr>
-          <w:i/>
-        </w:rPr>
-        <w:t>stored</w:t>
-      </w:r>
-      <w:r>
-        <w:rPr>
-          <w:i/>
-        </w:rPr>
-        <w:t xml:space="preserve"> in</w:t>
-      </w:r>
-      <w:r>
-        <w:rPr>
-          <w:i/>
-        </w:rPr>
-        <w:t xml:space="preserve"> the</w:t>
-      </w:r>
-      <w:r>
-        <w:rPr>
-          <w:i/>
-        </w:rPr>
-        <w:t xml:space="preserve"> </w:t>
-      </w:r>
-      <w:proofErr w:type="spellStart"/>
-      <w:r>
-        <w:t>clm_cor</w:t>
-      </w:r>
-      <w:bookmarkStart w:id="8" w:name="_GoBack"/>
-      <w:bookmarkEnd w:id="8"/>
-      <w:proofErr w:type="spellEnd"/>
-      <w:r>
-        <w:t xml:space="preserve"> </w:t>
-      </w:r>
-      <w:r>
-        <w:rPr>
-          <w:i/>
-        </w:rPr>
-        <w:t>folder.</w:t>
-      </w:r>
-    </w:p>
-    <w:p>
-      <w:pPr>
-        <w:pStyle w:val="Heading1"/>
-      </w:pPr>
-      <w:bookmarkStart w:id="9" w:name="_Toc347141323"/>
-      <w:r>
-        <w:rPr>
-          <w:noProof/>
-        </w:rPr>
-        <w:drawing>
-          <wp:anchor distT="0" distB="0" distL="114300" distR="114300" simplePos="0" relativeHeight="251695104" behindDoc="1" locked="0" layoutInCell="1" allowOverlap="1" wp14:anchorId="38FC2049" wp14:editId="51B8808A">
+          <wp:anchor distT="0" distB="0" distL="114300" distR="114300" simplePos="0" relativeHeight="251695104" behindDoc="1" locked="0" layoutInCell="1" allowOverlap="1" wp14:anchorId="38FC2049" wp14:editId="78C28253">
             <wp:simplePos x="0" y="0"/>
             <wp:positionH relativeFrom="column">
-              <wp:posOffset>3279775</wp:posOffset>
+              <wp:posOffset>3269615</wp:posOffset>
             </wp:positionH>
             <wp:positionV relativeFrom="paragraph">
-              <wp:posOffset>129540</wp:posOffset>
+              <wp:posOffset>223520</wp:posOffset>
             </wp:positionV>
             <wp:extent cx="2653665" cy="4394835"/>
             <wp:effectExtent l="0" t="0" r="0" b="5715"/>
@@ -5108,150 +5350,129 @@
         </w:drawing>
       </w:r>
       <w:r>
-        <w:t>Climate Linkage Mapper</w:t>
-      </w:r>
-      <w:r>
+        <w:rPr>
+          <w:i/>
+          <w:noProof/>
+        </w:rPr>
+        <w:drawing>
+          <wp:anchor distT="0" distB="0" distL="114300" distR="114300" simplePos="0" relativeHeight="251667455" behindDoc="0" locked="0" layoutInCell="1" allowOverlap="1" wp14:anchorId="23D54FD8" wp14:editId="763839F8">
+            <wp:simplePos x="0" y="0"/>
+            <wp:positionH relativeFrom="column">
+              <wp:posOffset>-23052</wp:posOffset>
+            </wp:positionH>
+            <wp:positionV relativeFrom="paragraph">
+              <wp:posOffset>151504</wp:posOffset>
+            </wp:positionV>
+            <wp:extent cx="543386" cy="545566"/>
+            <wp:effectExtent l="0" t="0" r="9525" b="6985"/>
+            <wp:wrapNone/>
+            <wp:docPr id="18" name="Picture 4" descr="C:\DATADRIVE\idea2.jpg"/>
+            <wp:cNvGraphicFramePr>
+              <a:graphicFrameLocks xmlns:a="http://schemas.openxmlformats.org/drawingml/2006/main" noChangeAspect="1"/>
+            </wp:cNvGraphicFramePr>
+            <a:graphic xmlns:a="http://schemas.openxmlformats.org/drawingml/2006/main">
+              <a:graphicData uri="http://schemas.openxmlformats.org/drawingml/2006/picture">
+                <pic:pic xmlns:pic="http://schemas.openxmlformats.org/drawingml/2006/picture">
+                  <pic:nvPicPr>
+                    <pic:cNvPr id="0" name="Picture 4" descr="C:\DATADRIVE\idea2.jpg"/>
+                    <pic:cNvPicPr>
+                      <a:picLocks noChangeAspect="1" noChangeArrowheads="1"/>
+                    </pic:cNvPicPr>
+                  </pic:nvPicPr>
+                  <pic:blipFill>
+                    <a:blip r:embed="rId26">
+                      <a:extLst>
+                        <a:ext uri="{28A0092B-C50C-407E-A947-70E740481C1C}">
+                          <a14:useLocalDpi xmlns:a14="http://schemas.microsoft.com/office/drawing/2010/main" val="0"/>
+                        </a:ext>
+                      </a:extLst>
+                    </a:blip>
+                    <a:srcRect/>
+                    <a:stretch>
+                      <a:fillRect/>
+                    </a:stretch>
+                  </pic:blipFill>
+                  <pic:spPr bwMode="auto">
+                    <a:xfrm>
+                      <a:off x="0" y="0"/>
+                      <a:ext cx="543387" cy="545567"/>
+                    </a:xfrm>
+                    <a:prstGeom prst="rect">
+                      <a:avLst/>
+                    </a:prstGeom>
+                    <a:noFill/>
+                    <a:ln>
+                      <a:noFill/>
+                    </a:ln>
+                  </pic:spPr>
+                </pic:pic>
+              </a:graphicData>
+            </a:graphic>
+            <wp14:sizeRelH relativeFrom="page">
+              <wp14:pctWidth>0</wp14:pctWidth>
+            </wp14:sizeRelH>
+            <wp14:sizeRelV relativeFrom="page">
+              <wp14:pctHeight>0</wp14:pctHeight>
+            </wp14:sizeRelV>
+          </wp:anchor>
+        </w:drawing>
+      </w:r>
+      <w:r>
+        <w:rPr>
+          <w:i/>
+        </w:rPr>
+        <w:t>To change the number of nearest neighbors linked or</w:t>
+      </w:r>
+      <w:r>
+        <w:rPr>
+          <w:i/>
+        </w:rPr>
+        <w:t xml:space="preserve"> to</w:t>
+      </w:r>
+      <w:r>
+        <w:rPr>
+          <w:i/>
+        </w:rPr>
+        <w:t xml:space="preserve"> manually adjust the links mapped it is not necessary to re-run the tool as Linkage Mapper can be restarted independently at step 4.</w:t>
+      </w:r>
+      <w:r>
+        <w:rPr>
+          <w:i/>
+        </w:rPr>
         <w:t xml:space="preserve"> </w:t>
       </w:r>
       <w:r>
-        <w:t>DEMO</w:t>
-      </w:r>
-      <w:bookmarkEnd w:id="9"/>
-      <w:r>
-        <w:rPr>
-          <w:noProof/>
-        </w:rPr>
-        <w:t xml:space="preserve"> </w:t>
+        <w:rPr>
+          <w:i/>
+        </w:rPr>
+        <w:t>See section 5 below.</w:t>
       </w:r>
     </w:p>
     <w:p>
       <w:pPr>
-        <w:spacing w:after="100"/>
-      </w:pPr>
-      <w:r>
-        <w:t xml:space="preserve">The </w:t>
-      </w:r>
-      <w:r>
-        <w:t xml:space="preserve">Linkage Mapper </w:t>
-      </w:r>
-      <w:r>
-        <w:t xml:space="preserve">download comes with sample data that can be used to evaluate and test the </w:t>
-      </w:r>
+        <w:pStyle w:val="Heading1"/>
+      </w:pPr>
+      <w:bookmarkStart w:id="9" w:name="_Toc348511542"/>
       <w:r>
         <w:t>Climate Linkage Mapper</w:t>
       </w:r>
       <w:r>
-        <w:t xml:space="preserve"> tool. The easiest w</w:t>
-      </w:r>
-      <w:r>
-        <w:t xml:space="preserve">ay to explore the demo data is to open the </w:t>
-      </w:r>
-      <w:r>
-        <w:t xml:space="preserve">ArcGIS map document </w:t>
-      </w:r>
-      <w:r>
-        <w:rPr>
-          <w:i/>
-        </w:rPr>
-        <w:t xml:space="preserve">CC Demo_Arc10.mxd </w:t>
-      </w:r>
-      <w:r>
-        <w:t xml:space="preserve">in the Linkage Mapper </w:t>
-      </w:r>
-      <w:r>
-        <w:rPr>
-          <w:i/>
-        </w:rPr>
-        <w:t>Demo</w:t>
-      </w:r>
-      <w:r>
-        <w:t xml:space="preserve"> folder. To run the demo click on the Climate Tool and enter </w:t>
-      </w:r>
-      <w:r>
-        <w:t xml:space="preserve">the </w:t>
-      </w:r>
-      <w:r>
-        <w:rPr>
-          <w:i/>
-        </w:rPr>
-        <w:t>Model Inputs</w:t>
-      </w:r>
-      <w:r>
-        <w:t xml:space="preserve"> as illustrated in Figure 4</w:t>
-      </w:r>
-      <w:r>
-        <w:t xml:space="preserve"> (substituting the path to the install</w:t>
-      </w:r>
-      <w:r>
-        <w:t>ed</w:t>
-      </w:r>
-      <w:r>
-        <w:t xml:space="preserve"> demo folder and </w:t>
-      </w:r>
-      <w:r>
-        <w:t xml:space="preserve">the </w:t>
-      </w:r>
-      <w:r>
-        <w:t>GRASS GIS installation folder</w:t>
-      </w:r>
-      <w:r>
-        <w:t>)</w:t>
-      </w:r>
-      <w:r>
-        <w:t xml:space="preserve">. While the other options do not have to be followed, those illustrated have been tested to generate </w:t>
-      </w:r>
-      <w:r>
-        <w:t>output</w:t>
-      </w:r>
-      <w:r>
-        <w:t>.</w:t>
-      </w:r>
-      <w:r>
-        <w:t xml:space="preserve"> The final output can be reviewed in</w:t>
-      </w:r>
-      <w:r>
-        <w:t xml:space="preserve"> a separate map document -</w:t>
-      </w:r>
-      <w:r>
         <w:t xml:space="preserve"> </w:t>
       </w:r>
       <w:r>
-        <w:rPr>
-          <w:i/>
-        </w:rPr>
-        <w:t>CC Demo Results_Arc10.mxd</w:t>
-      </w:r>
-      <w:r>
-        <w:t xml:space="preserve">. </w:t>
-      </w:r>
-      <w:r>
-        <w:t>For more information how to interpret Linkage Mapper outputs please see the Linkage Mapper user guide (</w:t>
-      </w:r>
-      <w:r>
-        <w:t>McRae and Kavanagh 2011)</w:t>
-      </w:r>
-      <w:r>
-        <w:t>.</w:t>
+        <w:t>DEMO</w:t>
+      </w:r>
+      <w:bookmarkEnd w:id="9"/>
+      <w:r>
+        <w:rPr>
+          <w:noProof/>
+        </w:rPr>
+        <w:t xml:space="preserve"> </w:t>
       </w:r>
     </w:p>
     <w:p>
       <w:pPr>
-        <w:pStyle w:val="Heading1"/>
-      </w:pPr>
-      <w:bookmarkStart w:id="10" w:name="_Toc347141324"/>
-      <w:r>
-        <w:t>Support</w:t>
-      </w:r>
-      <w:bookmarkEnd w:id="10"/>
-      <w:r>
-        <w:t xml:space="preserve"> </w:t>
-      </w:r>
-    </w:p>
-    <w:p>
-      <w:pPr>
-        <w:rPr>
-          <w:bCs/>
-        </w:rPr>
+        <w:spacing w:after="100"/>
       </w:pPr>
       <w:r>
         <w:rPr>
@@ -5260,16 +5481,16 @@
         <mc:AlternateContent>
           <mc:Choice Requires="wps">
             <w:drawing>
-              <wp:anchor distT="0" distB="0" distL="114300" distR="114300" simplePos="0" relativeHeight="251694080" behindDoc="0" locked="0" layoutInCell="1" allowOverlap="1" wp14:anchorId="563757C7" wp14:editId="01AF3220">
+              <wp:anchor distT="0" distB="0" distL="114300" distR="114300" simplePos="0" relativeHeight="251694080" behindDoc="0" locked="0" layoutInCell="1" allowOverlap="1" wp14:anchorId="563757C7" wp14:editId="5E77C334">
                 <wp:simplePos x="0" y="0"/>
                 <wp:positionH relativeFrom="column">
-                  <wp:posOffset>3521710</wp:posOffset>
+                  <wp:posOffset>3395980</wp:posOffset>
                 </wp:positionH>
                 <wp:positionV relativeFrom="paragraph">
-                  <wp:posOffset>712470</wp:posOffset>
+                  <wp:posOffset>2932430</wp:posOffset>
                 </wp:positionV>
-                <wp:extent cx="2305050" cy="258445"/>
-                <wp:effectExtent l="0" t="0" r="0" b="8255"/>
+                <wp:extent cx="2305050" cy="230505"/>
+                <wp:effectExtent l="0" t="0" r="0" b="0"/>
                 <wp:wrapSquare wrapText="bothSides"/>
                 <wp:docPr id="10" name="Text Box 10"/>
                 <wp:cNvGraphicFramePr/>
@@ -5280,7 +5501,7 @@
                       <wps:spPr>
                         <a:xfrm>
                           <a:off x="0" y="0"/>
-                          <a:ext cx="2305050" cy="258445"/>
+                          <a:ext cx="2305050" cy="230505"/>
                         </a:xfrm>
                         <a:prstGeom prst="rect">
                           <a:avLst/>
@@ -5335,7 +5556,7 @@
                         <a:prstTxWarp prst="textNoShape">
                           <a:avLst/>
                         </a:prstTxWarp>
-                        <a:spAutoFit/>
+                        <a:noAutofit/>
                       </wps:bodyPr>
                     </wps:wsp>
                   </a:graphicData>
@@ -5343,13 +5564,16 @@
                 <wp14:sizeRelH relativeFrom="margin">
                   <wp14:pctWidth>0</wp14:pctWidth>
                 </wp14:sizeRelH>
+                <wp14:sizeRelV relativeFrom="margin">
+                  <wp14:pctHeight>0</wp14:pctHeight>
+                </wp14:sizeRelV>
               </wp:anchor>
             </w:drawing>
           </mc:Choice>
           <mc:Fallback>
             <w:pict>
-              <v:shape id="Text Box 10" o:spid="_x0000_s1035" type="#_x0000_t202" style="position:absolute;margin-left:277.3pt;margin-top:56.1pt;width:181.5pt;height:20.35pt;z-index:251694080;visibility:visible;mso-wrap-style:square;mso-width-percent:0;mso-wrap-distance-left:9pt;mso-wrap-distance-top:0;mso-wrap-distance-right:9pt;mso-wrap-distance-bottom:0;mso-position-horizontal:absolute;mso-position-horizontal-relative:text;mso-position-vertical:absolute;mso-position-vertical-relative:text;mso-width-percent:0;mso-width-relative:margin;v-text-anchor:top" o:gfxdata="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" stroked="f">
-                <v:textbox style="mso-fit-shape-to-text:t" inset="0,0,0,0">
+              <v:shape id="Text Box 10" o:spid="_x0000_s1035" type="#_x0000_t202" style="position:absolute;margin-left:267.4pt;margin-top:230.9pt;width:181.5pt;height:18.15pt;z-index:251694080;visibility:visible;mso-wrap-style:square;mso-width-percent:0;mso-height-percent:0;mso-wrap-distance-left:9pt;mso-wrap-distance-top:0;mso-wrap-distance-right:9pt;mso-wrap-distance-bottom:0;mso-position-horizontal:absolute;mso-position-horizontal-relative:text;mso-position-vertical:absolute;mso-position-vertical-relative:text;mso-width-percent:0;mso-height-percent:0;mso-width-relative:margin;mso-height-relative:margin;v-text-anchor:top" o:gfxdata="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" stroked="f">
+                <v:textbox inset="0,0,0,0">
                   <w:txbxContent>
                     <w:p>
                       <w:pPr>
@@ -5365,27 +5589,14 @@
                       <w:r>
                         <w:t xml:space="preserve">Figure </w:t>
                       </w:r>
-                      <w:r>
-                        <w:fldChar w:fldCharType="begin"/>
-                      </w:r>
-                      <w:r>
-                        <w:instrText xml:space="preserve"> SEQ Figure \* ARABIC </w:instrText>
-                      </w:r>
-                      <w:r>
-                        <w:fldChar w:fldCharType="separate"/>
-                      </w:r>
-                      <w:r>
-                        <w:rPr>
-                          <w:noProof/>
-                        </w:rPr>
-                        <w:t>4</w:t>
-                      </w:r>
-                      <w:r>
-                        <w:rPr>
-                          <w:noProof/>
-                        </w:rPr>
-                        <w:fldChar w:fldCharType="end"/>
-                      </w:r>
+                      <w:fldSimple w:instr=" SEQ Figure \* ARABIC ">
+                        <w:r>
+                          <w:rPr>
+                            <w:noProof/>
+                          </w:rPr>
+                          <w:t>4</w:t>
+                        </w:r>
+                      </w:fldSimple>
                       <w:r>
                         <w:t>.</w:t>
                       </w:r>
@@ -5402,57 +5613,242 @@
         </mc:AlternateContent>
       </w:r>
       <w:r>
-        <w:t xml:space="preserve">Please join the Linkage Mapper User Group for updates. You may also use the issue tracker to </w:t>
-      </w:r>
-      <w:r>
-        <w:t>r</w:t>
-      </w:r>
-      <w:r>
-        <w:t>eport bugs and suggest enhancements.</w:t>
+        <w:t xml:space="preserve">The </w:t>
+      </w:r>
+      <w:r>
+        <w:t xml:space="preserve">Linkage Mapper </w:t>
+      </w:r>
+      <w:r>
+        <w:t xml:space="preserve">download comes with sample data that can be used to evaluate and test the </w:t>
+      </w:r>
+      <w:r>
+        <w:t>Climate Linkage Mapper</w:t>
+      </w:r>
+      <w:r>
+        <w:t xml:space="preserve"> tool. The easiest w</w:t>
+      </w:r>
+      <w:r>
+        <w:t xml:space="preserve">ay to explore the demo data is to open the </w:t>
+      </w:r>
+      <w:r>
+        <w:t xml:space="preserve">ArcGIS map document </w:t>
+      </w:r>
+      <w:r>
+        <w:rPr>
+          <w:i/>
+        </w:rPr>
+        <w:t xml:space="preserve">CC Demo_Arc10.mxd </w:t>
+      </w:r>
+      <w:r>
+        <w:t xml:space="preserve">in the Linkage Mapper </w:t>
+      </w:r>
+      <w:r>
+        <w:rPr>
+          <w:i/>
+        </w:rPr>
+        <w:t>Demo</w:t>
+      </w:r>
+      <w:r>
+        <w:t xml:space="preserve"> folder. To run the demo click on the Climate Tool and enter </w:t>
+      </w:r>
+      <w:r>
+        <w:t xml:space="preserve">the </w:t>
+      </w:r>
+      <w:r>
+        <w:rPr>
+          <w:i/>
+        </w:rPr>
+        <w:t>Model Inputs</w:t>
+      </w:r>
+      <w:r>
+        <w:t xml:space="preserve"> as illustrated in Figure 4</w:t>
+      </w:r>
+      <w:r>
+        <w:t xml:space="preserve"> (substituting the path to the install</w:t>
+      </w:r>
+      <w:r>
+        <w:t>ed</w:t>
+      </w:r>
+      <w:r>
+        <w:t xml:space="preserve"> demo folder and </w:t>
+      </w:r>
+      <w:r>
+        <w:t xml:space="preserve">the </w:t>
+      </w:r>
+      <w:r>
+        <w:t>GRASS GIS installation folder</w:t>
+      </w:r>
+      <w:r>
+        <w:t>)</w:t>
+      </w:r>
+      <w:r>
+        <w:t xml:space="preserve">. While the other options do not have to be followed, those illustrated have been tested to generate </w:t>
+      </w:r>
+      <w:r>
+        <w:t>output</w:t>
+      </w:r>
+      <w:r>
+        <w:t>.</w:t>
+      </w:r>
+      <w:r>
+        <w:t xml:space="preserve"> The final output can be reviewed in</w:t>
+      </w:r>
+      <w:r>
+        <w:t xml:space="preserve"> a separate map document -</w:t>
       </w:r>
       <w:r>
         <w:t xml:space="preserve"> </w:t>
       </w:r>
       <w:r>
-        <w:t xml:space="preserve">Both of these resources can be found on </w:t>
-      </w:r>
-      <w:r>
-        <w:rPr>
-          <w:bCs/>
-        </w:rPr>
-        <w:t xml:space="preserve">the Linkage Mapper website, where </w:t>
-      </w:r>
-      <w:r>
-        <w:rPr>
-          <w:bCs/>
-        </w:rPr>
-        <w:t>the</w:t>
-      </w:r>
-      <w:r>
-        <w:rPr>
-          <w:bCs/>
-        </w:rPr>
+        <w:rPr>
+          <w:i/>
+        </w:rPr>
+        <w:t>CC Demo Results_Arc10.mxd</w:t>
+      </w:r>
+      <w:r>
+        <w:t xml:space="preserve">. </w:t>
+      </w:r>
+      <w:r>
+        <w:t>For more information how to interpret Linkage Mapper outputs please see the Linkage Mapper user guide (</w:t>
+      </w:r>
+      <w:r>
+        <w:t>McRae and</w:t>
+      </w:r>
+      <w:r>
         <w:t xml:space="preserve"> </w:t>
       </w:r>
       <w:r>
-        <w:rPr>
-          <w:bCs/>
-        </w:rPr>
-        <w:t>code is hosted:</w:t>
+        <w:t>Kavanagh 2011)</w:t>
+      </w:r>
+      <w:r>
+        <w:t>.</w:t>
       </w:r>
     </w:p>
     <w:p>
+      <w:pPr>
+        <w:pStyle w:val="Heading1"/>
+      </w:pPr>
+      <w:bookmarkStart w:id="10" w:name="_Toc348511543"/>
+      <w:r>
+        <w:lastRenderedPageBreak/>
+        <w:t>Extra hints</w:t>
+      </w:r>
+      <w:bookmarkEnd w:id="10"/>
+    </w:p>
+    <w:p>
+      <w:pPr>
+        <w:pStyle w:val="Heading2"/>
+      </w:pPr>
+      <w:bookmarkStart w:id="11" w:name="_Toc348511544"/>
+      <w:r>
+        <w:t>Background processing</w:t>
+      </w:r>
+      <w:bookmarkEnd w:id="11"/>
+    </w:p>
+    <w:p>
+      <w:r>
+        <w:t xml:space="preserve">Climate Linkage Mapper runs best in the background- this helps to avoid conflicts between ArcGIS and GRASS. </w:t>
+      </w:r>
+      <w:r>
+        <w:t>In fact, all Linkage Mapper tools can be run in the background, which has the added benefit of allowing you to us</w:t>
+      </w:r>
+      <w:r>
+        <w:t>e ArcMap while the tool is running.</w:t>
+      </w:r>
       <w:r>
         <w:t xml:space="preserve"> </w:t>
       </w:r>
-      <w:hyperlink r:id="rId26" w:history="1">
-        <w:r>
-          <w:rPr>
-            <w:rStyle w:val="Hyperlink"/>
-          </w:rPr>
-          <w:t>http://code.google.com/p/linkage-mapper/</w:t>
-        </w:r>
-      </w:hyperlink>
+      <w:r>
+        <w:t xml:space="preserve">Right-click on </w:t>
+      </w:r>
+      <w:r>
+        <w:t xml:space="preserve">the </w:t>
+      </w:r>
+      <w:r>
+        <w:t xml:space="preserve">Climate Linkage Mapper tool shown in Figure 1, click ‘properties,’ and un-check ‘Always run in foreground.’  You will want to </w:t>
+      </w:r>
+      <w:r>
+        <w:t xml:space="preserve">show </w:t>
+      </w:r>
+      <w:r>
+        <w:t xml:space="preserve">the </w:t>
+      </w:r>
+      <w:r>
+        <w:t>R</w:t>
+      </w:r>
+      <w:r>
+        <w:t xml:space="preserve">esults window </w:t>
+      </w:r>
+      <w:r>
+        <w:t xml:space="preserve">so that you can </w:t>
+      </w:r>
+      <w:r>
+        <w:t xml:space="preserve">monitor program progress and cancel runs (click </w:t>
+      </w:r>
+      <w:proofErr w:type="spellStart"/>
+      <w:r>
+        <w:t>Geoprocessing</w:t>
+      </w:r>
+      <w:proofErr w:type="spellEnd"/>
+      <w:r>
+        <w:t>&gt;&gt;Results).</w:t>
+      </w:r>
+      <w:r>
+        <w:t xml:space="preserve">  The Results window also lets you start new runs with the same settings used earlier runs.</w:t>
+      </w:r>
+    </w:p>
+    <w:p>
+      <w:pPr>
+        <w:pStyle w:val="Heading2"/>
+      </w:pPr>
+      <w:bookmarkStart w:id="12" w:name="_Toc348511545"/>
+      <w:r>
+        <w:t>Changing linkage rules without re-starting from scratch</w:t>
+      </w:r>
+      <w:bookmarkEnd w:id="12"/>
+    </w:p>
+    <w:p>
+      <w:r>
+        <w:t>To change the number of nearest neighbors linked or to manually adjust the links mapped it is not necessary to re-run the tool as Linkage Mapper can be restarted independently at step 4.</w:t>
+      </w:r>
+    </w:p>
+    <w:p>
+      <w:r>
+        <w:t xml:space="preserve">The spatial inputs for Linkage Mapper are stored in the </w:t>
+      </w:r>
+      <w:proofErr w:type="spellStart"/>
+      <w:r>
+        <w:t>clm_cor</w:t>
+      </w:r>
+      <w:proofErr w:type="spellEnd"/>
+      <w:r>
+        <w:t xml:space="preserve"> folder</w:t>
+      </w:r>
+      <w:r>
+        <w:t xml:space="preserve"> within the project directory</w:t>
+      </w:r>
+      <w:r>
+        <w:t xml:space="preserve">. See the Linkage Mapper user guide for instructions on </w:t>
+      </w:r>
+      <w:r>
+        <w:t xml:space="preserve">starting at step 4 and on </w:t>
+      </w:r>
+      <w:r>
+        <w:t>manually removing or retaining links.</w:t>
+      </w:r>
+    </w:p>
+    <w:p>
+      <w:pPr>
+        <w:pStyle w:val="Heading1"/>
+      </w:pPr>
+      <w:bookmarkStart w:id="13" w:name="_Toc348511546"/>
+      <w:r>
+        <w:t>Support</w:t>
+      </w:r>
+      <w:bookmarkEnd w:id="13"/>
+      <w:r>
+        <w:t xml:space="preserve"> </w:t>
+      </w:r>
     </w:p>
     <w:p>
       <w:pPr>
@@ -5466,16 +5862,57 @@
         </w:rPr>
       </w:pPr>
       <w:r>
-        <w:br w:type="page"/>
+        <w:t xml:space="preserve">Please join the Linkage Mapper User Group for updates. You may also use the issue tracker to </w:t>
+      </w:r>
+      <w:r>
+        <w:t>r</w:t>
+      </w:r>
+      <w:r>
+        <w:t>eport bugs and suggest enhancements.</w:t>
+      </w:r>
+      <w:r>
+        <w:t xml:space="preserve"> </w:t>
+      </w:r>
+      <w:r>
+        <w:t xml:space="preserve">Both of these resources can be found on </w:t>
+      </w:r>
+      <w:r>
+        <w:rPr>
+          <w:bCs/>
+        </w:rPr>
+        <w:t xml:space="preserve">the Linkage Mapper website, where </w:t>
+      </w:r>
+      <w:r>
+        <w:rPr>
+          <w:bCs/>
+        </w:rPr>
+        <w:t>the</w:t>
+      </w:r>
+      <w:r>
+        <w:rPr>
+          <w:bCs/>
+        </w:rPr>
+        <w:t xml:space="preserve"> </w:t>
+      </w:r>
+      <w:r>
+        <w:rPr>
+          <w:bCs/>
+        </w:rPr>
+        <w:t>code is hosted</w:t>
+      </w:r>
+      <w:r>
+        <w:rPr>
+          <w:bCs/>
+        </w:rPr>
+        <w:t>.</w:t>
       </w:r>
     </w:p>
     <w:p>
       <w:pPr>
         <w:pStyle w:val="Heading1"/>
       </w:pPr>
-      <w:bookmarkStart w:id="11" w:name="_Toc347141325"/>
-      <w:r>
-        <w:lastRenderedPageBreak/>
+      <w:bookmarkStart w:id="14" w:name="_Toc348511547"/>
+      <w:r>
         <w:t xml:space="preserve">Literature </w:t>
       </w:r>
       <w:r>
@@ -5484,7 +5921,7 @@
       <w:r>
         <w:t>ited</w:t>
       </w:r>
-      <w:bookmarkEnd w:id="11"/>
+      <w:bookmarkEnd w:id="14"/>
     </w:p>
     <w:p>
       <w:pPr>
@@ -5861,7 +6298,7 @@
         <w:rStyle w:val="PageNumber"/>
         <w:noProof/>
       </w:rPr>
-      <w:t>6</w:t>
+      <w:t>2</w:t>
     </w:r>
     <w:r>
       <w:rPr>
@@ -13211,7 +13648,7 @@
 </file>
 
 <file path=customXml/itemProps1.xml><?xml version="1.0" encoding="utf-8"?>
-<ds:datastoreItem xmlns:ds="http://schemas.openxmlformats.org/officeDocument/2006/customXml" ds:itemID="{BFE39D92-CAD3-4FF9-9ADF-059DE77D0C6F}">
+<ds:datastoreItem xmlns:ds="http://schemas.openxmlformats.org/officeDocument/2006/customXml" ds:itemID="{66D2F253-0476-48DA-ACC7-F0CF87BF24A8}">
   <ds:schemaRefs>
     <ds:schemaRef ds:uri="http://schemas.openxmlformats.org/officeDocument/2006/bibliography"/>
   </ds:schemaRefs>
@@ -13219,7 +13656,7 @@
 </file>
 
 <file path=customXml/itemProps2.xml><?xml version="1.0" encoding="utf-8"?>
-<ds:datastoreItem xmlns:ds="http://schemas.openxmlformats.org/officeDocument/2006/customXml" ds:itemID="{2D65A686-FF60-43E8-94EB-94A41B1B365D}">
+<ds:datastoreItem xmlns:ds="http://schemas.openxmlformats.org/officeDocument/2006/customXml" ds:itemID="{F29EED6A-C793-46FB-BF57-1EDC480DFFAF}">
   <ds:schemaRefs>
     <ds:schemaRef ds:uri="http://schemas.openxmlformats.org/officeDocument/2006/bibliography"/>
   </ds:schemaRefs>

</xml_diff>

<commit_message>
More minor UG updates
</commit_message>
<xml_diff>
--- a/toolbox/doc/Climate Linkage Mapper User Guide.docx
+++ b/toolbox/doc/Climate Linkage Mapper User Guide.docx
@@ -2,10 +2,7 @@
 <file path=word/document.xml><?xml version="1.0" encoding="utf-8"?>
 <w:document xmlns:wpc="http://schemas.microsoft.com/office/word/2010/wordprocessingCanvas" xmlns:mc="http://schemas.openxmlformats.org/markup-compatibility/2006" xmlns:o="urn:schemas-microsoft-com:office:office" xmlns:r="http://schemas.openxmlformats.org/officeDocument/2006/relationships" xmlns:m="http://schemas.openxmlformats.org/officeDocument/2006/math" xmlns:v="urn:schemas-microsoft-com:vml" xmlns:wp14="http://schemas.microsoft.com/office/word/2010/wordprocessingDrawing" xmlns:wp="http://schemas.openxmlformats.org/drawingml/2006/wordprocessingDrawing" xmlns:w10="urn:schemas-microsoft-com:office:word" xmlns:w="http://schemas.openxmlformats.org/wordprocessingml/2006/main" xmlns:w14="http://schemas.microsoft.com/office/word/2010/wordml" xmlns:wpg="http://schemas.microsoft.com/office/word/2010/wordprocessingGroup" xmlns:wpi="http://schemas.microsoft.com/office/word/2010/wordprocessingInk" xmlns:wne="http://schemas.microsoft.com/office/word/2006/wordml" xmlns:wps="http://schemas.microsoft.com/office/word/2010/wordprocessingShape" mc:Ignorable="w14 wp14">
   <w:body>
-    <w:p>
-      <w:bookmarkStart w:id="0" w:name="_GoBack"/>
-      <w:bookmarkEnd w:id="0"/>
-    </w:p>
+    <w:p/>
     <w:p/>
     <w:p/>
     <w:p/>
@@ -730,7 +727,7 @@
         </w:rPr>
         <w:t xml:space="preserve">More details can be found on </w:t>
       </w:r>
-      <w:bookmarkStart w:id="1" w:name="OLE_LINK5"/>
+      <w:bookmarkStart w:id="0" w:name="OLE_LINK5"/>
       <w:r>
         <w:rPr>
           <w:bCs/>
@@ -775,7 +772,7 @@
         </w:rPr>
         <w:t xml:space="preserve"> code is hosted</w:t>
       </w:r>
-      <w:bookmarkEnd w:id="1"/>
+      <w:bookmarkEnd w:id="0"/>
       <w:r>
         <w:rPr>
           <w:bCs/>
@@ -872,31 +869,7 @@
           <w:rPr>
             <w:rStyle w:val="Hyperlink"/>
           </w:rPr>
-          <w:t>www.circuitscape.org/linkage</w:t>
-        </w:r>
-        <w:r>
-          <w:rPr>
-            <w:rStyle w:val="Hyperlink"/>
-          </w:rPr>
-          <w:t>m</w:t>
-        </w:r>
-        <w:r>
-          <w:rPr>
-            <w:rStyle w:val="Hyperlink"/>
-          </w:rPr>
-          <w:t>ap</w:t>
-        </w:r>
-        <w:r>
-          <w:rPr>
-            <w:rStyle w:val="Hyperlink"/>
-          </w:rPr>
-          <w:t>p</w:t>
-        </w:r>
-        <w:r>
-          <w:rPr>
-            <w:rStyle w:val="Hyperlink"/>
-          </w:rPr>
-          <w:t>er</w:t>
+          <w:t>www.circuitscape.org/linkagemapper</w:t>
         </w:r>
       </w:hyperlink>
       <w:r>
@@ -2020,11 +1993,11 @@
       <w:pPr>
         <w:pStyle w:val="Heading1"/>
       </w:pPr>
-      <w:bookmarkStart w:id="2" w:name="_Toc348511536"/>
+      <w:bookmarkStart w:id="1" w:name="_Toc348511536"/>
       <w:r>
         <w:t>Introduction</w:t>
       </w:r>
-      <w:bookmarkEnd w:id="2"/>
+      <w:bookmarkEnd w:id="1"/>
     </w:p>
     <w:p>
       <w:pPr>
@@ -2232,11 +2205,11 @@
       <w:pPr>
         <w:pStyle w:val="Heading1"/>
       </w:pPr>
-      <w:bookmarkStart w:id="3" w:name="_Toc348511537"/>
+      <w:bookmarkStart w:id="2" w:name="_Toc348511537"/>
       <w:r>
         <w:t>Installation</w:t>
       </w:r>
-      <w:bookmarkEnd w:id="3"/>
+      <w:bookmarkEnd w:id="2"/>
     </w:p>
     <w:p>
       <w:pPr>
@@ -2481,6 +2454,12 @@
         </w:rPr>
         <w:t xml:space="preserve"> version 6.5</w:t>
       </w:r>
+      <w:r>
+        <w:rPr>
+          <w:b/>
+        </w:rPr>
+        <w:t xml:space="preserve"> or later</w:t>
+      </w:r>
     </w:p>
     <w:p>
       <w:pPr>
@@ -2530,12 +2509,21 @@
         <w:t xml:space="preserve">must </w:t>
       </w:r>
       <w:r>
-        <w:t xml:space="preserve">be run with Grass </w:t>
+        <w:t xml:space="preserve">be run with </w:t>
       </w:r>
       <w:r>
         <w:rPr>
           <w:b/>
         </w:rPr>
+        <w:t>GRASS</w:t>
+      </w:r>
+      <w:r>
+        <w:t xml:space="preserve"> </w:t>
+      </w:r>
+      <w:r>
+        <w:rPr>
+          <w:b/>
+        </w:rPr>
         <w:t xml:space="preserve">version 6.5 </w:t>
       </w:r>
       <w:r>
@@ -2548,13 +2536,13 @@
         <w:t>. Note also that version 6.5 is a development version and is built daily, so it is possible that the daily build you download may not work with Climate Linkage Mapper.</w:t>
       </w:r>
     </w:p>
+    <w:bookmarkStart w:id="3" w:name="_Toc348511538"/>
+    <w:bookmarkStart w:id="4" w:name="OLE_LINK6"/>
     <w:p>
       <w:pPr>
         <w:pStyle w:val="Heading1"/>
         <w:spacing w:after="0"/>
       </w:pPr>
-      <w:bookmarkStart w:id="4" w:name="OLE_LINK6"/>
-      <w:bookmarkStart w:id="5" w:name="_Toc348511538"/>
       <w:r>
         <w:rPr>
           <w:noProof/>
@@ -2636,7 +2624,7 @@
                           <a:effectLst/>
                           <a:extLst>
                             <a:ext uri="{C572A759-6A51-4108-AA02-DFA0A04FC94B}">
-                              <ma14:wrappingTextBoxFlag xmlns:ma14="http://schemas.microsoft.com/office/mac/drawingml/2011/main" xmlns:w="http://schemas.openxmlformats.org/wordprocessingml/2006/main" xmlns:w10="urn:schemas-microsoft-com:office:word" xmlns:v="urn:schemas-microsoft-com:vml" xmlns:o="urn:schemas-microsoft-com:office:office" xmlns:mv="urn:schemas-microsoft-com:mac:vml" xmlns:mo="http://schemas.microsoft.com/office/mac/office/2008/main" xmlns=""/>
+                              <ma14:wrappingTextBoxFlag xmlns="" xmlns:mo="http://schemas.microsoft.com/office/mac/office/2008/main" xmlns:mv="urn:schemas-microsoft-com:mac:vml" xmlns:o="urn:schemas-microsoft-com:office:office" xmlns:v="urn:schemas-microsoft-com:vml" xmlns:w10="urn:schemas-microsoft-com:office:word" xmlns:w="http://schemas.openxmlformats.org/wordprocessingml/2006/main" xmlns:ma14="http://schemas.microsoft.com/office/mac/drawingml/2011/main"/>
                             </a:ext>
                           </a:extLst>
                         </wps:spPr>
@@ -2653,14 +2641,27 @@
                               <w:r>
                                 <w:t xml:space="preserve">Figure </w:t>
                               </w:r>
-                              <w:fldSimple w:instr=" SEQ Figure \* ARABIC ">
-                                <w:r>
-                                  <w:rPr>
-                                    <w:noProof/>
-                                  </w:rPr>
-                                  <w:t>1</w:t>
-                                </w:r>
-                              </w:fldSimple>
+                              <w:r>
+                                <w:fldChar w:fldCharType="begin"/>
+                              </w:r>
+                              <w:r>
+                                <w:instrText xml:space="preserve"> SEQ Figure \* ARABIC </w:instrText>
+                              </w:r>
+                              <w:r>
+                                <w:fldChar w:fldCharType="separate"/>
+                              </w:r>
+                              <w:r>
+                                <w:rPr>
+                                  <w:noProof/>
+                                </w:rPr>
+                                <w:t>1</w:t>
+                              </w:r>
+                              <w:r>
+                                <w:rPr>
+                                  <w:noProof/>
+                                </w:rPr>
+                                <w:fldChar w:fldCharType="end"/>
+                              </w:r>
                               <w:r>
                                 <w:rPr>
                                   <w:noProof/>
@@ -2763,7 +2764,7 @@
       <w:r>
         <w:t>Climate Linkage Mapper</w:t>
       </w:r>
-      <w:bookmarkEnd w:id="5"/>
+      <w:bookmarkEnd w:id="3"/>
     </w:p>
     <w:p>
       <w:r>
@@ -2828,14 +2829,14 @@
       <w:pPr>
         <w:pStyle w:val="Heading2"/>
       </w:pPr>
-      <w:bookmarkStart w:id="6" w:name="_Toc348511539"/>
+      <w:bookmarkStart w:id="5" w:name="_Toc348511539"/>
       <w:r>
         <w:t>Input data</w:t>
       </w:r>
       <w:r>
         <w:t xml:space="preserve"> requirements</w:t>
       </w:r>
-      <w:bookmarkEnd w:id="6"/>
+      <w:bookmarkEnd w:id="5"/>
     </w:p>
     <w:p/>
     <w:p>
@@ -3065,7 +3066,7 @@
                           <a:effectLst/>
                           <a:extLst>
                             <a:ext uri="{C572A759-6A51-4108-AA02-DFA0A04FC94B}">
-                              <ma14:wrappingTextBoxFlag xmlns:ma14="http://schemas.microsoft.com/office/mac/drawingml/2011/main" xmlns:w="http://schemas.openxmlformats.org/wordprocessingml/2006/main" xmlns:w10="urn:schemas-microsoft-com:office:word" xmlns:v="urn:schemas-microsoft-com:vml" xmlns:o="urn:schemas-microsoft-com:office:office" xmlns:mv="urn:schemas-microsoft-com:mac:vml" xmlns:mo="http://schemas.microsoft.com/office/mac/office/2008/main" xmlns=""/>
+                              <ma14:wrappingTextBoxFlag xmlns="" xmlns:mo="http://schemas.microsoft.com/office/mac/office/2008/main" xmlns:mv="urn:schemas-microsoft-com:mac:vml" xmlns:o="urn:schemas-microsoft-com:office:office" xmlns:v="urn:schemas-microsoft-com:vml" xmlns:w10="urn:schemas-microsoft-com:office:word" xmlns:w="http://schemas.openxmlformats.org/wordprocessingml/2006/main" xmlns:ma14="http://schemas.microsoft.com/office/mac/drawingml/2011/main"/>
                             </a:ext>
                           </a:extLst>
                         </wps:spPr>
@@ -3082,14 +3083,27 @@
                               <w:r>
                                 <w:t xml:space="preserve">Figure </w:t>
                               </w:r>
-                              <w:fldSimple w:instr=" SEQ Figure \* ARABIC ">
-                                <w:r>
-                                  <w:rPr>
-                                    <w:noProof/>
-                                  </w:rPr>
-                                  <w:t>2</w:t>
-                                </w:r>
-                              </w:fldSimple>
+                              <w:r>
+                                <w:fldChar w:fldCharType="begin"/>
+                              </w:r>
+                              <w:r>
+                                <w:instrText xml:space="preserve"> SEQ Figure \* ARABIC </w:instrText>
+                              </w:r>
+                              <w:r>
+                                <w:fldChar w:fldCharType="separate"/>
+                              </w:r>
+                              <w:r>
+                                <w:rPr>
+                                  <w:noProof/>
+                                </w:rPr>
+                                <w:t>2</w:t>
+                              </w:r>
+                              <w:r>
+                                <w:rPr>
+                                  <w:noProof/>
+                                </w:rPr>
+                                <w:fldChar w:fldCharType="end"/>
+                              </w:r>
                               <w:r>
                                 <w:rPr>
                                   <w:noProof/>
@@ -4009,14 +4023,14 @@
       <w:pPr>
         <w:pStyle w:val="Heading2"/>
       </w:pPr>
-      <w:bookmarkStart w:id="7" w:name="_Toc348511540"/>
+      <w:bookmarkStart w:id="6" w:name="_Toc348511540"/>
       <w:r>
         <w:t xml:space="preserve">Running </w:t>
       </w:r>
       <w:r>
         <w:t>from a Python Script</w:t>
       </w:r>
-      <w:bookmarkEnd w:id="7"/>
+      <w:bookmarkEnd w:id="6"/>
     </w:p>
     <w:p>
       <w:pPr>
@@ -4073,7 +4087,16 @@
         <w:t xml:space="preserve"> (</w:t>
       </w:r>
       <w:r>
-        <w:t>in the Linkage Mapper scripts folder</w:t>
+        <w:t xml:space="preserve">in the Linkage Mapper </w:t>
+      </w:r>
+      <w:r>
+        <w:rPr>
+          <w:i/>
+        </w:rPr>
+        <w:t>scripts</w:t>
+      </w:r>
+      <w:r>
+        <w:t xml:space="preserve"> folder</w:t>
       </w:r>
       <w:r>
         <w:t>)</w:t>
@@ -4085,7 +4108,13 @@
         <w:t xml:space="preserve">the </w:t>
       </w:r>
       <w:r>
-        <w:t xml:space="preserve">appropriate input parameters. An example Python script, </w:t>
+        <w:t xml:space="preserve">appropriate input parameters. </w:t>
+      </w:r>
+      <w:r>
+        <w:t xml:space="preserve">The </w:t>
+      </w:r>
+      <w:r>
+        <w:t xml:space="preserve">Python script, </w:t>
       </w:r>
       <w:r>
         <w:rPr>
@@ -4094,25 +4123,34 @@
         <w:t>CC Run Script.py</w:t>
       </w:r>
       <w:r>
-        <w:t xml:space="preserve">, in the Linkage Mapper demo folder illustrates one way of running the </w:t>
-      </w:r>
-      <w:r>
-        <w:t>Climate Linkage Mapper</w:t>
-      </w:r>
-      <w:r>
-        <w:t xml:space="preserve"> tool outside of ArcGIS.</w:t>
+        <w:t xml:space="preserve">, in the Linkage Mapper </w:t>
+      </w:r>
+      <w:r>
+        <w:rPr>
+          <w:i/>
+        </w:rPr>
+        <w:t>demo</w:t>
+      </w:r>
+      <w:r>
+        <w:t xml:space="preserve"> folder </w:t>
+      </w:r>
+      <w:r>
+        <w:t xml:space="preserve">gives </w:t>
+      </w:r>
+      <w:r>
+        <w:t>an example that can be modified to match your needs.</w:t>
       </w:r>
     </w:p>
     <w:p>
       <w:pPr>
         <w:pStyle w:val="Heading2"/>
       </w:pPr>
-      <w:bookmarkStart w:id="8" w:name="_Toc348511541"/>
+      <w:bookmarkStart w:id="7" w:name="_Toc348511541"/>
       <w:bookmarkEnd w:id="4"/>
       <w:r>
         <w:t>Processing Steps</w:t>
       </w:r>
-      <w:bookmarkEnd w:id="8"/>
+      <w:bookmarkEnd w:id="7"/>
     </w:p>
     <w:p>
       <w:pPr>
@@ -4202,7 +4240,7 @@
                           <a:effectLst/>
                           <a:extLst>
                             <a:ext uri="{C572A759-6A51-4108-AA02-DFA0A04FC94B}">
-                              <ma14:wrappingTextBoxFlag xmlns:ma14="http://schemas.microsoft.com/office/mac/drawingml/2011/main" xmlns:w="http://schemas.openxmlformats.org/wordprocessingml/2006/main" xmlns:w10="urn:schemas-microsoft-com:office:word" xmlns:v="urn:schemas-microsoft-com:vml" xmlns:o="urn:schemas-microsoft-com:office:office" xmlns:mv="urn:schemas-microsoft-com:mac:vml" xmlns:mo="http://schemas.microsoft.com/office/mac/office/2008/main" xmlns=""/>
+                              <ma14:wrappingTextBoxFlag xmlns="" xmlns:mo="http://schemas.microsoft.com/office/mac/office/2008/main" xmlns:mv="urn:schemas-microsoft-com:mac:vml" xmlns:o="urn:schemas-microsoft-com:office:office" xmlns:v="urn:schemas-microsoft-com:vml" xmlns:w10="urn:schemas-microsoft-com:office:word" xmlns:w="http://schemas.openxmlformats.org/wordprocessingml/2006/main" xmlns:ma14="http://schemas.microsoft.com/office/mac/drawingml/2011/main"/>
                             </a:ext>
                           </a:extLst>
                         </wps:spPr>
@@ -4221,14 +4259,27 @@
                               <w:r>
                                 <w:t xml:space="preserve">Figure </w:t>
                               </w:r>
-                              <w:fldSimple w:instr=" SEQ Figure \* ARABIC ">
-                                <w:r>
-                                  <w:rPr>
-                                    <w:noProof/>
-                                  </w:rPr>
-                                  <w:t>3</w:t>
-                                </w:r>
-                              </w:fldSimple>
+                              <w:r>
+                                <w:fldChar w:fldCharType="begin"/>
+                              </w:r>
+                              <w:r>
+                                <w:instrText xml:space="preserve"> SEQ Figure \* ARABIC </w:instrText>
+                              </w:r>
+                              <w:r>
+                                <w:fldChar w:fldCharType="separate"/>
+                              </w:r>
+                              <w:r>
+                                <w:rPr>
+                                  <w:noProof/>
+                                </w:rPr>
+                                <w:t>3</w:t>
+                              </w:r>
+                              <w:r>
+                                <w:rPr>
+                                  <w:noProof/>
+                                </w:rPr>
+                                <w:fldChar w:fldCharType="end"/>
+                              </w:r>
                               <w:r>
                                 <w:rPr>
                                   <w:noProof/>
@@ -4500,9 +4551,10 @@
       <w:r>
         <w:rPr>
           <w:rFonts w:ascii="Times New Roman" w:hAnsi="Times New Roman" w:cs="Times New Roman"/>
+          <w:i/>
           <w:color w:val="auto"/>
         </w:rPr>
-        <w:t>clm_corr</w:t>
+        <w:t>clm_cor</w:t>
       </w:r>
       <w:proofErr w:type="spellEnd"/>
       <w:r>
@@ -5452,7 +5504,7 @@
       <w:pPr>
         <w:pStyle w:val="Heading1"/>
       </w:pPr>
-      <w:bookmarkStart w:id="9" w:name="_Toc348511542"/>
+      <w:bookmarkStart w:id="8" w:name="_Toc348511542"/>
       <w:r>
         <w:t>Climate Linkage Mapper</w:t>
       </w:r>
@@ -5462,7 +5514,7 @@
       <w:r>
         <w:t>DEMO</w:t>
       </w:r>
-      <w:bookmarkEnd w:id="9"/>
+      <w:bookmarkEnd w:id="8"/>
       <w:r>
         <w:rPr>
           <w:noProof/>
@@ -5515,7 +5567,7 @@
                         <a:effectLst/>
                         <a:extLst>
                           <a:ext uri="{C572A759-6A51-4108-AA02-DFA0A04FC94B}">
-                            <ma14:wrappingTextBoxFlag xmlns:ma14="http://schemas.microsoft.com/office/mac/drawingml/2011/main" xmlns:w="http://schemas.openxmlformats.org/wordprocessingml/2006/main" xmlns:w10="urn:schemas-microsoft-com:office:word" xmlns:v="urn:schemas-microsoft-com:vml" xmlns:o="urn:schemas-microsoft-com:office:office" xmlns:mv="urn:schemas-microsoft-com:mac:vml" xmlns:mo="http://schemas.microsoft.com/office/mac/office/2008/main" xmlns=""/>
+                            <ma14:wrappingTextBoxFlag xmlns="" xmlns:mo="http://schemas.microsoft.com/office/mac/office/2008/main" xmlns:mv="urn:schemas-microsoft-com:mac:vml" xmlns:o="urn:schemas-microsoft-com:office:office" xmlns:v="urn:schemas-microsoft-com:vml" xmlns:w10="urn:schemas-microsoft-com:office:word" xmlns:w="http://schemas.openxmlformats.org/wordprocessingml/2006/main" xmlns:ma14="http://schemas.microsoft.com/office/mac/drawingml/2011/main"/>
                           </a:ext>
                         </a:extLst>
                       </wps:spPr>
@@ -5535,14 +5587,27 @@
                             <w:r>
                               <w:t xml:space="preserve">Figure </w:t>
                             </w:r>
-                            <w:fldSimple w:instr=" SEQ Figure \* ARABIC ">
-                              <w:r>
-                                <w:rPr>
-                                  <w:noProof/>
-                                </w:rPr>
-                                <w:t>4</w:t>
-                              </w:r>
-                            </w:fldSimple>
+                            <w:r>
+                              <w:fldChar w:fldCharType="begin"/>
+                            </w:r>
+                            <w:r>
+                              <w:instrText xml:space="preserve"> SEQ Figure \* ARABIC </w:instrText>
+                            </w:r>
+                            <w:r>
+                              <w:fldChar w:fldCharType="separate"/>
+                            </w:r>
+                            <w:r>
+                              <w:rPr>
+                                <w:noProof/>
+                              </w:rPr>
+                              <w:t>4</w:t>
+                            </w:r>
+                            <w:r>
+                              <w:rPr>
+                                <w:noProof/>
+                              </w:rPr>
+                              <w:fldChar w:fldCharType="end"/>
+                            </w:r>
                             <w:r>
                               <w:t>.</w:t>
                             </w:r>
@@ -5646,7 +5711,13 @@
         <w:rPr>
           <w:i/>
         </w:rPr>
-        <w:t>Demo</w:t>
+        <w:t>d</w:t>
+      </w:r>
+      <w:r>
+        <w:rPr>
+          <w:i/>
+        </w:rPr>
+        <w:t>emo</w:t>
       </w:r>
       <w:r>
         <w:t xml:space="preserve"> folder. To run the demo click on the Climate Tool and enter </w:t>
@@ -5670,7 +5741,16 @@
         <w:t>ed</w:t>
       </w:r>
       <w:r>
-        <w:t xml:space="preserve"> demo folder and </w:t>
+        <w:t xml:space="preserve"> </w:t>
+      </w:r>
+      <w:r>
+        <w:rPr>
+          <w:i/>
+        </w:rPr>
+        <w:t>demo</w:t>
+      </w:r>
+      <w:r>
+        <w:t xml:space="preserve"> folder and </w:t>
       </w:r>
       <w:r>
         <w:t xml:space="preserve">the </w:t>
@@ -5728,113 +5808,130 @@
       <w:pPr>
         <w:pStyle w:val="Heading1"/>
       </w:pPr>
-      <w:bookmarkStart w:id="10" w:name="_Toc348511543"/>
+      <w:bookmarkStart w:id="9" w:name="_Toc348511543"/>
       <w:r>
         <w:lastRenderedPageBreak/>
         <w:t>Extra hints</w:t>
+      </w:r>
+      <w:bookmarkEnd w:id="9"/>
+    </w:p>
+    <w:p>
+      <w:pPr>
+        <w:pStyle w:val="Heading2"/>
+      </w:pPr>
+      <w:bookmarkStart w:id="10" w:name="_Toc348511544"/>
+      <w:r>
+        <w:t>Background processing</w:t>
       </w:r>
       <w:bookmarkEnd w:id="10"/>
     </w:p>
     <w:p>
+      <w:r>
+        <w:t xml:space="preserve">Climate Linkage Mapper runs best in the background- this helps to avoid conflicts between ArcGIS and GRASS. </w:t>
+      </w:r>
+      <w:r>
+        <w:t>In fact, all Linkage Mapper tools can be run in the background, which has the added benefit of allowing you to us</w:t>
+      </w:r>
+      <w:r>
+        <w:t>e ArcMap while the tool is running.</w:t>
+      </w:r>
+      <w:r>
+        <w:t xml:space="preserve"> </w:t>
+      </w:r>
+      <w:r>
+        <w:t xml:space="preserve">Right-click on </w:t>
+      </w:r>
+      <w:r>
+        <w:t xml:space="preserve">the </w:t>
+      </w:r>
+      <w:r>
+        <w:t xml:space="preserve">Climate Linkage Mapper tool shown in Figure 1, click ‘properties,’ and un-check ‘Always run in foreground.’  You will want to </w:t>
+      </w:r>
+      <w:r>
+        <w:t xml:space="preserve">show </w:t>
+      </w:r>
+      <w:r>
+        <w:t xml:space="preserve">the </w:t>
+      </w:r>
+      <w:r>
+        <w:t>R</w:t>
+      </w:r>
+      <w:r>
+        <w:t xml:space="preserve">esults window </w:t>
+      </w:r>
+      <w:r>
+        <w:t xml:space="preserve">so that you can </w:t>
+      </w:r>
+      <w:r>
+        <w:t xml:space="preserve">monitor program progress and cancel runs (click </w:t>
+      </w:r>
+      <w:proofErr w:type="spellStart"/>
+      <w:r>
+        <w:t>Geoprocessing</w:t>
+      </w:r>
+      <w:proofErr w:type="spellEnd"/>
+      <w:r>
+        <w:t>&gt;&gt;Results).</w:t>
+      </w:r>
+      <w:r>
+        <w:t xml:space="preserve">  The Results window also lets you start new runs with the same settings used earlier runs.</w:t>
+      </w:r>
+    </w:p>
+    <w:p>
       <w:pPr>
         <w:pStyle w:val="Heading2"/>
       </w:pPr>
-      <w:bookmarkStart w:id="11" w:name="_Toc348511544"/>
-      <w:r>
-        <w:t>Background processing</w:t>
+      <w:bookmarkStart w:id="11" w:name="_Toc348511545"/>
+      <w:r>
+        <w:t>Changing linkage rules without re-starting from scratch</w:t>
       </w:r>
       <w:bookmarkEnd w:id="11"/>
     </w:p>
     <w:p>
       <w:r>
-        <w:t xml:space="preserve">Climate Linkage Mapper runs best in the background- this helps to avoid conflicts between ArcGIS and GRASS. </w:t>
-      </w:r>
-      <w:r>
-        <w:t>In fact, all Linkage Mapper tools can be run in the background, which has the added benefit of allowing you to us</w:t>
-      </w:r>
-      <w:r>
-        <w:t>e ArcMap while the tool is running.</w:t>
-      </w:r>
-      <w:r>
-        <w:t xml:space="preserve"> </w:t>
-      </w:r>
-      <w:r>
-        <w:t xml:space="preserve">Right-click on </w:t>
-      </w:r>
-      <w:r>
-        <w:t xml:space="preserve">the </w:t>
-      </w:r>
-      <w:r>
-        <w:t xml:space="preserve">Climate Linkage Mapper tool shown in Figure 1, click ‘properties,’ and un-check ‘Always run in foreground.’  You will want to </w:t>
-      </w:r>
-      <w:r>
-        <w:t xml:space="preserve">show </w:t>
-      </w:r>
-      <w:r>
-        <w:t xml:space="preserve">the </w:t>
-      </w:r>
-      <w:r>
-        <w:t>R</w:t>
-      </w:r>
-      <w:r>
-        <w:t xml:space="preserve">esults window </w:t>
-      </w:r>
-      <w:r>
-        <w:t xml:space="preserve">so that you can </w:t>
-      </w:r>
-      <w:r>
-        <w:t xml:space="preserve">monitor program progress and cancel runs (click </w:t>
-      </w:r>
-      <w:proofErr w:type="spellStart"/>
-      <w:r>
-        <w:t>Geoprocessing</w:t>
-      </w:r>
-      <w:proofErr w:type="spellEnd"/>
-      <w:r>
-        <w:t>&gt;&gt;Results).</w:t>
-      </w:r>
-      <w:r>
-        <w:t xml:space="preserve">  The Results window also lets you start new runs with the same settings used earlier runs.</w:t>
+        <w:t>To change the number of nearest neighbors linked or to manually adjust the links mapped it is not necessary to re-run the tool as Linkage Mapper can be restarted independently at step 4.</w:t>
       </w:r>
     </w:p>
     <w:p>
-      <w:pPr>
-        <w:pStyle w:val="Heading2"/>
-      </w:pPr>
-      <w:bookmarkStart w:id="12" w:name="_Toc348511545"/>
-      <w:r>
-        <w:t>Changing linkage rules without re-starting from scratch</w:t>
+      <w:r>
+        <w:t xml:space="preserve">The spatial inputs for Linkage Mapper are stored in the </w:t>
+      </w:r>
+      <w:proofErr w:type="spellStart"/>
+      <w:r>
+        <w:rPr>
+          <w:i/>
+        </w:rPr>
+        <w:t>clm_cor</w:t>
+      </w:r>
+      <w:proofErr w:type="spellEnd"/>
+      <w:r>
+        <w:t xml:space="preserve"> folder</w:t>
+      </w:r>
+      <w:r>
+        <w:t xml:space="preserve"> within the project directory</w:t>
+      </w:r>
+      <w:r>
+        <w:t xml:space="preserve">. See the Linkage Mapper user guide for instructions on </w:t>
+      </w:r>
+      <w:r>
+        <w:t xml:space="preserve">starting at step 4 </w:t>
+      </w:r>
+      <w:r>
+        <w:t xml:space="preserve">(be sure to un-check steps 1-3) </w:t>
+      </w:r>
+      <w:r>
+        <w:t xml:space="preserve">and </w:t>
+      </w:r>
+      <w:bookmarkStart w:id="12" w:name="_GoBack"/>
+      <w:r>
+        <w:t xml:space="preserve">on </w:t>
+      </w:r>
+      <w:r>
+        <w:t>manually removing or retaining links</w:t>
       </w:r>
       <w:bookmarkEnd w:id="12"/>
-    </w:p>
-    <w:p>
-      <w:r>
-        <w:t>To change the number of nearest neighbors linked or to manually adjust the links mapped it is not necessary to re-run the tool as Linkage Mapper can be restarted independently at step 4.</w:t>
-      </w:r>
-    </w:p>
-    <w:p>
-      <w:r>
-        <w:t xml:space="preserve">The spatial inputs for Linkage Mapper are stored in the </w:t>
-      </w:r>
-      <w:proofErr w:type="spellStart"/>
-      <w:r>
-        <w:t>clm_cor</w:t>
-      </w:r>
-      <w:proofErr w:type="spellEnd"/>
-      <w:r>
-        <w:t xml:space="preserve"> folder</w:t>
-      </w:r>
-      <w:r>
-        <w:t xml:space="preserve"> within the project directory</w:t>
-      </w:r>
-      <w:r>
-        <w:t xml:space="preserve">. See the Linkage Mapper user guide for instructions on </w:t>
-      </w:r>
-      <w:r>
-        <w:t xml:space="preserve">starting at step 4 and on </w:t>
-      </w:r>
-      <w:r>
-        <w:t>manually removing or retaining links.</w:t>
+      <w:r>
+        <w:t>.</w:t>
       </w:r>
     </w:p>
     <w:p>
@@ -6298,7 +6395,7 @@
         <w:rStyle w:val="PageNumber"/>
         <w:noProof/>
       </w:rPr>
-      <w:t>6</w:t>
+      <w:t>7</w:t>
     </w:r>
     <w:r>
       <w:rPr>
@@ -13648,7 +13745,7 @@
 </file>
 
 <file path=customXml/itemProps1.xml><?xml version="1.0" encoding="utf-8"?>
-<ds:datastoreItem xmlns:ds="http://schemas.openxmlformats.org/officeDocument/2006/customXml" ds:itemID="{C8F873F3-7913-4B5E-896B-E57CF094F262}">
+<ds:datastoreItem xmlns:ds="http://schemas.openxmlformats.org/officeDocument/2006/customXml" ds:itemID="{58E28F5D-1671-45AF-8DC9-1D494319F3E7}">
   <ds:schemaRefs>
     <ds:schemaRef ds:uri="http://schemas.openxmlformats.org/officeDocument/2006/bibliography"/>
   </ds:schemaRefs>
@@ -13656,7 +13753,7 @@
 </file>
 
 <file path=customXml/itemProps2.xml><?xml version="1.0" encoding="utf-8"?>
-<ds:datastoreItem xmlns:ds="http://schemas.openxmlformats.org/officeDocument/2006/customXml" ds:itemID="{CF1F9926-D872-4F1B-8B25-CB96F96D8257}">
+<ds:datastoreItem xmlns:ds="http://schemas.openxmlformats.org/officeDocument/2006/customXml" ds:itemID="{F8EAD25B-04C3-4DAF-9A27-829150555CFE}">
   <ds:schemaRefs>
     <ds:schemaRef ds:uri="http://schemas.openxmlformats.org/officeDocument/2006/bibliography"/>
   </ds:schemaRefs>

</xml_diff>

<commit_message>
CLM user guide update
</commit_message>
<xml_diff>
--- a/toolbox/doc/Climate Linkage Mapper User Guide.docx
+++ b/toolbox/doc/Climate Linkage Mapper User Guide.docx
@@ -2129,6 +2129,8 @@
       <w:r>
         <w:t>).</w:t>
       </w:r>
+      <w:bookmarkStart w:id="2" w:name="_GoBack"/>
+      <w:bookmarkEnd w:id="2"/>
     </w:p>
     <w:p>
       <w:pPr>
@@ -2205,11 +2207,11 @@
       <w:pPr>
         <w:pStyle w:val="Heading1"/>
       </w:pPr>
-      <w:bookmarkStart w:id="2" w:name="_Toc348511537"/>
+      <w:bookmarkStart w:id="3" w:name="_Toc348511537"/>
       <w:r>
         <w:t>Installation</w:t>
       </w:r>
-      <w:bookmarkEnd w:id="2"/>
+      <w:bookmarkEnd w:id="3"/>
     </w:p>
     <w:p>
       <w:pPr>
@@ -2536,13 +2538,13 @@
         <w:t>. Note also that version 6.5 is a development version and is built daily, so it is possible that the daily build you download may not work with Climate Linkage Mapper.</w:t>
       </w:r>
     </w:p>
-    <w:bookmarkStart w:id="3" w:name="_Toc348511538"/>
-    <w:bookmarkStart w:id="4" w:name="OLE_LINK6"/>
     <w:p>
       <w:pPr>
         <w:pStyle w:val="Heading1"/>
         <w:spacing w:after="0"/>
       </w:pPr>
+      <w:bookmarkStart w:id="4" w:name="_Toc348511538"/>
+      <w:bookmarkStart w:id="5" w:name="OLE_LINK6"/>
       <w:r>
         <w:rPr>
           <w:noProof/>
@@ -2624,7 +2626,7 @@
                           <a:effectLst/>
                           <a:extLst>
                             <a:ext uri="{C572A759-6A51-4108-AA02-DFA0A04FC94B}">
-                              <ma14:wrappingTextBoxFlag xmlns="" xmlns:mo="http://schemas.microsoft.com/office/mac/office/2008/main" xmlns:mv="urn:schemas-microsoft-com:mac:vml" xmlns:o="urn:schemas-microsoft-com:office:office" xmlns:v="urn:schemas-microsoft-com:vml" xmlns:w10="urn:schemas-microsoft-com:office:word" xmlns:w="http://schemas.openxmlformats.org/wordprocessingml/2006/main" xmlns:ma14="http://schemas.microsoft.com/office/mac/drawingml/2011/main"/>
+                              <ma14:wrappingTextBoxFlag xmlns:ma14="http://schemas.microsoft.com/office/mac/drawingml/2011/main" xmlns:w="http://schemas.openxmlformats.org/wordprocessingml/2006/main" xmlns:w10="urn:schemas-microsoft-com:office:word" xmlns:v="urn:schemas-microsoft-com:vml" xmlns:o="urn:schemas-microsoft-com:office:office" xmlns:mv="urn:schemas-microsoft-com:mac:vml" xmlns:mo="http://schemas.microsoft.com/office/mac/office/2008/main" xmlns=""/>
                             </a:ext>
                           </a:extLst>
                         </wps:spPr>
@@ -2731,14 +2733,27 @@
                         <w:r>
                           <w:t xml:space="preserve">Figure </w:t>
                         </w:r>
-                        <w:fldSimple w:instr=" SEQ Figure \* ARABIC ">
-                          <w:r>
-                            <w:rPr>
-                              <w:noProof/>
-                            </w:rPr>
-                            <w:t>1</w:t>
-                          </w:r>
-                        </w:fldSimple>
+                        <w:r>
+                          <w:fldChar w:fldCharType="begin"/>
+                        </w:r>
+                        <w:r>
+                          <w:instrText xml:space="preserve"> SEQ Figure \* ARABIC </w:instrText>
+                        </w:r>
+                        <w:r>
+                          <w:fldChar w:fldCharType="separate"/>
+                        </w:r>
+                        <w:r>
+                          <w:rPr>
+                            <w:noProof/>
+                          </w:rPr>
+                          <w:t>1</w:t>
+                        </w:r>
+                        <w:r>
+                          <w:rPr>
+                            <w:noProof/>
+                          </w:rPr>
+                          <w:fldChar w:fldCharType="end"/>
+                        </w:r>
                         <w:r>
                           <w:rPr>
                             <w:noProof/>
@@ -2764,7 +2779,7 @@
       <w:r>
         <w:t>Climate Linkage Mapper</w:t>
       </w:r>
-      <w:bookmarkEnd w:id="3"/>
+      <w:bookmarkEnd w:id="4"/>
     </w:p>
     <w:p>
       <w:r>
@@ -2829,14 +2844,14 @@
       <w:pPr>
         <w:pStyle w:val="Heading2"/>
       </w:pPr>
-      <w:bookmarkStart w:id="5" w:name="_Toc348511539"/>
+      <w:bookmarkStart w:id="6" w:name="_Toc348511539"/>
       <w:r>
         <w:t>Input data</w:t>
       </w:r>
       <w:r>
         <w:t xml:space="preserve"> requirements</w:t>
       </w:r>
-      <w:bookmarkEnd w:id="5"/>
+      <w:bookmarkEnd w:id="6"/>
     </w:p>
     <w:p/>
     <w:p>
@@ -3066,7 +3081,7 @@
                           <a:effectLst/>
                           <a:extLst>
                             <a:ext uri="{C572A759-6A51-4108-AA02-DFA0A04FC94B}">
-                              <ma14:wrappingTextBoxFlag xmlns="" xmlns:mo="http://schemas.microsoft.com/office/mac/office/2008/main" xmlns:mv="urn:schemas-microsoft-com:mac:vml" xmlns:o="urn:schemas-microsoft-com:office:office" xmlns:v="urn:schemas-microsoft-com:vml" xmlns:w10="urn:schemas-microsoft-com:office:word" xmlns:w="http://schemas.openxmlformats.org/wordprocessingml/2006/main" xmlns:ma14="http://schemas.microsoft.com/office/mac/drawingml/2011/main"/>
+                              <ma14:wrappingTextBoxFlag xmlns:ma14="http://schemas.microsoft.com/office/mac/drawingml/2011/main" xmlns:w="http://schemas.openxmlformats.org/wordprocessingml/2006/main" xmlns:w10="urn:schemas-microsoft-com:office:word" xmlns:v="urn:schemas-microsoft-com:vml" xmlns:o="urn:schemas-microsoft-com:office:office" xmlns:mv="urn:schemas-microsoft-com:mac:vml" xmlns:mo="http://schemas.microsoft.com/office/mac/office/2008/main" xmlns=""/>
                             </a:ext>
                           </a:extLst>
                         </wps:spPr>
@@ -3150,14 +3165,27 @@
                         <w:r>
                           <w:t xml:space="preserve">Figure </w:t>
                         </w:r>
-                        <w:fldSimple w:instr=" SEQ Figure \* ARABIC ">
-                          <w:r>
-                            <w:rPr>
-                              <w:noProof/>
-                            </w:rPr>
-                            <w:t>2</w:t>
-                          </w:r>
-                        </w:fldSimple>
+                        <w:r>
+                          <w:fldChar w:fldCharType="begin"/>
+                        </w:r>
+                        <w:r>
+                          <w:instrText xml:space="preserve"> SEQ Figure \* ARABIC </w:instrText>
+                        </w:r>
+                        <w:r>
+                          <w:fldChar w:fldCharType="separate"/>
+                        </w:r>
+                        <w:r>
+                          <w:rPr>
+                            <w:noProof/>
+                          </w:rPr>
+                          <w:t>2</w:t>
+                        </w:r>
+                        <w:r>
+                          <w:rPr>
+                            <w:noProof/>
+                          </w:rPr>
+                          <w:fldChar w:fldCharType="end"/>
+                        </w:r>
                         <w:r>
                           <w:rPr>
                             <w:noProof/>
@@ -3251,7 +3279,18 @@
         <w:t xml:space="preserve">ield must consist of positive integers &lt; 9999 that </w:t>
       </w:r>
       <w:r>
-        <w:t>uniquely identify unique core areas.</w:t>
+        <w:t>uniquely identify unique core areas</w:t>
+      </w:r>
+      <w:r>
+        <w:t>.  FID and ID fields cannot be used.  An easy way to create a new field is to open the attribute table, add a new integer field and use the field calculator to fill it with an expression like &lt;</w:t>
+      </w:r>
+      <w:proofErr w:type="spellStart"/>
+      <w:r>
+        <w:t>NewField</w:t>
+      </w:r>
+      <w:proofErr w:type="spellEnd"/>
+      <w:r>
+        <w:t>&gt; = FID + 1.</w:t>
       </w:r>
     </w:p>
     <w:p>
@@ -3345,6 +3384,27 @@
       <w:r>
         <w:t>entered here.</w:t>
       </w:r>
+      <w:r>
+        <w:t xml:space="preserve"> </w:t>
+      </w:r>
+      <w:r>
+        <w:t xml:space="preserve">See </w:t>
+      </w:r>
+      <w:r>
+        <w:t xml:space="preserve">the </w:t>
+      </w:r>
+      <w:r>
+        <w:t xml:space="preserve">Linkage Mapper User Guide </w:t>
+      </w:r>
+      <w:r>
+        <w:t>(McRae and Kavanagh 2011)</w:t>
+      </w:r>
+      <w:r>
+        <w:t xml:space="preserve"> </w:t>
+      </w:r>
+      <w:r>
+        <w:t>for tips on creating a resistance raster.</w:t>
+      </w:r>
     </w:p>
     <w:p>
       <w:pPr>
@@ -3429,7 +3489,13 @@
         <w:t xml:space="preserve"> Enter the minimum</w:t>
       </w:r>
       <w:r>
-        <w:t xml:space="preserve"> linkage distance that should separate one</w:t>
+        <w:t xml:space="preserve"> </w:t>
+      </w:r>
+      <w:r>
+        <w:t xml:space="preserve">edge-to-edge </w:t>
+      </w:r>
+      <w:r>
+        <w:t>linkage distance that should separate one</w:t>
       </w:r>
       <w:r>
         <w:t xml:space="preserve"> core to another. </w:t>
@@ -3457,7 +3523,13 @@
         <w:t xml:space="preserve">Maximum Distance Between Core Pairs: </w:t>
       </w:r>
       <w:r>
-        <w:t>Enter the maximum linkage distance that should separate one core to another. Linkages greater than this distance will not be created. The distance unit is that of the input spatial layers.</w:t>
+        <w:t xml:space="preserve">Enter the maximum </w:t>
+      </w:r>
+      <w:r>
+        <w:t xml:space="preserve">edge-to-edge </w:t>
+      </w:r>
+      <w:r>
+        <w:t>linkage distance that should separate one core to another. Linkages greater than this distance will not be created. The distance unit is that of the input spatial layers.</w:t>
       </w:r>
     </w:p>
     <w:p>
@@ -3482,40 +3554,43 @@
         <w:t xml:space="preserve"> Threshold: </w:t>
       </w:r>
       <w:r>
-        <w:t>A positive numeric value</w:t>
-      </w:r>
-      <w:r>
-        <w:t>,</w:t>
-      </w:r>
-      <w:r>
-        <w:t xml:space="preserve"> in the same units as the climate raster</w:t>
-      </w:r>
-      <w:r>
-        <w:t xml:space="preserve">, that limits core pairs based on climate. Core areas will only be connected if </w:t>
-      </w:r>
-      <w:r>
-        <w:t>the difference between their</w:t>
-      </w:r>
-      <w:r>
-        <w:t xml:space="preserve"> lowest mean value</w:t>
-      </w:r>
-      <w:r>
-        <w:t>s</w:t>
-      </w:r>
-      <w:r>
-        <w:t xml:space="preserve"> is greater than the threshold. The lowest mean value</w:t>
-      </w:r>
-      <w:r>
-        <w:t xml:space="preserve"> of a core</w:t>
-      </w:r>
-      <w:r>
-        <w:t xml:space="preserve"> is </w:t>
+        <w:t xml:space="preserve">A positive numeric value, in the same units as the climate raster, that limits core pairs based on climate. Core areas will only be connected if the difference between the lowest climate values is greater than the threshold. To avoid outliers, this value is </w:t>
       </w:r>
       <w:r>
         <w:t>two standard deviations below the mean</w:t>
       </w:r>
       <w:r>
-        <w:t xml:space="preserve"> of the core.</w:t>
+        <w:t xml:space="preserve"> of the core (see </w:t>
+      </w:r>
+      <w:proofErr w:type="spellStart"/>
+      <w:r>
+        <w:t>Nuñez</w:t>
+      </w:r>
+      <w:proofErr w:type="spellEnd"/>
+      <w:r>
+        <w:t xml:space="preserve"> 2011</w:t>
+      </w:r>
+      <w:r>
+        <w:t xml:space="preserve"> and </w:t>
+      </w:r>
+      <w:proofErr w:type="spellStart"/>
+      <w:r>
+        <w:rPr>
+          <w:bCs/>
+          <w:szCs w:val="20"/>
+        </w:rPr>
+        <w:t>Nuñez</w:t>
+      </w:r>
+      <w:proofErr w:type="spellEnd"/>
+      <w:r>
+        <w:rPr>
+          <w:bCs/>
+          <w:szCs w:val="20"/>
+        </w:rPr>
+        <w:t xml:space="preserve"> et al. 2013</w:t>
+      </w:r>
+      <w:r>
+        <w:t xml:space="preserve"> for more discussion on this topic).</w:t>
       </w:r>
     </w:p>
     <w:p>
@@ -3651,6 +3726,7 @@
         <w:rPr>
           <w:b/>
         </w:rPr>
+        <w:lastRenderedPageBreak/>
         <w:t>Prune Network Using Options Below (optional):</w:t>
       </w:r>
       <w:r>
@@ -3709,7 +3785,6 @@
         <w:rPr>
           <w:b/>
         </w:rPr>
-        <w:lastRenderedPageBreak/>
         <w:t>Number of Connected Nearest Neighbors:</w:t>
       </w:r>
       <w:r>
@@ -3786,18 +3861,18 @@
           <w:noProof/>
         </w:rPr>
         <w:drawing>
-          <wp:anchor distT="0" distB="0" distL="114300" distR="114300" simplePos="0" relativeHeight="251678720" behindDoc="1" locked="0" layoutInCell="1" allowOverlap="1" wp14:anchorId="513F66F6" wp14:editId="37CB8566">
+          <wp:anchor distT="0" distB="0" distL="114300" distR="114300" simplePos="0" relativeHeight="251697152" behindDoc="1" locked="0" layoutInCell="1" allowOverlap="1" wp14:anchorId="46C2E1FE" wp14:editId="3D205D56">
             <wp:simplePos x="0" y="0"/>
             <wp:positionH relativeFrom="margin">
-              <wp:posOffset>189865</wp:posOffset>
+              <wp:posOffset>181610</wp:posOffset>
             </wp:positionH>
             <wp:positionV relativeFrom="margin">
-              <wp:posOffset>1130935</wp:posOffset>
+              <wp:posOffset>2199005</wp:posOffset>
             </wp:positionV>
             <wp:extent cx="279400" cy="289560"/>
             <wp:effectExtent l="0" t="0" r="6350" b="0"/>
             <wp:wrapSquare wrapText="bothSides"/>
-            <wp:docPr id="3" name="Picture 3"/>
+            <wp:docPr id="4" name="Picture 4"/>
             <wp:cNvGraphicFramePr>
               <a:graphicFrameLocks xmlns:a="http://schemas.openxmlformats.org/drawingml/2006/main" noChangeAspect="1"/>
             </wp:cNvGraphicFramePr>
@@ -3877,13 +3952,13 @@
           <w:noProof/>
         </w:rPr>
         <w:drawing>
-          <wp:anchor distT="0" distB="0" distL="114300" distR="114300" simplePos="0" relativeHeight="251699200" behindDoc="1" locked="0" layoutInCell="1" allowOverlap="1" wp14:anchorId="6AA0DFD5" wp14:editId="70972912">
+          <wp:anchor distT="0" distB="0" distL="114300" distR="114300" simplePos="0" relativeHeight="251699200" behindDoc="1" locked="0" layoutInCell="1" allowOverlap="1" wp14:anchorId="6AA0DFD5" wp14:editId="5DF28D37">
             <wp:simplePos x="0" y="0"/>
             <wp:positionH relativeFrom="margin">
-              <wp:posOffset>226695</wp:posOffset>
+              <wp:posOffset>187960</wp:posOffset>
             </wp:positionH>
             <wp:positionV relativeFrom="margin">
-              <wp:posOffset>2351405</wp:posOffset>
+              <wp:posOffset>3380740</wp:posOffset>
             </wp:positionV>
             <wp:extent cx="279400" cy="289560"/>
             <wp:effectExtent l="0" t="0" r="6350" b="0"/>
@@ -3941,73 +4016,6 @@
       </w:r>
       <w:r>
         <w:rPr>
-          <w:noProof/>
-        </w:rPr>
-        <w:drawing>
-          <wp:anchor distT="0" distB="0" distL="114300" distR="114300" simplePos="0" relativeHeight="251697152" behindDoc="1" locked="0" layoutInCell="1" allowOverlap="1" wp14:anchorId="46C2E1FE" wp14:editId="3D649FEB">
-            <wp:simplePos x="0" y="0"/>
-            <wp:positionH relativeFrom="margin">
-              <wp:posOffset>189865</wp:posOffset>
-            </wp:positionH>
-            <wp:positionV relativeFrom="margin">
-              <wp:posOffset>1130935</wp:posOffset>
-            </wp:positionV>
-            <wp:extent cx="279400" cy="289560"/>
-            <wp:effectExtent l="0" t="0" r="6350" b="0"/>
-            <wp:wrapSquare wrapText="bothSides"/>
-            <wp:docPr id="4" name="Picture 4"/>
-            <wp:cNvGraphicFramePr>
-              <a:graphicFrameLocks xmlns:a="http://schemas.openxmlformats.org/drawingml/2006/main" noChangeAspect="1"/>
-            </wp:cNvGraphicFramePr>
-            <a:graphic xmlns:a="http://schemas.openxmlformats.org/drawingml/2006/main">
-              <a:graphicData uri="http://schemas.openxmlformats.org/drawingml/2006/picture">
-                <pic:pic xmlns:pic="http://schemas.openxmlformats.org/drawingml/2006/picture">
-                  <pic:nvPicPr>
-                    <pic:cNvPr id="0" name="Picture 213"/>
-                    <pic:cNvPicPr>
-                      <a:picLocks noChangeAspect="1" noChangeArrowheads="1"/>
-                    </pic:cNvPicPr>
-                  </pic:nvPicPr>
-                  <pic:blipFill>
-                    <a:blip r:embed="rId22">
-                      <a:extLst>
-                        <a:ext uri="{28A0092B-C50C-407E-A947-70E740481C1C}">
-                          <a14:useLocalDpi xmlns:a14="http://schemas.microsoft.com/office/drawing/2010/main" val="0"/>
-                        </a:ext>
-                      </a:extLst>
-                    </a:blip>
-                    <a:srcRect/>
-                    <a:stretch>
-                      <a:fillRect/>
-                    </a:stretch>
-                  </pic:blipFill>
-                  <pic:spPr bwMode="auto">
-                    <a:xfrm>
-                      <a:off x="0" y="0"/>
-                      <a:ext cx="279400" cy="289560"/>
-                    </a:xfrm>
-                    <a:prstGeom prst="rect">
-                      <a:avLst/>
-                    </a:prstGeom>
-                    <a:noFill/>
-                    <a:ln>
-                      <a:noFill/>
-                    </a:ln>
-                  </pic:spPr>
-                </pic:pic>
-              </a:graphicData>
-            </a:graphic>
-            <wp14:sizeRelH relativeFrom="page">
-              <wp14:pctWidth>0</wp14:pctWidth>
-            </wp14:sizeRelH>
-            <wp14:sizeRelV relativeFrom="page">
-              <wp14:pctHeight>0</wp14:pctHeight>
-            </wp14:sizeRelV>
-          </wp:anchor>
-        </w:drawing>
-      </w:r>
-      <w:r>
-        <w:rPr>
           <w:i/>
         </w:rPr>
         <w:t xml:space="preserve">If you get a conflict between ArcGIS and GRASS, you should first try running Climate Linkage Mapper in the background.  </w:t>
@@ -4023,14 +4031,14 @@
       <w:pPr>
         <w:pStyle w:val="Heading2"/>
       </w:pPr>
-      <w:bookmarkStart w:id="6" w:name="_Toc348511540"/>
+      <w:bookmarkStart w:id="7" w:name="_Toc348511540"/>
       <w:r>
         <w:t xml:space="preserve">Running </w:t>
       </w:r>
       <w:r>
         <w:t>from a Python Script</w:t>
       </w:r>
-      <w:bookmarkEnd w:id="6"/>
+      <w:bookmarkEnd w:id="7"/>
     </w:p>
     <w:p>
       <w:pPr>
@@ -4145,12 +4153,12 @@
       <w:pPr>
         <w:pStyle w:val="Heading2"/>
       </w:pPr>
-      <w:bookmarkStart w:id="7" w:name="_Toc348511541"/>
-      <w:bookmarkEnd w:id="4"/>
+      <w:bookmarkStart w:id="8" w:name="_Toc348511541"/>
+      <w:bookmarkEnd w:id="5"/>
       <w:r>
         <w:t>Processing Steps</w:t>
       </w:r>
-      <w:bookmarkEnd w:id="7"/>
+      <w:bookmarkEnd w:id="8"/>
     </w:p>
     <w:p>
       <w:pPr>
@@ -4240,7 +4248,7 @@
                           <a:effectLst/>
                           <a:extLst>
                             <a:ext uri="{C572A759-6A51-4108-AA02-DFA0A04FC94B}">
-                              <ma14:wrappingTextBoxFlag xmlns="" xmlns:mo="http://schemas.microsoft.com/office/mac/office/2008/main" xmlns:mv="urn:schemas-microsoft-com:mac:vml" xmlns:o="urn:schemas-microsoft-com:office:office" xmlns:v="urn:schemas-microsoft-com:vml" xmlns:w10="urn:schemas-microsoft-com:office:word" xmlns:w="http://schemas.openxmlformats.org/wordprocessingml/2006/main" xmlns:ma14="http://schemas.microsoft.com/office/mac/drawingml/2011/main"/>
+                              <ma14:wrappingTextBoxFlag xmlns:ma14="http://schemas.microsoft.com/office/mac/drawingml/2011/main" xmlns:w="http://schemas.openxmlformats.org/wordprocessingml/2006/main" xmlns:w10="urn:schemas-microsoft-com:office:word" xmlns:v="urn:schemas-microsoft-com:vml" xmlns:o="urn:schemas-microsoft-com:office:office" xmlns:mv="urn:schemas-microsoft-com:mac:vml" xmlns:mo="http://schemas.microsoft.com/office/mac/office/2008/main" xmlns=""/>
                             </a:ext>
                           </a:extLst>
                         </wps:spPr>
@@ -4328,14 +4336,27 @@
                         <w:r>
                           <w:t xml:space="preserve">Figure </w:t>
                         </w:r>
-                        <w:fldSimple w:instr=" SEQ Figure \* ARABIC ">
-                          <w:r>
-                            <w:rPr>
-                              <w:noProof/>
-                            </w:rPr>
-                            <w:t>3</w:t>
-                          </w:r>
-                        </w:fldSimple>
+                        <w:r>
+                          <w:fldChar w:fldCharType="begin"/>
+                        </w:r>
+                        <w:r>
+                          <w:instrText xml:space="preserve"> SEQ Figure \* ARABIC </w:instrText>
+                        </w:r>
+                        <w:r>
+                          <w:fldChar w:fldCharType="separate"/>
+                        </w:r>
+                        <w:r>
+                          <w:rPr>
+                            <w:noProof/>
+                          </w:rPr>
+                          <w:t>3</w:t>
+                        </w:r>
+                        <w:r>
+                          <w:rPr>
+                            <w:noProof/>
+                          </w:rPr>
+                          <w:fldChar w:fldCharType="end"/>
+                        </w:r>
                         <w:r>
                           <w:rPr>
                             <w:noProof/>
@@ -4738,7 +4759,15 @@
           <w:rFonts w:ascii="Times New Roman" w:hAnsi="Times New Roman" w:cs="Times New Roman"/>
           <w:color w:val="auto"/>
         </w:rPr>
-        <w:t>A unique set of core to core pairings are created. For example if you have 3 cores, you end up with 3 core pairings – (Core1-Core2, Core1-Core3, Core2-Core2).</w:t>
+        <w:t xml:space="preserve">A unique set of core to core pairings are created. For example </w:t>
+      </w:r>
+      <w:r>
+        <w:rPr>
+          <w:rFonts w:ascii="Times New Roman" w:hAnsi="Times New Roman" w:cs="Times New Roman"/>
+          <w:color w:val="auto"/>
+        </w:rPr>
+        <w:lastRenderedPageBreak/>
+        <w:t>if you have 3 cores, you end up with 3 core pairings – (Core1-Core2, Core1-Core3, Core2-Core2).</w:t>
       </w:r>
     </w:p>
     <w:p>
@@ -4759,7 +4788,6 @@
           <w:b/>
           <w:color w:val="auto"/>
         </w:rPr>
-        <w:lastRenderedPageBreak/>
         <w:t>Limit</w:t>
       </w:r>
       <w:r>
@@ -5504,7 +5532,7 @@
       <w:pPr>
         <w:pStyle w:val="Heading1"/>
       </w:pPr>
-      <w:bookmarkStart w:id="8" w:name="_Toc348511542"/>
+      <w:bookmarkStart w:id="9" w:name="_Toc348511542"/>
       <w:r>
         <w:t>Climate Linkage Mapper</w:t>
       </w:r>
@@ -5514,7 +5542,7 @@
       <w:r>
         <w:t>DEMO</w:t>
       </w:r>
-      <w:bookmarkEnd w:id="8"/>
+      <w:bookmarkEnd w:id="9"/>
       <w:r>
         <w:rPr>
           <w:noProof/>
@@ -5567,7 +5595,7 @@
                         <a:effectLst/>
                         <a:extLst>
                           <a:ext uri="{C572A759-6A51-4108-AA02-DFA0A04FC94B}">
-                            <ma14:wrappingTextBoxFlag xmlns="" xmlns:mo="http://schemas.microsoft.com/office/mac/office/2008/main" xmlns:mv="urn:schemas-microsoft-com:mac:vml" xmlns:o="urn:schemas-microsoft-com:office:office" xmlns:v="urn:schemas-microsoft-com:vml" xmlns:w10="urn:schemas-microsoft-com:office:word" xmlns:w="http://schemas.openxmlformats.org/wordprocessingml/2006/main" xmlns:ma14="http://schemas.microsoft.com/office/mac/drawingml/2011/main"/>
+                            <ma14:wrappingTextBoxFlag xmlns:ma14="http://schemas.microsoft.com/office/mac/drawingml/2011/main" xmlns:w="http://schemas.openxmlformats.org/wordprocessingml/2006/main" xmlns:w10="urn:schemas-microsoft-com:office:word" xmlns:v="urn:schemas-microsoft-com:vml" xmlns:o="urn:schemas-microsoft-com:office:office" xmlns:mv="urn:schemas-microsoft-com:mac:vml" xmlns:mo="http://schemas.microsoft.com/office/mac/office/2008/main" xmlns=""/>
                           </a:ext>
                         </a:extLst>
                       </wps:spPr>
@@ -5654,14 +5682,27 @@
                       <w:r>
                         <w:t xml:space="preserve">Figure </w:t>
                       </w:r>
-                      <w:fldSimple w:instr=" SEQ Figure \* ARABIC ">
-                        <w:r>
-                          <w:rPr>
-                            <w:noProof/>
-                          </w:rPr>
-                          <w:t>4</w:t>
-                        </w:r>
-                      </w:fldSimple>
+                      <w:r>
+                        <w:fldChar w:fldCharType="begin"/>
+                      </w:r>
+                      <w:r>
+                        <w:instrText xml:space="preserve"> SEQ Figure \* ARABIC </w:instrText>
+                      </w:r>
+                      <w:r>
+                        <w:fldChar w:fldCharType="separate"/>
+                      </w:r>
+                      <w:r>
+                        <w:rPr>
+                          <w:noProof/>
+                        </w:rPr>
+                        <w:t>4</w:t>
+                      </w:r>
+                      <w:r>
+                        <w:rPr>
+                          <w:noProof/>
+                        </w:rPr>
+                        <w:fldChar w:fldCharType="end"/>
+                      </w:r>
                       <w:r>
                         <w:t>.</w:t>
                       </w:r>
@@ -5808,91 +5849,91 @@
       <w:pPr>
         <w:pStyle w:val="Heading1"/>
       </w:pPr>
-      <w:bookmarkStart w:id="9" w:name="_Toc348511543"/>
+      <w:bookmarkStart w:id="10" w:name="_Toc348511543"/>
       <w:r>
         <w:lastRenderedPageBreak/>
         <w:t>Extra hints</w:t>
-      </w:r>
-      <w:bookmarkEnd w:id="9"/>
-    </w:p>
-    <w:p>
-      <w:pPr>
-        <w:pStyle w:val="Heading2"/>
-      </w:pPr>
-      <w:bookmarkStart w:id="10" w:name="_Toc348511544"/>
-      <w:r>
-        <w:t>Background processing</w:t>
       </w:r>
       <w:bookmarkEnd w:id="10"/>
     </w:p>
     <w:p>
-      <w:r>
-        <w:t xml:space="preserve">Climate Linkage Mapper runs best in the background- this helps to avoid conflicts between ArcGIS and GRASS. </w:t>
-      </w:r>
-      <w:r>
-        <w:t>In fact, all Linkage Mapper tools can be run in the background, which has the added benefit of allowing you to us</w:t>
-      </w:r>
-      <w:r>
-        <w:t>e ArcMap while the tool is running.</w:t>
-      </w:r>
-      <w:r>
-        <w:t xml:space="preserve"> </w:t>
-      </w:r>
-      <w:r>
-        <w:t xml:space="preserve">Right-click on </w:t>
-      </w:r>
-      <w:r>
-        <w:t xml:space="preserve">the </w:t>
-      </w:r>
-      <w:r>
-        <w:t xml:space="preserve">Climate Linkage Mapper tool shown in Figure 1, click ‘properties,’ and un-check ‘Always run in foreground.’  You will want to </w:t>
-      </w:r>
-      <w:r>
-        <w:t xml:space="preserve">show </w:t>
-      </w:r>
-      <w:r>
-        <w:t xml:space="preserve">the </w:t>
-      </w:r>
-      <w:r>
-        <w:t>R</w:t>
-      </w:r>
-      <w:r>
-        <w:t xml:space="preserve">esults window </w:t>
-      </w:r>
-      <w:r>
-        <w:t xml:space="preserve">so that you can </w:t>
-      </w:r>
-      <w:r>
-        <w:t xml:space="preserve">monitor program progress and cancel runs (click </w:t>
-      </w:r>
-      <w:proofErr w:type="spellStart"/>
-      <w:r>
-        <w:t>Geoprocessing</w:t>
-      </w:r>
-      <w:proofErr w:type="spellEnd"/>
-      <w:r>
-        <w:t>&gt;&gt;Results).</w:t>
-      </w:r>
-      <w:r>
-        <w:t xml:space="preserve">  The Results window also lets you start new runs with the same settings used earlier runs.</w:t>
-      </w:r>
-    </w:p>
-    <w:p>
       <w:pPr>
         <w:pStyle w:val="Heading2"/>
       </w:pPr>
-      <w:bookmarkStart w:id="11" w:name="_Toc348511545"/>
-      <w:r>
-        <w:t>Changing linkage rules without re-starting from scratch</w:t>
+      <w:bookmarkStart w:id="11" w:name="_Toc348511544"/>
+      <w:r>
+        <w:t>Background processing</w:t>
       </w:r>
       <w:bookmarkEnd w:id="11"/>
     </w:p>
     <w:p>
       <w:r>
-        <w:t>To change the number of nearest neighbors linked or to manually adjust the links mapped it is not necessary to re-run the tool as Linkage Mapper can be restarted independently at step 4.</w:t>
+        <w:t xml:space="preserve">Climate Linkage Mapper runs best in the background- this helps to avoid conflicts between ArcGIS and GRASS. </w:t>
+      </w:r>
+      <w:r>
+        <w:t>In fact, all Linkage Mapper tools can be run in the background, which has the added benefit of allowing you to us</w:t>
+      </w:r>
+      <w:r>
+        <w:t>e ArcMap while the tool is running.</w:t>
+      </w:r>
+      <w:r>
+        <w:t xml:space="preserve"> </w:t>
+      </w:r>
+      <w:r>
+        <w:t xml:space="preserve">Right-click on </w:t>
+      </w:r>
+      <w:r>
+        <w:t xml:space="preserve">the </w:t>
+      </w:r>
+      <w:r>
+        <w:t xml:space="preserve">Climate Linkage Mapper tool shown in Figure 1, click ‘properties,’ and un-check ‘Always run in foreground.’  You will want to </w:t>
+      </w:r>
+      <w:r>
+        <w:t xml:space="preserve">show </w:t>
+      </w:r>
+      <w:r>
+        <w:t xml:space="preserve">the </w:t>
+      </w:r>
+      <w:r>
+        <w:t>R</w:t>
+      </w:r>
+      <w:r>
+        <w:t xml:space="preserve">esults window </w:t>
+      </w:r>
+      <w:r>
+        <w:t xml:space="preserve">so that you can </w:t>
+      </w:r>
+      <w:r>
+        <w:t xml:space="preserve">monitor program progress and cancel runs (click </w:t>
+      </w:r>
+      <w:proofErr w:type="spellStart"/>
+      <w:r>
+        <w:t>Geoprocessing</w:t>
+      </w:r>
+      <w:proofErr w:type="spellEnd"/>
+      <w:r>
+        <w:t>&gt;&gt;Results).</w:t>
+      </w:r>
+      <w:r>
+        <w:t xml:space="preserve">  The Results window also lets you start new runs with the same settings used earlier runs.</w:t>
       </w:r>
     </w:p>
     <w:p>
+      <w:pPr>
+        <w:pStyle w:val="Heading2"/>
+      </w:pPr>
+      <w:bookmarkStart w:id="12" w:name="_Toc348511545"/>
+      <w:r>
+        <w:t>Changing linkage rules without re-starting from scratch</w:t>
+      </w:r>
+      <w:bookmarkEnd w:id="12"/>
+    </w:p>
+    <w:p>
+      <w:r>
+        <w:t>To change the number of nearest neighbors linked or to manually adjust the links mapped it is not necessary to re-run the tool as Linkage Mapper can be restarted independently at step 4.</w:t>
+      </w:r>
+    </w:p>
+    <w:p>
       <w:r>
         <w:t xml:space="preserve">The spatial inputs for Linkage Mapper are stored in the </w:t>
       </w:r>
@@ -5920,18 +5961,10 @@
         <w:t xml:space="preserve">(be sure to un-check steps 1-3) </w:t>
       </w:r>
       <w:r>
-        <w:t xml:space="preserve">and </w:t>
-      </w:r>
-      <w:bookmarkStart w:id="12" w:name="_GoBack"/>
-      <w:r>
-        <w:t xml:space="preserve">on </w:t>
-      </w:r>
-      <w:r>
-        <w:t>manually removing or retaining links</w:t>
-      </w:r>
-      <w:bookmarkEnd w:id="12"/>
-      <w:r>
-        <w:t>.</w:t>
+        <w:t xml:space="preserve">and on </w:t>
+      </w:r>
+      <w:r>
+        <w:t>manually removing or retaining links.</w:t>
       </w:r>
     </w:p>
     <w:p>
@@ -6395,7 +6428,7 @@
         <w:rStyle w:val="PageNumber"/>
         <w:noProof/>
       </w:rPr>
-      <w:t>7</w:t>
+      <w:t>3</w:t>
     </w:r>
     <w:r>
       <w:rPr>
@@ -13745,7 +13778,7 @@
 </file>
 
 <file path=customXml/itemProps1.xml><?xml version="1.0" encoding="utf-8"?>
-<ds:datastoreItem xmlns:ds="http://schemas.openxmlformats.org/officeDocument/2006/customXml" ds:itemID="{58E28F5D-1671-45AF-8DC9-1D494319F3E7}">
+<ds:datastoreItem xmlns:ds="http://schemas.openxmlformats.org/officeDocument/2006/customXml" ds:itemID="{56FF421F-3328-4A6D-A3D8-A68AD6446BC6}">
   <ds:schemaRefs>
     <ds:schemaRef ds:uri="http://schemas.openxmlformats.org/officeDocument/2006/bibliography"/>
   </ds:schemaRefs>
@@ -13753,7 +13786,7 @@
 </file>
 
 <file path=customXml/itemProps2.xml><?xml version="1.0" encoding="utf-8"?>
-<ds:datastoreItem xmlns:ds="http://schemas.openxmlformats.org/officeDocument/2006/customXml" ds:itemID="{F8EAD25B-04C3-4DAF-9A27-829150555CFE}">
+<ds:datastoreItem xmlns:ds="http://schemas.openxmlformats.org/officeDocument/2006/customXml" ds:itemID="{42972C2B-CA62-4F32-B239-60DF8FE2B57B}">
   <ds:schemaRefs>
     <ds:schemaRef ds:uri="http://schemas.openxmlformats.org/officeDocument/2006/bibliography"/>
   </ds:schemaRefs>

</xml_diff>

<commit_message>
Fix for Conran Liu's bug in S5.  Small updates to LM and CLM user guides.
</commit_message>
<xml_diff>
--- a/toolbox/doc/Climate Linkage Mapper User Guide.docx
+++ b/toolbox/doc/Climate Linkage Mapper User Guide.docx
@@ -207,15 +207,6 @@
           <w:szCs w:val="20"/>
         </w:rPr>
       </w:pPr>
-    </w:p>
-    <w:p>
-      <w:pPr>
-        <w:spacing w:beforeLines="1" w:before="2" w:afterLines="1" w:after="2"/>
-        <w:jc w:val="center"/>
-        <w:rPr>
-          <w:szCs w:val="20"/>
-        </w:rPr>
-      </w:pPr>
       <w:r>
         <w:rPr>
           <w:szCs w:val="20"/>
@@ -526,7 +517,7 @@
           <w:bCs/>
           <w:szCs w:val="20"/>
         </w:rPr>
-        <w:t>feedback and assistance.</w:t>
+        <w:t>feedback and assistance, and to Jenny McGuire for testing and suggesting improvements to the user guide.</w:t>
       </w:r>
     </w:p>
     <w:p>
@@ -875,15 +866,6 @@
       <w:r>
         <w:t>.</w:t>
       </w:r>
-    </w:p>
-    <w:p>
-      <w:pPr>
-        <w:rPr>
-          <w:b/>
-          <w:sz w:val="32"/>
-          <w:szCs w:val="32"/>
-        </w:rPr>
-      </w:pPr>
     </w:p>
     <w:p>
       <w:pPr>
@@ -2129,8 +2111,6 @@
       <w:r>
         <w:t>).</w:t>
       </w:r>
-      <w:bookmarkStart w:id="2" w:name="_GoBack"/>
-      <w:bookmarkEnd w:id="2"/>
     </w:p>
     <w:p>
       <w:pPr>
@@ -2207,11 +2187,11 @@
       <w:pPr>
         <w:pStyle w:val="Heading1"/>
       </w:pPr>
-      <w:bookmarkStart w:id="3" w:name="_Toc348511537"/>
+      <w:bookmarkStart w:id="2" w:name="_Toc348511537"/>
       <w:r>
         <w:t>Installation</w:t>
       </w:r>
-      <w:bookmarkEnd w:id="3"/>
+      <w:bookmarkEnd w:id="2"/>
     </w:p>
     <w:p>
       <w:pPr>
@@ -2538,13 +2518,13 @@
         <w:t>. Note also that version 6.5 is a development version and is built daily, so it is possible that the daily build you download may not work with Climate Linkage Mapper.</w:t>
       </w:r>
     </w:p>
+    <w:bookmarkStart w:id="3" w:name="_Toc348511538"/>
+    <w:bookmarkStart w:id="4" w:name="OLE_LINK6"/>
     <w:p>
       <w:pPr>
         <w:pStyle w:val="Heading1"/>
         <w:spacing w:after="0"/>
       </w:pPr>
-      <w:bookmarkStart w:id="4" w:name="_Toc348511538"/>
-      <w:bookmarkStart w:id="5" w:name="OLE_LINK6"/>
       <w:r>
         <w:rPr>
           <w:noProof/>
@@ -2626,7 +2606,7 @@
                           <a:effectLst/>
                           <a:extLst>
                             <a:ext uri="{C572A759-6A51-4108-AA02-DFA0A04FC94B}">
-                              <ma14:wrappingTextBoxFlag xmlns:ma14="http://schemas.microsoft.com/office/mac/drawingml/2011/main" xmlns:w="http://schemas.openxmlformats.org/wordprocessingml/2006/main" xmlns:w10="urn:schemas-microsoft-com:office:word" xmlns:v="urn:schemas-microsoft-com:vml" xmlns:o="urn:schemas-microsoft-com:office:office" xmlns:mv="urn:schemas-microsoft-com:mac:vml" xmlns:mo="http://schemas.microsoft.com/office/mac/office/2008/main" xmlns=""/>
+                              <ma14:wrappingTextBoxFlag xmlns="" xmlns:mo="http://schemas.microsoft.com/office/mac/office/2008/main" xmlns:mv="urn:schemas-microsoft-com:mac:vml" xmlns:o="urn:schemas-microsoft-com:office:office" xmlns:v="urn:schemas-microsoft-com:vml" xmlns:w10="urn:schemas-microsoft-com:office:word" xmlns:w="http://schemas.openxmlformats.org/wordprocessingml/2006/main" xmlns:ma14="http://schemas.microsoft.com/office/mac/drawingml/2011/main"/>
                             </a:ext>
                           </a:extLst>
                         </wps:spPr>
@@ -2643,27 +2623,14 @@
                               <w:r>
                                 <w:t xml:space="preserve">Figure </w:t>
                               </w:r>
-                              <w:r>
-                                <w:fldChar w:fldCharType="begin"/>
-                              </w:r>
-                              <w:r>
-                                <w:instrText xml:space="preserve"> SEQ Figure \* ARABIC </w:instrText>
-                              </w:r>
-                              <w:r>
-                                <w:fldChar w:fldCharType="separate"/>
-                              </w:r>
-                              <w:r>
-                                <w:rPr>
-                                  <w:noProof/>
-                                </w:rPr>
-                                <w:t>1</w:t>
-                              </w:r>
-                              <w:r>
-                                <w:rPr>
-                                  <w:noProof/>
-                                </w:rPr>
-                                <w:fldChar w:fldCharType="end"/>
-                              </w:r>
+                              <w:fldSimple w:instr=" SEQ Figure \* ARABIC ">
+                                <w:r>
+                                  <w:rPr>
+                                    <w:noProof/>
+                                  </w:rPr>
+                                  <w:t>1</w:t>
+                                </w:r>
+                              </w:fldSimple>
                               <w:r>
                                 <w:rPr>
                                   <w:noProof/>
@@ -2779,7 +2746,7 @@
       <w:r>
         <w:t>Climate Linkage Mapper</w:t>
       </w:r>
-      <w:bookmarkEnd w:id="4"/>
+      <w:bookmarkEnd w:id="3"/>
     </w:p>
     <w:p>
       <w:r>
@@ -2844,14 +2811,14 @@
       <w:pPr>
         <w:pStyle w:val="Heading2"/>
       </w:pPr>
-      <w:bookmarkStart w:id="6" w:name="_Toc348511539"/>
+      <w:bookmarkStart w:id="5" w:name="_Toc348511539"/>
       <w:r>
         <w:t>Input data</w:t>
       </w:r>
       <w:r>
         <w:t xml:space="preserve"> requirements</w:t>
       </w:r>
-      <w:bookmarkEnd w:id="6"/>
+      <w:bookmarkEnd w:id="5"/>
     </w:p>
     <w:p/>
     <w:p>
@@ -3081,7 +3048,7 @@
                           <a:effectLst/>
                           <a:extLst>
                             <a:ext uri="{C572A759-6A51-4108-AA02-DFA0A04FC94B}">
-                              <ma14:wrappingTextBoxFlag xmlns:ma14="http://schemas.microsoft.com/office/mac/drawingml/2011/main" xmlns:w="http://schemas.openxmlformats.org/wordprocessingml/2006/main" xmlns:w10="urn:schemas-microsoft-com:office:word" xmlns:v="urn:schemas-microsoft-com:vml" xmlns:o="urn:schemas-microsoft-com:office:office" xmlns:mv="urn:schemas-microsoft-com:mac:vml" xmlns:mo="http://schemas.microsoft.com/office/mac/office/2008/main" xmlns=""/>
+                              <ma14:wrappingTextBoxFlag xmlns="" xmlns:mo="http://schemas.microsoft.com/office/mac/office/2008/main" xmlns:mv="urn:schemas-microsoft-com:mac:vml" xmlns:o="urn:schemas-microsoft-com:office:office" xmlns:v="urn:schemas-microsoft-com:vml" xmlns:w10="urn:schemas-microsoft-com:office:word" xmlns:w="http://schemas.openxmlformats.org/wordprocessingml/2006/main" xmlns:ma14="http://schemas.microsoft.com/office/mac/drawingml/2011/main"/>
                             </a:ext>
                           </a:extLst>
                         </wps:spPr>
@@ -3098,27 +3065,14 @@
                               <w:r>
                                 <w:t xml:space="preserve">Figure </w:t>
                               </w:r>
-                              <w:r>
-                                <w:fldChar w:fldCharType="begin"/>
-                              </w:r>
-                              <w:r>
-                                <w:instrText xml:space="preserve"> SEQ Figure \* ARABIC </w:instrText>
-                              </w:r>
-                              <w:r>
-                                <w:fldChar w:fldCharType="separate"/>
-                              </w:r>
-                              <w:r>
-                                <w:rPr>
-                                  <w:noProof/>
-                                </w:rPr>
-                                <w:t>2</w:t>
-                              </w:r>
-                              <w:r>
-                                <w:rPr>
-                                  <w:noProof/>
-                                </w:rPr>
-                                <w:fldChar w:fldCharType="end"/>
-                              </w:r>
+                              <w:fldSimple w:instr=" SEQ Figure \* ARABIC ">
+                                <w:r>
+                                  <w:rPr>
+                                    <w:noProof/>
+                                  </w:rPr>
+                                  <w:t>2</w:t>
+                                </w:r>
+                              </w:fldSimple>
                               <w:r>
                                 <w:rPr>
                                   <w:noProof/>
@@ -3394,10 +3348,7 @@
         <w:t xml:space="preserve">the </w:t>
       </w:r>
       <w:r>
-        <w:t xml:space="preserve">Linkage Mapper User Guide </w:t>
-      </w:r>
-      <w:r>
-        <w:t>(McRae and Kavanagh 2011)</w:t>
+        <w:t>Linkage Mapper User Guide (McRae and Kavanagh 2011)</w:t>
       </w:r>
       <w:r>
         <w:t xml:space="preserve"> </w:t>
@@ -4031,14 +3982,14 @@
       <w:pPr>
         <w:pStyle w:val="Heading2"/>
       </w:pPr>
-      <w:bookmarkStart w:id="7" w:name="_Toc348511540"/>
+      <w:bookmarkStart w:id="6" w:name="_Toc348511540"/>
       <w:r>
         <w:t xml:space="preserve">Running </w:t>
       </w:r>
       <w:r>
         <w:t>from a Python Script</w:t>
       </w:r>
-      <w:bookmarkEnd w:id="7"/>
+      <w:bookmarkEnd w:id="6"/>
     </w:p>
     <w:p>
       <w:pPr>
@@ -4046,6 +3997,8 @@
           <w:i/>
         </w:rPr>
       </w:pPr>
+      <w:bookmarkStart w:id="7" w:name="_GoBack"/>
+      <w:bookmarkEnd w:id="7"/>
       <w:r>
         <w:t>Climate Linkage Mapper</w:t>
       </w:r>
@@ -4154,7 +4107,7 @@
         <w:pStyle w:val="Heading2"/>
       </w:pPr>
       <w:bookmarkStart w:id="8" w:name="_Toc348511541"/>
-      <w:bookmarkEnd w:id="5"/>
+      <w:bookmarkEnd w:id="4"/>
       <w:r>
         <w:t>Processing Steps</w:t>
       </w:r>
@@ -4248,7 +4201,7 @@
                           <a:effectLst/>
                           <a:extLst>
                             <a:ext uri="{C572A759-6A51-4108-AA02-DFA0A04FC94B}">
-                              <ma14:wrappingTextBoxFlag xmlns:ma14="http://schemas.microsoft.com/office/mac/drawingml/2011/main" xmlns:w="http://schemas.openxmlformats.org/wordprocessingml/2006/main" xmlns:w10="urn:schemas-microsoft-com:office:word" xmlns:v="urn:schemas-microsoft-com:vml" xmlns:o="urn:schemas-microsoft-com:office:office" xmlns:mv="urn:schemas-microsoft-com:mac:vml" xmlns:mo="http://schemas.microsoft.com/office/mac/office/2008/main" xmlns=""/>
+                              <ma14:wrappingTextBoxFlag xmlns="" xmlns:mo="http://schemas.microsoft.com/office/mac/office/2008/main" xmlns:mv="urn:schemas-microsoft-com:mac:vml" xmlns:o="urn:schemas-microsoft-com:office:office" xmlns:v="urn:schemas-microsoft-com:vml" xmlns:w10="urn:schemas-microsoft-com:office:word" xmlns:w="http://schemas.openxmlformats.org/wordprocessingml/2006/main" xmlns:ma14="http://schemas.microsoft.com/office/mac/drawingml/2011/main"/>
                             </a:ext>
                           </a:extLst>
                         </wps:spPr>
@@ -4267,27 +4220,14 @@
                               <w:r>
                                 <w:t xml:space="preserve">Figure </w:t>
                               </w:r>
-                              <w:r>
-                                <w:fldChar w:fldCharType="begin"/>
-                              </w:r>
-                              <w:r>
-                                <w:instrText xml:space="preserve"> SEQ Figure \* ARABIC </w:instrText>
-                              </w:r>
-                              <w:r>
-                                <w:fldChar w:fldCharType="separate"/>
-                              </w:r>
-                              <w:r>
-                                <w:rPr>
-                                  <w:noProof/>
-                                </w:rPr>
-                                <w:t>3</w:t>
-                              </w:r>
-                              <w:r>
-                                <w:rPr>
-                                  <w:noProof/>
-                                </w:rPr>
-                                <w:fldChar w:fldCharType="end"/>
-                              </w:r>
+                              <w:fldSimple w:instr=" SEQ Figure \* ARABIC ">
+                                <w:r>
+                                  <w:rPr>
+                                    <w:noProof/>
+                                  </w:rPr>
+                                  <w:t>3</w:t>
+                                </w:r>
+                              </w:fldSimple>
                               <w:r>
                                 <w:rPr>
                                   <w:noProof/>
@@ -5595,7 +5535,7 @@
                         <a:effectLst/>
                         <a:extLst>
                           <a:ext uri="{C572A759-6A51-4108-AA02-DFA0A04FC94B}">
-                            <ma14:wrappingTextBoxFlag xmlns:ma14="http://schemas.microsoft.com/office/mac/drawingml/2011/main" xmlns:w="http://schemas.openxmlformats.org/wordprocessingml/2006/main" xmlns:w10="urn:schemas-microsoft-com:office:word" xmlns:v="urn:schemas-microsoft-com:vml" xmlns:o="urn:schemas-microsoft-com:office:office" xmlns:mv="urn:schemas-microsoft-com:mac:vml" xmlns:mo="http://schemas.microsoft.com/office/mac/office/2008/main" xmlns=""/>
+                            <ma14:wrappingTextBoxFlag xmlns="" xmlns:mo="http://schemas.microsoft.com/office/mac/office/2008/main" xmlns:mv="urn:schemas-microsoft-com:mac:vml" xmlns:o="urn:schemas-microsoft-com:office:office" xmlns:v="urn:schemas-microsoft-com:vml" xmlns:w10="urn:schemas-microsoft-com:office:word" xmlns:w="http://schemas.openxmlformats.org/wordprocessingml/2006/main" xmlns:ma14="http://schemas.microsoft.com/office/mac/drawingml/2011/main"/>
                           </a:ext>
                         </a:extLst>
                       </wps:spPr>
@@ -5615,27 +5555,14 @@
                             <w:r>
                               <w:t xml:space="preserve">Figure </w:t>
                             </w:r>
-                            <w:r>
-                              <w:fldChar w:fldCharType="begin"/>
-                            </w:r>
-                            <w:r>
-                              <w:instrText xml:space="preserve"> SEQ Figure \* ARABIC </w:instrText>
-                            </w:r>
-                            <w:r>
-                              <w:fldChar w:fldCharType="separate"/>
-                            </w:r>
-                            <w:r>
-                              <w:rPr>
-                                <w:noProof/>
-                              </w:rPr>
-                              <w:t>4</w:t>
-                            </w:r>
-                            <w:r>
-                              <w:rPr>
-                                <w:noProof/>
-                              </w:rPr>
-                              <w:fldChar w:fldCharType="end"/>
-                            </w:r>
+                            <w:fldSimple w:instr=" SEQ Figure \* ARABIC ">
+                              <w:r>
+                                <w:rPr>
+                                  <w:noProof/>
+                                </w:rPr>
+                                <w:t>4</w:t>
+                              </w:r>
+                            </w:fldSimple>
                             <w:r>
                               <w:t>.</w:t>
                             </w:r>
@@ -6428,7 +6355,7 @@
         <w:rStyle w:val="PageNumber"/>
         <w:noProof/>
       </w:rPr>
-      <w:t>3</w:t>
+      <w:t>5</w:t>
     </w:r>
     <w:r>
       <w:rPr>
@@ -13778,7 +13705,7 @@
 </file>
 
 <file path=customXml/itemProps1.xml><?xml version="1.0" encoding="utf-8"?>
-<ds:datastoreItem xmlns:ds="http://schemas.openxmlformats.org/officeDocument/2006/customXml" ds:itemID="{56FF421F-3328-4A6D-A3D8-A68AD6446BC6}">
+<ds:datastoreItem xmlns:ds="http://schemas.openxmlformats.org/officeDocument/2006/customXml" ds:itemID="{1F6FC5E5-4E46-48FD-9C30-CB503FFDD82E}">
   <ds:schemaRefs>
     <ds:schemaRef ds:uri="http://schemas.openxmlformats.org/officeDocument/2006/bibliography"/>
   </ds:schemaRefs>
@@ -13786,7 +13713,7 @@
 </file>
 
 <file path=customXml/itemProps2.xml><?xml version="1.0" encoding="utf-8"?>
-<ds:datastoreItem xmlns:ds="http://schemas.openxmlformats.org/officeDocument/2006/customXml" ds:itemID="{42972C2B-CA62-4F32-B239-60DF8FE2B57B}">
+<ds:datastoreItem xmlns:ds="http://schemas.openxmlformats.org/officeDocument/2006/customXml" ds:itemID="{1F0F740E-11B6-495D-80D5-C1FF7589E43B}">
   <ds:schemaRefs>
     <ds:schemaRef ds:uri="http://schemas.openxmlformats.org/officeDocument/2006/bibliography"/>
   </ds:schemaRefs>

</xml_diff>

<commit_message>
Typo in section 3.3 fixed.
</commit_message>
<xml_diff>
--- a/toolbox/doc/Climate Linkage Mapper User Guide.docx
+++ b/toolbox/doc/Climate Linkage Mapper User Guide.docx
@@ -517,7 +517,23 @@
           <w:bCs/>
           <w:szCs w:val="20"/>
         </w:rPr>
-        <w:t>feedback and assistance, and to Jenny McGuire for testing and suggesting improvements to the user guide.</w:t>
+        <w:t xml:space="preserve">feedback and </w:t>
+      </w:r>
+      <w:proofErr w:type="gramStart"/>
+      <w:r>
+        <w:rPr>
+          <w:bCs/>
+          <w:szCs w:val="20"/>
+        </w:rPr>
+        <w:t>assistance,</w:t>
+      </w:r>
+      <w:proofErr w:type="gramEnd"/>
+      <w:r>
+        <w:rPr>
+          <w:bCs/>
+          <w:szCs w:val="20"/>
+        </w:rPr>
+        <w:t xml:space="preserve"> and to Jenny McGuire for testing and suggesting improvements to the user guide.</w:t>
       </w:r>
     </w:p>
     <w:p>
@@ -803,6 +819,7 @@
       <w:pPr>
         <w:spacing w:beforeLines="1" w:before="2" w:afterLines="1" w:after="2"/>
       </w:pPr>
+      <w:proofErr w:type="gramStart"/>
       <w:r>
         <w:t>Kavanagh</w:t>
       </w:r>
@@ -835,7 +852,15 @@
           <w:bCs/>
           <w:szCs w:val="20"/>
         </w:rPr>
-        <w:t>, and B.H. McRae. 2012.</w:t>
+        <w:t>, and B.H. McRae.</w:t>
+      </w:r>
+      <w:proofErr w:type="gramEnd"/>
+      <w:r>
+        <w:rPr>
+          <w:bCs/>
+          <w:szCs w:val="20"/>
+        </w:rPr>
+        <w:t xml:space="preserve"> 2012.</w:t>
       </w:r>
       <w:r>
         <w:t xml:space="preserve"> </w:t>
@@ -849,11 +874,16 @@
       <w:r>
         <w:t xml:space="preserve">. </w:t>
       </w:r>
+      <w:proofErr w:type="gramStart"/>
       <w:r>
         <w:t>Adze Informatics</w:t>
       </w:r>
       <w:r>
-        <w:t xml:space="preserve">, Seattle WA. Available at: </w:t>
+        <w:t>, Seattle WA.</w:t>
+      </w:r>
+      <w:proofErr w:type="gramEnd"/>
+      <w:r>
+        <w:t xml:space="preserve"> Available at: </w:t>
       </w:r>
       <w:hyperlink r:id="rId13" w:history="1">
         <w:r>
@@ -2606,7 +2636,7 @@
                           <a:effectLst/>
                           <a:extLst>
                             <a:ext uri="{C572A759-6A51-4108-AA02-DFA0A04FC94B}">
-                              <ma14:wrappingTextBoxFlag xmlns="" xmlns:mo="http://schemas.microsoft.com/office/mac/office/2008/main" xmlns:mv="urn:schemas-microsoft-com:mac:vml" xmlns:o="urn:schemas-microsoft-com:office:office" xmlns:v="urn:schemas-microsoft-com:vml" xmlns:w10="urn:schemas-microsoft-com:office:word" xmlns:w="http://schemas.openxmlformats.org/wordprocessingml/2006/main" xmlns:ma14="http://schemas.microsoft.com/office/mac/drawingml/2011/main"/>
+                              <ma14:wrappingTextBoxFlag xmlns:ma14="http://schemas.microsoft.com/office/mac/drawingml/2011/main" xmlns:w="http://schemas.openxmlformats.org/wordprocessingml/2006/main" xmlns:w10="urn:schemas-microsoft-com:office:word" xmlns:v="urn:schemas-microsoft-com:vml" xmlns:o="urn:schemas-microsoft-com:office:office" xmlns:mv="urn:schemas-microsoft-com:mac:vml" xmlns:mo="http://schemas.microsoft.com/office/mac/office/2008/main" xmlns=""/>
                             </a:ext>
                           </a:extLst>
                         </wps:spPr>
@@ -2620,23 +2650,41 @@
                                   <w:noProof/>
                                 </w:rPr>
                               </w:pPr>
+                              <w:proofErr w:type="gramStart"/>
                               <w:r>
                                 <w:t xml:space="preserve">Figure </w:t>
                               </w:r>
-                              <w:fldSimple w:instr=" SEQ Figure \* ARABIC ">
-                                <w:r>
-                                  <w:rPr>
-                                    <w:noProof/>
-                                  </w:rPr>
-                                  <w:t>1</w:t>
-                                </w:r>
-                              </w:fldSimple>
+                              <w:r>
+                                <w:fldChar w:fldCharType="begin"/>
+                              </w:r>
+                              <w:r>
+                                <w:instrText xml:space="preserve"> SEQ Figure \* ARA</w:instrText>
+                              </w:r>
+                              <w:r>
+                                <w:instrText xml:space="preserve">BIC </w:instrText>
+                              </w:r>
+                              <w:r>
+                                <w:fldChar w:fldCharType="separate"/>
+                              </w:r>
+                              <w:r>
+                                <w:rPr>
+                                  <w:noProof/>
+                                </w:rPr>
+                                <w:t>1</w:t>
+                              </w:r>
+                              <w:r>
+                                <w:rPr>
+                                  <w:noProof/>
+                                </w:rPr>
+                                <w:fldChar w:fldCharType="end"/>
+                              </w:r>
                               <w:r>
                                 <w:rPr>
                                   <w:noProof/>
                                 </w:rPr>
                                 <w:t>.</w:t>
                               </w:r>
+                              <w:proofErr w:type="gramEnd"/>
                               <w:r>
                                 <w:t xml:space="preserve"> Linkage Mapper Toolkit</w:t>
                               </w:r>
@@ -2756,8 +2804,13 @@
         <w:t>Climate Linkage Mapper</w:t>
       </w:r>
       <w:r>
-        <w:t xml:space="preserve"> select</w:t>
-      </w:r>
+        <w:t xml:space="preserve"> </w:t>
+      </w:r>
+      <w:proofErr w:type="gramStart"/>
+      <w:r>
+        <w:t>select</w:t>
+      </w:r>
+      <w:proofErr w:type="gramEnd"/>
       <w:r>
         <w:t xml:space="preserve"> the </w:t>
       </w:r>
@@ -3048,7 +3101,7 @@
                           <a:effectLst/>
                           <a:extLst>
                             <a:ext uri="{C572A759-6A51-4108-AA02-DFA0A04FC94B}">
-                              <ma14:wrappingTextBoxFlag xmlns="" xmlns:mo="http://schemas.microsoft.com/office/mac/office/2008/main" xmlns:mv="urn:schemas-microsoft-com:mac:vml" xmlns:o="urn:schemas-microsoft-com:office:office" xmlns:v="urn:schemas-microsoft-com:vml" xmlns:w10="urn:schemas-microsoft-com:office:word" xmlns:w="http://schemas.openxmlformats.org/wordprocessingml/2006/main" xmlns:ma14="http://schemas.microsoft.com/office/mac/drawingml/2011/main"/>
+                              <ma14:wrappingTextBoxFlag xmlns:ma14="http://schemas.microsoft.com/office/mac/drawingml/2011/main" xmlns:w="http://schemas.openxmlformats.org/wordprocessingml/2006/main" xmlns:w10="urn:schemas-microsoft-com:office:word" xmlns:v="urn:schemas-microsoft-com:vml" xmlns:o="urn:schemas-microsoft-com:office:office" xmlns:mv="urn:schemas-microsoft-com:mac:vml" xmlns:mo="http://schemas.microsoft.com/office/mac/office/2008/main" xmlns=""/>
                             </a:ext>
                           </a:extLst>
                         </wps:spPr>
@@ -3062,23 +3115,38 @@
                                   <w:noProof/>
                                 </w:rPr>
                               </w:pPr>
+                              <w:proofErr w:type="gramStart"/>
                               <w:r>
                                 <w:t xml:space="preserve">Figure </w:t>
                               </w:r>
-                              <w:fldSimple w:instr=" SEQ Figure \* ARABIC ">
-                                <w:r>
-                                  <w:rPr>
-                                    <w:noProof/>
-                                  </w:rPr>
-                                  <w:t>2</w:t>
-                                </w:r>
-                              </w:fldSimple>
+                              <w:r>
+                                <w:fldChar w:fldCharType="begin"/>
+                              </w:r>
+                              <w:r>
+                                <w:instrText xml:space="preserve"> SEQ Figure \* ARABIC </w:instrText>
+                              </w:r>
+                              <w:r>
+                                <w:fldChar w:fldCharType="separate"/>
+                              </w:r>
+                              <w:r>
+                                <w:rPr>
+                                  <w:noProof/>
+                                </w:rPr>
+                                <w:t>2</w:t>
+                              </w:r>
+                              <w:r>
+                                <w:rPr>
+                                  <w:noProof/>
+                                </w:rPr>
+                                <w:fldChar w:fldCharType="end"/>
+                              </w:r>
                               <w:r>
                                 <w:rPr>
                                   <w:noProof/>
                                 </w:rPr>
                                 <w:t>.</w:t>
                               </w:r>
+                              <w:proofErr w:type="gramEnd"/>
                               <w:r>
                                 <w:t xml:space="preserve"> Climate Linkage Mapper Input Screen</w:t>
                               </w:r>
@@ -3434,7 +3502,21 @@
         <w:rPr>
           <w:b/>
         </w:rPr>
-        <w:t>Minimum Distance Between Core Pairs:</w:t>
+        <w:t xml:space="preserve">Minimum Distance </w:t>
+      </w:r>
+      <w:proofErr w:type="gramStart"/>
+      <w:r>
+        <w:rPr>
+          <w:b/>
+        </w:rPr>
+        <w:t>Between</w:t>
+      </w:r>
+      <w:proofErr w:type="gramEnd"/>
+      <w:r>
+        <w:rPr>
+          <w:b/>
+        </w:rPr>
+        <w:t xml:space="preserve"> Core Pairs:</w:t>
       </w:r>
       <w:r>
         <w:t xml:space="preserve"> Enter the minimum</w:t>
@@ -3471,7 +3553,21 @@
         <w:rPr>
           <w:b/>
         </w:rPr>
-        <w:t xml:space="preserve">Maximum Distance Between Core Pairs: </w:t>
+        <w:t xml:space="preserve">Maximum Distance </w:t>
+      </w:r>
+      <w:proofErr w:type="gramStart"/>
+      <w:r>
+        <w:rPr>
+          <w:b/>
+        </w:rPr>
+        <w:t>Between</w:t>
+      </w:r>
+      <w:proofErr w:type="gramEnd"/>
+      <w:r>
+        <w:rPr>
+          <w:b/>
+        </w:rPr>
+        <w:t xml:space="preserve"> Core Pairs: </w:t>
       </w:r>
       <w:r>
         <w:t xml:space="preserve">Enter the maximum </w:t>
@@ -3997,8 +4093,6 @@
           <w:i/>
         </w:rPr>
       </w:pPr>
-      <w:bookmarkStart w:id="7" w:name="_GoBack"/>
-      <w:bookmarkEnd w:id="7"/>
       <w:r>
         <w:t>Climate Linkage Mapper</w:t>
       </w:r>
@@ -4106,12 +4200,12 @@
       <w:pPr>
         <w:pStyle w:val="Heading2"/>
       </w:pPr>
-      <w:bookmarkStart w:id="8" w:name="_Toc348511541"/>
+      <w:bookmarkStart w:id="7" w:name="_Toc348511541"/>
       <w:bookmarkEnd w:id="4"/>
       <w:r>
         <w:t>Processing Steps</w:t>
       </w:r>
-      <w:bookmarkEnd w:id="8"/>
+      <w:bookmarkEnd w:id="7"/>
     </w:p>
     <w:p>
       <w:pPr>
@@ -4201,7 +4295,7 @@
                           <a:effectLst/>
                           <a:extLst>
                             <a:ext uri="{C572A759-6A51-4108-AA02-DFA0A04FC94B}">
-                              <ma14:wrappingTextBoxFlag xmlns="" xmlns:mo="http://schemas.microsoft.com/office/mac/office/2008/main" xmlns:mv="urn:schemas-microsoft-com:mac:vml" xmlns:o="urn:schemas-microsoft-com:office:office" xmlns:v="urn:schemas-microsoft-com:vml" xmlns:w10="urn:schemas-microsoft-com:office:word" xmlns:w="http://schemas.openxmlformats.org/wordprocessingml/2006/main" xmlns:ma14="http://schemas.microsoft.com/office/mac/drawingml/2011/main"/>
+                              <ma14:wrappingTextBoxFlag xmlns:ma14="http://schemas.microsoft.com/office/mac/drawingml/2011/main" xmlns:w="http://schemas.openxmlformats.org/wordprocessingml/2006/main" xmlns:w10="urn:schemas-microsoft-com:office:word" xmlns:v="urn:schemas-microsoft-com:vml" xmlns:o="urn:schemas-microsoft-com:office:office" xmlns:mv="urn:schemas-microsoft-com:mac:vml" xmlns:mo="http://schemas.microsoft.com/office/mac/office/2008/main" xmlns=""/>
                             </a:ext>
                           </a:extLst>
                         </wps:spPr>
@@ -4217,23 +4311,38 @@
                                   <w:color w:val="000000"/>
                                 </w:rPr>
                               </w:pPr>
+                              <w:proofErr w:type="gramStart"/>
                               <w:r>
                                 <w:t xml:space="preserve">Figure </w:t>
                               </w:r>
-                              <w:fldSimple w:instr=" SEQ Figure \* ARABIC ">
-                                <w:r>
-                                  <w:rPr>
-                                    <w:noProof/>
-                                  </w:rPr>
-                                  <w:t>3</w:t>
-                                </w:r>
-                              </w:fldSimple>
+                              <w:r>
+                                <w:fldChar w:fldCharType="begin"/>
+                              </w:r>
+                              <w:r>
+                                <w:instrText xml:space="preserve"> SEQ Figure \* ARABIC </w:instrText>
+                              </w:r>
+                              <w:r>
+                                <w:fldChar w:fldCharType="separate"/>
+                              </w:r>
+                              <w:r>
+                                <w:rPr>
+                                  <w:noProof/>
+                                </w:rPr>
+                                <w:t>3</w:t>
+                              </w:r>
+                              <w:r>
+                                <w:rPr>
+                                  <w:noProof/>
+                                </w:rPr>
+                                <w:fldChar w:fldCharType="end"/>
+                              </w:r>
                               <w:r>
                                 <w:rPr>
                                   <w:noProof/>
                                 </w:rPr>
                                 <w:t>.</w:t>
                               </w:r>
+                              <w:proofErr w:type="gramEnd"/>
                               <w:r>
                                 <w:t xml:space="preserve"> Details Screen</w:t>
                               </w:r>
@@ -4707,7 +4816,39 @@
           <w:color w:val="auto"/>
         </w:rPr>
         <w:lastRenderedPageBreak/>
-        <w:t>if you have 3 cores, you end up with 3 core pairings – (Core1-Core2, Core1-Core3, Core2-Core2).</w:t>
+        <w:t>if you have 3 cores, you end up with 3 core pairings – (Core1</w:t>
+      </w:r>
+      <w:r>
+        <w:rPr>
+          <w:rFonts w:ascii="Times New Roman" w:hAnsi="Times New Roman" w:cs="Times New Roman"/>
+          <w:color w:val="auto"/>
+        </w:rPr>
+        <w:t xml:space="preserve">-Core2, Core1-Core3, </w:t>
+      </w:r>
+      <w:proofErr w:type="gramStart"/>
+      <w:r>
+        <w:rPr>
+          <w:rFonts w:ascii="Times New Roman" w:hAnsi="Times New Roman" w:cs="Times New Roman"/>
+          <w:color w:val="auto"/>
+        </w:rPr>
+        <w:t>Core2</w:t>
+      </w:r>
+      <w:proofErr w:type="gramEnd"/>
+      <w:r>
+        <w:rPr>
+          <w:rFonts w:ascii="Times New Roman" w:hAnsi="Times New Roman" w:cs="Times New Roman"/>
+          <w:color w:val="auto"/>
+        </w:rPr>
+        <w:t>-Core3</w:t>
+      </w:r>
+      <w:bookmarkStart w:id="8" w:name="_GoBack"/>
+      <w:bookmarkEnd w:id="8"/>
+      <w:r>
+        <w:rPr>
+          <w:rFonts w:ascii="Times New Roman" w:hAnsi="Times New Roman" w:cs="Times New Roman"/>
+          <w:color w:val="auto"/>
+        </w:rPr>
+        <w:t>).</w:t>
       </w:r>
     </w:p>
     <w:p>
@@ -4922,7 +5063,23 @@
           <w:rFonts w:ascii="Times New Roman" w:hAnsi="Times New Roman" w:cs="Times New Roman"/>
           <w:color w:val="auto"/>
         </w:rPr>
-        <w:t xml:space="preserve"> between the different core pairings are calculated using GRASS GIS’s </w:t>
+        <w:t xml:space="preserve"> between the different </w:t>
+      </w:r>
+      <w:proofErr w:type="gramStart"/>
+      <w:r>
+        <w:rPr>
+          <w:rFonts w:ascii="Times New Roman" w:hAnsi="Times New Roman" w:cs="Times New Roman"/>
+          <w:color w:val="auto"/>
+        </w:rPr>
+        <w:t>core</w:t>
+      </w:r>
+      <w:proofErr w:type="gramEnd"/>
+      <w:r>
+        <w:rPr>
+          <w:rFonts w:ascii="Times New Roman" w:hAnsi="Times New Roman" w:cs="Times New Roman"/>
+          <w:color w:val="auto"/>
+        </w:rPr>
+        <w:t xml:space="preserve"> pairings are calculated using GRASS GIS’s </w:t>
       </w:r>
       <w:proofErr w:type="spellStart"/>
       <w:r>
@@ -5535,7 +5692,7 @@
                         <a:effectLst/>
                         <a:extLst>
                           <a:ext uri="{C572A759-6A51-4108-AA02-DFA0A04FC94B}">
-                            <ma14:wrappingTextBoxFlag xmlns="" xmlns:mo="http://schemas.microsoft.com/office/mac/office/2008/main" xmlns:mv="urn:schemas-microsoft-com:mac:vml" xmlns:o="urn:schemas-microsoft-com:office:office" xmlns:v="urn:schemas-microsoft-com:vml" xmlns:w10="urn:schemas-microsoft-com:office:word" xmlns:w="http://schemas.openxmlformats.org/wordprocessingml/2006/main" xmlns:ma14="http://schemas.microsoft.com/office/mac/drawingml/2011/main"/>
+                            <ma14:wrappingTextBoxFlag xmlns:ma14="http://schemas.microsoft.com/office/mac/drawingml/2011/main" xmlns:w="http://schemas.openxmlformats.org/wordprocessingml/2006/main" xmlns:w10="urn:schemas-microsoft-com:office:word" xmlns:v="urn:schemas-microsoft-com:vml" xmlns:o="urn:schemas-microsoft-com:office:office" xmlns:mv="urn:schemas-microsoft-com:mac:vml" xmlns:mo="http://schemas.microsoft.com/office/mac/office/2008/main" xmlns=""/>
                           </a:ext>
                         </a:extLst>
                       </wps:spPr>
@@ -5552,20 +5709,35 @@
                                 <w:kern w:val="32"/>
                               </w:rPr>
                             </w:pPr>
+                            <w:proofErr w:type="gramStart"/>
                             <w:r>
                               <w:t xml:space="preserve">Figure </w:t>
                             </w:r>
-                            <w:fldSimple w:instr=" SEQ Figure \* ARABIC ">
-                              <w:r>
-                                <w:rPr>
-                                  <w:noProof/>
-                                </w:rPr>
-                                <w:t>4</w:t>
-                              </w:r>
-                            </w:fldSimple>
+                            <w:r>
+                              <w:fldChar w:fldCharType="begin"/>
+                            </w:r>
+                            <w:r>
+                              <w:instrText xml:space="preserve"> SEQ Figure \* ARABIC </w:instrText>
+                            </w:r>
+                            <w:r>
+                              <w:fldChar w:fldCharType="separate"/>
+                            </w:r>
+                            <w:r>
+                              <w:rPr>
+                                <w:noProof/>
+                              </w:rPr>
+                              <w:t>4</w:t>
+                            </w:r>
+                            <w:r>
+                              <w:rPr>
+                                <w:noProof/>
+                              </w:rPr>
+                              <w:fldChar w:fldCharType="end"/>
+                            </w:r>
                             <w:r>
                               <w:t>.</w:t>
                             </w:r>
+                            <w:proofErr w:type="gramEnd"/>
                             <w:r>
                               <w:t xml:space="preserve"> Climate Linkage Mapper DEMO</w:t>
                             </w:r>
@@ -5806,6 +5978,7 @@
       <w:r>
         <w:t xml:space="preserve"> </w:t>
       </w:r>
+      <w:proofErr w:type="gramStart"/>
       <w:r>
         <w:t xml:space="preserve">Right-click on </w:t>
       </w:r>
@@ -5813,7 +5986,11 @@
         <w:t xml:space="preserve">the </w:t>
       </w:r>
       <w:r>
-        <w:t xml:space="preserve">Climate Linkage Mapper tool shown in Figure 1, click ‘properties,’ and un-check ‘Always run in foreground.’  You will want to </w:t>
+        <w:t>Climate Linkage Mapper tool shown in Figure 1, click ‘properties,’ and un-check ‘Always run in foreground.’</w:t>
+      </w:r>
+      <w:proofErr w:type="gramEnd"/>
+      <w:r>
+        <w:t xml:space="preserve">  You will want to </w:t>
       </w:r>
       <w:r>
         <w:t xml:space="preserve">show </w:t>
@@ -5991,22 +6168,42 @@
           <w:szCs w:val="24"/>
         </w:rPr>
       </w:pPr>
+      <w:proofErr w:type="gramStart"/>
       <w:r>
         <w:rPr>
           <w:rFonts w:ascii="Times New Roman" w:hAnsi="Times New Roman"/>
           <w:sz w:val="24"/>
           <w:szCs w:val="24"/>
         </w:rPr>
-        <w:t>McRae, B.H. and D.M. Kavanagh. 2011. Linkage Mapper Connectivity Analysis Software. The</w:t>
-      </w:r>
+        <w:t>McRae, B.H. and D.M. Kavanagh.</w:t>
+      </w:r>
+      <w:proofErr w:type="gramEnd"/>
       <w:r>
         <w:rPr>
           <w:rFonts w:ascii="Times New Roman" w:hAnsi="Times New Roman"/>
           <w:sz w:val="24"/>
           <w:szCs w:val="24"/>
         </w:rPr>
+        <w:t xml:space="preserve"> 2011. Linkage Mapper Connectivity Analysis Software. </w:t>
+      </w:r>
+      <w:proofErr w:type="gramStart"/>
+      <w:r>
+        <w:rPr>
+          <w:rFonts w:ascii="Times New Roman" w:hAnsi="Times New Roman"/>
+          <w:sz w:val="24"/>
+          <w:szCs w:val="24"/>
+        </w:rPr>
+        <w:t>The</w:t>
+      </w:r>
+      <w:r>
+        <w:rPr>
+          <w:rFonts w:ascii="Times New Roman" w:hAnsi="Times New Roman"/>
+          <w:sz w:val="24"/>
+          <w:szCs w:val="24"/>
+        </w:rPr>
         <w:t xml:space="preserve"> Nature Conservancy, Seattle WA.</w:t>
       </w:r>
+      <w:proofErr w:type="gramEnd"/>
       <w:r>
         <w:rPr>
           <w:rFonts w:ascii="Times New Roman" w:hAnsi="Times New Roman"/>
@@ -6047,6 +6244,7 @@
         </w:rPr>
       </w:pPr>
       <w:proofErr w:type="spellStart"/>
+      <w:proofErr w:type="gramStart"/>
       <w:r>
         <w:rPr>
           <w:rFonts w:ascii="Times New Roman" w:hAnsi="Times New Roman"/>
@@ -6062,23 +6260,51 @@
           <w:sz w:val="24"/>
           <w:szCs w:val="24"/>
         </w:rPr>
-        <w:t xml:space="preserve">, T.A. 2011. </w:t>
-      </w:r>
+        <w:t>, T.A. 2011.</w:t>
+      </w:r>
+      <w:proofErr w:type="gramEnd"/>
       <w:r>
         <w:rPr>
           <w:rFonts w:ascii="Times New Roman" w:hAnsi="Times New Roman"/>
           <w:sz w:val="24"/>
           <w:szCs w:val="24"/>
         </w:rPr>
-        <w:t>Connectivity Planning to Facilitate Species Movements in Response to Climate Change</w:t>
-      </w:r>
+        <w:t xml:space="preserve"> </w:t>
+      </w:r>
+      <w:proofErr w:type="gramStart"/>
       <w:r>
         <w:rPr>
           <w:rFonts w:ascii="Times New Roman" w:hAnsi="Times New Roman"/>
           <w:sz w:val="24"/>
           <w:szCs w:val="24"/>
         </w:rPr>
-        <w:t xml:space="preserve">. Available at </w:t>
+        <w:t>Connectivity Planning to Facilitate Species Movements in Response to Climate Change</w:t>
+      </w:r>
+      <w:r>
+        <w:rPr>
+          <w:rFonts w:ascii="Times New Roman" w:hAnsi="Times New Roman"/>
+          <w:sz w:val="24"/>
+          <w:szCs w:val="24"/>
+        </w:rPr>
+        <w:t>.</w:t>
+      </w:r>
+      <w:proofErr w:type="gramEnd"/>
+      <w:r>
+        <w:rPr>
+          <w:rFonts w:ascii="Times New Roman" w:hAnsi="Times New Roman"/>
+          <w:sz w:val="24"/>
+          <w:szCs w:val="24"/>
+        </w:rPr>
+        <w:t xml:space="preserve"> </w:t>
+      </w:r>
+      <w:proofErr w:type="gramStart"/>
+      <w:r>
+        <w:rPr>
+          <w:rFonts w:ascii="Times New Roman" w:hAnsi="Times New Roman"/>
+          <w:sz w:val="24"/>
+          <w:szCs w:val="24"/>
+        </w:rPr>
+        <w:t xml:space="preserve">Available at </w:t>
       </w:r>
       <w:hyperlink r:id="rId28" w:history="1">
         <w:r>
@@ -6099,6 +6325,7 @@
         </w:rPr>
         <w:t>.</w:t>
       </w:r>
+      <w:proofErr w:type="gramEnd"/>
     </w:p>
     <w:p>
       <w:pPr>
@@ -6167,16 +6394,26 @@
           <w:sz w:val="24"/>
           <w:szCs w:val="24"/>
         </w:rPr>
-        <w:t xml:space="preserve">Connectivity planning to address climate change.  Conservation </w:t>
-      </w:r>
+        <w:t xml:space="preserve">Connectivity planning to address climate change.  </w:t>
+      </w:r>
+      <w:proofErr w:type="gramStart"/>
       <w:r>
         <w:rPr>
           <w:rFonts w:ascii="Times New Roman" w:hAnsi="Times New Roman"/>
           <w:sz w:val="24"/>
           <w:szCs w:val="24"/>
         </w:rPr>
+        <w:t xml:space="preserve">Conservation </w:t>
+      </w:r>
+      <w:r>
+        <w:rPr>
+          <w:rFonts w:ascii="Times New Roman" w:hAnsi="Times New Roman"/>
+          <w:sz w:val="24"/>
+          <w:szCs w:val="24"/>
+        </w:rPr>
         <w:t>Biology.</w:t>
       </w:r>
+      <w:proofErr w:type="gramEnd"/>
     </w:p>
     <w:p>
       <w:pPr>
@@ -6213,15 +6450,34 @@
           <w:sz w:val="24"/>
           <w:szCs w:val="24"/>
         </w:rPr>
-        <w:t xml:space="preserve"> Wildlife Habitat Connectivity Working Group (WHCWG). 2011. Washington Connected Landscapes Project: Climate-Gradient Corridors Report. Washington Departments of Fish and Wildlife, and Transportation, Olympia, WA.</w:t>
-      </w:r>
+        <w:t xml:space="preserve"> Wildlife Habitat Connectivity Working Group (WHCWG). 2011. Washington Connected Landscapes Project: Climate-Gradient Corridors Report. </w:t>
+      </w:r>
+      <w:proofErr w:type="gramStart"/>
       <w:r>
         <w:rPr>
           <w:rFonts w:ascii="Times New Roman" w:hAnsi="Times New Roman"/>
           <w:sz w:val="24"/>
           <w:szCs w:val="24"/>
         </w:rPr>
-        <w:t xml:space="preserve"> Available at </w:t>
+        <w:t>Washington Departments of Fish and Wildlife, and Transportation, Olympia, WA.</w:t>
+      </w:r>
+      <w:proofErr w:type="gramEnd"/>
+      <w:r>
+        <w:rPr>
+          <w:rFonts w:ascii="Times New Roman" w:hAnsi="Times New Roman"/>
+          <w:sz w:val="24"/>
+          <w:szCs w:val="24"/>
+        </w:rPr>
+        <w:t xml:space="preserve"> </w:t>
+      </w:r>
+      <w:proofErr w:type="gramStart"/>
+      <w:r>
+        <w:rPr>
+          <w:rFonts w:ascii="Times New Roman" w:hAnsi="Times New Roman"/>
+          <w:sz w:val="24"/>
+          <w:szCs w:val="24"/>
+        </w:rPr>
+        <w:t xml:space="preserve">Available at </w:t>
       </w:r>
       <w:hyperlink r:id="rId29" w:history="1">
         <w:r>
@@ -6242,6 +6498,7 @@
         </w:rPr>
         <w:t>.</w:t>
       </w:r>
+      <w:proofErr w:type="gramEnd"/>
     </w:p>
     <w:p>
       <w:pPr>
@@ -6254,13 +6511,50 @@
           <w:szCs w:val="24"/>
         </w:rPr>
       </w:pPr>
+      <w:proofErr w:type="gramStart"/>
       <w:r>
         <w:rPr>
           <w:rFonts w:ascii="Times New Roman" w:hAnsi="Times New Roman"/>
           <w:sz w:val="24"/>
           <w:szCs w:val="24"/>
         </w:rPr>
-        <w:t xml:space="preserve">WHCWG. 2012. Climate Gradient Corridor Report: Frequently Asked Questions. Departments of Fish and Wildlife, and Transportation, Olympia, WA. Available at </w:t>
+        <w:t>WHCWG.</w:t>
+      </w:r>
+      <w:proofErr w:type="gramEnd"/>
+      <w:r>
+        <w:rPr>
+          <w:rFonts w:ascii="Times New Roman" w:hAnsi="Times New Roman"/>
+          <w:sz w:val="24"/>
+          <w:szCs w:val="24"/>
+        </w:rPr>
+        <w:t xml:space="preserve"> 2012. Climate Gradient Corridor Report: Frequently Asked Questions. </w:t>
+      </w:r>
+      <w:proofErr w:type="gramStart"/>
+      <w:r>
+        <w:rPr>
+          <w:rFonts w:ascii="Times New Roman" w:hAnsi="Times New Roman"/>
+          <w:sz w:val="24"/>
+          <w:szCs w:val="24"/>
+        </w:rPr>
+        <w:t>Departments of Fish and Wildlife, and Transportation, Olympia, WA.</w:t>
+      </w:r>
+      <w:proofErr w:type="gramEnd"/>
+      <w:r>
+        <w:rPr>
+          <w:rFonts w:ascii="Times New Roman" w:hAnsi="Times New Roman"/>
+          <w:sz w:val="24"/>
+          <w:szCs w:val="24"/>
+        </w:rPr>
+        <w:t xml:space="preserve"> </w:t>
+      </w:r>
+      <w:proofErr w:type="gramStart"/>
+      <w:r>
+        <w:rPr>
+          <w:rFonts w:ascii="Times New Roman" w:hAnsi="Times New Roman"/>
+          <w:sz w:val="24"/>
+          <w:szCs w:val="24"/>
+        </w:rPr>
+        <w:t xml:space="preserve">Available at </w:t>
       </w:r>
       <w:hyperlink r:id="rId30" w:history="1">
         <w:r>
@@ -6281,6 +6575,7 @@
         </w:rPr>
         <w:t>.</w:t>
       </w:r>
+      <w:proofErr w:type="gramEnd"/>
     </w:p>
     <w:p>
       <w:pPr>
@@ -6355,7 +6650,7 @@
         <w:rStyle w:val="PageNumber"/>
         <w:noProof/>
       </w:rPr>
-      <w:t>5</w:t>
+      <w:t>6</w:t>
     </w:r>
     <w:r>
       <w:rPr>
@@ -13705,7 +14000,7 @@
 </file>
 
 <file path=customXml/itemProps1.xml><?xml version="1.0" encoding="utf-8"?>
-<ds:datastoreItem xmlns:ds="http://schemas.openxmlformats.org/officeDocument/2006/customXml" ds:itemID="{1F6FC5E5-4E46-48FD-9C30-CB503FFDD82E}">
+<ds:datastoreItem xmlns:ds="http://schemas.openxmlformats.org/officeDocument/2006/customXml" ds:itemID="{8D608DB7-7549-4E0D-9513-F77A22EC3ADF}">
   <ds:schemaRefs>
     <ds:schemaRef ds:uri="http://schemas.openxmlformats.org/officeDocument/2006/bibliography"/>
   </ds:schemaRefs>
@@ -13713,7 +14008,7 @@
 </file>
 
 <file path=customXml/itemProps2.xml><?xml version="1.0" encoding="utf-8"?>
-<ds:datastoreItem xmlns:ds="http://schemas.openxmlformats.org/officeDocument/2006/customXml" ds:itemID="{1F0F740E-11B6-495D-80D5-C1FF7589E43B}">
+<ds:datastoreItem xmlns:ds="http://schemas.openxmlformats.org/officeDocument/2006/customXml" ds:itemID="{7DCDA368-78A7-40F6-BFF1-F89572EC10BD}">
   <ds:schemaRefs>
     <ds:schemaRef ds:uri="http://schemas.openxmlformats.org/officeDocument/2006/bibliography"/>
   </ds:schemaRefs>

</xml_diff>

<commit_message>
Change to year for citation in CLM user guide
</commit_message>
<xml_diff>
--- a/toolbox/doc/Climate Linkage Mapper User Guide.docx
+++ b/toolbox/doc/Climate Linkage Mapper User Guide.docx
@@ -2,7 +2,10 @@
 <file path=word/document.xml><?xml version="1.0" encoding="utf-8"?>
 <w:document xmlns:wpc="http://schemas.microsoft.com/office/word/2010/wordprocessingCanvas" xmlns:mc="http://schemas.openxmlformats.org/markup-compatibility/2006" xmlns:o="urn:schemas-microsoft-com:office:office" xmlns:r="http://schemas.openxmlformats.org/officeDocument/2006/relationships" xmlns:m="http://schemas.openxmlformats.org/officeDocument/2006/math" xmlns:v="urn:schemas-microsoft-com:vml" xmlns:wp14="http://schemas.microsoft.com/office/word/2010/wordprocessingDrawing" xmlns:wp="http://schemas.openxmlformats.org/drawingml/2006/wordprocessingDrawing" xmlns:w10="urn:schemas-microsoft-com:office:word" xmlns:w="http://schemas.openxmlformats.org/wordprocessingml/2006/main" xmlns:w14="http://schemas.microsoft.com/office/word/2010/wordml" xmlns:wpg="http://schemas.microsoft.com/office/word/2010/wordprocessingGroup" xmlns:wpi="http://schemas.microsoft.com/office/word/2010/wordprocessingInk" xmlns:wne="http://schemas.microsoft.com/office/word/2006/wordml" xmlns:wps="http://schemas.microsoft.com/office/word/2010/wordprocessingShape" mc:Ignorable="w14 wp14">
   <w:body>
-    <w:p/>
+    <w:p>
+      <w:bookmarkStart w:id="0" w:name="_GoBack"/>
+      <w:bookmarkEnd w:id="0"/>
+    </w:p>
     <w:p/>
     <w:p/>
     <w:p/>
@@ -226,21 +229,12 @@
         </w:rPr>
         <w:t xml:space="preserve">, Tristan </w:t>
       </w:r>
-      <w:proofErr w:type="spellStart"/>
       <w:r>
         <w:rPr>
           <w:bCs/>
           <w:szCs w:val="20"/>
         </w:rPr>
-        <w:t>Nuñez</w:t>
-      </w:r>
-      <w:proofErr w:type="spellEnd"/>
-      <w:r>
-        <w:rPr>
-          <w:bCs/>
-          <w:szCs w:val="20"/>
-        </w:rPr>
-        <w:t xml:space="preserve"> </w:t>
+        <w:t xml:space="preserve">Nuñez </w:t>
       </w:r>
       <w:r>
         <w:rPr>
@@ -371,76 +365,28 @@
           <w:bCs/>
           <w:szCs w:val="20"/>
         </w:rPr>
-        <w:t xml:space="preserve">Tristan </w:t>
-      </w:r>
-      <w:proofErr w:type="spellStart"/>
+        <w:t xml:space="preserve">Tristan Nuñez </w:t>
+      </w:r>
       <w:r>
         <w:rPr>
           <w:bCs/>
           <w:szCs w:val="20"/>
         </w:rPr>
-        <w:t>Nuñez</w:t>
-      </w:r>
-      <w:proofErr w:type="spellEnd"/>
+        <w:t>as part of his master’s work</w:t>
+      </w:r>
       <w:r>
         <w:rPr>
           <w:bCs/>
           <w:szCs w:val="20"/>
         </w:rPr>
-        <w:t xml:space="preserve"> </w:t>
+        <w:t xml:space="preserve"> (Nuñez 2011</w:t>
       </w:r>
       <w:r>
         <w:rPr>
           <w:bCs/>
           <w:szCs w:val="20"/>
         </w:rPr>
-        <w:t>as part of his master’s work</w:t>
-      </w:r>
-      <w:r>
-        <w:rPr>
-          <w:bCs/>
-          <w:szCs w:val="20"/>
-        </w:rPr>
-        <w:t xml:space="preserve"> (</w:t>
-      </w:r>
-      <w:proofErr w:type="spellStart"/>
-      <w:r>
-        <w:rPr>
-          <w:bCs/>
-          <w:szCs w:val="20"/>
-        </w:rPr>
-        <w:t>Nuñez</w:t>
-      </w:r>
-      <w:proofErr w:type="spellEnd"/>
-      <w:r>
-        <w:rPr>
-          <w:bCs/>
-          <w:szCs w:val="20"/>
-        </w:rPr>
-        <w:t xml:space="preserve"> 2011</w:t>
-      </w:r>
-      <w:r>
-        <w:rPr>
-          <w:bCs/>
-          <w:szCs w:val="20"/>
-        </w:rPr>
-        <w:t xml:space="preserve">, </w:t>
-      </w:r>
-      <w:proofErr w:type="spellStart"/>
-      <w:r>
-        <w:rPr>
-          <w:bCs/>
-          <w:szCs w:val="20"/>
-        </w:rPr>
-        <w:t>Nuñez</w:t>
-      </w:r>
-      <w:proofErr w:type="spellEnd"/>
-      <w:r>
-        <w:rPr>
-          <w:bCs/>
-          <w:szCs w:val="20"/>
-        </w:rPr>
-        <w:t xml:space="preserve"> et al. 2013</w:t>
+        <w:t>, Nuñez et al. 2013</w:t>
       </w:r>
       <w:r>
         <w:rPr>
@@ -628,23 +574,7 @@
           <w:b/>
           <w:szCs w:val="20"/>
         </w:rPr>
-        <w:t>(</w:t>
-      </w:r>
-      <w:proofErr w:type="spellStart"/>
-      <w:r>
-        <w:rPr>
-          <w:b/>
-          <w:szCs w:val="20"/>
-        </w:rPr>
-        <w:t>ArcInfo</w:t>
-      </w:r>
-      <w:proofErr w:type="spellEnd"/>
-      <w:r>
-        <w:rPr>
-          <w:b/>
-          <w:szCs w:val="20"/>
-        </w:rPr>
-        <w:t xml:space="preserve"> </w:t>
+        <w:t xml:space="preserve">(ArcInfo </w:t>
       </w:r>
       <w:r>
         <w:rPr>
@@ -718,7 +648,7 @@
         </w:rPr>
         <w:t xml:space="preserve">More details can be found on </w:t>
       </w:r>
-      <w:bookmarkStart w:id="0" w:name="OLE_LINK5"/>
+      <w:bookmarkStart w:id="1" w:name="OLE_LINK5"/>
       <w:r>
         <w:rPr>
           <w:bCs/>
@@ -763,7 +693,7 @@
         </w:rPr>
         <w:t xml:space="preserve"> code is hosted</w:t>
       </w:r>
-      <w:bookmarkEnd w:id="0"/>
+      <w:bookmarkEnd w:id="1"/>
       <w:r>
         <w:rPr>
           <w:bCs/>
@@ -821,21 +751,19 @@
       <w:r>
         <w:t xml:space="preserve">., T.A. </w:t>
       </w:r>
-      <w:proofErr w:type="spellStart"/>
       <w:r>
         <w:rPr>
           <w:bCs/>
           <w:szCs w:val="20"/>
         </w:rPr>
-        <w:t>Nuñez</w:t>
-      </w:r>
-      <w:proofErr w:type="spellEnd"/>
+        <w:t>Nuñez, and B.H. McRae. 2013</w:t>
+      </w:r>
       <w:r>
         <w:rPr>
           <w:bCs/>
           <w:szCs w:val="20"/>
         </w:rPr>
-        <w:t>, and B.H. McRae. 2012.</w:t>
+        <w:t>.</w:t>
       </w:r>
       <w:r>
         <w:t xml:space="preserve"> </w:t>
@@ -1975,11 +1903,11 @@
       <w:pPr>
         <w:pStyle w:val="Heading1"/>
       </w:pPr>
-      <w:bookmarkStart w:id="1" w:name="_Toc348511536"/>
+      <w:bookmarkStart w:id="2" w:name="_Toc348511536"/>
       <w:r>
         <w:t>Introduction</w:t>
       </w:r>
-      <w:bookmarkEnd w:id="1"/>
+      <w:bookmarkEnd w:id="2"/>
     </w:p>
     <w:p>
       <w:pPr>
@@ -2057,13 +1985,8 @@
       <w:r>
         <w:t xml:space="preserve"> </w:t>
       </w:r>
-      <w:proofErr w:type="spellStart"/>
-      <w:r>
-        <w:t>Nuñez</w:t>
-      </w:r>
-      <w:proofErr w:type="spellEnd"/>
-      <w:r>
-        <w:t xml:space="preserve"> </w:t>
+      <w:r>
+        <w:t xml:space="preserve">Nuñez </w:t>
       </w:r>
       <w:r>
         <w:t>(</w:t>
@@ -2077,21 +2000,12 @@
       <w:r>
         <w:t xml:space="preserve"> and </w:t>
       </w:r>
-      <w:proofErr w:type="spellStart"/>
       <w:r>
         <w:rPr>
           <w:bCs/>
           <w:szCs w:val="20"/>
         </w:rPr>
-        <w:t>Nuñez</w:t>
-      </w:r>
-      <w:proofErr w:type="spellEnd"/>
-      <w:r>
-        <w:rPr>
-          <w:bCs/>
-          <w:szCs w:val="20"/>
-        </w:rPr>
-        <w:t xml:space="preserve"> et al. (2013)</w:t>
+        <w:t>Nuñez et al. (2013)</w:t>
       </w:r>
       <w:r>
         <w:t xml:space="preserve">, </w:t>
@@ -2187,11 +2101,11 @@
       <w:pPr>
         <w:pStyle w:val="Heading1"/>
       </w:pPr>
-      <w:bookmarkStart w:id="2" w:name="_Toc348511537"/>
+      <w:bookmarkStart w:id="3" w:name="_Toc348511537"/>
       <w:r>
         <w:t>Installation</w:t>
       </w:r>
-      <w:bookmarkEnd w:id="2"/>
+      <w:bookmarkEnd w:id="3"/>
     </w:p>
     <w:p>
       <w:pPr>
@@ -2518,8 +2432,8 @@
         <w:t>. Note also that version 6.5 is a development version and is built daily, so it is possible that the daily build you download may not work with Climate Linkage Mapper.</w:t>
       </w:r>
     </w:p>
-    <w:bookmarkStart w:id="3" w:name="_Toc348511538"/>
-    <w:bookmarkStart w:id="4" w:name="OLE_LINK6"/>
+    <w:bookmarkStart w:id="4" w:name="_Toc348511538"/>
+    <w:bookmarkStart w:id="5" w:name="OLE_LINK6"/>
     <w:p>
       <w:pPr>
         <w:pStyle w:val="Heading1"/>
@@ -2606,7 +2520,7 @@
                           <a:effectLst/>
                           <a:extLst>
                             <a:ext uri="{C572A759-6A51-4108-AA02-DFA0A04FC94B}">
-                              <ma14:wrappingTextBoxFlag xmlns="" xmlns:mo="http://schemas.microsoft.com/office/mac/office/2008/main" xmlns:mv="urn:schemas-microsoft-com:mac:vml" xmlns:o="urn:schemas-microsoft-com:office:office" xmlns:v="urn:schemas-microsoft-com:vml" xmlns:w10="urn:schemas-microsoft-com:office:word" xmlns:w="http://schemas.openxmlformats.org/wordprocessingml/2006/main" xmlns:ma14="http://schemas.microsoft.com/office/mac/drawingml/2011/main"/>
+                              <ma14:wrappingTextBoxFlag xmlns:ma14="http://schemas.microsoft.com/office/mac/drawingml/2011/main" xmlns:w="http://schemas.openxmlformats.org/wordprocessingml/2006/main" xmlns:w10="urn:schemas-microsoft-com:office:word" xmlns:v="urn:schemas-microsoft-com:vml" xmlns:o="urn:schemas-microsoft-com:office:office" xmlns:mv="urn:schemas-microsoft-com:mac:vml" xmlns:mo="http://schemas.microsoft.com/office/mac/office/2008/main" xmlns=""/>
                             </a:ext>
                           </a:extLst>
                         </wps:spPr>
@@ -2623,14 +2537,30 @@
                               <w:r>
                                 <w:t xml:space="preserve">Figure </w:t>
                               </w:r>
-                              <w:fldSimple w:instr=" SEQ Figure \* ARABIC ">
-                                <w:r>
-                                  <w:rPr>
-                                    <w:noProof/>
-                                  </w:rPr>
-                                  <w:t>1</w:t>
-                                </w:r>
-                              </w:fldSimple>
+                              <w:r>
+                                <w:fldChar w:fldCharType="begin"/>
+                              </w:r>
+                              <w:r>
+                                <w:instrText xml:space="preserve"> SEQ Figure \* ARA</w:instrText>
+                              </w:r>
+                              <w:r>
+                                <w:instrText xml:space="preserve">BIC </w:instrText>
+                              </w:r>
+                              <w:r>
+                                <w:fldChar w:fldCharType="separate"/>
+                              </w:r>
+                              <w:r>
+                                <w:rPr>
+                                  <w:noProof/>
+                                </w:rPr>
+                                <w:t>1</w:t>
+                              </w:r>
+                              <w:r>
+                                <w:rPr>
+                                  <w:noProof/>
+                                </w:rPr>
+                                <w:fldChar w:fldCharType="end"/>
+                              </w:r>
                               <w:r>
                                 <w:rPr>
                                   <w:noProof/>
@@ -2746,7 +2676,7 @@
       <w:r>
         <w:t>Climate Linkage Mapper</w:t>
       </w:r>
-      <w:bookmarkEnd w:id="3"/>
+      <w:bookmarkEnd w:id="4"/>
     </w:p>
     <w:p>
       <w:r>
@@ -2811,14 +2741,14 @@
       <w:pPr>
         <w:pStyle w:val="Heading2"/>
       </w:pPr>
-      <w:bookmarkStart w:id="5" w:name="_Toc348511539"/>
+      <w:bookmarkStart w:id="6" w:name="_Toc348511539"/>
       <w:r>
         <w:t>Input data</w:t>
       </w:r>
       <w:r>
         <w:t xml:space="preserve"> requirements</w:t>
       </w:r>
-      <w:bookmarkEnd w:id="5"/>
+      <w:bookmarkEnd w:id="6"/>
     </w:p>
     <w:p/>
     <w:p>
@@ -3048,7 +2978,7 @@
                           <a:effectLst/>
                           <a:extLst>
                             <a:ext uri="{C572A759-6A51-4108-AA02-DFA0A04FC94B}">
-                              <ma14:wrappingTextBoxFlag xmlns="" xmlns:mo="http://schemas.microsoft.com/office/mac/office/2008/main" xmlns:mv="urn:schemas-microsoft-com:mac:vml" xmlns:o="urn:schemas-microsoft-com:office:office" xmlns:v="urn:schemas-microsoft-com:vml" xmlns:w10="urn:schemas-microsoft-com:office:word" xmlns:w="http://schemas.openxmlformats.org/wordprocessingml/2006/main" xmlns:ma14="http://schemas.microsoft.com/office/mac/drawingml/2011/main"/>
+                              <ma14:wrappingTextBoxFlag xmlns:ma14="http://schemas.microsoft.com/office/mac/drawingml/2011/main" xmlns:w="http://schemas.openxmlformats.org/wordprocessingml/2006/main" xmlns:w10="urn:schemas-microsoft-com:office:word" xmlns:v="urn:schemas-microsoft-com:vml" xmlns:o="urn:schemas-microsoft-com:office:office" xmlns:mv="urn:schemas-microsoft-com:mac:vml" xmlns:mo="http://schemas.microsoft.com/office/mac/office/2008/main" xmlns=""/>
                             </a:ext>
                           </a:extLst>
                         </wps:spPr>
@@ -3065,14 +2995,27 @@
                               <w:r>
                                 <w:t xml:space="preserve">Figure </w:t>
                               </w:r>
-                              <w:fldSimple w:instr=" SEQ Figure \* ARABIC ">
-                                <w:r>
-                                  <w:rPr>
-                                    <w:noProof/>
-                                  </w:rPr>
-                                  <w:t>2</w:t>
-                                </w:r>
-                              </w:fldSimple>
+                              <w:r>
+                                <w:fldChar w:fldCharType="begin"/>
+                              </w:r>
+                              <w:r>
+                                <w:instrText xml:space="preserve"> SEQ Figure \* ARABIC </w:instrText>
+                              </w:r>
+                              <w:r>
+                                <w:fldChar w:fldCharType="separate"/>
+                              </w:r>
+                              <w:r>
+                                <w:rPr>
+                                  <w:noProof/>
+                                </w:rPr>
+                                <w:t>2</w:t>
+                              </w:r>
+                              <w:r>
+                                <w:rPr>
+                                  <w:noProof/>
+                                </w:rPr>
+                                <w:fldChar w:fldCharType="end"/>
+                              </w:r>
                               <w:r>
                                 <w:rPr>
                                   <w:noProof/>
@@ -3236,15 +3179,7 @@
         <w:t>uniquely identify unique core areas</w:t>
       </w:r>
       <w:r>
-        <w:t>.  FID and ID fields cannot be used.  An easy way to create a new field is to open the attribute table, add a new integer field and use the field calculator to fill it with an expression like &lt;</w:t>
-      </w:r>
-      <w:proofErr w:type="spellStart"/>
-      <w:r>
-        <w:t>NewField</w:t>
-      </w:r>
-      <w:proofErr w:type="spellEnd"/>
-      <w:r>
-        <w:t>&gt; = FID + 1.</w:t>
+        <w:t>.  FID and ID fields cannot be used.  An easy way to create a new field is to open the attribute table, add a new integer field and use the field calculator to fill it with an expression like &lt;NewField&gt; = FID + 1.</w:t>
       </w:r>
     </w:p>
     <w:p>
@@ -3513,32 +3448,18 @@
       <w:r>
         <w:t xml:space="preserve"> of the core (see </w:t>
       </w:r>
-      <w:proofErr w:type="spellStart"/>
-      <w:r>
-        <w:t>Nuñez</w:t>
-      </w:r>
-      <w:proofErr w:type="spellEnd"/>
-      <w:r>
-        <w:t xml:space="preserve"> 2011</w:t>
+      <w:r>
+        <w:t>Nuñez 2011</w:t>
       </w:r>
       <w:r>
         <w:t xml:space="preserve"> and </w:t>
       </w:r>
-      <w:proofErr w:type="spellStart"/>
       <w:r>
         <w:rPr>
           <w:bCs/>
           <w:szCs w:val="20"/>
         </w:rPr>
-        <w:t>Nuñez</w:t>
-      </w:r>
-      <w:proofErr w:type="spellEnd"/>
-      <w:r>
-        <w:rPr>
-          <w:bCs/>
-          <w:szCs w:val="20"/>
-        </w:rPr>
-        <w:t xml:space="preserve"> et al. 2013</w:t>
+        <w:t>Nuñez et al. 2013</w:t>
       </w:r>
       <w:r>
         <w:t xml:space="preserve"> for more discussion on this topic).</w:t>
@@ -3624,32 +3545,18 @@
       <w:r>
         <w:t xml:space="preserve"> (see </w:t>
       </w:r>
-      <w:proofErr w:type="spellStart"/>
-      <w:r>
-        <w:t>Nuñez</w:t>
-      </w:r>
-      <w:proofErr w:type="spellEnd"/>
-      <w:r>
-        <w:t xml:space="preserve"> 2011</w:t>
+      <w:r>
+        <w:t>Nuñez 2011</w:t>
       </w:r>
       <w:r>
         <w:t xml:space="preserve"> and </w:t>
       </w:r>
-      <w:proofErr w:type="spellStart"/>
       <w:r>
         <w:rPr>
           <w:bCs/>
           <w:szCs w:val="20"/>
         </w:rPr>
-        <w:t>Nuñez</w:t>
-      </w:r>
-      <w:proofErr w:type="spellEnd"/>
-      <w:r>
-        <w:rPr>
-          <w:bCs/>
-          <w:szCs w:val="20"/>
-        </w:rPr>
-        <w:t xml:space="preserve"> et al. 2013</w:t>
+        <w:t>Nuñez et al. 2013</w:t>
       </w:r>
       <w:r>
         <w:t xml:space="preserve"> for more d</w:t>
@@ -3982,14 +3889,14 @@
       <w:pPr>
         <w:pStyle w:val="Heading2"/>
       </w:pPr>
-      <w:bookmarkStart w:id="6" w:name="_Toc348511540"/>
+      <w:bookmarkStart w:id="7" w:name="_Toc348511540"/>
       <w:r>
         <w:t xml:space="preserve">Running </w:t>
       </w:r>
       <w:r>
         <w:t>from a Python Script</w:t>
       </w:r>
-      <w:bookmarkEnd w:id="6"/>
+      <w:bookmarkEnd w:id="7"/>
     </w:p>
     <w:p>
       <w:pPr>
@@ -3997,8 +3904,6 @@
           <w:i/>
         </w:rPr>
       </w:pPr>
-      <w:bookmarkStart w:id="7" w:name="_GoBack"/>
-      <w:bookmarkEnd w:id="7"/>
       <w:r>
         <w:t>Climate Linkage Mapper</w:t>
       </w:r>
@@ -4107,7 +4012,7 @@
         <w:pStyle w:val="Heading2"/>
       </w:pPr>
       <w:bookmarkStart w:id="8" w:name="_Toc348511541"/>
-      <w:bookmarkEnd w:id="4"/>
+      <w:bookmarkEnd w:id="5"/>
       <w:r>
         <w:t>Processing Steps</w:t>
       </w:r>
@@ -4201,7 +4106,7 @@
                           <a:effectLst/>
                           <a:extLst>
                             <a:ext uri="{C572A759-6A51-4108-AA02-DFA0A04FC94B}">
-                              <ma14:wrappingTextBoxFlag xmlns="" xmlns:mo="http://schemas.microsoft.com/office/mac/office/2008/main" xmlns:mv="urn:schemas-microsoft-com:mac:vml" xmlns:o="urn:schemas-microsoft-com:office:office" xmlns:v="urn:schemas-microsoft-com:vml" xmlns:w10="urn:schemas-microsoft-com:office:word" xmlns:w="http://schemas.openxmlformats.org/wordprocessingml/2006/main" xmlns:ma14="http://schemas.microsoft.com/office/mac/drawingml/2011/main"/>
+                              <ma14:wrappingTextBoxFlag xmlns:ma14="http://schemas.microsoft.com/office/mac/drawingml/2011/main" xmlns:w="http://schemas.openxmlformats.org/wordprocessingml/2006/main" xmlns:w10="urn:schemas-microsoft-com:office:word" xmlns:v="urn:schemas-microsoft-com:vml" xmlns:o="urn:schemas-microsoft-com:office:office" xmlns:mv="urn:schemas-microsoft-com:mac:vml" xmlns:mo="http://schemas.microsoft.com/office/mac/office/2008/main" xmlns=""/>
                             </a:ext>
                           </a:extLst>
                         </wps:spPr>
@@ -4220,14 +4125,27 @@
                               <w:r>
                                 <w:t xml:space="preserve">Figure </w:t>
                               </w:r>
-                              <w:fldSimple w:instr=" SEQ Figure \* ARABIC ">
-                                <w:r>
-                                  <w:rPr>
-                                    <w:noProof/>
-                                  </w:rPr>
-                                  <w:t>3</w:t>
-                                </w:r>
-                              </w:fldSimple>
+                              <w:r>
+                                <w:fldChar w:fldCharType="begin"/>
+                              </w:r>
+                              <w:r>
+                                <w:instrText xml:space="preserve"> SEQ Figure \* ARABIC </w:instrText>
+                              </w:r>
+                              <w:r>
+                                <w:fldChar w:fldCharType="separate"/>
+                              </w:r>
+                              <w:r>
+                                <w:rPr>
+                                  <w:noProof/>
+                                </w:rPr>
+                                <w:t>3</w:t>
+                              </w:r>
+                              <w:r>
+                                <w:rPr>
+                                  <w:noProof/>
+                                </w:rPr>
+                                <w:fldChar w:fldCharType="end"/>
+                              </w:r>
                               <w:r>
                                 <w:rPr>
                                   <w:noProof/>
@@ -4508,7 +4426,6 @@
         </w:rPr>
         <w:t xml:space="preserve">The tool copies the spatial inputs into the </w:t>
       </w:r>
-      <w:proofErr w:type="spellStart"/>
       <w:r>
         <w:rPr>
           <w:rFonts w:ascii="Times New Roman" w:hAnsi="Times New Roman" w:cs="Times New Roman"/>
@@ -4517,7 +4434,6 @@
         </w:rPr>
         <w:t>clm_cor</w:t>
       </w:r>
-      <w:proofErr w:type="spellEnd"/>
       <w:r>
         <w:rPr>
           <w:rFonts w:ascii="Times New Roman" w:hAnsi="Times New Roman" w:cs="Times New Roman"/>
@@ -4922,23 +4838,7 @@
           <w:rFonts w:ascii="Times New Roman" w:hAnsi="Times New Roman" w:cs="Times New Roman"/>
           <w:color w:val="auto"/>
         </w:rPr>
-        <w:t xml:space="preserve"> between the different core pairings are calculated using GRASS GIS’s </w:t>
-      </w:r>
-      <w:proofErr w:type="spellStart"/>
-      <w:r>
-        <w:rPr>
-          <w:rFonts w:ascii="Times New Roman" w:hAnsi="Times New Roman" w:cs="Times New Roman"/>
-          <w:color w:val="auto"/>
-        </w:rPr>
-        <w:t>r.walk</w:t>
-      </w:r>
-      <w:proofErr w:type="spellEnd"/>
-      <w:r>
-        <w:rPr>
-          <w:rFonts w:ascii="Times New Roman" w:hAnsi="Times New Roman" w:cs="Times New Roman"/>
-          <w:color w:val="auto"/>
-        </w:rPr>
-        <w:t xml:space="preserve"> function. As GRASS has its own unique spatial file structure, all inputs have to be imported into a temporary GRASS database.</w:t>
+        <w:t xml:space="preserve"> between the different core pairings are calculated using GRASS GIS’s r.walk function. As GRASS has its own unique spatial file structure, all inputs have to be imported into a temporary GRASS database.</w:t>
       </w:r>
     </w:p>
     <w:p>
@@ -5213,77 +5113,57 @@
         </w:rPr>
         <w:t xml:space="preserve">These can be found within the </w:t>
       </w:r>
-      <w:proofErr w:type="spellStart"/>
       <w:r>
         <w:rPr>
           <w:rFonts w:ascii="Times New Roman" w:hAnsi="Times New Roman" w:cs="Times New Roman"/>
           <w:i/>
           <w:color w:val="auto"/>
         </w:rPr>
-        <w:t>clm_cor</w:t>
-      </w:r>
-      <w:proofErr w:type="spellEnd"/>
+        <w:t xml:space="preserve">clm_cor </w:t>
+      </w:r>
+      <w:r>
+        <w:rPr>
+          <w:rFonts w:ascii="Times New Roman" w:hAnsi="Times New Roman" w:cs="Times New Roman"/>
+          <w:color w:val="auto"/>
+        </w:rPr>
+        <w:t xml:space="preserve">folder. </w:t>
+      </w:r>
+      <w:r>
+        <w:rPr>
+          <w:rFonts w:ascii="Times New Roman" w:hAnsi="Times New Roman" w:cs="Times New Roman"/>
+          <w:color w:val="auto"/>
+        </w:rPr>
+        <w:t xml:space="preserve">The project resistance raster will </w:t>
+      </w:r>
+      <w:r>
+        <w:rPr>
+          <w:rFonts w:ascii="Times New Roman" w:hAnsi="Times New Roman" w:cs="Times New Roman"/>
+          <w:color w:val="auto"/>
+        </w:rPr>
+        <w:t>be named</w:t>
+      </w:r>
+      <w:r>
+        <w:rPr>
+          <w:rFonts w:ascii="Times New Roman" w:hAnsi="Times New Roman" w:cs="Times New Roman"/>
+          <w:color w:val="auto"/>
+        </w:rPr>
+        <w:t xml:space="preserve"> </w:t>
+      </w:r>
       <w:r>
         <w:rPr>
           <w:rFonts w:ascii="Times New Roman" w:hAnsi="Times New Roman" w:cs="Times New Roman"/>
           <w:i/>
           <w:color w:val="auto"/>
         </w:rPr>
-        <w:t xml:space="preserve"> </w:t>
-      </w:r>
-      <w:r>
-        <w:rPr>
-          <w:rFonts w:ascii="Times New Roman" w:hAnsi="Times New Roman" w:cs="Times New Roman"/>
-          <w:color w:val="auto"/>
-        </w:rPr>
-        <w:t xml:space="preserve">folder. </w:t>
-      </w:r>
-      <w:r>
-        <w:rPr>
-          <w:rFonts w:ascii="Times New Roman" w:hAnsi="Times New Roman" w:cs="Times New Roman"/>
-          <w:color w:val="auto"/>
-        </w:rPr>
-        <w:t xml:space="preserve">The project resistance raster will </w:t>
-      </w:r>
-      <w:r>
-        <w:rPr>
-          <w:rFonts w:ascii="Times New Roman" w:hAnsi="Times New Roman" w:cs="Times New Roman"/>
-          <w:color w:val="auto"/>
-        </w:rPr>
-        <w:t>be named</w:t>
-      </w:r>
-      <w:r>
-        <w:rPr>
-          <w:rFonts w:ascii="Times New Roman" w:hAnsi="Times New Roman" w:cs="Times New Roman"/>
-          <w:color w:val="auto"/>
-        </w:rPr>
-        <w:t xml:space="preserve"> </w:t>
-      </w:r>
-      <w:proofErr w:type="spellStart"/>
+        <w:t>proj</w:t>
+      </w:r>
       <w:r>
         <w:rPr>
           <w:rFonts w:ascii="Times New Roman" w:hAnsi="Times New Roman" w:cs="Times New Roman"/>
           <w:i/>
           <w:color w:val="auto"/>
         </w:rPr>
-        <w:t>proj</w:t>
-      </w:r>
-      <w:r>
-        <w:rPr>
-          <w:rFonts w:ascii="Times New Roman" w:hAnsi="Times New Roman" w:cs="Times New Roman"/>
-          <w:i/>
-          <w:color w:val="auto"/>
-        </w:rPr>
-        <w:t>area</w:t>
-      </w:r>
-      <w:proofErr w:type="spellEnd"/>
-      <w:r>
-        <w:rPr>
-          <w:rFonts w:ascii="Times New Roman" w:hAnsi="Times New Roman" w:cs="Times New Roman"/>
-          <w:i/>
-          <w:color w:val="auto"/>
-        </w:rPr>
-        <w:t xml:space="preserve"> </w:t>
+        <w:t xml:space="preserve">area </w:t>
       </w:r>
       <w:r>
         <w:rPr>
@@ -5535,7 +5415,7 @@
                         <a:effectLst/>
                         <a:extLst>
                           <a:ext uri="{C572A759-6A51-4108-AA02-DFA0A04FC94B}">
-                            <ma14:wrappingTextBoxFlag xmlns="" xmlns:mo="http://schemas.microsoft.com/office/mac/office/2008/main" xmlns:mv="urn:schemas-microsoft-com:mac:vml" xmlns:o="urn:schemas-microsoft-com:office:office" xmlns:v="urn:schemas-microsoft-com:vml" xmlns:w10="urn:schemas-microsoft-com:office:word" xmlns:w="http://schemas.openxmlformats.org/wordprocessingml/2006/main" xmlns:ma14="http://schemas.microsoft.com/office/mac/drawingml/2011/main"/>
+                            <ma14:wrappingTextBoxFlag xmlns:ma14="http://schemas.microsoft.com/office/mac/drawingml/2011/main" xmlns:w="http://schemas.openxmlformats.org/wordprocessingml/2006/main" xmlns:w10="urn:schemas-microsoft-com:office:word" xmlns:v="urn:schemas-microsoft-com:vml" xmlns:o="urn:schemas-microsoft-com:office:office" xmlns:mv="urn:schemas-microsoft-com:mac:vml" xmlns:mo="http://schemas.microsoft.com/office/mac/office/2008/main" xmlns=""/>
                           </a:ext>
                         </a:extLst>
                       </wps:spPr>
@@ -5555,14 +5435,27 @@
                             <w:r>
                               <w:t xml:space="preserve">Figure </w:t>
                             </w:r>
-                            <w:fldSimple w:instr=" SEQ Figure \* ARABIC ">
-                              <w:r>
-                                <w:rPr>
-                                  <w:noProof/>
-                                </w:rPr>
-                                <w:t>4</w:t>
-                              </w:r>
-                            </w:fldSimple>
+                            <w:r>
+                              <w:fldChar w:fldCharType="begin"/>
+                            </w:r>
+                            <w:r>
+                              <w:instrText xml:space="preserve"> SEQ Figure \* ARABIC </w:instrText>
+                            </w:r>
+                            <w:r>
+                              <w:fldChar w:fldCharType="separate"/>
+                            </w:r>
+                            <w:r>
+                              <w:rPr>
+                                <w:noProof/>
+                              </w:rPr>
+                              <w:t>4</w:t>
+                            </w:r>
+                            <w:r>
+                              <w:rPr>
+                                <w:noProof/>
+                              </w:rPr>
+                              <w:fldChar w:fldCharType="end"/>
+                            </w:r>
                             <w:r>
                               <w:t>.</w:t>
                             </w:r>
@@ -5831,15 +5724,7 @@
         <w:t xml:space="preserve">so that you can </w:t>
       </w:r>
       <w:r>
-        <w:t xml:space="preserve">monitor program progress and cancel runs (click </w:t>
-      </w:r>
-      <w:proofErr w:type="spellStart"/>
-      <w:r>
-        <w:t>Geoprocessing</w:t>
-      </w:r>
-      <w:proofErr w:type="spellEnd"/>
-      <w:r>
-        <w:t>&gt;&gt;Results).</w:t>
+        <w:t>monitor program progress and cancel runs (click Geoprocessing&gt;&gt;Results).</w:t>
       </w:r>
       <w:r>
         <w:t xml:space="preserve">  The Results window also lets you start new runs with the same settings used earlier runs.</w:t>
@@ -5864,14 +5749,12 @@
       <w:r>
         <w:t xml:space="preserve">The spatial inputs for Linkage Mapper are stored in the </w:t>
       </w:r>
-      <w:proofErr w:type="spellStart"/>
       <w:r>
         <w:rPr>
           <w:i/>
         </w:rPr>
         <w:t>clm_cor</w:t>
       </w:r>
-      <w:proofErr w:type="spellEnd"/>
       <w:r>
         <w:t xml:space="preserve"> folder</w:t>
       </w:r>
@@ -6046,7 +5929,6 @@
           <w:szCs w:val="24"/>
         </w:rPr>
       </w:pPr>
-      <w:proofErr w:type="spellStart"/>
       <w:r>
         <w:rPr>
           <w:rFonts w:ascii="Times New Roman" w:hAnsi="Times New Roman"/>
@@ -6055,7 +5937,6 @@
         </w:rPr>
         <w:t>Nuñez</w:t>
       </w:r>
-      <w:proofErr w:type="spellEnd"/>
       <w:r>
         <w:rPr>
           <w:rFonts w:ascii="Times New Roman" w:hAnsi="Times New Roman"/>
@@ -6111,23 +5992,21 @@
           <w:szCs w:val="24"/>
         </w:rPr>
       </w:pPr>
-      <w:proofErr w:type="spellStart"/>
       <w:r>
         <w:rPr>
           <w:rFonts w:ascii="Times New Roman" w:hAnsi="Times New Roman"/>
           <w:sz w:val="24"/>
           <w:szCs w:val="24"/>
         </w:rPr>
-        <w:t>Nuñez</w:t>
-      </w:r>
-      <w:proofErr w:type="spellEnd"/>
+        <w:t>Nuñez, T.A., J.J. Lawler, B.H. McRae, D.</w:t>
+      </w:r>
       <w:r>
         <w:rPr>
           <w:rFonts w:ascii="Times New Roman" w:hAnsi="Times New Roman"/>
           <w:sz w:val="24"/>
           <w:szCs w:val="24"/>
         </w:rPr>
-        <w:t>, T.A., J.J. Lawler, B.H. McRae, D.</w:t>
+        <w:t>J. P</w:t>
       </w:r>
       <w:r>
         <w:rPr>
@@ -6135,7 +6014,7 @@
           <w:sz w:val="24"/>
           <w:szCs w:val="24"/>
         </w:rPr>
-        <w:t>J. P</w:t>
+        <w:t>ierce, M.B. Krosby, D.M. Kavanagh, P.</w:t>
       </w:r>
       <w:r>
         <w:rPr>
@@ -6143,7 +6022,7 @@
           <w:sz w:val="24"/>
           <w:szCs w:val="24"/>
         </w:rPr>
-        <w:t>ierce, M.B. Krosby, D.M. Kavanagh, P.</w:t>
+        <w:t>H. Si</w:t>
       </w:r>
       <w:r>
         <w:rPr>
@@ -6151,7 +6030,7 @@
           <w:sz w:val="24"/>
           <w:szCs w:val="24"/>
         </w:rPr>
-        <w:t>H. Si</w:t>
+        <w:t xml:space="preserve">ngleton, and  J.J. Tewksbury. 2013. </w:t>
       </w:r>
       <w:r>
         <w:rPr>
@@ -6159,7 +6038,7 @@
           <w:sz w:val="24"/>
           <w:szCs w:val="24"/>
         </w:rPr>
-        <w:t xml:space="preserve">ngleton, and  J.J. Tewksbury. 2013. </w:t>
+        <w:t xml:space="preserve">Connectivity planning to address climate change.  Conservation </w:t>
       </w:r>
       <w:r>
         <w:rPr>
@@ -6167,53 +6046,35 @@
           <w:sz w:val="24"/>
           <w:szCs w:val="24"/>
         </w:rPr>
-        <w:t xml:space="preserve">Connectivity planning to address climate change.  Conservation </w:t>
-      </w:r>
-      <w:r>
+        <w:t>Biology.</w:t>
+      </w:r>
+    </w:p>
+    <w:p>
+      <w:pPr>
+        <w:pStyle w:val="Figure"/>
+        <w:spacing w:before="100" w:after="120"/>
+        <w:ind w:left="360" w:hanging="360"/>
         <w:rPr>
           <w:rFonts w:ascii="Times New Roman" w:hAnsi="Times New Roman"/>
           <w:sz w:val="24"/>
           <w:szCs w:val="24"/>
         </w:rPr>
-        <w:t>Biology.</w:t>
-      </w:r>
-    </w:p>
-    <w:p>
-      <w:pPr>
-        <w:pStyle w:val="Figure"/>
-        <w:spacing w:before="100" w:after="120"/>
-        <w:ind w:left="360" w:hanging="360"/>
+      </w:pPr>
+      <w:r>
         <w:rPr>
           <w:rFonts w:ascii="Times New Roman" w:hAnsi="Times New Roman"/>
           <w:sz w:val="24"/>
           <w:szCs w:val="24"/>
         </w:rPr>
-      </w:pPr>
-      <w:proofErr w:type="spellStart"/>
+        <w:t>Biology.</w:t>
+      </w:r>
       <w:r>
         <w:rPr>
           <w:rFonts w:ascii="Times New Roman" w:hAnsi="Times New Roman"/>
           <w:sz w:val="24"/>
           <w:szCs w:val="24"/>
         </w:rPr>
-        <w:t>Biology.</w:t>
-      </w:r>
-      <w:r>
-        <w:rPr>
-          <w:rFonts w:ascii="Times New Roman" w:hAnsi="Times New Roman"/>
-          <w:sz w:val="24"/>
-          <w:szCs w:val="24"/>
-        </w:rPr>
-        <w:t>Washington</w:t>
-      </w:r>
-      <w:proofErr w:type="spellEnd"/>
-      <w:r>
-        <w:rPr>
-          <w:rFonts w:ascii="Times New Roman" w:hAnsi="Times New Roman"/>
-          <w:sz w:val="24"/>
-          <w:szCs w:val="24"/>
-        </w:rPr>
-        <w:t xml:space="preserve"> Wildlife Habitat Connectivity Working Group (WHCWG). 2011. Washington Connected Landscapes Project: Climate-Gradient Corridors Report. Washington Departments of Fish and Wildlife, and Transportation, Olympia, WA.</w:t>
+        <w:t>Washington Wildlife Habitat Connectivity Working Group (WHCWG). 2011. Washington Connected Landscapes Project: Climate-Gradient Corridors Report. Washington Departments of Fish and Wildlife, and Transportation, Olympia, WA.</w:t>
       </w:r>
       <w:r>
         <w:rPr>
@@ -6355,7 +6216,7 @@
         <w:rStyle w:val="PageNumber"/>
         <w:noProof/>
       </w:rPr>
-      <w:t>5</w:t>
+      <w:t>7</w:t>
     </w:r>
     <w:r>
       <w:rPr>
@@ -13705,7 +13566,7 @@
 </file>
 
 <file path=customXml/itemProps1.xml><?xml version="1.0" encoding="utf-8"?>
-<ds:datastoreItem xmlns:ds="http://schemas.openxmlformats.org/officeDocument/2006/customXml" ds:itemID="{1F6FC5E5-4E46-48FD-9C30-CB503FFDD82E}">
+<ds:datastoreItem xmlns:ds="http://schemas.openxmlformats.org/officeDocument/2006/customXml" ds:itemID="{0AD10D97-41E6-46AF-B0A2-C18BB4758856}">
   <ds:schemaRefs>
     <ds:schemaRef ds:uri="http://schemas.openxmlformats.org/officeDocument/2006/bibliography"/>
   </ds:schemaRefs>
@@ -13713,7 +13574,7 @@
 </file>
 
 <file path=customXml/itemProps2.xml><?xml version="1.0" encoding="utf-8"?>
-<ds:datastoreItem xmlns:ds="http://schemas.openxmlformats.org/officeDocument/2006/customXml" ds:itemID="{1F0F740E-11B6-495D-80D5-C1FF7589E43B}">
+<ds:datastoreItem xmlns:ds="http://schemas.openxmlformats.org/officeDocument/2006/customXml" ds:itemID="{9E9E7F12-03E4-42A3-A309-06BC6CA4EFBF}">
   <ds:schemaRefs>
     <ds:schemaRef ds:uri="http://schemas.openxmlformats.org/officeDocument/2006/bibliography"/>
   </ds:schemaRefs>

</xml_diff>

<commit_message>
Updated Demo screen shot.
</commit_message>
<xml_diff>
--- a/toolbox/doc/Climate Linkage Mapper User Guide.docx
+++ b/toolbox/doc/Climate Linkage Mapper User Guide.docx
@@ -226,21 +226,12 @@
         </w:rPr>
         <w:t xml:space="preserve">, Tristan </w:t>
       </w:r>
-      <w:proofErr w:type="spellStart"/>
       <w:r>
         <w:rPr>
           <w:bCs/>
           <w:szCs w:val="20"/>
         </w:rPr>
-        <w:t>Nuñez</w:t>
-      </w:r>
-      <w:proofErr w:type="spellEnd"/>
-      <w:r>
-        <w:rPr>
-          <w:bCs/>
-          <w:szCs w:val="20"/>
-        </w:rPr>
-        <w:t xml:space="preserve"> </w:t>
+        <w:t xml:space="preserve">Nuñez </w:t>
       </w:r>
       <w:r>
         <w:rPr>
@@ -371,169 +362,105 @@
           <w:bCs/>
           <w:szCs w:val="20"/>
         </w:rPr>
-        <w:t xml:space="preserve">Tristan </w:t>
-      </w:r>
-      <w:proofErr w:type="spellStart"/>
+        <w:t xml:space="preserve">Tristan Nuñez </w:t>
+      </w:r>
       <w:r>
         <w:rPr>
           <w:bCs/>
           <w:szCs w:val="20"/>
         </w:rPr>
-        <w:t>Nuñez</w:t>
-      </w:r>
-      <w:proofErr w:type="spellEnd"/>
+        <w:t>as part of his master’s work</w:t>
+      </w:r>
       <w:r>
         <w:rPr>
           <w:bCs/>
           <w:szCs w:val="20"/>
         </w:rPr>
-        <w:t xml:space="preserve"> </w:t>
+        <w:t xml:space="preserve"> (Nuñez 2011</w:t>
       </w:r>
       <w:r>
         <w:rPr>
           <w:bCs/>
           <w:szCs w:val="20"/>
         </w:rPr>
-        <w:t>as part of his master’s work</w:t>
+        <w:t>, Nuñez et al. 2013</w:t>
       </w:r>
       <w:r>
         <w:rPr>
           <w:bCs/>
           <w:szCs w:val="20"/>
         </w:rPr>
-        <w:t xml:space="preserve"> (</w:t>
-      </w:r>
-      <w:proofErr w:type="spellStart"/>
+        <w:t xml:space="preserve">). </w:t>
+      </w:r>
       <w:r>
         <w:rPr>
           <w:bCs/>
           <w:szCs w:val="20"/>
         </w:rPr>
-        <w:t>Nuñez</w:t>
-      </w:r>
-      <w:proofErr w:type="spellEnd"/>
+        <w:t>We are</w:t>
+      </w:r>
       <w:r>
         <w:rPr>
           <w:bCs/>
           <w:szCs w:val="20"/>
         </w:rPr>
-        <w:t xml:space="preserve"> 2011</w:t>
+        <w:t xml:space="preserve"> grateful</w:t>
       </w:r>
       <w:r>
         <w:rPr>
           <w:bCs/>
           <w:szCs w:val="20"/>
         </w:rPr>
-        <w:t xml:space="preserve">, </w:t>
-      </w:r>
-      <w:proofErr w:type="spellStart"/>
+        <w:t xml:space="preserve"> to</w:t>
+      </w:r>
       <w:r>
         <w:rPr>
           <w:bCs/>
           <w:szCs w:val="20"/>
         </w:rPr>
-        <w:t>Nuñez</w:t>
-      </w:r>
-      <w:proofErr w:type="spellEnd"/>
+        <w:t xml:space="preserve"> </w:t>
+      </w:r>
       <w:r>
         <w:rPr>
           <w:bCs/>
           <w:szCs w:val="20"/>
         </w:rPr>
-        <w:t xml:space="preserve"> et al. 2013</w:t>
+        <w:t>our</w:t>
       </w:r>
       <w:r>
         <w:rPr>
           <w:bCs/>
           <w:szCs w:val="20"/>
         </w:rPr>
-        <w:t xml:space="preserve">). </w:t>
+        <w:t xml:space="preserve"> </w:t>
       </w:r>
       <w:r>
         <w:rPr>
           <w:bCs/>
           <w:szCs w:val="20"/>
         </w:rPr>
-        <w:t>We are</w:t>
+        <w:t>collaborators in the Climate Change Subgroup of the Washington Wildlife Habitat Connectivity Working Group</w:t>
       </w:r>
       <w:r>
         <w:rPr>
           <w:bCs/>
           <w:szCs w:val="20"/>
         </w:rPr>
-        <w:t xml:space="preserve"> grateful</w:t>
+        <w:t xml:space="preserve"> for </w:t>
       </w:r>
       <w:r>
         <w:rPr>
           <w:bCs/>
           <w:szCs w:val="20"/>
         </w:rPr>
-        <w:t xml:space="preserve"> to</w:t>
+        <w:t xml:space="preserve">their </w:t>
       </w:r>
       <w:r>
         <w:rPr>
           <w:bCs/>
           <w:szCs w:val="20"/>
         </w:rPr>
-        <w:t xml:space="preserve"> </w:t>
-      </w:r>
-      <w:r>
-        <w:rPr>
-          <w:bCs/>
-          <w:szCs w:val="20"/>
-        </w:rPr>
-        <w:t>our</w:t>
-      </w:r>
-      <w:r>
-        <w:rPr>
-          <w:bCs/>
-          <w:szCs w:val="20"/>
-        </w:rPr>
-        <w:t xml:space="preserve"> </w:t>
-      </w:r>
-      <w:r>
-        <w:rPr>
-          <w:bCs/>
-          <w:szCs w:val="20"/>
-        </w:rPr>
-        <w:t>collaborators in the Climate Change Subgroup of the Washington Wildlife Habitat Connectivity Working Group</w:t>
-      </w:r>
-      <w:r>
-        <w:rPr>
-          <w:bCs/>
-          <w:szCs w:val="20"/>
-        </w:rPr>
-        <w:t xml:space="preserve"> for </w:t>
-      </w:r>
-      <w:r>
-        <w:rPr>
-          <w:bCs/>
-          <w:szCs w:val="20"/>
-        </w:rPr>
-        <w:t xml:space="preserve">their </w:t>
-      </w:r>
-      <w:r>
-        <w:rPr>
-          <w:bCs/>
-          <w:szCs w:val="20"/>
-        </w:rPr>
-        <w:t xml:space="preserve">feedback and </w:t>
-      </w:r>
-      <w:proofErr w:type="gramStart"/>
-      <w:r>
-        <w:rPr>
-          <w:bCs/>
-          <w:szCs w:val="20"/>
-        </w:rPr>
-        <w:t>assistance,</w:t>
-      </w:r>
-      <w:proofErr w:type="gramEnd"/>
-      <w:r>
-        <w:rPr>
-          <w:bCs/>
-          <w:szCs w:val="20"/>
-        </w:rPr>
-        <w:t xml:space="preserve"> and to Jenny McGuire for testing and suggesting improvements to the user guide.</w:t>
+        <w:t>feedback and assistance, and to Jenny McGuire for testing and suggesting improvements to the user guide.</w:t>
       </w:r>
     </w:p>
     <w:p>
@@ -644,23 +571,7 @@
           <w:b/>
           <w:szCs w:val="20"/>
         </w:rPr>
-        <w:t>(</w:t>
-      </w:r>
-      <w:proofErr w:type="spellStart"/>
-      <w:r>
-        <w:rPr>
-          <w:b/>
-          <w:szCs w:val="20"/>
-        </w:rPr>
-        <w:t>ArcInfo</w:t>
-      </w:r>
-      <w:proofErr w:type="spellEnd"/>
-      <w:r>
-        <w:rPr>
-          <w:b/>
-          <w:szCs w:val="20"/>
-        </w:rPr>
-        <w:t xml:space="preserve"> </w:t>
+        <w:t xml:space="preserve">(ArcInfo </w:t>
       </w:r>
       <w:r>
         <w:rPr>
@@ -819,7 +730,6 @@
       <w:pPr>
         <w:spacing w:beforeLines="1" w:before="2" w:afterLines="1" w:after="2"/>
       </w:pPr>
-      <w:proofErr w:type="gramStart"/>
       <w:r>
         <w:t>Kavanagh</w:t>
       </w:r>
@@ -838,29 +748,12 @@
       <w:r>
         <w:t xml:space="preserve">., T.A. </w:t>
       </w:r>
-      <w:proofErr w:type="spellStart"/>
       <w:r>
         <w:rPr>
           <w:bCs/>
           <w:szCs w:val="20"/>
         </w:rPr>
-        <w:t>Nuñez</w:t>
-      </w:r>
-      <w:proofErr w:type="spellEnd"/>
-      <w:r>
-        <w:rPr>
-          <w:bCs/>
-          <w:szCs w:val="20"/>
-        </w:rPr>
-        <w:t>, and B.H. McRae.</w:t>
-      </w:r>
-      <w:proofErr w:type="gramEnd"/>
-      <w:r>
-        <w:rPr>
-          <w:bCs/>
-          <w:szCs w:val="20"/>
-        </w:rPr>
-        <w:t xml:space="preserve"> 2012.</w:t>
+        <w:t>Nuñez, and B.H. McRae. 2012.</w:t>
       </w:r>
       <w:r>
         <w:t xml:space="preserve"> </w:t>
@@ -874,16 +767,11 @@
       <w:r>
         <w:t xml:space="preserve">. </w:t>
       </w:r>
-      <w:proofErr w:type="gramStart"/>
       <w:r>
         <w:t>Adze Informatics</w:t>
       </w:r>
       <w:r>
-        <w:t>, Seattle WA.</w:t>
-      </w:r>
-      <w:proofErr w:type="gramEnd"/>
-      <w:r>
-        <w:t xml:space="preserve"> Available at: </w:t>
+        <w:t xml:space="preserve">, Seattle WA. Available at: </w:t>
       </w:r>
       <w:hyperlink r:id="rId13" w:history="1">
         <w:r>
@@ -2087,13 +1975,8 @@
       <w:r>
         <w:t xml:space="preserve"> </w:t>
       </w:r>
-      <w:proofErr w:type="spellStart"/>
-      <w:r>
-        <w:t>Nuñez</w:t>
-      </w:r>
-      <w:proofErr w:type="spellEnd"/>
-      <w:r>
-        <w:t xml:space="preserve"> </w:t>
+      <w:r>
+        <w:t xml:space="preserve">Nuñez </w:t>
       </w:r>
       <w:r>
         <w:t>(</w:t>
@@ -2107,21 +1990,12 @@
       <w:r>
         <w:t xml:space="preserve"> and </w:t>
       </w:r>
-      <w:proofErr w:type="spellStart"/>
       <w:r>
         <w:rPr>
           <w:bCs/>
           <w:szCs w:val="20"/>
         </w:rPr>
-        <w:t>Nuñez</w:t>
-      </w:r>
-      <w:proofErr w:type="spellEnd"/>
-      <w:r>
-        <w:rPr>
-          <w:bCs/>
-          <w:szCs w:val="20"/>
-        </w:rPr>
-        <w:t xml:space="preserve"> et al. (2013)</w:t>
+        <w:t>Nuñez et al. (2013)</w:t>
       </w:r>
       <w:r>
         <w:t xml:space="preserve">, </w:t>
@@ -2636,7 +2510,7 @@
                           <a:effectLst/>
                           <a:extLst>
                             <a:ext uri="{C572A759-6A51-4108-AA02-DFA0A04FC94B}">
-                              <ma14:wrappingTextBoxFlag xmlns:ma14="http://schemas.microsoft.com/office/mac/drawingml/2011/main" xmlns:w="http://schemas.openxmlformats.org/wordprocessingml/2006/main" xmlns:w10="urn:schemas-microsoft-com:office:word" xmlns:v="urn:schemas-microsoft-com:vml" xmlns:o="urn:schemas-microsoft-com:office:office" xmlns:mv="urn:schemas-microsoft-com:mac:vml" xmlns:mo="http://schemas.microsoft.com/office/mac/office/2008/main" xmlns=""/>
+                              <ma14:wrappingTextBoxFlag xmlns="" xmlns:mo="http://schemas.microsoft.com/office/mac/office/2008/main" xmlns:mv="urn:schemas-microsoft-com:mac:vml" xmlns:o="urn:schemas-microsoft-com:office:office" xmlns:v="urn:schemas-microsoft-com:vml" xmlns:w10="urn:schemas-microsoft-com:office:word" xmlns:w="http://schemas.openxmlformats.org/wordprocessingml/2006/main" xmlns:ma14="http://schemas.microsoft.com/office/mac/drawingml/2011/main"/>
                             </a:ext>
                           </a:extLst>
                         </wps:spPr>
@@ -2650,41 +2524,23 @@
                                   <w:noProof/>
                                 </w:rPr>
                               </w:pPr>
-                              <w:proofErr w:type="gramStart"/>
                               <w:r>
                                 <w:t xml:space="preserve">Figure </w:t>
                               </w:r>
-                              <w:r>
-                                <w:fldChar w:fldCharType="begin"/>
-                              </w:r>
-                              <w:r>
-                                <w:instrText xml:space="preserve"> SEQ Figure \* ARA</w:instrText>
-                              </w:r>
-                              <w:r>
-                                <w:instrText xml:space="preserve">BIC </w:instrText>
-                              </w:r>
-                              <w:r>
-                                <w:fldChar w:fldCharType="separate"/>
-                              </w:r>
-                              <w:r>
-                                <w:rPr>
-                                  <w:noProof/>
-                                </w:rPr>
-                                <w:t>1</w:t>
-                              </w:r>
-                              <w:r>
-                                <w:rPr>
-                                  <w:noProof/>
-                                </w:rPr>
-                                <w:fldChar w:fldCharType="end"/>
-                              </w:r>
+                              <w:fldSimple w:instr=" SEQ Figure \* ARABIC ">
+                                <w:r>
+                                  <w:rPr>
+                                    <w:noProof/>
+                                  </w:rPr>
+                                  <w:t>1</w:t>
+                                </w:r>
+                              </w:fldSimple>
                               <w:r>
                                 <w:rPr>
                                   <w:noProof/>
                                 </w:rPr>
                                 <w:t>.</w:t>
                               </w:r>
-                              <w:proofErr w:type="gramEnd"/>
                               <w:r>
                                 <w:t xml:space="preserve"> Linkage Mapper Toolkit</w:t>
                               </w:r>
@@ -2804,13 +2660,8 @@
         <w:t>Climate Linkage Mapper</w:t>
       </w:r>
       <w:r>
-        <w:t xml:space="preserve"> </w:t>
-      </w:r>
-      <w:proofErr w:type="gramStart"/>
-      <w:r>
-        <w:t>select</w:t>
-      </w:r>
-      <w:proofErr w:type="gramEnd"/>
+        <w:t xml:space="preserve"> select</w:t>
+      </w:r>
       <w:r>
         <w:t xml:space="preserve"> the </w:t>
       </w:r>
@@ -3101,7 +2952,7 @@
                           <a:effectLst/>
                           <a:extLst>
                             <a:ext uri="{C572A759-6A51-4108-AA02-DFA0A04FC94B}">
-                              <ma14:wrappingTextBoxFlag xmlns:ma14="http://schemas.microsoft.com/office/mac/drawingml/2011/main" xmlns:w="http://schemas.openxmlformats.org/wordprocessingml/2006/main" xmlns:w10="urn:schemas-microsoft-com:office:word" xmlns:v="urn:schemas-microsoft-com:vml" xmlns:o="urn:schemas-microsoft-com:office:office" xmlns:mv="urn:schemas-microsoft-com:mac:vml" xmlns:mo="http://schemas.microsoft.com/office/mac/office/2008/main" xmlns=""/>
+                              <ma14:wrappingTextBoxFlag xmlns="" xmlns:mo="http://schemas.microsoft.com/office/mac/office/2008/main" xmlns:mv="urn:schemas-microsoft-com:mac:vml" xmlns:o="urn:schemas-microsoft-com:office:office" xmlns:v="urn:schemas-microsoft-com:vml" xmlns:w10="urn:schemas-microsoft-com:office:word" xmlns:w="http://schemas.openxmlformats.org/wordprocessingml/2006/main" xmlns:ma14="http://schemas.microsoft.com/office/mac/drawingml/2011/main"/>
                             </a:ext>
                           </a:extLst>
                         </wps:spPr>
@@ -3115,38 +2966,23 @@
                                   <w:noProof/>
                                 </w:rPr>
                               </w:pPr>
-                              <w:proofErr w:type="gramStart"/>
                               <w:r>
                                 <w:t xml:space="preserve">Figure </w:t>
                               </w:r>
-                              <w:r>
-                                <w:fldChar w:fldCharType="begin"/>
-                              </w:r>
-                              <w:r>
-                                <w:instrText xml:space="preserve"> SEQ Figure \* ARABIC </w:instrText>
-                              </w:r>
-                              <w:r>
-                                <w:fldChar w:fldCharType="separate"/>
-                              </w:r>
-                              <w:r>
-                                <w:rPr>
-                                  <w:noProof/>
-                                </w:rPr>
-                                <w:t>2</w:t>
-                              </w:r>
-                              <w:r>
-                                <w:rPr>
-                                  <w:noProof/>
-                                </w:rPr>
-                                <w:fldChar w:fldCharType="end"/>
-                              </w:r>
+                              <w:fldSimple w:instr=" SEQ Figure \* ARABIC ">
+                                <w:r>
+                                  <w:rPr>
+                                    <w:noProof/>
+                                  </w:rPr>
+                                  <w:t>2</w:t>
+                                </w:r>
+                              </w:fldSimple>
                               <w:r>
                                 <w:rPr>
                                   <w:noProof/>
                                 </w:rPr>
                                 <w:t>.</w:t>
                               </w:r>
-                              <w:proofErr w:type="gramEnd"/>
                               <w:r>
                                 <w:t xml:space="preserve"> Climate Linkage Mapper Input Screen</w:t>
                               </w:r>
@@ -3304,15 +3140,7 @@
         <w:t>uniquely identify unique core areas</w:t>
       </w:r>
       <w:r>
-        <w:t>.  FID and ID fields cannot be used.  An easy way to create a new field is to open the attribute table, add a new integer field and use the field calculator to fill it with an expression like &lt;</w:t>
-      </w:r>
-      <w:proofErr w:type="spellStart"/>
-      <w:r>
-        <w:t>NewField</w:t>
-      </w:r>
-      <w:proofErr w:type="spellEnd"/>
-      <w:r>
-        <w:t>&gt; = FID + 1.</w:t>
+        <w:t>.  FID and ID fields cannot be used.  An easy way to create a new field is to open the attribute table, add a new integer field and use the field calculator to fill it with an expression like &lt;NewField&gt; = FID + 1.</w:t>
       </w:r>
     </w:p>
     <w:p>
@@ -3502,21 +3330,7 @@
         <w:rPr>
           <w:b/>
         </w:rPr>
-        <w:t xml:space="preserve">Minimum Distance </w:t>
-      </w:r>
-      <w:proofErr w:type="gramStart"/>
-      <w:r>
-        <w:rPr>
-          <w:b/>
-        </w:rPr>
-        <w:t>Between</w:t>
-      </w:r>
-      <w:proofErr w:type="gramEnd"/>
-      <w:r>
-        <w:rPr>
-          <w:b/>
-        </w:rPr>
-        <w:t xml:space="preserve"> Core Pairs:</w:t>
+        <w:t>Minimum Distance Between Core Pairs:</w:t>
       </w:r>
       <w:r>
         <w:t xml:space="preserve"> Enter the minimum</w:t>
@@ -3553,21 +3367,7 @@
         <w:rPr>
           <w:b/>
         </w:rPr>
-        <w:t xml:space="preserve">Maximum Distance </w:t>
-      </w:r>
-      <w:proofErr w:type="gramStart"/>
-      <w:r>
-        <w:rPr>
-          <w:b/>
-        </w:rPr>
-        <w:t>Between</w:t>
-      </w:r>
-      <w:proofErr w:type="gramEnd"/>
-      <w:r>
-        <w:rPr>
-          <w:b/>
-        </w:rPr>
-        <w:t xml:space="preserve"> Core Pairs: </w:t>
+        <w:t xml:space="preserve">Maximum Distance Between Core Pairs: </w:t>
       </w:r>
       <w:r>
         <w:t xml:space="preserve">Enter the maximum </w:t>
@@ -3609,32 +3409,18 @@
       <w:r>
         <w:t xml:space="preserve"> of the core (see </w:t>
       </w:r>
-      <w:proofErr w:type="spellStart"/>
-      <w:r>
-        <w:t>Nuñez</w:t>
-      </w:r>
-      <w:proofErr w:type="spellEnd"/>
-      <w:r>
-        <w:t xml:space="preserve"> 2011</w:t>
+      <w:r>
+        <w:t>Nuñez 2011</w:t>
       </w:r>
       <w:r>
         <w:t xml:space="preserve"> and </w:t>
       </w:r>
-      <w:proofErr w:type="spellStart"/>
       <w:r>
         <w:rPr>
           <w:bCs/>
           <w:szCs w:val="20"/>
         </w:rPr>
-        <w:t>Nuñez</w:t>
-      </w:r>
-      <w:proofErr w:type="spellEnd"/>
-      <w:r>
-        <w:rPr>
-          <w:bCs/>
-          <w:szCs w:val="20"/>
-        </w:rPr>
-        <w:t xml:space="preserve"> et al. 2013</w:t>
+        <w:t>Nuñez et al. 2013</w:t>
       </w:r>
       <w:r>
         <w:t xml:space="preserve"> for more discussion on this topic).</w:t>
@@ -3720,32 +3506,18 @@
       <w:r>
         <w:t xml:space="preserve"> (see </w:t>
       </w:r>
-      <w:proofErr w:type="spellStart"/>
-      <w:r>
-        <w:t>Nuñez</w:t>
-      </w:r>
-      <w:proofErr w:type="spellEnd"/>
-      <w:r>
-        <w:t xml:space="preserve"> 2011</w:t>
+      <w:r>
+        <w:t>Nuñez 2011</w:t>
       </w:r>
       <w:r>
         <w:t xml:space="preserve"> and </w:t>
       </w:r>
-      <w:proofErr w:type="spellStart"/>
       <w:r>
         <w:rPr>
           <w:bCs/>
           <w:szCs w:val="20"/>
         </w:rPr>
-        <w:t>Nuñez</w:t>
-      </w:r>
-      <w:proofErr w:type="spellEnd"/>
-      <w:r>
-        <w:rPr>
-          <w:bCs/>
-          <w:szCs w:val="20"/>
-        </w:rPr>
-        <w:t xml:space="preserve"> et al. 2013</w:t>
+        <w:t>Nuñez et al. 2013</w:t>
       </w:r>
       <w:r>
         <w:t xml:space="preserve"> for more d</w:t>
@@ -4295,7 +4067,7 @@
                           <a:effectLst/>
                           <a:extLst>
                             <a:ext uri="{C572A759-6A51-4108-AA02-DFA0A04FC94B}">
-                              <ma14:wrappingTextBoxFlag xmlns:ma14="http://schemas.microsoft.com/office/mac/drawingml/2011/main" xmlns:w="http://schemas.openxmlformats.org/wordprocessingml/2006/main" xmlns:w10="urn:schemas-microsoft-com:office:word" xmlns:v="urn:schemas-microsoft-com:vml" xmlns:o="urn:schemas-microsoft-com:office:office" xmlns:mv="urn:schemas-microsoft-com:mac:vml" xmlns:mo="http://schemas.microsoft.com/office/mac/office/2008/main" xmlns=""/>
+                              <ma14:wrappingTextBoxFlag xmlns="" xmlns:mo="http://schemas.microsoft.com/office/mac/office/2008/main" xmlns:mv="urn:schemas-microsoft-com:mac:vml" xmlns:o="urn:schemas-microsoft-com:office:office" xmlns:v="urn:schemas-microsoft-com:vml" xmlns:w10="urn:schemas-microsoft-com:office:word" xmlns:w="http://schemas.openxmlformats.org/wordprocessingml/2006/main" xmlns:ma14="http://schemas.microsoft.com/office/mac/drawingml/2011/main"/>
                             </a:ext>
                           </a:extLst>
                         </wps:spPr>
@@ -4311,38 +4083,23 @@
                                   <w:color w:val="000000"/>
                                 </w:rPr>
                               </w:pPr>
-                              <w:proofErr w:type="gramStart"/>
                               <w:r>
                                 <w:t xml:space="preserve">Figure </w:t>
                               </w:r>
-                              <w:r>
-                                <w:fldChar w:fldCharType="begin"/>
-                              </w:r>
-                              <w:r>
-                                <w:instrText xml:space="preserve"> SEQ Figure \* ARABIC </w:instrText>
-                              </w:r>
-                              <w:r>
-                                <w:fldChar w:fldCharType="separate"/>
-                              </w:r>
-                              <w:r>
-                                <w:rPr>
-                                  <w:noProof/>
-                                </w:rPr>
-                                <w:t>3</w:t>
-                              </w:r>
-                              <w:r>
-                                <w:rPr>
-                                  <w:noProof/>
-                                </w:rPr>
-                                <w:fldChar w:fldCharType="end"/>
-                              </w:r>
+                              <w:fldSimple w:instr=" SEQ Figure \* ARABIC ">
+                                <w:r>
+                                  <w:rPr>
+                                    <w:noProof/>
+                                  </w:rPr>
+                                  <w:t>3</w:t>
+                                </w:r>
+                              </w:fldSimple>
                               <w:r>
                                 <w:rPr>
                                   <w:noProof/>
                                 </w:rPr>
                                 <w:t>.</w:t>
                               </w:r>
-                              <w:proofErr w:type="gramEnd"/>
                               <w:r>
                                 <w:t xml:space="preserve"> Details Screen</w:t>
                               </w:r>
@@ -4617,7 +4374,6 @@
         </w:rPr>
         <w:t xml:space="preserve">The tool copies the spatial inputs into the </w:t>
       </w:r>
-      <w:proofErr w:type="spellStart"/>
       <w:r>
         <w:rPr>
           <w:rFonts w:ascii="Times New Roman" w:hAnsi="Times New Roman" w:cs="Times New Roman"/>
@@ -4626,7 +4382,6 @@
         </w:rPr>
         <w:t>clm_cor</w:t>
       </w:r>
-      <w:proofErr w:type="spellEnd"/>
       <w:r>
         <w:rPr>
           <w:rFonts w:ascii="Times New Roman" w:hAnsi="Times New Roman" w:cs="Times New Roman"/>
@@ -4823,26 +4578,8 @@
           <w:rFonts w:ascii="Times New Roman" w:hAnsi="Times New Roman" w:cs="Times New Roman"/>
           <w:color w:val="auto"/>
         </w:rPr>
-        <w:t xml:space="preserve">-Core2, Core1-Core3, </w:t>
-      </w:r>
-      <w:proofErr w:type="gramStart"/>
-      <w:r>
-        <w:rPr>
-          <w:rFonts w:ascii="Times New Roman" w:hAnsi="Times New Roman" w:cs="Times New Roman"/>
-          <w:color w:val="auto"/>
-        </w:rPr>
-        <w:t>Core2</w:t>
-      </w:r>
-      <w:proofErr w:type="gramEnd"/>
-      <w:r>
-        <w:rPr>
-          <w:rFonts w:ascii="Times New Roman" w:hAnsi="Times New Roman" w:cs="Times New Roman"/>
-          <w:color w:val="auto"/>
-        </w:rPr>
-        <w:t>-Core3</w:t>
-      </w:r>
-      <w:bookmarkStart w:id="8" w:name="_GoBack"/>
-      <w:bookmarkEnd w:id="8"/>
+        <w:t>-Core2, Core1-Core3, Core2-Core3</w:t>
+      </w:r>
       <w:r>
         <w:rPr>
           <w:rFonts w:ascii="Times New Roman" w:hAnsi="Times New Roman" w:cs="Times New Roman"/>
@@ -5063,39 +4800,7 @@
           <w:rFonts w:ascii="Times New Roman" w:hAnsi="Times New Roman" w:cs="Times New Roman"/>
           <w:color w:val="auto"/>
         </w:rPr>
-        <w:t xml:space="preserve"> between the different </w:t>
-      </w:r>
-      <w:proofErr w:type="gramStart"/>
-      <w:r>
-        <w:rPr>
-          <w:rFonts w:ascii="Times New Roman" w:hAnsi="Times New Roman" w:cs="Times New Roman"/>
-          <w:color w:val="auto"/>
-        </w:rPr>
-        <w:t>core</w:t>
-      </w:r>
-      <w:proofErr w:type="gramEnd"/>
-      <w:r>
-        <w:rPr>
-          <w:rFonts w:ascii="Times New Roman" w:hAnsi="Times New Roman" w:cs="Times New Roman"/>
-          <w:color w:val="auto"/>
-        </w:rPr>
-        <w:t xml:space="preserve"> pairings are calculated using GRASS GIS’s </w:t>
-      </w:r>
-      <w:proofErr w:type="spellStart"/>
-      <w:r>
-        <w:rPr>
-          <w:rFonts w:ascii="Times New Roman" w:hAnsi="Times New Roman" w:cs="Times New Roman"/>
-          <w:color w:val="auto"/>
-        </w:rPr>
-        <w:t>r.walk</w:t>
-      </w:r>
-      <w:proofErr w:type="spellEnd"/>
-      <w:r>
-        <w:rPr>
-          <w:rFonts w:ascii="Times New Roman" w:hAnsi="Times New Roman" w:cs="Times New Roman"/>
-          <w:color w:val="auto"/>
-        </w:rPr>
-        <w:t xml:space="preserve"> function. As GRASS has its own unique spatial file structure, all inputs have to be imported into a temporary GRASS database.</w:t>
+        <w:t xml:space="preserve"> between the different core pairings are calculated using GRASS GIS’s r.walk function. As GRASS has its own unique spatial file structure, all inputs have to be imported into a temporary GRASS database.</w:t>
       </w:r>
     </w:p>
     <w:p>
@@ -5370,77 +5075,57 @@
         </w:rPr>
         <w:t xml:space="preserve">These can be found within the </w:t>
       </w:r>
-      <w:proofErr w:type="spellStart"/>
       <w:r>
         <w:rPr>
           <w:rFonts w:ascii="Times New Roman" w:hAnsi="Times New Roman" w:cs="Times New Roman"/>
           <w:i/>
           <w:color w:val="auto"/>
         </w:rPr>
-        <w:t>clm_cor</w:t>
-      </w:r>
-      <w:proofErr w:type="spellEnd"/>
+        <w:t xml:space="preserve">clm_cor </w:t>
+      </w:r>
+      <w:r>
+        <w:rPr>
+          <w:rFonts w:ascii="Times New Roman" w:hAnsi="Times New Roman" w:cs="Times New Roman"/>
+          <w:color w:val="auto"/>
+        </w:rPr>
+        <w:t xml:space="preserve">folder. </w:t>
+      </w:r>
+      <w:r>
+        <w:rPr>
+          <w:rFonts w:ascii="Times New Roman" w:hAnsi="Times New Roman" w:cs="Times New Roman"/>
+          <w:color w:val="auto"/>
+        </w:rPr>
+        <w:t xml:space="preserve">The project resistance raster will </w:t>
+      </w:r>
+      <w:r>
+        <w:rPr>
+          <w:rFonts w:ascii="Times New Roman" w:hAnsi="Times New Roman" w:cs="Times New Roman"/>
+          <w:color w:val="auto"/>
+        </w:rPr>
+        <w:t>be named</w:t>
+      </w:r>
+      <w:r>
+        <w:rPr>
+          <w:rFonts w:ascii="Times New Roman" w:hAnsi="Times New Roman" w:cs="Times New Roman"/>
+          <w:color w:val="auto"/>
+        </w:rPr>
+        <w:t xml:space="preserve"> </w:t>
+      </w:r>
       <w:r>
         <w:rPr>
           <w:rFonts w:ascii="Times New Roman" w:hAnsi="Times New Roman" w:cs="Times New Roman"/>
           <w:i/>
           <w:color w:val="auto"/>
         </w:rPr>
-        <w:t xml:space="preserve"> </w:t>
-      </w:r>
-      <w:r>
-        <w:rPr>
-          <w:rFonts w:ascii="Times New Roman" w:hAnsi="Times New Roman" w:cs="Times New Roman"/>
-          <w:color w:val="auto"/>
-        </w:rPr>
-        <w:t xml:space="preserve">folder. </w:t>
-      </w:r>
-      <w:r>
-        <w:rPr>
-          <w:rFonts w:ascii="Times New Roman" w:hAnsi="Times New Roman" w:cs="Times New Roman"/>
-          <w:color w:val="auto"/>
-        </w:rPr>
-        <w:t xml:space="preserve">The project resistance raster will </w:t>
-      </w:r>
-      <w:r>
-        <w:rPr>
-          <w:rFonts w:ascii="Times New Roman" w:hAnsi="Times New Roman" w:cs="Times New Roman"/>
-          <w:color w:val="auto"/>
-        </w:rPr>
-        <w:t>be named</w:t>
-      </w:r>
-      <w:r>
-        <w:rPr>
-          <w:rFonts w:ascii="Times New Roman" w:hAnsi="Times New Roman" w:cs="Times New Roman"/>
-          <w:color w:val="auto"/>
-        </w:rPr>
-        <w:t xml:space="preserve"> </w:t>
-      </w:r>
-      <w:proofErr w:type="spellStart"/>
+        <w:t>proj</w:t>
+      </w:r>
       <w:r>
         <w:rPr>
           <w:rFonts w:ascii="Times New Roman" w:hAnsi="Times New Roman" w:cs="Times New Roman"/>
           <w:i/>
           <w:color w:val="auto"/>
         </w:rPr>
-        <w:t>proj</w:t>
-      </w:r>
-      <w:r>
-        <w:rPr>
-          <w:rFonts w:ascii="Times New Roman" w:hAnsi="Times New Roman" w:cs="Times New Roman"/>
-          <w:i/>
-          <w:color w:val="auto"/>
-        </w:rPr>
-        <w:t>area</w:t>
-      </w:r>
-      <w:proofErr w:type="spellEnd"/>
-      <w:r>
-        <w:rPr>
-          <w:rFonts w:ascii="Times New Roman" w:hAnsi="Times New Roman" w:cs="Times New Roman"/>
-          <w:i/>
-          <w:color w:val="auto"/>
-        </w:rPr>
-        <w:t xml:space="preserve"> </w:t>
+        <w:t xml:space="preserve">area </w:t>
       </w:r>
       <w:r>
         <w:rPr>
@@ -5458,26 +5143,27 @@
           <w:i/>
         </w:rPr>
       </w:pPr>
+      <w:bookmarkStart w:id="8" w:name="_GoBack"/>
       <w:r>
         <w:rPr>
           <w:noProof/>
         </w:rPr>
         <w:drawing>
-          <wp:anchor distT="0" distB="0" distL="114300" distR="114300" simplePos="0" relativeHeight="251695104" behindDoc="1" locked="0" layoutInCell="1" allowOverlap="1" wp14:anchorId="38FC2049" wp14:editId="78C28253">
+          <wp:anchor distT="0" distB="0" distL="114300" distR="114300" simplePos="0" relativeHeight="251695104" behindDoc="1" locked="0" layoutInCell="1" allowOverlap="1" wp14:anchorId="38FC2049" wp14:editId="2565AAE1">
             <wp:simplePos x="0" y="0"/>
             <wp:positionH relativeFrom="column">
-              <wp:posOffset>3269615</wp:posOffset>
+              <wp:posOffset>3274060</wp:posOffset>
             </wp:positionH>
             <wp:positionV relativeFrom="paragraph">
-              <wp:posOffset>223520</wp:posOffset>
+              <wp:posOffset>229235</wp:posOffset>
             </wp:positionV>
-            <wp:extent cx="2653665" cy="4394835"/>
-            <wp:effectExtent l="0" t="0" r="0" b="5715"/>
+            <wp:extent cx="2653665" cy="4386580"/>
+            <wp:effectExtent l="0" t="0" r="0" b="0"/>
             <wp:wrapTight wrapText="bothSides">
               <wp:wrapPolygon edited="0">
                 <wp:start x="0" y="0"/>
-                <wp:lineTo x="0" y="21534"/>
-                <wp:lineTo x="21398" y="21534"/>
+                <wp:lineTo x="0" y="21481"/>
+                <wp:lineTo x="21398" y="21481"/>
                 <wp:lineTo x="21398" y="0"/>
                 <wp:lineTo x="0" y="0"/>
               </wp:wrapPolygon>
@@ -5508,7 +5194,7 @@
                   <pic:spPr>
                     <a:xfrm>
                       <a:off x="0" y="0"/>
-                      <a:ext cx="2653665" cy="4394835"/>
+                      <a:ext cx="2653665" cy="4386580"/>
                     </a:xfrm>
                     <a:prstGeom prst="rect">
                       <a:avLst/>
@@ -5526,6 +5212,7 @@
           </wp:anchor>
         </w:drawing>
       </w:r>
+      <w:bookmarkEnd w:id="8"/>
       <w:r>
         <w:rPr>
           <w:i/>
@@ -5692,7 +5379,7 @@
                         <a:effectLst/>
                         <a:extLst>
                           <a:ext uri="{C572A759-6A51-4108-AA02-DFA0A04FC94B}">
-                            <ma14:wrappingTextBoxFlag xmlns:ma14="http://schemas.microsoft.com/office/mac/drawingml/2011/main" xmlns:w="http://schemas.openxmlformats.org/wordprocessingml/2006/main" xmlns:w10="urn:schemas-microsoft-com:office:word" xmlns:v="urn:schemas-microsoft-com:vml" xmlns:o="urn:schemas-microsoft-com:office:office" xmlns:mv="urn:schemas-microsoft-com:mac:vml" xmlns:mo="http://schemas.microsoft.com/office/mac/office/2008/main" xmlns=""/>
+                            <ma14:wrappingTextBoxFlag xmlns="" xmlns:mo="http://schemas.microsoft.com/office/mac/office/2008/main" xmlns:mv="urn:schemas-microsoft-com:mac:vml" xmlns:o="urn:schemas-microsoft-com:office:office" xmlns:v="urn:schemas-microsoft-com:vml" xmlns:w10="urn:schemas-microsoft-com:office:word" xmlns:w="http://schemas.openxmlformats.org/wordprocessingml/2006/main" xmlns:ma14="http://schemas.microsoft.com/office/mac/drawingml/2011/main"/>
                           </a:ext>
                         </a:extLst>
                       </wps:spPr>
@@ -5709,35 +5396,20 @@
                                 <w:kern w:val="32"/>
                               </w:rPr>
                             </w:pPr>
-                            <w:proofErr w:type="gramStart"/>
                             <w:r>
                               <w:t xml:space="preserve">Figure </w:t>
                             </w:r>
-                            <w:r>
-                              <w:fldChar w:fldCharType="begin"/>
-                            </w:r>
-                            <w:r>
-                              <w:instrText xml:space="preserve"> SEQ Figure \* ARABIC </w:instrText>
-                            </w:r>
-                            <w:r>
-                              <w:fldChar w:fldCharType="separate"/>
-                            </w:r>
-                            <w:r>
-                              <w:rPr>
-                                <w:noProof/>
-                              </w:rPr>
-                              <w:t>4</w:t>
-                            </w:r>
-                            <w:r>
-                              <w:rPr>
-                                <w:noProof/>
-                              </w:rPr>
-                              <w:fldChar w:fldCharType="end"/>
-                            </w:r>
+                            <w:fldSimple w:instr=" SEQ Figure \* ARABIC ">
+                              <w:r>
+                                <w:rPr>
+                                  <w:noProof/>
+                                </w:rPr>
+                                <w:t>4</w:t>
+                              </w:r>
+                            </w:fldSimple>
                             <w:r>
                               <w:t>.</w:t>
                             </w:r>
-                            <w:proofErr w:type="gramEnd"/>
                             <w:r>
                               <w:t xml:space="preserve"> Climate Linkage Mapper DEMO</w:t>
                             </w:r>
@@ -5978,7 +5650,6 @@
       <w:r>
         <w:t xml:space="preserve"> </w:t>
       </w:r>
-      <w:proofErr w:type="gramStart"/>
       <w:r>
         <w:t xml:space="preserve">Right-click on </w:t>
       </w:r>
@@ -5986,11 +5657,7 @@
         <w:t xml:space="preserve">the </w:t>
       </w:r>
       <w:r>
-        <w:t>Climate Linkage Mapper tool shown in Figure 1, click ‘properties,’ and un-check ‘Always run in foreground.’</w:t>
-      </w:r>
-      <w:proofErr w:type="gramEnd"/>
-      <w:r>
-        <w:t xml:space="preserve">  You will want to </w:t>
+        <w:t xml:space="preserve">Climate Linkage Mapper tool shown in Figure 1, click ‘properties,’ and un-check ‘Always run in foreground.’  You will want to </w:t>
       </w:r>
       <w:r>
         <w:t xml:space="preserve">show </w:t>
@@ -6008,15 +5675,7 @@
         <w:t xml:space="preserve">so that you can </w:t>
       </w:r>
       <w:r>
-        <w:t xml:space="preserve">monitor program progress and cancel runs (click </w:t>
-      </w:r>
-      <w:proofErr w:type="spellStart"/>
-      <w:r>
-        <w:t>Geoprocessing</w:t>
-      </w:r>
-      <w:proofErr w:type="spellEnd"/>
-      <w:r>
-        <w:t>&gt;&gt;Results).</w:t>
+        <w:t>monitor program progress and cancel runs (click Geoprocessing&gt;&gt;Results).</w:t>
       </w:r>
       <w:r>
         <w:t xml:space="preserve">  The Results window also lets you start new runs with the same settings used earlier runs.</w:t>
@@ -6041,14 +5700,12 @@
       <w:r>
         <w:t xml:space="preserve">The spatial inputs for Linkage Mapper are stored in the </w:t>
       </w:r>
-      <w:proofErr w:type="spellStart"/>
       <w:r>
         <w:rPr>
           <w:i/>
         </w:rPr>
         <w:t>clm_cor</w:t>
       </w:r>
-      <w:proofErr w:type="spellEnd"/>
       <w:r>
         <w:t xml:space="preserve"> folder</w:t>
       </w:r>
@@ -6168,42 +5825,22 @@
           <w:szCs w:val="24"/>
         </w:rPr>
       </w:pPr>
-      <w:proofErr w:type="gramStart"/>
       <w:r>
         <w:rPr>
           <w:rFonts w:ascii="Times New Roman" w:hAnsi="Times New Roman"/>
           <w:sz w:val="24"/>
           <w:szCs w:val="24"/>
         </w:rPr>
-        <w:t>McRae, B.H. and D.M. Kavanagh.</w:t>
-      </w:r>
-      <w:proofErr w:type="gramEnd"/>
+        <w:t>McRae, B.H. and D.M. Kavanagh. 2011. Linkage Mapper Connectivity Analysis Software. The</w:t>
+      </w:r>
       <w:r>
         <w:rPr>
           <w:rFonts w:ascii="Times New Roman" w:hAnsi="Times New Roman"/>
           <w:sz w:val="24"/>
           <w:szCs w:val="24"/>
         </w:rPr>
-        <w:t xml:space="preserve"> 2011. Linkage Mapper Connectivity Analysis Software. </w:t>
-      </w:r>
-      <w:proofErr w:type="gramStart"/>
-      <w:r>
-        <w:rPr>
-          <w:rFonts w:ascii="Times New Roman" w:hAnsi="Times New Roman"/>
-          <w:sz w:val="24"/>
-          <w:szCs w:val="24"/>
-        </w:rPr>
-        <w:t>The</w:t>
-      </w:r>
-      <w:r>
-        <w:rPr>
-          <w:rFonts w:ascii="Times New Roman" w:hAnsi="Times New Roman"/>
-          <w:sz w:val="24"/>
-          <w:szCs w:val="24"/>
-        </w:rPr>
         <w:t xml:space="preserve"> Nature Conservancy, Seattle WA.</w:t>
       </w:r>
-      <w:proofErr w:type="gramEnd"/>
       <w:r>
         <w:rPr>
           <w:rFonts w:ascii="Times New Roman" w:hAnsi="Times New Roman"/>
@@ -6243,8 +5880,6 @@
           <w:szCs w:val="24"/>
         </w:rPr>
       </w:pPr>
-      <w:proofErr w:type="spellStart"/>
-      <w:proofErr w:type="gramStart"/>
       <w:r>
         <w:rPr>
           <w:rFonts w:ascii="Times New Roman" w:hAnsi="Times New Roman"/>
@@ -6253,58 +5888,29 @@
         </w:rPr>
         <w:t>Nuñez</w:t>
       </w:r>
-      <w:proofErr w:type="spellEnd"/>
       <w:r>
         <w:rPr>
           <w:rFonts w:ascii="Times New Roman" w:hAnsi="Times New Roman"/>
           <w:sz w:val="24"/>
           <w:szCs w:val="24"/>
         </w:rPr>
-        <w:t>, T.A. 2011.</w:t>
-      </w:r>
-      <w:proofErr w:type="gramEnd"/>
+        <w:t xml:space="preserve">, T.A. 2011. </w:t>
+      </w:r>
       <w:r>
         <w:rPr>
           <w:rFonts w:ascii="Times New Roman" w:hAnsi="Times New Roman"/>
           <w:sz w:val="24"/>
           <w:szCs w:val="24"/>
         </w:rPr>
-        <w:t xml:space="preserve"> </w:t>
-      </w:r>
-      <w:proofErr w:type="gramStart"/>
+        <w:t>Connectivity Planning to Facilitate Species Movements in Response to Climate Change</w:t>
+      </w:r>
       <w:r>
         <w:rPr>
           <w:rFonts w:ascii="Times New Roman" w:hAnsi="Times New Roman"/>
           <w:sz w:val="24"/>
           <w:szCs w:val="24"/>
         </w:rPr>
-        <w:t>Connectivity Planning to Facilitate Species Movements in Response to Climate Change</w:t>
-      </w:r>
-      <w:r>
-        <w:rPr>
-          <w:rFonts w:ascii="Times New Roman" w:hAnsi="Times New Roman"/>
-          <w:sz w:val="24"/>
-          <w:szCs w:val="24"/>
-        </w:rPr>
-        <w:t>.</w:t>
-      </w:r>
-      <w:proofErr w:type="gramEnd"/>
-      <w:r>
-        <w:rPr>
-          <w:rFonts w:ascii="Times New Roman" w:hAnsi="Times New Roman"/>
-          <w:sz w:val="24"/>
-          <w:szCs w:val="24"/>
-        </w:rPr>
-        <w:t xml:space="preserve"> </w:t>
-      </w:r>
-      <w:proofErr w:type="gramStart"/>
-      <w:r>
-        <w:rPr>
-          <w:rFonts w:ascii="Times New Roman" w:hAnsi="Times New Roman"/>
-          <w:sz w:val="24"/>
-          <w:szCs w:val="24"/>
-        </w:rPr>
-        <w:t xml:space="preserve">Available at </w:t>
+        <w:t xml:space="preserve">. Available at </w:t>
       </w:r>
       <w:hyperlink r:id="rId28" w:history="1">
         <w:r>
@@ -6325,7 +5931,6 @@
         </w:rPr>
         <w:t>.</w:t>
       </w:r>
-      <w:proofErr w:type="gramEnd"/>
     </w:p>
     <w:p>
       <w:pPr>
@@ -6338,23 +5943,21 @@
           <w:szCs w:val="24"/>
         </w:rPr>
       </w:pPr>
-      <w:proofErr w:type="spellStart"/>
       <w:r>
         <w:rPr>
           <w:rFonts w:ascii="Times New Roman" w:hAnsi="Times New Roman"/>
           <w:sz w:val="24"/>
           <w:szCs w:val="24"/>
         </w:rPr>
-        <w:t>Nuñez</w:t>
-      </w:r>
-      <w:proofErr w:type="spellEnd"/>
+        <w:t>Nuñez, T.A., J.J. Lawler, B.H. McRae, D.</w:t>
+      </w:r>
       <w:r>
         <w:rPr>
           <w:rFonts w:ascii="Times New Roman" w:hAnsi="Times New Roman"/>
           <w:sz w:val="24"/>
           <w:szCs w:val="24"/>
         </w:rPr>
-        <w:t>, T.A., J.J. Lawler, B.H. McRae, D.</w:t>
+        <w:t>J. P</w:t>
       </w:r>
       <w:r>
         <w:rPr>
@@ -6362,7 +5965,7 @@
           <w:sz w:val="24"/>
           <w:szCs w:val="24"/>
         </w:rPr>
-        <w:t>J. P</w:t>
+        <w:t>ierce, M.B. Krosby, D.M. Kavanagh, P.</w:t>
       </w:r>
       <w:r>
         <w:rPr>
@@ -6370,7 +5973,7 @@
           <w:sz w:val="24"/>
           <w:szCs w:val="24"/>
         </w:rPr>
-        <w:t>ierce, M.B. Krosby, D.M. Kavanagh, P.</w:t>
+        <w:t>H. Si</w:t>
       </w:r>
       <w:r>
         <w:rPr>
@@ -6378,7 +5981,7 @@
           <w:sz w:val="24"/>
           <w:szCs w:val="24"/>
         </w:rPr>
-        <w:t>H. Si</w:t>
+        <w:t xml:space="preserve">ngleton, and  J.J. Tewksbury. 2013. </w:t>
       </w:r>
       <w:r>
         <w:rPr>
@@ -6386,7 +5989,7 @@
           <w:sz w:val="24"/>
           <w:szCs w:val="24"/>
         </w:rPr>
-        <w:t xml:space="preserve">ngleton, and  J.J. Tewksbury. 2013. </w:t>
+        <w:t xml:space="preserve">Connectivity planning to address climate change.  Conservation </w:t>
       </w:r>
       <w:r>
         <w:rPr>
@@ -6394,17 +5997,20 @@
           <w:sz w:val="24"/>
           <w:szCs w:val="24"/>
         </w:rPr>
-        <w:t xml:space="preserve">Connectivity planning to address climate change.  </w:t>
-      </w:r>
-      <w:proofErr w:type="gramStart"/>
-      <w:r>
+        <w:t>Biology.</w:t>
+      </w:r>
+    </w:p>
+    <w:p>
+      <w:pPr>
+        <w:pStyle w:val="Figure"/>
+        <w:spacing w:before="100" w:after="120"/>
+        <w:ind w:left="360" w:hanging="360"/>
         <w:rPr>
           <w:rFonts w:ascii="Times New Roman" w:hAnsi="Times New Roman"/>
           <w:sz w:val="24"/>
           <w:szCs w:val="24"/>
         </w:rPr>
-        <w:t xml:space="preserve">Conservation </w:t>
-      </w:r>
+      </w:pPr>
       <w:r>
         <w:rPr>
           <w:rFonts w:ascii="Times New Roman" w:hAnsi="Times New Roman"/>
@@ -6413,71 +6019,21 @@
         </w:rPr>
         <w:t>Biology.</w:t>
       </w:r>
-      <w:proofErr w:type="gramEnd"/>
-    </w:p>
-    <w:p>
-      <w:pPr>
-        <w:pStyle w:val="Figure"/>
-        <w:spacing w:before="100" w:after="120"/>
-        <w:ind w:left="360" w:hanging="360"/>
+      <w:r>
         <w:rPr>
           <w:rFonts w:ascii="Times New Roman" w:hAnsi="Times New Roman"/>
           <w:sz w:val="24"/>
           <w:szCs w:val="24"/>
         </w:rPr>
-      </w:pPr>
-      <w:proofErr w:type="spellStart"/>
+        <w:t>Washington Wildlife Habitat Connectivity Working Group (WHCWG). 2011. Washington Connected Landscapes Project: Climate-Gradient Corridors Report. Washington Departments of Fish and Wildlife, and Transportation, Olympia, WA.</w:t>
+      </w:r>
       <w:r>
         <w:rPr>
           <w:rFonts w:ascii="Times New Roman" w:hAnsi="Times New Roman"/>
           <w:sz w:val="24"/>
           <w:szCs w:val="24"/>
         </w:rPr>
-        <w:t>Biology.</w:t>
-      </w:r>
-      <w:r>
-        <w:rPr>
-          <w:rFonts w:ascii="Times New Roman" w:hAnsi="Times New Roman"/>
-          <w:sz w:val="24"/>
-          <w:szCs w:val="24"/>
-        </w:rPr>
-        <w:t>Washington</w:t>
-      </w:r>
-      <w:proofErr w:type="spellEnd"/>
-      <w:r>
-        <w:rPr>
-          <w:rFonts w:ascii="Times New Roman" w:hAnsi="Times New Roman"/>
-          <w:sz w:val="24"/>
-          <w:szCs w:val="24"/>
-        </w:rPr>
-        <w:t xml:space="preserve"> Wildlife Habitat Connectivity Working Group (WHCWG). 2011. Washington Connected Landscapes Project: Climate-Gradient Corridors Report. </w:t>
-      </w:r>
-      <w:proofErr w:type="gramStart"/>
-      <w:r>
-        <w:rPr>
-          <w:rFonts w:ascii="Times New Roman" w:hAnsi="Times New Roman"/>
-          <w:sz w:val="24"/>
-          <w:szCs w:val="24"/>
-        </w:rPr>
-        <w:t>Washington Departments of Fish and Wildlife, and Transportation, Olympia, WA.</w:t>
-      </w:r>
-      <w:proofErr w:type="gramEnd"/>
-      <w:r>
-        <w:rPr>
-          <w:rFonts w:ascii="Times New Roman" w:hAnsi="Times New Roman"/>
-          <w:sz w:val="24"/>
-          <w:szCs w:val="24"/>
-        </w:rPr>
-        <w:t xml:space="preserve"> </w:t>
-      </w:r>
-      <w:proofErr w:type="gramStart"/>
-      <w:r>
-        <w:rPr>
-          <w:rFonts w:ascii="Times New Roman" w:hAnsi="Times New Roman"/>
-          <w:sz w:val="24"/>
-          <w:szCs w:val="24"/>
-        </w:rPr>
-        <w:t xml:space="preserve">Available at </w:t>
+        <w:t xml:space="preserve"> Available at </w:t>
       </w:r>
       <w:hyperlink r:id="rId29" w:history="1">
         <w:r>
@@ -6498,7 +6054,6 @@
         </w:rPr>
         <w:t>.</w:t>
       </w:r>
-      <w:proofErr w:type="gramEnd"/>
     </w:p>
     <w:p>
       <w:pPr>
@@ -6511,50 +6066,13 @@
           <w:szCs w:val="24"/>
         </w:rPr>
       </w:pPr>
-      <w:proofErr w:type="gramStart"/>
       <w:r>
         <w:rPr>
           <w:rFonts w:ascii="Times New Roman" w:hAnsi="Times New Roman"/>
           <w:sz w:val="24"/>
           <w:szCs w:val="24"/>
         </w:rPr>
-        <w:t>WHCWG.</w:t>
-      </w:r>
-      <w:proofErr w:type="gramEnd"/>
-      <w:r>
-        <w:rPr>
-          <w:rFonts w:ascii="Times New Roman" w:hAnsi="Times New Roman"/>
-          <w:sz w:val="24"/>
-          <w:szCs w:val="24"/>
-        </w:rPr>
-        <w:t xml:space="preserve"> 2012. Climate Gradient Corridor Report: Frequently Asked Questions. </w:t>
-      </w:r>
-      <w:proofErr w:type="gramStart"/>
-      <w:r>
-        <w:rPr>
-          <w:rFonts w:ascii="Times New Roman" w:hAnsi="Times New Roman"/>
-          <w:sz w:val="24"/>
-          <w:szCs w:val="24"/>
-        </w:rPr>
-        <w:t>Departments of Fish and Wildlife, and Transportation, Olympia, WA.</w:t>
-      </w:r>
-      <w:proofErr w:type="gramEnd"/>
-      <w:r>
-        <w:rPr>
-          <w:rFonts w:ascii="Times New Roman" w:hAnsi="Times New Roman"/>
-          <w:sz w:val="24"/>
-          <w:szCs w:val="24"/>
-        </w:rPr>
-        <w:t xml:space="preserve"> </w:t>
-      </w:r>
-      <w:proofErr w:type="gramStart"/>
-      <w:r>
-        <w:rPr>
-          <w:rFonts w:ascii="Times New Roman" w:hAnsi="Times New Roman"/>
-          <w:sz w:val="24"/>
-          <w:szCs w:val="24"/>
-        </w:rPr>
-        <w:t xml:space="preserve">Available at </w:t>
+        <w:t xml:space="preserve">WHCWG. 2012. Climate Gradient Corridor Report: Frequently Asked Questions. Departments of Fish and Wildlife, and Transportation, Olympia, WA. Available at </w:t>
       </w:r>
       <w:hyperlink r:id="rId30" w:history="1">
         <w:r>
@@ -6575,7 +6093,6 @@
         </w:rPr>
         <w:t>.</w:t>
       </w:r>
-      <w:proofErr w:type="gramEnd"/>
     </w:p>
     <w:p>
       <w:pPr>
@@ -6650,7 +6167,7 @@
         <w:rStyle w:val="PageNumber"/>
         <w:noProof/>
       </w:rPr>
-      <w:t>6</w:t>
+      <w:t>7</w:t>
     </w:r>
     <w:r>
       <w:rPr>
@@ -14000,7 +13517,7 @@
 </file>
 
 <file path=customXml/itemProps1.xml><?xml version="1.0" encoding="utf-8"?>
-<ds:datastoreItem xmlns:ds="http://schemas.openxmlformats.org/officeDocument/2006/customXml" ds:itemID="{8D608DB7-7549-4E0D-9513-F77A22EC3ADF}">
+<ds:datastoreItem xmlns:ds="http://schemas.openxmlformats.org/officeDocument/2006/customXml" ds:itemID="{AFEFE580-DCDC-41FD-A905-6024810F4D9C}">
   <ds:schemaRefs>
     <ds:schemaRef ds:uri="http://schemas.openxmlformats.org/officeDocument/2006/bibliography"/>
   </ds:schemaRefs>
@@ -14008,7 +13525,7 @@
 </file>
 
 <file path=customXml/itemProps2.xml><?xml version="1.0" encoding="utf-8"?>
-<ds:datastoreItem xmlns:ds="http://schemas.openxmlformats.org/officeDocument/2006/customXml" ds:itemID="{7DCDA368-78A7-40F6-BFF1-F89572EC10BD}">
+<ds:datastoreItem xmlns:ds="http://schemas.openxmlformats.org/officeDocument/2006/customXml" ds:itemID="{16BD6EEF-EF55-415F-B1BE-584097B3DDAF}">
   <ds:schemaRefs>
     <ds:schemaRef ds:uri="http://schemas.openxmlformats.org/officeDocument/2006/bibliography"/>
   </ds:schemaRefs>

</xml_diff>

<commit_message>
Reapplying updated Demo screen shot.
</commit_message>
<xml_diff>
--- a/toolbox/doc/Climate Linkage Mapper User Guide.docx
+++ b/toolbox/doc/Climate Linkage Mapper User Guide.docx
@@ -2,10 +2,7 @@
 <file path=word/document.xml><?xml version="1.0" encoding="utf-8"?>
 <w:document xmlns:wpc="http://schemas.microsoft.com/office/word/2010/wordprocessingCanvas" xmlns:mc="http://schemas.openxmlformats.org/markup-compatibility/2006" xmlns:o="urn:schemas-microsoft-com:office:office" xmlns:r="http://schemas.openxmlformats.org/officeDocument/2006/relationships" xmlns:m="http://schemas.openxmlformats.org/officeDocument/2006/math" xmlns:v="urn:schemas-microsoft-com:vml" xmlns:wp14="http://schemas.microsoft.com/office/word/2010/wordprocessingDrawing" xmlns:wp="http://schemas.openxmlformats.org/drawingml/2006/wordprocessingDrawing" xmlns:w10="urn:schemas-microsoft-com:office:word" xmlns:w="http://schemas.openxmlformats.org/wordprocessingml/2006/main" xmlns:w14="http://schemas.microsoft.com/office/word/2010/wordml" xmlns:wpg="http://schemas.microsoft.com/office/word/2010/wordprocessingGroup" xmlns:wpi="http://schemas.microsoft.com/office/word/2010/wordprocessingInk" xmlns:wne="http://schemas.microsoft.com/office/word/2006/wordml" xmlns:wps="http://schemas.microsoft.com/office/word/2010/wordprocessingShape" mc:Ignorable="w14 wp14">
   <w:body>
-    <w:p>
-      <w:bookmarkStart w:id="0" w:name="_GoBack"/>
-      <w:bookmarkEnd w:id="0"/>
-    </w:p>
+    <w:p/>
     <w:p/>
     <w:p/>
     <w:p/>
@@ -61,6 +58,8 @@
           </wp:inline>
         </w:drawing>
       </w:r>
+      <w:bookmarkStart w:id="0" w:name="_GoBack"/>
+      <w:bookmarkEnd w:id="0"/>
     </w:p>
     <w:p/>
     <w:p/>
@@ -229,12 +228,21 @@
         </w:rPr>
         <w:t xml:space="preserve">, Tristan </w:t>
       </w:r>
+      <w:proofErr w:type="spellStart"/>
       <w:r>
         <w:rPr>
           <w:bCs/>
           <w:szCs w:val="20"/>
         </w:rPr>
-        <w:t xml:space="preserve">Nuñez </w:t>
+        <w:t>Nuñez</w:t>
+      </w:r>
+      <w:proofErr w:type="spellEnd"/>
+      <w:r>
+        <w:rPr>
+          <w:bCs/>
+          <w:szCs w:val="20"/>
+        </w:rPr>
+        <w:t xml:space="preserve"> </w:t>
       </w:r>
       <w:r>
         <w:rPr>
@@ -365,105 +373,169 @@
           <w:bCs/>
           <w:szCs w:val="20"/>
         </w:rPr>
-        <w:t xml:space="preserve">Tristan Nuñez </w:t>
-      </w:r>
+        <w:t xml:space="preserve">Tristan </w:t>
+      </w:r>
+      <w:proofErr w:type="spellStart"/>
       <w:r>
         <w:rPr>
           <w:bCs/>
           <w:szCs w:val="20"/>
         </w:rPr>
-        <w:t>as part of his master’s work</w:t>
-      </w:r>
+        <w:t>Nuñez</w:t>
+      </w:r>
+      <w:proofErr w:type="spellEnd"/>
       <w:r>
         <w:rPr>
           <w:bCs/>
           <w:szCs w:val="20"/>
         </w:rPr>
-        <w:t xml:space="preserve"> (Nuñez 2011</w:t>
+        <w:t xml:space="preserve"> </w:t>
       </w:r>
       <w:r>
         <w:rPr>
           <w:bCs/>
           <w:szCs w:val="20"/>
         </w:rPr>
-        <w:t>, Nuñez et al. 2013</w:t>
+        <w:t>as part of his master’s work</w:t>
       </w:r>
       <w:r>
         <w:rPr>
           <w:bCs/>
           <w:szCs w:val="20"/>
         </w:rPr>
-        <w:t xml:space="preserve">). </w:t>
-      </w:r>
+        <w:t xml:space="preserve"> (</w:t>
+      </w:r>
+      <w:proofErr w:type="spellStart"/>
       <w:r>
         <w:rPr>
           <w:bCs/>
           <w:szCs w:val="20"/>
         </w:rPr>
-        <w:t>We are</w:t>
-      </w:r>
+        <w:t>Nuñez</w:t>
+      </w:r>
+      <w:proofErr w:type="spellEnd"/>
       <w:r>
         <w:rPr>
           <w:bCs/>
           <w:szCs w:val="20"/>
         </w:rPr>
-        <w:t xml:space="preserve"> grateful</w:t>
+        <w:t xml:space="preserve"> 2011</w:t>
       </w:r>
       <w:r>
         <w:rPr>
           <w:bCs/>
           <w:szCs w:val="20"/>
         </w:rPr>
-        <w:t xml:space="preserve"> to</w:t>
-      </w:r>
+        <w:t xml:space="preserve">, </w:t>
+      </w:r>
+      <w:proofErr w:type="spellStart"/>
       <w:r>
         <w:rPr>
           <w:bCs/>
           <w:szCs w:val="20"/>
         </w:rPr>
-        <w:t xml:space="preserve"> </w:t>
-      </w:r>
+        <w:t>Nuñez</w:t>
+      </w:r>
+      <w:proofErr w:type="spellEnd"/>
       <w:r>
         <w:rPr>
           <w:bCs/>
           <w:szCs w:val="20"/>
         </w:rPr>
-        <w:t>our</w:t>
+        <w:t xml:space="preserve"> et al. 2013</w:t>
       </w:r>
       <w:r>
         <w:rPr>
           <w:bCs/>
           <w:szCs w:val="20"/>
         </w:rPr>
-        <w:t xml:space="preserve"> </w:t>
+        <w:t xml:space="preserve">). </w:t>
       </w:r>
       <w:r>
         <w:rPr>
           <w:bCs/>
           <w:szCs w:val="20"/>
         </w:rPr>
-        <w:t>collaborators in the Climate Change Subgroup of the Washington Wildlife Habitat Connectivity Working Group</w:t>
+        <w:t>We are</w:t>
       </w:r>
       <w:r>
         <w:rPr>
           <w:bCs/>
           <w:szCs w:val="20"/>
         </w:rPr>
-        <w:t xml:space="preserve"> for </w:t>
+        <w:t xml:space="preserve"> grateful</w:t>
       </w:r>
       <w:r>
         <w:rPr>
           <w:bCs/>
           <w:szCs w:val="20"/>
         </w:rPr>
-        <w:t xml:space="preserve">their </w:t>
+        <w:t xml:space="preserve"> to</w:t>
       </w:r>
       <w:r>
         <w:rPr>
           <w:bCs/>
           <w:szCs w:val="20"/>
         </w:rPr>
-        <w:t>feedback and assistance, and to Jenny McGuire for testing and suggesting improvements to the user guide.</w:t>
+        <w:t xml:space="preserve"> </w:t>
+      </w:r>
+      <w:r>
+        <w:rPr>
+          <w:bCs/>
+          <w:szCs w:val="20"/>
+        </w:rPr>
+        <w:t>our</w:t>
+      </w:r>
+      <w:r>
+        <w:rPr>
+          <w:bCs/>
+          <w:szCs w:val="20"/>
+        </w:rPr>
+        <w:t xml:space="preserve"> </w:t>
+      </w:r>
+      <w:r>
+        <w:rPr>
+          <w:bCs/>
+          <w:szCs w:val="20"/>
+        </w:rPr>
+        <w:t>collaborators in the Climate Change Subgroup of the Washington Wildlife Habitat Connectivity Working Group</w:t>
+      </w:r>
+      <w:r>
+        <w:rPr>
+          <w:bCs/>
+          <w:szCs w:val="20"/>
+        </w:rPr>
+        <w:t xml:space="preserve"> for </w:t>
+      </w:r>
+      <w:r>
+        <w:rPr>
+          <w:bCs/>
+          <w:szCs w:val="20"/>
+        </w:rPr>
+        <w:t xml:space="preserve">their </w:t>
+      </w:r>
+      <w:r>
+        <w:rPr>
+          <w:bCs/>
+          <w:szCs w:val="20"/>
+        </w:rPr>
+        <w:t xml:space="preserve">feedback and </w:t>
+      </w:r>
+      <w:proofErr w:type="gramStart"/>
+      <w:r>
+        <w:rPr>
+          <w:bCs/>
+          <w:szCs w:val="20"/>
+        </w:rPr>
+        <w:t>assistance,</w:t>
+      </w:r>
+      <w:proofErr w:type="gramEnd"/>
+      <w:r>
+        <w:rPr>
+          <w:bCs/>
+          <w:szCs w:val="20"/>
+        </w:rPr>
+        <w:t xml:space="preserve"> and to Jenny McGuire for testing and suggesting improvements to the user guide.</w:t>
       </w:r>
     </w:p>
     <w:p>
@@ -574,7 +646,23 @@
           <w:b/>
           <w:szCs w:val="20"/>
         </w:rPr>
-        <w:t xml:space="preserve">(ArcInfo </w:t>
+        <w:t>(</w:t>
+      </w:r>
+      <w:proofErr w:type="spellStart"/>
+      <w:r>
+        <w:rPr>
+          <w:b/>
+          <w:szCs w:val="20"/>
+        </w:rPr>
+        <w:t>ArcInfo</w:t>
+      </w:r>
+      <w:proofErr w:type="spellEnd"/>
+      <w:r>
+        <w:rPr>
+          <w:b/>
+          <w:szCs w:val="20"/>
+        </w:rPr>
+        <w:t xml:space="preserve"> </w:t>
       </w:r>
       <w:r>
         <w:rPr>
@@ -733,6 +821,7 @@
       <w:pPr>
         <w:spacing w:beforeLines="1" w:before="2" w:afterLines="1" w:after="2"/>
       </w:pPr>
+      <w:proofErr w:type="gramStart"/>
       <w:r>
         <w:t>Kavanagh</w:t>
       </w:r>
@@ -751,18 +840,35 @@
       <w:r>
         <w:t xml:space="preserve">., T.A. </w:t>
       </w:r>
+      <w:proofErr w:type="spellStart"/>
       <w:r>
         <w:rPr>
           <w:bCs/>
           <w:szCs w:val="20"/>
         </w:rPr>
-        <w:t>Nuñez, and B.H. McRae. 2013</w:t>
-      </w:r>
+        <w:t>Nuñez</w:t>
+      </w:r>
+      <w:proofErr w:type="spellEnd"/>
       <w:r>
         <w:rPr>
           <w:bCs/>
           <w:szCs w:val="20"/>
         </w:rPr>
+        <w:t>, and B.H. McRae.</w:t>
+      </w:r>
+      <w:proofErr w:type="gramEnd"/>
+      <w:r>
+        <w:rPr>
+          <w:bCs/>
+          <w:szCs w:val="20"/>
+        </w:rPr>
+        <w:t xml:space="preserve"> 2013</w:t>
+      </w:r>
+      <w:r>
+        <w:rPr>
+          <w:bCs/>
+          <w:szCs w:val="20"/>
+        </w:rPr>
         <w:t>.</w:t>
       </w:r>
       <w:r>
@@ -777,11 +883,16 @@
       <w:r>
         <w:t xml:space="preserve">. </w:t>
       </w:r>
+      <w:proofErr w:type="gramStart"/>
       <w:r>
         <w:t>Adze Informatics</w:t>
       </w:r>
       <w:r>
-        <w:t xml:space="preserve">, Seattle WA. Available at: </w:t>
+        <w:t>, Seattle WA.</w:t>
+      </w:r>
+      <w:proofErr w:type="gramEnd"/>
+      <w:r>
+        <w:t xml:space="preserve"> Available at: </w:t>
       </w:r>
       <w:hyperlink r:id="rId13" w:history="1">
         <w:r>
@@ -1985,8 +2096,13 @@
       <w:r>
         <w:t xml:space="preserve"> </w:t>
       </w:r>
-      <w:r>
-        <w:t xml:space="preserve">Nuñez </w:t>
+      <w:proofErr w:type="spellStart"/>
+      <w:r>
+        <w:t>Nuñez</w:t>
+      </w:r>
+      <w:proofErr w:type="spellEnd"/>
+      <w:r>
+        <w:t xml:space="preserve"> </w:t>
       </w:r>
       <w:r>
         <w:t>(</w:t>
@@ -2000,12 +2116,21 @@
       <w:r>
         <w:t xml:space="preserve"> and </w:t>
       </w:r>
+      <w:proofErr w:type="spellStart"/>
       <w:r>
         <w:rPr>
           <w:bCs/>
           <w:szCs w:val="20"/>
         </w:rPr>
-        <w:t>Nuñez et al. (2013)</w:t>
+        <w:t>Nuñez</w:t>
+      </w:r>
+      <w:proofErr w:type="spellEnd"/>
+      <w:r>
+        <w:rPr>
+          <w:bCs/>
+          <w:szCs w:val="20"/>
+        </w:rPr>
+        <w:t xml:space="preserve"> et al. (2013)</w:t>
       </w:r>
       <w:r>
         <w:t xml:space="preserve">, </w:t>
@@ -2520,7 +2645,7 @@
                           <a:effectLst/>
                           <a:extLst>
                             <a:ext uri="{C572A759-6A51-4108-AA02-DFA0A04FC94B}">
-                              <ma14:wrappingTextBoxFlag xmlns:ma14="http://schemas.microsoft.com/office/mac/drawingml/2011/main" xmlns:w="http://schemas.openxmlformats.org/wordprocessingml/2006/main" xmlns:w10="urn:schemas-microsoft-com:office:word" xmlns:v="urn:schemas-microsoft-com:vml" xmlns:o="urn:schemas-microsoft-com:office:office" xmlns:mv="urn:schemas-microsoft-com:mac:vml" xmlns:mo="http://schemas.microsoft.com/office/mac/office/2008/main" xmlns=""/>
+                              <ma14:wrappingTextBoxFlag xmlns="" xmlns:mo="http://schemas.microsoft.com/office/mac/office/2008/main" xmlns:mv="urn:schemas-microsoft-com:mac:vml" xmlns:o="urn:schemas-microsoft-com:office:office" xmlns:v="urn:schemas-microsoft-com:vml" xmlns:w10="urn:schemas-microsoft-com:office:word" xmlns:w="http://schemas.openxmlformats.org/wordprocessingml/2006/main" xmlns:ma14="http://schemas.microsoft.com/office/mac/drawingml/2011/main"/>
                             </a:ext>
                           </a:extLst>
                         </wps:spPr>
@@ -2534,39 +2659,25 @@
                                   <w:noProof/>
                                 </w:rPr>
                               </w:pPr>
+                              <w:proofErr w:type="gramStart"/>
                               <w:r>
                                 <w:t xml:space="preserve">Figure </w:t>
                               </w:r>
-                              <w:r>
-                                <w:fldChar w:fldCharType="begin"/>
-                              </w:r>
-                              <w:r>
-                                <w:instrText xml:space="preserve"> SEQ Figure \* ARA</w:instrText>
-                              </w:r>
-                              <w:r>
-                                <w:instrText xml:space="preserve">BIC </w:instrText>
-                              </w:r>
-                              <w:r>
-                                <w:fldChar w:fldCharType="separate"/>
-                              </w:r>
-                              <w:r>
-                                <w:rPr>
-                                  <w:noProof/>
-                                </w:rPr>
-                                <w:t>1</w:t>
-                              </w:r>
-                              <w:r>
-                                <w:rPr>
-                                  <w:noProof/>
-                                </w:rPr>
-                                <w:fldChar w:fldCharType="end"/>
-                              </w:r>
+                              <w:fldSimple w:instr=" SEQ Figure \* ARABIC ">
+                                <w:r>
+                                  <w:rPr>
+                                    <w:noProof/>
+                                  </w:rPr>
+                                  <w:t>1</w:t>
+                                </w:r>
+                              </w:fldSimple>
                               <w:r>
                                 <w:rPr>
                                   <w:noProof/>
                                 </w:rPr>
                                 <w:t>.</w:t>
                               </w:r>
+                              <w:proofErr w:type="gramEnd"/>
                               <w:r>
                                 <w:t xml:space="preserve"> Linkage Mapper Toolkit</w:t>
                               </w:r>
@@ -2686,8 +2797,13 @@
         <w:t>Climate Linkage Mapper</w:t>
       </w:r>
       <w:r>
-        <w:t xml:space="preserve"> select</w:t>
-      </w:r>
+        <w:t xml:space="preserve"> </w:t>
+      </w:r>
+      <w:proofErr w:type="gramStart"/>
+      <w:r>
+        <w:t>select</w:t>
+      </w:r>
+      <w:proofErr w:type="gramEnd"/>
       <w:r>
         <w:t xml:space="preserve"> the </w:t>
       </w:r>
@@ -2978,7 +3094,7 @@
                           <a:effectLst/>
                           <a:extLst>
                             <a:ext uri="{C572A759-6A51-4108-AA02-DFA0A04FC94B}">
-                              <ma14:wrappingTextBoxFlag xmlns:ma14="http://schemas.microsoft.com/office/mac/drawingml/2011/main" xmlns:w="http://schemas.openxmlformats.org/wordprocessingml/2006/main" xmlns:w10="urn:schemas-microsoft-com:office:word" xmlns:v="urn:schemas-microsoft-com:vml" xmlns:o="urn:schemas-microsoft-com:office:office" xmlns:mv="urn:schemas-microsoft-com:mac:vml" xmlns:mo="http://schemas.microsoft.com/office/mac/office/2008/main" xmlns=""/>
+                              <ma14:wrappingTextBoxFlag xmlns="" xmlns:mo="http://schemas.microsoft.com/office/mac/office/2008/main" xmlns:mv="urn:schemas-microsoft-com:mac:vml" xmlns:o="urn:schemas-microsoft-com:office:office" xmlns:v="urn:schemas-microsoft-com:vml" xmlns:w10="urn:schemas-microsoft-com:office:word" xmlns:w="http://schemas.openxmlformats.org/wordprocessingml/2006/main" xmlns:ma14="http://schemas.microsoft.com/office/mac/drawingml/2011/main"/>
                             </a:ext>
                           </a:extLst>
                         </wps:spPr>
@@ -2992,36 +3108,25 @@
                                   <w:noProof/>
                                 </w:rPr>
                               </w:pPr>
+                              <w:proofErr w:type="gramStart"/>
                               <w:r>
                                 <w:t xml:space="preserve">Figure </w:t>
                               </w:r>
-                              <w:r>
-                                <w:fldChar w:fldCharType="begin"/>
-                              </w:r>
-                              <w:r>
-                                <w:instrText xml:space="preserve"> SEQ Figure \* ARABIC </w:instrText>
-                              </w:r>
-                              <w:r>
-                                <w:fldChar w:fldCharType="separate"/>
-                              </w:r>
-                              <w:r>
-                                <w:rPr>
-                                  <w:noProof/>
-                                </w:rPr>
-                                <w:t>2</w:t>
-                              </w:r>
-                              <w:r>
-                                <w:rPr>
-                                  <w:noProof/>
-                                </w:rPr>
-                                <w:fldChar w:fldCharType="end"/>
-                              </w:r>
+                              <w:fldSimple w:instr=" SEQ Figure \* ARABIC ">
+                                <w:r>
+                                  <w:rPr>
+                                    <w:noProof/>
+                                  </w:rPr>
+                                  <w:t>2</w:t>
+                                </w:r>
+                              </w:fldSimple>
                               <w:r>
                                 <w:rPr>
                                   <w:noProof/>
                                 </w:rPr>
                                 <w:t>.</w:t>
                               </w:r>
+                              <w:proofErr w:type="gramEnd"/>
                               <w:r>
                                 <w:t xml:space="preserve"> Climate Linkage Mapper Input Screen</w:t>
                               </w:r>
@@ -3179,7 +3284,15 @@
         <w:t>uniquely identify unique core areas</w:t>
       </w:r>
       <w:r>
-        <w:t>.  FID and ID fields cannot be used.  An easy way to create a new field is to open the attribute table, add a new integer field and use the field calculator to fill it with an expression like &lt;NewField&gt; = FID + 1.</w:t>
+        <w:t>.  FID and ID fields cannot be used.  An easy way to create a new field is to open the attribute table, add a new integer field and use the field calculator to fill it with an expression like &lt;</w:t>
+      </w:r>
+      <w:proofErr w:type="spellStart"/>
+      <w:r>
+        <w:t>NewField</w:t>
+      </w:r>
+      <w:proofErr w:type="spellEnd"/>
+      <w:r>
+        <w:t>&gt; = FID + 1.</w:t>
       </w:r>
     </w:p>
     <w:p>
@@ -3369,7 +3482,21 @@
         <w:rPr>
           <w:b/>
         </w:rPr>
-        <w:t>Minimum Distance Between Core Pairs:</w:t>
+        <w:t xml:space="preserve">Minimum Distance </w:t>
+      </w:r>
+      <w:proofErr w:type="gramStart"/>
+      <w:r>
+        <w:rPr>
+          <w:b/>
+        </w:rPr>
+        <w:t>Between</w:t>
+      </w:r>
+      <w:proofErr w:type="gramEnd"/>
+      <w:r>
+        <w:rPr>
+          <w:b/>
+        </w:rPr>
+        <w:t xml:space="preserve"> Core Pairs:</w:t>
       </w:r>
       <w:r>
         <w:t xml:space="preserve"> Enter the minimum</w:t>
@@ -3406,7 +3533,21 @@
         <w:rPr>
           <w:b/>
         </w:rPr>
-        <w:t xml:space="preserve">Maximum Distance Between Core Pairs: </w:t>
+        <w:t xml:space="preserve">Maximum Distance </w:t>
+      </w:r>
+      <w:proofErr w:type="gramStart"/>
+      <w:r>
+        <w:rPr>
+          <w:b/>
+        </w:rPr>
+        <w:t>Between</w:t>
+      </w:r>
+      <w:proofErr w:type="gramEnd"/>
+      <w:r>
+        <w:rPr>
+          <w:b/>
+        </w:rPr>
+        <w:t xml:space="preserve"> Core Pairs: </w:t>
       </w:r>
       <w:r>
         <w:t xml:space="preserve">Enter the maximum </w:t>
@@ -3448,18 +3589,32 @@
       <w:r>
         <w:t xml:space="preserve"> of the core (see </w:t>
       </w:r>
-      <w:r>
-        <w:t>Nuñez 2011</w:t>
+      <w:proofErr w:type="spellStart"/>
+      <w:r>
+        <w:t>Nuñez</w:t>
+      </w:r>
+      <w:proofErr w:type="spellEnd"/>
+      <w:r>
+        <w:t xml:space="preserve"> 2011</w:t>
       </w:r>
       <w:r>
         <w:t xml:space="preserve"> and </w:t>
       </w:r>
+      <w:proofErr w:type="spellStart"/>
       <w:r>
         <w:rPr>
           <w:bCs/>
           <w:szCs w:val="20"/>
         </w:rPr>
-        <w:t>Nuñez et al. 2013</w:t>
+        <w:t>Nuñez</w:t>
+      </w:r>
+      <w:proofErr w:type="spellEnd"/>
+      <w:r>
+        <w:rPr>
+          <w:bCs/>
+          <w:szCs w:val="20"/>
+        </w:rPr>
+        <w:t xml:space="preserve"> et al. 2013</w:t>
       </w:r>
       <w:r>
         <w:t xml:space="preserve"> for more discussion on this topic).</w:t>
@@ -3545,18 +3700,32 @@
       <w:r>
         <w:t xml:space="preserve"> (see </w:t>
       </w:r>
-      <w:r>
-        <w:t>Nuñez 2011</w:t>
+      <w:proofErr w:type="spellStart"/>
+      <w:r>
+        <w:t>Nuñez</w:t>
+      </w:r>
+      <w:proofErr w:type="spellEnd"/>
+      <w:r>
+        <w:t xml:space="preserve"> 2011</w:t>
       </w:r>
       <w:r>
         <w:t xml:space="preserve"> and </w:t>
       </w:r>
+      <w:proofErr w:type="spellStart"/>
       <w:r>
         <w:rPr>
           <w:bCs/>
           <w:szCs w:val="20"/>
         </w:rPr>
-        <w:t>Nuñez et al. 2013</w:t>
+        <w:t>Nuñez</w:t>
+      </w:r>
+      <w:proofErr w:type="spellEnd"/>
+      <w:r>
+        <w:rPr>
+          <w:bCs/>
+          <w:szCs w:val="20"/>
+        </w:rPr>
+        <w:t xml:space="preserve"> et al. 2013</w:t>
       </w:r>
       <w:r>
         <w:t xml:space="preserve"> for more d</w:t>
@@ -4106,7 +4275,7 @@
                           <a:effectLst/>
                           <a:extLst>
                             <a:ext uri="{C572A759-6A51-4108-AA02-DFA0A04FC94B}">
-                              <ma14:wrappingTextBoxFlag xmlns:ma14="http://schemas.microsoft.com/office/mac/drawingml/2011/main" xmlns:w="http://schemas.openxmlformats.org/wordprocessingml/2006/main" xmlns:w10="urn:schemas-microsoft-com:office:word" xmlns:v="urn:schemas-microsoft-com:vml" xmlns:o="urn:schemas-microsoft-com:office:office" xmlns:mv="urn:schemas-microsoft-com:mac:vml" xmlns:mo="http://schemas.microsoft.com/office/mac/office/2008/main" xmlns=""/>
+                              <ma14:wrappingTextBoxFlag xmlns="" xmlns:mo="http://schemas.microsoft.com/office/mac/office/2008/main" xmlns:mv="urn:schemas-microsoft-com:mac:vml" xmlns:o="urn:schemas-microsoft-com:office:office" xmlns:v="urn:schemas-microsoft-com:vml" xmlns:w10="urn:schemas-microsoft-com:office:word" xmlns:w="http://schemas.openxmlformats.org/wordprocessingml/2006/main" xmlns:ma14="http://schemas.microsoft.com/office/mac/drawingml/2011/main"/>
                             </a:ext>
                           </a:extLst>
                         </wps:spPr>
@@ -4122,36 +4291,25 @@
                                   <w:color w:val="000000"/>
                                 </w:rPr>
                               </w:pPr>
+                              <w:proofErr w:type="gramStart"/>
                               <w:r>
                                 <w:t xml:space="preserve">Figure </w:t>
                               </w:r>
-                              <w:r>
-                                <w:fldChar w:fldCharType="begin"/>
-                              </w:r>
-                              <w:r>
-                                <w:instrText xml:space="preserve"> SEQ Figure \* ARABIC </w:instrText>
-                              </w:r>
-                              <w:r>
-                                <w:fldChar w:fldCharType="separate"/>
-                              </w:r>
-                              <w:r>
-                                <w:rPr>
-                                  <w:noProof/>
-                                </w:rPr>
-                                <w:t>3</w:t>
-                              </w:r>
-                              <w:r>
-                                <w:rPr>
-                                  <w:noProof/>
-                                </w:rPr>
-                                <w:fldChar w:fldCharType="end"/>
-                              </w:r>
+                              <w:fldSimple w:instr=" SEQ Figure \* ARABIC ">
+                                <w:r>
+                                  <w:rPr>
+                                    <w:noProof/>
+                                  </w:rPr>
+                                  <w:t>3</w:t>
+                                </w:r>
+                              </w:fldSimple>
                               <w:r>
                                 <w:rPr>
                                   <w:noProof/>
                                 </w:rPr>
                                 <w:t>.</w:t>
                               </w:r>
+                              <w:proofErr w:type="gramEnd"/>
                               <w:r>
                                 <w:t xml:space="preserve"> Details Screen</w:t>
                               </w:r>
@@ -4426,6 +4584,7 @@
         </w:rPr>
         <w:t xml:space="preserve">The tool copies the spatial inputs into the </w:t>
       </w:r>
+      <w:proofErr w:type="spellStart"/>
       <w:r>
         <w:rPr>
           <w:rFonts w:ascii="Times New Roman" w:hAnsi="Times New Roman" w:cs="Times New Roman"/>
@@ -4434,6 +4593,7 @@
         </w:rPr>
         <w:t>clm_cor</w:t>
       </w:r>
+      <w:proofErr w:type="spellEnd"/>
       <w:r>
         <w:rPr>
           <w:rFonts w:ascii="Times New Roman" w:hAnsi="Times New Roman" w:cs="Times New Roman"/>
@@ -4623,7 +4783,23 @@
           <w:color w:val="auto"/>
         </w:rPr>
         <w:lastRenderedPageBreak/>
-        <w:t>if you have 3 cores, you end up with 3 core pairings – (Core1-Core2, Core1-Core3, Core2-Core2).</w:t>
+        <w:t xml:space="preserve">if you have 3 cores, you end up with 3 core pairings – (Core1-Core2, Core1-Core3, </w:t>
+      </w:r>
+      <w:proofErr w:type="gramStart"/>
+      <w:r>
+        <w:rPr>
+          <w:rFonts w:ascii="Times New Roman" w:hAnsi="Times New Roman" w:cs="Times New Roman"/>
+          <w:color w:val="auto"/>
+        </w:rPr>
+        <w:t>Core2</w:t>
+      </w:r>
+      <w:proofErr w:type="gramEnd"/>
+      <w:r>
+        <w:rPr>
+          <w:rFonts w:ascii="Times New Roman" w:hAnsi="Times New Roman" w:cs="Times New Roman"/>
+          <w:color w:val="auto"/>
+        </w:rPr>
+        <w:t>-Core2).</w:t>
       </w:r>
     </w:p>
     <w:p>
@@ -4801,22 +4977,32 @@
           <w:b/>
           <w:color w:val="auto"/>
         </w:rPr>
-        <w:t xml:space="preserve"> GRASS GIS to create cost-weighted distance rasters</w:t>
-      </w:r>
+        <w:t xml:space="preserve"> GRASS GIS to create cost-weighted distance </w:t>
+      </w:r>
+      <w:proofErr w:type="spellStart"/>
       <w:r>
         <w:rPr>
           <w:rFonts w:ascii="Times New Roman" w:hAnsi="Times New Roman" w:cs="Times New Roman"/>
           <w:b/>
           <w:color w:val="auto"/>
         </w:rPr>
-        <w:t>:</w:t>
-      </w:r>
+        <w:t>rasters</w:t>
+      </w:r>
+      <w:proofErr w:type="spellEnd"/>
       <w:r>
         <w:rPr>
           <w:rFonts w:ascii="Times New Roman" w:hAnsi="Times New Roman" w:cs="Times New Roman"/>
           <w:b/>
           <w:color w:val="auto"/>
         </w:rPr>
+        <w:t>:</w:t>
+      </w:r>
+      <w:r>
+        <w:rPr>
+          <w:rFonts w:ascii="Times New Roman" w:hAnsi="Times New Roman" w:cs="Times New Roman"/>
+          <w:b/>
+          <w:color w:val="auto"/>
+        </w:rPr>
         <w:t xml:space="preserve"> </w:t>
       </w:r>
       <w:r>
@@ -4838,7 +5024,39 @@
           <w:rFonts w:ascii="Times New Roman" w:hAnsi="Times New Roman" w:cs="Times New Roman"/>
           <w:color w:val="auto"/>
         </w:rPr>
-        <w:t xml:space="preserve"> between the different core pairings are calculated using GRASS GIS’s r.walk function. As GRASS has its own unique spatial file structure, all inputs have to be imported into a temporary GRASS database.</w:t>
+        <w:t xml:space="preserve"> between the different </w:t>
+      </w:r>
+      <w:proofErr w:type="gramStart"/>
+      <w:r>
+        <w:rPr>
+          <w:rFonts w:ascii="Times New Roman" w:hAnsi="Times New Roman" w:cs="Times New Roman"/>
+          <w:color w:val="auto"/>
+        </w:rPr>
+        <w:t>core</w:t>
+      </w:r>
+      <w:proofErr w:type="gramEnd"/>
+      <w:r>
+        <w:rPr>
+          <w:rFonts w:ascii="Times New Roman" w:hAnsi="Times New Roman" w:cs="Times New Roman"/>
+          <w:color w:val="auto"/>
+        </w:rPr>
+        <w:t xml:space="preserve"> pairings are calculated using GRASS GIS’s </w:t>
+      </w:r>
+      <w:proofErr w:type="spellStart"/>
+      <w:r>
+        <w:rPr>
+          <w:rFonts w:ascii="Times New Roman" w:hAnsi="Times New Roman" w:cs="Times New Roman"/>
+          <w:color w:val="auto"/>
+        </w:rPr>
+        <w:t>r.walk</w:t>
+      </w:r>
+      <w:proofErr w:type="spellEnd"/>
+      <w:r>
+        <w:rPr>
+          <w:rFonts w:ascii="Times New Roman" w:hAnsi="Times New Roman" w:cs="Times New Roman"/>
+          <w:color w:val="auto"/>
+        </w:rPr>
+        <w:t xml:space="preserve"> function. As GRASS has its own unique spatial file structure, all inputs have to be imported into a temporary GRASS database.</w:t>
       </w:r>
     </w:p>
     <w:p>
@@ -4889,7 +5107,23 @@
           <w:rFonts w:ascii="Times New Roman" w:hAnsi="Times New Roman" w:cs="Times New Roman"/>
           <w:color w:val="auto"/>
         </w:rPr>
-        <w:t>all the cost distance rasters are generated</w:t>
+        <w:t xml:space="preserve">all the cost distance </w:t>
+      </w:r>
+      <w:proofErr w:type="spellStart"/>
+      <w:r>
+        <w:rPr>
+          <w:rFonts w:ascii="Times New Roman" w:hAnsi="Times New Roman" w:cs="Times New Roman"/>
+          <w:color w:val="auto"/>
+        </w:rPr>
+        <w:t>rasters</w:t>
+      </w:r>
+      <w:proofErr w:type="spellEnd"/>
+      <w:r>
+        <w:rPr>
+          <w:rFonts w:ascii="Times New Roman" w:hAnsi="Times New Roman" w:cs="Times New Roman"/>
+          <w:color w:val="auto"/>
+        </w:rPr>
+        <w:t xml:space="preserve"> are generated</w:t>
       </w:r>
       <w:r>
         <w:rPr>
@@ -5113,57 +5347,77 @@
         </w:rPr>
         <w:t xml:space="preserve">These can be found within the </w:t>
       </w:r>
+      <w:proofErr w:type="spellStart"/>
       <w:r>
         <w:rPr>
           <w:rFonts w:ascii="Times New Roman" w:hAnsi="Times New Roman" w:cs="Times New Roman"/>
           <w:i/>
           <w:color w:val="auto"/>
         </w:rPr>
-        <w:t xml:space="preserve">clm_cor </w:t>
-      </w:r>
-      <w:r>
-        <w:rPr>
-          <w:rFonts w:ascii="Times New Roman" w:hAnsi="Times New Roman" w:cs="Times New Roman"/>
-          <w:color w:val="auto"/>
-        </w:rPr>
-        <w:t xml:space="preserve">folder. </w:t>
-      </w:r>
-      <w:r>
-        <w:rPr>
-          <w:rFonts w:ascii="Times New Roman" w:hAnsi="Times New Roman" w:cs="Times New Roman"/>
-          <w:color w:val="auto"/>
-        </w:rPr>
-        <w:t xml:space="preserve">The project resistance raster will </w:t>
-      </w:r>
-      <w:r>
-        <w:rPr>
-          <w:rFonts w:ascii="Times New Roman" w:hAnsi="Times New Roman" w:cs="Times New Roman"/>
-          <w:color w:val="auto"/>
-        </w:rPr>
-        <w:t>be named</w:t>
-      </w:r>
-      <w:r>
-        <w:rPr>
-          <w:rFonts w:ascii="Times New Roman" w:hAnsi="Times New Roman" w:cs="Times New Roman"/>
-          <w:color w:val="auto"/>
-        </w:rPr>
-        <w:t xml:space="preserve"> </w:t>
-      </w:r>
+        <w:t>clm_cor</w:t>
+      </w:r>
+      <w:proofErr w:type="spellEnd"/>
       <w:r>
         <w:rPr>
           <w:rFonts w:ascii="Times New Roman" w:hAnsi="Times New Roman" w:cs="Times New Roman"/>
           <w:i/>
           <w:color w:val="auto"/>
         </w:rPr>
-        <w:t>proj</w:t>
-      </w:r>
+        <w:t xml:space="preserve"> </w:t>
+      </w:r>
+      <w:r>
+        <w:rPr>
+          <w:rFonts w:ascii="Times New Roman" w:hAnsi="Times New Roman" w:cs="Times New Roman"/>
+          <w:color w:val="auto"/>
+        </w:rPr>
+        <w:t xml:space="preserve">folder. </w:t>
+      </w:r>
+      <w:r>
+        <w:rPr>
+          <w:rFonts w:ascii="Times New Roman" w:hAnsi="Times New Roman" w:cs="Times New Roman"/>
+          <w:color w:val="auto"/>
+        </w:rPr>
+        <w:t xml:space="preserve">The project resistance raster will </w:t>
+      </w:r>
+      <w:r>
+        <w:rPr>
+          <w:rFonts w:ascii="Times New Roman" w:hAnsi="Times New Roman" w:cs="Times New Roman"/>
+          <w:color w:val="auto"/>
+        </w:rPr>
+        <w:t>be named</w:t>
+      </w:r>
+      <w:r>
+        <w:rPr>
+          <w:rFonts w:ascii="Times New Roman" w:hAnsi="Times New Roman" w:cs="Times New Roman"/>
+          <w:color w:val="auto"/>
+        </w:rPr>
+        <w:t xml:space="preserve"> </w:t>
+      </w:r>
+      <w:proofErr w:type="spellStart"/>
       <w:r>
         <w:rPr>
           <w:rFonts w:ascii="Times New Roman" w:hAnsi="Times New Roman" w:cs="Times New Roman"/>
           <w:i/>
           <w:color w:val="auto"/>
         </w:rPr>
-        <w:t xml:space="preserve">area </w:t>
+        <w:t>proj</w:t>
+      </w:r>
+      <w:r>
+        <w:rPr>
+          <w:rFonts w:ascii="Times New Roman" w:hAnsi="Times New Roman" w:cs="Times New Roman"/>
+          <w:i/>
+          <w:color w:val="auto"/>
+        </w:rPr>
+        <w:t>area</w:t>
+      </w:r>
+      <w:proofErr w:type="spellEnd"/>
+      <w:r>
+        <w:rPr>
+          <w:rFonts w:ascii="Times New Roman" w:hAnsi="Times New Roman" w:cs="Times New Roman"/>
+          <w:i/>
+          <w:color w:val="auto"/>
+        </w:rPr>
+        <w:t xml:space="preserve"> </w:t>
       </w:r>
       <w:r>
         <w:rPr>
@@ -5186,21 +5440,21 @@
           <w:noProof/>
         </w:rPr>
         <w:drawing>
-          <wp:anchor distT="0" distB="0" distL="114300" distR="114300" simplePos="0" relativeHeight="251695104" behindDoc="1" locked="0" layoutInCell="1" allowOverlap="1" wp14:anchorId="38FC2049" wp14:editId="78C28253">
+          <wp:anchor distT="0" distB="0" distL="114300" distR="114300" simplePos="0" relativeHeight="251695104" behindDoc="1" locked="0" layoutInCell="1" allowOverlap="1" wp14:anchorId="38FC2049" wp14:editId="686CC0C2">
             <wp:simplePos x="0" y="0"/>
             <wp:positionH relativeFrom="column">
-              <wp:posOffset>3269615</wp:posOffset>
+              <wp:posOffset>3272790</wp:posOffset>
             </wp:positionH>
             <wp:positionV relativeFrom="paragraph">
-              <wp:posOffset>223520</wp:posOffset>
+              <wp:posOffset>224155</wp:posOffset>
             </wp:positionV>
-            <wp:extent cx="2653665" cy="4394835"/>
-            <wp:effectExtent l="0" t="0" r="0" b="5715"/>
+            <wp:extent cx="2653665" cy="4386580"/>
+            <wp:effectExtent l="0" t="0" r="0" b="0"/>
             <wp:wrapTight wrapText="bothSides">
               <wp:wrapPolygon edited="0">
                 <wp:start x="0" y="0"/>
-                <wp:lineTo x="0" y="21534"/>
-                <wp:lineTo x="21398" y="21534"/>
+                <wp:lineTo x="0" y="21481"/>
+                <wp:lineTo x="21398" y="21481"/>
                 <wp:lineTo x="21398" y="0"/>
                 <wp:lineTo x="0" y="0"/>
               </wp:wrapPolygon>
@@ -5231,7 +5485,7 @@
                   <pic:spPr>
                     <a:xfrm>
                       <a:off x="0" y="0"/>
-                      <a:ext cx="2653665" cy="4394835"/>
+                      <a:ext cx="2653665" cy="4386580"/>
                     </a:xfrm>
                     <a:prstGeom prst="rect">
                       <a:avLst/>
@@ -5255,7 +5509,7 @@
           <w:noProof/>
         </w:rPr>
         <w:drawing>
-          <wp:anchor distT="0" distB="0" distL="114300" distR="114300" simplePos="0" relativeHeight="251667455" behindDoc="0" locked="0" layoutInCell="1" allowOverlap="1" wp14:anchorId="23D54FD8" wp14:editId="763839F8">
+          <wp:anchor distT="0" distB="0" distL="114300" distR="114300" simplePos="0" relativeHeight="251667455" behindDoc="0" locked="0" layoutInCell="1" allowOverlap="1" wp14:anchorId="23D54FD8" wp14:editId="41470F01">
             <wp:simplePos x="0" y="0"/>
             <wp:positionH relativeFrom="column">
               <wp:posOffset>-23052</wp:posOffset>
@@ -5415,7 +5669,7 @@
                         <a:effectLst/>
                         <a:extLst>
                           <a:ext uri="{C572A759-6A51-4108-AA02-DFA0A04FC94B}">
-                            <ma14:wrappingTextBoxFlag xmlns:ma14="http://schemas.microsoft.com/office/mac/drawingml/2011/main" xmlns:w="http://schemas.openxmlformats.org/wordprocessingml/2006/main" xmlns:w10="urn:schemas-microsoft-com:office:word" xmlns:v="urn:schemas-microsoft-com:vml" xmlns:o="urn:schemas-microsoft-com:office:office" xmlns:mv="urn:schemas-microsoft-com:mac:vml" xmlns:mo="http://schemas.microsoft.com/office/mac/office/2008/main" xmlns=""/>
+                            <ma14:wrappingTextBoxFlag xmlns="" xmlns:mo="http://schemas.microsoft.com/office/mac/office/2008/main" xmlns:mv="urn:schemas-microsoft-com:mac:vml" xmlns:o="urn:schemas-microsoft-com:office:office" xmlns:v="urn:schemas-microsoft-com:vml" xmlns:w10="urn:schemas-microsoft-com:office:word" xmlns:w="http://schemas.openxmlformats.org/wordprocessingml/2006/main" xmlns:ma14="http://schemas.microsoft.com/office/mac/drawingml/2011/main"/>
                           </a:ext>
                         </a:extLst>
                       </wps:spPr>
@@ -5432,33 +5686,22 @@
                                 <w:kern w:val="32"/>
                               </w:rPr>
                             </w:pPr>
+                            <w:proofErr w:type="gramStart"/>
                             <w:r>
                               <w:t xml:space="preserve">Figure </w:t>
                             </w:r>
-                            <w:r>
-                              <w:fldChar w:fldCharType="begin"/>
-                            </w:r>
-                            <w:r>
-                              <w:instrText xml:space="preserve"> SEQ Figure \* ARABIC </w:instrText>
-                            </w:r>
-                            <w:r>
-                              <w:fldChar w:fldCharType="separate"/>
-                            </w:r>
-                            <w:r>
-                              <w:rPr>
-                                <w:noProof/>
-                              </w:rPr>
-                              <w:t>4</w:t>
-                            </w:r>
-                            <w:r>
-                              <w:rPr>
-                                <w:noProof/>
-                              </w:rPr>
-                              <w:fldChar w:fldCharType="end"/>
-                            </w:r>
+                            <w:fldSimple w:instr=" SEQ Figure \* ARABIC ">
+                              <w:r>
+                                <w:rPr>
+                                  <w:noProof/>
+                                </w:rPr>
+                                <w:t>4</w:t>
+                              </w:r>
+                            </w:fldSimple>
                             <w:r>
                               <w:t>.</w:t>
                             </w:r>
+                            <w:proofErr w:type="gramEnd"/>
                             <w:r>
                               <w:t xml:space="preserve"> Climate Linkage Mapper DEMO</w:t>
                             </w:r>
@@ -5694,11 +5937,20 @@
         <w:t>In fact, all Linkage Mapper tools can be run in the background, which has the added benefit of allowing you to us</w:t>
       </w:r>
       <w:r>
-        <w:t>e ArcMap while the tool is running.</w:t>
+        <w:t xml:space="preserve">e </w:t>
+      </w:r>
+      <w:proofErr w:type="spellStart"/>
+      <w:r>
+        <w:t>ArcMap</w:t>
+      </w:r>
+      <w:proofErr w:type="spellEnd"/>
+      <w:r>
+        <w:t xml:space="preserve"> while the tool is running.</w:t>
       </w:r>
       <w:r>
         <w:t xml:space="preserve"> </w:t>
       </w:r>
+      <w:proofErr w:type="gramStart"/>
       <w:r>
         <w:t xml:space="preserve">Right-click on </w:t>
       </w:r>
@@ -5706,7 +5958,11 @@
         <w:t xml:space="preserve">the </w:t>
       </w:r>
       <w:r>
-        <w:t xml:space="preserve">Climate Linkage Mapper tool shown in Figure 1, click ‘properties,’ and un-check ‘Always run in foreground.’  You will want to </w:t>
+        <w:t>Climate Linkage Mapper tool shown in Figure 1, click ‘properties,’ and un-check ‘Always run in foreground.’</w:t>
+      </w:r>
+      <w:proofErr w:type="gramEnd"/>
+      <w:r>
+        <w:t xml:space="preserve">  You will want to </w:t>
       </w:r>
       <w:r>
         <w:t xml:space="preserve">show </w:t>
@@ -5724,7 +5980,15 @@
         <w:t xml:space="preserve">so that you can </w:t>
       </w:r>
       <w:r>
-        <w:t>monitor program progress and cancel runs (click Geoprocessing&gt;&gt;Results).</w:t>
+        <w:t xml:space="preserve">monitor program progress and cancel runs (click </w:t>
+      </w:r>
+      <w:proofErr w:type="spellStart"/>
+      <w:r>
+        <w:t>Geoprocessing</w:t>
+      </w:r>
+      <w:proofErr w:type="spellEnd"/>
+      <w:r>
+        <w:t>&gt;&gt;Results).</w:t>
       </w:r>
       <w:r>
         <w:t xml:space="preserve">  The Results window also lets you start new runs with the same settings used earlier runs.</w:t>
@@ -5749,12 +6013,14 @@
       <w:r>
         <w:t xml:space="preserve">The spatial inputs for Linkage Mapper are stored in the </w:t>
       </w:r>
+      <w:proofErr w:type="spellStart"/>
       <w:r>
         <w:rPr>
           <w:i/>
         </w:rPr>
         <w:t>clm_cor</w:t>
       </w:r>
+      <w:proofErr w:type="spellEnd"/>
       <w:r>
         <w:t xml:space="preserve"> folder</w:t>
       </w:r>
@@ -5874,22 +6140,42 @@
           <w:szCs w:val="24"/>
         </w:rPr>
       </w:pPr>
+      <w:proofErr w:type="gramStart"/>
       <w:r>
         <w:rPr>
           <w:rFonts w:ascii="Times New Roman" w:hAnsi="Times New Roman"/>
           <w:sz w:val="24"/>
           <w:szCs w:val="24"/>
         </w:rPr>
-        <w:t>McRae, B.H. and D.M. Kavanagh. 2011. Linkage Mapper Connectivity Analysis Software. The</w:t>
-      </w:r>
+        <w:t>McRae, B.H. and D.M. Kavanagh.</w:t>
+      </w:r>
+      <w:proofErr w:type="gramEnd"/>
       <w:r>
         <w:rPr>
           <w:rFonts w:ascii="Times New Roman" w:hAnsi="Times New Roman"/>
           <w:sz w:val="24"/>
           <w:szCs w:val="24"/>
         </w:rPr>
+        <w:t xml:space="preserve"> 2011. Linkage Mapper Connectivity Analysis Software. </w:t>
+      </w:r>
+      <w:proofErr w:type="gramStart"/>
+      <w:r>
+        <w:rPr>
+          <w:rFonts w:ascii="Times New Roman" w:hAnsi="Times New Roman"/>
+          <w:sz w:val="24"/>
+          <w:szCs w:val="24"/>
+        </w:rPr>
+        <w:t>The</w:t>
+      </w:r>
+      <w:r>
+        <w:rPr>
+          <w:rFonts w:ascii="Times New Roman" w:hAnsi="Times New Roman"/>
+          <w:sz w:val="24"/>
+          <w:szCs w:val="24"/>
+        </w:rPr>
         <w:t xml:space="preserve"> Nature Conservancy, Seattle WA.</w:t>
       </w:r>
+      <w:proofErr w:type="gramEnd"/>
       <w:r>
         <w:rPr>
           <w:rFonts w:ascii="Times New Roman" w:hAnsi="Times New Roman"/>
@@ -5929,6 +6215,8 @@
           <w:szCs w:val="24"/>
         </w:rPr>
       </w:pPr>
+      <w:proofErr w:type="spellStart"/>
+      <w:proofErr w:type="gramStart"/>
       <w:r>
         <w:rPr>
           <w:rFonts w:ascii="Times New Roman" w:hAnsi="Times New Roman"/>
@@ -5937,29 +6225,58 @@
         </w:rPr>
         <w:t>Nuñez</w:t>
       </w:r>
+      <w:proofErr w:type="spellEnd"/>
       <w:r>
         <w:rPr>
           <w:rFonts w:ascii="Times New Roman" w:hAnsi="Times New Roman"/>
           <w:sz w:val="24"/>
           <w:szCs w:val="24"/>
         </w:rPr>
-        <w:t xml:space="preserve">, T.A. 2011. </w:t>
-      </w:r>
+        <w:t>, T.A. 2011.</w:t>
+      </w:r>
+      <w:proofErr w:type="gramEnd"/>
       <w:r>
         <w:rPr>
           <w:rFonts w:ascii="Times New Roman" w:hAnsi="Times New Roman"/>
           <w:sz w:val="24"/>
           <w:szCs w:val="24"/>
         </w:rPr>
-        <w:t>Connectivity Planning to Facilitate Species Movements in Response to Climate Change</w:t>
-      </w:r>
+        <w:t xml:space="preserve"> </w:t>
+      </w:r>
+      <w:proofErr w:type="gramStart"/>
       <w:r>
         <w:rPr>
           <w:rFonts w:ascii="Times New Roman" w:hAnsi="Times New Roman"/>
           <w:sz w:val="24"/>
           <w:szCs w:val="24"/>
         </w:rPr>
-        <w:t xml:space="preserve">. Available at </w:t>
+        <w:t>Connectivity Planning to Facilitate Species Movements in Response to Climate Change</w:t>
+      </w:r>
+      <w:r>
+        <w:rPr>
+          <w:rFonts w:ascii="Times New Roman" w:hAnsi="Times New Roman"/>
+          <w:sz w:val="24"/>
+          <w:szCs w:val="24"/>
+        </w:rPr>
+        <w:t>.</w:t>
+      </w:r>
+      <w:proofErr w:type="gramEnd"/>
+      <w:r>
+        <w:rPr>
+          <w:rFonts w:ascii="Times New Roman" w:hAnsi="Times New Roman"/>
+          <w:sz w:val="24"/>
+          <w:szCs w:val="24"/>
+        </w:rPr>
+        <w:t xml:space="preserve"> </w:t>
+      </w:r>
+      <w:proofErr w:type="gramStart"/>
+      <w:r>
+        <w:rPr>
+          <w:rFonts w:ascii="Times New Roman" w:hAnsi="Times New Roman"/>
+          <w:sz w:val="24"/>
+          <w:szCs w:val="24"/>
+        </w:rPr>
+        <w:t xml:space="preserve">Available at </w:t>
       </w:r>
       <w:hyperlink r:id="rId28" w:history="1">
         <w:r>
@@ -5980,6 +6297,7 @@
         </w:rPr>
         <w:t>.</w:t>
       </w:r>
+      <w:proofErr w:type="gramEnd"/>
     </w:p>
     <w:p>
       <w:pPr>
@@ -5992,21 +6310,23 @@
           <w:szCs w:val="24"/>
         </w:rPr>
       </w:pPr>
+      <w:proofErr w:type="spellStart"/>
       <w:r>
         <w:rPr>
           <w:rFonts w:ascii="Times New Roman" w:hAnsi="Times New Roman"/>
           <w:sz w:val="24"/>
           <w:szCs w:val="24"/>
         </w:rPr>
-        <w:t>Nuñez, T.A., J.J. Lawler, B.H. McRae, D.</w:t>
-      </w:r>
+        <w:t>Nuñez</w:t>
+      </w:r>
+      <w:proofErr w:type="spellEnd"/>
       <w:r>
         <w:rPr>
           <w:rFonts w:ascii="Times New Roman" w:hAnsi="Times New Roman"/>
           <w:sz w:val="24"/>
           <w:szCs w:val="24"/>
         </w:rPr>
-        <w:t>J. P</w:t>
+        <w:t>, T.A., J.J. Lawler, B.H. McRae, D.</w:t>
       </w:r>
       <w:r>
         <w:rPr>
@@ -6014,7 +6334,7 @@
           <w:sz w:val="24"/>
           <w:szCs w:val="24"/>
         </w:rPr>
-        <w:t>ierce, M.B. Krosby, D.M. Kavanagh, P.</w:t>
+        <w:t>J. P</w:t>
       </w:r>
       <w:r>
         <w:rPr>
@@ -6022,7 +6342,7 @@
           <w:sz w:val="24"/>
           <w:szCs w:val="24"/>
         </w:rPr>
-        <w:t>H. Si</w:t>
+        <w:t>ierce, M.B. Krosby, D.M. Kavanagh, P.</w:t>
       </w:r>
       <w:r>
         <w:rPr>
@@ -6030,7 +6350,7 @@
           <w:sz w:val="24"/>
           <w:szCs w:val="24"/>
         </w:rPr>
-        <w:t xml:space="preserve">ngleton, and  J.J. Tewksbury. 2013. </w:t>
+        <w:t>H. Si</w:t>
       </w:r>
       <w:r>
         <w:rPr>
@@ -6038,7 +6358,7 @@
           <w:sz w:val="24"/>
           <w:szCs w:val="24"/>
         </w:rPr>
-        <w:t xml:space="preserve">Connectivity planning to address climate change.  Conservation </w:t>
+        <w:t xml:space="preserve">ngleton, and  J.J. Tewksbury. 2013. </w:t>
       </w:r>
       <w:r>
         <w:rPr>
@@ -6046,8 +6366,26 @@
           <w:sz w:val="24"/>
           <w:szCs w:val="24"/>
         </w:rPr>
+        <w:t xml:space="preserve">Connectivity planning to address climate change.  </w:t>
+      </w:r>
+      <w:proofErr w:type="gramStart"/>
+      <w:r>
+        <w:rPr>
+          <w:rFonts w:ascii="Times New Roman" w:hAnsi="Times New Roman"/>
+          <w:sz w:val="24"/>
+          <w:szCs w:val="24"/>
+        </w:rPr>
+        <w:t xml:space="preserve">Conservation </w:t>
+      </w:r>
+      <w:r>
+        <w:rPr>
+          <w:rFonts w:ascii="Times New Roman" w:hAnsi="Times New Roman"/>
+          <w:sz w:val="24"/>
+          <w:szCs w:val="24"/>
+        </w:rPr>
         <w:t>Biology.</w:t>
       </w:r>
+      <w:proofErr w:type="gramEnd"/>
     </w:p>
     <w:p>
       <w:pPr>
@@ -6060,6 +6398,7 @@
           <w:szCs w:val="24"/>
         </w:rPr>
       </w:pPr>
+      <w:proofErr w:type="spellStart"/>
       <w:r>
         <w:rPr>
           <w:rFonts w:ascii="Times New Roman" w:hAnsi="Times New Roman"/>
@@ -6074,15 +6413,43 @@
           <w:sz w:val="24"/>
           <w:szCs w:val="24"/>
         </w:rPr>
-        <w:t>Washington Wildlife Habitat Connectivity Working Group (WHCWG). 2011. Washington Connected Landscapes Project: Climate-Gradient Corridors Report. Washington Departments of Fish and Wildlife, and Transportation, Olympia, WA.</w:t>
-      </w:r>
+        <w:t>Washington</w:t>
+      </w:r>
+      <w:proofErr w:type="spellEnd"/>
       <w:r>
         <w:rPr>
           <w:rFonts w:ascii="Times New Roman" w:hAnsi="Times New Roman"/>
           <w:sz w:val="24"/>
           <w:szCs w:val="24"/>
         </w:rPr>
-        <w:t xml:space="preserve"> Available at </w:t>
+        <w:t xml:space="preserve"> Wildlife Habitat Connectivity Working Group (WHCWG). 2011. Washington Connected Landscapes Project: Climate-Gradient Corridors Report. </w:t>
+      </w:r>
+      <w:proofErr w:type="gramStart"/>
+      <w:r>
+        <w:rPr>
+          <w:rFonts w:ascii="Times New Roman" w:hAnsi="Times New Roman"/>
+          <w:sz w:val="24"/>
+          <w:szCs w:val="24"/>
+        </w:rPr>
+        <w:t>Washington Departments of Fish and Wildlife, and Transportation, Olympia, WA.</w:t>
+      </w:r>
+      <w:proofErr w:type="gramEnd"/>
+      <w:r>
+        <w:rPr>
+          <w:rFonts w:ascii="Times New Roman" w:hAnsi="Times New Roman"/>
+          <w:sz w:val="24"/>
+          <w:szCs w:val="24"/>
+        </w:rPr>
+        <w:t xml:space="preserve"> </w:t>
+      </w:r>
+      <w:proofErr w:type="gramStart"/>
+      <w:r>
+        <w:rPr>
+          <w:rFonts w:ascii="Times New Roman" w:hAnsi="Times New Roman"/>
+          <w:sz w:val="24"/>
+          <w:szCs w:val="24"/>
+        </w:rPr>
+        <w:t xml:space="preserve">Available at </w:t>
       </w:r>
       <w:hyperlink r:id="rId29" w:history="1">
         <w:r>
@@ -6103,6 +6470,7 @@
         </w:rPr>
         <w:t>.</w:t>
       </w:r>
+      <w:proofErr w:type="gramEnd"/>
     </w:p>
     <w:p>
       <w:pPr>
@@ -6115,13 +6483,50 @@
           <w:szCs w:val="24"/>
         </w:rPr>
       </w:pPr>
+      <w:proofErr w:type="gramStart"/>
       <w:r>
         <w:rPr>
           <w:rFonts w:ascii="Times New Roman" w:hAnsi="Times New Roman"/>
           <w:sz w:val="24"/>
           <w:szCs w:val="24"/>
         </w:rPr>
-        <w:t xml:space="preserve">WHCWG. 2012. Climate Gradient Corridor Report: Frequently Asked Questions. Departments of Fish and Wildlife, and Transportation, Olympia, WA. Available at </w:t>
+        <w:t>WHCWG.</w:t>
+      </w:r>
+      <w:proofErr w:type="gramEnd"/>
+      <w:r>
+        <w:rPr>
+          <w:rFonts w:ascii="Times New Roman" w:hAnsi="Times New Roman"/>
+          <w:sz w:val="24"/>
+          <w:szCs w:val="24"/>
+        </w:rPr>
+        <w:t xml:space="preserve"> 2012. Climate Gradient Corridor Report: Frequently Asked Questions. </w:t>
+      </w:r>
+      <w:proofErr w:type="gramStart"/>
+      <w:r>
+        <w:rPr>
+          <w:rFonts w:ascii="Times New Roman" w:hAnsi="Times New Roman"/>
+          <w:sz w:val="24"/>
+          <w:szCs w:val="24"/>
+        </w:rPr>
+        <w:t>Departments of Fish and Wildlife, and Transportation, Olympia, WA.</w:t>
+      </w:r>
+      <w:proofErr w:type="gramEnd"/>
+      <w:r>
+        <w:rPr>
+          <w:rFonts w:ascii="Times New Roman" w:hAnsi="Times New Roman"/>
+          <w:sz w:val="24"/>
+          <w:szCs w:val="24"/>
+        </w:rPr>
+        <w:t xml:space="preserve"> </w:t>
+      </w:r>
+      <w:proofErr w:type="gramStart"/>
+      <w:r>
+        <w:rPr>
+          <w:rFonts w:ascii="Times New Roman" w:hAnsi="Times New Roman"/>
+          <w:sz w:val="24"/>
+          <w:szCs w:val="24"/>
+        </w:rPr>
+        <w:t xml:space="preserve">Available at </w:t>
       </w:r>
       <w:hyperlink r:id="rId30" w:history="1">
         <w:r>
@@ -6142,6 +6547,7 @@
         </w:rPr>
         <w:t>.</w:t>
       </w:r>
+      <w:proofErr w:type="gramEnd"/>
     </w:p>
     <w:p>
       <w:pPr>
@@ -6216,7 +6622,7 @@
         <w:rStyle w:val="PageNumber"/>
         <w:noProof/>
       </w:rPr>
-      <w:t>7</w:t>
+      <w:t>2</w:t>
     </w:r>
     <w:r>
       <w:rPr>
@@ -13566,7 +13972,7 @@
 </file>
 
 <file path=customXml/itemProps1.xml><?xml version="1.0" encoding="utf-8"?>
-<ds:datastoreItem xmlns:ds="http://schemas.openxmlformats.org/officeDocument/2006/customXml" ds:itemID="{0AD10D97-41E6-46AF-B0A2-C18BB4758856}">
+<ds:datastoreItem xmlns:ds="http://schemas.openxmlformats.org/officeDocument/2006/customXml" ds:itemID="{8E48E829-D92B-4FF7-9CC2-8FAEA40CBCBB}">
   <ds:schemaRefs>
     <ds:schemaRef ds:uri="http://schemas.openxmlformats.org/officeDocument/2006/bibliography"/>
   </ds:schemaRefs>
@@ -13574,7 +13980,7 @@
 </file>
 
 <file path=customXml/itemProps2.xml><?xml version="1.0" encoding="utf-8"?>
-<ds:datastoreItem xmlns:ds="http://schemas.openxmlformats.org/officeDocument/2006/customXml" ds:itemID="{9E9E7F12-03E4-42A3-A309-06BC6CA4EFBF}">
+<ds:datastoreItem xmlns:ds="http://schemas.openxmlformats.org/officeDocument/2006/customXml" ds:itemID="{F551E2C0-E89F-4C60-8CE8-EA01DA1FA9C9}">
   <ds:schemaRefs>
     <ds:schemaRef ds:uri="http://schemas.openxmlformats.org/officeDocument/2006/bibliography"/>
   </ds:schemaRefs>

</xml_diff>

<commit_message>
Typo in section 3.3 refixed.
</commit_message>
<xml_diff>
--- a/toolbox/doc/Climate Linkage Mapper User Guide.docx
+++ b/toolbox/doc/Climate Linkage Mapper User Guide.docx
@@ -58,8 +58,6 @@
           </wp:inline>
         </w:drawing>
       </w:r>
-      <w:bookmarkStart w:id="0" w:name="_GoBack"/>
-      <w:bookmarkEnd w:id="0"/>
     </w:p>
     <w:p/>
     <w:p/>
@@ -736,7 +734,7 @@
         </w:rPr>
         <w:t xml:space="preserve">More details can be found on </w:t>
       </w:r>
-      <w:bookmarkStart w:id="1" w:name="OLE_LINK5"/>
+      <w:bookmarkStart w:id="0" w:name="OLE_LINK5"/>
       <w:r>
         <w:rPr>
           <w:bCs/>
@@ -781,7 +779,7 @@
         </w:rPr>
         <w:t xml:space="preserve"> code is hosted</w:t>
       </w:r>
-      <w:bookmarkEnd w:id="1"/>
+      <w:bookmarkEnd w:id="0"/>
       <w:r>
         <w:rPr>
           <w:bCs/>
@@ -2014,11 +2012,11 @@
       <w:pPr>
         <w:pStyle w:val="Heading1"/>
       </w:pPr>
-      <w:bookmarkStart w:id="2" w:name="_Toc348511536"/>
+      <w:bookmarkStart w:id="1" w:name="_Toc348511536"/>
       <w:r>
         <w:t>Introduction</w:t>
       </w:r>
-      <w:bookmarkEnd w:id="2"/>
+      <w:bookmarkEnd w:id="1"/>
     </w:p>
     <w:p>
       <w:pPr>
@@ -2226,11 +2224,11 @@
       <w:pPr>
         <w:pStyle w:val="Heading1"/>
       </w:pPr>
-      <w:bookmarkStart w:id="3" w:name="_Toc348511537"/>
+      <w:bookmarkStart w:id="2" w:name="_Toc348511537"/>
       <w:r>
         <w:t>Installation</w:t>
       </w:r>
-      <w:bookmarkEnd w:id="3"/>
+      <w:bookmarkEnd w:id="2"/>
     </w:p>
     <w:p>
       <w:pPr>
@@ -2557,8 +2555,8 @@
         <w:t>. Note also that version 6.5 is a development version and is built daily, so it is possible that the daily build you download may not work with Climate Linkage Mapper.</w:t>
       </w:r>
     </w:p>
-    <w:bookmarkStart w:id="4" w:name="_Toc348511538"/>
-    <w:bookmarkStart w:id="5" w:name="OLE_LINK6"/>
+    <w:bookmarkStart w:id="3" w:name="_Toc348511538"/>
+    <w:bookmarkStart w:id="4" w:name="OLE_LINK6"/>
     <w:p>
       <w:pPr>
         <w:pStyle w:val="Heading1"/>
@@ -2645,7 +2643,7 @@
                           <a:effectLst/>
                           <a:extLst>
                             <a:ext uri="{C572A759-6A51-4108-AA02-DFA0A04FC94B}">
-                              <ma14:wrappingTextBoxFlag xmlns="" xmlns:mo="http://schemas.microsoft.com/office/mac/office/2008/main" xmlns:mv="urn:schemas-microsoft-com:mac:vml" xmlns:o="urn:schemas-microsoft-com:office:office" xmlns:v="urn:schemas-microsoft-com:vml" xmlns:w10="urn:schemas-microsoft-com:office:word" xmlns:w="http://schemas.openxmlformats.org/wordprocessingml/2006/main" xmlns:ma14="http://schemas.microsoft.com/office/mac/drawingml/2011/main"/>
+                              <ma14:wrappingTextBoxFlag xmlns:ma14="http://schemas.microsoft.com/office/mac/drawingml/2011/main" xmlns:w="http://schemas.openxmlformats.org/wordprocessingml/2006/main" xmlns:w10="urn:schemas-microsoft-com:office:word" xmlns:v="urn:schemas-microsoft-com:vml" xmlns:o="urn:schemas-microsoft-com:office:office" xmlns:mv="urn:schemas-microsoft-com:mac:vml" xmlns:mo="http://schemas.microsoft.com/office/mac/office/2008/main" xmlns=""/>
                             </a:ext>
                           </a:extLst>
                         </wps:spPr>
@@ -2663,14 +2661,30 @@
                               <w:r>
                                 <w:t xml:space="preserve">Figure </w:t>
                               </w:r>
-                              <w:fldSimple w:instr=" SEQ Figure \* ARABIC ">
-                                <w:r>
-                                  <w:rPr>
-                                    <w:noProof/>
-                                  </w:rPr>
-                                  <w:t>1</w:t>
-                                </w:r>
-                              </w:fldSimple>
+                              <w:r>
+                                <w:fldChar w:fldCharType="begin"/>
+                              </w:r>
+                              <w:r>
+                                <w:instrText xml:space="preserve"> SEQ Figure \* ARA</w:instrText>
+                              </w:r>
+                              <w:r>
+                                <w:instrText xml:space="preserve">BIC </w:instrText>
+                              </w:r>
+                              <w:r>
+                                <w:fldChar w:fldCharType="separate"/>
+                              </w:r>
+                              <w:r>
+                                <w:rPr>
+                                  <w:noProof/>
+                                </w:rPr>
+                                <w:t>1</w:t>
+                              </w:r>
+                              <w:r>
+                                <w:rPr>
+                                  <w:noProof/>
+                                </w:rPr>
+                                <w:fldChar w:fldCharType="end"/>
+                              </w:r>
                               <w:r>
                                 <w:rPr>
                                   <w:noProof/>
@@ -2787,7 +2801,7 @@
       <w:r>
         <w:t>Climate Linkage Mapper</w:t>
       </w:r>
-      <w:bookmarkEnd w:id="4"/>
+      <w:bookmarkEnd w:id="3"/>
     </w:p>
     <w:p>
       <w:r>
@@ -2857,14 +2871,14 @@
       <w:pPr>
         <w:pStyle w:val="Heading2"/>
       </w:pPr>
-      <w:bookmarkStart w:id="6" w:name="_Toc348511539"/>
+      <w:bookmarkStart w:id="5" w:name="_Toc348511539"/>
       <w:r>
         <w:t>Input data</w:t>
       </w:r>
       <w:r>
         <w:t xml:space="preserve"> requirements</w:t>
       </w:r>
-      <w:bookmarkEnd w:id="6"/>
+      <w:bookmarkEnd w:id="5"/>
     </w:p>
     <w:p/>
     <w:p>
@@ -3094,7 +3108,7 @@
                           <a:effectLst/>
                           <a:extLst>
                             <a:ext uri="{C572A759-6A51-4108-AA02-DFA0A04FC94B}">
-                              <ma14:wrappingTextBoxFlag xmlns="" xmlns:mo="http://schemas.microsoft.com/office/mac/office/2008/main" xmlns:mv="urn:schemas-microsoft-com:mac:vml" xmlns:o="urn:schemas-microsoft-com:office:office" xmlns:v="urn:schemas-microsoft-com:vml" xmlns:w10="urn:schemas-microsoft-com:office:word" xmlns:w="http://schemas.openxmlformats.org/wordprocessingml/2006/main" xmlns:ma14="http://schemas.microsoft.com/office/mac/drawingml/2011/main"/>
+                              <ma14:wrappingTextBoxFlag xmlns:ma14="http://schemas.microsoft.com/office/mac/drawingml/2011/main" xmlns:w="http://schemas.openxmlformats.org/wordprocessingml/2006/main" xmlns:w10="urn:schemas-microsoft-com:office:word" xmlns:v="urn:schemas-microsoft-com:vml" xmlns:o="urn:schemas-microsoft-com:office:office" xmlns:mv="urn:schemas-microsoft-com:mac:vml" xmlns:mo="http://schemas.microsoft.com/office/mac/office/2008/main" xmlns=""/>
                             </a:ext>
                           </a:extLst>
                         </wps:spPr>
@@ -3112,14 +3126,27 @@
                               <w:r>
                                 <w:t xml:space="preserve">Figure </w:t>
                               </w:r>
-                              <w:fldSimple w:instr=" SEQ Figure \* ARABIC ">
-                                <w:r>
-                                  <w:rPr>
-                                    <w:noProof/>
-                                  </w:rPr>
-                                  <w:t>2</w:t>
-                                </w:r>
-                              </w:fldSimple>
+                              <w:r>
+                                <w:fldChar w:fldCharType="begin"/>
+                              </w:r>
+                              <w:r>
+                                <w:instrText xml:space="preserve"> SEQ Figure \* ARABIC </w:instrText>
+                              </w:r>
+                              <w:r>
+                                <w:fldChar w:fldCharType="separate"/>
+                              </w:r>
+                              <w:r>
+                                <w:rPr>
+                                  <w:noProof/>
+                                </w:rPr>
+                                <w:t>2</w:t>
+                              </w:r>
+                              <w:r>
+                                <w:rPr>
+                                  <w:noProof/>
+                                </w:rPr>
+                                <w:fldChar w:fldCharType="end"/>
+                              </w:r>
                               <w:r>
                                 <w:rPr>
                                   <w:noProof/>
@@ -3284,7 +3311,13 @@
         <w:t>uniquely identify unique core areas</w:t>
       </w:r>
       <w:r>
-        <w:t>.  FID and ID fields cannot be used.  An easy way to create a new field is to open the attribute table, add a new integer field and use the field calculator to fill it with an expression like &lt;</w:t>
+        <w:t>.  FID</w:t>
+      </w:r>
+      <w:r>
+        <w:t xml:space="preserve"> and ID fields cannot be used. </w:t>
+      </w:r>
+      <w:r>
+        <w:t>An easy way to create a new field is to open the attribute table, add a new integer field and use the field calculator to fill it with an expression like &lt;</w:t>
       </w:r>
       <w:proofErr w:type="spellStart"/>
       <w:r>
@@ -4058,14 +4091,14 @@
       <w:pPr>
         <w:pStyle w:val="Heading2"/>
       </w:pPr>
-      <w:bookmarkStart w:id="7" w:name="_Toc348511540"/>
+      <w:bookmarkStart w:id="6" w:name="_Toc348511540"/>
       <w:r>
         <w:t xml:space="preserve">Running </w:t>
       </w:r>
       <w:r>
         <w:t>from a Python Script</w:t>
       </w:r>
-      <w:bookmarkEnd w:id="7"/>
+      <w:bookmarkEnd w:id="6"/>
     </w:p>
     <w:p>
       <w:pPr>
@@ -4180,12 +4213,12 @@
       <w:pPr>
         <w:pStyle w:val="Heading2"/>
       </w:pPr>
-      <w:bookmarkStart w:id="8" w:name="_Toc348511541"/>
-      <w:bookmarkEnd w:id="5"/>
+      <w:bookmarkStart w:id="7" w:name="_Toc348511541"/>
+      <w:bookmarkEnd w:id="4"/>
       <w:r>
         <w:t>Processing Steps</w:t>
       </w:r>
-      <w:bookmarkEnd w:id="8"/>
+      <w:bookmarkEnd w:id="7"/>
     </w:p>
     <w:p>
       <w:pPr>
@@ -4275,7 +4308,7 @@
                           <a:effectLst/>
                           <a:extLst>
                             <a:ext uri="{C572A759-6A51-4108-AA02-DFA0A04FC94B}">
-                              <ma14:wrappingTextBoxFlag xmlns="" xmlns:mo="http://schemas.microsoft.com/office/mac/office/2008/main" xmlns:mv="urn:schemas-microsoft-com:mac:vml" xmlns:o="urn:schemas-microsoft-com:office:office" xmlns:v="urn:schemas-microsoft-com:vml" xmlns:w10="urn:schemas-microsoft-com:office:word" xmlns:w="http://schemas.openxmlformats.org/wordprocessingml/2006/main" xmlns:ma14="http://schemas.microsoft.com/office/mac/drawingml/2011/main"/>
+                              <ma14:wrappingTextBoxFlag xmlns:ma14="http://schemas.microsoft.com/office/mac/drawingml/2011/main" xmlns:w="http://schemas.openxmlformats.org/wordprocessingml/2006/main" xmlns:w10="urn:schemas-microsoft-com:office:word" xmlns:v="urn:schemas-microsoft-com:vml" xmlns:o="urn:schemas-microsoft-com:office:office" xmlns:mv="urn:schemas-microsoft-com:mac:vml" xmlns:mo="http://schemas.microsoft.com/office/mac/office/2008/main" xmlns=""/>
                             </a:ext>
                           </a:extLst>
                         </wps:spPr>
@@ -4295,14 +4328,27 @@
                               <w:r>
                                 <w:t xml:space="preserve">Figure </w:t>
                               </w:r>
-                              <w:fldSimple w:instr=" SEQ Figure \* ARABIC ">
-                                <w:r>
-                                  <w:rPr>
-                                    <w:noProof/>
-                                  </w:rPr>
-                                  <w:t>3</w:t>
-                                </w:r>
-                              </w:fldSimple>
+                              <w:r>
+                                <w:fldChar w:fldCharType="begin"/>
+                              </w:r>
+                              <w:r>
+                                <w:instrText xml:space="preserve"> SEQ Figure \* ARABIC </w:instrText>
+                              </w:r>
+                              <w:r>
+                                <w:fldChar w:fldCharType="separate"/>
+                              </w:r>
+                              <w:r>
+                                <w:rPr>
+                                  <w:noProof/>
+                                </w:rPr>
+                                <w:t>3</w:t>
+                              </w:r>
+                              <w:r>
+                                <w:rPr>
+                                  <w:noProof/>
+                                </w:rPr>
+                                <w:fldChar w:fldCharType="end"/>
+                              </w:r>
                               <w:r>
                                 <w:rPr>
                                   <w:noProof/>
@@ -4783,23 +4829,37 @@
           <w:color w:val="auto"/>
         </w:rPr>
         <w:lastRenderedPageBreak/>
-        <w:t xml:space="preserve">if you have 3 cores, you end up with 3 core pairings – (Core1-Core2, Core1-Core3, </w:t>
-      </w:r>
-      <w:proofErr w:type="gramStart"/>
+        <w:t>if you have 3 cores, you end up with 3 core pairings – (Core1</w:t>
+      </w:r>
       <w:r>
         <w:rPr>
           <w:rFonts w:ascii="Times New Roman" w:hAnsi="Times New Roman" w:cs="Times New Roman"/>
           <w:color w:val="auto"/>
         </w:rPr>
-        <w:t>Core2</w:t>
-      </w:r>
-      <w:proofErr w:type="gramEnd"/>
+        <w:t xml:space="preserve">-Core2, Core1-Core3, </w:t>
+      </w:r>
+      <w:proofErr w:type="gramStart"/>
       <w:r>
         <w:rPr>
           <w:rFonts w:ascii="Times New Roman" w:hAnsi="Times New Roman" w:cs="Times New Roman"/>
           <w:color w:val="auto"/>
         </w:rPr>
-        <w:t>-Core2).</w:t>
+        <w:t>Core2</w:t>
+      </w:r>
+      <w:proofErr w:type="gramEnd"/>
+      <w:r>
+        <w:rPr>
+          <w:rFonts w:ascii="Times New Roman" w:hAnsi="Times New Roman" w:cs="Times New Roman"/>
+          <w:color w:val="auto"/>
+        </w:rPr>
+        <w:t>-Core3</w:t>
+      </w:r>
+      <w:r>
+        <w:rPr>
+          <w:rFonts w:ascii="Times New Roman" w:hAnsi="Times New Roman" w:cs="Times New Roman"/>
+          <w:color w:val="auto"/>
+        </w:rPr>
+        <w:t>).</w:t>
       </w:r>
     </w:p>
     <w:p>
@@ -5606,7 +5666,7 @@
       <w:pPr>
         <w:pStyle w:val="Heading1"/>
       </w:pPr>
-      <w:bookmarkStart w:id="9" w:name="_Toc348511542"/>
+      <w:bookmarkStart w:id="8" w:name="_Toc348511542"/>
       <w:r>
         <w:t>Climate Linkage Mapper</w:t>
       </w:r>
@@ -5616,7 +5676,7 @@
       <w:r>
         <w:t>DEMO</w:t>
       </w:r>
-      <w:bookmarkEnd w:id="9"/>
+      <w:bookmarkEnd w:id="8"/>
       <w:r>
         <w:rPr>
           <w:noProof/>
@@ -5669,7 +5729,7 @@
                         <a:effectLst/>
                         <a:extLst>
                           <a:ext uri="{C572A759-6A51-4108-AA02-DFA0A04FC94B}">
-                            <ma14:wrappingTextBoxFlag xmlns="" xmlns:mo="http://schemas.microsoft.com/office/mac/office/2008/main" xmlns:mv="urn:schemas-microsoft-com:mac:vml" xmlns:o="urn:schemas-microsoft-com:office:office" xmlns:v="urn:schemas-microsoft-com:vml" xmlns:w10="urn:schemas-microsoft-com:office:word" xmlns:w="http://schemas.openxmlformats.org/wordprocessingml/2006/main" xmlns:ma14="http://schemas.microsoft.com/office/mac/drawingml/2011/main"/>
+                            <ma14:wrappingTextBoxFlag xmlns:ma14="http://schemas.microsoft.com/office/mac/drawingml/2011/main" xmlns:w="http://schemas.openxmlformats.org/wordprocessingml/2006/main" xmlns:w10="urn:schemas-microsoft-com:office:word" xmlns:v="urn:schemas-microsoft-com:vml" xmlns:o="urn:schemas-microsoft-com:office:office" xmlns:mv="urn:schemas-microsoft-com:mac:vml" xmlns:mo="http://schemas.microsoft.com/office/mac/office/2008/main" xmlns=""/>
                           </a:ext>
                         </a:extLst>
                       </wps:spPr>
@@ -5690,14 +5750,27 @@
                             <w:r>
                               <w:t xml:space="preserve">Figure </w:t>
                             </w:r>
-                            <w:fldSimple w:instr=" SEQ Figure \* ARABIC ">
-                              <w:r>
-                                <w:rPr>
-                                  <w:noProof/>
-                                </w:rPr>
-                                <w:t>4</w:t>
-                              </w:r>
-                            </w:fldSimple>
+                            <w:r>
+                              <w:fldChar w:fldCharType="begin"/>
+                            </w:r>
+                            <w:r>
+                              <w:instrText xml:space="preserve"> SEQ Figure \* ARABIC </w:instrText>
+                            </w:r>
+                            <w:r>
+                              <w:fldChar w:fldCharType="separate"/>
+                            </w:r>
+                            <w:r>
+                              <w:rPr>
+                                <w:noProof/>
+                              </w:rPr>
+                              <w:t>4</w:t>
+                            </w:r>
+                            <w:r>
+                              <w:rPr>
+                                <w:noProof/>
+                              </w:rPr>
+                              <w:fldChar w:fldCharType="end"/>
+                            </w:r>
                             <w:r>
                               <w:t>.</w:t>
                             </w:r>
@@ -5912,146 +5985,146 @@
       <w:pPr>
         <w:pStyle w:val="Heading1"/>
       </w:pPr>
-      <w:bookmarkStart w:id="10" w:name="_Toc348511543"/>
+      <w:bookmarkStart w:id="9" w:name="_Toc348511543"/>
       <w:r>
         <w:lastRenderedPageBreak/>
         <w:t>Extra hints</w:t>
+      </w:r>
+      <w:bookmarkEnd w:id="9"/>
+    </w:p>
+    <w:p>
+      <w:pPr>
+        <w:pStyle w:val="Heading2"/>
+      </w:pPr>
+      <w:bookmarkStart w:id="10" w:name="_Toc348511544"/>
+      <w:r>
+        <w:t>Background processing</w:t>
       </w:r>
       <w:bookmarkEnd w:id="10"/>
     </w:p>
     <w:p>
+      <w:r>
+        <w:t xml:space="preserve">Climate Linkage Mapper runs best in the background- this helps to avoid conflicts between ArcGIS and GRASS. </w:t>
+      </w:r>
+      <w:r>
+        <w:t>In fact, all Linkage Mapper tools can be run in the background, which has the added benefit of allowing you to us</w:t>
+      </w:r>
+      <w:r>
+        <w:t xml:space="preserve">e </w:t>
+      </w:r>
+      <w:proofErr w:type="spellStart"/>
+      <w:r>
+        <w:t>ArcMap</w:t>
+      </w:r>
+      <w:proofErr w:type="spellEnd"/>
+      <w:r>
+        <w:t xml:space="preserve"> while the tool is running.</w:t>
+      </w:r>
+      <w:r>
+        <w:t xml:space="preserve"> </w:t>
+      </w:r>
+      <w:proofErr w:type="gramStart"/>
+      <w:r>
+        <w:t xml:space="preserve">Right-click on </w:t>
+      </w:r>
+      <w:r>
+        <w:t xml:space="preserve">the </w:t>
+      </w:r>
+      <w:r>
+        <w:t>Climate Linkage Mapper tool shown in Figure 1, click ‘properties,’ and un-check ‘Always run in foreground.’</w:t>
+      </w:r>
+      <w:proofErr w:type="gramEnd"/>
+      <w:r>
+        <w:t xml:space="preserve">  You will want to </w:t>
+      </w:r>
+      <w:r>
+        <w:t xml:space="preserve">show </w:t>
+      </w:r>
+      <w:r>
+        <w:t xml:space="preserve">the </w:t>
+      </w:r>
+      <w:r>
+        <w:t>R</w:t>
+      </w:r>
+      <w:r>
+        <w:t xml:space="preserve">esults window </w:t>
+      </w:r>
+      <w:r>
+        <w:t xml:space="preserve">so that you can </w:t>
+      </w:r>
+      <w:r>
+        <w:t xml:space="preserve">monitor program progress and cancel runs (click </w:t>
+      </w:r>
+      <w:proofErr w:type="spellStart"/>
+      <w:r>
+        <w:t>Geoprocessing</w:t>
+      </w:r>
+      <w:proofErr w:type="spellEnd"/>
+      <w:r>
+        <w:t>&gt;&gt;Results).</w:t>
+      </w:r>
+      <w:r>
+        <w:t xml:space="preserve">  The Results window also lets you start new runs with the same settings used earlier runs.</w:t>
+      </w:r>
+    </w:p>
+    <w:p>
       <w:pPr>
         <w:pStyle w:val="Heading2"/>
       </w:pPr>
-      <w:bookmarkStart w:id="11" w:name="_Toc348511544"/>
-      <w:r>
-        <w:t>Background processing</w:t>
+      <w:bookmarkStart w:id="11" w:name="_Toc348511545"/>
+      <w:r>
+        <w:t>Changing linkage rules without re-starting from scratch</w:t>
       </w:r>
       <w:bookmarkEnd w:id="11"/>
     </w:p>
     <w:p>
       <w:r>
-        <w:t xml:space="preserve">Climate Linkage Mapper runs best in the background- this helps to avoid conflicts between ArcGIS and GRASS. </w:t>
-      </w:r>
-      <w:r>
-        <w:t>In fact, all Linkage Mapper tools can be run in the background, which has the added benefit of allowing you to us</w:t>
-      </w:r>
-      <w:r>
-        <w:t xml:space="preserve">e </w:t>
-      </w:r>
-      <w:proofErr w:type="spellStart"/>
-      <w:r>
-        <w:t>ArcMap</w:t>
-      </w:r>
-      <w:proofErr w:type="spellEnd"/>
-      <w:r>
-        <w:t xml:space="preserve"> while the tool is running.</w:t>
-      </w:r>
-      <w:r>
-        <w:t xml:space="preserve"> </w:t>
-      </w:r>
-      <w:proofErr w:type="gramStart"/>
-      <w:r>
-        <w:t xml:space="preserve">Right-click on </w:t>
-      </w:r>
-      <w:r>
-        <w:t xml:space="preserve">the </w:t>
-      </w:r>
-      <w:r>
-        <w:t>Climate Linkage Mapper tool shown in Figure 1, click ‘properties,’ and un-check ‘Always run in foreground.’</w:t>
-      </w:r>
-      <w:proofErr w:type="gramEnd"/>
-      <w:r>
-        <w:t xml:space="preserve">  You will want to </w:t>
-      </w:r>
-      <w:r>
-        <w:t xml:space="preserve">show </w:t>
-      </w:r>
-      <w:r>
-        <w:t xml:space="preserve">the </w:t>
-      </w:r>
-      <w:r>
-        <w:t>R</w:t>
-      </w:r>
-      <w:r>
-        <w:t xml:space="preserve">esults window </w:t>
-      </w:r>
-      <w:r>
-        <w:t xml:space="preserve">so that you can </w:t>
-      </w:r>
-      <w:r>
-        <w:t xml:space="preserve">monitor program progress and cancel runs (click </w:t>
-      </w:r>
-      <w:proofErr w:type="spellStart"/>
-      <w:r>
-        <w:t>Geoprocessing</w:t>
-      </w:r>
-      <w:proofErr w:type="spellEnd"/>
-      <w:r>
-        <w:t>&gt;&gt;Results).</w:t>
-      </w:r>
-      <w:r>
-        <w:t xml:space="preserve">  The Results window also lets you start new runs with the same settings used earlier runs.</w:t>
+        <w:t>To change the number of nearest neighbors linked or to manually adjust the links mapped it is not necessary to re-run the tool as Linkage Mapper can be restarted independently at step 4.</w:t>
       </w:r>
     </w:p>
     <w:p>
-      <w:pPr>
-        <w:pStyle w:val="Heading2"/>
-      </w:pPr>
-      <w:bookmarkStart w:id="12" w:name="_Toc348511545"/>
-      <w:r>
-        <w:t>Changing linkage rules without re-starting from scratch</w:t>
-      </w:r>
-      <w:bookmarkEnd w:id="12"/>
+      <w:r>
+        <w:t xml:space="preserve">The spatial inputs for Linkage Mapper are stored in the </w:t>
+      </w:r>
+      <w:proofErr w:type="spellStart"/>
+      <w:r>
+        <w:rPr>
+          <w:i/>
+        </w:rPr>
+        <w:t>clm_cor</w:t>
+      </w:r>
+      <w:proofErr w:type="spellEnd"/>
+      <w:r>
+        <w:t xml:space="preserve"> folder</w:t>
+      </w:r>
+      <w:r>
+        <w:t xml:space="preserve"> within the project directory</w:t>
+      </w:r>
+      <w:r>
+        <w:t xml:space="preserve">. See the Linkage Mapper user guide for instructions on </w:t>
+      </w:r>
+      <w:r>
+        <w:t xml:space="preserve">starting at step 4 </w:t>
+      </w:r>
+      <w:r>
+        <w:t xml:space="preserve">(be sure to un-check steps 1-3) </w:t>
+      </w:r>
+      <w:r>
+        <w:t xml:space="preserve">and on </w:t>
+      </w:r>
+      <w:r>
+        <w:t>manually removing or retaining links.</w:t>
+      </w:r>
     </w:p>
     <w:p>
-      <w:r>
-        <w:t>To change the number of nearest neighbors linked or to manually adjust the links mapped it is not necessary to re-run the tool as Linkage Mapper can be restarted independently at step 4.</w:t>
-      </w:r>
-    </w:p>
-    <w:p>
-      <w:r>
-        <w:t xml:space="preserve">The spatial inputs for Linkage Mapper are stored in the </w:t>
-      </w:r>
-      <w:proofErr w:type="spellStart"/>
-      <w:r>
-        <w:rPr>
-          <w:i/>
-        </w:rPr>
-        <w:t>clm_cor</w:t>
-      </w:r>
-      <w:proofErr w:type="spellEnd"/>
-      <w:r>
-        <w:t xml:space="preserve"> folder</w:t>
-      </w:r>
-      <w:r>
-        <w:t xml:space="preserve"> within the project directory</w:t>
-      </w:r>
-      <w:r>
-        <w:t xml:space="preserve">. See the Linkage Mapper user guide for instructions on </w:t>
-      </w:r>
-      <w:r>
-        <w:t xml:space="preserve">starting at step 4 </w:t>
-      </w:r>
-      <w:r>
-        <w:t xml:space="preserve">(be sure to un-check steps 1-3) </w:t>
-      </w:r>
-      <w:r>
-        <w:t xml:space="preserve">and on </w:t>
-      </w:r>
-      <w:r>
-        <w:t>manually removing or retaining links.</w:t>
-      </w:r>
-    </w:p>
-    <w:p>
       <w:pPr>
         <w:pStyle w:val="Heading1"/>
       </w:pPr>
-      <w:bookmarkStart w:id="13" w:name="_Toc348511546"/>
+      <w:bookmarkStart w:id="12" w:name="_Toc348511546"/>
       <w:r>
         <w:t>Support</w:t>
       </w:r>
-      <w:bookmarkEnd w:id="13"/>
+      <w:bookmarkEnd w:id="12"/>
       <w:r>
         <w:t xml:space="preserve"> </w:t>
       </w:r>
@@ -6117,7 +6190,7 @@
       <w:pPr>
         <w:pStyle w:val="Heading1"/>
       </w:pPr>
-      <w:bookmarkStart w:id="14" w:name="_Toc348511547"/>
+      <w:bookmarkStart w:id="13" w:name="_Toc348511547"/>
       <w:r>
         <w:t xml:space="preserve">Literature </w:t>
       </w:r>
@@ -6127,7 +6200,7 @@
       <w:r>
         <w:t>ited</w:t>
       </w:r>
-      <w:bookmarkEnd w:id="14"/>
+      <w:bookmarkEnd w:id="13"/>
     </w:p>
     <w:p>
       <w:pPr>
@@ -6559,6 +6632,8 @@
           <w:szCs w:val="24"/>
         </w:rPr>
       </w:pPr>
+      <w:bookmarkStart w:id="14" w:name="_GoBack"/>
+      <w:bookmarkEnd w:id="14"/>
     </w:p>
     <w:sectPr>
       <w:pgSz w:w="12240" w:h="15840"/>
@@ -6622,7 +6697,7 @@
         <w:rStyle w:val="PageNumber"/>
         <w:noProof/>
       </w:rPr>
-      <w:t>2</w:t>
+      <w:t>7</w:t>
     </w:r>
     <w:r>
       <w:rPr>
@@ -13972,7 +14047,7 @@
 </file>
 
 <file path=customXml/itemProps1.xml><?xml version="1.0" encoding="utf-8"?>
-<ds:datastoreItem xmlns:ds="http://schemas.openxmlformats.org/officeDocument/2006/customXml" ds:itemID="{8E48E829-D92B-4FF7-9CC2-8FAEA40CBCBB}">
+<ds:datastoreItem xmlns:ds="http://schemas.openxmlformats.org/officeDocument/2006/customXml" ds:itemID="{FBC3D701-6168-41F8-9E34-AEF4A6D2FCC9}">
   <ds:schemaRefs>
     <ds:schemaRef ds:uri="http://schemas.openxmlformats.org/officeDocument/2006/bibliography"/>
   </ds:schemaRefs>
@@ -13980,7 +14055,7 @@
 </file>
 
 <file path=customXml/itemProps2.xml><?xml version="1.0" encoding="utf-8"?>
-<ds:datastoreItem xmlns:ds="http://schemas.openxmlformats.org/officeDocument/2006/customXml" ds:itemID="{F551E2C0-E89F-4C60-8CE8-EA01DA1FA9C9}">
+<ds:datastoreItem xmlns:ds="http://schemas.openxmlformats.org/officeDocument/2006/customXml" ds:itemID="{82C93183-64AF-4AEB-A313-C7660EE96C27}">
   <ds:schemaRefs>
     <ds:schemaRef ds:uri="http://schemas.openxmlformats.org/officeDocument/2006/bibliography"/>
   </ds:schemaRefs>

</xml_diff>

<commit_message>
Added notes to user guides that corridors may be longer than maximum euclidean cutoff.
</commit_message>
<xml_diff>
--- a/toolbox/doc/Climate Linkage Mapper User Guide.docx
+++ b/toolbox/doc/Climate Linkage Mapper User Guide.docx
@@ -517,23 +517,7 @@
           <w:bCs/>
           <w:szCs w:val="20"/>
         </w:rPr>
-        <w:t xml:space="preserve">feedback and </w:t>
-      </w:r>
-      <w:proofErr w:type="gramStart"/>
-      <w:r>
-        <w:rPr>
-          <w:bCs/>
-          <w:szCs w:val="20"/>
-        </w:rPr>
-        <w:t>assistance,</w:t>
-      </w:r>
-      <w:proofErr w:type="gramEnd"/>
-      <w:r>
-        <w:rPr>
-          <w:bCs/>
-          <w:szCs w:val="20"/>
-        </w:rPr>
-        <w:t xml:space="preserve"> and to Jenny McGuire for testing and suggesting improvements to the user guide.</w:t>
+        <w:t>feedback and assistance, and to Jenny McGuire for testing and suggesting improvements to the user guide.</w:t>
       </w:r>
     </w:p>
     <w:p>
@@ -819,7 +803,6 @@
       <w:pPr>
         <w:spacing w:beforeLines="1" w:before="2" w:afterLines="1" w:after="2"/>
       </w:pPr>
-      <w:proofErr w:type="gramStart"/>
       <w:r>
         <w:t>Kavanagh</w:t>
       </w:r>
@@ -852,21 +835,13 @@
           <w:bCs/>
           <w:szCs w:val="20"/>
         </w:rPr>
-        <w:t>, and B.H. McRae.</w:t>
-      </w:r>
-      <w:proofErr w:type="gramEnd"/>
+        <w:t>, and B.H. McRae. 2013</w:t>
+      </w:r>
       <w:r>
         <w:rPr>
           <w:bCs/>
           <w:szCs w:val="20"/>
         </w:rPr>
-        <w:t xml:space="preserve"> 2013</w:t>
-      </w:r>
-      <w:r>
-        <w:rPr>
-          <w:bCs/>
-          <w:szCs w:val="20"/>
-        </w:rPr>
         <w:t>.</w:t>
       </w:r>
       <w:r>
@@ -881,16 +856,11 @@
       <w:r>
         <w:t xml:space="preserve">. </w:t>
       </w:r>
-      <w:proofErr w:type="gramStart"/>
       <w:r>
         <w:t>Adze Informatics</w:t>
       </w:r>
       <w:r>
-        <w:t>, Seattle WA.</w:t>
-      </w:r>
-      <w:proofErr w:type="gramEnd"/>
-      <w:r>
-        <w:t xml:space="preserve"> Available at: </w:t>
+        <w:t xml:space="preserve">, Seattle WA. Available at: </w:t>
       </w:r>
       <w:hyperlink r:id="rId13" w:history="1">
         <w:r>
@@ -2555,13 +2525,13 @@
         <w:t>. Note also that version 6.5 is a development version and is built daily, so it is possible that the daily build you download may not work with Climate Linkage Mapper.</w:t>
       </w:r>
     </w:p>
-    <w:bookmarkStart w:id="3" w:name="_Toc348511538"/>
-    <w:bookmarkStart w:id="4" w:name="OLE_LINK6"/>
     <w:p>
       <w:pPr>
         <w:pStyle w:val="Heading1"/>
         <w:spacing w:after="0"/>
       </w:pPr>
+      <w:bookmarkStart w:id="3" w:name="_Toc348511538"/>
+      <w:bookmarkStart w:id="4" w:name="OLE_LINK6"/>
       <w:r>
         <w:rPr>
           <w:noProof/>
@@ -2643,7 +2613,7 @@
                           <a:effectLst/>
                           <a:extLst>
                             <a:ext uri="{C572A759-6A51-4108-AA02-DFA0A04FC94B}">
-                              <ma14:wrappingTextBoxFlag xmlns:ma14="http://schemas.microsoft.com/office/mac/drawingml/2011/main" xmlns:w="http://schemas.openxmlformats.org/wordprocessingml/2006/main" xmlns:w10="urn:schemas-microsoft-com:office:word" xmlns:v="urn:schemas-microsoft-com:vml" xmlns:o="urn:schemas-microsoft-com:office:office" xmlns:mv="urn:schemas-microsoft-com:mac:vml" xmlns:mo="http://schemas.microsoft.com/office/mac/office/2008/main" xmlns=""/>
+                              <ma14:wrappingTextBoxFlag xmlns="" xmlns:mo="http://schemas.microsoft.com/office/mac/office/2008/main" xmlns:mv="urn:schemas-microsoft-com:mac:vml" xmlns:o="urn:schemas-microsoft-com:office:office" xmlns:v="urn:schemas-microsoft-com:vml" xmlns:w10="urn:schemas-microsoft-com:office:word" xmlns:w="http://schemas.openxmlformats.org/wordprocessingml/2006/main" xmlns:ma14="http://schemas.microsoft.com/office/mac/drawingml/2011/main"/>
                             </a:ext>
                           </a:extLst>
                         </wps:spPr>
@@ -2657,7 +2627,6 @@
                                   <w:noProof/>
                                 </w:rPr>
                               </w:pPr>
-                              <w:proofErr w:type="gramStart"/>
                               <w:r>
                                 <w:t xml:space="preserve">Figure </w:t>
                               </w:r>
@@ -2665,10 +2634,7 @@
                                 <w:fldChar w:fldCharType="begin"/>
                               </w:r>
                               <w:r>
-                                <w:instrText xml:space="preserve"> SEQ Figure \* ARA</w:instrText>
-                              </w:r>
-                              <w:r>
-                                <w:instrText xml:space="preserve">BIC </w:instrText>
+                                <w:instrText xml:space="preserve"> SEQ Figure \* ARABIC </w:instrText>
                               </w:r>
                               <w:r>
                                 <w:fldChar w:fldCharType="separate"/>
@@ -2691,7 +2657,6 @@
                                 </w:rPr>
                                 <w:t>.</w:t>
                               </w:r>
-                              <w:proofErr w:type="gramEnd"/>
                               <w:r>
                                 <w:t xml:space="preserve"> Linkage Mapper Toolkit</w:t>
                               </w:r>
@@ -2811,13 +2776,8 @@
         <w:t>Climate Linkage Mapper</w:t>
       </w:r>
       <w:r>
-        <w:t xml:space="preserve"> </w:t>
-      </w:r>
-      <w:proofErr w:type="gramStart"/>
-      <w:r>
-        <w:t>select</w:t>
-      </w:r>
-      <w:proofErr w:type="gramEnd"/>
+        <w:t xml:space="preserve"> select</w:t>
+      </w:r>
       <w:r>
         <w:t xml:space="preserve"> the </w:t>
       </w:r>
@@ -3108,7 +3068,7 @@
                           <a:effectLst/>
                           <a:extLst>
                             <a:ext uri="{C572A759-6A51-4108-AA02-DFA0A04FC94B}">
-                              <ma14:wrappingTextBoxFlag xmlns:ma14="http://schemas.microsoft.com/office/mac/drawingml/2011/main" xmlns:w="http://schemas.openxmlformats.org/wordprocessingml/2006/main" xmlns:w10="urn:schemas-microsoft-com:office:word" xmlns:v="urn:schemas-microsoft-com:vml" xmlns:o="urn:schemas-microsoft-com:office:office" xmlns:mv="urn:schemas-microsoft-com:mac:vml" xmlns:mo="http://schemas.microsoft.com/office/mac/office/2008/main" xmlns=""/>
+                              <ma14:wrappingTextBoxFlag xmlns="" xmlns:mo="http://schemas.microsoft.com/office/mac/office/2008/main" xmlns:mv="urn:schemas-microsoft-com:mac:vml" xmlns:o="urn:schemas-microsoft-com:office:office" xmlns:v="urn:schemas-microsoft-com:vml" xmlns:w10="urn:schemas-microsoft-com:office:word" xmlns:w="http://schemas.openxmlformats.org/wordprocessingml/2006/main" xmlns:ma14="http://schemas.microsoft.com/office/mac/drawingml/2011/main"/>
                             </a:ext>
                           </a:extLst>
                         </wps:spPr>
@@ -3122,7 +3082,6 @@
                                   <w:noProof/>
                                 </w:rPr>
                               </w:pPr>
-                              <w:proofErr w:type="gramStart"/>
                               <w:r>
                                 <w:t xml:space="preserve">Figure </w:t>
                               </w:r>
@@ -3153,7 +3112,6 @@
                                 </w:rPr>
                                 <w:t>.</w:t>
                               </w:r>
-                              <w:proofErr w:type="gramEnd"/>
                               <w:r>
                                 <w:t xml:space="preserve"> Climate Linkage Mapper Input Screen</w:t>
                               </w:r>
@@ -3515,21 +3473,7 @@
         <w:rPr>
           <w:b/>
         </w:rPr>
-        <w:t xml:space="preserve">Minimum Distance </w:t>
-      </w:r>
-      <w:proofErr w:type="gramStart"/>
-      <w:r>
-        <w:rPr>
-          <w:b/>
-        </w:rPr>
-        <w:t>Between</w:t>
-      </w:r>
-      <w:proofErr w:type="gramEnd"/>
-      <w:r>
-        <w:rPr>
-          <w:b/>
-        </w:rPr>
-        <w:t xml:space="preserve"> Core Pairs:</w:t>
+        <w:t>Minimum Distance Between Core Pairs:</w:t>
       </w:r>
       <w:r>
         <w:t xml:space="preserve"> Enter the minimum</w:t>
@@ -3566,31 +3510,37 @@
         <w:rPr>
           <w:b/>
         </w:rPr>
-        <w:t xml:space="preserve">Maximum Distance </w:t>
-      </w:r>
-      <w:proofErr w:type="gramStart"/>
+        <w:t xml:space="preserve">Maximum Distance Between Core Pairs: </w:t>
+      </w:r>
+      <w:r>
+        <w:t xml:space="preserve">Enter the maximum </w:t>
+      </w:r>
+      <w:r>
+        <w:t xml:space="preserve">edge-to-edge </w:t>
+      </w:r>
+      <w:r>
+        <w:t>linkage distance that should separate one core to another. Linkages greater than this distance will not be created. The distance unit is that of the input spatial layers.</w:t>
+      </w:r>
+      <w:r>
+        <w:t xml:space="preserve"> </w:t>
+      </w:r>
+      <w:bookmarkStart w:id="6" w:name="_GoBack"/>
       <w:r>
         <w:rPr>
           <w:b/>
         </w:rPr>
-        <w:t>Between</w:t>
-      </w:r>
-      <w:proofErr w:type="gramEnd"/>
-      <w:r>
-        <w:rPr>
-          <w:b/>
-        </w:rPr>
-        <w:t xml:space="preserve"> Core Pairs: </w:t>
-      </w:r>
-      <w:r>
-        <w:t xml:space="preserve">Enter the maximum </w:t>
-      </w:r>
-      <w:r>
-        <w:t xml:space="preserve">edge-to-edge </w:t>
-      </w:r>
-      <w:r>
-        <w:t>linkage distance that should separate one core to another. Linkages greater than this distance will not be created. The distance unit is that of the input spatial layers.</w:t>
-      </w:r>
+        <w:t>NOTE:</w:t>
+      </w:r>
+      <w:r>
+        <w:t xml:space="preserve"> least-cost corridors can still be longer than this distance, as they will typically be </w:t>
+      </w:r>
+      <w:r>
+        <w:t xml:space="preserve">considerably </w:t>
+      </w:r>
+      <w:r>
+        <w:t>longer than the edge-to-edge distance between the core pairs they are connecting.</w:t>
+      </w:r>
+      <w:bookmarkEnd w:id="6"/>
     </w:p>
     <w:p>
       <w:pPr>
@@ -3719,7 +3669,11 @@
         <w:t xml:space="preserve"> </w:t>
       </w:r>
       <w:r>
-        <w:t>distance-to-temperature ratio of 50 km/1°C</w:t>
+        <w:t xml:space="preserve">distance-to-temperature ratio </w:t>
+      </w:r>
+      <w:r>
+        <w:lastRenderedPageBreak/>
+        <w:t>of 50 km/1°C</w:t>
       </w:r>
       <w:r>
         <w:t xml:space="preserve">, where </w:t>
@@ -3786,7 +3740,6 @@
         <w:rPr>
           <w:b/>
         </w:rPr>
-        <w:lastRenderedPageBreak/>
         <w:t>Prune Network Using Options Below (optional):</w:t>
       </w:r>
       <w:r>
@@ -4091,14 +4044,14 @@
       <w:pPr>
         <w:pStyle w:val="Heading2"/>
       </w:pPr>
-      <w:bookmarkStart w:id="6" w:name="_Toc348511540"/>
+      <w:bookmarkStart w:id="7" w:name="_Toc348511540"/>
       <w:r>
         <w:t xml:space="preserve">Running </w:t>
       </w:r>
       <w:r>
         <w:t>from a Python Script</w:t>
       </w:r>
-      <w:bookmarkEnd w:id="6"/>
+      <w:bookmarkEnd w:id="7"/>
     </w:p>
     <w:p>
       <w:pPr>
@@ -4213,12 +4166,12 @@
       <w:pPr>
         <w:pStyle w:val="Heading2"/>
       </w:pPr>
-      <w:bookmarkStart w:id="7" w:name="_Toc348511541"/>
+      <w:bookmarkStart w:id="8" w:name="_Toc348511541"/>
       <w:bookmarkEnd w:id="4"/>
       <w:r>
         <w:t>Processing Steps</w:t>
       </w:r>
-      <w:bookmarkEnd w:id="7"/>
+      <w:bookmarkEnd w:id="8"/>
     </w:p>
     <w:p>
       <w:pPr>
@@ -4308,7 +4261,7 @@
                           <a:effectLst/>
                           <a:extLst>
                             <a:ext uri="{C572A759-6A51-4108-AA02-DFA0A04FC94B}">
-                              <ma14:wrappingTextBoxFlag xmlns:ma14="http://schemas.microsoft.com/office/mac/drawingml/2011/main" xmlns:w="http://schemas.openxmlformats.org/wordprocessingml/2006/main" xmlns:w10="urn:schemas-microsoft-com:office:word" xmlns:v="urn:schemas-microsoft-com:vml" xmlns:o="urn:schemas-microsoft-com:office:office" xmlns:mv="urn:schemas-microsoft-com:mac:vml" xmlns:mo="http://schemas.microsoft.com/office/mac/office/2008/main" xmlns=""/>
+                              <ma14:wrappingTextBoxFlag xmlns="" xmlns:mo="http://schemas.microsoft.com/office/mac/office/2008/main" xmlns:mv="urn:schemas-microsoft-com:mac:vml" xmlns:o="urn:schemas-microsoft-com:office:office" xmlns:v="urn:schemas-microsoft-com:vml" xmlns:w10="urn:schemas-microsoft-com:office:word" xmlns:w="http://schemas.openxmlformats.org/wordprocessingml/2006/main" xmlns:ma14="http://schemas.microsoft.com/office/mac/drawingml/2011/main"/>
                             </a:ext>
                           </a:extLst>
                         </wps:spPr>
@@ -4324,7 +4277,6 @@
                                   <w:color w:val="000000"/>
                                 </w:rPr>
                               </w:pPr>
-                              <w:proofErr w:type="gramStart"/>
                               <w:r>
                                 <w:t xml:space="preserve">Figure </w:t>
                               </w:r>
@@ -4355,7 +4307,6 @@
                                 </w:rPr>
                                 <w:t>.</w:t>
                               </w:r>
-                              <w:proofErr w:type="gramEnd"/>
                               <w:r>
                                 <w:t xml:space="preserve"> Details Screen</w:t>
                               </w:r>
@@ -4774,6 +4725,7 @@
           <w:b/>
           <w:color w:val="auto"/>
         </w:rPr>
+        <w:lastRenderedPageBreak/>
         <w:t>Create</w:t>
       </w:r>
       <w:r>
@@ -4821,38 +4773,14 @@
           <w:rFonts w:ascii="Times New Roman" w:hAnsi="Times New Roman" w:cs="Times New Roman"/>
           <w:color w:val="auto"/>
         </w:rPr>
-        <w:t xml:space="preserve">A unique set of core to core pairings are created. For example </w:t>
+        <w:t>A unique set of core to core pairings are created. For example if you have 3 cores, you end up with 3 core pairings – (Core1</w:t>
       </w:r>
       <w:r>
         <w:rPr>
           <w:rFonts w:ascii="Times New Roman" w:hAnsi="Times New Roman" w:cs="Times New Roman"/>
           <w:color w:val="auto"/>
         </w:rPr>
-        <w:lastRenderedPageBreak/>
-        <w:t>if you have 3 cores, you end up with 3 core pairings – (Core1</w:t>
-      </w:r>
-      <w:r>
-        <w:rPr>
-          <w:rFonts w:ascii="Times New Roman" w:hAnsi="Times New Roman" w:cs="Times New Roman"/>
-          <w:color w:val="auto"/>
-        </w:rPr>
-        <w:t xml:space="preserve">-Core2, Core1-Core3, </w:t>
-      </w:r>
-      <w:proofErr w:type="gramStart"/>
-      <w:r>
-        <w:rPr>
-          <w:rFonts w:ascii="Times New Roman" w:hAnsi="Times New Roman" w:cs="Times New Roman"/>
-          <w:color w:val="auto"/>
-        </w:rPr>
-        <w:t>Core2</w:t>
-      </w:r>
-      <w:proofErr w:type="gramEnd"/>
-      <w:r>
-        <w:rPr>
-          <w:rFonts w:ascii="Times New Roman" w:hAnsi="Times New Roman" w:cs="Times New Roman"/>
-          <w:color w:val="auto"/>
-        </w:rPr>
-        <w:t>-Core3</w:t>
+        <w:t>-Core2, Core1-Core3, Core2-Core3</w:t>
       </w:r>
       <w:r>
         <w:rPr>
@@ -5037,32 +4965,22 @@
           <w:b/>
           <w:color w:val="auto"/>
         </w:rPr>
-        <w:t xml:space="preserve"> GRASS GIS to create cost-weighted distance </w:t>
-      </w:r>
-      <w:proofErr w:type="spellStart"/>
+        <w:t xml:space="preserve"> GRASS GIS to create cost-weighted distance rasters</w:t>
+      </w:r>
       <w:r>
         <w:rPr>
           <w:rFonts w:ascii="Times New Roman" w:hAnsi="Times New Roman" w:cs="Times New Roman"/>
           <w:b/>
           <w:color w:val="auto"/>
         </w:rPr>
-        <w:t>rasters</w:t>
-      </w:r>
-      <w:proofErr w:type="spellEnd"/>
+        <w:t>:</w:t>
+      </w:r>
       <w:r>
         <w:rPr>
           <w:rFonts w:ascii="Times New Roman" w:hAnsi="Times New Roman" w:cs="Times New Roman"/>
           <w:b/>
           <w:color w:val="auto"/>
         </w:rPr>
-        <w:t>:</w:t>
-      </w:r>
-      <w:r>
-        <w:rPr>
-          <w:rFonts w:ascii="Times New Roman" w:hAnsi="Times New Roman" w:cs="Times New Roman"/>
-          <w:b/>
-          <w:color w:val="auto"/>
-        </w:rPr>
         <w:t xml:space="preserve"> </w:t>
       </w:r>
       <w:r>
@@ -5084,23 +5002,7 @@
           <w:rFonts w:ascii="Times New Roman" w:hAnsi="Times New Roman" w:cs="Times New Roman"/>
           <w:color w:val="auto"/>
         </w:rPr>
-        <w:t xml:space="preserve"> between the different </w:t>
-      </w:r>
-      <w:proofErr w:type="gramStart"/>
-      <w:r>
-        <w:rPr>
-          <w:rFonts w:ascii="Times New Roman" w:hAnsi="Times New Roman" w:cs="Times New Roman"/>
-          <w:color w:val="auto"/>
-        </w:rPr>
-        <w:t>core</w:t>
-      </w:r>
-      <w:proofErr w:type="gramEnd"/>
-      <w:r>
-        <w:rPr>
-          <w:rFonts w:ascii="Times New Roman" w:hAnsi="Times New Roman" w:cs="Times New Roman"/>
-          <w:color w:val="auto"/>
-        </w:rPr>
-        <w:t xml:space="preserve"> pairings are calculated using GRASS GIS’s </w:t>
+        <w:t xml:space="preserve"> between the different core pairings are calculated using GRASS GIS’s </w:t>
       </w:r>
       <w:proofErr w:type="spellStart"/>
       <w:r>
@@ -5167,23 +5069,7 @@
           <w:rFonts w:ascii="Times New Roman" w:hAnsi="Times New Roman" w:cs="Times New Roman"/>
           <w:color w:val="auto"/>
         </w:rPr>
-        <w:t xml:space="preserve">all the cost distance </w:t>
-      </w:r>
-      <w:proofErr w:type="spellStart"/>
-      <w:r>
-        <w:rPr>
-          <w:rFonts w:ascii="Times New Roman" w:hAnsi="Times New Roman" w:cs="Times New Roman"/>
-          <w:color w:val="auto"/>
-        </w:rPr>
-        <w:t>rasters</w:t>
-      </w:r>
-      <w:proofErr w:type="spellEnd"/>
-      <w:r>
-        <w:rPr>
-          <w:rFonts w:ascii="Times New Roman" w:hAnsi="Times New Roman" w:cs="Times New Roman"/>
-          <w:color w:val="auto"/>
-        </w:rPr>
-        <w:t xml:space="preserve"> are generated</w:t>
+        <w:t>all the cost distance rasters are generated</w:t>
       </w:r>
       <w:r>
         <w:rPr>
@@ -5666,7 +5552,7 @@
       <w:pPr>
         <w:pStyle w:val="Heading1"/>
       </w:pPr>
-      <w:bookmarkStart w:id="8" w:name="_Toc348511542"/>
+      <w:bookmarkStart w:id="9" w:name="_Toc348511542"/>
       <w:r>
         <w:t>Climate Linkage Mapper</w:t>
       </w:r>
@@ -5676,7 +5562,7 @@
       <w:r>
         <w:t>DEMO</w:t>
       </w:r>
-      <w:bookmarkEnd w:id="8"/>
+      <w:bookmarkEnd w:id="9"/>
       <w:r>
         <w:rPr>
           <w:noProof/>
@@ -5729,7 +5615,7 @@
                         <a:effectLst/>
                         <a:extLst>
                           <a:ext uri="{C572A759-6A51-4108-AA02-DFA0A04FC94B}">
-                            <ma14:wrappingTextBoxFlag xmlns:ma14="http://schemas.microsoft.com/office/mac/drawingml/2011/main" xmlns:w="http://schemas.openxmlformats.org/wordprocessingml/2006/main" xmlns:w10="urn:schemas-microsoft-com:office:word" xmlns:v="urn:schemas-microsoft-com:vml" xmlns:o="urn:schemas-microsoft-com:office:office" xmlns:mv="urn:schemas-microsoft-com:mac:vml" xmlns:mo="http://schemas.microsoft.com/office/mac/office/2008/main" xmlns=""/>
+                            <ma14:wrappingTextBoxFlag xmlns="" xmlns:mo="http://schemas.microsoft.com/office/mac/office/2008/main" xmlns:mv="urn:schemas-microsoft-com:mac:vml" xmlns:o="urn:schemas-microsoft-com:office:office" xmlns:v="urn:schemas-microsoft-com:vml" xmlns:w10="urn:schemas-microsoft-com:office:word" xmlns:w="http://schemas.openxmlformats.org/wordprocessingml/2006/main" xmlns:ma14="http://schemas.microsoft.com/office/mac/drawingml/2011/main"/>
                           </a:ext>
                         </a:extLst>
                       </wps:spPr>
@@ -5746,7 +5632,6 @@
                                 <w:kern w:val="32"/>
                               </w:rPr>
                             </w:pPr>
-                            <w:proofErr w:type="gramStart"/>
                             <w:r>
                               <w:t xml:space="preserve">Figure </w:t>
                             </w:r>
@@ -5774,7 +5659,6 @@
                             <w:r>
                               <w:t>.</w:t>
                             </w:r>
-                            <w:proofErr w:type="gramEnd"/>
                             <w:r>
                               <w:t xml:space="preserve"> Climate Linkage Mapper DEMO</w:t>
                             </w:r>
@@ -5985,146 +5869,133 @@
       <w:pPr>
         <w:pStyle w:val="Heading1"/>
       </w:pPr>
-      <w:bookmarkStart w:id="9" w:name="_Toc348511543"/>
+      <w:bookmarkStart w:id="10" w:name="_Toc348511543"/>
       <w:r>
         <w:lastRenderedPageBreak/>
         <w:t>Extra hints</w:t>
-      </w:r>
-      <w:bookmarkEnd w:id="9"/>
-    </w:p>
-    <w:p>
-      <w:pPr>
-        <w:pStyle w:val="Heading2"/>
-      </w:pPr>
-      <w:bookmarkStart w:id="10" w:name="_Toc348511544"/>
-      <w:r>
-        <w:t>Background processing</w:t>
       </w:r>
       <w:bookmarkEnd w:id="10"/>
     </w:p>
     <w:p>
-      <w:r>
-        <w:t xml:space="preserve">Climate Linkage Mapper runs best in the background- this helps to avoid conflicts between ArcGIS and GRASS. </w:t>
-      </w:r>
-      <w:r>
-        <w:t>In fact, all Linkage Mapper tools can be run in the background, which has the added benefit of allowing you to us</w:t>
-      </w:r>
-      <w:r>
-        <w:t xml:space="preserve">e </w:t>
-      </w:r>
-      <w:proofErr w:type="spellStart"/>
-      <w:r>
-        <w:t>ArcMap</w:t>
-      </w:r>
-      <w:proofErr w:type="spellEnd"/>
-      <w:r>
-        <w:t xml:space="preserve"> while the tool is running.</w:t>
-      </w:r>
-      <w:r>
-        <w:t xml:space="preserve"> </w:t>
-      </w:r>
-      <w:proofErr w:type="gramStart"/>
-      <w:r>
-        <w:t xml:space="preserve">Right-click on </w:t>
-      </w:r>
-      <w:r>
-        <w:t xml:space="preserve">the </w:t>
-      </w:r>
-      <w:r>
-        <w:t>Climate Linkage Mapper tool shown in Figure 1, click ‘properties,’ and un-check ‘Always run in foreground.’</w:t>
-      </w:r>
-      <w:proofErr w:type="gramEnd"/>
-      <w:r>
-        <w:t xml:space="preserve">  You will want to </w:t>
-      </w:r>
-      <w:r>
-        <w:t xml:space="preserve">show </w:t>
-      </w:r>
-      <w:r>
-        <w:t xml:space="preserve">the </w:t>
-      </w:r>
-      <w:r>
-        <w:t>R</w:t>
-      </w:r>
-      <w:r>
-        <w:t xml:space="preserve">esults window </w:t>
-      </w:r>
-      <w:r>
-        <w:t xml:space="preserve">so that you can </w:t>
-      </w:r>
-      <w:r>
-        <w:t xml:space="preserve">monitor program progress and cancel runs (click </w:t>
-      </w:r>
-      <w:proofErr w:type="spellStart"/>
-      <w:r>
-        <w:t>Geoprocessing</w:t>
-      </w:r>
-      <w:proofErr w:type="spellEnd"/>
-      <w:r>
-        <w:t>&gt;&gt;Results).</w:t>
-      </w:r>
-      <w:r>
-        <w:t xml:space="preserve">  The Results window also lets you start new runs with the same settings used earlier runs.</w:t>
-      </w:r>
-    </w:p>
-    <w:p>
       <w:pPr>
         <w:pStyle w:val="Heading2"/>
       </w:pPr>
-      <w:bookmarkStart w:id="11" w:name="_Toc348511545"/>
-      <w:r>
-        <w:t>Changing linkage rules without re-starting from scratch</w:t>
+      <w:bookmarkStart w:id="11" w:name="_Toc348511544"/>
+      <w:r>
+        <w:t>Background processing</w:t>
       </w:r>
       <w:bookmarkEnd w:id="11"/>
     </w:p>
     <w:p>
       <w:r>
-        <w:t>To change the number of nearest neighbors linked or to manually adjust the links mapped it is not necessary to re-run the tool as Linkage Mapper can be restarted independently at step 4.</w:t>
+        <w:t xml:space="preserve">Climate Linkage Mapper runs best in the background- this helps to avoid conflicts between ArcGIS and GRASS. </w:t>
+      </w:r>
+      <w:r>
+        <w:t>In fact, all Linkage Mapper tools can be run in the background, which has the added benefit of allowing you to us</w:t>
+      </w:r>
+      <w:r>
+        <w:t>e ArcMap while the tool is running.</w:t>
+      </w:r>
+      <w:r>
+        <w:t xml:space="preserve"> </w:t>
+      </w:r>
+      <w:r>
+        <w:t xml:space="preserve">Right-click on </w:t>
+      </w:r>
+      <w:r>
+        <w:t xml:space="preserve">the </w:t>
+      </w:r>
+      <w:r>
+        <w:t xml:space="preserve">Climate Linkage Mapper tool shown in Figure 1, click ‘properties,’ and un-check ‘Always run in foreground.’  You will want to </w:t>
+      </w:r>
+      <w:r>
+        <w:t xml:space="preserve">show </w:t>
+      </w:r>
+      <w:r>
+        <w:t xml:space="preserve">the </w:t>
+      </w:r>
+      <w:r>
+        <w:t>R</w:t>
+      </w:r>
+      <w:r>
+        <w:t xml:space="preserve">esults window </w:t>
+      </w:r>
+      <w:r>
+        <w:t xml:space="preserve">so that you can </w:t>
+      </w:r>
+      <w:r>
+        <w:t xml:space="preserve">monitor program progress and cancel runs (click </w:t>
+      </w:r>
+      <w:proofErr w:type="spellStart"/>
+      <w:r>
+        <w:t>Geoprocessing</w:t>
+      </w:r>
+      <w:proofErr w:type="spellEnd"/>
+      <w:r>
+        <w:t>&gt;&gt;Results).</w:t>
+      </w:r>
+      <w:r>
+        <w:t xml:space="preserve">  The Results window also lets you start new runs with the same settings used earlier runs.</w:t>
       </w:r>
     </w:p>
     <w:p>
-      <w:r>
-        <w:t xml:space="preserve">The spatial inputs for Linkage Mapper are stored in the </w:t>
-      </w:r>
-      <w:proofErr w:type="spellStart"/>
-      <w:r>
-        <w:rPr>
-          <w:i/>
-        </w:rPr>
-        <w:t>clm_cor</w:t>
-      </w:r>
-      <w:proofErr w:type="spellEnd"/>
-      <w:r>
-        <w:t xml:space="preserve"> folder</w:t>
-      </w:r>
-      <w:r>
-        <w:t xml:space="preserve"> within the project directory</w:t>
-      </w:r>
-      <w:r>
-        <w:t xml:space="preserve">. See the Linkage Mapper user guide for instructions on </w:t>
-      </w:r>
-      <w:r>
-        <w:t xml:space="preserve">starting at step 4 </w:t>
-      </w:r>
-      <w:r>
-        <w:t xml:space="preserve">(be sure to un-check steps 1-3) </w:t>
-      </w:r>
-      <w:r>
-        <w:t xml:space="preserve">and on </w:t>
-      </w:r>
-      <w:r>
-        <w:t>manually removing or retaining links.</w:t>
-      </w:r>
+      <w:pPr>
+        <w:pStyle w:val="Heading2"/>
+      </w:pPr>
+      <w:bookmarkStart w:id="12" w:name="_Toc348511545"/>
+      <w:r>
+        <w:t>Changing linkage rules without re-starting from scratch</w:t>
+      </w:r>
+      <w:bookmarkEnd w:id="12"/>
     </w:p>
     <w:p>
+      <w:r>
+        <w:t>To change the number of nearest neighbors linked or to manually adjust the links mapped it is not necessary to re-run the tool as Linkage Mapper can be restarted independently at step 4.</w:t>
+      </w:r>
+    </w:p>
+    <w:p>
+      <w:r>
+        <w:t xml:space="preserve">The spatial inputs for Linkage Mapper are stored in the </w:t>
+      </w:r>
+      <w:proofErr w:type="spellStart"/>
+      <w:r>
+        <w:rPr>
+          <w:i/>
+        </w:rPr>
+        <w:t>clm_cor</w:t>
+      </w:r>
+      <w:proofErr w:type="spellEnd"/>
+      <w:r>
+        <w:t xml:space="preserve"> folder</w:t>
+      </w:r>
+      <w:r>
+        <w:t xml:space="preserve"> within the project directory</w:t>
+      </w:r>
+      <w:r>
+        <w:t xml:space="preserve">. See the Linkage Mapper user guide for instructions on </w:t>
+      </w:r>
+      <w:r>
+        <w:t xml:space="preserve">starting at step 4 </w:t>
+      </w:r>
+      <w:r>
+        <w:t xml:space="preserve">(be sure to un-check steps 1-3) </w:t>
+      </w:r>
+      <w:r>
+        <w:t xml:space="preserve">and on </w:t>
+      </w:r>
+      <w:r>
+        <w:t>manually removing or retaining links.</w:t>
+      </w:r>
+    </w:p>
+    <w:p>
       <w:pPr>
         <w:pStyle w:val="Heading1"/>
       </w:pPr>
-      <w:bookmarkStart w:id="12" w:name="_Toc348511546"/>
+      <w:bookmarkStart w:id="13" w:name="_Toc348511546"/>
       <w:r>
         <w:t>Support</w:t>
       </w:r>
-      <w:bookmarkEnd w:id="12"/>
+      <w:bookmarkEnd w:id="13"/>
       <w:r>
         <w:t xml:space="preserve"> </w:t>
       </w:r>
@@ -6190,7 +6061,7 @@
       <w:pPr>
         <w:pStyle w:val="Heading1"/>
       </w:pPr>
-      <w:bookmarkStart w:id="13" w:name="_Toc348511547"/>
+      <w:bookmarkStart w:id="14" w:name="_Toc348511547"/>
       <w:r>
         <w:t xml:space="preserve">Literature </w:t>
       </w:r>
@@ -6200,7 +6071,7 @@
       <w:r>
         <w:t>ited</w:t>
       </w:r>
-      <w:bookmarkEnd w:id="13"/>
+      <w:bookmarkEnd w:id="14"/>
     </w:p>
     <w:p>
       <w:pPr>
@@ -6213,42 +6084,22 @@
           <w:szCs w:val="24"/>
         </w:rPr>
       </w:pPr>
-      <w:proofErr w:type="gramStart"/>
       <w:r>
         <w:rPr>
           <w:rFonts w:ascii="Times New Roman" w:hAnsi="Times New Roman"/>
           <w:sz w:val="24"/>
           <w:szCs w:val="24"/>
         </w:rPr>
-        <w:t>McRae, B.H. and D.M. Kavanagh.</w:t>
-      </w:r>
-      <w:proofErr w:type="gramEnd"/>
+        <w:t>McRae, B.H. and D.M. Kavanagh. 2011. Linkage Mapper Connectivity Analysis Software. The</w:t>
+      </w:r>
       <w:r>
         <w:rPr>
           <w:rFonts w:ascii="Times New Roman" w:hAnsi="Times New Roman"/>
           <w:sz w:val="24"/>
           <w:szCs w:val="24"/>
         </w:rPr>
-        <w:t xml:space="preserve"> 2011. Linkage Mapper Connectivity Analysis Software. </w:t>
-      </w:r>
-      <w:proofErr w:type="gramStart"/>
-      <w:r>
-        <w:rPr>
-          <w:rFonts w:ascii="Times New Roman" w:hAnsi="Times New Roman"/>
-          <w:sz w:val="24"/>
-          <w:szCs w:val="24"/>
-        </w:rPr>
-        <w:t>The</w:t>
-      </w:r>
-      <w:r>
-        <w:rPr>
-          <w:rFonts w:ascii="Times New Roman" w:hAnsi="Times New Roman"/>
-          <w:sz w:val="24"/>
-          <w:szCs w:val="24"/>
-        </w:rPr>
         <w:t xml:space="preserve"> Nature Conservancy, Seattle WA.</w:t>
       </w:r>
-      <w:proofErr w:type="gramEnd"/>
       <w:r>
         <w:rPr>
           <w:rFonts w:ascii="Times New Roman" w:hAnsi="Times New Roman"/>
@@ -6289,7 +6140,6 @@
         </w:rPr>
       </w:pPr>
       <w:proofErr w:type="spellStart"/>
-      <w:proofErr w:type="gramStart"/>
       <w:r>
         <w:rPr>
           <w:rFonts w:ascii="Times New Roman" w:hAnsi="Times New Roman"/>
@@ -6305,51 +6155,23 @@
           <w:sz w:val="24"/>
           <w:szCs w:val="24"/>
         </w:rPr>
-        <w:t>, T.A. 2011.</w:t>
-      </w:r>
-      <w:proofErr w:type="gramEnd"/>
+        <w:t xml:space="preserve">, T.A. 2011. </w:t>
+      </w:r>
       <w:r>
         <w:rPr>
           <w:rFonts w:ascii="Times New Roman" w:hAnsi="Times New Roman"/>
           <w:sz w:val="24"/>
           <w:szCs w:val="24"/>
         </w:rPr>
-        <w:t xml:space="preserve"> </w:t>
-      </w:r>
-      <w:proofErr w:type="gramStart"/>
+        <w:t>Connectivity Planning to Facilitate Species Movements in Response to Climate Change</w:t>
+      </w:r>
       <w:r>
         <w:rPr>
           <w:rFonts w:ascii="Times New Roman" w:hAnsi="Times New Roman"/>
           <w:sz w:val="24"/>
           <w:szCs w:val="24"/>
         </w:rPr>
-        <w:t>Connectivity Planning to Facilitate Species Movements in Response to Climate Change</w:t>
-      </w:r>
-      <w:r>
-        <w:rPr>
-          <w:rFonts w:ascii="Times New Roman" w:hAnsi="Times New Roman"/>
-          <w:sz w:val="24"/>
-          <w:szCs w:val="24"/>
-        </w:rPr>
-        <w:t>.</w:t>
-      </w:r>
-      <w:proofErr w:type="gramEnd"/>
-      <w:r>
-        <w:rPr>
-          <w:rFonts w:ascii="Times New Roman" w:hAnsi="Times New Roman"/>
-          <w:sz w:val="24"/>
-          <w:szCs w:val="24"/>
-        </w:rPr>
-        <w:t xml:space="preserve"> </w:t>
-      </w:r>
-      <w:proofErr w:type="gramStart"/>
-      <w:r>
-        <w:rPr>
-          <w:rFonts w:ascii="Times New Roman" w:hAnsi="Times New Roman"/>
-          <w:sz w:val="24"/>
-          <w:szCs w:val="24"/>
-        </w:rPr>
-        <w:t xml:space="preserve">Available at </w:t>
+        <w:t xml:space="preserve">. Available at </w:t>
       </w:r>
       <w:hyperlink r:id="rId28" w:history="1">
         <w:r>
@@ -6370,7 +6192,6 @@
         </w:rPr>
         <w:t>.</w:t>
       </w:r>
-      <w:proofErr w:type="gramEnd"/>
     </w:p>
     <w:p>
       <w:pPr>
@@ -6439,90 +6260,61 @@
           <w:sz w:val="24"/>
           <w:szCs w:val="24"/>
         </w:rPr>
-        <w:t xml:space="preserve">Connectivity planning to address climate change.  </w:t>
-      </w:r>
-      <w:proofErr w:type="gramStart"/>
+        <w:t xml:space="preserve">Connectivity planning to address climate change.  Conservation </w:t>
+      </w:r>
       <w:r>
         <w:rPr>
           <w:rFonts w:ascii="Times New Roman" w:hAnsi="Times New Roman"/>
           <w:sz w:val="24"/>
           <w:szCs w:val="24"/>
         </w:rPr>
-        <w:t xml:space="preserve">Conservation </w:t>
-      </w:r>
-      <w:r>
+        <w:t>Biology.</w:t>
+      </w:r>
+    </w:p>
+    <w:p>
+      <w:pPr>
+        <w:pStyle w:val="Figure"/>
+        <w:spacing w:before="100" w:after="120"/>
+        <w:ind w:left="360" w:hanging="360"/>
         <w:rPr>
           <w:rFonts w:ascii="Times New Roman" w:hAnsi="Times New Roman"/>
           <w:sz w:val="24"/>
           <w:szCs w:val="24"/>
         </w:rPr>
-        <w:t>Biology.</w:t>
-      </w:r>
-      <w:proofErr w:type="gramEnd"/>
-    </w:p>
-    <w:p>
-      <w:pPr>
-        <w:pStyle w:val="Figure"/>
-        <w:spacing w:before="100" w:after="120"/>
-        <w:ind w:left="360" w:hanging="360"/>
+      </w:pPr>
+      <w:proofErr w:type="spellStart"/>
+      <w:r>
         <w:rPr>
           <w:rFonts w:ascii="Times New Roman" w:hAnsi="Times New Roman"/>
           <w:sz w:val="24"/>
           <w:szCs w:val="24"/>
         </w:rPr>
-      </w:pPr>
-      <w:proofErr w:type="spellStart"/>
+        <w:t>Biology.</w:t>
+      </w:r>
       <w:r>
         <w:rPr>
           <w:rFonts w:ascii="Times New Roman" w:hAnsi="Times New Roman"/>
           <w:sz w:val="24"/>
           <w:szCs w:val="24"/>
         </w:rPr>
-        <w:t>Biology.</w:t>
-      </w:r>
+        <w:t>Washington</w:t>
+      </w:r>
+      <w:proofErr w:type="spellEnd"/>
       <w:r>
         <w:rPr>
           <w:rFonts w:ascii="Times New Roman" w:hAnsi="Times New Roman"/>
           <w:sz w:val="24"/>
           <w:szCs w:val="24"/>
         </w:rPr>
-        <w:t>Washington</w:t>
-      </w:r>
-      <w:proofErr w:type="spellEnd"/>
+        <w:t xml:space="preserve"> Wildlife Habitat Connectivity Working Group (WHCWG). 2011. Washington Connected Landscapes Project: Climate-Gradient Corridors Report. Washington Departments of Fish and Wildlife, and Transportation, Olympia, WA.</w:t>
+      </w:r>
       <w:r>
         <w:rPr>
           <w:rFonts w:ascii="Times New Roman" w:hAnsi="Times New Roman"/>
           <w:sz w:val="24"/>
           <w:szCs w:val="24"/>
         </w:rPr>
-        <w:t xml:space="preserve"> Wildlife Habitat Connectivity Working Group (WHCWG). 2011. Washington Connected Landscapes Project: Climate-Gradient Corridors Report. </w:t>
-      </w:r>
-      <w:proofErr w:type="gramStart"/>
-      <w:r>
-        <w:rPr>
-          <w:rFonts w:ascii="Times New Roman" w:hAnsi="Times New Roman"/>
-          <w:sz w:val="24"/>
-          <w:szCs w:val="24"/>
-        </w:rPr>
-        <w:t>Washington Departments of Fish and Wildlife, and Transportation, Olympia, WA.</w:t>
-      </w:r>
-      <w:proofErr w:type="gramEnd"/>
-      <w:r>
-        <w:rPr>
-          <w:rFonts w:ascii="Times New Roman" w:hAnsi="Times New Roman"/>
-          <w:sz w:val="24"/>
-          <w:szCs w:val="24"/>
-        </w:rPr>
-        <w:t xml:space="preserve"> </w:t>
-      </w:r>
-      <w:proofErr w:type="gramStart"/>
-      <w:r>
-        <w:rPr>
-          <w:rFonts w:ascii="Times New Roman" w:hAnsi="Times New Roman"/>
-          <w:sz w:val="24"/>
-          <w:szCs w:val="24"/>
-        </w:rPr>
-        <w:t xml:space="preserve">Available at </w:t>
+        <w:t xml:space="preserve"> Available at </w:t>
       </w:r>
       <w:hyperlink r:id="rId29" w:history="1">
         <w:r>
@@ -6543,7 +6335,6 @@
         </w:rPr>
         <w:t>.</w:t>
       </w:r>
-      <w:proofErr w:type="gramEnd"/>
     </w:p>
     <w:p>
       <w:pPr>
@@ -6556,50 +6347,13 @@
           <w:szCs w:val="24"/>
         </w:rPr>
       </w:pPr>
-      <w:proofErr w:type="gramStart"/>
       <w:r>
         <w:rPr>
           <w:rFonts w:ascii="Times New Roman" w:hAnsi="Times New Roman"/>
           <w:sz w:val="24"/>
           <w:szCs w:val="24"/>
         </w:rPr>
-        <w:t>WHCWG.</w:t>
-      </w:r>
-      <w:proofErr w:type="gramEnd"/>
-      <w:r>
-        <w:rPr>
-          <w:rFonts w:ascii="Times New Roman" w:hAnsi="Times New Roman"/>
-          <w:sz w:val="24"/>
-          <w:szCs w:val="24"/>
-        </w:rPr>
-        <w:t xml:space="preserve"> 2012. Climate Gradient Corridor Report: Frequently Asked Questions. </w:t>
-      </w:r>
-      <w:proofErr w:type="gramStart"/>
-      <w:r>
-        <w:rPr>
-          <w:rFonts w:ascii="Times New Roman" w:hAnsi="Times New Roman"/>
-          <w:sz w:val="24"/>
-          <w:szCs w:val="24"/>
-        </w:rPr>
-        <w:t>Departments of Fish and Wildlife, and Transportation, Olympia, WA.</w:t>
-      </w:r>
-      <w:proofErr w:type="gramEnd"/>
-      <w:r>
-        <w:rPr>
-          <w:rFonts w:ascii="Times New Roman" w:hAnsi="Times New Roman"/>
-          <w:sz w:val="24"/>
-          <w:szCs w:val="24"/>
-        </w:rPr>
-        <w:t xml:space="preserve"> </w:t>
-      </w:r>
-      <w:proofErr w:type="gramStart"/>
-      <w:r>
-        <w:rPr>
-          <w:rFonts w:ascii="Times New Roman" w:hAnsi="Times New Roman"/>
-          <w:sz w:val="24"/>
-          <w:szCs w:val="24"/>
-        </w:rPr>
-        <w:t xml:space="preserve">Available at </w:t>
+        <w:t xml:space="preserve">WHCWG. 2012. Climate Gradient Corridor Report: Frequently Asked Questions. Departments of Fish and Wildlife, and Transportation, Olympia, WA. Available at </w:t>
       </w:r>
       <w:hyperlink r:id="rId30" w:history="1">
         <w:r>
@@ -6620,7 +6374,6 @@
         </w:rPr>
         <w:t>.</w:t>
       </w:r>
-      <w:proofErr w:type="gramEnd"/>
     </w:p>
     <w:p>
       <w:pPr>
@@ -6632,8 +6385,6 @@
           <w:szCs w:val="24"/>
         </w:rPr>
       </w:pPr>
-      <w:bookmarkStart w:id="14" w:name="_GoBack"/>
-      <w:bookmarkEnd w:id="14"/>
     </w:p>
     <w:sectPr>
       <w:pgSz w:w="12240" w:h="15840"/>
@@ -6697,7 +6448,7 @@
         <w:rStyle w:val="PageNumber"/>
         <w:noProof/>
       </w:rPr>
-      <w:t>7</w:t>
+      <w:t>4</w:t>
     </w:r>
     <w:r>
       <w:rPr>
@@ -14047,7 +13798,7 @@
 </file>
 
 <file path=customXml/itemProps1.xml><?xml version="1.0" encoding="utf-8"?>
-<ds:datastoreItem xmlns:ds="http://schemas.openxmlformats.org/officeDocument/2006/customXml" ds:itemID="{FBC3D701-6168-41F8-9E34-AEF4A6D2FCC9}">
+<ds:datastoreItem xmlns:ds="http://schemas.openxmlformats.org/officeDocument/2006/customXml" ds:itemID="{65D0622F-2100-4FDA-BF9D-6D5BDCADF408}">
   <ds:schemaRefs>
     <ds:schemaRef ds:uri="http://schemas.openxmlformats.org/officeDocument/2006/bibliography"/>
   </ds:schemaRefs>
@@ -14055,7 +13806,7 @@
 </file>
 
 <file path=customXml/itemProps2.xml><?xml version="1.0" encoding="utf-8"?>
-<ds:datastoreItem xmlns:ds="http://schemas.openxmlformats.org/officeDocument/2006/customXml" ds:itemID="{82C93183-64AF-4AEB-A313-C7660EE96C27}">
+<ds:datastoreItem xmlns:ds="http://schemas.openxmlformats.org/officeDocument/2006/customXml" ds:itemID="{95540309-8570-4AF3-A99F-385922D7EE4E}">
   <ds:schemaRefs>
     <ds:schemaRef ds:uri="http://schemas.openxmlformats.org/officeDocument/2006/bibliography"/>
   </ds:schemaRefs>

</xml_diff>

<commit_message>
Various and sundry user guide updates.
</commit_message>
<xml_diff>
--- a/toolbox/doc/Climate Linkage Mapper User Guide.docx
+++ b/toolbox/doc/Climate Linkage Mapper User Guide.docx
@@ -226,21 +226,12 @@
         </w:rPr>
         <w:t xml:space="preserve">, Tristan </w:t>
       </w:r>
-      <w:proofErr w:type="spellStart"/>
       <w:r>
         <w:rPr>
           <w:bCs/>
           <w:szCs w:val="20"/>
         </w:rPr>
-        <w:t>Nuñez</w:t>
-      </w:r>
-      <w:proofErr w:type="spellEnd"/>
-      <w:r>
-        <w:rPr>
-          <w:bCs/>
-          <w:szCs w:val="20"/>
-        </w:rPr>
-        <w:t xml:space="preserve"> </w:t>
+        <w:t xml:space="preserve">Nuñez </w:t>
       </w:r>
       <w:r>
         <w:rPr>
@@ -371,76 +362,28 @@
           <w:bCs/>
           <w:szCs w:val="20"/>
         </w:rPr>
-        <w:t xml:space="preserve">Tristan </w:t>
-      </w:r>
-      <w:proofErr w:type="spellStart"/>
+        <w:t xml:space="preserve">Tristan Nuñez </w:t>
+      </w:r>
       <w:r>
         <w:rPr>
           <w:bCs/>
           <w:szCs w:val="20"/>
         </w:rPr>
-        <w:t>Nuñez</w:t>
-      </w:r>
-      <w:proofErr w:type="spellEnd"/>
+        <w:t>as part of his master’s work</w:t>
+      </w:r>
       <w:r>
         <w:rPr>
           <w:bCs/>
           <w:szCs w:val="20"/>
         </w:rPr>
-        <w:t xml:space="preserve"> </w:t>
+        <w:t xml:space="preserve"> (Nuñez 2011</w:t>
       </w:r>
       <w:r>
         <w:rPr>
           <w:bCs/>
           <w:szCs w:val="20"/>
         </w:rPr>
-        <w:t>as part of his master’s work</w:t>
-      </w:r>
-      <w:r>
-        <w:rPr>
-          <w:bCs/>
-          <w:szCs w:val="20"/>
-        </w:rPr>
-        <w:t xml:space="preserve"> (</w:t>
-      </w:r>
-      <w:proofErr w:type="spellStart"/>
-      <w:r>
-        <w:rPr>
-          <w:bCs/>
-          <w:szCs w:val="20"/>
-        </w:rPr>
-        <w:t>Nuñez</w:t>
-      </w:r>
-      <w:proofErr w:type="spellEnd"/>
-      <w:r>
-        <w:rPr>
-          <w:bCs/>
-          <w:szCs w:val="20"/>
-        </w:rPr>
-        <w:t xml:space="preserve"> 2011</w:t>
-      </w:r>
-      <w:r>
-        <w:rPr>
-          <w:bCs/>
-          <w:szCs w:val="20"/>
-        </w:rPr>
-        <w:t xml:space="preserve">, </w:t>
-      </w:r>
-      <w:proofErr w:type="spellStart"/>
-      <w:r>
-        <w:rPr>
-          <w:bCs/>
-          <w:szCs w:val="20"/>
-        </w:rPr>
-        <w:t>Nuñez</w:t>
-      </w:r>
-      <w:proofErr w:type="spellEnd"/>
-      <w:r>
-        <w:rPr>
-          <w:bCs/>
-          <w:szCs w:val="20"/>
-        </w:rPr>
-        <w:t xml:space="preserve"> et al. 2013</w:t>
+        <w:t>, Nuñez et al. 2013</w:t>
       </w:r>
       <w:r>
         <w:rPr>
@@ -628,23 +571,7 @@
           <w:b/>
           <w:szCs w:val="20"/>
         </w:rPr>
-        <w:t>(</w:t>
-      </w:r>
-      <w:proofErr w:type="spellStart"/>
-      <w:r>
-        <w:rPr>
-          <w:b/>
-          <w:szCs w:val="20"/>
-        </w:rPr>
-        <w:t>ArcInfo</w:t>
-      </w:r>
-      <w:proofErr w:type="spellEnd"/>
-      <w:r>
-        <w:rPr>
-          <w:b/>
-          <w:szCs w:val="20"/>
-        </w:rPr>
-        <w:t xml:space="preserve"> </w:t>
+        <w:t xml:space="preserve">(ArcInfo </w:t>
       </w:r>
       <w:r>
         <w:rPr>
@@ -821,27 +748,18 @@
       <w:r>
         <w:t xml:space="preserve">., T.A. </w:t>
       </w:r>
-      <w:proofErr w:type="spellStart"/>
       <w:r>
         <w:rPr>
           <w:bCs/>
           <w:szCs w:val="20"/>
         </w:rPr>
-        <w:t>Nuñez</w:t>
-      </w:r>
-      <w:proofErr w:type="spellEnd"/>
+        <w:t>Nuñez, and B.H. McRae. 2013</w:t>
+      </w:r>
       <w:r>
         <w:rPr>
           <w:bCs/>
           <w:szCs w:val="20"/>
         </w:rPr>
-        <w:t>, and B.H. McRae. 2013</w:t>
-      </w:r>
-      <w:r>
-        <w:rPr>
-          <w:bCs/>
-          <w:szCs w:val="20"/>
-        </w:rPr>
         <w:t>.</w:t>
       </w:r>
       <w:r>
@@ -857,8 +775,10 @@
         <w:t xml:space="preserve">. </w:t>
       </w:r>
       <w:r>
-        <w:t>Adze Informatics</w:t>
-      </w:r>
+        <w:t>The Nature Conservancy</w:t>
+      </w:r>
+      <w:bookmarkStart w:id="1" w:name="_GoBack"/>
+      <w:bookmarkEnd w:id="1"/>
       <w:r>
         <w:t xml:space="preserve">, Seattle WA. Available at: </w:t>
       </w:r>
@@ -1982,11 +1902,11 @@
       <w:pPr>
         <w:pStyle w:val="Heading1"/>
       </w:pPr>
-      <w:bookmarkStart w:id="1" w:name="_Toc348511536"/>
+      <w:bookmarkStart w:id="2" w:name="_Toc348511536"/>
       <w:r>
         <w:t>Introduction</w:t>
       </w:r>
-      <w:bookmarkEnd w:id="1"/>
+      <w:bookmarkEnd w:id="2"/>
     </w:p>
     <w:p>
       <w:pPr>
@@ -2064,13 +1984,8 @@
       <w:r>
         <w:t xml:space="preserve"> </w:t>
       </w:r>
-      <w:proofErr w:type="spellStart"/>
-      <w:r>
-        <w:t>Nuñez</w:t>
-      </w:r>
-      <w:proofErr w:type="spellEnd"/>
-      <w:r>
-        <w:t xml:space="preserve"> </w:t>
+      <w:r>
+        <w:t xml:space="preserve">Nuñez </w:t>
       </w:r>
       <w:r>
         <w:t>(</w:t>
@@ -2084,21 +1999,12 @@
       <w:r>
         <w:t xml:space="preserve"> and </w:t>
       </w:r>
-      <w:proofErr w:type="spellStart"/>
       <w:r>
         <w:rPr>
           <w:bCs/>
           <w:szCs w:val="20"/>
         </w:rPr>
-        <w:t>Nuñez</w:t>
-      </w:r>
-      <w:proofErr w:type="spellEnd"/>
-      <w:r>
-        <w:rPr>
-          <w:bCs/>
-          <w:szCs w:val="20"/>
-        </w:rPr>
-        <w:t xml:space="preserve"> et al. (2013)</w:t>
+        <w:t>Nuñez et al. (2013)</w:t>
       </w:r>
       <w:r>
         <w:t xml:space="preserve">, </w:t>
@@ -2194,11 +2100,11 @@
       <w:pPr>
         <w:pStyle w:val="Heading1"/>
       </w:pPr>
-      <w:bookmarkStart w:id="2" w:name="_Toc348511537"/>
+      <w:bookmarkStart w:id="3" w:name="_Toc348511537"/>
       <w:r>
         <w:t>Installation</w:t>
       </w:r>
-      <w:bookmarkEnd w:id="2"/>
+      <w:bookmarkEnd w:id="3"/>
     </w:p>
     <w:p>
       <w:pPr>
@@ -2525,13 +2431,13 @@
         <w:t>. Note also that version 6.5 is a development version and is built daily, so it is possible that the daily build you download may not work with Climate Linkage Mapper.</w:t>
       </w:r>
     </w:p>
+    <w:bookmarkStart w:id="4" w:name="_Toc348511538"/>
+    <w:bookmarkStart w:id="5" w:name="OLE_LINK6"/>
     <w:p>
       <w:pPr>
         <w:pStyle w:val="Heading1"/>
         <w:spacing w:after="0"/>
       </w:pPr>
-      <w:bookmarkStart w:id="3" w:name="_Toc348511538"/>
-      <w:bookmarkStart w:id="4" w:name="OLE_LINK6"/>
       <w:r>
         <w:rPr>
           <w:noProof/>
@@ -2613,7 +2519,7 @@
                           <a:effectLst/>
                           <a:extLst>
                             <a:ext uri="{C572A759-6A51-4108-AA02-DFA0A04FC94B}">
-                              <ma14:wrappingTextBoxFlag xmlns="" xmlns:mo="http://schemas.microsoft.com/office/mac/office/2008/main" xmlns:mv="urn:schemas-microsoft-com:mac:vml" xmlns:o="urn:schemas-microsoft-com:office:office" xmlns:v="urn:schemas-microsoft-com:vml" xmlns:w10="urn:schemas-microsoft-com:office:word" xmlns:w="http://schemas.openxmlformats.org/wordprocessingml/2006/main" xmlns:ma14="http://schemas.microsoft.com/office/mac/drawingml/2011/main"/>
+                              <ma14:wrappingTextBoxFlag xmlns:ma14="http://schemas.microsoft.com/office/mac/drawingml/2011/main" xmlns:w="http://schemas.openxmlformats.org/wordprocessingml/2006/main" xmlns:w10="urn:schemas-microsoft-com:office:word" xmlns:v="urn:schemas-microsoft-com:vml" xmlns:o="urn:schemas-microsoft-com:office:office" xmlns:mv="urn:schemas-microsoft-com:mac:vml" xmlns:mo="http://schemas.microsoft.com/office/mac/office/2008/main" xmlns=""/>
                             </a:ext>
                           </a:extLst>
                         </wps:spPr>
@@ -2630,27 +2536,14 @@
                               <w:r>
                                 <w:t xml:space="preserve">Figure </w:t>
                               </w:r>
-                              <w:r>
-                                <w:fldChar w:fldCharType="begin"/>
-                              </w:r>
-                              <w:r>
-                                <w:instrText xml:space="preserve"> SEQ Figure \* ARABIC </w:instrText>
-                              </w:r>
-                              <w:r>
-                                <w:fldChar w:fldCharType="separate"/>
-                              </w:r>
-                              <w:r>
-                                <w:rPr>
-                                  <w:noProof/>
-                                </w:rPr>
-                                <w:t>1</w:t>
-                              </w:r>
-                              <w:r>
-                                <w:rPr>
-                                  <w:noProof/>
-                                </w:rPr>
-                                <w:fldChar w:fldCharType="end"/>
-                              </w:r>
+                              <w:fldSimple w:instr=" SEQ Figure \* ARABIC ">
+                                <w:r>
+                                  <w:rPr>
+                                    <w:noProof/>
+                                  </w:rPr>
+                                  <w:t>1</w:t>
+                                </w:r>
+                              </w:fldSimple>
                               <w:r>
                                 <w:rPr>
                                   <w:noProof/>
@@ -2766,7 +2659,7 @@
       <w:r>
         <w:t>Climate Linkage Mapper</w:t>
       </w:r>
-      <w:bookmarkEnd w:id="3"/>
+      <w:bookmarkEnd w:id="4"/>
     </w:p>
     <w:p>
       <w:r>
@@ -2831,14 +2724,14 @@
       <w:pPr>
         <w:pStyle w:val="Heading2"/>
       </w:pPr>
-      <w:bookmarkStart w:id="5" w:name="_Toc348511539"/>
+      <w:bookmarkStart w:id="6" w:name="_Toc348511539"/>
       <w:r>
         <w:t>Input data</w:t>
       </w:r>
       <w:r>
         <w:t xml:space="preserve"> requirements</w:t>
       </w:r>
-      <w:bookmarkEnd w:id="5"/>
+      <w:bookmarkEnd w:id="6"/>
     </w:p>
     <w:p/>
     <w:p>
@@ -3068,7 +2961,7 @@
                           <a:effectLst/>
                           <a:extLst>
                             <a:ext uri="{C572A759-6A51-4108-AA02-DFA0A04FC94B}">
-                              <ma14:wrappingTextBoxFlag xmlns="" xmlns:mo="http://schemas.microsoft.com/office/mac/office/2008/main" xmlns:mv="urn:schemas-microsoft-com:mac:vml" xmlns:o="urn:schemas-microsoft-com:office:office" xmlns:v="urn:schemas-microsoft-com:vml" xmlns:w10="urn:schemas-microsoft-com:office:word" xmlns:w="http://schemas.openxmlformats.org/wordprocessingml/2006/main" xmlns:ma14="http://schemas.microsoft.com/office/mac/drawingml/2011/main"/>
+                              <ma14:wrappingTextBoxFlag xmlns:ma14="http://schemas.microsoft.com/office/mac/drawingml/2011/main" xmlns:w="http://schemas.openxmlformats.org/wordprocessingml/2006/main" xmlns:w10="urn:schemas-microsoft-com:office:word" xmlns:v="urn:schemas-microsoft-com:vml" xmlns:o="urn:schemas-microsoft-com:office:office" xmlns:mv="urn:schemas-microsoft-com:mac:vml" xmlns:mo="http://schemas.microsoft.com/office/mac/office/2008/main" xmlns=""/>
                             </a:ext>
                           </a:extLst>
                         </wps:spPr>
@@ -3085,27 +2978,14 @@
                               <w:r>
                                 <w:t xml:space="preserve">Figure </w:t>
                               </w:r>
-                              <w:r>
-                                <w:fldChar w:fldCharType="begin"/>
-                              </w:r>
-                              <w:r>
-                                <w:instrText xml:space="preserve"> SEQ Figure \* ARABIC </w:instrText>
-                              </w:r>
-                              <w:r>
-                                <w:fldChar w:fldCharType="separate"/>
-                              </w:r>
-                              <w:r>
-                                <w:rPr>
-                                  <w:noProof/>
-                                </w:rPr>
-                                <w:t>2</w:t>
-                              </w:r>
-                              <w:r>
-                                <w:rPr>
-                                  <w:noProof/>
-                                </w:rPr>
-                                <w:fldChar w:fldCharType="end"/>
-                              </w:r>
+                              <w:fldSimple w:instr=" SEQ Figure \* ARABIC ">
+                                <w:r>
+                                  <w:rPr>
+                                    <w:noProof/>
+                                  </w:rPr>
+                                  <w:t>2</w:t>
+                                </w:r>
+                              </w:fldSimple>
                               <w:r>
                                 <w:rPr>
                                   <w:noProof/>
@@ -3275,15 +3155,7 @@
         <w:t xml:space="preserve"> and ID fields cannot be used. </w:t>
       </w:r>
       <w:r>
-        <w:t>An easy way to create a new field is to open the attribute table, add a new integer field and use the field calculator to fill it with an expression like &lt;</w:t>
-      </w:r>
-      <w:proofErr w:type="spellStart"/>
-      <w:r>
-        <w:t>NewField</w:t>
-      </w:r>
-      <w:proofErr w:type="spellEnd"/>
-      <w:r>
-        <w:t>&gt; = FID + 1.</w:t>
+        <w:t>An easy way to create a new field is to open the attribute table, add a new integer field and use the field calculator to fill it with an expression like &lt;NewField&gt; = FID + 1.</w:t>
       </w:r>
     </w:p>
     <w:p>
@@ -3524,7 +3396,6 @@
       <w:r>
         <w:t xml:space="preserve"> </w:t>
       </w:r>
-      <w:bookmarkStart w:id="6" w:name="_GoBack"/>
       <w:r>
         <w:rPr>
           <w:b/>
@@ -3540,7 +3411,6 @@
       <w:r>
         <w:t>longer than the edge-to-edge distance between the core pairs they are connecting.</w:t>
       </w:r>
-      <w:bookmarkEnd w:id="6"/>
     </w:p>
     <w:p>
       <w:pPr>
@@ -3572,32 +3442,18 @@
       <w:r>
         <w:t xml:space="preserve"> of the core (see </w:t>
       </w:r>
-      <w:proofErr w:type="spellStart"/>
-      <w:r>
-        <w:t>Nuñez</w:t>
-      </w:r>
-      <w:proofErr w:type="spellEnd"/>
-      <w:r>
-        <w:t xml:space="preserve"> 2011</w:t>
+      <w:r>
+        <w:t>Nuñez 2011</w:t>
       </w:r>
       <w:r>
         <w:t xml:space="preserve"> and </w:t>
       </w:r>
-      <w:proofErr w:type="spellStart"/>
       <w:r>
         <w:rPr>
           <w:bCs/>
           <w:szCs w:val="20"/>
         </w:rPr>
-        <w:t>Nuñez</w:t>
-      </w:r>
-      <w:proofErr w:type="spellEnd"/>
-      <w:r>
-        <w:rPr>
-          <w:bCs/>
-          <w:szCs w:val="20"/>
-        </w:rPr>
-        <w:t xml:space="preserve"> et al. 2013</w:t>
+        <w:t>Nuñez et al. 2013</w:t>
       </w:r>
       <w:r>
         <w:t xml:space="preserve"> for more discussion on this topic).</w:t>
@@ -3687,32 +3543,18 @@
       <w:r>
         <w:t xml:space="preserve"> (see </w:t>
       </w:r>
-      <w:proofErr w:type="spellStart"/>
-      <w:r>
-        <w:t>Nuñez</w:t>
-      </w:r>
-      <w:proofErr w:type="spellEnd"/>
-      <w:r>
-        <w:t xml:space="preserve"> 2011</w:t>
+      <w:r>
+        <w:t>Nuñez 2011</w:t>
       </w:r>
       <w:r>
         <w:t xml:space="preserve"> and </w:t>
       </w:r>
-      <w:proofErr w:type="spellStart"/>
       <w:r>
         <w:rPr>
           <w:bCs/>
           <w:szCs w:val="20"/>
         </w:rPr>
-        <w:t>Nuñez</w:t>
-      </w:r>
-      <w:proofErr w:type="spellEnd"/>
-      <w:r>
-        <w:rPr>
-          <w:bCs/>
-          <w:szCs w:val="20"/>
-        </w:rPr>
-        <w:t xml:space="preserve"> et al. 2013</w:t>
+        <w:t>Nuñez et al. 2013</w:t>
       </w:r>
       <w:r>
         <w:t xml:space="preserve"> for more d</w:t>
@@ -4167,7 +4009,7 @@
         <w:pStyle w:val="Heading2"/>
       </w:pPr>
       <w:bookmarkStart w:id="8" w:name="_Toc348511541"/>
-      <w:bookmarkEnd w:id="4"/>
+      <w:bookmarkEnd w:id="5"/>
       <w:r>
         <w:t>Processing Steps</w:t>
       </w:r>
@@ -4261,7 +4103,7 @@
                           <a:effectLst/>
                           <a:extLst>
                             <a:ext uri="{C572A759-6A51-4108-AA02-DFA0A04FC94B}">
-                              <ma14:wrappingTextBoxFlag xmlns="" xmlns:mo="http://schemas.microsoft.com/office/mac/office/2008/main" xmlns:mv="urn:schemas-microsoft-com:mac:vml" xmlns:o="urn:schemas-microsoft-com:office:office" xmlns:v="urn:schemas-microsoft-com:vml" xmlns:w10="urn:schemas-microsoft-com:office:word" xmlns:w="http://schemas.openxmlformats.org/wordprocessingml/2006/main" xmlns:ma14="http://schemas.microsoft.com/office/mac/drawingml/2011/main"/>
+                              <ma14:wrappingTextBoxFlag xmlns:ma14="http://schemas.microsoft.com/office/mac/drawingml/2011/main" xmlns:w="http://schemas.openxmlformats.org/wordprocessingml/2006/main" xmlns:w10="urn:schemas-microsoft-com:office:word" xmlns:v="urn:schemas-microsoft-com:vml" xmlns:o="urn:schemas-microsoft-com:office:office" xmlns:mv="urn:schemas-microsoft-com:mac:vml" xmlns:mo="http://schemas.microsoft.com/office/mac/office/2008/main" xmlns=""/>
                             </a:ext>
                           </a:extLst>
                         </wps:spPr>
@@ -4280,27 +4122,14 @@
                               <w:r>
                                 <w:t xml:space="preserve">Figure </w:t>
                               </w:r>
-                              <w:r>
-                                <w:fldChar w:fldCharType="begin"/>
-                              </w:r>
-                              <w:r>
-                                <w:instrText xml:space="preserve"> SEQ Figure \* ARABIC </w:instrText>
-                              </w:r>
-                              <w:r>
-                                <w:fldChar w:fldCharType="separate"/>
-                              </w:r>
-                              <w:r>
-                                <w:rPr>
-                                  <w:noProof/>
-                                </w:rPr>
-                                <w:t>3</w:t>
-                              </w:r>
-                              <w:r>
-                                <w:rPr>
-                                  <w:noProof/>
-                                </w:rPr>
-                                <w:fldChar w:fldCharType="end"/>
-                              </w:r>
+                              <w:fldSimple w:instr=" SEQ Figure \* ARABIC ">
+                                <w:r>
+                                  <w:rPr>
+                                    <w:noProof/>
+                                  </w:rPr>
+                                  <w:t>3</w:t>
+                                </w:r>
+                              </w:fldSimple>
                               <w:r>
                                 <w:rPr>
                                   <w:noProof/>
@@ -4581,7 +4410,6 @@
         </w:rPr>
         <w:t xml:space="preserve">The tool copies the spatial inputs into the </w:t>
       </w:r>
-      <w:proofErr w:type="spellStart"/>
       <w:r>
         <w:rPr>
           <w:rFonts w:ascii="Times New Roman" w:hAnsi="Times New Roman" w:cs="Times New Roman"/>
@@ -4590,7 +4418,6 @@
         </w:rPr>
         <w:t>clm_cor</w:t>
       </w:r>
-      <w:proofErr w:type="spellEnd"/>
       <w:r>
         <w:rPr>
           <w:rFonts w:ascii="Times New Roman" w:hAnsi="Times New Roman" w:cs="Times New Roman"/>
@@ -5002,23 +4829,7 @@
           <w:rFonts w:ascii="Times New Roman" w:hAnsi="Times New Roman" w:cs="Times New Roman"/>
           <w:color w:val="auto"/>
         </w:rPr>
-        <w:t xml:space="preserve"> between the different core pairings are calculated using GRASS GIS’s </w:t>
-      </w:r>
-      <w:proofErr w:type="spellStart"/>
-      <w:r>
-        <w:rPr>
-          <w:rFonts w:ascii="Times New Roman" w:hAnsi="Times New Roman" w:cs="Times New Roman"/>
-          <w:color w:val="auto"/>
-        </w:rPr>
-        <w:t>r.walk</w:t>
-      </w:r>
-      <w:proofErr w:type="spellEnd"/>
-      <w:r>
-        <w:rPr>
-          <w:rFonts w:ascii="Times New Roman" w:hAnsi="Times New Roman" w:cs="Times New Roman"/>
-          <w:color w:val="auto"/>
-        </w:rPr>
-        <w:t xml:space="preserve"> function. As GRASS has its own unique spatial file structure, all inputs have to be imported into a temporary GRASS database.</w:t>
+        <w:t xml:space="preserve"> between the different core pairings are calculated using GRASS GIS’s r.walk function. As GRASS has its own unique spatial file structure, all inputs have to be imported into a temporary GRASS database.</w:t>
       </w:r>
     </w:p>
     <w:p>
@@ -5293,77 +5104,57 @@
         </w:rPr>
         <w:t xml:space="preserve">These can be found within the </w:t>
       </w:r>
-      <w:proofErr w:type="spellStart"/>
       <w:r>
         <w:rPr>
           <w:rFonts w:ascii="Times New Roman" w:hAnsi="Times New Roman" w:cs="Times New Roman"/>
           <w:i/>
           <w:color w:val="auto"/>
         </w:rPr>
-        <w:t>clm_cor</w:t>
-      </w:r>
-      <w:proofErr w:type="spellEnd"/>
+        <w:t xml:space="preserve">clm_cor </w:t>
+      </w:r>
+      <w:r>
+        <w:rPr>
+          <w:rFonts w:ascii="Times New Roman" w:hAnsi="Times New Roman" w:cs="Times New Roman"/>
+          <w:color w:val="auto"/>
+        </w:rPr>
+        <w:t xml:space="preserve">folder. </w:t>
+      </w:r>
+      <w:r>
+        <w:rPr>
+          <w:rFonts w:ascii="Times New Roman" w:hAnsi="Times New Roman" w:cs="Times New Roman"/>
+          <w:color w:val="auto"/>
+        </w:rPr>
+        <w:t xml:space="preserve">The project resistance raster will </w:t>
+      </w:r>
+      <w:r>
+        <w:rPr>
+          <w:rFonts w:ascii="Times New Roman" w:hAnsi="Times New Roman" w:cs="Times New Roman"/>
+          <w:color w:val="auto"/>
+        </w:rPr>
+        <w:t>be named</w:t>
+      </w:r>
+      <w:r>
+        <w:rPr>
+          <w:rFonts w:ascii="Times New Roman" w:hAnsi="Times New Roman" w:cs="Times New Roman"/>
+          <w:color w:val="auto"/>
+        </w:rPr>
+        <w:t xml:space="preserve"> </w:t>
+      </w:r>
       <w:r>
         <w:rPr>
           <w:rFonts w:ascii="Times New Roman" w:hAnsi="Times New Roman" w:cs="Times New Roman"/>
           <w:i/>
           <w:color w:val="auto"/>
         </w:rPr>
-        <w:t xml:space="preserve"> </w:t>
-      </w:r>
-      <w:r>
-        <w:rPr>
-          <w:rFonts w:ascii="Times New Roman" w:hAnsi="Times New Roman" w:cs="Times New Roman"/>
-          <w:color w:val="auto"/>
-        </w:rPr>
-        <w:t xml:space="preserve">folder. </w:t>
-      </w:r>
-      <w:r>
-        <w:rPr>
-          <w:rFonts w:ascii="Times New Roman" w:hAnsi="Times New Roman" w:cs="Times New Roman"/>
-          <w:color w:val="auto"/>
-        </w:rPr>
-        <w:t xml:space="preserve">The project resistance raster will </w:t>
-      </w:r>
-      <w:r>
-        <w:rPr>
-          <w:rFonts w:ascii="Times New Roman" w:hAnsi="Times New Roman" w:cs="Times New Roman"/>
-          <w:color w:val="auto"/>
-        </w:rPr>
-        <w:t>be named</w:t>
-      </w:r>
-      <w:r>
-        <w:rPr>
-          <w:rFonts w:ascii="Times New Roman" w:hAnsi="Times New Roman" w:cs="Times New Roman"/>
-          <w:color w:val="auto"/>
-        </w:rPr>
-        <w:t xml:space="preserve"> </w:t>
-      </w:r>
-      <w:proofErr w:type="spellStart"/>
+        <w:t>proj</w:t>
+      </w:r>
       <w:r>
         <w:rPr>
           <w:rFonts w:ascii="Times New Roman" w:hAnsi="Times New Roman" w:cs="Times New Roman"/>
           <w:i/>
           <w:color w:val="auto"/>
         </w:rPr>
-        <w:t>proj</w:t>
-      </w:r>
-      <w:r>
-        <w:rPr>
-          <w:rFonts w:ascii="Times New Roman" w:hAnsi="Times New Roman" w:cs="Times New Roman"/>
-          <w:i/>
-          <w:color w:val="auto"/>
-        </w:rPr>
-        <w:t>area</w:t>
-      </w:r>
-      <w:proofErr w:type="spellEnd"/>
-      <w:r>
-        <w:rPr>
-          <w:rFonts w:ascii="Times New Roman" w:hAnsi="Times New Roman" w:cs="Times New Roman"/>
-          <w:i/>
-          <w:color w:val="auto"/>
-        </w:rPr>
-        <w:t xml:space="preserve"> </w:t>
+        <w:t xml:space="preserve">area </w:t>
       </w:r>
       <w:r>
         <w:rPr>
@@ -5615,7 +5406,7 @@
                         <a:effectLst/>
                         <a:extLst>
                           <a:ext uri="{C572A759-6A51-4108-AA02-DFA0A04FC94B}">
-                            <ma14:wrappingTextBoxFlag xmlns="" xmlns:mo="http://schemas.microsoft.com/office/mac/office/2008/main" xmlns:mv="urn:schemas-microsoft-com:mac:vml" xmlns:o="urn:schemas-microsoft-com:office:office" xmlns:v="urn:schemas-microsoft-com:vml" xmlns:w10="urn:schemas-microsoft-com:office:word" xmlns:w="http://schemas.openxmlformats.org/wordprocessingml/2006/main" xmlns:ma14="http://schemas.microsoft.com/office/mac/drawingml/2011/main"/>
+                            <ma14:wrappingTextBoxFlag xmlns:ma14="http://schemas.microsoft.com/office/mac/drawingml/2011/main" xmlns:w="http://schemas.openxmlformats.org/wordprocessingml/2006/main" xmlns:w10="urn:schemas-microsoft-com:office:word" xmlns:v="urn:schemas-microsoft-com:vml" xmlns:o="urn:schemas-microsoft-com:office:office" xmlns:mv="urn:schemas-microsoft-com:mac:vml" xmlns:mo="http://schemas.microsoft.com/office/mac/office/2008/main" xmlns=""/>
                           </a:ext>
                         </a:extLst>
                       </wps:spPr>
@@ -5635,27 +5426,14 @@
                             <w:r>
                               <w:t xml:space="preserve">Figure </w:t>
                             </w:r>
-                            <w:r>
-                              <w:fldChar w:fldCharType="begin"/>
-                            </w:r>
-                            <w:r>
-                              <w:instrText xml:space="preserve"> SEQ Figure \* ARABIC </w:instrText>
-                            </w:r>
-                            <w:r>
-                              <w:fldChar w:fldCharType="separate"/>
-                            </w:r>
-                            <w:r>
-                              <w:rPr>
-                                <w:noProof/>
-                              </w:rPr>
-                              <w:t>4</w:t>
-                            </w:r>
-                            <w:r>
-                              <w:rPr>
-                                <w:noProof/>
-                              </w:rPr>
-                              <w:fldChar w:fldCharType="end"/>
-                            </w:r>
+                            <w:fldSimple w:instr=" SEQ Figure \* ARABIC ">
+                              <w:r>
+                                <w:rPr>
+                                  <w:noProof/>
+                                </w:rPr>
+                                <w:t>4</w:t>
+                              </w:r>
+                            </w:fldSimple>
                             <w:r>
                               <w:t>.</w:t>
                             </w:r>
@@ -5924,15 +5702,7 @@
         <w:t xml:space="preserve">so that you can </w:t>
       </w:r>
       <w:r>
-        <w:t xml:space="preserve">monitor program progress and cancel runs (click </w:t>
-      </w:r>
-      <w:proofErr w:type="spellStart"/>
-      <w:r>
-        <w:t>Geoprocessing</w:t>
-      </w:r>
-      <w:proofErr w:type="spellEnd"/>
-      <w:r>
-        <w:t>&gt;&gt;Results).</w:t>
+        <w:t>monitor program progress and cancel runs (click Geoprocessing&gt;&gt;Results).</w:t>
       </w:r>
       <w:r>
         <w:t xml:space="preserve">  The Results window also lets you start new runs with the same settings used earlier runs.</w:t>
@@ -5957,14 +5727,12 @@
       <w:r>
         <w:t xml:space="preserve">The spatial inputs for Linkage Mapper are stored in the </w:t>
       </w:r>
-      <w:proofErr w:type="spellStart"/>
       <w:r>
         <w:rPr>
           <w:i/>
         </w:rPr>
         <w:t>clm_cor</w:t>
       </w:r>
-      <w:proofErr w:type="spellEnd"/>
       <w:r>
         <w:t xml:space="preserve"> folder</w:t>
       </w:r>
@@ -6139,7 +5907,6 @@
           <w:szCs w:val="24"/>
         </w:rPr>
       </w:pPr>
-      <w:proofErr w:type="spellStart"/>
       <w:r>
         <w:rPr>
           <w:rFonts w:ascii="Times New Roman" w:hAnsi="Times New Roman"/>
@@ -6148,7 +5915,6 @@
         </w:rPr>
         <w:t>Nuñez</w:t>
       </w:r>
-      <w:proofErr w:type="spellEnd"/>
       <w:r>
         <w:rPr>
           <w:rFonts w:ascii="Times New Roman" w:hAnsi="Times New Roman"/>
@@ -6204,23 +5970,21 @@
           <w:szCs w:val="24"/>
         </w:rPr>
       </w:pPr>
-      <w:proofErr w:type="spellStart"/>
       <w:r>
         <w:rPr>
           <w:rFonts w:ascii="Times New Roman" w:hAnsi="Times New Roman"/>
           <w:sz w:val="24"/>
           <w:szCs w:val="24"/>
         </w:rPr>
-        <w:t>Nuñez</w:t>
-      </w:r>
-      <w:proofErr w:type="spellEnd"/>
+        <w:t>Nuñez, T.A., J.J. Lawler, B.H. McRae, D.</w:t>
+      </w:r>
       <w:r>
         <w:rPr>
           <w:rFonts w:ascii="Times New Roman" w:hAnsi="Times New Roman"/>
           <w:sz w:val="24"/>
           <w:szCs w:val="24"/>
         </w:rPr>
-        <w:t>, T.A., J.J. Lawler, B.H. McRae, D.</w:t>
+        <w:t>J. P</w:t>
       </w:r>
       <w:r>
         <w:rPr>
@@ -6228,7 +5992,7 @@
           <w:sz w:val="24"/>
           <w:szCs w:val="24"/>
         </w:rPr>
-        <w:t>J. P</w:t>
+        <w:t>ierce, M.B. Krosby, D.M. Kavanagh, P.</w:t>
       </w:r>
       <w:r>
         <w:rPr>
@@ -6236,7 +6000,7 @@
           <w:sz w:val="24"/>
           <w:szCs w:val="24"/>
         </w:rPr>
-        <w:t>ierce, M.B. Krosby, D.M. Kavanagh, P.</w:t>
+        <w:t>H. Si</w:t>
       </w:r>
       <w:r>
         <w:rPr>
@@ -6244,7 +6008,7 @@
           <w:sz w:val="24"/>
           <w:szCs w:val="24"/>
         </w:rPr>
-        <w:t>H. Si</w:t>
+        <w:t xml:space="preserve">ngleton, and  J.J. Tewksbury. 2013. </w:t>
       </w:r>
       <w:r>
         <w:rPr>
@@ -6252,7 +6016,7 @@
           <w:sz w:val="24"/>
           <w:szCs w:val="24"/>
         </w:rPr>
-        <w:t xml:space="preserve">ngleton, and  J.J. Tewksbury. 2013. </w:t>
+        <w:t xml:space="preserve">Connectivity planning to address climate change.  Conservation </w:t>
       </w:r>
       <w:r>
         <w:rPr>
@@ -6260,53 +6024,35 @@
           <w:sz w:val="24"/>
           <w:szCs w:val="24"/>
         </w:rPr>
-        <w:t xml:space="preserve">Connectivity planning to address climate change.  Conservation </w:t>
-      </w:r>
-      <w:r>
+        <w:t>Biology.</w:t>
+      </w:r>
+    </w:p>
+    <w:p>
+      <w:pPr>
+        <w:pStyle w:val="Figure"/>
+        <w:spacing w:before="100" w:after="120"/>
+        <w:ind w:left="360" w:hanging="360"/>
         <w:rPr>
           <w:rFonts w:ascii="Times New Roman" w:hAnsi="Times New Roman"/>
           <w:sz w:val="24"/>
           <w:szCs w:val="24"/>
         </w:rPr>
-        <w:t>Biology.</w:t>
-      </w:r>
-    </w:p>
-    <w:p>
-      <w:pPr>
-        <w:pStyle w:val="Figure"/>
-        <w:spacing w:before="100" w:after="120"/>
-        <w:ind w:left="360" w:hanging="360"/>
+      </w:pPr>
+      <w:r>
         <w:rPr>
           <w:rFonts w:ascii="Times New Roman" w:hAnsi="Times New Roman"/>
           <w:sz w:val="24"/>
           <w:szCs w:val="24"/>
         </w:rPr>
-      </w:pPr>
-      <w:proofErr w:type="spellStart"/>
+        <w:t>Biology.</w:t>
+      </w:r>
       <w:r>
         <w:rPr>
           <w:rFonts w:ascii="Times New Roman" w:hAnsi="Times New Roman"/>
           <w:sz w:val="24"/>
           <w:szCs w:val="24"/>
         </w:rPr>
-        <w:t>Biology.</w:t>
-      </w:r>
-      <w:r>
-        <w:rPr>
-          <w:rFonts w:ascii="Times New Roman" w:hAnsi="Times New Roman"/>
-          <w:sz w:val="24"/>
-          <w:szCs w:val="24"/>
-        </w:rPr>
-        <w:t>Washington</w:t>
-      </w:r>
-      <w:proofErr w:type="spellEnd"/>
-      <w:r>
-        <w:rPr>
-          <w:rFonts w:ascii="Times New Roman" w:hAnsi="Times New Roman"/>
-          <w:sz w:val="24"/>
-          <w:szCs w:val="24"/>
-        </w:rPr>
-        <w:t xml:space="preserve"> Wildlife Habitat Connectivity Working Group (WHCWG). 2011. Washington Connected Landscapes Project: Climate-Gradient Corridors Report. Washington Departments of Fish and Wildlife, and Transportation, Olympia, WA.</w:t>
+        <w:t>Washington Wildlife Habitat Connectivity Working Group (WHCWG). 2011. Washington Connected Landscapes Project: Climate-Gradient Corridors Report. Washington Departments of Fish and Wildlife, and Transportation, Olympia, WA.</w:t>
       </w:r>
       <w:r>
         <w:rPr>
@@ -6448,7 +6194,7 @@
         <w:rStyle w:val="PageNumber"/>
         <w:noProof/>
       </w:rPr>
-      <w:t>4</w:t>
+      <w:t>2</w:t>
     </w:r>
     <w:r>
       <w:rPr>
@@ -13798,7 +13544,7 @@
 </file>
 
 <file path=customXml/itemProps1.xml><?xml version="1.0" encoding="utf-8"?>
-<ds:datastoreItem xmlns:ds="http://schemas.openxmlformats.org/officeDocument/2006/customXml" ds:itemID="{65D0622F-2100-4FDA-BF9D-6D5BDCADF408}">
+<ds:datastoreItem xmlns:ds="http://schemas.openxmlformats.org/officeDocument/2006/customXml" ds:itemID="{374B9DF4-B0C3-46CA-A442-F0CA5EA1B408}">
   <ds:schemaRefs>
     <ds:schemaRef ds:uri="http://schemas.openxmlformats.org/officeDocument/2006/bibliography"/>
   </ds:schemaRefs>
@@ -13806,7 +13552,7 @@
 </file>
 
 <file path=customXml/itemProps2.xml><?xml version="1.0" encoding="utf-8"?>
-<ds:datastoreItem xmlns:ds="http://schemas.openxmlformats.org/officeDocument/2006/customXml" ds:itemID="{95540309-8570-4AF3-A99F-385922D7EE4E}">
+<ds:datastoreItem xmlns:ds="http://schemas.openxmlformats.org/officeDocument/2006/customXml" ds:itemID="{EE2637C2-D044-41FE-942B-DE9FCDD96654}">
   <ds:schemaRefs>
     <ds:schemaRef ds:uri="http://schemas.openxmlformats.org/officeDocument/2006/bibliography"/>
   </ds:schemaRefs>

</xml_diff>

<commit_message>
Minor user guide changes with dates
</commit_message>
<xml_diff>
--- a/toolbox/doc/Climate Linkage Mapper User Guide.docx
+++ b/toolbox/doc/Climate Linkage Mapper User Guide.docx
@@ -161,35 +161,37 @@
           <w:i/>
           <w:szCs w:val="20"/>
         </w:rPr>
-        <w:t xml:space="preserve">1.0 </w:t>
-      </w:r>
+        <w:t>1.0</w:t>
+      </w:r>
+      <w:bookmarkStart w:id="0" w:name="_GoBack"/>
+      <w:bookmarkEnd w:id="0"/>
       <w:r>
         <w:rPr>
           <w:i/>
           <w:szCs w:val="20"/>
         </w:rPr>
-        <w:t>BETA</w:t>
+        <w:t>—</w:t>
       </w:r>
       <w:r>
         <w:rPr>
           <w:i/>
           <w:szCs w:val="20"/>
         </w:rPr>
-        <w:t>—</w:t>
+        <w:t xml:space="preserve">Updated </w:t>
       </w:r>
       <w:r>
         <w:rPr>
           <w:i/>
           <w:szCs w:val="20"/>
         </w:rPr>
-        <w:t xml:space="preserve">Updated </w:t>
+        <w:t>October</w:t>
       </w:r>
       <w:r>
         <w:rPr>
           <w:i/>
           <w:szCs w:val="20"/>
         </w:rPr>
-        <w:t xml:space="preserve">February </w:t>
+        <w:t xml:space="preserve"> </w:t>
       </w:r>
       <w:r>
         <w:rPr>
@@ -205,11 +207,13 @@
         <w:jc w:val="center"/>
         <w:rPr>
           <w:szCs w:val="20"/>
+          <w:lang w:val="de-DE"/>
         </w:rPr>
       </w:pPr>
       <w:r>
         <w:rPr>
           <w:szCs w:val="20"/>
+          <w:lang w:val="de-DE"/>
         </w:rPr>
         <w:t>Darren Kavanagh</w:t>
       </w:r>
@@ -217,12 +221,14 @@
         <w:rPr>
           <w:szCs w:val="20"/>
           <w:vertAlign w:val="superscript"/>
+          <w:lang w:val="de-DE"/>
         </w:rPr>
         <w:t>1</w:t>
       </w:r>
       <w:r>
         <w:rPr>
           <w:szCs w:val="20"/>
+          <w:lang w:val="de-DE"/>
         </w:rPr>
         <w:t xml:space="preserve">, Tristan </w:t>
       </w:r>
@@ -230,6 +236,7 @@
         <w:rPr>
           <w:bCs/>
           <w:szCs w:val="20"/>
+          <w:lang w:val="de-DE"/>
         </w:rPr>
         <w:t xml:space="preserve">Nuñez </w:t>
       </w:r>
@@ -237,12 +244,14 @@
         <w:rPr>
           <w:szCs w:val="20"/>
           <w:vertAlign w:val="superscript"/>
+          <w:lang w:val="de-DE"/>
         </w:rPr>
         <w:t>2</w:t>
       </w:r>
       <w:r>
         <w:rPr>
           <w:szCs w:val="20"/>
+          <w:lang w:val="de-DE"/>
         </w:rPr>
         <w:t>, and Brad McRae</w:t>
       </w:r>
@@ -250,6 +259,7 @@
         <w:rPr>
           <w:szCs w:val="20"/>
           <w:vertAlign w:val="superscript"/>
+          <w:lang w:val="de-DE"/>
         </w:rPr>
         <w:t>3</w:t>
       </w:r>
@@ -362,28 +372,76 @@
           <w:bCs/>
           <w:szCs w:val="20"/>
         </w:rPr>
-        <w:t xml:space="preserve">Tristan Nuñez </w:t>
-      </w:r>
+        <w:t xml:space="preserve">Tristan </w:t>
+      </w:r>
+      <w:proofErr w:type="spellStart"/>
       <w:r>
         <w:rPr>
           <w:bCs/>
           <w:szCs w:val="20"/>
         </w:rPr>
-        <w:t>as part of his master’s work</w:t>
-      </w:r>
+        <w:t>Nuñez</w:t>
+      </w:r>
+      <w:proofErr w:type="spellEnd"/>
       <w:r>
         <w:rPr>
           <w:bCs/>
           <w:szCs w:val="20"/>
         </w:rPr>
-        <w:t xml:space="preserve"> (Nuñez 2011</w:t>
+        <w:t xml:space="preserve"> </w:t>
       </w:r>
       <w:r>
         <w:rPr>
           <w:bCs/>
           <w:szCs w:val="20"/>
         </w:rPr>
-        <w:t>, Nuñez et al. 2013</w:t>
+        <w:t>as part of his master’s work</w:t>
+      </w:r>
+      <w:r>
+        <w:rPr>
+          <w:bCs/>
+          <w:szCs w:val="20"/>
+        </w:rPr>
+        <w:t xml:space="preserve"> (</w:t>
+      </w:r>
+      <w:proofErr w:type="spellStart"/>
+      <w:r>
+        <w:rPr>
+          <w:bCs/>
+          <w:szCs w:val="20"/>
+        </w:rPr>
+        <w:t>Nuñez</w:t>
+      </w:r>
+      <w:proofErr w:type="spellEnd"/>
+      <w:r>
+        <w:rPr>
+          <w:bCs/>
+          <w:szCs w:val="20"/>
+        </w:rPr>
+        <w:t xml:space="preserve"> 2011</w:t>
+      </w:r>
+      <w:r>
+        <w:rPr>
+          <w:bCs/>
+          <w:szCs w:val="20"/>
+        </w:rPr>
+        <w:t xml:space="preserve">, </w:t>
+      </w:r>
+      <w:proofErr w:type="spellStart"/>
+      <w:r>
+        <w:rPr>
+          <w:bCs/>
+          <w:szCs w:val="20"/>
+        </w:rPr>
+        <w:t>Nuñez</w:t>
+      </w:r>
+      <w:proofErr w:type="spellEnd"/>
+      <w:r>
+        <w:rPr>
+          <w:bCs/>
+          <w:szCs w:val="20"/>
+        </w:rPr>
+        <w:t xml:space="preserve"> et al. 2013</w:t>
       </w:r>
       <w:r>
         <w:rPr>
@@ -571,7 +629,23 @@
           <w:b/>
           <w:szCs w:val="20"/>
         </w:rPr>
-        <w:t xml:space="preserve">(ArcInfo </w:t>
+        <w:t>(</w:t>
+      </w:r>
+      <w:proofErr w:type="spellStart"/>
+      <w:r>
+        <w:rPr>
+          <w:b/>
+          <w:szCs w:val="20"/>
+        </w:rPr>
+        <w:t>ArcInfo</w:t>
+      </w:r>
+      <w:proofErr w:type="spellEnd"/>
+      <w:r>
+        <w:rPr>
+          <w:b/>
+          <w:szCs w:val="20"/>
+        </w:rPr>
+        <w:t xml:space="preserve"> </w:t>
       </w:r>
       <w:r>
         <w:rPr>
@@ -645,7 +719,7 @@
         </w:rPr>
         <w:t xml:space="preserve">More details can be found on </w:t>
       </w:r>
-      <w:bookmarkStart w:id="0" w:name="OLE_LINK5"/>
+      <w:bookmarkStart w:id="1" w:name="OLE_LINK5"/>
       <w:r>
         <w:rPr>
           <w:bCs/>
@@ -690,7 +764,7 @@
         </w:rPr>
         <w:t xml:space="preserve"> code is hosted</w:t>
       </w:r>
-      <w:bookmarkEnd w:id="0"/>
+      <w:bookmarkEnd w:id="1"/>
       <w:r>
         <w:rPr>
           <w:bCs/>
@@ -748,18 +822,27 @@
       <w:r>
         <w:t xml:space="preserve">., T.A. </w:t>
       </w:r>
+      <w:proofErr w:type="spellStart"/>
       <w:r>
         <w:rPr>
           <w:bCs/>
           <w:szCs w:val="20"/>
         </w:rPr>
-        <w:t>Nuñez, and B.H. McRae. 2013</w:t>
-      </w:r>
+        <w:t>Nuñez</w:t>
+      </w:r>
+      <w:proofErr w:type="spellEnd"/>
       <w:r>
         <w:rPr>
           <w:bCs/>
           <w:szCs w:val="20"/>
         </w:rPr>
+        <w:t>, and B.H. McRae. 2013</w:t>
+      </w:r>
+      <w:r>
+        <w:rPr>
+          <w:bCs/>
+          <w:szCs w:val="20"/>
+        </w:rPr>
         <w:t>.</w:t>
       </w:r>
       <w:r>
@@ -777,8 +860,6 @@
       <w:r>
         <w:t>The Nature Conservancy</w:t>
       </w:r>
-      <w:bookmarkStart w:id="1" w:name="_GoBack"/>
-      <w:bookmarkEnd w:id="1"/>
       <w:r>
         <w:t xml:space="preserve">, Seattle WA. Available at: </w:t>
       </w:r>
@@ -1984,8 +2065,13 @@
       <w:r>
         <w:t xml:space="preserve"> </w:t>
       </w:r>
-      <w:r>
-        <w:t xml:space="preserve">Nuñez </w:t>
+      <w:proofErr w:type="spellStart"/>
+      <w:r>
+        <w:t>Nuñez</w:t>
+      </w:r>
+      <w:proofErr w:type="spellEnd"/>
+      <w:r>
+        <w:t xml:space="preserve"> </w:t>
       </w:r>
       <w:r>
         <w:t>(</w:t>
@@ -1999,12 +2085,21 @@
       <w:r>
         <w:t xml:space="preserve"> and </w:t>
       </w:r>
+      <w:proofErr w:type="spellStart"/>
       <w:r>
         <w:rPr>
           <w:bCs/>
           <w:szCs w:val="20"/>
         </w:rPr>
-        <w:t>Nuñez et al. (2013)</w:t>
+        <w:t>Nuñez</w:t>
+      </w:r>
+      <w:proofErr w:type="spellEnd"/>
+      <w:r>
+        <w:rPr>
+          <w:bCs/>
+          <w:szCs w:val="20"/>
+        </w:rPr>
+        <w:t xml:space="preserve"> et al. (2013)</w:t>
       </w:r>
       <w:r>
         <w:t xml:space="preserve">, </w:t>
@@ -2519,7 +2614,7 @@
                           <a:effectLst/>
                           <a:extLst>
                             <a:ext uri="{C572A759-6A51-4108-AA02-DFA0A04FC94B}">
-                              <ma14:wrappingTextBoxFlag xmlns:ma14="http://schemas.microsoft.com/office/mac/drawingml/2011/main" xmlns:w="http://schemas.openxmlformats.org/wordprocessingml/2006/main" xmlns:w10="urn:schemas-microsoft-com:office:word" xmlns:v="urn:schemas-microsoft-com:vml" xmlns:o="urn:schemas-microsoft-com:office:office" xmlns:mv="urn:schemas-microsoft-com:mac:vml" xmlns:mo="http://schemas.microsoft.com/office/mac/office/2008/main" xmlns=""/>
+                              <ma14:wrappingTextBoxFlag xmlns="" xmlns:mo="http://schemas.microsoft.com/office/mac/office/2008/main" xmlns:mv="urn:schemas-microsoft-com:mac:vml" xmlns:o="urn:schemas-microsoft-com:office:office" xmlns:v="urn:schemas-microsoft-com:vml" xmlns:w10="urn:schemas-microsoft-com:office:word" xmlns:w="http://schemas.openxmlformats.org/wordprocessingml/2006/main" xmlns:ma14="http://schemas.microsoft.com/office/mac/drawingml/2011/main"/>
                             </a:ext>
                           </a:extLst>
                         </wps:spPr>
@@ -2536,14 +2631,30 @@
                               <w:r>
                                 <w:t xml:space="preserve">Figure </w:t>
                               </w:r>
-                              <w:fldSimple w:instr=" SEQ Figure \* ARABIC ">
-                                <w:r>
-                                  <w:rPr>
-                                    <w:noProof/>
-                                  </w:rPr>
-                                  <w:t>1</w:t>
-                                </w:r>
-                              </w:fldSimple>
+                              <w:r>
+                                <w:fldChar w:fldCharType="begin"/>
+                              </w:r>
+                              <w:r>
+                                <w:instrText xml:space="preserve"> SEQ Figure \* ARA</w:instrText>
+                              </w:r>
+                              <w:r>
+                                <w:instrText xml:space="preserve">BIC </w:instrText>
+                              </w:r>
+                              <w:r>
+                                <w:fldChar w:fldCharType="separate"/>
+                              </w:r>
+                              <w:r>
+                                <w:rPr>
+                                  <w:noProof/>
+                                </w:rPr>
+                                <w:t>1</w:t>
+                              </w:r>
+                              <w:r>
+                                <w:rPr>
+                                  <w:noProof/>
+                                </w:rPr>
+                                <w:fldChar w:fldCharType="end"/>
+                              </w:r>
                               <w:r>
                                 <w:rPr>
                                   <w:noProof/>
@@ -2961,7 +3072,7 @@
                           <a:effectLst/>
                           <a:extLst>
                             <a:ext uri="{C572A759-6A51-4108-AA02-DFA0A04FC94B}">
-                              <ma14:wrappingTextBoxFlag xmlns:ma14="http://schemas.microsoft.com/office/mac/drawingml/2011/main" xmlns:w="http://schemas.openxmlformats.org/wordprocessingml/2006/main" xmlns:w10="urn:schemas-microsoft-com:office:word" xmlns:v="urn:schemas-microsoft-com:vml" xmlns:o="urn:schemas-microsoft-com:office:office" xmlns:mv="urn:schemas-microsoft-com:mac:vml" xmlns:mo="http://schemas.microsoft.com/office/mac/office/2008/main" xmlns=""/>
+                              <ma14:wrappingTextBoxFlag xmlns="" xmlns:mo="http://schemas.microsoft.com/office/mac/office/2008/main" xmlns:mv="urn:schemas-microsoft-com:mac:vml" xmlns:o="urn:schemas-microsoft-com:office:office" xmlns:v="urn:schemas-microsoft-com:vml" xmlns:w10="urn:schemas-microsoft-com:office:word" xmlns:w="http://schemas.openxmlformats.org/wordprocessingml/2006/main" xmlns:ma14="http://schemas.microsoft.com/office/mac/drawingml/2011/main"/>
                             </a:ext>
                           </a:extLst>
                         </wps:spPr>
@@ -2978,14 +3089,27 @@
                               <w:r>
                                 <w:t xml:space="preserve">Figure </w:t>
                               </w:r>
-                              <w:fldSimple w:instr=" SEQ Figure \* ARABIC ">
-                                <w:r>
-                                  <w:rPr>
-                                    <w:noProof/>
-                                  </w:rPr>
-                                  <w:t>2</w:t>
-                                </w:r>
-                              </w:fldSimple>
+                              <w:r>
+                                <w:fldChar w:fldCharType="begin"/>
+                              </w:r>
+                              <w:r>
+                                <w:instrText xml:space="preserve"> SEQ Figure \* ARABIC </w:instrText>
+                              </w:r>
+                              <w:r>
+                                <w:fldChar w:fldCharType="separate"/>
+                              </w:r>
+                              <w:r>
+                                <w:rPr>
+                                  <w:noProof/>
+                                </w:rPr>
+                                <w:t>2</w:t>
+                              </w:r>
+                              <w:r>
+                                <w:rPr>
+                                  <w:noProof/>
+                                </w:rPr>
+                                <w:fldChar w:fldCharType="end"/>
+                              </w:r>
                               <w:r>
                                 <w:rPr>
                                   <w:noProof/>
@@ -3155,7 +3279,15 @@
         <w:t xml:space="preserve"> and ID fields cannot be used. </w:t>
       </w:r>
       <w:r>
-        <w:t>An easy way to create a new field is to open the attribute table, add a new integer field and use the field calculator to fill it with an expression like &lt;NewField&gt; = FID + 1.</w:t>
+        <w:t>An easy way to create a new field is to open the attribute table, add a new integer field and use the field calculator to fill it with an expression like &lt;</w:t>
+      </w:r>
+      <w:proofErr w:type="spellStart"/>
+      <w:r>
+        <w:t>NewField</w:t>
+      </w:r>
+      <w:proofErr w:type="spellEnd"/>
+      <w:r>
+        <w:t>&gt; = FID + 1.</w:t>
       </w:r>
     </w:p>
     <w:p>
@@ -3442,18 +3574,32 @@
       <w:r>
         <w:t xml:space="preserve"> of the core (see </w:t>
       </w:r>
-      <w:r>
-        <w:t>Nuñez 2011</w:t>
+      <w:proofErr w:type="spellStart"/>
+      <w:r>
+        <w:t>Nuñez</w:t>
+      </w:r>
+      <w:proofErr w:type="spellEnd"/>
+      <w:r>
+        <w:t xml:space="preserve"> 2011</w:t>
       </w:r>
       <w:r>
         <w:t xml:space="preserve"> and </w:t>
       </w:r>
+      <w:proofErr w:type="spellStart"/>
       <w:r>
         <w:rPr>
           <w:bCs/>
           <w:szCs w:val="20"/>
         </w:rPr>
-        <w:t>Nuñez et al. 2013</w:t>
+        <w:t>Nuñez</w:t>
+      </w:r>
+      <w:proofErr w:type="spellEnd"/>
+      <w:r>
+        <w:rPr>
+          <w:bCs/>
+          <w:szCs w:val="20"/>
+        </w:rPr>
+        <w:t xml:space="preserve"> et al. 2013</w:t>
       </w:r>
       <w:r>
         <w:t xml:space="preserve"> for more discussion on this topic).</w:t>
@@ -3543,18 +3689,32 @@
       <w:r>
         <w:t xml:space="preserve"> (see </w:t>
       </w:r>
-      <w:r>
-        <w:t>Nuñez 2011</w:t>
+      <w:proofErr w:type="spellStart"/>
+      <w:r>
+        <w:t>Nuñez</w:t>
+      </w:r>
+      <w:proofErr w:type="spellEnd"/>
+      <w:r>
+        <w:t xml:space="preserve"> 2011</w:t>
       </w:r>
       <w:r>
         <w:t xml:space="preserve"> and </w:t>
       </w:r>
+      <w:proofErr w:type="spellStart"/>
       <w:r>
         <w:rPr>
           <w:bCs/>
           <w:szCs w:val="20"/>
         </w:rPr>
-        <w:t>Nuñez et al. 2013</w:t>
+        <w:t>Nuñez</w:t>
+      </w:r>
+      <w:proofErr w:type="spellEnd"/>
+      <w:r>
+        <w:rPr>
+          <w:bCs/>
+          <w:szCs w:val="20"/>
+        </w:rPr>
+        <w:t xml:space="preserve"> et al. 2013</w:t>
       </w:r>
       <w:r>
         <w:t xml:space="preserve"> for more d</w:t>
@@ -4103,7 +4263,7 @@
                           <a:effectLst/>
                           <a:extLst>
                             <a:ext uri="{C572A759-6A51-4108-AA02-DFA0A04FC94B}">
-                              <ma14:wrappingTextBoxFlag xmlns:ma14="http://schemas.microsoft.com/office/mac/drawingml/2011/main" xmlns:w="http://schemas.openxmlformats.org/wordprocessingml/2006/main" xmlns:w10="urn:schemas-microsoft-com:office:word" xmlns:v="urn:schemas-microsoft-com:vml" xmlns:o="urn:schemas-microsoft-com:office:office" xmlns:mv="urn:schemas-microsoft-com:mac:vml" xmlns:mo="http://schemas.microsoft.com/office/mac/office/2008/main" xmlns=""/>
+                              <ma14:wrappingTextBoxFlag xmlns="" xmlns:mo="http://schemas.microsoft.com/office/mac/office/2008/main" xmlns:mv="urn:schemas-microsoft-com:mac:vml" xmlns:o="urn:schemas-microsoft-com:office:office" xmlns:v="urn:schemas-microsoft-com:vml" xmlns:w10="urn:schemas-microsoft-com:office:word" xmlns:w="http://schemas.openxmlformats.org/wordprocessingml/2006/main" xmlns:ma14="http://schemas.microsoft.com/office/mac/drawingml/2011/main"/>
                             </a:ext>
                           </a:extLst>
                         </wps:spPr>
@@ -4122,14 +4282,27 @@
                               <w:r>
                                 <w:t xml:space="preserve">Figure </w:t>
                               </w:r>
-                              <w:fldSimple w:instr=" SEQ Figure \* ARABIC ">
-                                <w:r>
-                                  <w:rPr>
-                                    <w:noProof/>
-                                  </w:rPr>
-                                  <w:t>3</w:t>
-                                </w:r>
-                              </w:fldSimple>
+                              <w:r>
+                                <w:fldChar w:fldCharType="begin"/>
+                              </w:r>
+                              <w:r>
+                                <w:instrText xml:space="preserve"> SEQ Figure \* ARABIC </w:instrText>
+                              </w:r>
+                              <w:r>
+                                <w:fldChar w:fldCharType="separate"/>
+                              </w:r>
+                              <w:r>
+                                <w:rPr>
+                                  <w:noProof/>
+                                </w:rPr>
+                                <w:t>3</w:t>
+                              </w:r>
+                              <w:r>
+                                <w:rPr>
+                                  <w:noProof/>
+                                </w:rPr>
+                                <w:fldChar w:fldCharType="end"/>
+                              </w:r>
                               <w:r>
                                 <w:rPr>
                                   <w:noProof/>
@@ -4410,6 +4583,7 @@
         </w:rPr>
         <w:t xml:space="preserve">The tool copies the spatial inputs into the </w:t>
       </w:r>
+      <w:proofErr w:type="spellStart"/>
       <w:r>
         <w:rPr>
           <w:rFonts w:ascii="Times New Roman" w:hAnsi="Times New Roman" w:cs="Times New Roman"/>
@@ -4418,6 +4592,7 @@
         </w:rPr>
         <w:t>clm_cor</w:t>
       </w:r>
+      <w:proofErr w:type="spellEnd"/>
       <w:r>
         <w:rPr>
           <w:rFonts w:ascii="Times New Roman" w:hAnsi="Times New Roman" w:cs="Times New Roman"/>
@@ -4829,7 +5004,23 @@
           <w:rFonts w:ascii="Times New Roman" w:hAnsi="Times New Roman" w:cs="Times New Roman"/>
           <w:color w:val="auto"/>
         </w:rPr>
-        <w:t xml:space="preserve"> between the different core pairings are calculated using GRASS GIS’s r.walk function. As GRASS has its own unique spatial file structure, all inputs have to be imported into a temporary GRASS database.</w:t>
+        <w:t xml:space="preserve"> between the different core pairings are calculated using GRASS GIS’s </w:t>
+      </w:r>
+      <w:proofErr w:type="spellStart"/>
+      <w:r>
+        <w:rPr>
+          <w:rFonts w:ascii="Times New Roman" w:hAnsi="Times New Roman" w:cs="Times New Roman"/>
+          <w:color w:val="auto"/>
+        </w:rPr>
+        <w:t>r.walk</w:t>
+      </w:r>
+      <w:proofErr w:type="spellEnd"/>
+      <w:r>
+        <w:rPr>
+          <w:rFonts w:ascii="Times New Roman" w:hAnsi="Times New Roman" w:cs="Times New Roman"/>
+          <w:color w:val="auto"/>
+        </w:rPr>
+        <w:t xml:space="preserve"> function. As GRASS has its own unique spatial file structure, all inputs have to be imported into a temporary GRASS database.</w:t>
       </w:r>
     </w:p>
     <w:p>
@@ -5104,57 +5295,77 @@
         </w:rPr>
         <w:t xml:space="preserve">These can be found within the </w:t>
       </w:r>
+      <w:proofErr w:type="spellStart"/>
       <w:r>
         <w:rPr>
           <w:rFonts w:ascii="Times New Roman" w:hAnsi="Times New Roman" w:cs="Times New Roman"/>
           <w:i/>
           <w:color w:val="auto"/>
         </w:rPr>
-        <w:t xml:space="preserve">clm_cor </w:t>
-      </w:r>
-      <w:r>
-        <w:rPr>
-          <w:rFonts w:ascii="Times New Roman" w:hAnsi="Times New Roman" w:cs="Times New Roman"/>
-          <w:color w:val="auto"/>
-        </w:rPr>
-        <w:t xml:space="preserve">folder. </w:t>
-      </w:r>
-      <w:r>
-        <w:rPr>
-          <w:rFonts w:ascii="Times New Roman" w:hAnsi="Times New Roman" w:cs="Times New Roman"/>
-          <w:color w:val="auto"/>
-        </w:rPr>
-        <w:t xml:space="preserve">The project resistance raster will </w:t>
-      </w:r>
-      <w:r>
-        <w:rPr>
-          <w:rFonts w:ascii="Times New Roman" w:hAnsi="Times New Roman" w:cs="Times New Roman"/>
-          <w:color w:val="auto"/>
-        </w:rPr>
-        <w:t>be named</w:t>
-      </w:r>
-      <w:r>
-        <w:rPr>
-          <w:rFonts w:ascii="Times New Roman" w:hAnsi="Times New Roman" w:cs="Times New Roman"/>
-          <w:color w:val="auto"/>
-        </w:rPr>
-        <w:t xml:space="preserve"> </w:t>
-      </w:r>
+        <w:t>clm_cor</w:t>
+      </w:r>
+      <w:proofErr w:type="spellEnd"/>
       <w:r>
         <w:rPr>
           <w:rFonts w:ascii="Times New Roman" w:hAnsi="Times New Roman" w:cs="Times New Roman"/>
           <w:i/>
           <w:color w:val="auto"/>
         </w:rPr>
-        <w:t>proj</w:t>
-      </w:r>
+        <w:t xml:space="preserve"> </w:t>
+      </w:r>
+      <w:r>
+        <w:rPr>
+          <w:rFonts w:ascii="Times New Roman" w:hAnsi="Times New Roman" w:cs="Times New Roman"/>
+          <w:color w:val="auto"/>
+        </w:rPr>
+        <w:t xml:space="preserve">folder. </w:t>
+      </w:r>
+      <w:r>
+        <w:rPr>
+          <w:rFonts w:ascii="Times New Roman" w:hAnsi="Times New Roman" w:cs="Times New Roman"/>
+          <w:color w:val="auto"/>
+        </w:rPr>
+        <w:t xml:space="preserve">The project resistance raster will </w:t>
+      </w:r>
+      <w:r>
+        <w:rPr>
+          <w:rFonts w:ascii="Times New Roman" w:hAnsi="Times New Roman" w:cs="Times New Roman"/>
+          <w:color w:val="auto"/>
+        </w:rPr>
+        <w:t>be named</w:t>
+      </w:r>
+      <w:r>
+        <w:rPr>
+          <w:rFonts w:ascii="Times New Roman" w:hAnsi="Times New Roman" w:cs="Times New Roman"/>
+          <w:color w:val="auto"/>
+        </w:rPr>
+        <w:t xml:space="preserve"> </w:t>
+      </w:r>
+      <w:proofErr w:type="spellStart"/>
       <w:r>
         <w:rPr>
           <w:rFonts w:ascii="Times New Roman" w:hAnsi="Times New Roman" w:cs="Times New Roman"/>
           <w:i/>
           <w:color w:val="auto"/>
         </w:rPr>
-        <w:t xml:space="preserve">area </w:t>
+        <w:t>proj</w:t>
+      </w:r>
+      <w:r>
+        <w:rPr>
+          <w:rFonts w:ascii="Times New Roman" w:hAnsi="Times New Roman" w:cs="Times New Roman"/>
+          <w:i/>
+          <w:color w:val="auto"/>
+        </w:rPr>
+        <w:t>area</w:t>
+      </w:r>
+      <w:proofErr w:type="spellEnd"/>
+      <w:r>
+        <w:rPr>
+          <w:rFonts w:ascii="Times New Roman" w:hAnsi="Times New Roman" w:cs="Times New Roman"/>
+          <w:i/>
+          <w:color w:val="auto"/>
+        </w:rPr>
+        <w:t xml:space="preserve"> </w:t>
       </w:r>
       <w:r>
         <w:rPr>
@@ -5406,7 +5617,7 @@
                         <a:effectLst/>
                         <a:extLst>
                           <a:ext uri="{C572A759-6A51-4108-AA02-DFA0A04FC94B}">
-                            <ma14:wrappingTextBoxFlag xmlns:ma14="http://schemas.microsoft.com/office/mac/drawingml/2011/main" xmlns:w="http://schemas.openxmlformats.org/wordprocessingml/2006/main" xmlns:w10="urn:schemas-microsoft-com:office:word" xmlns:v="urn:schemas-microsoft-com:vml" xmlns:o="urn:schemas-microsoft-com:office:office" xmlns:mv="urn:schemas-microsoft-com:mac:vml" xmlns:mo="http://schemas.microsoft.com/office/mac/office/2008/main" xmlns=""/>
+                            <ma14:wrappingTextBoxFlag xmlns="" xmlns:mo="http://schemas.microsoft.com/office/mac/office/2008/main" xmlns:mv="urn:schemas-microsoft-com:mac:vml" xmlns:o="urn:schemas-microsoft-com:office:office" xmlns:v="urn:schemas-microsoft-com:vml" xmlns:w10="urn:schemas-microsoft-com:office:word" xmlns:w="http://schemas.openxmlformats.org/wordprocessingml/2006/main" xmlns:ma14="http://schemas.microsoft.com/office/mac/drawingml/2011/main"/>
                           </a:ext>
                         </a:extLst>
                       </wps:spPr>
@@ -5426,14 +5637,27 @@
                             <w:r>
                               <w:t xml:space="preserve">Figure </w:t>
                             </w:r>
-                            <w:fldSimple w:instr=" SEQ Figure \* ARABIC ">
-                              <w:r>
-                                <w:rPr>
-                                  <w:noProof/>
-                                </w:rPr>
-                                <w:t>4</w:t>
-                              </w:r>
-                            </w:fldSimple>
+                            <w:r>
+                              <w:fldChar w:fldCharType="begin"/>
+                            </w:r>
+                            <w:r>
+                              <w:instrText xml:space="preserve"> SEQ Figure \* ARABIC </w:instrText>
+                            </w:r>
+                            <w:r>
+                              <w:fldChar w:fldCharType="separate"/>
+                            </w:r>
+                            <w:r>
+                              <w:rPr>
+                                <w:noProof/>
+                              </w:rPr>
+                              <w:t>4</w:t>
+                            </w:r>
+                            <w:r>
+                              <w:rPr>
+                                <w:noProof/>
+                              </w:rPr>
+                              <w:fldChar w:fldCharType="end"/>
+                            </w:r>
                             <w:r>
                               <w:t>.</w:t>
                             </w:r>
@@ -5702,7 +5926,15 @@
         <w:t xml:space="preserve">so that you can </w:t>
       </w:r>
       <w:r>
-        <w:t>monitor program progress and cancel runs (click Geoprocessing&gt;&gt;Results).</w:t>
+        <w:t xml:space="preserve">monitor program progress and cancel runs (click </w:t>
+      </w:r>
+      <w:proofErr w:type="spellStart"/>
+      <w:r>
+        <w:t>Geoprocessing</w:t>
+      </w:r>
+      <w:proofErr w:type="spellEnd"/>
+      <w:r>
+        <w:t>&gt;&gt;Results).</w:t>
       </w:r>
       <w:r>
         <w:t xml:space="preserve">  The Results window also lets you start new runs with the same settings used earlier runs.</w:t>
@@ -5727,12 +5959,14 @@
       <w:r>
         <w:t xml:space="preserve">The spatial inputs for Linkage Mapper are stored in the </w:t>
       </w:r>
+      <w:proofErr w:type="spellStart"/>
       <w:r>
         <w:rPr>
           <w:i/>
         </w:rPr>
         <w:t>clm_cor</w:t>
       </w:r>
+      <w:proofErr w:type="spellEnd"/>
       <w:r>
         <w:t xml:space="preserve"> folder</w:t>
       </w:r>
@@ -5907,6 +6141,7 @@
           <w:szCs w:val="24"/>
         </w:rPr>
       </w:pPr>
+      <w:proofErr w:type="spellStart"/>
       <w:r>
         <w:rPr>
           <w:rFonts w:ascii="Times New Roman" w:hAnsi="Times New Roman"/>
@@ -5915,6 +6150,7 @@
         </w:rPr>
         <w:t>Nuñez</w:t>
       </w:r>
+      <w:proofErr w:type="spellEnd"/>
       <w:r>
         <w:rPr>
           <w:rFonts w:ascii="Times New Roman" w:hAnsi="Times New Roman"/>
@@ -5970,21 +6206,23 @@
           <w:szCs w:val="24"/>
         </w:rPr>
       </w:pPr>
+      <w:proofErr w:type="spellStart"/>
       <w:r>
         <w:rPr>
           <w:rFonts w:ascii="Times New Roman" w:hAnsi="Times New Roman"/>
           <w:sz w:val="24"/>
           <w:szCs w:val="24"/>
         </w:rPr>
-        <w:t>Nuñez, T.A., J.J. Lawler, B.H. McRae, D.</w:t>
-      </w:r>
+        <w:t>Nuñez</w:t>
+      </w:r>
+      <w:proofErr w:type="spellEnd"/>
       <w:r>
         <w:rPr>
           <w:rFonts w:ascii="Times New Roman" w:hAnsi="Times New Roman"/>
           <w:sz w:val="24"/>
           <w:szCs w:val="24"/>
         </w:rPr>
-        <w:t>J. P</w:t>
+        <w:t>, T.A., J.J. Lawler, B.H. McRae, D.</w:t>
       </w:r>
       <w:r>
         <w:rPr>
@@ -5992,7 +6230,7 @@
           <w:sz w:val="24"/>
           <w:szCs w:val="24"/>
         </w:rPr>
-        <w:t>ierce, M.B. Krosby, D.M. Kavanagh, P.</w:t>
+        <w:t>J. P</w:t>
       </w:r>
       <w:r>
         <w:rPr>
@@ -6000,7 +6238,7 @@
           <w:sz w:val="24"/>
           <w:szCs w:val="24"/>
         </w:rPr>
-        <w:t>H. Si</w:t>
+        <w:t>ierce, M.B. Krosby, D.M. Kavanagh, P.</w:t>
       </w:r>
       <w:r>
         <w:rPr>
@@ -6008,7 +6246,7 @@
           <w:sz w:val="24"/>
           <w:szCs w:val="24"/>
         </w:rPr>
-        <w:t xml:space="preserve">ngleton, and  J.J. Tewksbury. 2013. </w:t>
+        <w:t>H. Si</w:t>
       </w:r>
       <w:r>
         <w:rPr>
@@ -6016,7 +6254,7 @@
           <w:sz w:val="24"/>
           <w:szCs w:val="24"/>
         </w:rPr>
-        <w:t xml:space="preserve">Connectivity planning to address climate change.  Conservation </w:t>
+        <w:t xml:space="preserve">ngleton, and  J.J. Tewksbury. 2013. </w:t>
       </w:r>
       <w:r>
         <w:rPr>
@@ -6024,6 +6262,14 @@
           <w:sz w:val="24"/>
           <w:szCs w:val="24"/>
         </w:rPr>
+        <w:t xml:space="preserve">Connectivity planning to address climate change.  Conservation </w:t>
+      </w:r>
+      <w:r>
+        <w:rPr>
+          <w:rFonts w:ascii="Times New Roman" w:hAnsi="Times New Roman"/>
+          <w:sz w:val="24"/>
+          <w:szCs w:val="24"/>
+        </w:rPr>
         <w:t>Biology.</w:t>
       </w:r>
     </w:p>
@@ -6038,6 +6284,7 @@
           <w:szCs w:val="24"/>
         </w:rPr>
       </w:pPr>
+      <w:proofErr w:type="spellStart"/>
       <w:r>
         <w:rPr>
           <w:rFonts w:ascii="Times New Roman" w:hAnsi="Times New Roman"/>
@@ -6052,7 +6299,16 @@
           <w:sz w:val="24"/>
           <w:szCs w:val="24"/>
         </w:rPr>
-        <w:t>Washington Wildlife Habitat Connectivity Working Group (WHCWG). 2011. Washington Connected Landscapes Project: Climate-Gradient Corridors Report. Washington Departments of Fish and Wildlife, and Transportation, Olympia, WA.</w:t>
+        <w:t>Washington</w:t>
+      </w:r>
+      <w:proofErr w:type="spellEnd"/>
+      <w:r>
+        <w:rPr>
+          <w:rFonts w:ascii="Times New Roman" w:hAnsi="Times New Roman"/>
+          <w:sz w:val="24"/>
+          <w:szCs w:val="24"/>
+        </w:rPr>
+        <w:t xml:space="preserve"> Wildlife Habitat Connectivity Working Group (WHCWG). 2011. Washington Connected Landscapes Project: Climate-Gradient Corridors Report. Washington Departments of Fish and Wildlife, and Transportation, Olympia, WA.</w:t>
       </w:r>
       <w:r>
         <w:rPr>
@@ -13544,7 +13800,7 @@
 </file>
 
 <file path=customXml/itemProps1.xml><?xml version="1.0" encoding="utf-8"?>
-<ds:datastoreItem xmlns:ds="http://schemas.openxmlformats.org/officeDocument/2006/customXml" ds:itemID="{374B9DF4-B0C3-46CA-A442-F0CA5EA1B408}">
+<ds:datastoreItem xmlns:ds="http://schemas.openxmlformats.org/officeDocument/2006/customXml" ds:itemID="{76D19ADA-5342-4825-8010-5623AC213D9D}">
   <ds:schemaRefs>
     <ds:schemaRef ds:uri="http://schemas.openxmlformats.org/officeDocument/2006/bibliography"/>
   </ds:schemaRefs>
@@ -13552,7 +13808,7 @@
 </file>
 
 <file path=customXml/itemProps2.xml><?xml version="1.0" encoding="utf-8"?>
-<ds:datastoreItem xmlns:ds="http://schemas.openxmlformats.org/officeDocument/2006/customXml" ds:itemID="{EE2637C2-D044-41FE-942B-DE9FCDD96654}">
+<ds:datastoreItem xmlns:ds="http://schemas.openxmlformats.org/officeDocument/2006/customXml" ds:itemID="{6EB6AAD3-10CC-4710-9931-39DC479B2747}">
   <ds:schemaRefs>
     <ds:schemaRef ds:uri="http://schemas.openxmlformats.org/officeDocument/2006/bibliography"/>
   </ds:schemaRefs>

</xml_diff>

<commit_message>
CLM user guide update, update to cc_main.py to use long integer for CC cores.
</commit_message>
<xml_diff>
--- a/toolbox/doc/Climate Linkage Mapper User Guide.docx
+++ b/toolbox/doc/Climate Linkage Mapper User Guide.docx
@@ -163,29 +163,29 @@
         </w:rPr>
         <w:t>1.0</w:t>
       </w:r>
+      <w:r>
+        <w:rPr>
+          <w:i/>
+          <w:szCs w:val="20"/>
+        </w:rPr>
+        <w:t>—</w:t>
+      </w:r>
+      <w:r>
+        <w:rPr>
+          <w:i/>
+          <w:szCs w:val="20"/>
+        </w:rPr>
+        <w:t xml:space="preserve">Updated </w:t>
+      </w:r>
+      <w:r>
+        <w:rPr>
+          <w:i/>
+          <w:szCs w:val="20"/>
+        </w:rPr>
+        <w:t>November</w:t>
+      </w:r>
       <w:bookmarkStart w:id="0" w:name="_GoBack"/>
       <w:bookmarkEnd w:id="0"/>
-      <w:r>
-        <w:rPr>
-          <w:i/>
-          <w:szCs w:val="20"/>
-        </w:rPr>
-        <w:t>—</w:t>
-      </w:r>
-      <w:r>
-        <w:rPr>
-          <w:i/>
-          <w:szCs w:val="20"/>
-        </w:rPr>
-        <w:t xml:space="preserve">Updated </w:t>
-      </w:r>
-      <w:r>
-        <w:rPr>
-          <w:i/>
-          <w:szCs w:val="20"/>
-        </w:rPr>
-        <w:t>October</w:t>
-      </w:r>
       <w:r>
         <w:rPr>
           <w:i/>
@@ -372,76 +372,28 @@
           <w:bCs/>
           <w:szCs w:val="20"/>
         </w:rPr>
-        <w:t xml:space="preserve">Tristan </w:t>
-      </w:r>
-      <w:proofErr w:type="spellStart"/>
+        <w:t xml:space="preserve">Tristan Nuñez </w:t>
+      </w:r>
       <w:r>
         <w:rPr>
           <w:bCs/>
           <w:szCs w:val="20"/>
         </w:rPr>
-        <w:t>Nuñez</w:t>
-      </w:r>
-      <w:proofErr w:type="spellEnd"/>
+        <w:t>as part of his master’s work</w:t>
+      </w:r>
       <w:r>
         <w:rPr>
           <w:bCs/>
           <w:szCs w:val="20"/>
         </w:rPr>
-        <w:t xml:space="preserve"> </w:t>
+        <w:t xml:space="preserve"> (Nuñez 2011</w:t>
       </w:r>
       <w:r>
         <w:rPr>
           <w:bCs/>
           <w:szCs w:val="20"/>
         </w:rPr>
-        <w:t>as part of his master’s work</w:t>
-      </w:r>
-      <w:r>
-        <w:rPr>
-          <w:bCs/>
-          <w:szCs w:val="20"/>
-        </w:rPr>
-        <w:t xml:space="preserve"> (</w:t>
-      </w:r>
-      <w:proofErr w:type="spellStart"/>
-      <w:r>
-        <w:rPr>
-          <w:bCs/>
-          <w:szCs w:val="20"/>
-        </w:rPr>
-        <w:t>Nuñez</w:t>
-      </w:r>
-      <w:proofErr w:type="spellEnd"/>
-      <w:r>
-        <w:rPr>
-          <w:bCs/>
-          <w:szCs w:val="20"/>
-        </w:rPr>
-        <w:t xml:space="preserve"> 2011</w:t>
-      </w:r>
-      <w:r>
-        <w:rPr>
-          <w:bCs/>
-          <w:szCs w:val="20"/>
-        </w:rPr>
-        <w:t xml:space="preserve">, </w:t>
-      </w:r>
-      <w:proofErr w:type="spellStart"/>
-      <w:r>
-        <w:rPr>
-          <w:bCs/>
-          <w:szCs w:val="20"/>
-        </w:rPr>
-        <w:t>Nuñez</w:t>
-      </w:r>
-      <w:proofErr w:type="spellEnd"/>
-      <w:r>
-        <w:rPr>
-          <w:bCs/>
-          <w:szCs w:val="20"/>
-        </w:rPr>
-        <w:t xml:space="preserve"> et al. 2013</w:t>
+        <w:t>, Nuñez et al. 2013</w:t>
       </w:r>
       <w:r>
         <w:rPr>
@@ -629,23 +581,7 @@
           <w:b/>
           <w:szCs w:val="20"/>
         </w:rPr>
-        <w:t>(</w:t>
-      </w:r>
-      <w:proofErr w:type="spellStart"/>
-      <w:r>
-        <w:rPr>
-          <w:b/>
-          <w:szCs w:val="20"/>
-        </w:rPr>
-        <w:t>ArcInfo</w:t>
-      </w:r>
-      <w:proofErr w:type="spellEnd"/>
-      <w:r>
-        <w:rPr>
-          <w:b/>
-          <w:szCs w:val="20"/>
-        </w:rPr>
-        <w:t xml:space="preserve"> </w:t>
+        <w:t xml:space="preserve">(ArcInfo </w:t>
       </w:r>
       <w:r>
         <w:rPr>
@@ -822,21 +758,12 @@
       <w:r>
         <w:t xml:space="preserve">., T.A. </w:t>
       </w:r>
-      <w:proofErr w:type="spellStart"/>
       <w:r>
         <w:rPr>
           <w:bCs/>
           <w:szCs w:val="20"/>
         </w:rPr>
-        <w:t>Nuñez</w:t>
-      </w:r>
-      <w:proofErr w:type="spellEnd"/>
-      <w:r>
-        <w:rPr>
-          <w:bCs/>
-          <w:szCs w:val="20"/>
-        </w:rPr>
-        <w:t>, and B.H. McRae. 2013</w:t>
+        <w:t>Nuñez, and B.H. McRae. 2013</w:t>
       </w:r>
       <w:r>
         <w:rPr>
@@ -2065,13 +1992,8 @@
       <w:r>
         <w:t xml:space="preserve"> </w:t>
       </w:r>
-      <w:proofErr w:type="spellStart"/>
-      <w:r>
-        <w:t>Nuñez</w:t>
-      </w:r>
-      <w:proofErr w:type="spellEnd"/>
-      <w:r>
-        <w:t xml:space="preserve"> </w:t>
+      <w:r>
+        <w:t xml:space="preserve">Nuñez </w:t>
       </w:r>
       <w:r>
         <w:t>(</w:t>
@@ -2085,21 +2007,12 @@
       <w:r>
         <w:t xml:space="preserve"> and </w:t>
       </w:r>
-      <w:proofErr w:type="spellStart"/>
       <w:r>
         <w:rPr>
           <w:bCs/>
           <w:szCs w:val="20"/>
         </w:rPr>
-        <w:t>Nuñez</w:t>
-      </w:r>
-      <w:proofErr w:type="spellEnd"/>
-      <w:r>
-        <w:rPr>
-          <w:bCs/>
-          <w:szCs w:val="20"/>
-        </w:rPr>
-        <w:t xml:space="preserve"> et al. (2013)</w:t>
+        <w:t>Nuñez et al. (2013)</w:t>
       </w:r>
       <w:r>
         <w:t xml:space="preserve">, </w:t>
@@ -2456,24 +2369,22 @@
         <w:spacing w:before="2" w:after="2"/>
       </w:pPr>
       <w:r>
-        <w:t xml:space="preserve">GRASS GIS can be downloaded from </w:t>
+        <w:t xml:space="preserve">There are many versions, of GRASS, but this one has been shown to work with Climate Linkage Mapper: </w:t>
       </w:r>
       <w:hyperlink r:id="rId17" w:history="1">
         <w:r>
           <w:rPr>
             <w:rStyle w:val="Hyperlink"/>
           </w:rPr>
-          <w:t>http://wingrass.fsv.cvut.cz/grass65/</w:t>
+          <w:t>http://tinyurl.com/grass70</w:t>
         </w:r>
       </w:hyperlink>
       <w:r>
-        <w:t>.</w:t>
-      </w:r>
-    </w:p>
-    <w:p>
-      <w:pPr>
-        <w:spacing w:before="2" w:after="2"/>
-      </w:pPr>
+        <w:t>.  Development versions change daily, so it is possible that other versions may not work with Climate Linkage Mapper.</w:t>
+      </w:r>
+      <w:r>
+        <w:t xml:space="preserve">  </w:t>
+      </w:r>
       <w:r>
         <w:t xml:space="preserve">To install GRASS GIS run the downloaded </w:t>
       </w:r>
@@ -2491,39 +2402,6 @@
       </w:r>
       <w:r>
         <w:t xml:space="preserve"> </w:t>
-      </w:r>
-      <w:r>
-        <w:t xml:space="preserve">Please note that Climate Linkage Mapper </w:t>
-      </w:r>
-      <w:r>
-        <w:t xml:space="preserve">must </w:t>
-      </w:r>
-      <w:r>
-        <w:t xml:space="preserve">be run with </w:t>
-      </w:r>
-      <w:r>
-        <w:rPr>
-          <w:b/>
-        </w:rPr>
-        <w:t>GRASS</w:t>
-      </w:r>
-      <w:r>
-        <w:t xml:space="preserve"> </w:t>
-      </w:r>
-      <w:r>
-        <w:rPr>
-          <w:b/>
-        </w:rPr>
-        <w:t xml:space="preserve">version 6.5 </w:t>
-      </w:r>
-      <w:r>
-        <w:rPr>
-          <w:b/>
-        </w:rPr>
-        <w:t>or later</w:t>
-      </w:r>
-      <w:r>
-        <w:t>. Note also that version 6.5 is a development version and is built daily, so it is possible that the daily build you download may not work with Climate Linkage Mapper.</w:t>
       </w:r>
     </w:p>
     <w:bookmarkStart w:id="4" w:name="_Toc348511538"/>
@@ -2635,10 +2513,7 @@
                                 <w:fldChar w:fldCharType="begin"/>
                               </w:r>
                               <w:r>
-                                <w:instrText xml:space="preserve"> SEQ Figure \* ARA</w:instrText>
-                              </w:r>
-                              <w:r>
-                                <w:instrText xml:space="preserve">BIC </w:instrText>
+                                <w:instrText xml:space="preserve"> SEQ Figure \* ARABIC </w:instrText>
                               </w:r>
                               <w:r>
                                 <w:fldChar w:fldCharType="separate"/>
@@ -2959,11 +2834,14 @@
         <w:t xml:space="preserve"> </w:t>
       </w:r>
       <w:r>
+        <w:t xml:space="preserve">output files (e.g. ANBO_LCPs). </w:t>
+      </w:r>
+      <w:r>
+        <w:t xml:space="preserve">There should </w:t>
+      </w:r>
+      <w:r>
         <w:lastRenderedPageBreak/>
-        <w:t xml:space="preserve">output files (e.g. ANBO_LCPs). </w:t>
-      </w:r>
-      <w:r>
-        <w:t xml:space="preserve">There should be no spaces or special characters anywhere in the </w:t>
+        <w:t xml:space="preserve">be no spaces or special characters anywhere in the </w:t>
       </w:r>
       <w:r>
         <w:t>folder</w:t>
@@ -3279,15 +3157,7 @@
         <w:t xml:space="preserve"> and ID fields cannot be used. </w:t>
       </w:r>
       <w:r>
-        <w:t>An easy way to create a new field is to open the attribute table, add a new integer field and use the field calculator to fill it with an expression like &lt;</w:t>
-      </w:r>
-      <w:proofErr w:type="spellStart"/>
-      <w:r>
-        <w:t>NewField</w:t>
-      </w:r>
-      <w:proofErr w:type="spellEnd"/>
-      <w:r>
-        <w:t>&gt; = FID + 1.</w:t>
+        <w:t>An easy way to create a new field is to open the attribute table, add a new integer field and use the field calculator to fill it with an expression like &lt;NewField&gt; = FID + 1.</w:t>
       </w:r>
     </w:p>
     <w:p>
@@ -3574,32 +3444,18 @@
       <w:r>
         <w:t xml:space="preserve"> of the core (see </w:t>
       </w:r>
-      <w:proofErr w:type="spellStart"/>
-      <w:r>
-        <w:t>Nuñez</w:t>
-      </w:r>
-      <w:proofErr w:type="spellEnd"/>
-      <w:r>
-        <w:t xml:space="preserve"> 2011</w:t>
+      <w:r>
+        <w:t>Nuñez 2011</w:t>
       </w:r>
       <w:r>
         <w:t xml:space="preserve"> and </w:t>
       </w:r>
-      <w:proofErr w:type="spellStart"/>
       <w:r>
         <w:rPr>
           <w:bCs/>
           <w:szCs w:val="20"/>
         </w:rPr>
-        <w:t>Nuñez</w:t>
-      </w:r>
-      <w:proofErr w:type="spellEnd"/>
-      <w:r>
-        <w:rPr>
-          <w:bCs/>
-          <w:szCs w:val="20"/>
-        </w:rPr>
-        <w:t xml:space="preserve"> et al. 2013</w:t>
+        <w:t>Nuñez et al. 2013</w:t>
       </w:r>
       <w:r>
         <w:t xml:space="preserve"> for more discussion on this topic).</w:t>
@@ -3689,32 +3545,18 @@
       <w:r>
         <w:t xml:space="preserve"> (see </w:t>
       </w:r>
-      <w:proofErr w:type="spellStart"/>
-      <w:r>
-        <w:t>Nuñez</w:t>
-      </w:r>
-      <w:proofErr w:type="spellEnd"/>
-      <w:r>
-        <w:t xml:space="preserve"> 2011</w:t>
+      <w:r>
+        <w:t>Nuñez 2011</w:t>
       </w:r>
       <w:r>
         <w:t xml:space="preserve"> and </w:t>
       </w:r>
-      <w:proofErr w:type="spellStart"/>
       <w:r>
         <w:rPr>
           <w:bCs/>
           <w:szCs w:val="20"/>
         </w:rPr>
-        <w:t>Nuñez</w:t>
-      </w:r>
-      <w:proofErr w:type="spellEnd"/>
-      <w:r>
-        <w:rPr>
-          <w:bCs/>
-          <w:szCs w:val="20"/>
-        </w:rPr>
-        <w:t xml:space="preserve"> et al. 2013</w:t>
+        <w:t>Nuñez et al. 2013</w:t>
       </w:r>
       <w:r>
         <w:t xml:space="preserve"> for more d</w:t>
@@ -4583,7 +4425,6 @@
         </w:rPr>
         <w:t xml:space="preserve">The tool copies the spatial inputs into the </w:t>
       </w:r>
-      <w:proofErr w:type="spellStart"/>
       <w:r>
         <w:rPr>
           <w:rFonts w:ascii="Times New Roman" w:hAnsi="Times New Roman" w:cs="Times New Roman"/>
@@ -4592,7 +4433,6 @@
         </w:rPr>
         <w:t>clm_cor</w:t>
       </w:r>
-      <w:proofErr w:type="spellEnd"/>
       <w:r>
         <w:rPr>
           <w:rFonts w:ascii="Times New Roman" w:hAnsi="Times New Roman" w:cs="Times New Roman"/>
@@ -5004,23 +4844,7 @@
           <w:rFonts w:ascii="Times New Roman" w:hAnsi="Times New Roman" w:cs="Times New Roman"/>
           <w:color w:val="auto"/>
         </w:rPr>
-        <w:t xml:space="preserve"> between the different core pairings are calculated using GRASS GIS’s </w:t>
-      </w:r>
-      <w:proofErr w:type="spellStart"/>
-      <w:r>
-        <w:rPr>
-          <w:rFonts w:ascii="Times New Roman" w:hAnsi="Times New Roman" w:cs="Times New Roman"/>
-          <w:color w:val="auto"/>
-        </w:rPr>
-        <w:t>r.walk</w:t>
-      </w:r>
-      <w:proofErr w:type="spellEnd"/>
-      <w:r>
-        <w:rPr>
-          <w:rFonts w:ascii="Times New Roman" w:hAnsi="Times New Roman" w:cs="Times New Roman"/>
-          <w:color w:val="auto"/>
-        </w:rPr>
-        <w:t xml:space="preserve"> function. As GRASS has its own unique spatial file structure, all inputs have to be imported into a temporary GRASS database.</w:t>
+        <w:t xml:space="preserve"> between the different core pairings are calculated using GRASS GIS’s r.walk function. As GRASS has its own unique spatial file structure, all inputs have to be imported into a temporary GRASS database.</w:t>
       </w:r>
     </w:p>
     <w:p>
@@ -5295,77 +5119,57 @@
         </w:rPr>
         <w:t xml:space="preserve">These can be found within the </w:t>
       </w:r>
-      <w:proofErr w:type="spellStart"/>
       <w:r>
         <w:rPr>
           <w:rFonts w:ascii="Times New Roman" w:hAnsi="Times New Roman" w:cs="Times New Roman"/>
           <w:i/>
           <w:color w:val="auto"/>
         </w:rPr>
-        <w:t>clm_cor</w:t>
-      </w:r>
-      <w:proofErr w:type="spellEnd"/>
+        <w:t xml:space="preserve">clm_cor </w:t>
+      </w:r>
+      <w:r>
+        <w:rPr>
+          <w:rFonts w:ascii="Times New Roman" w:hAnsi="Times New Roman" w:cs="Times New Roman"/>
+          <w:color w:val="auto"/>
+        </w:rPr>
+        <w:t xml:space="preserve">folder. </w:t>
+      </w:r>
+      <w:r>
+        <w:rPr>
+          <w:rFonts w:ascii="Times New Roman" w:hAnsi="Times New Roman" w:cs="Times New Roman"/>
+          <w:color w:val="auto"/>
+        </w:rPr>
+        <w:t xml:space="preserve">The project resistance raster will </w:t>
+      </w:r>
+      <w:r>
+        <w:rPr>
+          <w:rFonts w:ascii="Times New Roman" w:hAnsi="Times New Roman" w:cs="Times New Roman"/>
+          <w:color w:val="auto"/>
+        </w:rPr>
+        <w:t>be named</w:t>
+      </w:r>
+      <w:r>
+        <w:rPr>
+          <w:rFonts w:ascii="Times New Roman" w:hAnsi="Times New Roman" w:cs="Times New Roman"/>
+          <w:color w:val="auto"/>
+        </w:rPr>
+        <w:t xml:space="preserve"> </w:t>
+      </w:r>
       <w:r>
         <w:rPr>
           <w:rFonts w:ascii="Times New Roman" w:hAnsi="Times New Roman" w:cs="Times New Roman"/>
           <w:i/>
           <w:color w:val="auto"/>
         </w:rPr>
-        <w:t xml:space="preserve"> </w:t>
-      </w:r>
-      <w:r>
-        <w:rPr>
-          <w:rFonts w:ascii="Times New Roman" w:hAnsi="Times New Roman" w:cs="Times New Roman"/>
-          <w:color w:val="auto"/>
-        </w:rPr>
-        <w:t xml:space="preserve">folder. </w:t>
-      </w:r>
-      <w:r>
-        <w:rPr>
-          <w:rFonts w:ascii="Times New Roman" w:hAnsi="Times New Roman" w:cs="Times New Roman"/>
-          <w:color w:val="auto"/>
-        </w:rPr>
-        <w:t xml:space="preserve">The project resistance raster will </w:t>
-      </w:r>
-      <w:r>
-        <w:rPr>
-          <w:rFonts w:ascii="Times New Roman" w:hAnsi="Times New Roman" w:cs="Times New Roman"/>
-          <w:color w:val="auto"/>
-        </w:rPr>
-        <w:t>be named</w:t>
-      </w:r>
-      <w:r>
-        <w:rPr>
-          <w:rFonts w:ascii="Times New Roman" w:hAnsi="Times New Roman" w:cs="Times New Roman"/>
-          <w:color w:val="auto"/>
-        </w:rPr>
-        <w:t xml:space="preserve"> </w:t>
-      </w:r>
-      <w:proofErr w:type="spellStart"/>
+        <w:t>proj</w:t>
+      </w:r>
       <w:r>
         <w:rPr>
           <w:rFonts w:ascii="Times New Roman" w:hAnsi="Times New Roman" w:cs="Times New Roman"/>
           <w:i/>
           <w:color w:val="auto"/>
         </w:rPr>
-        <w:t>proj</w:t>
-      </w:r>
-      <w:r>
-        <w:rPr>
-          <w:rFonts w:ascii="Times New Roman" w:hAnsi="Times New Roman" w:cs="Times New Roman"/>
-          <w:i/>
-          <w:color w:val="auto"/>
-        </w:rPr>
-        <w:t>area</w:t>
-      </w:r>
-      <w:proofErr w:type="spellEnd"/>
-      <w:r>
-        <w:rPr>
-          <w:rFonts w:ascii="Times New Roman" w:hAnsi="Times New Roman" w:cs="Times New Roman"/>
-          <w:i/>
-          <w:color w:val="auto"/>
-        </w:rPr>
-        <w:t xml:space="preserve"> </w:t>
+        <w:t xml:space="preserve">area </w:t>
       </w:r>
       <w:r>
         <w:rPr>
@@ -5926,15 +5730,7 @@
         <w:t xml:space="preserve">so that you can </w:t>
       </w:r>
       <w:r>
-        <w:t xml:space="preserve">monitor program progress and cancel runs (click </w:t>
-      </w:r>
-      <w:proofErr w:type="spellStart"/>
-      <w:r>
-        <w:t>Geoprocessing</w:t>
-      </w:r>
-      <w:proofErr w:type="spellEnd"/>
-      <w:r>
-        <w:t>&gt;&gt;Results).</w:t>
+        <w:t>monitor program progress and cancel runs (click Geoprocessing&gt;&gt;Results).</w:t>
       </w:r>
       <w:r>
         <w:t xml:space="preserve">  The Results window also lets you start new runs with the same settings used earlier runs.</w:t>
@@ -5959,14 +5755,12 @@
       <w:r>
         <w:t xml:space="preserve">The spatial inputs for Linkage Mapper are stored in the </w:t>
       </w:r>
-      <w:proofErr w:type="spellStart"/>
       <w:r>
         <w:rPr>
           <w:i/>
         </w:rPr>
         <w:t>clm_cor</w:t>
       </w:r>
-      <w:proofErr w:type="spellEnd"/>
       <w:r>
         <w:t xml:space="preserve"> folder</w:t>
       </w:r>
@@ -6141,7 +5935,6 @@
           <w:szCs w:val="24"/>
         </w:rPr>
       </w:pPr>
-      <w:proofErr w:type="spellStart"/>
       <w:r>
         <w:rPr>
           <w:rFonts w:ascii="Times New Roman" w:hAnsi="Times New Roman"/>
@@ -6150,7 +5943,6 @@
         </w:rPr>
         <w:t>Nuñez</w:t>
       </w:r>
-      <w:proofErr w:type="spellEnd"/>
       <w:r>
         <w:rPr>
           <w:rFonts w:ascii="Times New Roman" w:hAnsi="Times New Roman"/>
@@ -6206,23 +5998,21 @@
           <w:szCs w:val="24"/>
         </w:rPr>
       </w:pPr>
-      <w:proofErr w:type="spellStart"/>
       <w:r>
         <w:rPr>
           <w:rFonts w:ascii="Times New Roman" w:hAnsi="Times New Roman"/>
           <w:sz w:val="24"/>
           <w:szCs w:val="24"/>
         </w:rPr>
-        <w:t>Nuñez</w:t>
-      </w:r>
-      <w:proofErr w:type="spellEnd"/>
+        <w:t>Nuñez, T.A., J.J. Lawler, B.H. McRae, D.</w:t>
+      </w:r>
       <w:r>
         <w:rPr>
           <w:rFonts w:ascii="Times New Roman" w:hAnsi="Times New Roman"/>
           <w:sz w:val="24"/>
           <w:szCs w:val="24"/>
         </w:rPr>
-        <w:t>, T.A., J.J. Lawler, B.H. McRae, D.</w:t>
+        <w:t>J. P</w:t>
       </w:r>
       <w:r>
         <w:rPr>
@@ -6230,7 +6020,7 @@
           <w:sz w:val="24"/>
           <w:szCs w:val="24"/>
         </w:rPr>
-        <w:t>J. P</w:t>
+        <w:t>ierce, M.B. Krosby, D.M. Kavanagh, P.</w:t>
       </w:r>
       <w:r>
         <w:rPr>
@@ -6238,7 +6028,7 @@
           <w:sz w:val="24"/>
           <w:szCs w:val="24"/>
         </w:rPr>
-        <w:t>ierce, M.B. Krosby, D.M. Kavanagh, P.</w:t>
+        <w:t>H. Si</w:t>
       </w:r>
       <w:r>
         <w:rPr>
@@ -6246,7 +6036,7 @@
           <w:sz w:val="24"/>
           <w:szCs w:val="24"/>
         </w:rPr>
-        <w:t>H. Si</w:t>
+        <w:t xml:space="preserve">ngleton, and  J.J. Tewksbury. 2013. </w:t>
       </w:r>
       <w:r>
         <w:rPr>
@@ -6254,7 +6044,7 @@
           <w:sz w:val="24"/>
           <w:szCs w:val="24"/>
         </w:rPr>
-        <w:t xml:space="preserve">ngleton, and  J.J. Tewksbury. 2013. </w:t>
+        <w:t xml:space="preserve">Connectivity planning to address climate change.  Conservation </w:t>
       </w:r>
       <w:r>
         <w:rPr>
@@ -6262,53 +6052,35 @@
           <w:sz w:val="24"/>
           <w:szCs w:val="24"/>
         </w:rPr>
-        <w:t xml:space="preserve">Connectivity planning to address climate change.  Conservation </w:t>
-      </w:r>
-      <w:r>
+        <w:t>Biology.</w:t>
+      </w:r>
+    </w:p>
+    <w:p>
+      <w:pPr>
+        <w:pStyle w:val="Figure"/>
+        <w:spacing w:before="100" w:after="120"/>
+        <w:ind w:left="360" w:hanging="360"/>
         <w:rPr>
           <w:rFonts w:ascii="Times New Roman" w:hAnsi="Times New Roman"/>
           <w:sz w:val="24"/>
           <w:szCs w:val="24"/>
         </w:rPr>
-        <w:t>Biology.</w:t>
-      </w:r>
-    </w:p>
-    <w:p>
-      <w:pPr>
-        <w:pStyle w:val="Figure"/>
-        <w:spacing w:before="100" w:after="120"/>
-        <w:ind w:left="360" w:hanging="360"/>
+      </w:pPr>
+      <w:r>
         <w:rPr>
           <w:rFonts w:ascii="Times New Roman" w:hAnsi="Times New Roman"/>
           <w:sz w:val="24"/>
           <w:szCs w:val="24"/>
         </w:rPr>
-      </w:pPr>
-      <w:proofErr w:type="spellStart"/>
+        <w:t>Biology.</w:t>
+      </w:r>
       <w:r>
         <w:rPr>
           <w:rFonts w:ascii="Times New Roman" w:hAnsi="Times New Roman"/>
           <w:sz w:val="24"/>
           <w:szCs w:val="24"/>
         </w:rPr>
-        <w:t>Biology.</w:t>
-      </w:r>
-      <w:r>
-        <w:rPr>
-          <w:rFonts w:ascii="Times New Roman" w:hAnsi="Times New Roman"/>
-          <w:sz w:val="24"/>
-          <w:szCs w:val="24"/>
-        </w:rPr>
-        <w:t>Washington</w:t>
-      </w:r>
-      <w:proofErr w:type="spellEnd"/>
-      <w:r>
-        <w:rPr>
-          <w:rFonts w:ascii="Times New Roman" w:hAnsi="Times New Roman"/>
-          <w:sz w:val="24"/>
-          <w:szCs w:val="24"/>
-        </w:rPr>
-        <w:t xml:space="preserve"> Wildlife Habitat Connectivity Working Group (WHCWG). 2011. Washington Connected Landscapes Project: Climate-Gradient Corridors Report. Washington Departments of Fish and Wildlife, and Transportation, Olympia, WA.</w:t>
+        <w:t>Washington Wildlife Habitat Connectivity Working Group (WHCWG). 2011. Washington Connected Landscapes Project: Climate-Gradient Corridors Report. Washington Departments of Fish and Wildlife, and Transportation, Olympia, WA.</w:t>
       </w:r>
       <w:r>
         <w:rPr>
@@ -13800,7 +13572,7 @@
 </file>
 
 <file path=customXml/itemProps1.xml><?xml version="1.0" encoding="utf-8"?>
-<ds:datastoreItem xmlns:ds="http://schemas.openxmlformats.org/officeDocument/2006/customXml" ds:itemID="{76D19ADA-5342-4825-8010-5623AC213D9D}">
+<ds:datastoreItem xmlns:ds="http://schemas.openxmlformats.org/officeDocument/2006/customXml" ds:itemID="{5BD58C9F-844E-4C82-B8E5-2C9F68FF0385}">
   <ds:schemaRefs>
     <ds:schemaRef ds:uri="http://schemas.openxmlformats.org/officeDocument/2006/bibliography"/>
   </ds:schemaRefs>
@@ -13808,7 +13580,7 @@
 </file>
 
 <file path=customXml/itemProps2.xml><?xml version="1.0" encoding="utf-8"?>
-<ds:datastoreItem xmlns:ds="http://schemas.openxmlformats.org/officeDocument/2006/customXml" ds:itemID="{6EB6AAD3-10CC-4710-9931-39DC479B2747}">
+<ds:datastoreItem xmlns:ds="http://schemas.openxmlformats.org/officeDocument/2006/customXml" ds:itemID="{7233C77D-E5CE-4112-8ED4-84ECD1CCA724}">
   <ds:schemaRefs>
     <ds:schemaRef ds:uri="http://schemas.openxmlformats.org/officeDocument/2006/bibliography"/>
   </ds:schemaRefs>

</xml_diff>

<commit_message>
Code cleanup and fixes to Climate Linkage Mapper modules. Updates to support GRASS 7. Changes include: - Updated rc_rules variable to match GRASS 7 back raster output - GRASS path update - No longer supporting GRASS 6.x . GRASS version no longer returned by   cc_grass_cwd.setup_wkrspace - Updated Climate Linkage Mapper User Guide to reflect version 7 support - Simplified cc_util.remove_grass_wkspc function - Deleted gdal_check and integrated with gdal_failed_check. Moved to cc_util.   Added check for empty string - Modified cc_util.delete_feature function to allow the deletion of multiple   features at once. Renamed to delete_features - Modularlized code in cc_main.main - Created sub-function, create_arcgrid, to output ARCINFO grids from GRASS - Removed commented out code - Deleted result history from CC Demo_Arc10 map document
</commit_message>
<xml_diff>
--- a/toolbox/doc/Climate Linkage Mapper User Guide.docx
+++ b/toolbox/doc/Climate Linkage Mapper User Guide.docx
@@ -1,6 +1,6 @@
 
 <file path=word/document.xml><?xml version="1.0" encoding="utf-8"?>
-<w:document xmlns:wpc="http://schemas.microsoft.com/office/word/2010/wordprocessingCanvas" xmlns:mc="http://schemas.openxmlformats.org/markup-compatibility/2006" xmlns:o="urn:schemas-microsoft-com:office:office" xmlns:r="http://schemas.openxmlformats.org/officeDocument/2006/relationships" xmlns:m="http://schemas.openxmlformats.org/officeDocument/2006/math" xmlns:v="urn:schemas-microsoft-com:vml" xmlns:wp14="http://schemas.microsoft.com/office/word/2010/wordprocessingDrawing" xmlns:wp="http://schemas.openxmlformats.org/drawingml/2006/wordprocessingDrawing" xmlns:w10="urn:schemas-microsoft-com:office:word" xmlns:w="http://schemas.openxmlformats.org/wordprocessingml/2006/main" xmlns:w14="http://schemas.microsoft.com/office/word/2010/wordml" xmlns:wpg="http://schemas.microsoft.com/office/word/2010/wordprocessingGroup" xmlns:wpi="http://schemas.microsoft.com/office/word/2010/wordprocessingInk" xmlns:wne="http://schemas.microsoft.com/office/word/2006/wordml" xmlns:wps="http://schemas.microsoft.com/office/word/2010/wordprocessingShape" mc:Ignorable="w14 wp14">
+<w:document xmlns:wpc="http://schemas.microsoft.com/office/word/2010/wordprocessingCanvas" xmlns:mc="http://schemas.openxmlformats.org/markup-compatibility/2006" xmlns:o="urn:schemas-microsoft-com:office:office" xmlns:r="http://schemas.openxmlformats.org/officeDocument/2006/relationships" xmlns:m="http://schemas.openxmlformats.org/officeDocument/2006/math" xmlns:v="urn:schemas-microsoft-com:vml" xmlns:wp14="http://schemas.microsoft.com/office/word/2010/wordprocessingDrawing" xmlns:wp="http://schemas.openxmlformats.org/drawingml/2006/wordprocessingDrawing" xmlns:w10="urn:schemas-microsoft-com:office:word" xmlns:w="http://schemas.openxmlformats.org/wordprocessingml/2006/main" xmlns:w14="http://schemas.microsoft.com/office/word/2010/wordml" xmlns:w15="http://schemas.microsoft.com/office/word/2012/wordml" xmlns:wpg="http://schemas.microsoft.com/office/word/2010/wordprocessingGroup" xmlns:wpi="http://schemas.microsoft.com/office/word/2010/wordprocessingInk" xmlns:wne="http://schemas.microsoft.com/office/word/2006/wordml" xmlns:wps="http://schemas.microsoft.com/office/word/2010/wordprocessingShape" mc:Ignorable="w14 w15 wp14">
   <w:body>
     <w:p/>
     <w:p/>
@@ -31,7 +31,7 @@
                     <pic:cNvPicPr/>
                   </pic:nvPicPr>
                   <pic:blipFill rotWithShape="1">
-                    <a:blip r:embed="rId10" cstate="print"/>
+                    <a:blip r:embed="rId9" cstate="print"/>
                     <a:srcRect l="23087" t="10600" r="23314" b="19253"/>
                     <a:stretch/>
                   </pic:blipFill>
@@ -89,7 +89,7 @@
           <w:sz w:val="28"/>
         </w:rPr>
         <w:sectPr>
-          <w:footerReference w:type="default" r:id="rId11"/>
+          <w:footerReference w:type="default" r:id="rId10"/>
           <w:type w:val="continuous"/>
           <w:pgSz w:w="12240" w:h="15840"/>
           <w:pgMar w:top="1152" w:right="1440" w:bottom="1080" w:left="1440" w:header="720" w:footer="720" w:gutter="0"/>
@@ -198,8 +198,6 @@
         </w:rPr>
         <w:t>2014</w:t>
       </w:r>
-      <w:bookmarkStart w:id="0" w:name="_GoBack"/>
-      <w:bookmarkEnd w:id="0"/>
     </w:p>
     <w:p>
       <w:pPr>
@@ -622,14 +620,14 @@
           <w:b/>
           <w:szCs w:val="20"/>
         </w:rPr>
-        <w:t>10.0</w:t>
+        <w:t>10.</w:t>
       </w:r>
       <w:r>
         <w:rPr>
           <w:b/>
           <w:szCs w:val="20"/>
         </w:rPr>
-        <w:t xml:space="preserve"> or 10.1</w:t>
+        <w:t>x</w:t>
       </w:r>
       <w:r>
         <w:rPr>
@@ -739,7 +737,7 @@
         </w:rPr>
         <w:t xml:space="preserve">More details can be found on </w:t>
       </w:r>
-      <w:bookmarkStart w:id="1" w:name="OLE_LINK5"/>
+      <w:bookmarkStart w:id="0" w:name="OLE_LINK5"/>
       <w:r>
         <w:rPr>
           <w:bCs/>
@@ -752,7 +750,7 @@
         </w:rPr>
         <w:t xml:space="preserve"> (</w:t>
       </w:r>
-      <w:hyperlink r:id="rId12" w:history="1">
+      <w:hyperlink r:id="rId11" w:history="1">
         <w:r>
           <w:rPr>
             <w:rStyle w:val="Hyperlink"/>
@@ -784,7 +782,7 @@
         </w:rPr>
         <w:t xml:space="preserve"> code is hosted</w:t>
       </w:r>
-      <w:bookmarkEnd w:id="1"/>
+      <w:bookmarkEnd w:id="0"/>
       <w:r>
         <w:rPr>
           <w:bCs/>
@@ -883,7 +881,7 @@
       <w:r>
         <w:t xml:space="preserve">, Seattle WA. Available at: </w:t>
       </w:r>
-      <w:hyperlink r:id="rId13" w:history="1">
+      <w:hyperlink r:id="rId12" w:history="1">
         <w:r>
           <w:rPr>
             <w:rStyle w:val="Hyperlink"/>
@@ -2003,11 +2001,11 @@
       <w:pPr>
         <w:pStyle w:val="Heading1"/>
       </w:pPr>
-      <w:bookmarkStart w:id="2" w:name="_Toc348511536"/>
+      <w:bookmarkStart w:id="1" w:name="_Toc348511536"/>
       <w:r>
         <w:t>Introduction</w:t>
       </w:r>
-      <w:bookmarkEnd w:id="2"/>
+      <w:bookmarkEnd w:id="1"/>
     </w:p>
     <w:p>
       <w:pPr>
@@ -2156,7 +2154,7 @@
       <w:r>
         <w:t>(</w:t>
       </w:r>
-      <w:hyperlink r:id="rId14" w:history="1">
+      <w:hyperlink r:id="rId13" w:history="1">
         <w:r>
           <w:rPr>
             <w:rStyle w:val="Hyperlink"/>
@@ -2195,7 +2193,7 @@
         </w:rPr>
         <w:t xml:space="preserve"> the user group (</w:t>
       </w:r>
-      <w:hyperlink r:id="rId15" w:history="1">
+      <w:hyperlink r:id="rId14" w:history="1">
         <w:r>
           <w:rPr>
             <w:rStyle w:val="Hyperlink"/>
@@ -2215,11 +2213,11 @@
       <w:pPr>
         <w:pStyle w:val="Heading1"/>
       </w:pPr>
-      <w:bookmarkStart w:id="3" w:name="_Toc348511537"/>
+      <w:bookmarkStart w:id="2" w:name="_Toc348511537"/>
       <w:r>
         <w:t>Installation</w:t>
       </w:r>
-      <w:bookmarkEnd w:id="3"/>
+      <w:bookmarkEnd w:id="2"/>
     </w:p>
     <w:p>
       <w:pPr>
@@ -2308,7 +2306,7 @@
         </w:rPr>
         <w:t xml:space="preserve"> from </w:t>
       </w:r>
-      <w:hyperlink r:id="rId16" w:history="1">
+      <w:hyperlink r:id="rId15" w:history="1">
         <w:r>
           <w:rPr>
             <w:rStyle w:val="Hyperlink"/>
@@ -2458,57 +2456,74 @@
         </w:rPr>
         <w:t xml:space="preserve"> Download and Install GRASS GIS</w:t>
       </w:r>
-      <w:r>
-        <w:rPr>
-          <w:b/>
-        </w:rPr>
-        <w:t xml:space="preserve"> version 6.5</w:t>
-      </w:r>
-      <w:r>
-        <w:rPr>
-          <w:b/>
-        </w:rPr>
-        <w:t xml:space="preserve"> or later</w:t>
-      </w:r>
     </w:p>
     <w:p>
       <w:pPr>
         <w:spacing w:before="2" w:after="2"/>
       </w:pPr>
       <w:r>
-        <w:t xml:space="preserve">There are many versions, of GRASS, but this one has been shown to work with Climate Linkage Mapper: </w:t>
+        <w:t xml:space="preserve">Download GRASS </w:t>
+      </w:r>
+      <w:r>
+        <w:t xml:space="preserve">GIS </w:t>
+      </w:r>
+      <w:r>
+        <w:t xml:space="preserve">7.0 from </w:t>
+      </w:r>
+      <w:hyperlink r:id="rId16" w:history="1">
+        <w:r>
+          <w:rPr>
+            <w:rStyle w:val="Hyperlink"/>
+          </w:rPr>
+          <w:t>http://grass.osgeo.org/download/software/ms-windows/</w:t>
+        </w:r>
+      </w:hyperlink>
+      <w:r>
+        <w:t xml:space="preserve">. </w:t>
+      </w:r>
+      <w:r>
+        <w:t xml:space="preserve"> </w:t>
+      </w:r>
+      <w:r>
+        <w:t>To install run the downloaded installation file and follow the on-screen instructions.</w:t>
+      </w:r>
+      <w:r>
+        <w:t xml:space="preserve"> </w:t>
+      </w:r>
+      <w:r>
+        <w:t xml:space="preserve"> Please i</w:t>
+      </w:r>
+      <w:r>
+        <w:t xml:space="preserve">nsure that the GRASS application will start. </w:t>
+      </w:r>
+      <w:r>
+        <w:t xml:space="preserve"> </w:t>
+      </w:r>
+      <w:r>
+        <w:t xml:space="preserve">If you experience startup errors some solutions can found at </w:t>
       </w:r>
       <w:hyperlink r:id="rId17" w:history="1">
         <w:r>
           <w:rPr>
             <w:rStyle w:val="Hyperlink"/>
           </w:rPr>
-          <w:t>http://tinyurl.com/grass70</w:t>
+          <w:t>http://grasswiki.osgeo.org/wiki/WinGRASS_errors</w:t>
         </w:r>
       </w:hyperlink>
       <w:r>
-        <w:t>.  Development versions change daily, so it is possible that other versions may not work with Climate Linkage Mapper.</w:t>
-      </w:r>
-      <w:r>
-        <w:t xml:space="preserve">  </w:t>
-      </w:r>
-      <w:r>
-        <w:t xml:space="preserve">To install GRASS GIS run the downloaded </w:t>
-      </w:r>
-      <w:r>
-        <w:t xml:space="preserve">installation </w:t>
-      </w:r>
-      <w:r>
-        <w:t>file and follow the on</w:t>
-      </w:r>
-      <w:r>
-        <w:t>-</w:t>
-      </w:r>
-      <w:r>
-        <w:t>screen instructions.</w:t>
+        <w:t xml:space="preserve">. </w:t>
       </w:r>
       <w:r>
         <w:t xml:space="preserve"> </w:t>
+      </w:r>
+      <w:r>
+        <w:t>Climate Linkage Mapper has been tested to work with GRASS 7.0 beta 3</w:t>
+      </w:r>
+      <w:r>
+        <w:t>; a</w:t>
+      </w:r>
+      <w:r>
+        <w:t>s this is a pre-release it is possible that subsequent releases may not work.</w:t>
       </w:r>
     </w:p>
     <w:p>
@@ -2516,8 +2531,6 @@
         <w:pStyle w:val="Heading1"/>
         <w:spacing w:after="0"/>
       </w:pPr>
-      <w:bookmarkStart w:id="4" w:name="_Toc348511538"/>
-      <w:bookmarkStart w:id="5" w:name="OLE_LINK6"/>
       <w:r>
         <w:rPr>
           <w:noProof/>
@@ -2525,7 +2538,7 @@
         <mc:AlternateContent>
           <mc:Choice Requires="wpg">
             <w:drawing>
-              <wp:anchor distT="0" distB="0" distL="114300" distR="114300" simplePos="0" relativeHeight="251691008" behindDoc="0" locked="0" layoutInCell="1" allowOverlap="1" wp14:anchorId="5F00C504" wp14:editId="53646661">
+              <wp:anchor distT="0" distB="0" distL="114300" distR="114300" simplePos="0" relativeHeight="251691008" behindDoc="0" locked="0" layoutInCell="1" allowOverlap="1" wp14:anchorId="5F00C504" wp14:editId="01473BBA">
                 <wp:simplePos x="0" y="0"/>
                 <wp:positionH relativeFrom="column">
                   <wp:posOffset>3735070</wp:posOffset>
@@ -2599,7 +2612,7 @@
                           <a:effectLst/>
                           <a:extLst>
                             <a:ext uri="{C572A759-6A51-4108-AA02-DFA0A04FC94B}">
-                              <ma14:wrappingTextBoxFlag xmlns="" xmlns:mo="http://schemas.microsoft.com/office/mac/office/2008/main" xmlns:mv="urn:schemas-microsoft-com:mac:vml" xmlns:o="urn:schemas-microsoft-com:office:office" xmlns:v="urn:schemas-microsoft-com:vml" xmlns:w10="urn:schemas-microsoft-com:office:word" xmlns:w="http://schemas.openxmlformats.org/wordprocessingml/2006/main" xmlns:ma14="http://schemas.microsoft.com/office/mac/drawingml/2011/main"/>
+                              <ma14:wrappingTextBoxFlag xmlns:ma14="http://schemas.microsoft.com/office/mac/drawingml/2011/main" xmlns:w="http://schemas.openxmlformats.org/wordprocessingml/2006/main" xmlns:w10="urn:schemas-microsoft-com:office:word" xmlns:v="urn:schemas-microsoft-com:vml" xmlns:o="urn:schemas-microsoft-com:office:office" xmlns:mv="urn:schemas-microsoft-com:mac:vml" xmlns:mo="http://schemas.microsoft.com/office/mac/office/2008/main" xmlns=""/>
                             </a:ext>
                           </a:extLst>
                         </wps:spPr>
@@ -2616,27 +2629,14 @@
                               <w:r>
                                 <w:t xml:space="preserve">Figure </w:t>
                               </w:r>
-                              <w:r>
-                                <w:fldChar w:fldCharType="begin"/>
-                              </w:r>
-                              <w:r>
-                                <w:instrText xml:space="preserve"> SEQ Figure \* ARABIC </w:instrText>
-                              </w:r>
-                              <w:r>
-                                <w:fldChar w:fldCharType="separate"/>
-                              </w:r>
-                              <w:r>
-                                <w:rPr>
-                                  <w:noProof/>
-                                </w:rPr>
-                                <w:t>1</w:t>
-                              </w:r>
-                              <w:r>
-                                <w:rPr>
-                                  <w:noProof/>
-                                </w:rPr>
-                                <w:fldChar w:fldCharType="end"/>
-                              </w:r>
+                              <w:fldSimple w:instr=" SEQ Figure \* ARABIC ">
+                                <w:r>
+                                  <w:rPr>
+                                    <w:noProof/>
+                                  </w:rPr>
+                                  <w:t>1</w:t>
+                                </w:r>
+                              </w:fldSimple>
                               <w:r>
                                 <w:rPr>
                                   <w:noProof/>
@@ -2664,7 +2664,7 @@
           </mc:Choice>
           <mc:Fallback>
             <w:pict>
-              <v:group id="Group 16" o:spid="_x0000_s1026" style="position:absolute;left:0;text-align:left;margin-left:294.1pt;margin-top:16.25pt;width:167.9pt;height:258.85pt;z-index:251691008" coordsize="21323,32873" o:gfxdata="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">
+              <v:group w14:anchorId="5F00C504" id="Group 16" o:spid="_x0000_s1026" style="position:absolute;left:0;text-align:left;margin-left:294.1pt;margin-top:16.25pt;width:167.9pt;height:258.85pt;z-index:251691008" coordsize="21323,32873" o:gfxdata="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">
                 <v:shapetype id="_x0000_t75" coordsize="21600,21600" o:spt="75" o:preferrelative="t" path="m@4@5l@4@11@9@11@9@5xe" filled="f" stroked="f">
                   <v:stroke joinstyle="miter"/>
                   <v:formulas>
@@ -2706,27 +2706,14 @@
                         <w:r>
                           <w:t xml:space="preserve">Figure </w:t>
                         </w:r>
-                        <w:r>
-                          <w:fldChar w:fldCharType="begin"/>
-                        </w:r>
-                        <w:r>
-                          <w:instrText xml:space="preserve"> SEQ Figure \* ARABIC </w:instrText>
-                        </w:r>
-                        <w:r>
-                          <w:fldChar w:fldCharType="separate"/>
-                        </w:r>
-                        <w:r>
-                          <w:rPr>
-                            <w:noProof/>
-                          </w:rPr>
-                          <w:t>1</w:t>
-                        </w:r>
-                        <w:r>
-                          <w:rPr>
-                            <w:noProof/>
-                          </w:rPr>
-                          <w:fldChar w:fldCharType="end"/>
-                        </w:r>
+                        <w:fldSimple w:instr=" SEQ Figure \* ARABIC ">
+                          <w:r>
+                            <w:rPr>
+                              <w:noProof/>
+                            </w:rPr>
+                            <w:t>1</w:t>
+                          </w:r>
+                        </w:fldSimple>
                         <w:r>
                           <w:rPr>
                             <w:noProof/>
@@ -2752,7 +2739,6 @@
       <w:r>
         <w:t>Climate Linkage Mapper</w:t>
       </w:r>
-      <w:bookmarkEnd w:id="4"/>
     </w:p>
     <w:p>
       <w:r>
@@ -2817,14 +2803,14 @@
       <w:pPr>
         <w:pStyle w:val="Heading2"/>
       </w:pPr>
-      <w:bookmarkStart w:id="6" w:name="_Toc348511539"/>
+      <w:bookmarkStart w:id="3" w:name="_Toc348511539"/>
       <w:r>
         <w:t>Input data</w:t>
       </w:r>
       <w:r>
         <w:t xml:space="preserve"> requirements</w:t>
       </w:r>
-      <w:bookmarkEnd w:id="6"/>
+      <w:bookmarkEnd w:id="3"/>
     </w:p>
     <w:p/>
     <w:p>
@@ -2932,7 +2918,11 @@
         <w:t xml:space="preserve">. </w:t>
       </w:r>
       <w:r>
-        <w:t>The name of the directory will also be used as a prefix for final</w:t>
+        <w:t xml:space="preserve">The name of the directory will also </w:t>
+      </w:r>
+      <w:r>
+        <w:lastRenderedPageBreak/>
+        <w:t>be used as a prefix for final</w:t>
       </w:r>
       <w:r>
         <w:t xml:space="preserve"> Linkage Mapper</w:t>
@@ -2944,11 +2934,7 @@
         <w:t xml:space="preserve">output files (e.g. ANBO_LCPs). </w:t>
       </w:r>
       <w:r>
-        <w:t xml:space="preserve">There should </w:t>
-      </w:r>
-      <w:r>
-        <w:lastRenderedPageBreak/>
-        <w:t xml:space="preserve">be no spaces or special characters anywhere in the </w:t>
+        <w:t xml:space="preserve">There should be no spaces or special characters anywhere in the </w:t>
       </w:r>
       <w:r>
         <w:t>folder</w:t>
@@ -3057,7 +3043,7 @@
                           <a:effectLst/>
                           <a:extLst>
                             <a:ext uri="{C572A759-6A51-4108-AA02-DFA0A04FC94B}">
-                              <ma14:wrappingTextBoxFlag xmlns="" xmlns:mo="http://schemas.microsoft.com/office/mac/office/2008/main" xmlns:mv="urn:schemas-microsoft-com:mac:vml" xmlns:o="urn:schemas-microsoft-com:office:office" xmlns:v="urn:schemas-microsoft-com:vml" xmlns:w10="urn:schemas-microsoft-com:office:word" xmlns:w="http://schemas.openxmlformats.org/wordprocessingml/2006/main" xmlns:ma14="http://schemas.microsoft.com/office/mac/drawingml/2011/main"/>
+                              <ma14:wrappingTextBoxFlag xmlns:ma14="http://schemas.microsoft.com/office/mac/drawingml/2011/main" xmlns:w="http://schemas.openxmlformats.org/wordprocessingml/2006/main" xmlns:w10="urn:schemas-microsoft-com:office:word" xmlns:v="urn:schemas-microsoft-com:vml" xmlns:o="urn:schemas-microsoft-com:office:office" xmlns:mv="urn:schemas-microsoft-com:mac:vml" xmlns:mo="http://schemas.microsoft.com/office/mac/office/2008/main" xmlns=""/>
                             </a:ext>
                           </a:extLst>
                         </wps:spPr>
@@ -3074,27 +3060,14 @@
                               <w:r>
                                 <w:t xml:space="preserve">Figure </w:t>
                               </w:r>
-                              <w:r>
-                                <w:fldChar w:fldCharType="begin"/>
-                              </w:r>
-                              <w:r>
-                                <w:instrText xml:space="preserve"> SEQ Figure \* ARABIC </w:instrText>
-                              </w:r>
-                              <w:r>
-                                <w:fldChar w:fldCharType="separate"/>
-                              </w:r>
-                              <w:r>
-                                <w:rPr>
-                                  <w:noProof/>
-                                </w:rPr>
-                                <w:t>2</w:t>
-                              </w:r>
-                              <w:r>
-                                <w:rPr>
-                                  <w:noProof/>
-                                </w:rPr>
-                                <w:fldChar w:fldCharType="end"/>
-                              </w:r>
+                              <w:fldSimple w:instr=" SEQ Figure \* ARABIC ">
+                                <w:r>
+                                  <w:rPr>
+                                    <w:noProof/>
+                                  </w:rPr>
+                                  <w:t>2</w:t>
+                                </w:r>
+                              </w:fldSimple>
                               <w:r>
                                 <w:rPr>
                                   <w:noProof/>
@@ -3122,7 +3095,7 @@
           </mc:Choice>
           <mc:Fallback>
             <w:pict>
-              <v:group id="Group 11" o:spid="_x0000_s1029" style="position:absolute;left:0;text-align:left;margin-left:264pt;margin-top:11.05pt;width:203.05pt;height:366.95pt;z-index:251668480" coordsize="25787,46602" o:gfxdata="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">
+              <v:group w14:anchorId="376646D3" id="Group 11" o:spid="_x0000_s1029" style="position:absolute;left:0;text-align:left;margin-left:264pt;margin-top:11.05pt;width:203.05pt;height:366.95pt;z-index:251668480" coordsize="25787,46602" o:gfxdata="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">
                 <v:shape id="Picture 2" o:spid="_x0000_s1030" type="#_x0000_t75" style="position:absolute;width:25787;height:43446;visibility:visible;mso-wrap-style:square" o:gfxdata="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">
                   <v:imagedata r:id="rId21" o:title=""/>
                   <v:path arrowok="t"/>
@@ -3141,27 +3114,14 @@
                         <w:r>
                           <w:t xml:space="preserve">Figure </w:t>
                         </w:r>
-                        <w:r>
-                          <w:fldChar w:fldCharType="begin"/>
-                        </w:r>
-                        <w:r>
-                          <w:instrText xml:space="preserve"> SEQ Figure \* ARABIC </w:instrText>
-                        </w:r>
-                        <w:r>
-                          <w:fldChar w:fldCharType="separate"/>
-                        </w:r>
-                        <w:r>
-                          <w:rPr>
-                            <w:noProof/>
-                          </w:rPr>
-                          <w:t>2</w:t>
-                        </w:r>
-                        <w:r>
-                          <w:rPr>
-                            <w:noProof/>
-                          </w:rPr>
-                          <w:fldChar w:fldCharType="end"/>
-                        </w:r>
+                        <w:fldSimple w:instr=" SEQ Figure \* ARABIC ">
+                          <w:r>
+                            <w:rPr>
+                              <w:noProof/>
+                            </w:rPr>
+                            <w:t>2</w:t>
+                          </w:r>
+                        </w:fldSimple>
                         <w:r>
                           <w:rPr>
                             <w:noProof/>
@@ -3437,13 +3397,13 @@
         <w:rPr>
           <w:i/>
         </w:rPr>
-        <w:t>6.5</w:t>
+        <w:t>7.</w:t>
       </w:r>
       <w:r>
         <w:rPr>
           <w:i/>
         </w:rPr>
-        <w:t>.svn</w:t>
+        <w:t>X.X</w:t>
       </w:r>
       <w:r>
         <w:t>.</w:t>
@@ -3462,7 +3422,21 @@
         <w:rPr>
           <w:b/>
         </w:rPr>
-        <w:t>Minimum Distance Between Core Pairs:</w:t>
+        <w:t xml:space="preserve">Minimum Distance </w:t>
+      </w:r>
+      <w:proofErr w:type="gramStart"/>
+      <w:r>
+        <w:rPr>
+          <w:b/>
+        </w:rPr>
+        <w:t>Between</w:t>
+      </w:r>
+      <w:proofErr w:type="gramEnd"/>
+      <w:r>
+        <w:rPr>
+          <w:b/>
+        </w:rPr>
+        <w:t xml:space="preserve"> Core Pairs:</w:t>
       </w:r>
       <w:r>
         <w:t xml:space="preserve"> Enter the minimum</w:t>
@@ -3499,7 +3473,21 @@
         <w:rPr>
           <w:b/>
         </w:rPr>
-        <w:t xml:space="preserve">Maximum Distance Between Core Pairs: </w:t>
+        <w:t xml:space="preserve">Maximum Distance </w:t>
+      </w:r>
+      <w:proofErr w:type="gramStart"/>
+      <w:r>
+        <w:rPr>
+          <w:b/>
+        </w:rPr>
+        <w:t>Between</w:t>
+      </w:r>
+      <w:proofErr w:type="gramEnd"/>
+      <w:r>
+        <w:rPr>
+          <w:b/>
+        </w:rPr>
+        <w:t xml:space="preserve"> Core Pairs: </w:t>
       </w:r>
       <w:r>
         <w:t xml:space="preserve">Enter the maximum </w:t>
@@ -4031,14 +4019,14 @@
       <w:pPr>
         <w:pStyle w:val="Heading2"/>
       </w:pPr>
-      <w:bookmarkStart w:id="7" w:name="_Toc348511540"/>
+      <w:bookmarkStart w:id="4" w:name="_Toc348511540"/>
       <w:r>
         <w:t xml:space="preserve">Running </w:t>
       </w:r>
       <w:r>
         <w:t>from a Python Script</w:t>
       </w:r>
-      <w:bookmarkEnd w:id="7"/>
+      <w:bookmarkEnd w:id="4"/>
     </w:p>
     <w:p>
       <w:pPr>
@@ -4153,12 +4141,11 @@
       <w:pPr>
         <w:pStyle w:val="Heading2"/>
       </w:pPr>
-      <w:bookmarkStart w:id="8" w:name="_Toc348511541"/>
+      <w:bookmarkStart w:id="5" w:name="_Toc348511541"/>
+      <w:r>
+        <w:t>Processing Steps</w:t>
+      </w:r>
       <w:bookmarkEnd w:id="5"/>
-      <w:r>
-        <w:t>Processing Steps</w:t>
-      </w:r>
-      <w:bookmarkEnd w:id="8"/>
     </w:p>
     <w:p>
       <w:pPr>
@@ -4248,7 +4235,7 @@
                           <a:effectLst/>
                           <a:extLst>
                             <a:ext uri="{C572A759-6A51-4108-AA02-DFA0A04FC94B}">
-                              <ma14:wrappingTextBoxFlag xmlns="" xmlns:mo="http://schemas.microsoft.com/office/mac/office/2008/main" xmlns:mv="urn:schemas-microsoft-com:mac:vml" xmlns:o="urn:schemas-microsoft-com:office:office" xmlns:v="urn:schemas-microsoft-com:vml" xmlns:w10="urn:schemas-microsoft-com:office:word" xmlns:w="http://schemas.openxmlformats.org/wordprocessingml/2006/main" xmlns:ma14="http://schemas.microsoft.com/office/mac/drawingml/2011/main"/>
+                              <ma14:wrappingTextBoxFlag xmlns:ma14="http://schemas.microsoft.com/office/mac/drawingml/2011/main" xmlns:w="http://schemas.openxmlformats.org/wordprocessingml/2006/main" xmlns:w10="urn:schemas-microsoft-com:office:word" xmlns:v="urn:schemas-microsoft-com:vml" xmlns:o="urn:schemas-microsoft-com:office:office" xmlns:mv="urn:schemas-microsoft-com:mac:vml" xmlns:mo="http://schemas.microsoft.com/office/mac/office/2008/main" xmlns=""/>
                             </a:ext>
                           </a:extLst>
                         </wps:spPr>
@@ -4267,27 +4254,14 @@
                               <w:r>
                                 <w:t xml:space="preserve">Figure </w:t>
                               </w:r>
-                              <w:r>
-                                <w:fldChar w:fldCharType="begin"/>
-                              </w:r>
-                              <w:r>
-                                <w:instrText xml:space="preserve"> SEQ Figure \* ARABIC </w:instrText>
-                              </w:r>
-                              <w:r>
-                                <w:fldChar w:fldCharType="separate"/>
-                              </w:r>
-                              <w:r>
-                                <w:rPr>
-                                  <w:noProof/>
-                                </w:rPr>
-                                <w:t>3</w:t>
-                              </w:r>
-                              <w:r>
-                                <w:rPr>
-                                  <w:noProof/>
-                                </w:rPr>
-                                <w:fldChar w:fldCharType="end"/>
-                              </w:r>
+                              <w:fldSimple w:instr=" SEQ Figure \* ARABIC ">
+                                <w:r>
+                                  <w:rPr>
+                                    <w:noProof/>
+                                  </w:rPr>
+                                  <w:t>3</w:t>
+                                </w:r>
+                              </w:fldSimple>
                               <w:r>
                                 <w:rPr>
                                   <w:noProof/>
@@ -4315,7 +4289,7 @@
           </mc:Choice>
           <mc:Fallback>
             <w:pict>
-              <v:group id="Group 12" o:spid="_x0000_s1032" style="position:absolute;margin-left:273pt;margin-top:.1pt;width:198.75pt;height:248.4pt;z-index:251686912" coordsize="25241,31546" o:gfxdata="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">
+              <v:group w14:anchorId="399EB238" id="Group 12" o:spid="_x0000_s1032" style="position:absolute;margin-left:273pt;margin-top:.1pt;width:198.75pt;height:248.4pt;z-index:251686912" coordsize="25241,31546" o:gfxdata="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">
                 <v:shape id="Picture 17" o:spid="_x0000_s1033" type="#_x0000_t75" style="position:absolute;width:25241;height:28397;visibility:visible;mso-wrap-style:square" o:gfxdata="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">
                   <v:imagedata r:id="rId24" o:title=""/>
                   <v:path arrowok="t"/>
@@ -4336,27 +4310,14 @@
                         <w:r>
                           <w:t xml:space="preserve">Figure </w:t>
                         </w:r>
-                        <w:r>
-                          <w:fldChar w:fldCharType="begin"/>
-                        </w:r>
-                        <w:r>
-                          <w:instrText xml:space="preserve"> SEQ Figure \* ARABIC </w:instrText>
-                        </w:r>
-                        <w:r>
-                          <w:fldChar w:fldCharType="separate"/>
-                        </w:r>
-                        <w:r>
-                          <w:rPr>
-                            <w:noProof/>
-                          </w:rPr>
-                          <w:t>3</w:t>
-                        </w:r>
-                        <w:r>
-                          <w:rPr>
-                            <w:noProof/>
-                          </w:rPr>
-                          <w:fldChar w:fldCharType="end"/>
-                        </w:r>
+                        <w:fldSimple w:instr=" SEQ Figure \* ARABIC ">
+                          <w:r>
+                            <w:rPr>
+                              <w:noProof/>
+                            </w:rPr>
+                            <w:t>3</w:t>
+                          </w:r>
+                        </w:fldSimple>
                         <w:r>
                           <w:rPr>
                             <w:noProof/>
@@ -4767,7 +4728,23 @@
           <w:rFonts w:ascii="Times New Roman" w:hAnsi="Times New Roman" w:cs="Times New Roman"/>
           <w:color w:val="auto"/>
         </w:rPr>
-        <w:t>-Core2, Core1-Core3, Core2-Core3</w:t>
+        <w:t xml:space="preserve">-Core2, Core1-Core3, </w:t>
+      </w:r>
+      <w:proofErr w:type="gramStart"/>
+      <w:r>
+        <w:rPr>
+          <w:rFonts w:ascii="Times New Roman" w:hAnsi="Times New Roman" w:cs="Times New Roman"/>
+          <w:color w:val="auto"/>
+        </w:rPr>
+        <w:t>Core2</w:t>
+      </w:r>
+      <w:proofErr w:type="gramEnd"/>
+      <w:r>
+        <w:rPr>
+          <w:rFonts w:ascii="Times New Roman" w:hAnsi="Times New Roman" w:cs="Times New Roman"/>
+          <w:color w:val="auto"/>
+        </w:rPr>
+        <w:t>-Core3</w:t>
       </w:r>
       <w:r>
         <w:rPr>
@@ -4989,7 +4966,23 @@
           <w:rFonts w:ascii="Times New Roman" w:hAnsi="Times New Roman" w:cs="Times New Roman"/>
           <w:color w:val="auto"/>
         </w:rPr>
-        <w:t xml:space="preserve"> between the different core pairings are calculated using GRASS GIS’s </w:t>
+        <w:t xml:space="preserve"> between the different </w:t>
+      </w:r>
+      <w:proofErr w:type="gramStart"/>
+      <w:r>
+        <w:rPr>
+          <w:rFonts w:ascii="Times New Roman" w:hAnsi="Times New Roman" w:cs="Times New Roman"/>
+          <w:color w:val="auto"/>
+        </w:rPr>
+        <w:t>core</w:t>
+      </w:r>
+      <w:proofErr w:type="gramEnd"/>
+      <w:r>
+        <w:rPr>
+          <w:rFonts w:ascii="Times New Roman" w:hAnsi="Times New Roman" w:cs="Times New Roman"/>
+          <w:color w:val="auto"/>
+        </w:rPr>
+        <w:t xml:space="preserve"> pairings are calculated using GRASS GIS’s </w:t>
       </w:r>
       <w:proofErr w:type="spellStart"/>
       <w:r>
@@ -5373,7 +5366,7 @@
           <w:noProof/>
         </w:rPr>
         <w:drawing>
-          <wp:anchor distT="0" distB="0" distL="114300" distR="114300" simplePos="0" relativeHeight="251695104" behindDoc="1" locked="0" layoutInCell="1" allowOverlap="1" wp14:anchorId="38FC2049" wp14:editId="686CC0C2">
+          <wp:anchor distT="0" distB="0" distL="114300" distR="114300" simplePos="0" relativeHeight="251695104" behindDoc="1" locked="0" layoutInCell="1" allowOverlap="1" wp14:anchorId="38FC2049" wp14:editId="216A0C93">
             <wp:simplePos x="0" y="0"/>
             <wp:positionH relativeFrom="column">
               <wp:posOffset>3272790</wp:posOffset>
@@ -5539,7 +5532,7 @@
       <w:pPr>
         <w:pStyle w:val="Heading1"/>
       </w:pPr>
-      <w:bookmarkStart w:id="9" w:name="_Toc348511542"/>
+      <w:bookmarkStart w:id="6" w:name="_Toc348511542"/>
       <w:r>
         <w:t>Climate Linkage Mapper</w:t>
       </w:r>
@@ -5549,7 +5542,7 @@
       <w:r>
         <w:t>DEMO</w:t>
       </w:r>
-      <w:bookmarkEnd w:id="9"/>
+      <w:bookmarkEnd w:id="6"/>
       <w:r>
         <w:rPr>
           <w:noProof/>
@@ -5602,7 +5595,7 @@
                         <a:effectLst/>
                         <a:extLst>
                           <a:ext uri="{C572A759-6A51-4108-AA02-DFA0A04FC94B}">
-                            <ma14:wrappingTextBoxFlag xmlns="" xmlns:mo="http://schemas.microsoft.com/office/mac/office/2008/main" xmlns:mv="urn:schemas-microsoft-com:mac:vml" xmlns:o="urn:schemas-microsoft-com:office:office" xmlns:v="urn:schemas-microsoft-com:vml" xmlns:w10="urn:schemas-microsoft-com:office:word" xmlns:w="http://schemas.openxmlformats.org/wordprocessingml/2006/main" xmlns:ma14="http://schemas.microsoft.com/office/mac/drawingml/2011/main"/>
+                            <ma14:wrappingTextBoxFlag xmlns:ma14="http://schemas.microsoft.com/office/mac/drawingml/2011/main" xmlns:w="http://schemas.openxmlformats.org/wordprocessingml/2006/main" xmlns:w10="urn:schemas-microsoft-com:office:word" xmlns:v="urn:schemas-microsoft-com:vml" xmlns:o="urn:schemas-microsoft-com:office:office" xmlns:mv="urn:schemas-microsoft-com:mac:vml" xmlns:mo="http://schemas.microsoft.com/office/mac/office/2008/main" xmlns=""/>
                           </a:ext>
                         </a:extLst>
                       </wps:spPr>
@@ -5622,27 +5615,14 @@
                             <w:r>
                               <w:t xml:space="preserve">Figure </w:t>
                             </w:r>
-                            <w:r>
-                              <w:fldChar w:fldCharType="begin"/>
-                            </w:r>
-                            <w:r>
-                              <w:instrText xml:space="preserve"> SEQ Figure \* ARABIC </w:instrText>
-                            </w:r>
-                            <w:r>
-                              <w:fldChar w:fldCharType="separate"/>
-                            </w:r>
-                            <w:r>
-                              <w:rPr>
-                                <w:noProof/>
-                              </w:rPr>
-                              <w:t>4</w:t>
-                            </w:r>
-                            <w:r>
-                              <w:rPr>
-                                <w:noProof/>
-                              </w:rPr>
-                              <w:fldChar w:fldCharType="end"/>
-                            </w:r>
+                            <w:fldSimple w:instr=" SEQ Figure \* ARABIC ">
+                              <w:r>
+                                <w:rPr>
+                                  <w:noProof/>
+                                </w:rPr>
+                                <w:t>4</w:t>
+                              </w:r>
+                            </w:fldSimple>
                             <w:r>
                               <w:t>.</w:t>
                             </w:r>
@@ -5672,7 +5652,7 @@
           </mc:Choice>
           <mc:Fallback>
             <w:pict>
-              <v:shape id="Text Box 10" o:spid="_x0000_s1035" type="#_x0000_t202" style="position:absolute;margin-left:267.4pt;margin-top:230.9pt;width:181.5pt;height:18.15pt;z-index:251694080;visibility:visible;mso-wrap-style:square;mso-width-percent:0;mso-height-percent:0;mso-wrap-distance-left:9pt;mso-wrap-distance-top:0;mso-wrap-distance-right:9pt;mso-wrap-distance-bottom:0;mso-position-horizontal:absolute;mso-position-horizontal-relative:text;mso-position-vertical:absolute;mso-position-vertical-relative:text;mso-width-percent:0;mso-height-percent:0;mso-width-relative:margin;mso-height-relative:margin;v-text-anchor:top" o:gfxdata="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" stroked="f">
+              <v:shape w14:anchorId="563757C7" id="Text Box 10" o:spid="_x0000_s1035" type="#_x0000_t202" style="position:absolute;margin-left:267.4pt;margin-top:230.9pt;width:181.5pt;height:18.15pt;z-index:251694080;visibility:visible;mso-wrap-style:square;mso-width-percent:0;mso-height-percent:0;mso-wrap-distance-left:9pt;mso-wrap-distance-top:0;mso-wrap-distance-right:9pt;mso-wrap-distance-bottom:0;mso-position-horizontal:absolute;mso-position-horizontal-relative:text;mso-position-vertical:absolute;mso-position-vertical-relative:text;mso-width-percent:0;mso-height-percent:0;mso-width-relative:margin;mso-height-relative:margin;v-text-anchor:top" o:gfxdata="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" stroked="f">
                 <v:textbox inset="0,0,0,0">
                   <w:txbxContent>
                     <w:p>
@@ -5689,27 +5669,14 @@
                       <w:r>
                         <w:t xml:space="preserve">Figure </w:t>
                       </w:r>
-                      <w:r>
-                        <w:fldChar w:fldCharType="begin"/>
-                      </w:r>
-                      <w:r>
-                        <w:instrText xml:space="preserve"> SEQ Figure \* ARABIC </w:instrText>
-                      </w:r>
-                      <w:r>
-                        <w:fldChar w:fldCharType="separate"/>
-                      </w:r>
-                      <w:r>
-                        <w:rPr>
-                          <w:noProof/>
-                        </w:rPr>
-                        <w:t>4</w:t>
-                      </w:r>
-                      <w:r>
-                        <w:rPr>
-                          <w:noProof/>
-                        </w:rPr>
-                        <w:fldChar w:fldCharType="end"/>
-                      </w:r>
+                      <w:fldSimple w:instr=" SEQ Figure \* ARABIC ">
+                        <w:r>
+                          <w:rPr>
+                            <w:noProof/>
+                          </w:rPr>
+                          <w:t>4</w:t>
+                        </w:r>
+                      </w:fldSimple>
                       <w:r>
                         <w:t>.</w:t>
                       </w:r>
@@ -5856,133 +5823,141 @@
       <w:pPr>
         <w:pStyle w:val="Heading1"/>
       </w:pPr>
-      <w:bookmarkStart w:id="10" w:name="_Toc348511543"/>
+      <w:bookmarkStart w:id="7" w:name="_Toc348511543"/>
       <w:r>
         <w:lastRenderedPageBreak/>
         <w:t>Extra hints</w:t>
+      </w:r>
+      <w:bookmarkEnd w:id="7"/>
+    </w:p>
+    <w:p>
+      <w:pPr>
+        <w:pStyle w:val="Heading2"/>
+      </w:pPr>
+      <w:bookmarkStart w:id="8" w:name="_Toc348511544"/>
+      <w:r>
+        <w:t>Background processing</w:t>
+      </w:r>
+      <w:bookmarkEnd w:id="8"/>
+    </w:p>
+    <w:p>
+      <w:r>
+        <w:t xml:space="preserve">Climate Linkage Mapper runs best in the background- this helps to avoid conflicts between ArcGIS and </w:t>
+      </w:r>
+      <w:bookmarkStart w:id="9" w:name="_GoBack"/>
+      <w:r>
+        <w:t>GRASS</w:t>
+      </w:r>
+      <w:bookmarkEnd w:id="9"/>
+      <w:r>
+        <w:t xml:space="preserve">. </w:t>
+      </w:r>
+      <w:r>
+        <w:t>In fact, all Linkage Mapper tools can be run in the background, which has the added benefit of allowing you to us</w:t>
+      </w:r>
+      <w:r>
+        <w:t>e ArcMap while the tool is running.</w:t>
+      </w:r>
+      <w:r>
+        <w:t xml:space="preserve"> </w:t>
+      </w:r>
+      <w:r>
+        <w:t xml:space="preserve">Right-click on </w:t>
+      </w:r>
+      <w:r>
+        <w:t xml:space="preserve">the </w:t>
+      </w:r>
+      <w:r>
+        <w:t xml:space="preserve">Climate Linkage Mapper tool shown in Figure 1, click ‘properties,’ and un-check ‘Always run in foreground.’  You will want to </w:t>
+      </w:r>
+      <w:r>
+        <w:t xml:space="preserve">show </w:t>
+      </w:r>
+      <w:r>
+        <w:t xml:space="preserve">the </w:t>
+      </w:r>
+      <w:r>
+        <w:t>R</w:t>
+      </w:r>
+      <w:r>
+        <w:t xml:space="preserve">esults window </w:t>
+      </w:r>
+      <w:r>
+        <w:t xml:space="preserve">so that you can </w:t>
+      </w:r>
+      <w:r>
+        <w:t xml:space="preserve">monitor program progress and cancel runs (click </w:t>
+      </w:r>
+      <w:proofErr w:type="spellStart"/>
+      <w:r>
+        <w:t>Geoprocessing</w:t>
+      </w:r>
+      <w:proofErr w:type="spellEnd"/>
+      <w:r>
+        <w:t>&gt;&gt;Results).</w:t>
+      </w:r>
+      <w:r>
+        <w:t xml:space="preserve">  The Results window also lets you start new runs with the same settings used earlier runs.</w:t>
+      </w:r>
+    </w:p>
+    <w:p>
+      <w:pPr>
+        <w:pStyle w:val="Heading2"/>
+      </w:pPr>
+      <w:bookmarkStart w:id="10" w:name="_Toc348511545"/>
+      <w:r>
+        <w:t>Changing linkage rules without re-starting from scratch</w:t>
       </w:r>
       <w:bookmarkEnd w:id="10"/>
     </w:p>
     <w:p>
-      <w:pPr>
-        <w:pStyle w:val="Heading2"/>
-      </w:pPr>
-      <w:bookmarkStart w:id="11" w:name="_Toc348511544"/>
-      <w:r>
-        <w:t>Background processing</w:t>
-      </w:r>
-      <w:bookmarkEnd w:id="11"/>
+      <w:r>
+        <w:t>To change the number of nearest neighbors linked or to manually adjust the links mapped it is not necessary to re-run the tool as Linkage Mapper can be restarted independently at step 4.</w:t>
+      </w:r>
     </w:p>
     <w:p>
       <w:r>
-        <w:t xml:space="preserve">Climate Linkage Mapper runs best in the background- this helps to avoid conflicts between ArcGIS and GRASS. </w:t>
-      </w:r>
-      <w:r>
-        <w:t>In fact, all Linkage Mapper tools can be run in the background, which has the added benefit of allowing you to us</w:t>
-      </w:r>
-      <w:r>
-        <w:t>e ArcMap while the tool is running.</w:t>
-      </w:r>
-      <w:r>
-        <w:t xml:space="preserve"> </w:t>
-      </w:r>
-      <w:r>
-        <w:t xml:space="preserve">Right-click on </w:t>
-      </w:r>
-      <w:r>
-        <w:t xml:space="preserve">the </w:t>
-      </w:r>
-      <w:r>
-        <w:t xml:space="preserve">Climate Linkage Mapper tool shown in Figure 1, click ‘properties,’ and un-check ‘Always run in foreground.’  You will want to </w:t>
-      </w:r>
-      <w:r>
-        <w:t xml:space="preserve">show </w:t>
-      </w:r>
-      <w:r>
-        <w:t xml:space="preserve">the </w:t>
-      </w:r>
-      <w:r>
-        <w:t>R</w:t>
-      </w:r>
-      <w:r>
-        <w:t xml:space="preserve">esults window </w:t>
-      </w:r>
-      <w:r>
-        <w:t xml:space="preserve">so that you can </w:t>
-      </w:r>
-      <w:r>
-        <w:t xml:space="preserve">monitor program progress and cancel runs (click </w:t>
+        <w:t xml:space="preserve">The spatial inputs for Linkage Mapper are stored in the </w:t>
       </w:r>
       <w:proofErr w:type="spellStart"/>
       <w:r>
-        <w:t>Geoprocessing</w:t>
+        <w:rPr>
+          <w:i/>
+        </w:rPr>
+        <w:t>clm_cor</w:t>
       </w:r>
       <w:proofErr w:type="spellEnd"/>
       <w:r>
-        <w:t>&gt;&gt;Results).</w:t>
-      </w:r>
-      <w:r>
-        <w:t xml:space="preserve">  The Results window also lets you start new runs with the same settings used earlier runs.</w:t>
+        <w:t xml:space="preserve"> folder</w:t>
+      </w:r>
+      <w:r>
+        <w:t xml:space="preserve"> within the project directory</w:t>
+      </w:r>
+      <w:r>
+        <w:t xml:space="preserve">. See the Linkage Mapper user guide for instructions on </w:t>
+      </w:r>
+      <w:r>
+        <w:t xml:space="preserve">starting at step 4 </w:t>
+      </w:r>
+      <w:r>
+        <w:t xml:space="preserve">(be sure to un-check steps 1-3) </w:t>
+      </w:r>
+      <w:r>
+        <w:t xml:space="preserve">and on </w:t>
+      </w:r>
+      <w:r>
+        <w:t>manually removing or retaining links.</w:t>
       </w:r>
     </w:p>
     <w:p>
       <w:pPr>
-        <w:pStyle w:val="Heading2"/>
-      </w:pPr>
-      <w:bookmarkStart w:id="12" w:name="_Toc348511545"/>
-      <w:r>
-        <w:t>Changing linkage rules without re-starting from scratch</w:t>
-      </w:r>
-      <w:bookmarkEnd w:id="12"/>
-    </w:p>
-    <w:p>
-      <w:r>
-        <w:t>To change the number of nearest neighbors linked or to manually adjust the links mapped it is not necessary to re-run the tool as Linkage Mapper can be restarted independently at step 4.</w:t>
-      </w:r>
-    </w:p>
-    <w:p>
-      <w:r>
-        <w:t xml:space="preserve">The spatial inputs for Linkage Mapper are stored in the </w:t>
-      </w:r>
-      <w:proofErr w:type="spellStart"/>
-      <w:r>
-        <w:rPr>
-          <w:i/>
-        </w:rPr>
-        <w:t>clm_cor</w:t>
-      </w:r>
-      <w:proofErr w:type="spellEnd"/>
-      <w:r>
-        <w:t xml:space="preserve"> folder</w:t>
-      </w:r>
-      <w:r>
-        <w:t xml:space="preserve"> within the project directory</w:t>
-      </w:r>
-      <w:r>
-        <w:t xml:space="preserve">. See the Linkage Mapper user guide for instructions on </w:t>
-      </w:r>
-      <w:r>
-        <w:t xml:space="preserve">starting at step 4 </w:t>
-      </w:r>
-      <w:r>
-        <w:t xml:space="preserve">(be sure to un-check steps 1-3) </w:t>
-      </w:r>
-      <w:r>
-        <w:t xml:space="preserve">and on </w:t>
-      </w:r>
-      <w:r>
-        <w:t>manually removing or retaining links.</w:t>
-      </w:r>
-    </w:p>
-    <w:p>
-      <w:pPr>
         <w:pStyle w:val="Heading1"/>
       </w:pPr>
-      <w:bookmarkStart w:id="13" w:name="_Toc348511546"/>
+      <w:bookmarkStart w:id="11" w:name="_Toc348511546"/>
       <w:r>
         <w:t>Support</w:t>
       </w:r>
-      <w:bookmarkEnd w:id="13"/>
+      <w:bookmarkEnd w:id="11"/>
       <w:r>
         <w:t xml:space="preserve"> </w:t>
       </w:r>
@@ -6048,7 +6023,7 @@
       <w:pPr>
         <w:pStyle w:val="Heading1"/>
       </w:pPr>
-      <w:bookmarkStart w:id="14" w:name="_Toc348511547"/>
+      <w:bookmarkStart w:id="12" w:name="_Toc348511547"/>
       <w:r>
         <w:t xml:space="preserve">Literature </w:t>
       </w:r>
@@ -6058,7 +6033,7 @@
       <w:r>
         <w:t>ited</w:t>
       </w:r>
-      <w:bookmarkEnd w:id="14"/>
+      <w:bookmarkEnd w:id="12"/>
     </w:p>
     <w:p>
       <w:pPr>
@@ -6384,7 +6359,7 @@
 </file>
 
 <file path=word/endnotes.xml><?xml version="1.0" encoding="utf-8"?>
-<w:endnotes xmlns:wpc="http://schemas.microsoft.com/office/word/2010/wordprocessingCanvas" xmlns:mc="http://schemas.openxmlformats.org/markup-compatibility/2006" xmlns:o="urn:schemas-microsoft-com:office:office" xmlns:r="http://schemas.openxmlformats.org/officeDocument/2006/relationships" xmlns:m="http://schemas.openxmlformats.org/officeDocument/2006/math" xmlns:v="urn:schemas-microsoft-com:vml" xmlns:wp14="http://schemas.microsoft.com/office/word/2010/wordprocessingDrawing" xmlns:wp="http://schemas.openxmlformats.org/drawingml/2006/wordprocessingDrawing" xmlns:w10="urn:schemas-microsoft-com:office:word" xmlns:w="http://schemas.openxmlformats.org/wordprocessingml/2006/main" xmlns:w14="http://schemas.microsoft.com/office/word/2010/wordml" xmlns:wpg="http://schemas.microsoft.com/office/word/2010/wordprocessingGroup" xmlns:wpi="http://schemas.microsoft.com/office/word/2010/wordprocessingInk" xmlns:wne="http://schemas.microsoft.com/office/word/2006/wordml" xmlns:wps="http://schemas.microsoft.com/office/word/2010/wordprocessingShape" mc:Ignorable="w14 wp14">
+<w:endnotes xmlns:wpc="http://schemas.microsoft.com/office/word/2010/wordprocessingCanvas" xmlns:mc="http://schemas.openxmlformats.org/markup-compatibility/2006" xmlns:o="urn:schemas-microsoft-com:office:office" xmlns:r="http://schemas.openxmlformats.org/officeDocument/2006/relationships" xmlns:m="http://schemas.openxmlformats.org/officeDocument/2006/math" xmlns:v="urn:schemas-microsoft-com:vml" xmlns:wp14="http://schemas.microsoft.com/office/word/2010/wordprocessingDrawing" xmlns:wp="http://schemas.openxmlformats.org/drawingml/2006/wordprocessingDrawing" xmlns:w10="urn:schemas-microsoft-com:office:word" xmlns:w="http://schemas.openxmlformats.org/wordprocessingml/2006/main" xmlns:w14="http://schemas.microsoft.com/office/word/2010/wordml" xmlns:w15="http://schemas.microsoft.com/office/word/2012/wordml" xmlns:wpg="http://schemas.microsoft.com/office/word/2010/wordprocessingGroup" xmlns:wpi="http://schemas.microsoft.com/office/word/2010/wordprocessingInk" xmlns:wne="http://schemas.microsoft.com/office/word/2006/wordml" xmlns:wps="http://schemas.microsoft.com/office/word/2010/wordprocessingShape" mc:Ignorable="w14 w15 wp14">
   <w:endnote w:type="separator" w:id="-1">
     <w:p>
       <w:r>
@@ -6403,7 +6378,7 @@
 </file>
 
 <file path=word/footer1.xml><?xml version="1.0" encoding="utf-8"?>
-<w:ftr xmlns:wpc="http://schemas.microsoft.com/office/word/2010/wordprocessingCanvas" xmlns:mc="http://schemas.openxmlformats.org/markup-compatibility/2006" xmlns:o="urn:schemas-microsoft-com:office:office" xmlns:r="http://schemas.openxmlformats.org/officeDocument/2006/relationships" xmlns:m="http://schemas.openxmlformats.org/officeDocument/2006/math" xmlns:v="urn:schemas-microsoft-com:vml" xmlns:wp14="http://schemas.microsoft.com/office/word/2010/wordprocessingDrawing" xmlns:wp="http://schemas.openxmlformats.org/drawingml/2006/wordprocessingDrawing" xmlns:w10="urn:schemas-microsoft-com:office:word" xmlns:w="http://schemas.openxmlformats.org/wordprocessingml/2006/main" xmlns:w14="http://schemas.microsoft.com/office/word/2010/wordml" xmlns:wpg="http://schemas.microsoft.com/office/word/2010/wordprocessingGroup" xmlns:wpi="http://schemas.microsoft.com/office/word/2010/wordprocessingInk" xmlns:wne="http://schemas.microsoft.com/office/word/2006/wordml" xmlns:wps="http://schemas.microsoft.com/office/word/2010/wordprocessingShape" mc:Ignorable="w14 wp14">
+<w:ftr xmlns:wpc="http://schemas.microsoft.com/office/word/2010/wordprocessingCanvas" xmlns:mc="http://schemas.openxmlformats.org/markup-compatibility/2006" xmlns:o="urn:schemas-microsoft-com:office:office" xmlns:r="http://schemas.openxmlformats.org/officeDocument/2006/relationships" xmlns:m="http://schemas.openxmlformats.org/officeDocument/2006/math" xmlns:v="urn:schemas-microsoft-com:vml" xmlns:wp14="http://schemas.microsoft.com/office/word/2010/wordprocessingDrawing" xmlns:wp="http://schemas.openxmlformats.org/drawingml/2006/wordprocessingDrawing" xmlns:w10="urn:schemas-microsoft-com:office:word" xmlns:w="http://schemas.openxmlformats.org/wordprocessingml/2006/main" xmlns:w14="http://schemas.microsoft.com/office/word/2010/wordml" xmlns:w15="http://schemas.microsoft.com/office/word/2012/wordml" xmlns:wpg="http://schemas.microsoft.com/office/word/2010/wordprocessingGroup" xmlns:wpi="http://schemas.microsoft.com/office/word/2010/wordprocessingInk" xmlns:wne="http://schemas.microsoft.com/office/word/2006/wordml" xmlns:wps="http://schemas.microsoft.com/office/word/2010/wordprocessingShape" mc:Ignorable="w14 w15 wp14">
   <w:p>
     <w:pPr>
       <w:pStyle w:val="Footer"/>
@@ -6435,7 +6410,7 @@
         <w:rStyle w:val="PageNumber"/>
         <w:noProof/>
       </w:rPr>
-      <w:t>2</w:t>
+      <w:t>7</w:t>
     </w:r>
     <w:r>
       <w:rPr>
@@ -6454,7 +6429,7 @@
 </file>
 
 <file path=word/footnotes.xml><?xml version="1.0" encoding="utf-8"?>
-<w:footnotes xmlns:wpc="http://schemas.microsoft.com/office/word/2010/wordprocessingCanvas" xmlns:mc="http://schemas.openxmlformats.org/markup-compatibility/2006" xmlns:o="urn:schemas-microsoft-com:office:office" xmlns:r="http://schemas.openxmlformats.org/officeDocument/2006/relationships" xmlns:m="http://schemas.openxmlformats.org/officeDocument/2006/math" xmlns:v="urn:schemas-microsoft-com:vml" xmlns:wp14="http://schemas.microsoft.com/office/word/2010/wordprocessingDrawing" xmlns:wp="http://schemas.openxmlformats.org/drawingml/2006/wordprocessingDrawing" xmlns:w10="urn:schemas-microsoft-com:office:word" xmlns:w="http://schemas.openxmlformats.org/wordprocessingml/2006/main" xmlns:w14="http://schemas.microsoft.com/office/word/2010/wordml" xmlns:wpg="http://schemas.microsoft.com/office/word/2010/wordprocessingGroup" xmlns:wpi="http://schemas.microsoft.com/office/word/2010/wordprocessingInk" xmlns:wne="http://schemas.microsoft.com/office/word/2006/wordml" xmlns:wps="http://schemas.microsoft.com/office/word/2010/wordprocessingShape" mc:Ignorable="w14 wp14">
+<w:footnotes xmlns:wpc="http://schemas.microsoft.com/office/word/2010/wordprocessingCanvas" xmlns:mc="http://schemas.openxmlformats.org/markup-compatibility/2006" xmlns:o="urn:schemas-microsoft-com:office:office" xmlns:r="http://schemas.openxmlformats.org/officeDocument/2006/relationships" xmlns:m="http://schemas.openxmlformats.org/officeDocument/2006/math" xmlns:v="urn:schemas-microsoft-com:vml" xmlns:wp14="http://schemas.microsoft.com/office/word/2010/wordprocessingDrawing" xmlns:wp="http://schemas.openxmlformats.org/drawingml/2006/wordprocessingDrawing" xmlns:w10="urn:schemas-microsoft-com:office:word" xmlns:w="http://schemas.openxmlformats.org/wordprocessingml/2006/main" xmlns:w14="http://schemas.microsoft.com/office/word/2010/wordml" xmlns:w15="http://schemas.microsoft.com/office/word/2012/wordml" xmlns:wpg="http://schemas.microsoft.com/office/word/2010/wordprocessingGroup" xmlns:wpi="http://schemas.microsoft.com/office/word/2010/wordprocessingInk" xmlns:wne="http://schemas.microsoft.com/office/word/2006/wordml" xmlns:wps="http://schemas.microsoft.com/office/word/2010/wordprocessingShape" mc:Ignorable="w14 w15 wp14">
   <w:footnote w:type="separator" w:id="-1">
     <w:p>
       <w:r>
@@ -6473,7 +6448,7 @@
 </file>
 
 <file path=word/numbering.xml><?xml version="1.0" encoding="utf-8"?>
-<w:numbering xmlns:wpc="http://schemas.microsoft.com/office/word/2010/wordprocessingCanvas" xmlns:mc="http://schemas.openxmlformats.org/markup-compatibility/2006" xmlns:o="urn:schemas-microsoft-com:office:office" xmlns:r="http://schemas.openxmlformats.org/officeDocument/2006/relationships" xmlns:m="http://schemas.openxmlformats.org/officeDocument/2006/math" xmlns:v="urn:schemas-microsoft-com:vml" xmlns:wp14="http://schemas.microsoft.com/office/word/2010/wordprocessingDrawing" xmlns:wp="http://schemas.openxmlformats.org/drawingml/2006/wordprocessingDrawing" xmlns:w10="urn:schemas-microsoft-com:office:word" xmlns:w="http://schemas.openxmlformats.org/wordprocessingml/2006/main" xmlns:w14="http://schemas.microsoft.com/office/word/2010/wordml" xmlns:wpg="http://schemas.microsoft.com/office/word/2010/wordprocessingGroup" xmlns:wpi="http://schemas.microsoft.com/office/word/2010/wordprocessingInk" xmlns:wne="http://schemas.microsoft.com/office/word/2006/wordml" xmlns:wps="http://schemas.microsoft.com/office/word/2010/wordprocessingShape" mc:Ignorable="w14 wp14">
+<w:numbering xmlns:wpc="http://schemas.microsoft.com/office/word/2010/wordprocessingCanvas" xmlns:mc="http://schemas.openxmlformats.org/markup-compatibility/2006" xmlns:o="urn:schemas-microsoft-com:office:office" xmlns:r="http://schemas.openxmlformats.org/officeDocument/2006/relationships" xmlns:m="http://schemas.openxmlformats.org/officeDocument/2006/math" xmlns:v="urn:schemas-microsoft-com:vml" xmlns:wp14="http://schemas.microsoft.com/office/word/2010/wordprocessingDrawing" xmlns:wp="http://schemas.openxmlformats.org/drawingml/2006/wordprocessingDrawing" xmlns:w10="urn:schemas-microsoft-com:office:word" xmlns:w="http://schemas.openxmlformats.org/wordprocessingml/2006/main" xmlns:w14="http://schemas.microsoft.com/office/word/2010/wordml" xmlns:w15="http://schemas.microsoft.com/office/word/2012/wordml" xmlns:wpg="http://schemas.microsoft.com/office/word/2010/wordprocessingGroup" xmlns:wpi="http://schemas.microsoft.com/office/word/2010/wordprocessingInk" xmlns:wne="http://schemas.microsoft.com/office/word/2006/wordml" xmlns:wps="http://schemas.microsoft.com/office/word/2010/wordprocessingShape" mc:Ignorable="w14 w15 wp14">
   <w:abstractNum w:abstractNumId="0">
     <w:nsid w:val="02052126"/>
     <w:multiLevelType w:val="multilevel"/>
@@ -11566,7 +11541,7 @@
 </file>
 
 <file path=word/styles.xml><?xml version="1.0" encoding="utf-8"?>
-<w:styles xmlns:mc="http://schemas.openxmlformats.org/markup-compatibility/2006" xmlns:r="http://schemas.openxmlformats.org/officeDocument/2006/relationships" xmlns:w="http://schemas.openxmlformats.org/wordprocessingml/2006/main" xmlns:w14="http://schemas.microsoft.com/office/word/2010/wordml" mc:Ignorable="w14">
+<w:styles xmlns:mc="http://schemas.openxmlformats.org/markup-compatibility/2006" xmlns:r="http://schemas.openxmlformats.org/officeDocument/2006/relationships" xmlns:w="http://schemas.openxmlformats.org/wordprocessingml/2006/main" xmlns:w14="http://schemas.microsoft.com/office/word/2010/wordml" xmlns:w15="http://schemas.microsoft.com/office/word/2012/wordml" mc:Ignorable="w14 w15">
   <w:docDefaults>
     <w:rPrDefault>
       <w:rPr>
@@ -11576,1107 +11551,378 @@
     </w:rPrDefault>
     <w:pPrDefault/>
   </w:docDefaults>
-  <w:latentStyles w:defLockedState="0" w:defUIPriority="99" w:defSemiHidden="1" w:defUnhideWhenUsed="1" w:defQFormat="0" w:count="267">
-    <w:lsdException w:name="Normal" w:locked="1" w:semiHidden="0" w:uiPriority="0" w:unhideWhenUsed="0" w:qFormat="1"/>
-    <w:lsdException w:name="heading 1" w:locked="1" w:semiHidden="0" w:unhideWhenUsed="0" w:qFormat="1"/>
-    <w:lsdException w:name="heading 2" w:locked="1" w:semiHidden="0" w:unhideWhenUsed="0" w:qFormat="1"/>
-    <w:lsdException w:name="heading 3" w:locked="1" w:semiHidden="0" w:unhideWhenUsed="0" w:qFormat="1"/>
-    <w:lsdException w:name="heading 4" w:locked="1" w:uiPriority="0" w:qFormat="1"/>
-    <w:lsdException w:name="heading 5" w:locked="1" w:uiPriority="0" w:qFormat="1"/>
-    <w:lsdException w:name="heading 6" w:locked="1" w:uiPriority="0" w:qFormat="1"/>
-    <w:lsdException w:name="heading 7" w:locked="1" w:uiPriority="0" w:qFormat="1"/>
-    <w:lsdException w:name="heading 8" w:locked="1" w:uiPriority="0" w:qFormat="1"/>
-    <w:lsdException w:name="heading 9" w:locked="1" w:uiPriority="0" w:qFormat="1"/>
-    <w:lsdException w:name="toc 1" w:locked="1" w:semiHidden="0" w:uiPriority="39" w:unhideWhenUsed="0"/>
-    <w:lsdException w:name="toc 2" w:locked="1" w:semiHidden="0" w:uiPriority="39" w:unhideWhenUsed="0"/>
-    <w:lsdException w:name="toc 3" w:locked="1" w:semiHidden="0" w:uiPriority="0" w:unhideWhenUsed="0"/>
-    <w:lsdException w:name="toc 4" w:locked="1" w:semiHidden="0" w:uiPriority="0" w:unhideWhenUsed="0"/>
-    <w:lsdException w:name="toc 5" w:locked="1" w:semiHidden="0" w:uiPriority="0" w:unhideWhenUsed="0"/>
-    <w:lsdException w:name="toc 6" w:locked="1" w:semiHidden="0" w:uiPriority="0" w:unhideWhenUsed="0"/>
-    <w:lsdException w:name="toc 7" w:locked="1" w:semiHidden="0" w:uiPriority="0" w:unhideWhenUsed="0"/>
-    <w:lsdException w:name="toc 8" w:locked="1" w:semiHidden="0" w:uiPriority="0" w:unhideWhenUsed="0"/>
-    <w:lsdException w:name="toc 9" w:locked="1" w:semiHidden="0" w:uiPriority="0" w:unhideWhenUsed="0"/>
-    <w:lsdException w:name="caption" w:locked="1" w:uiPriority="0" w:qFormat="1"/>
-    <w:lsdException w:name="Title" w:locked="1" w:semiHidden="0" w:uiPriority="0" w:unhideWhenUsed="0" w:qFormat="1"/>
-    <w:lsdException w:name="Default Paragraph Font" w:locked="1" w:semiHidden="0" w:uiPriority="1" w:unhideWhenUsed="0"/>
-    <w:lsdException w:name="Subtitle" w:locked="1" w:semiHidden="0" w:uiPriority="0" w:unhideWhenUsed="0" w:qFormat="1"/>
-    <w:lsdException w:name="Strong" w:locked="1" w:semiHidden="0" w:uiPriority="0" w:unhideWhenUsed="0" w:qFormat="1"/>
-    <w:lsdException w:name="Emphasis" w:locked="1" w:semiHidden="0" w:uiPriority="0" w:unhideWhenUsed="0" w:qFormat="1"/>
-    <w:lsdException w:name="Table Grid" w:locked="1" w:semiHidden="0" w:uiPriority="0" w:unhideWhenUsed="0"/>
-    <w:lsdException w:name="Placeholder Text" w:unhideWhenUsed="0"/>
-    <w:lsdException w:name="No Spacing" w:semiHidden="0" w:uiPriority="1" w:unhideWhenUsed="0" w:qFormat="1"/>
-    <w:lsdException w:name="Light Shading" w:semiHidden="0" w:uiPriority="60" w:unhideWhenUsed="0"/>
-    <w:lsdException w:name="Light List" w:semiHidden="0" w:uiPriority="61" w:unhideWhenUsed="0"/>
-    <w:lsdException w:name="Light Grid" w:semiHidden="0" w:uiPriority="62" w:unhideWhenUsed="0"/>
-    <w:lsdException w:name="Medium Shading 1" w:semiHidden="0" w:uiPriority="63" w:unhideWhenUsed="0"/>
-    <w:lsdException w:name="Medium Shading 2" w:semiHidden="0" w:uiPriority="64" w:unhideWhenUsed="0"/>
-    <w:lsdException w:name="Medium List 1" w:semiHidden="0" w:uiPriority="65" w:unhideWhenUsed="0"/>
-    <w:lsdException w:name="Medium List 2" w:semiHidden="0" w:uiPriority="66" w:unhideWhenUsed="0"/>
-    <w:lsdException w:name="Medium Grid 1" w:semiHidden="0" w:uiPriority="67" w:unhideWhenUsed="0"/>
-    <w:lsdException w:name="Medium Grid 2" w:semiHidden="0" w:uiPriority="68" w:unhideWhenUsed="0"/>
-    <w:lsdException w:name="Medium Grid 3" w:semiHidden="0" w:uiPriority="69" w:unhideWhenUsed="0"/>
-    <w:lsdException w:name="Dark List" w:semiHidden="0" w:uiPriority="70" w:unhideWhenUsed="0"/>
-    <w:lsdException w:name="Colorful Shading" w:semiHidden="0" w:uiPriority="71" w:unhideWhenUsed="0"/>
-    <w:lsdException w:name="Colorful List" w:semiHidden="0" w:uiPriority="72" w:unhideWhenUsed="0"/>
-    <w:lsdException w:name="Colorful Grid" w:semiHidden="0" w:uiPriority="73" w:unhideWhenUsed="0"/>
-    <w:lsdException w:name="Light Shading Accent 1" w:semiHidden="0" w:uiPriority="60" w:unhideWhenUsed="0"/>
-    <w:lsdException w:name="Light List Accent 1" w:semiHidden="0" w:uiPriority="61" w:unhideWhenUsed="0"/>
-    <w:lsdException w:name="Light Grid Accent 1" w:semiHidden="0" w:uiPriority="62" w:unhideWhenUsed="0"/>
-    <w:lsdException w:name="Medium Shading 1 Accent 1" w:semiHidden="0" w:uiPriority="63" w:unhideWhenUsed="0"/>
-    <w:lsdException w:name="Medium Shading 2 Accent 1" w:semiHidden="0" w:uiPriority="64" w:unhideWhenUsed="0"/>
-    <w:lsdException w:name="Medium List 1 Accent 1" w:semiHidden="0" w:uiPriority="65" w:unhideWhenUsed="0"/>
-    <w:lsdException w:name="Revision" w:unhideWhenUsed="0"/>
-    <w:lsdException w:name="List Paragraph" w:semiHidden="0" w:uiPriority="34" w:unhideWhenUsed="0" w:qFormat="1"/>
-    <w:lsdException w:name="Quote" w:semiHidden="0" w:uiPriority="29" w:unhideWhenUsed="0" w:qFormat="1"/>
-    <w:lsdException w:name="Intense Quote" w:semiHidden="0" w:uiPriority="30" w:unhideWhenUsed="0" w:qFormat="1"/>
-    <w:lsdException w:name="Medium List 2 Accent 1" w:semiHidden="0" w:uiPriority="66" w:unhideWhenUsed="0"/>
-    <w:lsdException w:name="Medium Grid 1 Accent 1" w:semiHidden="0" w:uiPriority="67" w:unhideWhenUsed="0"/>
-    <w:lsdException w:name="Medium Grid 2 Accent 1" w:semiHidden="0" w:uiPriority="68" w:unhideWhenUsed="0"/>
-    <w:lsdException w:name="Medium Grid 3 Accent 1" w:semiHidden="0" w:uiPriority="69" w:unhideWhenUsed="0"/>
-    <w:lsdException w:name="Dark List Accent 1" w:semiHidden="0" w:uiPriority="70" w:unhideWhenUsed="0"/>
-    <w:lsdException w:name="Colorful Shading Accent 1" w:semiHidden="0" w:uiPriority="71" w:unhideWhenUsed="0"/>
-    <w:lsdException w:name="Colorful List Accent 1" w:semiHidden="0" w:uiPriority="72" w:unhideWhenUsed="0"/>
-    <w:lsdException w:name="Colorful Grid Accent 1" w:semiHidden="0" w:uiPriority="73" w:unhideWhenUsed="0"/>
-    <w:lsdException w:name="Light Shading Accent 2" w:semiHidden="0" w:uiPriority="60" w:unhideWhenUsed="0"/>
-    <w:lsdException w:name="Light List Accent 2" w:semiHidden="0" w:uiPriority="61" w:unhideWhenUsed="0"/>
-    <w:lsdException w:name="Light Grid Accent 2" w:semiHidden="0" w:uiPriority="62" w:unhideWhenUsed="0"/>
-    <w:lsdException w:name="Medium Shading 1 Accent 2" w:semiHidden="0" w:uiPriority="63" w:unhideWhenUsed="0"/>
-    <w:lsdException w:name="Medium Shading 2 Accent 2" w:semiHidden="0" w:uiPriority="64" w:unhideWhenUsed="0"/>
-    <w:lsdException w:name="Medium List 1 Accent 2" w:semiHidden="0" w:uiPriority="65" w:unhideWhenUsed="0"/>
-    <w:lsdException w:name="Medium List 2 Accent 2" w:semiHidden="0" w:uiPriority="66" w:unhideWhenUsed="0"/>
-    <w:lsdException w:name="Medium Grid 1 Accent 2" w:semiHidden="0" w:uiPriority="67" w:unhideWhenUsed="0"/>
-    <w:lsdException w:name="Medium Grid 2 Accent 2" w:semiHidden="0" w:uiPriority="68" w:unhideWhenUsed="0"/>
-    <w:lsdException w:name="Medium Grid 3 Accent 2" w:semiHidden="0" w:uiPriority="69" w:unhideWhenUsed="0"/>
-    <w:lsdException w:name="Dark List Accent 2" w:semiHidden="0" w:uiPriority="70" w:unhideWhenUsed="0"/>
-    <w:lsdException w:name="Colorful Shading Accent 2" w:semiHidden="0" w:uiPriority="71" w:unhideWhenUsed="0"/>
-    <w:lsdException w:name="Colorful List Accent 2" w:semiHidden="0" w:uiPriority="72" w:unhideWhenUsed="0"/>
-    <w:lsdException w:name="Colorful Grid Accent 2" w:semiHidden="0" w:uiPriority="73" w:unhideWhenUsed="0"/>
-    <w:lsdException w:name="Light Shading Accent 3" w:semiHidden="0" w:uiPriority="60" w:unhideWhenUsed="0"/>
-    <w:lsdException w:name="Light List Accent 3" w:semiHidden="0" w:uiPriority="61" w:unhideWhenUsed="0"/>
-    <w:lsdException w:name="Light Grid Accent 3" w:semiHidden="0" w:uiPriority="62" w:unhideWhenUsed="0"/>
-    <w:lsdException w:name="Medium Shading 1 Accent 3" w:semiHidden="0" w:uiPriority="63" w:unhideWhenUsed="0"/>
-    <w:lsdException w:name="Medium Shading 2 Accent 3" w:semiHidden="0" w:uiPriority="64" w:unhideWhenUsed="0"/>
-    <w:lsdException w:name="Medium List 1 Accent 3" w:semiHidden="0" w:uiPriority="65" w:unhideWhenUsed="0"/>
-    <w:lsdException w:name="Medium List 2 Accent 3" w:semiHidden="0" w:uiPriority="66" w:unhideWhenUsed="0"/>
-    <w:lsdException w:name="Medium Grid 1 Accent 3" w:semiHidden="0" w:uiPriority="67" w:unhideWhenUsed="0"/>
-    <w:lsdException w:name="Medium Grid 2 Accent 3" w:semiHidden="0" w:uiPriority="68" w:unhideWhenUsed="0"/>
-    <w:lsdException w:name="Medium Grid 3 Accent 3" w:semiHidden="0" w:uiPriority="69" w:unhideWhenUsed="0"/>
-    <w:lsdException w:name="Dark List Accent 3" w:semiHidden="0" w:uiPriority="70" w:unhideWhenUsed="0"/>
-    <w:lsdException w:name="Colorful Shading Accent 3" w:semiHidden="0" w:uiPriority="71" w:unhideWhenUsed="0"/>
-    <w:lsdException w:name="Colorful List Accent 3" w:semiHidden="0" w:uiPriority="72" w:unhideWhenUsed="0"/>
-    <w:lsdException w:name="Colorful Grid Accent 3" w:semiHidden="0" w:uiPriority="73" w:unhideWhenUsed="0"/>
-    <w:lsdException w:name="Light Shading Accent 4" w:semiHidden="0" w:uiPriority="60" w:unhideWhenUsed="0"/>
-    <w:lsdException w:name="Light List Accent 4" w:semiHidden="0" w:uiPriority="61" w:unhideWhenUsed="0"/>
-    <w:lsdException w:name="Light Grid Accent 4" w:semiHidden="0" w:uiPriority="62" w:unhideWhenUsed="0"/>
-    <w:lsdException w:name="Medium Shading 1 Accent 4" w:semiHidden="0" w:uiPriority="63" w:unhideWhenUsed="0"/>
-    <w:lsdException w:name="Medium Shading 2 Accent 4" w:semiHidden="0" w:uiPriority="64" w:unhideWhenUsed="0"/>
-    <w:lsdException w:name="Medium List 1 Accent 4" w:semiHidden="0" w:uiPriority="65" w:unhideWhenUsed="0"/>
-    <w:lsdException w:name="Medium List 2 Accent 4" w:semiHidden="0" w:uiPriority="66" w:unhideWhenUsed="0"/>
-    <w:lsdException w:name="Medium Grid 1 Accent 4" w:semiHidden="0" w:uiPriority="67" w:unhideWhenUsed="0"/>
-    <w:lsdException w:name="Medium Grid 2 Accent 4" w:semiHidden="0" w:uiPriority="68" w:unhideWhenUsed="0"/>
-    <w:lsdException w:name="Medium Grid 3 Accent 4" w:semiHidden="0" w:uiPriority="69" w:unhideWhenUsed="0"/>
-    <w:lsdException w:name="Dark List Accent 4" w:semiHidden="0" w:uiPriority="70" w:unhideWhenUsed="0"/>
-    <w:lsdException w:name="Colorful Shading Accent 4" w:semiHidden="0" w:uiPriority="71" w:unhideWhenUsed="0"/>
-    <w:lsdException w:name="Colorful List Accent 4" w:semiHidden="0" w:uiPriority="72" w:unhideWhenUsed="0"/>
-    <w:lsdException w:name="Colorful Grid Accent 4" w:semiHidden="0" w:uiPriority="73" w:unhideWhenUsed="0"/>
-    <w:lsdException w:name="Light Shading Accent 5" w:semiHidden="0" w:uiPriority="60" w:unhideWhenUsed="0"/>
-    <w:lsdException w:name="Light List Accent 5" w:semiHidden="0" w:uiPriority="61" w:unhideWhenUsed="0"/>
-    <w:lsdException w:name="Light Grid Accent 5" w:semiHidden="0" w:uiPriority="62" w:unhideWhenUsed="0"/>
-    <w:lsdException w:name="Medium Shading 1 Accent 5" w:semiHidden="0" w:uiPriority="63" w:unhideWhenUsed="0"/>
-    <w:lsdException w:name="Medium Shading 2 Accent 5" w:semiHidden="0" w:uiPriority="64" w:unhideWhenUsed="0"/>
-    <w:lsdException w:name="Medium List 1 Accent 5" w:semiHidden="0" w:uiPriority="65" w:unhideWhenUsed="0"/>
-    <w:lsdException w:name="Medium List 2 Accent 5" w:semiHidden="0" w:uiPriority="66" w:unhideWhenUsed="0"/>
-    <w:lsdException w:name="Medium Grid 1 Accent 5" w:semiHidden="0" w:uiPriority="67" w:unhideWhenUsed="0"/>
-    <w:lsdException w:name="Medium Grid 2 Accent 5" w:semiHidden="0" w:uiPriority="68" w:unhideWhenUsed="0"/>
-    <w:lsdException w:name="Medium Grid 3 Accent 5" w:semiHidden="0" w:uiPriority="69" w:unhideWhenUsed="0"/>
-    <w:lsdException w:name="Dark List Accent 5" w:semiHidden="0" w:uiPriority="70" w:unhideWhenUsed="0"/>
-    <w:lsdException w:name="Colorful Shading Accent 5" w:semiHidden="0" w:uiPriority="71" w:unhideWhenUsed="0"/>
-    <w:lsdException w:name="Colorful List Accent 5" w:semiHidden="0" w:uiPriority="72" w:unhideWhenUsed="0"/>
-    <w:lsdException w:name="Colorful Grid Accent 5" w:semiHidden="0" w:uiPriority="73" w:unhideWhenUsed="0"/>
-    <w:lsdException w:name="Light Shading Accent 6" w:semiHidden="0" w:uiPriority="60" w:unhideWhenUsed="0"/>
-    <w:lsdException w:name="Light List Accent 6" w:semiHidden="0" w:uiPriority="61" w:unhideWhenUsed="0"/>
-    <w:lsdException w:name="Light Grid Accent 6" w:semiHidden="0" w:uiPriority="62" w:unhideWhenUsed="0"/>
-    <w:lsdException w:name="Medium Shading 1 Accent 6" w:semiHidden="0" w:uiPriority="63" w:unhideWhenUsed="0"/>
-    <w:lsdException w:name="Medium Shading 2 Accent 6" w:semiHidden="0" w:uiPriority="64" w:unhideWhenUsed="0"/>
-    <w:lsdException w:name="Medium List 1 Accent 6" w:semiHidden="0" w:uiPriority="65" w:unhideWhenUsed="0"/>
-    <w:lsdException w:name="Medium List 2 Accent 6" w:semiHidden="0" w:uiPriority="66" w:unhideWhenUsed="0"/>
-    <w:lsdException w:name="Medium Grid 1 Accent 6" w:semiHidden="0" w:uiPriority="67" w:unhideWhenUsed="0"/>
-    <w:lsdException w:name="Medium Grid 2 Accent 6" w:semiHidden="0" w:uiPriority="68" w:unhideWhenUsed="0"/>
-    <w:lsdException w:name="Medium Grid 3 Accent 6" w:semiHidden="0" w:uiPriority="69" w:unhideWhenUsed="0"/>
-    <w:lsdException w:name="Dark List Accent 6" w:semiHidden="0" w:uiPriority="70" w:unhideWhenUsed="0"/>
-    <w:lsdException w:name="Colorful Shading Accent 6" w:semiHidden="0" w:uiPriority="71" w:unhideWhenUsed="0"/>
-    <w:lsdException w:name="Colorful List Accent 6" w:semiHidden="0" w:uiPriority="72" w:unhideWhenUsed="0"/>
-    <w:lsdException w:name="Colorful Grid Accent 6" w:semiHidden="0" w:uiPriority="73" w:unhideWhenUsed="0"/>
-    <w:lsdException w:name="Subtle Emphasis" w:semiHidden="0" w:uiPriority="19" w:unhideWhenUsed="0" w:qFormat="1"/>
-    <w:lsdException w:name="Intense Emphasis" w:semiHidden="0" w:uiPriority="21" w:unhideWhenUsed="0" w:qFormat="1"/>
-    <w:lsdException w:name="Subtle Reference" w:semiHidden="0" w:uiPriority="31" w:unhideWhenUsed="0" w:qFormat="1"/>
-    <w:lsdException w:name="Intense Reference" w:semiHidden="0" w:uiPriority="32" w:unhideWhenUsed="0" w:qFormat="1"/>
-    <w:lsdException w:name="Book Title" w:semiHidden="0" w:uiPriority="33" w:unhideWhenUsed="0" w:qFormat="1"/>
-    <w:lsdException w:name="Bibliography" w:uiPriority="37"/>
-    <w:lsdException w:name="TOC Heading" w:uiPriority="39" w:qFormat="1"/>
-  </w:latentStyles>
-  <w:style w:type="paragraph" w:default="1" w:styleId="Normal">
-    <w:name w:val="Normal"/>
-    <w:qFormat/>
-    <w:rsid w:val="004C1696"/>
-    <w:rPr>
-      <w:rFonts w:ascii="Times New Roman" w:hAnsi="Times New Roman"/>
-      <w:sz w:val="24"/>
-      <w:szCs w:val="24"/>
-    </w:rPr>
-  </w:style>
-  <w:style w:type="paragraph" w:styleId="Heading1">
-    <w:name w:val="heading 1"/>
-    <w:basedOn w:val="Normal"/>
-    <w:next w:val="Normal"/>
-    <w:link w:val="Heading1Char"/>
-    <w:uiPriority w:val="99"/>
-    <w:qFormat/>
-    <w:rsid w:val="00663A35"/>
-    <w:pPr>
-      <w:keepNext/>
-      <w:numPr>
-        <w:numId w:val="45"/>
-      </w:numPr>
-      <w:spacing w:before="240" w:after="60"/>
-      <w:outlineLvl w:val="0"/>
-    </w:pPr>
-    <w:rPr>
-      <w:rFonts w:ascii="Cambria" w:hAnsi="Cambria"/>
-      <w:b/>
-      <w:bCs/>
-      <w:kern w:val="32"/>
-      <w:sz w:val="32"/>
-      <w:szCs w:val="32"/>
-    </w:rPr>
-  </w:style>
-  <w:style w:type="paragraph" w:styleId="Heading2">
-    <w:name w:val="heading 2"/>
-    <w:basedOn w:val="Normal"/>
-    <w:next w:val="Normal"/>
-    <w:link w:val="Heading2Char"/>
-    <w:uiPriority w:val="99"/>
-    <w:qFormat/>
-    <w:rsid w:val="00663A35"/>
-    <w:pPr>
-      <w:keepNext/>
-      <w:keepLines/>
-      <w:numPr>
-        <w:ilvl w:val="1"/>
-        <w:numId w:val="45"/>
-      </w:numPr>
-      <w:spacing w:before="200"/>
-      <w:outlineLvl w:val="1"/>
-    </w:pPr>
-    <w:rPr>
-      <w:b/>
-      <w:bCs/>
-      <w:sz w:val="28"/>
-      <w:szCs w:val="26"/>
-    </w:rPr>
-  </w:style>
-  <w:style w:type="paragraph" w:styleId="Heading3">
-    <w:name w:val="heading 3"/>
-    <w:basedOn w:val="Normal"/>
-    <w:next w:val="Normal"/>
-    <w:link w:val="Heading3Char"/>
-    <w:uiPriority w:val="99"/>
-    <w:qFormat/>
-    <w:rsid w:val="00663A35"/>
-    <w:pPr>
-      <w:keepNext/>
-      <w:keepLines/>
-      <w:numPr>
-        <w:ilvl w:val="2"/>
-        <w:numId w:val="45"/>
-      </w:numPr>
-      <w:spacing w:before="200"/>
-      <w:outlineLvl w:val="2"/>
-    </w:pPr>
-    <w:rPr>
-      <w:rFonts w:ascii="Calibri" w:hAnsi="Calibri"/>
-      <w:b/>
-      <w:bCs/>
-      <w:color w:val="4F81BD"/>
-    </w:rPr>
-  </w:style>
-  <w:style w:type="paragraph" w:styleId="Heading4">
-    <w:name w:val="heading 4"/>
-    <w:basedOn w:val="Normal"/>
-    <w:next w:val="Normal"/>
-    <w:link w:val="Heading4Char"/>
-    <w:semiHidden/>
-    <w:unhideWhenUsed/>
-    <w:qFormat/>
-    <w:locked/>
-    <w:rsid w:val="00BD59B1"/>
-    <w:pPr>
-      <w:keepNext/>
-      <w:keepLines/>
-      <w:numPr>
-        <w:ilvl w:val="3"/>
-        <w:numId w:val="45"/>
-      </w:numPr>
-      <w:spacing w:before="200"/>
-      <w:outlineLvl w:val="3"/>
-    </w:pPr>
-    <w:rPr>
-      <w:rFonts w:asciiTheme="majorHAnsi" w:eastAsiaTheme="majorEastAsia" w:hAnsiTheme="majorHAnsi" w:cstheme="majorBidi"/>
-      <w:b/>
-      <w:bCs/>
-      <w:i/>
-      <w:iCs/>
-      <w:color w:val="4F81BD" w:themeColor="accent1"/>
-    </w:rPr>
-  </w:style>
-  <w:style w:type="paragraph" w:styleId="Heading5">
-    <w:name w:val="heading 5"/>
-    <w:basedOn w:val="Normal"/>
-    <w:next w:val="Normal"/>
-    <w:link w:val="Heading5Char"/>
-    <w:semiHidden/>
-    <w:unhideWhenUsed/>
-    <w:qFormat/>
-    <w:locked/>
-    <w:rsid w:val="00BD59B1"/>
-    <w:pPr>
-      <w:keepNext/>
-      <w:keepLines/>
-      <w:numPr>
-        <w:ilvl w:val="4"/>
-        <w:numId w:val="45"/>
-      </w:numPr>
-      <w:spacing w:before="200"/>
-      <w:outlineLvl w:val="4"/>
-    </w:pPr>
-    <w:rPr>
-      <w:rFonts w:asciiTheme="majorHAnsi" w:eastAsiaTheme="majorEastAsia" w:hAnsiTheme="majorHAnsi" w:cstheme="majorBidi"/>
-      <w:color w:val="243F60" w:themeColor="accent1" w:themeShade="7F"/>
-    </w:rPr>
-  </w:style>
-  <w:style w:type="paragraph" w:styleId="Heading6">
-    <w:name w:val="heading 6"/>
-    <w:basedOn w:val="Normal"/>
-    <w:next w:val="Normal"/>
-    <w:link w:val="Heading6Char"/>
-    <w:semiHidden/>
-    <w:unhideWhenUsed/>
-    <w:qFormat/>
-    <w:locked/>
-    <w:rsid w:val="00BD59B1"/>
-    <w:pPr>
-      <w:keepNext/>
-      <w:keepLines/>
-      <w:numPr>
-        <w:ilvl w:val="5"/>
-        <w:numId w:val="45"/>
-      </w:numPr>
-      <w:spacing w:before="200"/>
-      <w:outlineLvl w:val="5"/>
-    </w:pPr>
-    <w:rPr>
-      <w:rFonts w:asciiTheme="majorHAnsi" w:eastAsiaTheme="majorEastAsia" w:hAnsiTheme="majorHAnsi" w:cstheme="majorBidi"/>
-      <w:i/>
-      <w:iCs/>
-      <w:color w:val="243F60" w:themeColor="accent1" w:themeShade="7F"/>
-    </w:rPr>
-  </w:style>
-  <w:style w:type="paragraph" w:styleId="Heading7">
-    <w:name w:val="heading 7"/>
-    <w:basedOn w:val="Normal"/>
-    <w:next w:val="Normal"/>
-    <w:link w:val="Heading7Char"/>
-    <w:semiHidden/>
-    <w:unhideWhenUsed/>
-    <w:qFormat/>
-    <w:locked/>
-    <w:rsid w:val="00BD59B1"/>
-    <w:pPr>
-      <w:keepNext/>
-      <w:keepLines/>
-      <w:numPr>
-        <w:ilvl w:val="6"/>
-        <w:numId w:val="45"/>
-      </w:numPr>
-      <w:spacing w:before="200"/>
-      <w:outlineLvl w:val="6"/>
-    </w:pPr>
-    <w:rPr>
-      <w:rFonts w:asciiTheme="majorHAnsi" w:eastAsiaTheme="majorEastAsia" w:hAnsiTheme="majorHAnsi" w:cstheme="majorBidi"/>
-      <w:i/>
-      <w:iCs/>
-      <w:color w:val="404040" w:themeColor="text1" w:themeTint="BF"/>
-    </w:rPr>
-  </w:style>
-  <w:style w:type="paragraph" w:styleId="Heading8">
-    <w:name w:val="heading 8"/>
-    <w:basedOn w:val="Normal"/>
-    <w:next w:val="Normal"/>
-    <w:link w:val="Heading8Char"/>
-    <w:semiHidden/>
-    <w:unhideWhenUsed/>
-    <w:qFormat/>
-    <w:locked/>
-    <w:rsid w:val="00BD59B1"/>
-    <w:pPr>
-      <w:keepNext/>
-      <w:keepLines/>
-      <w:numPr>
-        <w:ilvl w:val="7"/>
-        <w:numId w:val="45"/>
-      </w:numPr>
-      <w:spacing w:before="200"/>
-      <w:outlineLvl w:val="7"/>
-    </w:pPr>
-    <w:rPr>
-      <w:rFonts w:asciiTheme="majorHAnsi" w:eastAsiaTheme="majorEastAsia" w:hAnsiTheme="majorHAnsi" w:cstheme="majorBidi"/>
-      <w:color w:val="404040" w:themeColor="text1" w:themeTint="BF"/>
-      <w:sz w:val="20"/>
-      <w:szCs w:val="20"/>
-    </w:rPr>
-  </w:style>
-  <w:style w:type="paragraph" w:styleId="Heading9">
-    <w:name w:val="heading 9"/>
-    <w:basedOn w:val="Normal"/>
-    <w:next w:val="Normal"/>
-    <w:link w:val="Heading9Char"/>
-    <w:semiHidden/>
-    <w:unhideWhenUsed/>
-    <w:qFormat/>
-    <w:locked/>
-    <w:rsid w:val="00BD59B1"/>
-    <w:pPr>
-      <w:keepNext/>
-      <w:keepLines/>
-      <w:numPr>
-        <w:ilvl w:val="8"/>
-        <w:numId w:val="45"/>
-      </w:numPr>
-      <w:spacing w:before="200"/>
-      <w:outlineLvl w:val="8"/>
-    </w:pPr>
-    <w:rPr>
-      <w:rFonts w:asciiTheme="majorHAnsi" w:eastAsiaTheme="majorEastAsia" w:hAnsiTheme="majorHAnsi" w:cstheme="majorBidi"/>
-      <w:i/>
-      <w:iCs/>
-      <w:color w:val="404040" w:themeColor="text1" w:themeTint="BF"/>
-      <w:sz w:val="20"/>
-      <w:szCs w:val="20"/>
-    </w:rPr>
-  </w:style>
-  <w:style w:type="character" w:default="1" w:styleId="DefaultParagraphFont">
-    <w:name w:val="Default Paragraph Font"/>
-    <w:uiPriority w:val="1"/>
-    <w:semiHidden/>
-    <w:unhideWhenUsed/>
-  </w:style>
-  <w:style w:type="table" w:default="1" w:styleId="TableNormal">
-    <w:name w:val="Normal Table"/>
-    <w:uiPriority w:val="99"/>
-    <w:semiHidden/>
-    <w:unhideWhenUsed/>
-    <w:tblPr>
-      <w:tblInd w:w="0" w:type="dxa"/>
-      <w:tblCellMar>
-        <w:top w:w="0" w:type="dxa"/>
-        <w:left w:w="108" w:type="dxa"/>
-        <w:bottom w:w="0" w:type="dxa"/>
-        <w:right w:w="108" w:type="dxa"/>
-      </w:tblCellMar>
-    </w:tblPr>
-  </w:style>
-  <w:style w:type="numbering" w:default="1" w:styleId="NoList">
-    <w:name w:val="No List"/>
-    <w:uiPriority w:val="99"/>
-    <w:semiHidden/>
-    <w:unhideWhenUsed/>
-  </w:style>
-  <w:style w:type="character" w:customStyle="1" w:styleId="Heading1Char">
-    <w:name w:val="Heading 1 Char"/>
-    <w:link w:val="Heading1"/>
-    <w:uiPriority w:val="99"/>
-    <w:locked/>
-    <w:rsid w:val="00663A35"/>
-    <w:rPr>
-      <w:b/>
-      <w:bCs/>
-      <w:kern w:val="32"/>
-      <w:sz w:val="32"/>
-      <w:szCs w:val="32"/>
-    </w:rPr>
-  </w:style>
-  <w:style w:type="character" w:customStyle="1" w:styleId="Heading2Char">
-    <w:name w:val="Heading 2 Char"/>
-    <w:link w:val="Heading2"/>
-    <w:uiPriority w:val="99"/>
-    <w:locked/>
-    <w:rsid w:val="00663A35"/>
-    <w:rPr>
-      <w:rFonts w:ascii="Times New Roman" w:hAnsi="Times New Roman"/>
-      <w:b/>
-      <w:bCs/>
-      <w:sz w:val="28"/>
-      <w:szCs w:val="26"/>
-    </w:rPr>
-  </w:style>
-  <w:style w:type="character" w:customStyle="1" w:styleId="Heading3Char">
-    <w:name w:val="Heading 3 Char"/>
-    <w:link w:val="Heading3"/>
-    <w:uiPriority w:val="99"/>
-    <w:locked/>
-    <w:rsid w:val="00663A35"/>
-    <w:rPr>
-      <w:rFonts w:ascii="Calibri" w:hAnsi="Calibri"/>
-      <w:b/>
-      <w:bCs/>
-      <w:color w:val="4F81BD"/>
-      <w:sz w:val="24"/>
-      <w:szCs w:val="24"/>
-    </w:rPr>
-  </w:style>
-  <w:style w:type="character" w:styleId="Hyperlink">
-    <w:name w:val="Hyperlink"/>
-    <w:uiPriority w:val="99"/>
-    <w:rsid w:val="00663A35"/>
-    <w:rPr>
-      <w:rFonts w:cs="Times New Roman"/>
-      <w:color w:val="0000FF"/>
-      <w:u w:val="single"/>
-    </w:rPr>
-  </w:style>
-  <w:style w:type="paragraph" w:styleId="NormalWeb">
-    <w:name w:val="Normal (Web)"/>
-    <w:basedOn w:val="Normal"/>
-    <w:uiPriority w:val="99"/>
-    <w:rsid w:val="00663A35"/>
-    <w:pPr>
-      <w:spacing w:before="100" w:beforeAutospacing="1" w:after="100" w:afterAutospacing="1"/>
-    </w:pPr>
-    <w:rPr>
-      <w:rFonts w:eastAsia="Times New Roman"/>
-    </w:rPr>
-  </w:style>
-  <w:style w:type="paragraph" w:customStyle="1" w:styleId="MediumList2-Accent41">
-    <w:name w:val="Medium List 2 - Accent 41"/>
-    <w:basedOn w:val="Normal"/>
-    <w:uiPriority w:val="99"/>
-    <w:rsid w:val="00663A35"/>
-    <w:pPr>
-      <w:ind w:left="720"/>
-      <w:contextualSpacing/>
-    </w:pPr>
-  </w:style>
-  <w:style w:type="paragraph" w:styleId="Header">
-    <w:name w:val="header"/>
-    <w:basedOn w:val="Normal"/>
-    <w:link w:val="HeaderChar"/>
-    <w:uiPriority w:val="99"/>
-    <w:rsid w:val="00663A35"/>
-    <w:pPr>
-      <w:tabs>
-        <w:tab w:val="center" w:pos="4320"/>
-        <w:tab w:val="right" w:pos="8640"/>
-      </w:tabs>
-    </w:pPr>
-    <w:rPr>
-      <w:rFonts w:ascii="Cambria" w:hAnsi="Cambria"/>
-    </w:rPr>
-  </w:style>
-  <w:style w:type="character" w:customStyle="1" w:styleId="HeaderChar">
-    <w:name w:val="Header Char"/>
-    <w:link w:val="Header"/>
-    <w:uiPriority w:val="99"/>
-    <w:locked/>
-    <w:rsid w:val="00663A35"/>
-    <w:rPr>
-      <w:rFonts w:cs="Times New Roman"/>
-      <w:sz w:val="24"/>
-    </w:rPr>
-  </w:style>
-  <w:style w:type="paragraph" w:styleId="Footer">
-    <w:name w:val="footer"/>
-    <w:basedOn w:val="Normal"/>
-    <w:link w:val="FooterChar"/>
-    <w:uiPriority w:val="99"/>
-    <w:rsid w:val="00663A35"/>
-    <w:pPr>
-      <w:tabs>
-        <w:tab w:val="center" w:pos="4320"/>
-        <w:tab w:val="right" w:pos="8640"/>
-      </w:tabs>
-    </w:pPr>
-    <w:rPr>
-      <w:rFonts w:ascii="Cambria" w:hAnsi="Cambria"/>
-    </w:rPr>
-  </w:style>
-  <w:style w:type="character" w:customStyle="1" w:styleId="FooterChar">
-    <w:name w:val="Footer Char"/>
-    <w:link w:val="Footer"/>
-    <w:uiPriority w:val="99"/>
-    <w:locked/>
-    <w:rsid w:val="00663A35"/>
-    <w:rPr>
-      <w:rFonts w:cs="Times New Roman"/>
-      <w:sz w:val="24"/>
-    </w:rPr>
-  </w:style>
-  <w:style w:type="character" w:styleId="FollowedHyperlink">
-    <w:name w:val="FollowedHyperlink"/>
-    <w:uiPriority w:val="99"/>
-    <w:rsid w:val="00663A35"/>
-    <w:rPr>
-      <w:rFonts w:cs="Times New Roman"/>
-      <w:color w:val="800080"/>
-      <w:u w:val="single"/>
-    </w:rPr>
-  </w:style>
-  <w:style w:type="paragraph" w:styleId="BalloonText">
-    <w:name w:val="Balloon Text"/>
-    <w:basedOn w:val="Normal"/>
-    <w:link w:val="BalloonTextChar"/>
-    <w:uiPriority w:val="99"/>
-    <w:rsid w:val="00663A35"/>
-    <w:rPr>
-      <w:rFonts w:ascii="Tahoma" w:hAnsi="Tahoma"/>
-      <w:sz w:val="16"/>
-      <w:szCs w:val="16"/>
-    </w:rPr>
-  </w:style>
-  <w:style w:type="character" w:customStyle="1" w:styleId="BalloonTextChar">
-    <w:name w:val="Balloon Text Char"/>
-    <w:link w:val="BalloonText"/>
-    <w:uiPriority w:val="99"/>
-    <w:locked/>
-    <w:rsid w:val="00663A35"/>
-    <w:rPr>
-      <w:rFonts w:ascii="Tahoma" w:hAnsi="Tahoma" w:cs="Times New Roman"/>
-      <w:sz w:val="16"/>
-    </w:rPr>
-  </w:style>
-  <w:style w:type="character" w:styleId="CommentReference">
-    <w:name w:val="annotation reference"/>
-    <w:uiPriority w:val="99"/>
-    <w:rsid w:val="00663A35"/>
-    <w:rPr>
-      <w:rFonts w:cs="Times New Roman"/>
-      <w:sz w:val="16"/>
-    </w:rPr>
-  </w:style>
-  <w:style w:type="paragraph" w:styleId="CommentText">
-    <w:name w:val="annotation text"/>
-    <w:basedOn w:val="Normal"/>
-    <w:link w:val="CommentTextChar"/>
-    <w:uiPriority w:val="99"/>
-    <w:rsid w:val="00663A35"/>
-    <w:rPr>
-      <w:sz w:val="20"/>
-      <w:szCs w:val="20"/>
-    </w:rPr>
-  </w:style>
-  <w:style w:type="character" w:customStyle="1" w:styleId="CommentTextChar">
-    <w:name w:val="Comment Text Char"/>
-    <w:link w:val="CommentText"/>
-    <w:uiPriority w:val="99"/>
-    <w:locked/>
-    <w:rsid w:val="00663A35"/>
-    <w:rPr>
-      <w:rFonts w:cs="Times New Roman"/>
-    </w:rPr>
-  </w:style>
-  <w:style w:type="paragraph" w:styleId="CommentSubject">
-    <w:name w:val="annotation subject"/>
-    <w:basedOn w:val="CommentText"/>
-    <w:next w:val="CommentText"/>
-    <w:link w:val="CommentSubjectChar"/>
-    <w:uiPriority w:val="99"/>
-    <w:rsid w:val="00663A35"/>
-    <w:rPr>
-      <w:rFonts w:ascii="Cambria" w:hAnsi="Cambria"/>
-      <w:b/>
-      <w:bCs/>
-    </w:rPr>
-  </w:style>
-  <w:style w:type="character" w:customStyle="1" w:styleId="CommentSubjectChar">
-    <w:name w:val="Comment Subject Char"/>
-    <w:link w:val="CommentSubject"/>
-    <w:uiPriority w:val="99"/>
-    <w:locked/>
-    <w:rsid w:val="00663A35"/>
-    <w:rPr>
-      <w:rFonts w:cs="Times New Roman"/>
-      <w:b/>
-    </w:rPr>
-  </w:style>
-  <w:style w:type="paragraph" w:customStyle="1" w:styleId="Default">
-    <w:name w:val="Default"/>
-    <w:rsid w:val="00663A35"/>
-    <w:pPr>
-      <w:autoSpaceDE w:val="0"/>
-      <w:autoSpaceDN w:val="0"/>
-      <w:adjustRightInd w:val="0"/>
-    </w:pPr>
-    <w:rPr>
-      <w:rFonts w:ascii="Verdana" w:hAnsi="Verdana" w:cs="Verdana"/>
-      <w:color w:val="000000"/>
-      <w:sz w:val="24"/>
-      <w:szCs w:val="24"/>
-    </w:rPr>
-  </w:style>
-  <w:style w:type="paragraph" w:customStyle="1" w:styleId="Figure">
-    <w:name w:val="Figure"/>
-    <w:basedOn w:val="Normal"/>
-    <w:link w:val="FigureChar"/>
-    <w:uiPriority w:val="99"/>
-    <w:rsid w:val="00663A35"/>
-    <w:pPr>
-      <w:spacing w:after="240"/>
-    </w:pPr>
-    <w:rPr>
-      <w:rFonts w:ascii="Arial" w:hAnsi="Arial"/>
-      <w:sz w:val="20"/>
-      <w:szCs w:val="22"/>
-    </w:rPr>
-  </w:style>
-  <w:style w:type="character" w:customStyle="1" w:styleId="FigureChar">
-    <w:name w:val="Figure Char"/>
-    <w:link w:val="Figure"/>
-    <w:uiPriority w:val="99"/>
-    <w:locked/>
-    <w:rsid w:val="00663A35"/>
-    <w:rPr>
-      <w:rFonts w:ascii="Arial" w:hAnsi="Arial" w:cs="Times New Roman"/>
-      <w:sz w:val="22"/>
-      <w:szCs w:val="22"/>
-    </w:rPr>
-  </w:style>
-  <w:style w:type="paragraph" w:customStyle="1" w:styleId="DarkList-Accent31">
-    <w:name w:val="Dark List - Accent 31"/>
-    <w:hidden/>
-    <w:uiPriority w:val="99"/>
-    <w:semiHidden/>
-    <w:rsid w:val="00663A35"/>
-    <w:rPr>
-      <w:sz w:val="24"/>
-      <w:szCs w:val="24"/>
-    </w:rPr>
-  </w:style>
-  <w:style w:type="character" w:styleId="PageNumber">
-    <w:name w:val="page number"/>
-    <w:uiPriority w:val="99"/>
-    <w:rsid w:val="00663A35"/>
-    <w:rPr>
-      <w:rFonts w:cs="Times New Roman"/>
-    </w:rPr>
-  </w:style>
-  <w:style w:type="paragraph" w:styleId="Quote">
-    <w:name w:val="Quote"/>
-    <w:basedOn w:val="Normal"/>
-    <w:next w:val="Normal"/>
-    <w:link w:val="QuoteChar"/>
-    <w:uiPriority w:val="29"/>
-    <w:qFormat/>
-    <w:rsid w:val="00976A32"/>
-    <w:rPr>
-      <w:rFonts w:ascii="Arial" w:hAnsi="Arial"/>
-      <w:iCs/>
-      <w:color w:val="000000"/>
-      <w:sz w:val="20"/>
-    </w:rPr>
-  </w:style>
-  <w:style w:type="character" w:customStyle="1" w:styleId="QuoteChar">
-    <w:name w:val="Quote Char"/>
-    <w:link w:val="Quote"/>
-    <w:uiPriority w:val="29"/>
-    <w:rsid w:val="00976A32"/>
-    <w:rPr>
-      <w:rFonts w:ascii="Arial" w:hAnsi="Arial"/>
-      <w:iCs/>
-      <w:color w:val="000000"/>
-      <w:sz w:val="20"/>
-      <w:szCs w:val="24"/>
-    </w:rPr>
-  </w:style>
-  <w:style w:type="paragraph" w:styleId="TOC1">
-    <w:name w:val="toc 1"/>
-    <w:basedOn w:val="Normal"/>
-    <w:next w:val="Normal"/>
-    <w:autoRedefine/>
-    <w:uiPriority w:val="39"/>
-    <w:locked/>
-    <w:rsid w:val="00776418"/>
-    <w:pPr>
-      <w:spacing w:after="100"/>
-    </w:pPr>
-  </w:style>
-  <w:style w:type="paragraph" w:styleId="TOC2">
-    <w:name w:val="toc 2"/>
-    <w:basedOn w:val="Normal"/>
-    <w:next w:val="Normal"/>
-    <w:autoRedefine/>
-    <w:uiPriority w:val="39"/>
-    <w:locked/>
-    <w:rsid w:val="00776418"/>
-    <w:pPr>
-      <w:spacing w:after="100"/>
-      <w:ind w:left="240"/>
-    </w:pPr>
-  </w:style>
-  <w:style w:type="paragraph" w:styleId="ListParagraph">
-    <w:name w:val="List Paragraph"/>
-    <w:basedOn w:val="Normal"/>
-    <w:uiPriority w:val="34"/>
-    <w:qFormat/>
-    <w:rsid w:val="00096E87"/>
-    <w:pPr>
-      <w:ind w:left="720"/>
-      <w:contextualSpacing/>
-    </w:pPr>
-  </w:style>
-  <w:style w:type="character" w:customStyle="1" w:styleId="il">
-    <w:name w:val="il"/>
-    <w:basedOn w:val="DefaultParagraphFont"/>
-    <w:rsid w:val="00F20289"/>
-  </w:style>
-  <w:style w:type="paragraph" w:styleId="Title">
-    <w:name w:val="Title"/>
-    <w:basedOn w:val="Normal"/>
-    <w:next w:val="Normal"/>
-    <w:link w:val="TitleChar"/>
-    <w:qFormat/>
-    <w:locked/>
-    <w:rsid w:val="00C44337"/>
-    <w:pPr>
-      <w:pBdr>
-        <w:bottom w:val="single" w:sz="8" w:space="4" w:color="4F81BD" w:themeColor="accent1"/>
-      </w:pBdr>
-      <w:spacing w:after="300"/>
-      <w:contextualSpacing/>
-    </w:pPr>
-    <w:rPr>
-      <w:rFonts w:asciiTheme="majorHAnsi" w:eastAsiaTheme="majorEastAsia" w:hAnsiTheme="majorHAnsi" w:cstheme="majorBidi"/>
-      <w:color w:val="17365D" w:themeColor="text2" w:themeShade="BF"/>
-      <w:spacing w:val="5"/>
-      <w:kern w:val="28"/>
-      <w:sz w:val="52"/>
-      <w:szCs w:val="52"/>
-    </w:rPr>
-  </w:style>
-  <w:style w:type="character" w:customStyle="1" w:styleId="TitleChar">
-    <w:name w:val="Title Char"/>
-    <w:basedOn w:val="DefaultParagraphFont"/>
-    <w:link w:val="Title"/>
-    <w:rsid w:val="00C44337"/>
-    <w:rPr>
-      <w:rFonts w:asciiTheme="majorHAnsi" w:eastAsiaTheme="majorEastAsia" w:hAnsiTheme="majorHAnsi" w:cstheme="majorBidi"/>
-      <w:color w:val="17365D" w:themeColor="text2" w:themeShade="BF"/>
-      <w:spacing w:val="5"/>
-      <w:kern w:val="28"/>
-      <w:sz w:val="52"/>
-      <w:szCs w:val="52"/>
-    </w:rPr>
-  </w:style>
-  <w:style w:type="paragraph" w:styleId="DocumentMap">
-    <w:name w:val="Document Map"/>
-    <w:basedOn w:val="Normal"/>
-    <w:link w:val="DocumentMapChar"/>
-    <w:uiPriority w:val="99"/>
-    <w:semiHidden/>
-    <w:unhideWhenUsed/>
-    <w:rsid w:val="00B6125B"/>
-    <w:rPr>
-      <w:rFonts w:ascii="Lucida Grande" w:hAnsi="Lucida Grande" w:cs="Lucida Grande"/>
-    </w:rPr>
-  </w:style>
-  <w:style w:type="character" w:customStyle="1" w:styleId="DocumentMapChar">
-    <w:name w:val="Document Map Char"/>
-    <w:basedOn w:val="DefaultParagraphFont"/>
-    <w:link w:val="DocumentMap"/>
-    <w:uiPriority w:val="99"/>
-    <w:semiHidden/>
-    <w:rsid w:val="00B6125B"/>
-    <w:rPr>
-      <w:rFonts w:ascii="Lucida Grande" w:hAnsi="Lucida Grande" w:cs="Lucida Grande"/>
-      <w:sz w:val="24"/>
-      <w:szCs w:val="24"/>
-    </w:rPr>
-  </w:style>
-  <w:style w:type="paragraph" w:styleId="Revision">
-    <w:name w:val="Revision"/>
-    <w:hidden/>
-    <w:uiPriority w:val="99"/>
-    <w:semiHidden/>
-    <w:rsid w:val="00B6125B"/>
-    <w:rPr>
-      <w:rFonts w:ascii="Times New Roman" w:hAnsi="Times New Roman"/>
-      <w:sz w:val="24"/>
-      <w:szCs w:val="24"/>
-    </w:rPr>
-  </w:style>
-  <w:style w:type="numbering" w:customStyle="1" w:styleId="Style1">
-    <w:name w:val="Style1"/>
-    <w:uiPriority w:val="99"/>
-    <w:rsid w:val="00B34236"/>
-    <w:pPr>
-      <w:numPr>
-        <w:numId w:val="43"/>
-      </w:numPr>
-    </w:pPr>
-  </w:style>
-  <w:style w:type="character" w:customStyle="1" w:styleId="Heading4Char">
-    <w:name w:val="Heading 4 Char"/>
-    <w:basedOn w:val="DefaultParagraphFont"/>
-    <w:link w:val="Heading4"/>
-    <w:semiHidden/>
-    <w:rsid w:val="00BD59B1"/>
-    <w:rPr>
-      <w:rFonts w:asciiTheme="majorHAnsi" w:eastAsiaTheme="majorEastAsia" w:hAnsiTheme="majorHAnsi" w:cstheme="majorBidi"/>
-      <w:b/>
-      <w:bCs/>
-      <w:i/>
-      <w:iCs/>
-      <w:color w:val="4F81BD" w:themeColor="accent1"/>
-      <w:sz w:val="24"/>
-      <w:szCs w:val="24"/>
-    </w:rPr>
-  </w:style>
-  <w:style w:type="character" w:customStyle="1" w:styleId="Heading5Char">
-    <w:name w:val="Heading 5 Char"/>
-    <w:basedOn w:val="DefaultParagraphFont"/>
-    <w:link w:val="Heading5"/>
-    <w:semiHidden/>
-    <w:rsid w:val="00BD59B1"/>
-    <w:rPr>
-      <w:rFonts w:asciiTheme="majorHAnsi" w:eastAsiaTheme="majorEastAsia" w:hAnsiTheme="majorHAnsi" w:cstheme="majorBidi"/>
-      <w:color w:val="243F60" w:themeColor="accent1" w:themeShade="7F"/>
-      <w:sz w:val="24"/>
-      <w:szCs w:val="24"/>
-    </w:rPr>
-  </w:style>
-  <w:style w:type="character" w:customStyle="1" w:styleId="Heading6Char">
-    <w:name w:val="Heading 6 Char"/>
-    <w:basedOn w:val="DefaultParagraphFont"/>
-    <w:link w:val="Heading6"/>
-    <w:semiHidden/>
-    <w:rsid w:val="00BD59B1"/>
-    <w:rPr>
-      <w:rFonts w:asciiTheme="majorHAnsi" w:eastAsiaTheme="majorEastAsia" w:hAnsiTheme="majorHAnsi" w:cstheme="majorBidi"/>
-      <w:i/>
-      <w:iCs/>
-      <w:color w:val="243F60" w:themeColor="accent1" w:themeShade="7F"/>
-      <w:sz w:val="24"/>
-      <w:szCs w:val="24"/>
-    </w:rPr>
-  </w:style>
-  <w:style w:type="character" w:customStyle="1" w:styleId="Heading7Char">
-    <w:name w:val="Heading 7 Char"/>
-    <w:basedOn w:val="DefaultParagraphFont"/>
-    <w:link w:val="Heading7"/>
-    <w:semiHidden/>
-    <w:rsid w:val="00BD59B1"/>
-    <w:rPr>
-      <w:rFonts w:asciiTheme="majorHAnsi" w:eastAsiaTheme="majorEastAsia" w:hAnsiTheme="majorHAnsi" w:cstheme="majorBidi"/>
-      <w:i/>
-      <w:iCs/>
-      <w:color w:val="404040" w:themeColor="text1" w:themeTint="BF"/>
-      <w:sz w:val="24"/>
-      <w:szCs w:val="24"/>
-    </w:rPr>
-  </w:style>
-  <w:style w:type="character" w:customStyle="1" w:styleId="Heading8Char">
-    <w:name w:val="Heading 8 Char"/>
-    <w:basedOn w:val="DefaultParagraphFont"/>
-    <w:link w:val="Heading8"/>
-    <w:semiHidden/>
-    <w:rsid w:val="00BD59B1"/>
-    <w:rPr>
-      <w:rFonts w:asciiTheme="majorHAnsi" w:eastAsiaTheme="majorEastAsia" w:hAnsiTheme="majorHAnsi" w:cstheme="majorBidi"/>
-      <w:color w:val="404040" w:themeColor="text1" w:themeTint="BF"/>
-    </w:rPr>
-  </w:style>
-  <w:style w:type="character" w:customStyle="1" w:styleId="Heading9Char">
-    <w:name w:val="Heading 9 Char"/>
-    <w:basedOn w:val="DefaultParagraphFont"/>
-    <w:link w:val="Heading9"/>
-    <w:semiHidden/>
-    <w:rsid w:val="00BD59B1"/>
-    <w:rPr>
-      <w:rFonts w:asciiTheme="majorHAnsi" w:eastAsiaTheme="majorEastAsia" w:hAnsiTheme="majorHAnsi" w:cstheme="majorBidi"/>
-      <w:i/>
-      <w:iCs/>
-      <w:color w:val="404040" w:themeColor="text1" w:themeTint="BF"/>
-    </w:rPr>
-  </w:style>
-  <w:style w:type="paragraph" w:styleId="Caption">
-    <w:name w:val="caption"/>
-    <w:basedOn w:val="Normal"/>
-    <w:next w:val="Normal"/>
-    <w:unhideWhenUsed/>
-    <w:qFormat/>
-    <w:locked/>
-    <w:rsid w:val="007350DA"/>
-    <w:pPr>
-      <w:spacing w:after="200"/>
-    </w:pPr>
-    <w:rPr>
-      <w:b/>
-      <w:bCs/>
-      <w:color w:val="4F81BD" w:themeColor="accent1"/>
-      <w:sz w:val="18"/>
-      <w:szCs w:val="18"/>
-    </w:rPr>
-  </w:style>
-</w:styles>
-</file>
-
-<file path=word/stylesWithEffects.xml><?xml version="1.0" encoding="utf-8"?>
-<w:styles xmlns:wpc="http://schemas.microsoft.com/office/word/2010/wordprocessingCanvas" xmlns:mc="http://schemas.openxmlformats.org/markup-compatibility/2006" xmlns:o="urn:schemas-microsoft-com:office:office" xmlns:r="http://schemas.openxmlformats.org/officeDocument/2006/relationships" xmlns:m="http://schemas.openxmlformats.org/officeDocument/2006/math" xmlns:v="urn:schemas-microsoft-com:vml" xmlns:wp14="http://schemas.microsoft.com/office/word/2010/wordprocessingDrawing" xmlns:wp="http://schemas.openxmlformats.org/drawingml/2006/wordprocessingDrawing" xmlns:w10="urn:schemas-microsoft-com:office:word" xmlns:w="http://schemas.openxmlformats.org/wordprocessingml/2006/main" xmlns:w14="http://schemas.microsoft.com/office/word/2010/wordml" xmlns:wpg="http://schemas.microsoft.com/office/word/2010/wordprocessingGroup" xmlns:wpi="http://schemas.microsoft.com/office/word/2010/wordprocessingInk" xmlns:wne="http://schemas.microsoft.com/office/word/2006/wordml" xmlns:wps="http://schemas.microsoft.com/office/word/2010/wordprocessingShape" mc:Ignorable="w14 wp14">
-  <w:docDefaults>
-    <w:rPrDefault>
-      <w:rPr>
-        <w:rFonts w:ascii="Cambria" w:eastAsia="Cambria" w:hAnsi="Cambria" w:cs="Times New Roman"/>
-        <w:lang w:val="en-US" w:eastAsia="en-US" w:bidi="ar-SA"/>
-      </w:rPr>
-    </w:rPrDefault>
-    <w:pPrDefault/>
-  </w:docDefaults>
-  <w:latentStyles w:defLockedState="0" w:defUIPriority="99" w:defSemiHidden="1" w:defUnhideWhenUsed="1" w:defQFormat="0" w:count="267">
-    <w:lsdException w:name="Normal" w:locked="1" w:semiHidden="0" w:uiPriority="0" w:unhideWhenUsed="0" w:qFormat="1"/>
-    <w:lsdException w:name="heading 1" w:locked="1" w:semiHidden="0" w:unhideWhenUsed="0" w:qFormat="1"/>
-    <w:lsdException w:name="heading 2" w:locked="1" w:semiHidden="0" w:unhideWhenUsed="0" w:qFormat="1"/>
-    <w:lsdException w:name="heading 3" w:locked="1" w:semiHidden="0" w:unhideWhenUsed="0" w:qFormat="1"/>
-    <w:lsdException w:name="heading 4" w:locked="1" w:uiPriority="0" w:qFormat="1"/>
-    <w:lsdException w:name="heading 5" w:locked="1" w:uiPriority="0" w:qFormat="1"/>
-    <w:lsdException w:name="heading 6" w:locked="1" w:uiPriority="0" w:qFormat="1"/>
-    <w:lsdException w:name="heading 7" w:locked="1" w:uiPriority="0" w:qFormat="1"/>
-    <w:lsdException w:name="heading 8" w:locked="1" w:uiPriority="0" w:qFormat="1"/>
-    <w:lsdException w:name="heading 9" w:locked="1" w:uiPriority="0" w:qFormat="1"/>
-    <w:lsdException w:name="toc 1" w:locked="1" w:semiHidden="0" w:uiPriority="39" w:unhideWhenUsed="0"/>
-    <w:lsdException w:name="toc 2" w:locked="1" w:semiHidden="0" w:uiPriority="39" w:unhideWhenUsed="0"/>
-    <w:lsdException w:name="toc 3" w:locked="1" w:semiHidden="0" w:uiPriority="0" w:unhideWhenUsed="0"/>
-    <w:lsdException w:name="toc 4" w:locked="1" w:semiHidden="0" w:uiPriority="0" w:unhideWhenUsed="0"/>
-    <w:lsdException w:name="toc 5" w:locked="1" w:semiHidden="0" w:uiPriority="0" w:unhideWhenUsed="0"/>
-    <w:lsdException w:name="toc 6" w:locked="1" w:semiHidden="0" w:uiPriority="0" w:unhideWhenUsed="0"/>
-    <w:lsdException w:name="toc 7" w:locked="1" w:semiHidden="0" w:uiPriority="0" w:unhideWhenUsed="0"/>
-    <w:lsdException w:name="toc 8" w:locked="1" w:semiHidden="0" w:uiPriority="0" w:unhideWhenUsed="0"/>
-    <w:lsdException w:name="toc 9" w:locked="1" w:semiHidden="0" w:uiPriority="0" w:unhideWhenUsed="0"/>
-    <w:lsdException w:name="caption" w:locked="1" w:uiPriority="0" w:qFormat="1"/>
-    <w:lsdException w:name="Title" w:locked="1" w:semiHidden="0" w:uiPriority="0" w:unhideWhenUsed="0" w:qFormat="1"/>
-    <w:lsdException w:name="Default Paragraph Font" w:locked="1" w:semiHidden="0" w:uiPriority="1" w:unhideWhenUsed="0"/>
-    <w:lsdException w:name="Subtitle" w:locked="1" w:semiHidden="0" w:uiPriority="0" w:unhideWhenUsed="0" w:qFormat="1"/>
-    <w:lsdException w:name="Strong" w:locked="1" w:semiHidden="0" w:uiPriority="0" w:unhideWhenUsed="0" w:qFormat="1"/>
-    <w:lsdException w:name="Emphasis" w:locked="1" w:semiHidden="0" w:uiPriority="0" w:unhideWhenUsed="0" w:qFormat="1"/>
-    <w:lsdException w:name="Table Grid" w:locked="1" w:semiHidden="0" w:uiPriority="0" w:unhideWhenUsed="0"/>
-    <w:lsdException w:name="Placeholder Text" w:unhideWhenUsed="0"/>
-    <w:lsdException w:name="No Spacing" w:semiHidden="0" w:uiPriority="1" w:unhideWhenUsed="0" w:qFormat="1"/>
-    <w:lsdException w:name="Light Shading" w:semiHidden="0" w:uiPriority="60" w:unhideWhenUsed="0"/>
-    <w:lsdException w:name="Light List" w:semiHidden="0" w:uiPriority="61" w:unhideWhenUsed="0"/>
-    <w:lsdException w:name="Light Grid" w:semiHidden="0" w:uiPriority="62" w:unhideWhenUsed="0"/>
-    <w:lsdException w:name="Medium Shading 1" w:semiHidden="0" w:uiPriority="63" w:unhideWhenUsed="0"/>
-    <w:lsdException w:name="Medium Shading 2" w:semiHidden="0" w:uiPriority="64" w:unhideWhenUsed="0"/>
-    <w:lsdException w:name="Medium List 1" w:semiHidden="0" w:uiPriority="65" w:unhideWhenUsed="0"/>
-    <w:lsdException w:name="Medium List 2" w:semiHidden="0" w:uiPriority="66" w:unhideWhenUsed="0"/>
-    <w:lsdException w:name="Medium Grid 1" w:semiHidden="0" w:uiPriority="67" w:unhideWhenUsed="0"/>
-    <w:lsdException w:name="Medium Grid 2" w:semiHidden="0" w:uiPriority="68" w:unhideWhenUsed="0"/>
-    <w:lsdException w:name="Medium Grid 3" w:semiHidden="0" w:uiPriority="69" w:unhideWhenUsed="0"/>
-    <w:lsdException w:name="Dark List" w:semiHidden="0" w:uiPriority="70" w:unhideWhenUsed="0"/>
-    <w:lsdException w:name="Colorful Shading" w:semiHidden="0" w:uiPriority="71" w:unhideWhenUsed="0"/>
-    <w:lsdException w:name="Colorful List" w:semiHidden="0" w:uiPriority="72" w:unhideWhenUsed="0"/>
-    <w:lsdException w:name="Colorful Grid" w:semiHidden="0" w:uiPriority="73" w:unhideWhenUsed="0"/>
-    <w:lsdException w:name="Light Shading Accent 1" w:semiHidden="0" w:uiPriority="60" w:unhideWhenUsed="0"/>
-    <w:lsdException w:name="Light List Accent 1" w:semiHidden="0" w:uiPriority="61" w:unhideWhenUsed="0"/>
-    <w:lsdException w:name="Light Grid Accent 1" w:semiHidden="0" w:uiPriority="62" w:unhideWhenUsed="0"/>
-    <w:lsdException w:name="Medium Shading 1 Accent 1" w:semiHidden="0" w:uiPriority="63" w:unhideWhenUsed="0"/>
-    <w:lsdException w:name="Medium Shading 2 Accent 1" w:semiHidden="0" w:uiPriority="64" w:unhideWhenUsed="0"/>
-    <w:lsdException w:name="Medium List 1 Accent 1" w:semiHidden="0" w:uiPriority="65" w:unhideWhenUsed="0"/>
-    <w:lsdException w:name="Revision" w:unhideWhenUsed="0"/>
-    <w:lsdException w:name="List Paragraph" w:semiHidden="0" w:uiPriority="34" w:unhideWhenUsed="0" w:qFormat="1"/>
-    <w:lsdException w:name="Quote" w:semiHidden="0" w:uiPriority="29" w:unhideWhenUsed="0" w:qFormat="1"/>
-    <w:lsdException w:name="Intense Quote" w:semiHidden="0" w:uiPriority="30" w:unhideWhenUsed="0" w:qFormat="1"/>
-    <w:lsdException w:name="Medium List 2 Accent 1" w:semiHidden="0" w:uiPriority="66" w:unhideWhenUsed="0"/>
-    <w:lsdException w:name="Medium Grid 1 Accent 1" w:semiHidden="0" w:uiPriority="67" w:unhideWhenUsed="0"/>
-    <w:lsdException w:name="Medium Grid 2 Accent 1" w:semiHidden="0" w:uiPriority="68" w:unhideWhenUsed="0"/>
-    <w:lsdException w:name="Medium Grid 3 Accent 1" w:semiHidden="0" w:uiPriority="69" w:unhideWhenUsed="0"/>
-    <w:lsdException w:name="Dark List Accent 1" w:semiHidden="0" w:uiPriority="70" w:unhideWhenUsed="0"/>
-    <w:lsdException w:name="Colorful Shading Accent 1" w:semiHidden="0" w:uiPriority="71" w:unhideWhenUsed="0"/>
-    <w:lsdException w:name="Colorful List Accent 1" w:semiHidden="0" w:uiPriority="72" w:unhideWhenUsed="0"/>
-    <w:lsdException w:name="Colorful Grid Accent 1" w:semiHidden="0" w:uiPriority="73" w:unhideWhenUsed="0"/>
-    <w:lsdException w:name="Light Shading Accent 2" w:semiHidden="0" w:uiPriority="60" w:unhideWhenUsed="0"/>
-    <w:lsdException w:name="Light List Accent 2" w:semiHidden="0" w:uiPriority="61" w:unhideWhenUsed="0"/>
-    <w:lsdException w:name="Light Grid Accent 2" w:semiHidden="0" w:uiPriority="62" w:unhideWhenUsed="0"/>
-    <w:lsdException w:name="Medium Shading 1 Accent 2" w:semiHidden="0" w:uiPriority="63" w:unhideWhenUsed="0"/>
-    <w:lsdException w:name="Medium Shading 2 Accent 2" w:semiHidden="0" w:uiPriority="64" w:unhideWhenUsed="0"/>
-    <w:lsdException w:name="Medium List 1 Accent 2" w:semiHidden="0" w:uiPriority="65" w:unhideWhenUsed="0"/>
-    <w:lsdException w:name="Medium List 2 Accent 2" w:semiHidden="0" w:uiPriority="66" w:unhideWhenUsed="0"/>
-    <w:lsdException w:name="Medium Grid 1 Accent 2" w:semiHidden="0" w:uiPriority="67" w:unhideWhenUsed="0"/>
-    <w:lsdException w:name="Medium Grid 2 Accent 2" w:semiHidden="0" w:uiPriority="68" w:unhideWhenUsed="0"/>
-    <w:lsdException w:name="Medium Grid 3 Accent 2" w:semiHidden="0" w:uiPriority="69" w:unhideWhenUsed="0"/>
-    <w:lsdException w:name="Dark List Accent 2" w:semiHidden="0" w:uiPriority="70" w:unhideWhenUsed="0"/>
-    <w:lsdException w:name="Colorful Shading Accent 2" w:semiHidden="0" w:uiPriority="71" w:unhideWhenUsed="0"/>
-    <w:lsdException w:name="Colorful List Accent 2" w:semiHidden="0" w:uiPriority="72" w:unhideWhenUsed="0"/>
-    <w:lsdException w:name="Colorful Grid Accent 2" w:semiHidden="0" w:uiPriority="73" w:unhideWhenUsed="0"/>
-    <w:lsdException w:name="Light Shading Accent 3" w:semiHidden="0" w:uiPriority="60" w:unhideWhenUsed="0"/>
-    <w:lsdException w:name="Light List Accent 3" w:semiHidden="0" w:uiPriority="61" w:unhideWhenUsed="0"/>
-    <w:lsdException w:name="Light Grid Accent 3" w:semiHidden="0" w:uiPriority="62" w:unhideWhenUsed="0"/>
-    <w:lsdException w:name="Medium Shading 1 Accent 3" w:semiHidden="0" w:uiPriority="63" w:unhideWhenUsed="0"/>
-    <w:lsdException w:name="Medium Shading 2 Accent 3" w:semiHidden="0" w:uiPriority="64" w:unhideWhenUsed="0"/>
-    <w:lsdException w:name="Medium List 1 Accent 3" w:semiHidden="0" w:uiPriority="65" w:unhideWhenUsed="0"/>
-    <w:lsdException w:name="Medium List 2 Accent 3" w:semiHidden="0" w:uiPriority="66" w:unhideWhenUsed="0"/>
-    <w:lsdException w:name="Medium Grid 1 Accent 3" w:semiHidden="0" w:uiPriority="67" w:unhideWhenUsed="0"/>
-    <w:lsdException w:name="Medium Grid 2 Accent 3" w:semiHidden="0" w:uiPriority="68" w:unhideWhenUsed="0"/>
-    <w:lsdException w:name="Medium Grid 3 Accent 3" w:semiHidden="0" w:uiPriority="69" w:unhideWhenUsed="0"/>
-    <w:lsdException w:name="Dark List Accent 3" w:semiHidden="0" w:uiPriority="70" w:unhideWhenUsed="0"/>
-    <w:lsdException w:name="Colorful Shading Accent 3" w:semiHidden="0" w:uiPriority="71" w:unhideWhenUsed="0"/>
-    <w:lsdException w:name="Colorful List Accent 3" w:semiHidden="0" w:uiPriority="72" w:unhideWhenUsed="0"/>
-    <w:lsdException w:name="Colorful Grid Accent 3" w:semiHidden="0" w:uiPriority="73" w:unhideWhenUsed="0"/>
-    <w:lsdException w:name="Light Shading Accent 4" w:semiHidden="0" w:uiPriority="60" w:unhideWhenUsed="0"/>
-    <w:lsdException w:name="Light List Accent 4" w:semiHidden="0" w:uiPriority="61" w:unhideWhenUsed="0"/>
-    <w:lsdException w:name="Light Grid Accent 4" w:semiHidden="0" w:uiPriority="62" w:unhideWhenUsed="0"/>
-    <w:lsdException w:name="Medium Shading 1 Accent 4" w:semiHidden="0" w:uiPriority="63" w:unhideWhenUsed="0"/>
-    <w:lsdException w:name="Medium Shading 2 Accent 4" w:semiHidden="0" w:uiPriority="64" w:unhideWhenUsed="0"/>
-    <w:lsdException w:name="Medium List 1 Accent 4" w:semiHidden="0" w:uiPriority="65" w:unhideWhenUsed="0"/>
-    <w:lsdException w:name="Medium List 2 Accent 4" w:semiHidden="0" w:uiPriority="66" w:unhideWhenUsed="0"/>
-    <w:lsdException w:name="Medium Grid 1 Accent 4" w:semiHidden="0" w:uiPriority="67" w:unhideWhenUsed="0"/>
-    <w:lsdException w:name="Medium Grid 2 Accent 4" w:semiHidden="0" w:uiPriority="68" w:unhideWhenUsed="0"/>
-    <w:lsdException w:name="Medium Grid 3 Accent 4" w:semiHidden="0" w:uiPriority="69" w:unhideWhenUsed="0"/>
-    <w:lsdException w:name="Dark List Accent 4" w:semiHidden="0" w:uiPriority="70" w:unhideWhenUsed="0"/>
-    <w:lsdException w:name="Colorful Shading Accent 4" w:semiHidden="0" w:uiPriority="71" w:unhideWhenUsed="0"/>
-    <w:lsdException w:name="Colorful List Accent 4" w:semiHidden="0" w:uiPriority="72" w:unhideWhenUsed="0"/>
-    <w:lsdException w:name="Colorful Grid Accent 4" w:semiHidden="0" w:uiPriority="73" w:unhideWhenUsed="0"/>
-    <w:lsdException w:name="Light Shading Accent 5" w:semiHidden="0" w:uiPriority="60" w:unhideWhenUsed="0"/>
-    <w:lsdException w:name="Light List Accent 5" w:semiHidden="0" w:uiPriority="61" w:unhideWhenUsed="0"/>
-    <w:lsdException w:name="Light Grid Accent 5" w:semiHidden="0" w:uiPriority="62" w:unhideWhenUsed="0"/>
-    <w:lsdException w:name="Medium Shading 1 Accent 5" w:semiHidden="0" w:uiPriority="63" w:unhideWhenUsed="0"/>
-    <w:lsdException w:name="Medium Shading 2 Accent 5" w:semiHidden="0" w:uiPriority="64" w:unhideWhenUsed="0"/>
-    <w:lsdException w:name="Medium List 1 Accent 5" w:semiHidden="0" w:uiPriority="65" w:unhideWhenUsed="0"/>
-    <w:lsdException w:name="Medium List 2 Accent 5" w:semiHidden="0" w:uiPriority="66" w:unhideWhenUsed="0"/>
-    <w:lsdException w:name="Medium Grid 1 Accent 5" w:semiHidden="0" w:uiPriority="67" w:unhideWhenUsed="0"/>
-    <w:lsdException w:name="Medium Grid 2 Accent 5" w:semiHidden="0" w:uiPriority="68" w:unhideWhenUsed="0"/>
-    <w:lsdException w:name="Medium Grid 3 Accent 5" w:semiHidden="0" w:uiPriority="69" w:unhideWhenUsed="0"/>
-    <w:lsdException w:name="Dark List Accent 5" w:semiHidden="0" w:uiPriority="70" w:unhideWhenUsed="0"/>
-    <w:lsdException w:name="Colorful Shading Accent 5" w:semiHidden="0" w:uiPriority="71" w:unhideWhenUsed="0"/>
-    <w:lsdException w:name="Colorful List Accent 5" w:semiHidden="0" w:uiPriority="72" w:unhideWhenUsed="0"/>
-    <w:lsdException w:name="Colorful Grid Accent 5" w:semiHidden="0" w:uiPriority="73" w:unhideWhenUsed="0"/>
-    <w:lsdException w:name="Light Shading Accent 6" w:semiHidden="0" w:uiPriority="60" w:unhideWhenUsed="0"/>
-    <w:lsdException w:name="Light List Accent 6" w:semiHidden="0" w:uiPriority="61" w:unhideWhenUsed="0"/>
-    <w:lsdException w:name="Light Grid Accent 6" w:semiHidden="0" w:uiPriority="62" w:unhideWhenUsed="0"/>
-    <w:lsdException w:name="Medium Shading 1 Accent 6" w:semiHidden="0" w:uiPriority="63" w:unhideWhenUsed="0"/>
-    <w:lsdException w:name="Medium Shading 2 Accent 6" w:semiHidden="0" w:uiPriority="64" w:unhideWhenUsed="0"/>
-    <w:lsdException w:name="Medium List 1 Accent 6" w:semiHidden="0" w:uiPriority="65" w:unhideWhenUsed="0"/>
-    <w:lsdException w:name="Medium List 2 Accent 6" w:semiHidden="0" w:uiPriority="66" w:unhideWhenUsed="0"/>
-    <w:lsdException w:name="Medium Grid 1 Accent 6" w:semiHidden="0" w:uiPriority="67" w:unhideWhenUsed="0"/>
-    <w:lsdException w:name="Medium Grid 2 Accent 6" w:semiHidden="0" w:uiPriority="68" w:unhideWhenUsed="0"/>
-    <w:lsdException w:name="Medium Grid 3 Accent 6" w:semiHidden="0" w:uiPriority="69" w:unhideWhenUsed="0"/>
-    <w:lsdException w:name="Dark List Accent 6" w:semiHidden="0" w:uiPriority="70" w:unhideWhenUsed="0"/>
-    <w:lsdException w:name="Colorful Shading Accent 6" w:semiHidden="0" w:uiPriority="71" w:unhideWhenUsed="0"/>
-    <w:lsdException w:name="Colorful List Accent 6" w:semiHidden="0" w:uiPriority="72" w:unhideWhenUsed="0"/>
-    <w:lsdException w:name="Colorful Grid Accent 6" w:semiHidden="0" w:uiPriority="73" w:unhideWhenUsed="0"/>
-    <w:lsdException w:name="Subtle Emphasis" w:semiHidden="0" w:uiPriority="19" w:unhideWhenUsed="0" w:qFormat="1"/>
-    <w:lsdException w:name="Intense Emphasis" w:semiHidden="0" w:uiPriority="21" w:unhideWhenUsed="0" w:qFormat="1"/>
-    <w:lsdException w:name="Subtle Reference" w:semiHidden="0" w:uiPriority="31" w:unhideWhenUsed="0" w:qFormat="1"/>
-    <w:lsdException w:name="Intense Reference" w:semiHidden="0" w:uiPriority="32" w:unhideWhenUsed="0" w:qFormat="1"/>
-    <w:lsdException w:name="Book Title" w:semiHidden="0" w:uiPriority="33" w:unhideWhenUsed="0" w:qFormat="1"/>
-    <w:lsdException w:name="Bibliography" w:uiPriority="37"/>
-    <w:lsdException w:name="TOC Heading" w:uiPriority="39" w:qFormat="1"/>
+  <w:latentStyles w:defLockedState="0" w:defUIPriority="99" w:defSemiHidden="0" w:defUnhideWhenUsed="0" w:defQFormat="0" w:count="371">
+    <w:lsdException w:name="Normal" w:locked="1" w:uiPriority="0" w:qFormat="1"/>
+    <w:lsdException w:name="heading 1" w:locked="1" w:qFormat="1"/>
+    <w:lsdException w:name="heading 2" w:locked="1" w:qFormat="1"/>
+    <w:lsdException w:name="heading 3" w:locked="1" w:qFormat="1"/>
+    <w:lsdException w:name="heading 4" w:locked="1" w:semiHidden="1" w:uiPriority="0" w:unhideWhenUsed="1" w:qFormat="1"/>
+    <w:lsdException w:name="heading 5" w:locked="1" w:semiHidden="1" w:uiPriority="0" w:unhideWhenUsed="1" w:qFormat="1"/>
+    <w:lsdException w:name="heading 6" w:locked="1" w:semiHidden="1" w:uiPriority="0" w:unhideWhenUsed="1" w:qFormat="1"/>
+    <w:lsdException w:name="heading 7" w:locked="1" w:semiHidden="1" w:uiPriority="0" w:unhideWhenUsed="1" w:qFormat="1"/>
+    <w:lsdException w:name="heading 8" w:locked="1" w:semiHidden="1" w:uiPriority="0" w:unhideWhenUsed="1" w:qFormat="1"/>
+    <w:lsdException w:name="heading 9" w:locked="1" w:semiHidden="1" w:uiPriority="0" w:unhideWhenUsed="1" w:qFormat="1"/>
+    <w:lsdException w:name="index 1" w:semiHidden="1" w:unhideWhenUsed="1"/>
+    <w:lsdException w:name="index 2" w:semiHidden="1" w:unhideWhenUsed="1"/>
+    <w:lsdException w:name="index 3" w:semiHidden="1" w:unhideWhenUsed="1"/>
+    <w:lsdException w:name="index 4" w:semiHidden="1" w:unhideWhenUsed="1"/>
+    <w:lsdException w:name="index 5" w:semiHidden="1" w:unhideWhenUsed="1"/>
+    <w:lsdException w:name="index 6" w:semiHidden="1" w:unhideWhenUsed="1"/>
+    <w:lsdException w:name="index 7" w:semiHidden="1" w:unhideWhenUsed="1"/>
+    <w:lsdException w:name="index 8" w:semiHidden="1" w:unhideWhenUsed="1"/>
+    <w:lsdException w:name="index 9" w:semiHidden="1" w:unhideWhenUsed="1"/>
+    <w:lsdException w:name="toc 1" w:locked="1" w:uiPriority="39"/>
+    <w:lsdException w:name="toc 2" w:locked="1" w:uiPriority="39"/>
+    <w:lsdException w:name="toc 3" w:locked="1" w:uiPriority="0"/>
+    <w:lsdException w:name="toc 4" w:locked="1" w:uiPriority="0"/>
+    <w:lsdException w:name="toc 5" w:locked="1" w:uiPriority="0"/>
+    <w:lsdException w:name="toc 6" w:locked="1" w:uiPriority="0"/>
+    <w:lsdException w:name="toc 7" w:locked="1" w:uiPriority="0"/>
+    <w:lsdException w:name="toc 8" w:locked="1" w:uiPriority="0"/>
+    <w:lsdException w:name="toc 9" w:locked="1" w:uiPriority="0"/>
+    <w:lsdException w:name="Normal Indent" w:semiHidden="1" w:unhideWhenUsed="1"/>
+    <w:lsdException w:name="footnote text" w:semiHidden="1" w:unhideWhenUsed="1"/>
+    <w:lsdException w:name="annotation text" w:semiHidden="1" w:unhideWhenUsed="1"/>
+    <w:lsdException w:name="header" w:semiHidden="1" w:unhideWhenUsed="1"/>
+    <w:lsdException w:name="footer" w:semiHidden="1" w:unhideWhenUsed="1"/>
+    <w:lsdException w:name="index heading" w:semiHidden="1" w:unhideWhenUsed="1"/>
+    <w:lsdException w:name="caption" w:locked="1" w:semiHidden="1" w:uiPriority="0" w:unhideWhenUsed="1" w:qFormat="1"/>
+    <w:lsdException w:name="table of figures" w:semiHidden="1" w:unhideWhenUsed="1"/>
+    <w:lsdException w:name="envelope address" w:semiHidden="1" w:unhideWhenUsed="1"/>
+    <w:lsdException w:name="envelope return" w:semiHidden="1" w:unhideWhenUsed="1"/>
+    <w:lsdException w:name="footnote reference" w:semiHidden="1" w:unhideWhenUsed="1"/>
+    <w:lsdException w:name="annotation reference" w:semiHidden="1" w:unhideWhenUsed="1"/>
+    <w:lsdException w:name="line number" w:semiHidden="1" w:unhideWhenUsed="1"/>
+    <w:lsdException w:name="page number" w:semiHidden="1" w:unhideWhenUsed="1"/>
+    <w:lsdException w:name="endnote reference" w:semiHidden="1" w:unhideWhenUsed="1"/>
+    <w:lsdException w:name="endnote text" w:semiHidden="1" w:unhideWhenUsed="1"/>
+    <w:lsdException w:name="table of authorities" w:semiHidden="1" w:unhideWhenUsed="1"/>
+    <w:lsdException w:name="macro" w:semiHidden="1" w:unhideWhenUsed="1"/>
+    <w:lsdException w:name="toa heading" w:semiHidden="1" w:unhideWhenUsed="1"/>
+    <w:lsdException w:name="List" w:semiHidden="1" w:unhideWhenUsed="1"/>
+    <w:lsdException w:name="List Bullet" w:semiHidden="1" w:unhideWhenUsed="1"/>
+    <w:lsdException w:name="List Number" w:semiHidden="1" w:unhideWhenUsed="1"/>
+    <w:lsdException w:name="List 2" w:semiHidden="1" w:unhideWhenUsed="1"/>
+    <w:lsdException w:name="List 3" w:semiHidden="1" w:unhideWhenUsed="1"/>
+    <w:lsdException w:name="List 4" w:semiHidden="1" w:unhideWhenUsed="1"/>
+    <w:lsdException w:name="List 5" w:semiHidden="1" w:unhideWhenUsed="1"/>
+    <w:lsdException w:name="List Bullet 2" w:semiHidden="1" w:unhideWhenUsed="1"/>
+    <w:lsdException w:name="List Bullet 3" w:semiHidden="1" w:unhideWhenUsed="1"/>
+    <w:lsdException w:name="List Bullet 4" w:semiHidden="1" w:unhideWhenUsed="1"/>
+    <w:lsdException w:name="List Bullet 5" w:semiHidden="1" w:unhideWhenUsed="1"/>
+    <w:lsdException w:name="List Number 2" w:semiHidden="1" w:unhideWhenUsed="1"/>
+    <w:lsdException w:name="List Number 3" w:semiHidden="1" w:unhideWhenUsed="1"/>
+    <w:lsdException w:name="List Number 4" w:semiHidden="1" w:unhideWhenUsed="1"/>
+    <w:lsdException w:name="List Number 5" w:semiHidden="1" w:unhideWhenUsed="1"/>
+    <w:lsdException w:name="Title" w:locked="1" w:uiPriority="0" w:qFormat="1"/>
+    <w:lsdException w:name="Closing" w:semiHidden="1" w:unhideWhenUsed="1"/>
+    <w:lsdException w:name="Signature" w:semiHidden="1" w:unhideWhenUsed="1"/>
+    <w:lsdException w:name="Default Paragraph Font" w:locked="1" w:uiPriority="1"/>
+    <w:lsdException w:name="Body Text" w:semiHidden="1" w:unhideWhenUsed="1"/>
+    <w:lsdException w:name="Body Text Indent" w:semiHidden="1" w:unhideWhenUsed="1"/>
+    <w:lsdException w:name="List Continue" w:semiHidden="1" w:unhideWhenUsed="1"/>
+    <w:lsdException w:name="List Continue 2" w:semiHidden="1" w:unhideWhenUsed="1"/>
+    <w:lsdException w:name="List Continue 3" w:semiHidden="1" w:unhideWhenUsed="1"/>
+    <w:lsdException w:name="List Continue 4" w:semiHidden="1" w:unhideWhenUsed="1"/>
+    <w:lsdException w:name="List Continue 5" w:semiHidden="1" w:unhideWhenUsed="1"/>
+    <w:lsdException w:name="Message Header" w:semiHidden="1" w:unhideWhenUsed="1"/>
+    <w:lsdException w:name="Subtitle" w:locked="1" w:uiPriority="0" w:qFormat="1"/>
+    <w:lsdException w:name="Salutation" w:semiHidden="1" w:unhideWhenUsed="1"/>
+    <w:lsdException w:name="Date" w:semiHidden="1" w:unhideWhenUsed="1"/>
+    <w:lsdException w:name="Body Text First Indent" w:semiHidden="1" w:unhideWhenUsed="1"/>
+    <w:lsdException w:name="Body Text First Indent 2" w:semiHidden="1" w:unhideWhenUsed="1"/>
+    <w:lsdException w:name="Note Heading" w:semiHidden="1" w:unhideWhenUsed="1"/>
+    <w:lsdException w:name="Body Text 2" w:semiHidden="1" w:unhideWhenUsed="1"/>
+    <w:lsdException w:name="Body Text 3" w:semiHidden="1" w:unhideWhenUsed="1"/>
+    <w:lsdException w:name="Body Text Indent 2" w:semiHidden="1" w:unhideWhenUsed="1"/>
+    <w:lsdException w:name="Body Text Indent 3" w:semiHidden="1" w:unhideWhenUsed="1"/>
+    <w:lsdException w:name="Block Text" w:semiHidden="1" w:unhideWhenUsed="1"/>
+    <w:lsdException w:name="Hyperlink" w:semiHidden="1" w:unhideWhenUsed="1"/>
+    <w:lsdException w:name="FollowedHyperlink" w:semiHidden="1" w:unhideWhenUsed="1"/>
+    <w:lsdException w:name="Strong" w:locked="1" w:uiPriority="0" w:qFormat="1"/>
+    <w:lsdException w:name="Emphasis" w:locked="1" w:uiPriority="0" w:qFormat="1"/>
+    <w:lsdException w:name="Document Map" w:semiHidden="1" w:unhideWhenUsed="1"/>
+    <w:lsdException w:name="Plain Text" w:semiHidden="1" w:unhideWhenUsed="1"/>
+    <w:lsdException w:name="E-mail Signature" w:semiHidden="1" w:unhideWhenUsed="1"/>
+    <w:lsdException w:name="HTML Top of Form" w:semiHidden="1" w:unhideWhenUsed="1"/>
+    <w:lsdException w:name="HTML Bottom of Form" w:semiHidden="1" w:unhideWhenUsed="1"/>
+    <w:lsdException w:name="Normal (Web)" w:semiHidden="1" w:unhideWhenUsed="1"/>
+    <w:lsdException w:name="HTML Acronym" w:semiHidden="1" w:unhideWhenUsed="1"/>
+    <w:lsdException w:name="HTML Address" w:semiHidden="1" w:unhideWhenUsed="1"/>
+    <w:lsdException w:name="HTML Cite" w:semiHidden="1" w:unhideWhenUsed="1"/>
+    <w:lsdException w:name="HTML Code" w:semiHidden="1" w:unhideWhenUsed="1"/>
+    <w:lsdException w:name="HTML Definition" w:semiHidden="1" w:unhideWhenUsed="1"/>
+    <w:lsdException w:name="HTML Keyboard" w:semiHidden="1" w:unhideWhenUsed="1"/>
+    <w:lsdException w:name="HTML Preformatted" w:semiHidden="1" w:unhideWhenUsed="1"/>
+    <w:lsdException w:name="HTML Sample" w:semiHidden="1" w:unhideWhenUsed="1"/>
+    <w:lsdException w:name="HTML Typewriter" w:semiHidden="1" w:unhideWhenUsed="1"/>
+    <w:lsdException w:name="HTML Variable" w:semiHidden="1" w:unhideWhenUsed="1"/>
+    <w:lsdException w:name="Normal Table" w:semiHidden="1" w:unhideWhenUsed="1"/>
+    <w:lsdException w:name="annotation subject" w:semiHidden="1" w:unhideWhenUsed="1"/>
+    <w:lsdException w:name="No List" w:semiHidden="1" w:unhideWhenUsed="1"/>
+    <w:lsdException w:name="Outline List 1" w:semiHidden="1" w:unhideWhenUsed="1"/>
+    <w:lsdException w:name="Outline List 2" w:semiHidden="1" w:unhideWhenUsed="1"/>
+    <w:lsdException w:name="Outline List 3" w:semiHidden="1" w:unhideWhenUsed="1"/>
+    <w:lsdException w:name="Table Simple 1" w:semiHidden="1" w:unhideWhenUsed="1"/>
+    <w:lsdException w:name="Table Simple 2" w:semiHidden="1" w:unhideWhenUsed="1"/>
+    <w:lsdException w:name="Table Simple 3" w:semiHidden="1" w:unhideWhenUsed="1"/>
+    <w:lsdException w:name="Table Classic 1" w:semiHidden="1" w:unhideWhenUsed="1"/>
+    <w:lsdException w:name="Table Classic 2" w:semiHidden="1" w:unhideWhenUsed="1"/>
+    <w:lsdException w:name="Table Classic 3" w:semiHidden="1" w:unhideWhenUsed="1"/>
+    <w:lsdException w:name="Table Classic 4" w:semiHidden="1" w:unhideWhenUsed="1"/>
+    <w:lsdException w:name="Table Colorful 1" w:semiHidden="1" w:unhideWhenUsed="1"/>
+    <w:lsdException w:name="Table Colorful 2" w:semiHidden="1" w:unhideWhenUsed="1"/>
+    <w:lsdException w:name="Table Colorful 3" w:semiHidden="1" w:unhideWhenUsed="1"/>
+    <w:lsdException w:name="Table Columns 1" w:semiHidden="1" w:unhideWhenUsed="1"/>
+    <w:lsdException w:name="Table Columns 2" w:semiHidden="1" w:unhideWhenUsed="1"/>
+    <w:lsdException w:name="Table Columns 3" w:semiHidden="1" w:unhideWhenUsed="1"/>
+    <w:lsdException w:name="Table Columns 4" w:semiHidden="1" w:unhideWhenUsed="1"/>
+    <w:lsdException w:name="Table Columns 5" w:semiHidden="1" w:unhideWhenUsed="1"/>
+    <w:lsdException w:name="Table Grid 1" w:semiHidden="1" w:unhideWhenUsed="1"/>
+    <w:lsdException w:name="Table Grid 2" w:semiHidden="1" w:unhideWhenUsed="1"/>
+    <w:lsdException w:name="Table Grid 3" w:semiHidden="1" w:unhideWhenUsed="1"/>
+    <w:lsdException w:name="Table Grid 4" w:semiHidden="1" w:unhideWhenUsed="1"/>
+    <w:lsdException w:name="Table Grid 5" w:semiHidden="1" w:unhideWhenUsed="1"/>
+    <w:lsdException w:name="Table Grid 6" w:semiHidden="1" w:unhideWhenUsed="1"/>
+    <w:lsdException w:name="Table Grid 7" w:semiHidden="1" w:unhideWhenUsed="1"/>
+    <w:lsdException w:name="Table Grid 8" w:semiHidden="1" w:unhideWhenUsed="1"/>
+    <w:lsdException w:name="Table List 1" w:semiHidden="1" w:unhideWhenUsed="1"/>
+    <w:lsdException w:name="Table List 2" w:semiHidden="1" w:unhideWhenUsed="1"/>
+    <w:lsdException w:name="Table List 3" w:semiHidden="1" w:unhideWhenUsed="1"/>
+    <w:lsdException w:name="Table List 4" w:semiHidden="1" w:unhideWhenUsed="1"/>
+    <w:lsdException w:name="Table List 5" w:semiHidden="1" w:unhideWhenUsed="1"/>
+    <w:lsdException w:name="Table List 6" w:semiHidden="1" w:unhideWhenUsed="1"/>
+    <w:lsdException w:name="Table List 7" w:semiHidden="1" w:unhideWhenUsed="1"/>
+    <w:lsdException w:name="Table List 8" w:semiHidden="1" w:unhideWhenUsed="1"/>
+    <w:lsdException w:name="Table 3D effects 1" w:semiHidden="1" w:unhideWhenUsed="1"/>
+    <w:lsdException w:name="Table 3D effects 2" w:semiHidden="1" w:unhideWhenUsed="1"/>
+    <w:lsdException w:name="Table 3D effects 3" w:semiHidden="1" w:unhideWhenUsed="1"/>
+    <w:lsdException w:name="Table Contemporary" w:semiHidden="1" w:unhideWhenUsed="1"/>
+    <w:lsdException w:name="Table Elegant" w:semiHidden="1" w:unhideWhenUsed="1"/>
+    <w:lsdException w:name="Table Professional" w:semiHidden="1" w:unhideWhenUsed="1"/>
+    <w:lsdException w:name="Table Subtle 1" w:semiHidden="1" w:unhideWhenUsed="1"/>
+    <w:lsdException w:name="Table Subtle 2" w:semiHidden="1" w:unhideWhenUsed="1"/>
+    <w:lsdException w:name="Table Web 1" w:semiHidden="1" w:unhideWhenUsed="1"/>
+    <w:lsdException w:name="Table Web 2" w:semiHidden="1" w:unhideWhenUsed="1"/>
+    <w:lsdException w:name="Table Web 3" w:semiHidden="1" w:unhideWhenUsed="1"/>
+    <w:lsdException w:name="Balloon Text" w:semiHidden="1" w:unhideWhenUsed="1"/>
+    <w:lsdException w:name="Table Grid" w:locked="1" w:uiPriority="0"/>
+    <w:lsdException w:name="Table Theme" w:semiHidden="1" w:unhideWhenUsed="1"/>
+    <w:lsdException w:name="Placeholder Text" w:semiHidden="1"/>
+    <w:lsdException w:name="No Spacing" w:uiPriority="1" w:qFormat="1"/>
+    <w:lsdException w:name="Light Shading" w:uiPriority="60"/>
+    <w:lsdException w:name="Light List" w:uiPriority="61"/>
+    <w:lsdException w:name="Light Grid" w:uiPriority="62"/>
+    <w:lsdException w:name="Medium Shading 1" w:uiPriority="63"/>
+    <w:lsdException w:name="Medium Shading 2" w:uiPriority="64"/>
+    <w:lsdException w:name="Medium List 1" w:uiPriority="65"/>
+    <w:lsdException w:name="Medium List 2" w:uiPriority="66"/>
+    <w:lsdException w:name="Medium Grid 1" w:uiPriority="67"/>
+    <w:lsdException w:name="Medium Grid 2" w:uiPriority="68"/>
+    <w:lsdException w:name="Medium Grid 3" w:uiPriority="69"/>
+    <w:lsdException w:name="Dark List" w:uiPriority="70"/>
+    <w:lsdException w:name="Colorful Shading" w:uiPriority="71"/>
+    <w:lsdException w:name="Colorful List" w:uiPriority="72"/>
+    <w:lsdException w:name="Colorful Grid" w:uiPriority="73"/>
+    <w:lsdException w:name="Light Shading Accent 1" w:uiPriority="60"/>
+    <w:lsdException w:name="Light List Accent 1" w:uiPriority="61"/>
+    <w:lsdException w:name="Light Grid Accent 1" w:uiPriority="62"/>
+    <w:lsdException w:name="Medium Shading 1 Accent 1" w:uiPriority="63"/>
+    <w:lsdException w:name="Medium Shading 2 Accent 1" w:uiPriority="64"/>
+    <w:lsdException w:name="Medium List 1 Accent 1" w:uiPriority="65"/>
+    <w:lsdException w:name="Revision" w:semiHidden="1"/>
+    <w:lsdException w:name="List Paragraph" w:uiPriority="34" w:qFormat="1"/>
+    <w:lsdException w:name="Quote" w:uiPriority="29" w:qFormat="1"/>
+    <w:lsdException w:name="Intense Quote" w:uiPriority="30" w:qFormat="1"/>
+    <w:lsdException w:name="Medium List 2 Accent 1" w:uiPriority="66"/>
+    <w:lsdException w:name="Medium Grid 1 Accent 1" w:uiPriority="67"/>
+    <w:lsdException w:name="Medium Grid 2 Accent 1" w:uiPriority="68"/>
+    <w:lsdException w:name="Medium Grid 3 Accent 1" w:uiPriority="69"/>
+    <w:lsdException w:name="Dark List Accent 1" w:uiPriority="70"/>
+    <w:lsdException w:name="Colorful Shading Accent 1" w:uiPriority="71"/>
+    <w:lsdException w:name="Colorful List Accent 1" w:uiPriority="72"/>
+    <w:lsdException w:name="Colorful Grid Accent 1" w:uiPriority="73"/>
+    <w:lsdException w:name="Light Shading Accent 2" w:uiPriority="60"/>
+    <w:lsdException w:name="Light List Accent 2" w:uiPriority="61"/>
+    <w:lsdException w:name="Light Grid Accent 2" w:uiPriority="62"/>
+    <w:lsdException w:name="Medium Shading 1 Accent 2" w:uiPriority="63"/>
+    <w:lsdException w:name="Medium Shading 2 Accent 2" w:uiPriority="64"/>
+    <w:lsdException w:name="Medium List 1 Accent 2" w:uiPriority="65"/>
+    <w:lsdException w:name="Medium List 2 Accent 2" w:uiPriority="66"/>
+    <w:lsdException w:name="Medium Grid 1 Accent 2" w:uiPriority="67"/>
+    <w:lsdException w:name="Medium Grid 2 Accent 2" w:uiPriority="68"/>
+    <w:lsdException w:name="Medium Grid 3 Accent 2" w:uiPriority="69"/>
+    <w:lsdException w:name="Dark List Accent 2" w:uiPriority="70"/>
+    <w:lsdException w:name="Colorful Shading Accent 2" w:uiPriority="71"/>
+    <w:lsdException w:name="Colorful List Accent 2" w:uiPriority="72"/>
+    <w:lsdException w:name="Colorful Grid Accent 2" w:uiPriority="73"/>
+    <w:lsdException w:name="Light Shading Accent 3" w:uiPriority="60"/>
+    <w:lsdException w:name="Light List Accent 3" w:uiPriority="61"/>
+    <w:lsdException w:name="Light Grid Accent 3" w:uiPriority="62"/>
+    <w:lsdException w:name="Medium Shading 1 Accent 3" w:uiPriority="63"/>
+    <w:lsdException w:name="Medium Shading 2 Accent 3" w:uiPriority="64"/>
+    <w:lsdException w:name="Medium List 1 Accent 3" w:uiPriority="65"/>
+    <w:lsdException w:name="Medium List 2 Accent 3" w:uiPriority="66"/>
+    <w:lsdException w:name="Medium Grid 1 Accent 3" w:uiPriority="67"/>
+    <w:lsdException w:name="Medium Grid 2 Accent 3" w:uiPriority="68"/>
+    <w:lsdException w:name="Medium Grid 3 Accent 3" w:uiPriority="69"/>
+    <w:lsdException w:name="Dark List Accent 3" w:uiPriority="70"/>
+    <w:lsdException w:name="Colorful Shading Accent 3" w:uiPriority="71"/>
+    <w:lsdException w:name="Colorful List Accent 3" w:uiPriority="72"/>
+    <w:lsdException w:name="Colorful Grid Accent 3" w:uiPriority="73"/>
+    <w:lsdException w:name="Light Shading Accent 4" w:uiPriority="60"/>
+    <w:lsdException w:name="Light List Accent 4" w:uiPriority="61"/>
+    <w:lsdException w:name="Light Grid Accent 4" w:uiPriority="62"/>
+    <w:lsdException w:name="Medium Shading 1 Accent 4" w:uiPriority="63"/>
+    <w:lsdException w:name="Medium Shading 2 Accent 4" w:uiPriority="64"/>
+    <w:lsdException w:name="Medium List 1 Accent 4" w:uiPriority="65"/>
+    <w:lsdException w:name="Medium List 2 Accent 4" w:uiPriority="66"/>
+    <w:lsdException w:name="Medium Grid 1 Accent 4" w:uiPriority="67"/>
+    <w:lsdException w:name="Medium Grid 2 Accent 4" w:uiPriority="68"/>
+    <w:lsdException w:name="Medium Grid 3 Accent 4" w:uiPriority="69"/>
+    <w:lsdException w:name="Dark List Accent 4" w:uiPriority="70"/>
+    <w:lsdException w:name="Colorful Shading Accent 4" w:uiPriority="71"/>
+    <w:lsdException w:name="Colorful List Accent 4" w:uiPriority="72"/>
+    <w:lsdException w:name="Colorful Grid Accent 4" w:uiPriority="73"/>
+    <w:lsdException w:name="Light Shading Accent 5" w:uiPriority="60"/>
+    <w:lsdException w:name="Light List Accent 5" w:uiPriority="61"/>
+    <w:lsdException w:name="Light Grid Accent 5" w:uiPriority="62"/>
+    <w:lsdException w:name="Medium Shading 1 Accent 5" w:uiPriority="63"/>
+    <w:lsdException w:name="Medium Shading 2 Accent 5" w:uiPriority="64"/>
+    <w:lsdException w:name="Medium List 1 Accent 5" w:uiPriority="65"/>
+    <w:lsdException w:name="Medium List 2 Accent 5" w:uiPriority="66"/>
+    <w:lsdException w:name="Medium Grid 1 Accent 5" w:uiPriority="67"/>
+    <w:lsdException w:name="Medium Grid 2 Accent 5" w:uiPriority="68"/>
+    <w:lsdException w:name="Medium Grid 3 Accent 5" w:uiPriority="69"/>
+    <w:lsdException w:name="Dark List Accent 5" w:uiPriority="70"/>
+    <w:lsdException w:name="Colorful Shading Accent 5" w:uiPriority="71"/>
+    <w:lsdException w:name="Colorful List Accent 5" w:uiPriority="72"/>
+    <w:lsdException w:name="Colorful Grid Accent 5" w:uiPriority="73"/>
+    <w:lsdException w:name="Light Shading Accent 6" w:uiPriority="60"/>
+    <w:lsdException w:name="Light List Accent 6" w:uiPriority="61"/>
+    <w:lsdException w:name="Light Grid Accent 6" w:uiPriority="62"/>
+    <w:lsdException w:name="Medium Shading 1 Accent 6" w:uiPriority="63"/>
+    <w:lsdException w:name="Medium Shading 2 Accent 6" w:uiPriority="64"/>
+    <w:lsdException w:name="Medium List 1 Accent 6" w:uiPriority="65"/>
+    <w:lsdException w:name="Medium List 2 Accent 6" w:uiPriority="66"/>
+    <w:lsdException w:name="Medium Grid 1 Accent 6" w:uiPriority="67"/>
+    <w:lsdException w:name="Medium Grid 2 Accent 6" w:uiPriority="68"/>
+    <w:lsdException w:name="Medium Grid 3 Accent 6" w:uiPriority="69"/>
+    <w:lsdException w:name="Dark List Accent 6" w:uiPriority="70"/>
+    <w:lsdException w:name="Colorful Shading Accent 6" w:uiPriority="71"/>
+    <w:lsdException w:name="Colorful List Accent 6" w:uiPriority="72"/>
+    <w:lsdException w:name="Colorful Grid Accent 6" w:uiPriority="73"/>
+    <w:lsdException w:name="Subtle Emphasis" w:uiPriority="19" w:qFormat="1"/>
+    <w:lsdException w:name="Intense Emphasis" w:uiPriority="21" w:qFormat="1"/>
+    <w:lsdException w:name="Subtle Reference" w:uiPriority="31" w:qFormat="1"/>
+    <w:lsdException w:name="Intense Reference" w:uiPriority="32" w:qFormat="1"/>
+    <w:lsdException w:name="Book Title" w:uiPriority="33" w:qFormat="1"/>
+    <w:lsdException w:name="Bibliography" w:semiHidden="1" w:uiPriority="37" w:unhideWhenUsed="1"/>
+    <w:lsdException w:name="TOC Heading" w:semiHidden="1" w:uiPriority="39" w:unhideWhenUsed="1" w:qFormat="1"/>
+    <w:lsdException w:name="Plain Table 1" w:uiPriority="41"/>
+    <w:lsdException w:name="Plain Table 2" w:uiPriority="42"/>
+    <w:lsdException w:name="Plain Table 3" w:uiPriority="43"/>
+    <w:lsdException w:name="Plain Table 4" w:uiPriority="44"/>
+    <w:lsdException w:name="Plain Table 5" w:uiPriority="45"/>
+    <w:lsdException w:name="Grid Table Light" w:uiPriority="40"/>
+    <w:lsdException w:name="Grid Table 1 Light" w:uiPriority="46"/>
+    <w:lsdException w:name="Grid Table 2" w:uiPriority="47"/>
+    <w:lsdException w:name="Grid Table 3" w:uiPriority="48"/>
+    <w:lsdException w:name="Grid Table 4" w:uiPriority="49"/>
+    <w:lsdException w:name="Grid Table 5 Dark" w:uiPriority="50"/>
+    <w:lsdException w:name="Grid Table 6 Colorful" w:uiPriority="51"/>
+    <w:lsdException w:name="Grid Table 7 Colorful" w:uiPriority="52"/>
+    <w:lsdException w:name="Grid Table 1 Light Accent 1" w:uiPriority="46"/>
+    <w:lsdException w:name="Grid Table 2 Accent 1" w:uiPriority="47"/>
+    <w:lsdException w:name="Grid Table 3 Accent 1" w:uiPriority="48"/>
+    <w:lsdException w:name="Grid Table 4 Accent 1" w:uiPriority="49"/>
+    <w:lsdException w:name="Grid Table 5 Dark Accent 1" w:uiPriority="50"/>
+    <w:lsdException w:name="Grid Table 6 Colorful Accent 1" w:uiPriority="51"/>
+    <w:lsdException w:name="Grid Table 7 Colorful Accent 1" w:uiPriority="52"/>
+    <w:lsdException w:name="Grid Table 1 Light Accent 2" w:uiPriority="46"/>
+    <w:lsdException w:name="Grid Table 2 Accent 2" w:uiPriority="47"/>
+    <w:lsdException w:name="Grid Table 3 Accent 2" w:uiPriority="48"/>
+    <w:lsdException w:name="Grid Table 4 Accent 2" w:uiPriority="49"/>
+    <w:lsdException w:name="Grid Table 5 Dark Accent 2" w:uiPriority="50"/>
+    <w:lsdException w:name="Grid Table 6 Colorful Accent 2" w:uiPriority="51"/>
+    <w:lsdException w:name="Grid Table 7 Colorful Accent 2" w:uiPriority="52"/>
+    <w:lsdException w:name="Grid Table 1 Light Accent 3" w:uiPriority="46"/>
+    <w:lsdException w:name="Grid Table 2 Accent 3" w:uiPriority="47"/>
+    <w:lsdException w:name="Grid Table 3 Accent 3" w:uiPriority="48"/>
+    <w:lsdException w:name="Grid Table 4 Accent 3" w:uiPriority="49"/>
+    <w:lsdException w:name="Grid Table 5 Dark Accent 3" w:uiPriority="50"/>
+    <w:lsdException w:name="Grid Table 6 Colorful Accent 3" w:uiPriority="51"/>
+    <w:lsdException w:name="Grid Table 7 Colorful Accent 3" w:uiPriority="52"/>
+    <w:lsdException w:name="Grid Table 1 Light Accent 4" w:uiPriority="46"/>
+    <w:lsdException w:name="Grid Table 2 Accent 4" w:uiPriority="47"/>
+    <w:lsdException w:name="Grid Table 3 Accent 4" w:uiPriority="48"/>
+    <w:lsdException w:name="Grid Table 4 Accent 4" w:uiPriority="49"/>
+    <w:lsdException w:name="Grid Table 5 Dark Accent 4" w:uiPriority="50"/>
+    <w:lsdException w:name="Grid Table 6 Colorful Accent 4" w:uiPriority="51"/>
+    <w:lsdException w:name="Grid Table 7 Colorful Accent 4" w:uiPriority="52"/>
+    <w:lsdException w:name="Grid Table 1 Light Accent 5" w:uiPriority="46"/>
+    <w:lsdException w:name="Grid Table 2 Accent 5" w:uiPriority="47"/>
+    <w:lsdException w:name="Grid Table 3 Accent 5" w:uiPriority="48"/>
+    <w:lsdException w:name="Grid Table 4 Accent 5" w:uiPriority="49"/>
+    <w:lsdException w:name="Grid Table 5 Dark Accent 5" w:uiPriority="50"/>
+    <w:lsdException w:name="Grid Table 6 Colorful Accent 5" w:uiPriority="51"/>
+    <w:lsdException w:name="Grid Table 7 Colorful Accent 5" w:uiPriority="52"/>
+    <w:lsdException w:name="Grid Table 1 Light Accent 6" w:uiPriority="46"/>
+    <w:lsdException w:name="Grid Table 2 Accent 6" w:uiPriority="47"/>
+    <w:lsdException w:name="Grid Table 3 Accent 6" w:uiPriority="48"/>
+    <w:lsdException w:name="Grid Table 4 Accent 6" w:uiPriority="49"/>
+    <w:lsdException w:name="Grid Table 5 Dark Accent 6" w:uiPriority="50"/>
+    <w:lsdException w:name="Grid Table 6 Colorful Accent 6" w:uiPriority="51"/>
+    <w:lsdException w:name="Grid Table 7 Colorful Accent 6" w:uiPriority="52"/>
+    <w:lsdException w:name="List Table 1 Light" w:uiPriority="46"/>
+    <w:lsdException w:name="List Table 2" w:uiPriority="47"/>
+    <w:lsdException w:name="List Table 3" w:uiPriority="48"/>
+    <w:lsdException w:name="List Table 4" w:uiPriority="49"/>
+    <w:lsdException w:name="List Table 5 Dark" w:uiPriority="50"/>
+    <w:lsdException w:name="List Table 6 Colorful" w:uiPriority="51"/>
+    <w:lsdException w:name="List Table 7 Colorful" w:uiPriority="52"/>
+    <w:lsdException w:name="List Table 1 Light Accent 1" w:uiPriority="46"/>
+    <w:lsdException w:name="List Table 2 Accent 1" w:uiPriority="47"/>
+    <w:lsdException w:name="List Table 3 Accent 1" w:uiPriority="48"/>
+    <w:lsdException w:name="List Table 4 Accent 1" w:uiPriority="49"/>
+    <w:lsdException w:name="List Table 5 Dark Accent 1" w:uiPriority="50"/>
+    <w:lsdException w:name="List Table 6 Colorful Accent 1" w:uiPriority="51"/>
+    <w:lsdException w:name="List Table 7 Colorful Accent 1" w:uiPriority="52"/>
+    <w:lsdException w:name="List Table 1 Light Accent 2" w:uiPriority="46"/>
+    <w:lsdException w:name="List Table 2 Accent 2" w:uiPriority="47"/>
+    <w:lsdException w:name="List Table 3 Accent 2" w:uiPriority="48"/>
+    <w:lsdException w:name="List Table 4 Accent 2" w:uiPriority="49"/>
+    <w:lsdException w:name="List Table 5 Dark Accent 2" w:uiPriority="50"/>
+    <w:lsdException w:name="List Table 6 Colorful Accent 2" w:uiPriority="51"/>
+    <w:lsdException w:name="List Table 7 Colorful Accent 2" w:uiPriority="52"/>
+    <w:lsdException w:name="List Table 1 Light Accent 3" w:uiPriority="46"/>
+    <w:lsdException w:name="List Table 2 Accent 3" w:uiPriority="47"/>
+    <w:lsdException w:name="List Table 3 Accent 3" w:uiPriority="48"/>
+    <w:lsdException w:name="List Table 4 Accent 3" w:uiPriority="49"/>
+    <w:lsdException w:name="List Table 5 Dark Accent 3" w:uiPriority="50"/>
+    <w:lsdException w:name="List Table 6 Colorful Accent 3" w:uiPriority="51"/>
+    <w:lsdException w:name="List Table 7 Colorful Accent 3" w:uiPriority="52"/>
+    <w:lsdException w:name="List Table 1 Light Accent 4" w:uiPriority="46"/>
+    <w:lsdException w:name="List Table 2 Accent 4" w:uiPriority="47"/>
+    <w:lsdException w:name="List Table 3 Accent 4" w:uiPriority="48"/>
+    <w:lsdException w:name="List Table 4 Accent 4" w:uiPriority="49"/>
+    <w:lsdException w:name="List Table 5 Dark Accent 4" w:uiPriority="50"/>
+    <w:lsdException w:name="List Table 6 Colorful Accent 4" w:uiPriority="51"/>
+    <w:lsdException w:name="List Table 7 Colorful Accent 4" w:uiPriority="52"/>
+    <w:lsdException w:name="List Table 1 Light Accent 5" w:uiPriority="46"/>
+    <w:lsdException w:name="List Table 2 Accent 5" w:uiPriority="47"/>
+    <w:lsdException w:name="List Table 3 Accent 5" w:uiPriority="48"/>
+    <w:lsdException w:name="List Table 4 Accent 5" w:uiPriority="49"/>
+    <w:lsdException w:name="List Table 5 Dark Accent 5" w:uiPriority="50"/>
+    <w:lsdException w:name="List Table 6 Colorful Accent 5" w:uiPriority="51"/>
+    <w:lsdException w:name="List Table 7 Colorful Accent 5" w:uiPriority="52"/>
+    <w:lsdException w:name="List Table 1 Light Accent 6" w:uiPriority="46"/>
+    <w:lsdException w:name="List Table 2 Accent 6" w:uiPriority="47"/>
+    <w:lsdException w:name="List Table 3 Accent 6" w:uiPriority="48"/>
+    <w:lsdException w:name="List Table 4 Accent 6" w:uiPriority="49"/>
+    <w:lsdException w:name="List Table 5 Dark Accent 6" w:uiPriority="50"/>
+    <w:lsdException w:name="List Table 6 Colorful Accent 6" w:uiPriority="51"/>
+    <w:lsdException w:name="List Table 7 Colorful Accent 6" w:uiPriority="52"/>
   </w:latentStyles>
   <w:style w:type="paragraph" w:default="1" w:styleId="Normal">
     <w:name w:val="Normal"/>
@@ -13785,7 +13031,7 @@
 </file>
 
 <file path=customXml/itemProps1.xml><?xml version="1.0" encoding="utf-8"?>
-<ds:datastoreItem xmlns:ds="http://schemas.openxmlformats.org/officeDocument/2006/customXml" ds:itemID="{F7D2613E-1C78-4F61-A92D-D0EFD2C966C6}">
+<ds:datastoreItem xmlns:ds="http://schemas.openxmlformats.org/officeDocument/2006/customXml" ds:itemID="{6247D8F3-9B1D-47AF-AD98-EDB5C7ADF705}">
   <ds:schemaRefs>
     <ds:schemaRef ds:uri="http://schemas.openxmlformats.org/officeDocument/2006/bibliography"/>
   </ds:schemaRefs>
@@ -13793,7 +13039,7 @@
 </file>
 
 <file path=customXml/itemProps2.xml><?xml version="1.0" encoding="utf-8"?>
-<ds:datastoreItem xmlns:ds="http://schemas.openxmlformats.org/officeDocument/2006/customXml" ds:itemID="{EF000AD1-A341-4596-A336-CB2B3D419511}">
+<ds:datastoreItem xmlns:ds="http://schemas.openxmlformats.org/officeDocument/2006/customXml" ds:itemID="{5816FC66-C321-4F0C-9836-997BC9D75B55}">
   <ds:schemaRefs>
     <ds:schemaRef ds:uri="http://schemas.openxmlformats.org/officeDocument/2006/bibliography"/>
   </ds:schemaRefs>

</xml_diff>